<commit_message>
Update Logo công ty
</commit_message>
<xml_diff>
--- a/docs/BaoCao_IT4240_20201_Nhom09.docx
+++ b/docs/BaoCao_IT4240_20201_Nhom09.docx
@@ -14,6 +14,16 @@
           <w:szCs w:val="32"/>
         </w:rPr>
       </w:pPr>
+    </w:p>
+    <w:p>
+      <w:pPr>
+        <w:rPr>
+          <w:i/>
+          <w:color w:val="548DD4"/>
+          <w:sz w:val="32"/>
+          <w:szCs w:val="32"/>
+        </w:rPr>
+      </w:pPr>
       <w:r>
         <w:rPr>
           <w:b/>
@@ -27,16 +37,16 @@
         <mc:AlternateContent>
           <mc:Choice Requires="wps">
             <w:drawing>
-              <wp:anchor distT="0" distB="0" distL="114300" distR="114300" simplePos="0" relativeHeight="251660288" behindDoc="0" locked="0" layoutInCell="1" allowOverlap="1" wp14:anchorId="3470755F" wp14:editId="49E2A737">
+              <wp:anchor distT="0" distB="0" distL="114300" distR="114300" simplePos="0" relativeHeight="251660288" behindDoc="0" locked="0" layoutInCell="1" allowOverlap="1" wp14:anchorId="3470755F" wp14:editId="2C012807">
                 <wp:simplePos x="0" y="0"/>
-                <wp:positionH relativeFrom="column">
-                  <wp:posOffset>-84952</wp:posOffset>
+                <wp:positionH relativeFrom="margin">
+                  <wp:align>left</wp:align>
                 </wp:positionH>
                 <wp:positionV relativeFrom="paragraph">
-                  <wp:posOffset>-22915</wp:posOffset>
+                  <wp:posOffset>9525</wp:posOffset>
                 </wp:positionV>
-                <wp:extent cx="1653871" cy="572494"/>
-                <wp:effectExtent l="0" t="0" r="22860" b="18415"/>
+                <wp:extent cx="1653871" cy="1571625"/>
+                <wp:effectExtent l="0" t="0" r="22860" b="28575"/>
                 <wp:wrapNone/>
                 <wp:docPr id="11" name="Text Box 11"/>
                 <wp:cNvGraphicFramePr/>
@@ -47,7 +57,7 @@
                       <wps:spPr>
                         <a:xfrm>
                           <a:off x="0" y="0"/>
-                          <a:ext cx="1653871" cy="572494"/>
+                          <a:ext cx="1653871" cy="1571625"/>
                         </a:xfrm>
                         <a:prstGeom prst="rect">
                           <a:avLst/>
@@ -65,6 +75,7 @@
                         <w:txbxContent>
                           <w:p>
                             <w:pPr>
+                              <w:jc w:val="center"/>
                               <w:rPr>
                                 <w:b/>
                                 <w:i/>
@@ -75,9 +86,58 @@
                               <w:rPr>
                                 <w:b/>
                                 <w:i/>
+                                <w:noProof/>
                                 <w:color w:val="C00000"/>
+                                <w:lang w:eastAsia="en-US" w:bidi="ar-SA"/>
                               </w:rPr>
-                              <w:t>My Company Logo</w:t>
+                              <w:drawing>
+                                <wp:inline distT="0" distB="0" distL="0" distR="0" wp14:anchorId="55D6D476" wp14:editId="3F7B9D7E">
+                                  <wp:extent cx="1464310" cy="1464310"/>
+                                  <wp:effectExtent l="0" t="0" r="0" b="0"/>
+                                  <wp:docPr id="7" name="Picture 7" descr="C:\Users\Admin\Downloads\bfaf3c18-9ba8-4323-9fe1-2f9f0ef4f748_200x200.png"/>
+                                  <wp:cNvGraphicFramePr>
+                                    <a:graphicFrameLocks xmlns:a="http://schemas.openxmlformats.org/drawingml/2006/main" noChangeAspect="1"/>
+                                  </wp:cNvGraphicFramePr>
+                                  <a:graphic xmlns:a="http://schemas.openxmlformats.org/drawingml/2006/main">
+                                    <a:graphicData uri="http://schemas.openxmlformats.org/drawingml/2006/picture">
+                                      <pic:pic xmlns:pic="http://schemas.openxmlformats.org/drawingml/2006/picture">
+                                        <pic:nvPicPr>
+                                          <pic:cNvPr id="0" name="Picture 3" descr="C:\Users\Admin\Downloads\bfaf3c18-9ba8-4323-9fe1-2f9f0ef4f748_200x200.png"/>
+                                          <pic:cNvPicPr>
+                                            <a:picLocks noChangeAspect="1" noChangeArrowheads="1"/>
+                                          </pic:cNvPicPr>
+                                        </pic:nvPicPr>
+                                        <pic:blipFill>
+                                          <a:blip r:embed="rId8">
+                                            <a:extLst>
+                                              <a:ext uri="{28A0092B-C50C-407E-A947-70E740481C1C}">
+                                                <a14:useLocalDpi xmlns:a14="http://schemas.microsoft.com/office/drawing/2010/main" val="0"/>
+                                              </a:ext>
+                                            </a:extLst>
+                                          </a:blip>
+                                          <a:srcRect/>
+                                          <a:stretch>
+                                            <a:fillRect/>
+                                          </a:stretch>
+                                        </pic:blipFill>
+                                        <pic:spPr bwMode="auto">
+                                          <a:xfrm>
+                                            <a:off x="0" y="0"/>
+                                            <a:ext cx="1464310" cy="1464310"/>
+                                          </a:xfrm>
+                                          <a:prstGeom prst="rect">
+                                            <a:avLst/>
+                                          </a:prstGeom>
+                                          <a:noFill/>
+                                          <a:ln>
+                                            <a:noFill/>
+                                          </a:ln>
+                                        </pic:spPr>
+                                      </pic:pic>
+                                    </a:graphicData>
+                                  </a:graphic>
+                                </wp:inline>
+                              </w:drawing>
                             </w:r>
                           </w:p>
                         </w:txbxContent>
@@ -91,6 +151,9 @@
                     </wps:wsp>
                   </a:graphicData>
                 </a:graphic>
+                <wp14:sizeRelV relativeFrom="margin">
+                  <wp14:pctHeight>0</wp14:pctHeight>
+                </wp14:sizeRelV>
               </wp:anchor>
             </w:drawing>
           </mc:Choice>
@@ -100,11 +163,12 @@
                 <v:stroke joinstyle="miter"/>
                 <v:path gradientshapeok="t" o:connecttype="rect"/>
               </v:shapetype>
-              <v:shape id="Text Box 11" o:spid="_x0000_s1026" type="#_x0000_t202" style="position:absolute;left:0;text-align:left;margin-left:-6.7pt;margin-top:-1.8pt;width:130.25pt;height:45.1pt;z-index:251660288;visibility:visible;mso-wrap-style:square;mso-wrap-distance-left:9pt;mso-wrap-distance-top:0;mso-wrap-distance-right:9pt;mso-wrap-distance-bottom:0;mso-position-horizontal:absolute;mso-position-horizontal-relative:text;mso-position-vertical:absolute;mso-position-vertical-relative:text;v-text-anchor:top" o:gfxdata="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" fillcolor="white [3201]" strokeweight=".5pt">
+              <v:shape id="Text Box 11" o:spid="_x0000_s1026" type="#_x0000_t202" style="position:absolute;left:0;text-align:left;margin-left:0;margin-top:.75pt;width:130.25pt;height:123.75pt;z-index:251660288;visibility:visible;mso-wrap-style:square;mso-height-percent:0;mso-wrap-distance-left:9pt;mso-wrap-distance-top:0;mso-wrap-distance-right:9pt;mso-wrap-distance-bottom:0;mso-position-horizontal:left;mso-position-horizontal-relative:margin;mso-position-vertical:absolute;mso-position-vertical-relative:text;mso-height-percent:0;mso-height-relative:margin;v-text-anchor:top" o:gfxdata="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" fillcolor="white [3201]" strokeweight=".5pt">
                 <v:textbox>
                   <w:txbxContent>
                     <w:p>
                       <w:pPr>
+                        <w:jc w:val="center"/>
                         <w:rPr>
                           <w:b/>
                           <w:i/>
@@ -115,13 +179,63 @@
                         <w:rPr>
                           <w:b/>
                           <w:i/>
+                          <w:noProof/>
                           <w:color w:val="C00000"/>
+                          <w:lang w:eastAsia="en-US" w:bidi="ar-SA"/>
                         </w:rPr>
-                        <w:t>My Company Logo</w:t>
+                        <w:drawing>
+                          <wp:inline distT="0" distB="0" distL="0" distR="0" wp14:anchorId="55D6D476" wp14:editId="3F7B9D7E">
+                            <wp:extent cx="1464310" cy="1464310"/>
+                            <wp:effectExtent l="0" t="0" r="0" b="0"/>
+                            <wp:docPr id="7" name="Picture 7" descr="C:\Users\Admin\Downloads\bfaf3c18-9ba8-4323-9fe1-2f9f0ef4f748_200x200.png"/>
+                            <wp:cNvGraphicFramePr>
+                              <a:graphicFrameLocks xmlns:a="http://schemas.openxmlformats.org/drawingml/2006/main" noChangeAspect="1"/>
+                            </wp:cNvGraphicFramePr>
+                            <a:graphic xmlns:a="http://schemas.openxmlformats.org/drawingml/2006/main">
+                              <a:graphicData uri="http://schemas.openxmlformats.org/drawingml/2006/picture">
+                                <pic:pic xmlns:pic="http://schemas.openxmlformats.org/drawingml/2006/picture">
+                                  <pic:nvPicPr>
+                                    <pic:cNvPr id="0" name="Picture 3" descr="C:\Users\Admin\Downloads\bfaf3c18-9ba8-4323-9fe1-2f9f0ef4f748_200x200.png"/>
+                                    <pic:cNvPicPr>
+                                      <a:picLocks noChangeAspect="1" noChangeArrowheads="1"/>
+                                    </pic:cNvPicPr>
+                                  </pic:nvPicPr>
+                                  <pic:blipFill>
+                                    <a:blip r:embed="rId8">
+                                      <a:extLst>
+                                        <a:ext uri="{28A0092B-C50C-407E-A947-70E740481C1C}">
+                                          <a14:useLocalDpi xmlns:a14="http://schemas.microsoft.com/office/drawing/2010/main" val="0"/>
+                                        </a:ext>
+                                      </a:extLst>
+                                    </a:blip>
+                                    <a:srcRect/>
+                                    <a:stretch>
+                                      <a:fillRect/>
+                                    </a:stretch>
+                                  </pic:blipFill>
+                                  <pic:spPr bwMode="auto">
+                                    <a:xfrm>
+                                      <a:off x="0" y="0"/>
+                                      <a:ext cx="1464310" cy="1464310"/>
+                                    </a:xfrm>
+                                    <a:prstGeom prst="rect">
+                                      <a:avLst/>
+                                    </a:prstGeom>
+                                    <a:noFill/>
+                                    <a:ln>
+                                      <a:noFill/>
+                                    </a:ln>
+                                  </pic:spPr>
+                                </pic:pic>
+                              </a:graphicData>
+                            </a:graphic>
+                          </wp:inline>
+                        </w:drawing>
                       </w:r>
                     </w:p>
                   </w:txbxContent>
                 </v:textbox>
+                <w10:wrap anchorx="margin"/>
               </v:shape>
             </w:pict>
           </mc:Fallback>
@@ -157,16 +271,8 @@
           <w:szCs w:val="32"/>
         </w:rPr>
       </w:pPr>
-    </w:p>
-    <w:p>
-      <w:pPr>
-        <w:rPr>
-          <w:i/>
-          <w:color w:val="548DD4"/>
-          <w:sz w:val="32"/>
-          <w:szCs w:val="32"/>
-        </w:rPr>
-      </w:pPr>
+      <w:bookmarkStart w:id="0" w:name="_GoBack"/>
+      <w:bookmarkEnd w:id="0"/>
     </w:p>
     <w:p>
       <w:pPr>
@@ -2395,25 +2501,25 @@
       <w:pPr>
         <w:pStyle w:val="Heading1"/>
       </w:pPr>
-      <w:bookmarkStart w:id="0" w:name="_Toc57272138"/>
+      <w:bookmarkStart w:id="1" w:name="_Toc57272138"/>
       <w:r>
         <w:lastRenderedPageBreak/>
         <w:t>Giới thiệu dự án</w:t>
       </w:r>
-      <w:bookmarkEnd w:id="0"/>
+      <w:bookmarkEnd w:id="1"/>
     </w:p>
     <w:p>
       <w:pPr>
         <w:pStyle w:val="Heading2"/>
       </w:pPr>
-      <w:bookmarkStart w:id="1" w:name="_Toc57272139"/>
+      <w:bookmarkStart w:id="2" w:name="_Toc57272139"/>
       <w:r>
         <w:t xml:space="preserve">Mô tả </w:t>
       </w:r>
       <w:r>
         <w:t>dự án</w:t>
       </w:r>
-      <w:bookmarkEnd w:id="1"/>
+      <w:bookmarkEnd w:id="2"/>
     </w:p>
     <w:p>
       <w:pPr>
@@ -2432,11 +2538,11 @@
       <w:pPr>
         <w:pStyle w:val="Heading2"/>
       </w:pPr>
-      <w:bookmarkStart w:id="2" w:name="_Toc57272140"/>
+      <w:bookmarkStart w:id="3" w:name="_Toc57272140"/>
       <w:r>
         <w:t>Công cụ quản lý</w:t>
       </w:r>
-      <w:bookmarkEnd w:id="2"/>
+      <w:bookmarkEnd w:id="3"/>
     </w:p>
     <w:p>
       <w:r>
@@ -2469,8 +2575,6 @@
       </w:r>
     </w:p>
     <w:p>
-      <w:bookmarkStart w:id="3" w:name="_GoBack"/>
-      <w:bookmarkEnd w:id="3"/>
       <w:r>
         <w:rPr>
           <w:b/>
@@ -3843,12 +3947,9 @@
     </w:p>
     <w:p/>
     <w:sectPr>
-      <w:headerReference w:type="even" r:id="rId8"/>
       <w:headerReference w:type="default" r:id="rId9"/>
       <w:footerReference w:type="even" r:id="rId10"/>
       <w:footerReference w:type="default" r:id="rId11"/>
-      <w:headerReference w:type="first" r:id="rId12"/>
-      <w:footerReference w:type="first" r:id="rId13"/>
       <w:footnotePr>
         <w:pos w:val="beneathText"/>
       </w:footnotePr>
@@ -3953,7 +4054,7 @@
         <w:color w:val="C00000"/>
         <w:lang w:eastAsia="ar-SA" w:bidi="ar-SA"/>
       </w:rPr>
-      <w:t>3</w:t>
+      <w:t>5</w:t>
     </w:r>
     <w:r>
       <w:rPr>
@@ -4016,12 +4117,6 @@
 </w:ftr>
 </file>
 
-<file path=word/footer3.xml><?xml version="1.0" encoding="utf-8"?>
-<w:ftr xmlns:wpc="http://schemas.microsoft.com/office/word/2010/wordprocessingCanvas" xmlns:cx="http://schemas.microsoft.com/office/drawing/2014/chartex" xmlns:mc="http://schemas.openxmlformats.org/markup-compatibility/2006" xmlns:o="urn:schemas-microsoft-com:office:office" xmlns:r="http://schemas.openxmlformats.org/officeDocument/2006/relationships" xmlns:m="http://schemas.openxmlformats.org/officeDocument/2006/math" xmlns:v="urn:schemas-microsoft-com:vml" xmlns:wp14="http://schemas.microsoft.com/office/word/2010/wordprocessingDrawing" xmlns:wp="http://schemas.openxmlformats.org/drawingml/2006/wordprocessingDrawing" xmlns:w10="urn:schemas-microsoft-com:office:word" xmlns:w="http://schemas.openxmlformats.org/wordprocessingml/2006/main" xmlns:w14="http://schemas.microsoft.com/office/word/2010/wordml" xmlns:w15="http://schemas.microsoft.com/office/word/2012/wordml" xmlns:w16se="http://schemas.microsoft.com/office/word/2015/wordml/symex" xmlns:wpg="http://schemas.microsoft.com/office/word/2010/wordprocessingGroup" xmlns:wpi="http://schemas.microsoft.com/office/word/2010/wordprocessingInk" xmlns:wne="http://schemas.microsoft.com/office/word/2006/wordml" xmlns:wps="http://schemas.microsoft.com/office/word/2010/wordprocessingShape" mc:Ignorable="w14 w15 w16se wp14">
-  <w:p/>
-</w:ftr>
-</file>
-
 <file path=word/footnotes.xml><?xml version="1.0" encoding="utf-8"?>
 <w:footnotes xmlns:wpc="http://schemas.microsoft.com/office/word/2010/wordprocessingCanvas" xmlns:cx="http://schemas.microsoft.com/office/drawing/2014/chartex" xmlns:mc="http://schemas.openxmlformats.org/markup-compatibility/2006" xmlns:o="urn:schemas-microsoft-com:office:office" xmlns:r="http://schemas.openxmlformats.org/officeDocument/2006/relationships" xmlns:m="http://schemas.openxmlformats.org/officeDocument/2006/math" xmlns:v="urn:schemas-microsoft-com:vml" xmlns:wp14="http://schemas.microsoft.com/office/word/2010/wordprocessingDrawing" xmlns:wp="http://schemas.openxmlformats.org/drawingml/2006/wordprocessingDrawing" xmlns:w10="urn:schemas-microsoft-com:office:word" xmlns:w="http://schemas.openxmlformats.org/wordprocessingml/2006/main" xmlns:w14="http://schemas.microsoft.com/office/word/2010/wordml" xmlns:w15="http://schemas.microsoft.com/office/word/2012/wordml" xmlns:w16se="http://schemas.microsoft.com/office/word/2015/wordml/symex" xmlns:wpg="http://schemas.microsoft.com/office/word/2010/wordprocessingGroup" xmlns:wpi="http://schemas.microsoft.com/office/word/2010/wordprocessingInk" xmlns:wne="http://schemas.microsoft.com/office/word/2006/wordml" xmlns:wps="http://schemas.microsoft.com/office/word/2010/wordprocessingShape" mc:Ignorable="w14 w15 w16se wp14">
   <w:footnote w:type="separator" w:id="-1">
@@ -4044,12 +4139,6 @@
 </file>
 
 <file path=word/header1.xml><?xml version="1.0" encoding="utf-8"?>
-<w:hdr xmlns:wpc="http://schemas.microsoft.com/office/word/2010/wordprocessingCanvas" xmlns:cx="http://schemas.microsoft.com/office/drawing/2014/chartex" xmlns:mc="http://schemas.openxmlformats.org/markup-compatibility/2006" xmlns:o="urn:schemas-microsoft-com:office:office" xmlns:r="http://schemas.openxmlformats.org/officeDocument/2006/relationships" xmlns:m="http://schemas.openxmlformats.org/officeDocument/2006/math" xmlns:v="urn:schemas-microsoft-com:vml" xmlns:wp14="http://schemas.microsoft.com/office/word/2010/wordprocessingDrawing" xmlns:wp="http://schemas.openxmlformats.org/drawingml/2006/wordprocessingDrawing" xmlns:w10="urn:schemas-microsoft-com:office:word" xmlns:w="http://schemas.openxmlformats.org/wordprocessingml/2006/main" xmlns:w14="http://schemas.microsoft.com/office/word/2010/wordml" xmlns:w15="http://schemas.microsoft.com/office/word/2012/wordml" xmlns:w16se="http://schemas.microsoft.com/office/word/2015/wordml/symex" xmlns:wpg="http://schemas.microsoft.com/office/word/2010/wordprocessingGroup" xmlns:wpi="http://schemas.microsoft.com/office/word/2010/wordprocessingInk" xmlns:wne="http://schemas.microsoft.com/office/word/2006/wordml" xmlns:wps="http://schemas.microsoft.com/office/word/2010/wordprocessingShape" mc:Ignorable="w14 w15 w16se wp14">
-  <w:p/>
-</w:hdr>
-</file>
-
-<file path=word/header2.xml><?xml version="1.0" encoding="utf-8"?>
 <w:hdr xmlns:wpc="http://schemas.microsoft.com/office/word/2010/wordprocessingCanvas" xmlns:cx="http://schemas.microsoft.com/office/drawing/2014/chartex" xmlns:mc="http://schemas.openxmlformats.org/markup-compatibility/2006" xmlns:o="urn:schemas-microsoft-com:office:office" xmlns:r="http://schemas.openxmlformats.org/officeDocument/2006/relationships" xmlns:m="http://schemas.openxmlformats.org/officeDocument/2006/math" xmlns:v="urn:schemas-microsoft-com:vml" xmlns:wp14="http://schemas.microsoft.com/office/word/2010/wordprocessingDrawing" xmlns:wp="http://schemas.openxmlformats.org/drawingml/2006/wordprocessingDrawing" xmlns:w10="urn:schemas-microsoft-com:office:word" xmlns:w="http://schemas.openxmlformats.org/wordprocessingml/2006/main" xmlns:w14="http://schemas.microsoft.com/office/word/2010/wordml" xmlns:w15="http://schemas.microsoft.com/office/word/2012/wordml" xmlns:w16se="http://schemas.microsoft.com/office/word/2015/wordml/symex" xmlns:wpg="http://schemas.microsoft.com/office/word/2010/wordprocessingGroup" xmlns:wpi="http://schemas.microsoft.com/office/word/2010/wordprocessingInk" xmlns:wne="http://schemas.microsoft.com/office/word/2006/wordml" xmlns:wps="http://schemas.microsoft.com/office/word/2010/wordprocessingShape" mc:Ignorable="w14 w15 w16se wp14">
   <w:p>
     <w:pPr>
@@ -4080,16 +4169,16 @@
       <mc:AlternateContent>
         <mc:Choice Requires="wps">
           <w:drawing>
-            <wp:anchor distT="0" distB="0" distL="114300" distR="114300" simplePos="0" relativeHeight="251659264" behindDoc="0" locked="0" layoutInCell="1" allowOverlap="1" wp14:anchorId="2A850F9D" wp14:editId="5974689E">
+            <wp:anchor distT="0" distB="0" distL="114300" distR="114300" simplePos="0" relativeHeight="251659264" behindDoc="0" locked="0" layoutInCell="1" allowOverlap="1" wp14:anchorId="2A850F9D" wp14:editId="279E3681">
               <wp:simplePos x="0" y="0"/>
               <wp:positionH relativeFrom="margin">
-                <wp:posOffset>-991097</wp:posOffset>
+                <wp:posOffset>-995045</wp:posOffset>
               </wp:positionH>
               <wp:positionV relativeFrom="paragraph">
-                <wp:posOffset>-130699</wp:posOffset>
+                <wp:posOffset>-133350</wp:posOffset>
               </wp:positionV>
-              <wp:extent cx="906449" cy="389614"/>
-              <wp:effectExtent l="0" t="0" r="27305" b="10795"/>
+              <wp:extent cx="906449" cy="764540"/>
+              <wp:effectExtent l="0" t="0" r="27305" b="16510"/>
               <wp:wrapNone/>
               <wp:docPr id="14" name="Text Box 14"/>
               <wp:cNvGraphicFramePr/>
@@ -4100,7 +4189,7 @@
                     <wps:spPr>
                       <a:xfrm>
                         <a:off x="0" y="0"/>
-                        <a:ext cx="906449" cy="389614"/>
+                        <a:ext cx="906449" cy="764540"/>
                       </a:xfrm>
                       <a:prstGeom prst="rect">
                         <a:avLst/>
@@ -4129,10 +4218,59 @@
                             <w:rPr>
                               <w:b/>
                               <w:i/>
+                              <w:noProof/>
                               <w:color w:val="C00000"/>
                               <w:sz w:val="16"/>
+                              <w:lang w:eastAsia="en-US" w:bidi="ar-SA"/>
                             </w:rPr>
-                            <w:t>My Company Logo</w:t>
+                            <w:drawing>
+                              <wp:inline distT="0" distB="0" distL="0" distR="0" wp14:anchorId="168860DB" wp14:editId="4041C6FD">
+                                <wp:extent cx="514350" cy="514350"/>
+                                <wp:effectExtent l="0" t="0" r="0" b="0"/>
+                                <wp:docPr id="8" name="Picture 8" descr="C:\Users\Admin\Downloads\bfaf3c18-9ba8-4323-9fe1-2f9f0ef4f748_200x200.png"/>
+                                <wp:cNvGraphicFramePr>
+                                  <a:graphicFrameLocks xmlns:a="http://schemas.openxmlformats.org/drawingml/2006/main" noChangeAspect="1"/>
+                                </wp:cNvGraphicFramePr>
+                                <a:graphic xmlns:a="http://schemas.openxmlformats.org/drawingml/2006/main">
+                                  <a:graphicData uri="http://schemas.openxmlformats.org/drawingml/2006/picture">
+                                    <pic:pic xmlns:pic="http://schemas.openxmlformats.org/drawingml/2006/picture">
+                                      <pic:nvPicPr>
+                                        <pic:cNvPr id="0" name="Picture 4" descr="C:\Users\Admin\Downloads\bfaf3c18-9ba8-4323-9fe1-2f9f0ef4f748_200x200.png"/>
+                                        <pic:cNvPicPr>
+                                          <a:picLocks noChangeAspect="1" noChangeArrowheads="1"/>
+                                        </pic:cNvPicPr>
+                                      </pic:nvPicPr>
+                                      <pic:blipFill>
+                                        <a:blip r:embed="rId1">
+                                          <a:extLst>
+                                            <a:ext uri="{28A0092B-C50C-407E-A947-70E740481C1C}">
+                                              <a14:useLocalDpi xmlns:a14="http://schemas.microsoft.com/office/drawing/2010/main" val="0"/>
+                                            </a:ext>
+                                          </a:extLst>
+                                        </a:blip>
+                                        <a:srcRect/>
+                                        <a:stretch>
+                                          <a:fillRect/>
+                                        </a:stretch>
+                                      </pic:blipFill>
+                                      <pic:spPr bwMode="auto">
+                                        <a:xfrm>
+                                          <a:off x="0" y="0"/>
+                                          <a:ext cx="514350" cy="514350"/>
+                                        </a:xfrm>
+                                        <a:prstGeom prst="rect">
+                                          <a:avLst/>
+                                        </a:prstGeom>
+                                        <a:noFill/>
+                                        <a:ln>
+                                          <a:noFill/>
+                                        </a:ln>
+                                      </pic:spPr>
+                                    </pic:pic>
+                                  </a:graphicData>
+                                </a:graphic>
+                              </wp:inline>
+                            </w:drawing>
                           </w:r>
                         </w:p>
                       </w:txbxContent>
@@ -4161,7 +4299,7 @@
               <v:stroke joinstyle="miter"/>
               <v:path gradientshapeok="t" o:connecttype="rect"/>
             </v:shapetype>
-            <v:shape id="Text Box 14" o:spid="_x0000_s1027" type="#_x0000_t202" style="position:absolute;left:0;text-align:left;margin-left:-78.05pt;margin-top:-10.3pt;width:71.35pt;height:30.7pt;z-index:251659264;visibility:visible;mso-wrap-style:square;mso-width-percent:0;mso-height-percent:0;mso-wrap-distance-left:9pt;mso-wrap-distance-top:0;mso-wrap-distance-right:9pt;mso-wrap-distance-bottom:0;mso-position-horizontal:absolute;mso-position-horizontal-relative:margin;mso-position-vertical:absolute;mso-position-vertical-relative:text;mso-width-percent:0;mso-height-percent:0;mso-width-relative:margin;mso-height-relative:margin;v-text-anchor:top" o:gfxdata="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" fillcolor="white [3201]" strokeweight=".5pt">
+            <v:shape id="Text Box 14" o:spid="_x0000_s1027" type="#_x0000_t202" style="position:absolute;left:0;text-align:left;margin-left:-78.35pt;margin-top:-10.5pt;width:71.35pt;height:60.2pt;z-index:251659264;visibility:visible;mso-wrap-style:square;mso-width-percent:0;mso-height-percent:0;mso-wrap-distance-left:9pt;mso-wrap-distance-top:0;mso-wrap-distance-right:9pt;mso-wrap-distance-bottom:0;mso-position-horizontal:absolute;mso-position-horizontal-relative:margin;mso-position-vertical:absolute;mso-position-vertical-relative:text;mso-width-percent:0;mso-height-percent:0;mso-width-relative:margin;mso-height-relative:margin;v-text-anchor:top" o:gfxdata="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" fillcolor="white [3201]" strokeweight=".5pt">
               <v:textbox>
                 <w:txbxContent>
                   <w:p>
@@ -4177,10 +4315,59 @@
                       <w:rPr>
                         <w:b/>
                         <w:i/>
+                        <w:noProof/>
                         <w:color w:val="C00000"/>
                         <w:sz w:val="16"/>
+                        <w:lang w:eastAsia="en-US" w:bidi="ar-SA"/>
                       </w:rPr>
-                      <w:t>My Company Logo</w:t>
+                      <w:drawing>
+                        <wp:inline distT="0" distB="0" distL="0" distR="0" wp14:anchorId="168860DB" wp14:editId="4041C6FD">
+                          <wp:extent cx="514350" cy="514350"/>
+                          <wp:effectExtent l="0" t="0" r="0" b="0"/>
+                          <wp:docPr id="8" name="Picture 8" descr="C:\Users\Admin\Downloads\bfaf3c18-9ba8-4323-9fe1-2f9f0ef4f748_200x200.png"/>
+                          <wp:cNvGraphicFramePr>
+                            <a:graphicFrameLocks xmlns:a="http://schemas.openxmlformats.org/drawingml/2006/main" noChangeAspect="1"/>
+                          </wp:cNvGraphicFramePr>
+                          <a:graphic xmlns:a="http://schemas.openxmlformats.org/drawingml/2006/main">
+                            <a:graphicData uri="http://schemas.openxmlformats.org/drawingml/2006/picture">
+                              <pic:pic xmlns:pic="http://schemas.openxmlformats.org/drawingml/2006/picture">
+                                <pic:nvPicPr>
+                                  <pic:cNvPr id="0" name="Picture 4" descr="C:\Users\Admin\Downloads\bfaf3c18-9ba8-4323-9fe1-2f9f0ef4f748_200x200.png"/>
+                                  <pic:cNvPicPr>
+                                    <a:picLocks noChangeAspect="1" noChangeArrowheads="1"/>
+                                  </pic:cNvPicPr>
+                                </pic:nvPicPr>
+                                <pic:blipFill>
+                                  <a:blip r:embed="rId1">
+                                    <a:extLst>
+                                      <a:ext uri="{28A0092B-C50C-407E-A947-70E740481C1C}">
+                                        <a14:useLocalDpi xmlns:a14="http://schemas.microsoft.com/office/drawing/2010/main" val="0"/>
+                                      </a:ext>
+                                    </a:extLst>
+                                  </a:blip>
+                                  <a:srcRect/>
+                                  <a:stretch>
+                                    <a:fillRect/>
+                                  </a:stretch>
+                                </pic:blipFill>
+                                <pic:spPr bwMode="auto">
+                                  <a:xfrm>
+                                    <a:off x="0" y="0"/>
+                                    <a:ext cx="514350" cy="514350"/>
+                                  </a:xfrm>
+                                  <a:prstGeom prst="rect">
+                                    <a:avLst/>
+                                  </a:prstGeom>
+                                  <a:noFill/>
+                                  <a:ln>
+                                    <a:noFill/>
+                                  </a:ln>
+                                </pic:spPr>
+                              </pic:pic>
+                            </a:graphicData>
+                          </a:graphic>
+                        </wp:inline>
+                      </w:drawing>
                     </w:r>
                   </w:p>
                 </w:txbxContent>
@@ -4309,47 +4496,9 @@
         <w:color w:val="C00000"/>
         <w:lang w:eastAsia="ar-SA" w:bidi="ar-SA"/>
       </w:rPr>
-      <w:fldChar w:fldCharType="begin"/>
-    </w:r>
-    <w:r>
-      <w:rPr>
-        <w:i/>
-        <w:color w:val="C00000"/>
-        <w:lang w:eastAsia="ar-SA" w:bidi="ar-SA"/>
-      </w:rPr>
-      <w:instrText xml:space="preserve"> SUBJECT   \* MERGEFORMAT </w:instrText>
-    </w:r>
-    <w:r>
-      <w:rPr>
-        <w:i/>
-        <w:color w:val="C00000"/>
-        <w:lang w:eastAsia="ar-SA" w:bidi="ar-SA"/>
-      </w:rPr>
-      <w:fldChar w:fldCharType="separate"/>
-    </w:r>
-    <w:r>
-      <w:rPr>
-        <w:i/>
-        <w:color w:val="C00000"/>
-        <w:lang w:eastAsia="ar-SA" w:bidi="ar-SA"/>
-      </w:rPr>
-      <w:t>Tên dự án nguồn mở</w:t>
-    </w:r>
-    <w:r>
-      <w:rPr>
-        <w:i/>
-        <w:color w:val="C00000"/>
-        <w:lang w:eastAsia="ar-SA" w:bidi="ar-SA"/>
-      </w:rPr>
-      <w:fldChar w:fldCharType="end"/>
+      <w:t>CopyTranslator</w:t>
     </w:r>
   </w:p>
-  <w:p/>
-</w:hdr>
-</file>
-
-<file path=word/header3.xml><?xml version="1.0" encoding="utf-8"?>
-<w:hdr xmlns:wpc="http://schemas.microsoft.com/office/word/2010/wordprocessingCanvas" xmlns:cx="http://schemas.microsoft.com/office/drawing/2014/chartex" xmlns:mc="http://schemas.openxmlformats.org/markup-compatibility/2006" xmlns:o="urn:schemas-microsoft-com:office:office" xmlns:r="http://schemas.openxmlformats.org/officeDocument/2006/relationships" xmlns:m="http://schemas.openxmlformats.org/officeDocument/2006/math" xmlns:v="urn:schemas-microsoft-com:vml" xmlns:wp14="http://schemas.microsoft.com/office/word/2010/wordprocessingDrawing" xmlns:wp="http://schemas.openxmlformats.org/drawingml/2006/wordprocessingDrawing" xmlns:w10="urn:schemas-microsoft-com:office:word" xmlns:w="http://schemas.openxmlformats.org/wordprocessingml/2006/main" xmlns:w14="http://schemas.microsoft.com/office/word/2010/wordml" xmlns:w15="http://schemas.microsoft.com/office/word/2012/wordml" xmlns:w16se="http://schemas.microsoft.com/office/word/2015/wordml/symex" xmlns:wpg="http://schemas.microsoft.com/office/word/2010/wordprocessingGroup" xmlns:wpi="http://schemas.microsoft.com/office/word/2010/wordprocessingInk" xmlns:wne="http://schemas.microsoft.com/office/word/2006/wordml" xmlns:wps="http://schemas.microsoft.com/office/word/2010/wordprocessingShape" mc:Ignorable="w14 w15 w16se wp14">
   <w:p/>
 </w:hdr>
 </file>
@@ -9566,7 +9715,7 @@
 </file>
 
 <file path=customXml/itemProps1.xml><?xml version="1.0" encoding="utf-8"?>
-<ds:datastoreItem xmlns:ds="http://schemas.openxmlformats.org/officeDocument/2006/customXml" ds:itemID="{9888F7E4-1A46-4476-B207-C774DD5EA9F3}">
+<ds:datastoreItem xmlns:ds="http://schemas.openxmlformats.org/officeDocument/2006/customXml" ds:itemID="{32A08C7F-0130-4F50-9046-851335B7CD7E}">
   <ds:schemaRefs>
     <ds:schemaRef ds:uri="http://schemas.openxmlformats.org/officeDocument/2006/bibliography"/>
   </ds:schemaRefs>

</xml_diff>

<commit_message>
Update Giao tiếp/ Trao đổi thông tin
</commit_message>
<xml_diff>
--- a/docs/BaoCao_IT4240_20201_Nhom09.docx
+++ b/docs/BaoCao_IT4240_20201_Nhom09.docx
@@ -201,7 +201,7 @@
                                     </pic:cNvPicPr>
                                   </pic:nvPicPr>
                                   <pic:blipFill>
-                                    <a:blip r:embed="rId8">
+                                    <a:blip r:embed="rId9">
                                       <a:extLst>
                                         <a:ext uri="{28A0092B-C50C-407E-A947-70E740481C1C}">
                                           <a14:useLocalDpi xmlns:a14="http://schemas.microsoft.com/office/drawing/2010/main" val="0"/>
@@ -271,8 +271,6 @@
           <w:szCs w:val="32"/>
         </w:rPr>
       </w:pPr>
-      <w:bookmarkStart w:id="0" w:name="_GoBack"/>
-      <w:bookmarkEnd w:id="0"/>
     </w:p>
     <w:p>
       <w:pPr>
@@ -2501,48 +2499,48 @@
       <w:pPr>
         <w:pStyle w:val="Heading1"/>
       </w:pPr>
-      <w:bookmarkStart w:id="1" w:name="_Toc57272138"/>
+      <w:bookmarkStart w:id="0" w:name="_Toc57272138"/>
       <w:r>
         <w:lastRenderedPageBreak/>
         <w:t>Giới thiệu dự án</w:t>
       </w:r>
+      <w:bookmarkEnd w:id="0"/>
+    </w:p>
+    <w:p>
+      <w:pPr>
+        <w:pStyle w:val="Heading2"/>
+      </w:pPr>
+      <w:bookmarkStart w:id="1" w:name="_Toc57272139"/>
+      <w:r>
+        <w:t xml:space="preserve">Mô tả </w:t>
+      </w:r>
+      <w:r>
+        <w:t>dự án</w:t>
+      </w:r>
       <w:bookmarkEnd w:id="1"/>
     </w:p>
     <w:p>
       <w:pPr>
+        <w:rPr>
+          <w:iCs/>
+        </w:rPr>
+      </w:pPr>
+      <w:r>
+        <w:rPr>
+          <w:iCs/>
+        </w:rPr>
+        <w:t>CopyTranslator là một công cụ kết hợp giữa dịch và copy sử dụng API của Google để dịch tiếng Anh ra tiếng Trung Quốc</w:t>
+      </w:r>
+    </w:p>
+    <w:p>
+      <w:pPr>
         <w:pStyle w:val="Heading2"/>
       </w:pPr>
-      <w:bookmarkStart w:id="2" w:name="_Toc57272139"/>
-      <w:r>
-        <w:t xml:space="preserve">Mô tả </w:t>
-      </w:r>
-      <w:r>
-        <w:t>dự án</w:t>
+      <w:bookmarkStart w:id="2" w:name="_Toc57272140"/>
+      <w:r>
+        <w:t>Công cụ quản lý</w:t>
       </w:r>
       <w:bookmarkEnd w:id="2"/>
-    </w:p>
-    <w:p>
-      <w:pPr>
-        <w:rPr>
-          <w:iCs/>
-        </w:rPr>
-      </w:pPr>
-      <w:r>
-        <w:rPr>
-          <w:iCs/>
-        </w:rPr>
-        <w:t>CopyTranslator là một công cụ kết hợp giữa dịch và copy sử dụng API của Google để dịch tiếng Anh ra tiếng Trung Quốc</w:t>
-      </w:r>
-    </w:p>
-    <w:p>
-      <w:pPr>
-        <w:pStyle w:val="Heading2"/>
-      </w:pPr>
-      <w:bookmarkStart w:id="3" w:name="_Toc57272140"/>
-      <w:r>
-        <w:t>Công cụ quản lý</w:t>
-      </w:r>
-      <w:bookmarkEnd w:id="3"/>
     </w:p>
     <w:p>
       <w:r>
@@ -2634,19 +2632,61 @@
       <w:pPr>
         <w:pStyle w:val="Heading1"/>
       </w:pPr>
-      <w:bookmarkStart w:id="4" w:name="_Toc57272141"/>
+      <w:bookmarkStart w:id="3" w:name="_Toc57272141"/>
       <w:r>
         <w:t>Các nhân sự tham gia dự án</w:t>
       </w:r>
+      <w:bookmarkEnd w:id="3"/>
+    </w:p>
+    <w:p>
+      <w:pPr>
+        <w:pStyle w:val="Heading2"/>
+      </w:pPr>
+      <w:bookmarkStart w:id="4" w:name="_Toc57272142"/>
+      <w:r>
+        <w:t>Thông tin liên hệ phía khách hàng</w:t>
+      </w:r>
       <w:bookmarkEnd w:id="4"/>
     </w:p>
     <w:p>
       <w:pPr>
+        <w:rPr>
+          <w:i/>
+          <w:iCs/>
+        </w:rPr>
+      </w:pPr>
+      <w:r>
+        <w:rPr>
+          <w:i/>
+          <w:iCs/>
+        </w:rPr>
+        <w:t xml:space="preserve">Anh </w:t>
+      </w:r>
+      <w:r>
+        <w:rPr>
+          <w:i/>
+          <w:iCs/>
+        </w:rPr>
+        <w:t>Lê Văn Long</w:t>
+      </w:r>
+      <w:r>
+        <w:rPr>
+          <w:i/>
+          <w:iCs/>
+        </w:rPr>
+        <w:t xml:space="preserve">: </w:t>
+      </w:r>
+    </w:p>
+    <w:p>
+      <w:pPr>
         <w:pStyle w:val="Heading2"/>
       </w:pPr>
-      <w:bookmarkStart w:id="5" w:name="_Toc57272142"/>
-      <w:r>
-        <w:t>Thông tin liên hệ phía khách hàng</w:t>
+      <w:bookmarkStart w:id="5" w:name="_Toc57272143"/>
+      <w:r>
+        <w:t xml:space="preserve">Thông tin </w:t>
+      </w:r>
+      <w:r>
+        <w:t>thành viên nhóm</w:t>
       </w:r>
       <w:bookmarkEnd w:id="5"/>
     </w:p>
@@ -2662,75 +2702,33 @@
           <w:i/>
           <w:iCs/>
         </w:rPr>
-        <w:t xml:space="preserve">Anh </w:t>
-      </w:r>
-      <w:r>
+        <w:t>Lập trình viên:  Pham Lan</w:t>
+      </w:r>
+    </w:p>
+    <w:p>
+      <w:pPr>
         <w:rPr>
           <w:i/>
           <w:iCs/>
         </w:rPr>
-        <w:t>Lê Văn Long</w:t>
-      </w:r>
+      </w:pPr>
       <w:r>
         <w:rPr>
           <w:i/>
           <w:iCs/>
         </w:rPr>
-        <w:t xml:space="preserve">: </w:t>
+        <w:t xml:space="preserve">Phiên dịch: Ngọc, </w:t>
       </w:r>
     </w:p>
     <w:p>
       <w:pPr>
         <w:pStyle w:val="Heading2"/>
       </w:pPr>
-      <w:bookmarkStart w:id="6" w:name="_Toc57272143"/>
-      <w:r>
-        <w:t xml:space="preserve">Thông tin </w:t>
-      </w:r>
-      <w:r>
-        <w:t>thành viên nhóm</w:t>
+      <w:bookmarkStart w:id="6" w:name="_Toc57272144"/>
+      <w:r>
+        <w:t>Phân chia vai trò của thành viên dự án và khách hàng</w:t>
       </w:r>
       <w:bookmarkEnd w:id="6"/>
-    </w:p>
-    <w:p>
-      <w:pPr>
-        <w:rPr>
-          <w:i/>
-          <w:iCs/>
-        </w:rPr>
-      </w:pPr>
-      <w:r>
-        <w:rPr>
-          <w:i/>
-          <w:iCs/>
-        </w:rPr>
-        <w:t>Lập trình viên:  Pham Lan</w:t>
-      </w:r>
-    </w:p>
-    <w:p>
-      <w:pPr>
-        <w:rPr>
-          <w:i/>
-          <w:iCs/>
-        </w:rPr>
-      </w:pPr>
-      <w:r>
-        <w:rPr>
-          <w:i/>
-          <w:iCs/>
-        </w:rPr>
-        <w:t xml:space="preserve">Phiên dịch: Ngọc, </w:t>
-      </w:r>
-    </w:p>
-    <w:p>
-      <w:pPr>
-        <w:pStyle w:val="Heading2"/>
-      </w:pPr>
-      <w:bookmarkStart w:id="7" w:name="_Toc57272144"/>
-      <w:r>
-        <w:t>Phân chia vai trò của thành viên dự án và khách hàng</w:t>
-      </w:r>
-      <w:bookmarkEnd w:id="7"/>
     </w:p>
     <w:p>
       <w:pPr>
@@ -2798,24 +2796,24 @@
       <w:pPr>
         <w:pStyle w:val="Heading1"/>
       </w:pPr>
-      <w:bookmarkStart w:id="8" w:name="_Toc57272145"/>
+      <w:bookmarkStart w:id="7" w:name="_Toc57272145"/>
       <w:r>
         <w:t>Khảo sát dự án</w:t>
       </w:r>
+      <w:bookmarkEnd w:id="7"/>
+    </w:p>
+    <w:p>
+      <w:pPr>
+        <w:pStyle w:val="Heading2"/>
+      </w:pPr>
+      <w:bookmarkStart w:id="8" w:name="_Toc57272146"/>
+      <w:r>
+        <w:t>Thống kê</w:t>
+      </w:r>
+      <w:r>
+        <w:t xml:space="preserve"> về mã nguồn</w:t>
+      </w:r>
       <w:bookmarkEnd w:id="8"/>
-    </w:p>
-    <w:p>
-      <w:pPr>
-        <w:pStyle w:val="Heading2"/>
-      </w:pPr>
-      <w:bookmarkStart w:id="9" w:name="_Toc57272146"/>
-      <w:r>
-        <w:t>Thống kê</w:t>
-      </w:r>
-      <w:r>
-        <w:t xml:space="preserve"> về mã nguồn</w:t>
-      </w:r>
-      <w:bookmarkEnd w:id="9"/>
     </w:p>
     <w:p>
       <w:pPr>
@@ -2990,11 +2988,11 @@
       <w:pPr>
         <w:pStyle w:val="Heading2"/>
       </w:pPr>
-      <w:bookmarkStart w:id="10" w:name="_Toc57272147"/>
+      <w:bookmarkStart w:id="9" w:name="_Toc57272147"/>
       <w:r>
         <w:t>Thống kê về hợp tác</w:t>
       </w:r>
-      <w:bookmarkEnd w:id="10"/>
+      <w:bookmarkEnd w:id="9"/>
     </w:p>
     <w:p>
       <w:pPr>
@@ -3154,10 +3152,38 @@
       <w:pPr>
         <w:pStyle w:val="Heading2"/>
       </w:pPr>
-      <w:bookmarkStart w:id="11" w:name="_Toc57272148"/>
+      <w:bookmarkStart w:id="10" w:name="_Toc57272148"/>
       <w:r>
         <w:t>Kết quả chạy thử nghiệm</w:t>
       </w:r>
+      <w:bookmarkEnd w:id="10"/>
+    </w:p>
+    <w:p>
+      <w:pPr>
+        <w:rPr>
+          <w:i/>
+          <w:iCs/>
+        </w:rPr>
+      </w:pPr>
+      <w:r>
+        <w:rPr>
+          <w:i/>
+          <w:iCs/>
+        </w:rPr>
+        <w:t>Mô tả các bước chạy chương trình, có thể thành công hoặc không thành công. Cho biết các lỗi xuất hiện và cách xử lý nếu có.</w:t>
+      </w:r>
+    </w:p>
+    <w:p>
+      <w:pPr>
+        <w:pStyle w:val="Heading2"/>
+      </w:pPr>
+      <w:bookmarkStart w:id="11" w:name="_Toc57272149"/>
+      <w:r>
+        <w:t>Phạm vi</w:t>
+      </w:r>
+      <w:r>
+        <w:t xml:space="preserve"> dự án</w:t>
+      </w:r>
       <w:bookmarkEnd w:id="11"/>
     </w:p>
     <w:p>
@@ -3172,97 +3198,71 @@
           <w:i/>
           <w:iCs/>
         </w:rPr>
-        <w:t>Mô tả các bước chạy chương trình, có thể thành công hoặc không thành công. Cho biết các lỗi xuất hiện và cách xử lý nếu có.</w:t>
-      </w:r>
-    </w:p>
-    <w:p>
-      <w:pPr>
-        <w:pStyle w:val="Heading2"/>
-      </w:pPr>
-      <w:bookmarkStart w:id="12" w:name="_Toc57272149"/>
-      <w:r>
-        <w:t>Phạm vi</w:t>
-      </w:r>
-      <w:r>
-        <w:t xml:space="preserve"> dự án</w:t>
+        <w:t>Chạy được trên nền t</w:t>
+      </w:r>
+      <w:r>
+        <w:rPr>
+          <w:i/>
+          <w:iCs/>
+        </w:rPr>
+        <w:t>ảng nào, OS nào?...</w:t>
+      </w:r>
+    </w:p>
+    <w:p>
+      <w:pPr>
+        <w:pStyle w:val="Heading1"/>
+      </w:pPr>
+      <w:bookmarkStart w:id="12" w:name="_Toc57272150"/>
+      <w:r>
+        <w:t>Giao tiếp/Trao đổi thông tin</w:t>
       </w:r>
       <w:bookmarkEnd w:id="12"/>
     </w:p>
     <w:p>
       <w:pPr>
         <w:rPr>
-          <w:i/>
           <w:iCs/>
         </w:rPr>
       </w:pPr>
       <w:r>
         <w:rPr>
-          <w:i/>
           <w:iCs/>
         </w:rPr>
-        <w:t>Chạy được trên nền t</w:t>
-      </w:r>
-      <w:r>
-        <w:rPr>
-          <w:i/>
+        <w:t>Các qui định về họp hành nội bộ</w:t>
+      </w:r>
+      <w:r>
+        <w:rPr>
           <w:iCs/>
         </w:rPr>
-        <w:t>ảng nào, OS nào?...</w:t>
-      </w:r>
-    </w:p>
-    <w:p>
-      <w:pPr>
-        <w:pStyle w:val="Heading1"/>
-      </w:pPr>
-      <w:bookmarkStart w:id="13" w:name="_Toc57272150"/>
-      <w:r>
-        <w:t>Giao tiếp/Trao đổi thông tin</w:t>
-      </w:r>
+        <w:t xml:space="preserve">: </w:t>
+      </w:r>
+      <w:r>
+        <w:rPr>
+          <w:iCs/>
+        </w:rPr>
+        <w:t>1 tuần 1 lần vào 12h30 ngày thứ hai hàng tuần.</w:t>
+      </w:r>
+    </w:p>
+    <w:p>
+      <w:pPr>
+        <w:rPr>
+          <w:iCs/>
+        </w:rPr>
+      </w:pPr>
+      <w:r>
+        <w:rPr>
+          <w:iCs/>
+        </w:rPr>
+        <w:t>Các qui định về họp hành với khách hàng</w:t>
+      </w:r>
+      <w:r>
+        <w:rPr>
+          <w:iCs/>
+        </w:rPr>
+        <w:t>: 3 tháng 1 lần theo lịch của khách hàng trong tuần đầu tiên.</w:t>
+      </w:r>
+      <w:bookmarkStart w:id="13" w:name="_GoBack"/>
       <w:bookmarkEnd w:id="13"/>
-    </w:p>
-    <w:p>
-      <w:pPr>
-        <w:rPr>
-          <w:i/>
-          <w:iCs/>
-        </w:rPr>
-      </w:pPr>
-      <w:r>
-        <w:rPr>
-          <w:i/>
-          <w:iCs/>
-        </w:rPr>
-        <w:t>Các qui định về h</w:t>
-      </w:r>
-      <w:r>
-        <w:rPr>
-          <w:i/>
-          <w:iCs/>
-        </w:rPr>
-        <w:t>ọp hành nội bộ</w:t>
-      </w:r>
-    </w:p>
-    <w:p>
-      <w:pPr>
-        <w:rPr>
-          <w:i/>
-          <w:iCs/>
-        </w:rPr>
-      </w:pPr>
-      <w:r>
-        <w:rPr>
-          <w:i/>
-          <w:iCs/>
-        </w:rPr>
-        <w:t>Các qui định về h</w:t>
-      </w:r>
-      <w:r>
-        <w:rPr>
-          <w:i/>
-          <w:iCs/>
-        </w:rPr>
-        <w:t>ọp hành với khách hàng</w:t>
-      </w:r>
     </w:p>
     <w:p>
       <w:pPr>
@@ -3947,9 +3947,9 @@
     </w:p>
     <w:p/>
     <w:sectPr>
-      <w:headerReference w:type="default" r:id="rId9"/>
-      <w:footerReference w:type="even" r:id="rId10"/>
-      <w:footerReference w:type="default" r:id="rId11"/>
+      <w:headerReference w:type="default" r:id="rId10"/>
+      <w:footerReference w:type="even" r:id="rId11"/>
+      <w:footerReference w:type="default" r:id="rId12"/>
       <w:footnotePr>
         <w:pos w:val="beneathText"/>
       </w:footnotePr>
@@ -4054,7 +4054,7 @@
         <w:color w:val="C00000"/>
         <w:lang w:eastAsia="ar-SA" w:bidi="ar-SA"/>
       </w:rPr>
-      <w:t>5</w:t>
+      <w:t>4</w:t>
     </w:r>
     <w:r>
       <w:rPr>
@@ -4338,7 +4338,7 @@
                                   </pic:cNvPicPr>
                                 </pic:nvPicPr>
                                 <pic:blipFill>
-                                  <a:blip r:embed="rId1">
+                                  <a:blip r:embed="rId2">
                                     <a:extLst>
                                       <a:ext uri="{28A0092B-C50C-407E-A947-70E740481C1C}">
                                         <a14:useLocalDpi xmlns:a14="http://schemas.microsoft.com/office/drawing/2010/main" val="0"/>
@@ -9715,7 +9715,7 @@
 </file>
 
 <file path=customXml/itemProps1.xml><?xml version="1.0" encoding="utf-8"?>
-<ds:datastoreItem xmlns:ds="http://schemas.openxmlformats.org/officeDocument/2006/customXml" ds:itemID="{32A08C7F-0130-4F50-9046-851335B7CD7E}">
+<ds:datastoreItem xmlns:ds="http://schemas.openxmlformats.org/officeDocument/2006/customXml" ds:itemID="{EE820A93-3399-4C30-A364-9A1A2C9714E9}">
   <ds:schemaRefs>
     <ds:schemaRef ds:uri="http://schemas.openxmlformats.org/officeDocument/2006/bibliography"/>
   </ds:schemaRefs>

</xml_diff>

<commit_message>
Update Nhân sự tham gia dự án
</commit_message>
<xml_diff>
--- a/docs/BaoCao_IT4240_20201_Nhom09.docx
+++ b/docs/BaoCao_IT4240_20201_Nhom09.docx
@@ -2651,30 +2651,26 @@
     <w:p>
       <w:pPr>
         <w:rPr>
-          <w:i/>
           <w:iCs/>
         </w:rPr>
       </w:pPr>
       <w:r>
         <w:rPr>
-          <w:i/>
           <w:iCs/>
         </w:rPr>
         <w:t xml:space="preserve">Anh </w:t>
       </w:r>
       <w:r>
         <w:rPr>
-          <w:i/>
           <w:iCs/>
         </w:rPr>
-        <w:t>Lê Văn Long</w:t>
-      </w:r>
-      <w:r>
-        <w:rPr>
-          <w:i/>
+        <w:t>Trần Văn Cường</w:t>
+      </w:r>
+      <w:r>
+        <w:rPr>
           <w:iCs/>
         </w:rPr>
-        <w:t xml:space="preserve">: </w:t>
+        <w:t xml:space="preserve"> </w:t>
       </w:r>
     </w:p>
     <w:p>
@@ -2693,127 +2689,110 @@
     <w:p>
       <w:pPr>
         <w:rPr>
-          <w:i/>
           <w:iCs/>
         </w:rPr>
       </w:pPr>
       <w:r>
         <w:rPr>
-          <w:i/>
           <w:iCs/>
         </w:rPr>
-        <w:t>Lập trình viên:  Pham Lan</w:t>
-      </w:r>
-    </w:p>
-    <w:p>
-      <w:pPr>
-        <w:rPr>
-          <w:i/>
+        <w:t xml:space="preserve">Lập </w:t>
+      </w:r>
+      <w:r>
+        <w:rPr>
           <w:iCs/>
         </w:rPr>
-      </w:pPr>
-      <w:r>
-        <w:rPr>
-          <w:i/>
+        <w:t xml:space="preserve">trình viên: </w:t>
+      </w:r>
+      <w:bookmarkStart w:id="6" w:name="_GoBack"/>
+      <w:bookmarkEnd w:id="6"/>
+      <w:r>
+        <w:rPr>
           <w:iCs/>
         </w:rPr>
-        <w:t xml:space="preserve">Phiên dịch: Ngọc, </w:t>
+        <w:t>Lê Quang Dũng</w:t>
+      </w:r>
+    </w:p>
+    <w:p>
+      <w:pPr>
+        <w:rPr>
+          <w:iCs/>
+        </w:rPr>
+      </w:pPr>
+      <w:r>
+        <w:rPr>
+          <w:iCs/>
+        </w:rPr>
+        <w:t xml:space="preserve">Phiên dịch: </w:t>
+      </w:r>
+      <w:r>
+        <w:rPr>
+          <w:iCs/>
+        </w:rPr>
+        <w:t>Trần Quang Anh</w:t>
       </w:r>
     </w:p>
     <w:p>
       <w:pPr>
         <w:pStyle w:val="Heading2"/>
       </w:pPr>
-      <w:bookmarkStart w:id="6" w:name="_Toc57272144"/>
+      <w:bookmarkStart w:id="7" w:name="_Toc57272144"/>
       <w:r>
         <w:t>Phân chia vai trò của thành viên dự án và khách hàng</w:t>
       </w:r>
-      <w:bookmarkEnd w:id="6"/>
-    </w:p>
-    <w:p>
-      <w:pPr>
-        <w:rPr>
-          <w:i/>
+      <w:bookmarkEnd w:id="7"/>
+    </w:p>
+    <w:p>
+      <w:pPr>
+        <w:rPr>
           <w:iCs/>
         </w:rPr>
       </w:pPr>
       <w:r>
         <w:rPr>
-          <w:i/>
           <w:iCs/>
         </w:rPr>
-        <w:t xml:space="preserve">Giám đốc: Hưng, tài chính, nhân sự, </w:t>
-      </w:r>
-      <w:r>
-        <w:rPr>
-          <w:i/>
+        <w:t xml:space="preserve">Giám đốc: </w:t>
+      </w:r>
+      <w:r>
+        <w:rPr>
           <w:iCs/>
         </w:rPr>
-        <w:t>yêu càu cơ bản: đẹp, tròn, vàng</w:t>
-      </w:r>
-    </w:p>
-    <w:p>
-      <w:pPr>
-        <w:rPr>
-          <w:i/>
+        <w:t>Hoàng Công Hậu</w:t>
+      </w:r>
+    </w:p>
+    <w:p>
+      <w:r>
+        <w:rPr>
           <w:iCs/>
         </w:rPr>
-      </w:pPr>
-      <w:r>
-        <w:rPr>
-          <w:i/>
-          <w:iCs/>
-        </w:rPr>
-        <w:t>Trung: IT, chi tiết, báo tiến đ</w:t>
-      </w:r>
-      <w:r>
-        <w:rPr>
-          <w:i/>
-          <w:iCs/>
-        </w:rPr>
-        <w:t>ộ</w:t>
-      </w:r>
-    </w:p>
-    <w:p>
-      <w:pPr>
-        <w:rPr>
-          <w:i/>
-          <w:iCs/>
-        </w:rPr>
-      </w:pPr>
-      <w:r>
-        <w:rPr>
-          <w:i/>
-          <w:iCs/>
-        </w:rPr>
-        <w:t>Phiên dịch: Bích</w:t>
+        <w:t>Trao đổi với khách hàng: Đoàn Đức Bảo</w:t>
       </w:r>
     </w:p>
     <w:p/>
     <w:p/>
-    <w:p/>
     <w:p>
       <w:pPr>
         <w:pStyle w:val="Heading1"/>
       </w:pPr>
-      <w:bookmarkStart w:id="7" w:name="_Toc57272145"/>
+      <w:bookmarkStart w:id="8" w:name="_Toc57272145"/>
       <w:r>
         <w:t>Khảo sát dự án</w:t>
       </w:r>
-      <w:bookmarkEnd w:id="7"/>
+      <w:bookmarkEnd w:id="8"/>
     </w:p>
     <w:p>
       <w:pPr>
         <w:pStyle w:val="Heading2"/>
       </w:pPr>
-      <w:bookmarkStart w:id="8" w:name="_Toc57272146"/>
+      <w:bookmarkStart w:id="9" w:name="_Toc57272146"/>
       <w:r>
         <w:t>Thống kê</w:t>
       </w:r>
       <w:r>
         <w:t xml:space="preserve"> về mã nguồn</w:t>
       </w:r>
-      <w:bookmarkEnd w:id="8"/>
+      <w:bookmarkEnd w:id="9"/>
     </w:p>
     <w:p>
       <w:pPr>
@@ -2973,26 +2952,26 @@
           <w:i/>
           <w:iCs/>
         </w:rPr>
+        <w:t>Số lượng class</w:t>
+      </w:r>
+      <w:r>
+        <w:rPr>
+          <w:i/>
+          <w:iCs/>
+        </w:rPr>
+        <w:t>, sơ đồ phân cấp class</w:t>
+      </w:r>
+    </w:p>
+    <w:p>
+      <w:pPr>
+        <w:pStyle w:val="Heading2"/>
+      </w:pPr>
+      <w:bookmarkStart w:id="10" w:name="_Toc57272147"/>
+      <w:r>
         <w:lastRenderedPageBreak/>
-        <w:t>Số lượng class</w:t>
-      </w:r>
-      <w:r>
-        <w:rPr>
-          <w:i/>
-          <w:iCs/>
-        </w:rPr>
-        <w:t>, sơ đồ phân cấp class</w:t>
-      </w:r>
-    </w:p>
-    <w:p>
-      <w:pPr>
-        <w:pStyle w:val="Heading2"/>
-      </w:pPr>
-      <w:bookmarkStart w:id="9" w:name="_Toc57272147"/>
-      <w:r>
         <w:t>Thống kê về hợp tác</w:t>
       </w:r>
-      <w:bookmarkEnd w:id="9"/>
+      <w:bookmarkEnd w:id="10"/>
     </w:p>
     <w:p>
       <w:pPr>
@@ -3152,11 +3131,11 @@
       <w:pPr>
         <w:pStyle w:val="Heading2"/>
       </w:pPr>
-      <w:bookmarkStart w:id="10" w:name="_Toc57272148"/>
+      <w:bookmarkStart w:id="11" w:name="_Toc57272148"/>
       <w:r>
         <w:t>Kết quả chạy thử nghiệm</w:t>
       </w:r>
-      <w:bookmarkEnd w:id="10"/>
+      <w:bookmarkEnd w:id="11"/>
     </w:p>
     <w:p>
       <w:pPr>
@@ -3177,14 +3156,14 @@
       <w:pPr>
         <w:pStyle w:val="Heading2"/>
       </w:pPr>
-      <w:bookmarkStart w:id="11" w:name="_Toc57272149"/>
+      <w:bookmarkStart w:id="12" w:name="_Toc57272149"/>
       <w:r>
         <w:t>Phạm vi</w:t>
       </w:r>
       <w:r>
         <w:t xml:space="preserve"> dự án</w:t>
       </w:r>
-      <w:bookmarkEnd w:id="11"/>
+      <w:bookmarkEnd w:id="12"/>
     </w:p>
     <w:p>
       <w:pPr>
@@ -3212,11 +3191,11 @@
       <w:pPr>
         <w:pStyle w:val="Heading1"/>
       </w:pPr>
-      <w:bookmarkStart w:id="12" w:name="_Toc57272150"/>
+      <w:bookmarkStart w:id="13" w:name="_Toc57272150"/>
       <w:r>
         <w:t>Giao tiếp/Trao đổi thông tin</w:t>
       </w:r>
-      <w:bookmarkEnd w:id="12"/>
+      <w:bookmarkEnd w:id="13"/>
     </w:p>
     <w:p>
       <w:pPr>
@@ -3261,8 +3240,6 @@
         </w:rPr>
         <w:t>: 3 tháng 1 lần theo lịch của khách hàng trong tuần đầu tiên.</w:t>
       </w:r>
-      <w:bookmarkStart w:id="13" w:name="_GoBack"/>
-      <w:bookmarkEnd w:id="13"/>
     </w:p>
     <w:p>
       <w:pPr>
@@ -4054,7 +4031,7 @@
         <w:color w:val="C00000"/>
         <w:lang w:eastAsia="ar-SA" w:bidi="ar-SA"/>
       </w:rPr>
-      <w:t>4</w:t>
+      <w:t>3</w:t>
     </w:r>
     <w:r>
       <w:rPr>
@@ -9715,7 +9692,7 @@
 </file>
 
 <file path=customXml/itemProps1.xml><?xml version="1.0" encoding="utf-8"?>
-<ds:datastoreItem xmlns:ds="http://schemas.openxmlformats.org/officeDocument/2006/customXml" ds:itemID="{EE820A93-3399-4C30-A364-9A1A2C9714E9}">
+<ds:datastoreItem xmlns:ds="http://schemas.openxmlformats.org/officeDocument/2006/customXml" ds:itemID="{6BB24E45-9B51-4328-A06F-FA9A94D016C9}">
   <ds:schemaRefs>
     <ds:schemaRef ds:uri="http://schemas.openxmlformats.org/officeDocument/2006/bibliography"/>
   </ds:schemaRefs>

</xml_diff>

<commit_message>
Update Phạm vi dự án
</commit_message>
<xml_diff>
--- a/docs/BaoCao_IT4240_20201_Nhom09.docx
+++ b/docs/BaoCao_IT4240_20201_Nhom09.docx
@@ -2704,43 +2704,41 @@
         </w:rPr>
         <w:t xml:space="preserve">trình viên: </w:t>
       </w:r>
-      <w:bookmarkStart w:id="6" w:name="_GoBack"/>
+      <w:r>
+        <w:rPr>
+          <w:iCs/>
+        </w:rPr>
+        <w:t>Lê Quang Dũng</w:t>
+      </w:r>
+    </w:p>
+    <w:p>
+      <w:pPr>
+        <w:rPr>
+          <w:iCs/>
+        </w:rPr>
+      </w:pPr>
+      <w:r>
+        <w:rPr>
+          <w:iCs/>
+        </w:rPr>
+        <w:t xml:space="preserve">Phiên dịch: </w:t>
+      </w:r>
+      <w:r>
+        <w:rPr>
+          <w:iCs/>
+        </w:rPr>
+        <w:t>Trần Quang Anh</w:t>
+      </w:r>
+    </w:p>
+    <w:p>
+      <w:pPr>
+        <w:pStyle w:val="Heading2"/>
+      </w:pPr>
+      <w:bookmarkStart w:id="6" w:name="_Toc57272144"/>
+      <w:r>
+        <w:t>Phân chia vai trò của thành viên dự án và khách hàng</w:t>
+      </w:r>
       <w:bookmarkEnd w:id="6"/>
-      <w:r>
-        <w:rPr>
-          <w:iCs/>
-        </w:rPr>
-        <w:t>Lê Quang Dũng</w:t>
-      </w:r>
-    </w:p>
-    <w:p>
-      <w:pPr>
-        <w:rPr>
-          <w:iCs/>
-        </w:rPr>
-      </w:pPr>
-      <w:r>
-        <w:rPr>
-          <w:iCs/>
-        </w:rPr>
-        <w:t xml:space="preserve">Phiên dịch: </w:t>
-      </w:r>
-      <w:r>
-        <w:rPr>
-          <w:iCs/>
-        </w:rPr>
-        <w:t>Trần Quang Anh</w:t>
-      </w:r>
-    </w:p>
-    <w:p>
-      <w:pPr>
-        <w:pStyle w:val="Heading2"/>
-      </w:pPr>
-      <w:bookmarkStart w:id="7" w:name="_Toc57272144"/>
-      <w:r>
-        <w:t>Phân chia vai trò của thành viên dự án và khách hàng</w:t>
-      </w:r>
-      <w:bookmarkEnd w:id="7"/>
     </w:p>
     <w:p>
       <w:pPr>
@@ -2775,24 +2773,24 @@
       <w:pPr>
         <w:pStyle w:val="Heading1"/>
       </w:pPr>
-      <w:bookmarkStart w:id="8" w:name="_Toc57272145"/>
+      <w:bookmarkStart w:id="7" w:name="_Toc57272145"/>
       <w:r>
         <w:t>Khảo sát dự án</w:t>
       </w:r>
+      <w:bookmarkEnd w:id="7"/>
+    </w:p>
+    <w:p>
+      <w:pPr>
+        <w:pStyle w:val="Heading2"/>
+      </w:pPr>
+      <w:bookmarkStart w:id="8" w:name="_Toc57272146"/>
+      <w:r>
+        <w:t>Thống kê</w:t>
+      </w:r>
+      <w:r>
+        <w:t xml:space="preserve"> về mã nguồn</w:t>
+      </w:r>
       <w:bookmarkEnd w:id="8"/>
-    </w:p>
-    <w:p>
-      <w:pPr>
-        <w:pStyle w:val="Heading2"/>
-      </w:pPr>
-      <w:bookmarkStart w:id="9" w:name="_Toc57272146"/>
-      <w:r>
-        <w:t>Thống kê</w:t>
-      </w:r>
-      <w:r>
-        <w:t xml:space="preserve"> về mã nguồn</w:t>
-      </w:r>
-      <w:bookmarkEnd w:id="9"/>
     </w:p>
     <w:p>
       <w:pPr>
@@ -2966,12 +2964,12 @@
       <w:pPr>
         <w:pStyle w:val="Heading2"/>
       </w:pPr>
-      <w:bookmarkStart w:id="10" w:name="_Toc57272147"/>
+      <w:bookmarkStart w:id="9" w:name="_Toc57272147"/>
       <w:r>
         <w:lastRenderedPageBreak/>
         <w:t>Thống kê về hợp tác</w:t>
       </w:r>
-      <w:bookmarkEnd w:id="10"/>
+      <w:bookmarkEnd w:id="9"/>
     </w:p>
     <w:p>
       <w:pPr>
@@ -3131,60 +3129,59 @@
       <w:pPr>
         <w:pStyle w:val="Heading2"/>
       </w:pPr>
-      <w:bookmarkStart w:id="11" w:name="_Toc57272148"/>
+      <w:bookmarkStart w:id="10" w:name="_Toc57272148"/>
       <w:r>
         <w:t>Kết quả chạy thử nghiệm</w:t>
       </w:r>
+      <w:bookmarkEnd w:id="10"/>
+    </w:p>
+    <w:p>
+      <w:pPr>
+        <w:rPr>
+          <w:i/>
+          <w:iCs/>
+        </w:rPr>
+      </w:pPr>
+      <w:r>
+        <w:rPr>
+          <w:i/>
+          <w:iCs/>
+        </w:rPr>
+        <w:t>Mô tả các bước chạy chương trình, có thể thành công hoặc không thành công. Cho biết các lỗi xuất hiện và cách xử lý nếu có.</w:t>
+      </w:r>
+    </w:p>
+    <w:p>
+      <w:pPr>
+        <w:pStyle w:val="Heading2"/>
+      </w:pPr>
+      <w:bookmarkStart w:id="11" w:name="_Toc57272149"/>
+      <w:r>
+        <w:t>Phạm vi</w:t>
+      </w:r>
+      <w:r>
+        <w:t xml:space="preserve"> dự án</w:t>
+      </w:r>
       <w:bookmarkEnd w:id="11"/>
     </w:p>
     <w:p>
       <w:pPr>
         <w:rPr>
-          <w:i/>
           <w:iCs/>
         </w:rPr>
       </w:pPr>
       <w:r>
         <w:rPr>
-          <w:i/>
           <w:iCs/>
         </w:rPr>
-        <w:t>Mô tả các bước chạy chương trình, có thể thành công hoặc không thành công. Cho biết các lỗi xuất hiện và cách xử lý nếu có.</w:t>
-      </w:r>
-    </w:p>
-    <w:p>
-      <w:pPr>
-        <w:pStyle w:val="Heading2"/>
-      </w:pPr>
-      <w:bookmarkStart w:id="12" w:name="_Toc57272149"/>
-      <w:r>
-        <w:t>Phạm vi</w:t>
-      </w:r>
-      <w:r>
-        <w:t xml:space="preserve"> dự án</w:t>
-      </w:r>
+        <w:t>Dự án chạy trên hệ điều hành Windows, Linux, MacOS</w:t>
+      </w:r>
+      <w:bookmarkStart w:id="12" w:name="_GoBack"/>
       <w:bookmarkEnd w:id="12"/>
-    </w:p>
-    <w:p>
-      <w:pPr>
-        <w:rPr>
-          <w:i/>
+      <w:r>
+        <w:rPr>
           <w:iCs/>
         </w:rPr>
-      </w:pPr>
-      <w:r>
-        <w:rPr>
-          <w:i/>
-          <w:iCs/>
-        </w:rPr>
-        <w:t>Chạy được trên nền t</w:t>
-      </w:r>
-      <w:r>
-        <w:rPr>
-          <w:i/>
-          <w:iCs/>
-        </w:rPr>
-        <w:t>ảng nào, OS nào?...</w:t>
+        <w:t>.</w:t>
       </w:r>
     </w:p>
     <w:p>
@@ -4031,7 +4028,7 @@
         <w:color w:val="C00000"/>
         <w:lang w:eastAsia="ar-SA" w:bidi="ar-SA"/>
       </w:rPr>
-      <w:t>3</w:t>
+      <w:t>5</w:t>
     </w:r>
     <w:r>
       <w:rPr>
@@ -9692,7 +9689,7 @@
 </file>
 
 <file path=customXml/itemProps1.xml><?xml version="1.0" encoding="utf-8"?>
-<ds:datastoreItem xmlns:ds="http://schemas.openxmlformats.org/officeDocument/2006/customXml" ds:itemID="{6BB24E45-9B51-4328-A06F-FA9A94D016C9}">
+<ds:datastoreItem xmlns:ds="http://schemas.openxmlformats.org/officeDocument/2006/customXml" ds:itemID="{A43CB443-7EB9-4F6C-99A9-499CF07329B8}">
   <ds:schemaRefs>
     <ds:schemaRef ds:uri="http://schemas.openxmlformats.org/officeDocument/2006/bibliography"/>
   </ds:schemaRefs>

</xml_diff>

<commit_message>
Update Ướng lượng rủi ro dự án
</commit_message>
<xml_diff>
--- a/docs/BaoCao_IT4240_20201_Nhom09.docx
+++ b/docs/BaoCao_IT4240_20201_Nhom09.docx
@@ -3173,93 +3173,85 @@
         <w:rPr>
           <w:iCs/>
         </w:rPr>
-        <w:t>Dự án chạy trên hệ điều hành Windows, Linux, MacOS</w:t>
-      </w:r>
-      <w:bookmarkStart w:id="12" w:name="_GoBack"/>
+        <w:t>Dự án chạy trên hệ điều hành Windows, Linux, MacOS.</w:t>
+      </w:r>
+    </w:p>
+    <w:p>
+      <w:pPr>
+        <w:pStyle w:val="Heading1"/>
+      </w:pPr>
+      <w:bookmarkStart w:id="12" w:name="_Toc57272150"/>
+      <w:r>
+        <w:t>Giao tiếp/Trao đổi thông tin</w:t>
+      </w:r>
       <w:bookmarkEnd w:id="12"/>
-      <w:r>
+    </w:p>
+    <w:p>
+      <w:pPr>
         <w:rPr>
           <w:iCs/>
         </w:rPr>
-        <w:t>.</w:t>
+      </w:pPr>
+      <w:r>
+        <w:rPr>
+          <w:iCs/>
+        </w:rPr>
+        <w:t>Các qui định về họp hành nội bộ</w:t>
+      </w:r>
+      <w:r>
+        <w:rPr>
+          <w:iCs/>
+        </w:rPr>
+        <w:t xml:space="preserve">: </w:t>
+      </w:r>
+      <w:r>
+        <w:rPr>
+          <w:iCs/>
+        </w:rPr>
+        <w:t>1 tuần 1 lần vào 12h30 ngày thứ hai hàng tuần.</w:t>
+      </w:r>
+    </w:p>
+    <w:p>
+      <w:pPr>
+        <w:rPr>
+          <w:iCs/>
+        </w:rPr>
+      </w:pPr>
+      <w:r>
+        <w:rPr>
+          <w:iCs/>
+        </w:rPr>
+        <w:t>Các qui định về họp hành với khách hàng</w:t>
+      </w:r>
+      <w:r>
+        <w:rPr>
+          <w:iCs/>
+        </w:rPr>
+        <w:t>: 3 tháng 1 lần theo lịch của khách hàng trong tuần đầu tiên.</w:t>
       </w:r>
     </w:p>
     <w:p>
       <w:pPr>
         <w:pStyle w:val="Heading1"/>
       </w:pPr>
-      <w:bookmarkStart w:id="13" w:name="_Toc57272150"/>
-      <w:r>
-        <w:t>Giao tiếp/Trao đổi thông tin</w:t>
+      <w:bookmarkStart w:id="13" w:name="_Toc57272151"/>
+      <w:r>
+        <w:t>Ước lượng</w:t>
+      </w:r>
+      <w:r>
+        <w:t xml:space="preserve"> chung</w:t>
       </w:r>
       <w:bookmarkEnd w:id="13"/>
     </w:p>
     <w:p>
       <w:pPr>
-        <w:rPr>
-          <w:iCs/>
-        </w:rPr>
-      </w:pPr>
-      <w:r>
-        <w:rPr>
-          <w:iCs/>
-        </w:rPr>
-        <w:t>Các qui định về họp hành nội bộ</w:t>
-      </w:r>
-      <w:r>
-        <w:rPr>
-          <w:iCs/>
-        </w:rPr>
-        <w:t xml:space="preserve">: </w:t>
-      </w:r>
-      <w:r>
-        <w:rPr>
-          <w:iCs/>
-        </w:rPr>
-        <w:t>1 tuần 1 lần vào 12h30 ngày thứ hai hàng tuần.</w:t>
-      </w:r>
-    </w:p>
-    <w:p>
-      <w:pPr>
-        <w:rPr>
-          <w:iCs/>
-        </w:rPr>
-      </w:pPr>
-      <w:r>
-        <w:rPr>
-          <w:iCs/>
-        </w:rPr>
-        <w:t>Các qui định về họp hành với khách hàng</w:t>
-      </w:r>
-      <w:r>
-        <w:rPr>
-          <w:iCs/>
-        </w:rPr>
-        <w:t>: 3 tháng 1 lần theo lịch của khách hàng trong tuần đầu tiên.</w:t>
-      </w:r>
-    </w:p>
-    <w:p>
-      <w:pPr>
-        <w:pStyle w:val="Heading1"/>
-      </w:pPr>
-      <w:bookmarkStart w:id="14" w:name="_Toc57272151"/>
-      <w:r>
-        <w:t>Ước lượng</w:t>
-      </w:r>
-      <w:r>
-        <w:t xml:space="preserve"> chung</w:t>
+        <w:pStyle w:val="Heading2"/>
+      </w:pPr>
+      <w:bookmarkStart w:id="14" w:name="_Toc57272152"/>
+      <w:r>
+        <w:t>Ước lượng thời gian</w:t>
       </w:r>
       <w:bookmarkEnd w:id="14"/>
-    </w:p>
-    <w:p>
-      <w:pPr>
-        <w:pStyle w:val="Heading2"/>
-      </w:pPr>
-      <w:bookmarkStart w:id="15" w:name="_Toc57272152"/>
-      <w:r>
-        <w:t>Ước lượng thời gian</w:t>
-      </w:r>
-      <w:bookmarkEnd w:id="15"/>
     </w:p>
     <w:p>
       <w:pPr>
@@ -3269,34 +3261,29 @@
           <w:numId w:val="40"/>
         </w:numPr>
         <w:rPr>
-          <w:i/>
           <w:iCs/>
         </w:rPr>
       </w:pPr>
       <w:r>
         <w:rPr>
-          <w:i/>
           <w:iCs/>
         </w:rPr>
         <w:t xml:space="preserve">Để chạy thành công </w:t>
       </w:r>
       <w:r>
         <w:rPr>
-          <w:i/>
           <w:iCs/>
         </w:rPr>
         <w:t>mã nguồn</w:t>
       </w:r>
       <w:r>
         <w:rPr>
-          <w:i/>
           <w:iCs/>
         </w:rPr>
         <w:t xml:space="preserve"> mở</w:t>
       </w:r>
       <w:r>
         <w:rPr>
-          <w:i/>
           <w:iCs/>
         </w:rPr>
         <w:t xml:space="preserve"> cần bao nhiêu thời gian</w:t>
@@ -3310,13 +3297,11 @@
           <w:numId w:val="40"/>
         </w:numPr>
         <w:rPr>
-          <w:i/>
           <w:iCs/>
         </w:rPr>
       </w:pPr>
       <w:r>
         <w:rPr>
-          <w:i/>
           <w:iCs/>
         </w:rPr>
         <w:t>Để hiểu rõ mã nguồn mở cần bao nhiêu thời gian</w:t>
@@ -3330,13 +3315,11 @@
           <w:numId w:val="40"/>
         </w:numPr>
         <w:rPr>
-          <w:i/>
           <w:iCs/>
         </w:rPr>
       </w:pPr>
       <w:r>
         <w:rPr>
-          <w:i/>
           <w:iCs/>
         </w:rPr>
         <w:t>Để thay đổi giao diện, để chỉnh sửa tính năng cần bao nhiêu thời gian</w:t>
@@ -3346,61 +3329,11 @@
       <w:pPr>
         <w:pStyle w:val="Heading2"/>
       </w:pPr>
-      <w:bookmarkStart w:id="16" w:name="_Toc57272153"/>
+      <w:bookmarkStart w:id="15" w:name="_Toc57272153"/>
       <w:r>
         <w:t>Ước lượng rủi ro</w:t>
       </w:r>
-      <w:bookmarkEnd w:id="16"/>
-    </w:p>
-    <w:p>
-      <w:pPr>
-        <w:rPr>
-          <w:i/>
-          <w:iCs/>
-        </w:rPr>
-      </w:pPr>
-      <w:r>
-        <w:rPr>
-          <w:i/>
-          <w:iCs/>
-        </w:rPr>
-        <w:t>Ước lượng 5 rủi ro của dự án</w:t>
-      </w:r>
-      <w:r>
-        <w:rPr>
-          <w:i/>
-          <w:iCs/>
-        </w:rPr>
-        <w:t xml:space="preserve"> tìm hiểu mã nguồn mở này: </w:t>
-      </w:r>
-      <w:r>
-        <w:rPr>
-          <w:i/>
-          <w:iCs/>
-        </w:rPr>
-        <w:t xml:space="preserve">Mỗi rủi ro có </w:t>
-      </w:r>
-      <w:r>
-        <w:rPr>
-          <w:i/>
-          <w:iCs/>
-        </w:rPr>
-        <w:t>5</w:t>
-      </w:r>
-      <w:r>
-        <w:rPr>
-          <w:i/>
-          <w:iCs/>
-        </w:rPr>
-        <w:t xml:space="preserve"> yếu tố cần</w:t>
-      </w:r>
-      <w:r>
-        <w:rPr>
-          <w:i/>
-          <w:iCs/>
-        </w:rPr>
-        <w:t xml:space="preserve"> ghi rõ</w:t>
-      </w:r>
+      <w:bookmarkEnd w:id="15"/>
     </w:p>
     <w:p>
       <w:pPr>
@@ -3410,16 +3343,26 @@
           <w:numId w:val="40"/>
         </w:numPr>
         <w:rPr>
-          <w:i/>
           <w:iCs/>
         </w:rPr>
       </w:pPr>
       <w:r>
         <w:rPr>
-          <w:i/>
           <w:iCs/>
         </w:rPr>
-        <w:t>Tên rủi ro: ngắn gọn trong 1 dòng</w:t>
+        <w:t xml:space="preserve">Tên rủi ro: </w:t>
+      </w:r>
+      <w:r>
+        <w:rPr>
+          <w:iCs/>
+        </w:rPr>
+        <w:t>Lập trình viên bị ốm</w:t>
+      </w:r>
+      <w:r>
+        <w:rPr>
+          <w:iCs/>
+        </w:rPr>
+        <w:t>.</w:t>
       </w:r>
     </w:p>
     <w:p>
@@ -3430,16 +3373,26 @@
           <w:numId w:val="40"/>
         </w:numPr>
         <w:rPr>
-          <w:i/>
           <w:iCs/>
         </w:rPr>
       </w:pPr>
       <w:r>
         <w:rPr>
-          <w:i/>
           <w:iCs/>
         </w:rPr>
         <w:t>Mô tả rủi ro:</w:t>
+      </w:r>
+      <w:r>
+        <w:rPr>
+          <w:iCs/>
+        </w:rPr>
+        <w:t xml:space="preserve"> Lập trình đột xuất nghỉ do ốm dẫn đến dự án bị đình trệ</w:t>
+      </w:r>
+      <w:r>
+        <w:rPr>
+          <w:iCs/>
+        </w:rPr>
+        <w:t>.</w:t>
       </w:r>
     </w:p>
     <w:p>
@@ -3450,16 +3403,20 @@
           <w:numId w:val="40"/>
         </w:numPr>
         <w:rPr>
-          <w:i/>
           <w:iCs/>
         </w:rPr>
       </w:pPr>
       <w:r>
         <w:rPr>
-          <w:i/>
           <w:iCs/>
         </w:rPr>
         <w:t>Xác suất xảy ra</w:t>
+      </w:r>
+      <w:r>
+        <w:rPr>
+          <w:iCs/>
+        </w:rPr>
+        <w:t>: 10%</w:t>
       </w:r>
     </w:p>
     <w:p>
@@ -3470,16 +3427,32 @@
           <w:numId w:val="40"/>
         </w:numPr>
         <w:rPr>
-          <w:i/>
           <w:iCs/>
         </w:rPr>
       </w:pPr>
       <w:r>
         <w:rPr>
-          <w:i/>
           <w:iCs/>
         </w:rPr>
         <w:t>Mức độ thiệt hại</w:t>
+      </w:r>
+      <w:r>
+        <w:rPr>
+          <w:iCs/>
+        </w:rPr>
+        <w:t xml:space="preserve">: </w:t>
+      </w:r>
+      <w:r>
+        <w:rPr>
+          <w:iCs/>
+        </w:rPr>
+        <w:t>5</w:t>
+      </w:r>
+      <w:r>
+        <w:rPr>
+          <w:iCs/>
+        </w:rPr>
+        <w:t>0%</w:t>
       </w:r>
     </w:p>
     <w:p>
@@ -3489,79 +3462,116 @@
           <w:ilvl w:val="0"/>
           <w:numId w:val="40"/>
         </w:numPr>
+      </w:pPr>
+      <w:r>
+        <w:rPr>
+          <w:iCs/>
+        </w:rPr>
+        <w:t>Giải pháp</w:t>
+      </w:r>
+      <w:r>
+        <w:rPr>
+          <w:iCs/>
+        </w:rPr>
+        <w:t xml:space="preserve"> xử lý</w:t>
+      </w:r>
+      <w:r>
+        <w:rPr>
+          <w:iCs/>
+        </w:rPr>
+        <w:t>: Bồi dưỡng lập trình viên 5 triệ</w:t>
+      </w:r>
+      <w:r>
+        <w:rPr>
+          <w:iCs/>
+        </w:rPr>
+        <w:t>u/tháng. Giám đốc sẽ để phiên dịch thay thế lập trình viên</w:t>
+      </w:r>
+      <w:r>
+        <w:rPr>
+          <w:iCs/>
+        </w:rPr>
+        <w:t xml:space="preserve"> hoàn thành dự</w:t>
+      </w:r>
+      <w:r>
+        <w:rPr>
+          <w:iCs/>
+        </w:rPr>
+        <w:t xml:space="preserve"> án, công việc của phiên dịch sẽ được</w:t>
+      </w:r>
+      <w:r>
+        <w:rPr>
+          <w:iCs/>
+        </w:rPr>
+        <w:t xml:space="preserve"> giao cho</w:t>
+      </w:r>
+      <w:r>
+        <w:rPr>
+          <w:iCs/>
+        </w:rPr>
+        <w:t xml:space="preserve"> nhân viên trao đổi </w:t>
+      </w:r>
+      <w:r>
+        <w:rPr>
+          <w:iCs/>
+        </w:rPr>
+        <w:t>với khách hàng.</w:t>
+      </w:r>
+      <w:bookmarkStart w:id="16" w:name="_GoBack"/>
+      <w:bookmarkEnd w:id="16"/>
+    </w:p>
+    <w:p>
+      <w:pPr>
+        <w:pStyle w:val="Heading1"/>
+      </w:pPr>
+      <w:bookmarkStart w:id="17" w:name="_Toc57272154"/>
+      <w:r>
+        <w:t>Ước lượng giá thành</w:t>
+      </w:r>
+      <w:bookmarkEnd w:id="17"/>
+    </w:p>
+    <w:p>
+      <w:pPr>
         <w:rPr>
           <w:i/>
-          <w:iCs/>
         </w:rPr>
       </w:pPr>
       <w:r>
         <w:rPr>
           <w:i/>
-          <w:iCs/>
-        </w:rPr>
-        <w:t>Giải pháp</w:t>
+        </w:rPr>
+        <w:t>Giả định rằng nhóm tải về mã nguồn mở này</w:t>
       </w:r>
       <w:r>
         <w:rPr>
           <w:i/>
-          <w:iCs/>
-        </w:rPr>
-        <w:t xml:space="preserve"> xử lý</w:t>
-      </w:r>
-    </w:p>
-    <w:p/>
-    <w:p>
-      <w:pPr>
-        <w:pStyle w:val="Heading1"/>
-      </w:pPr>
-      <w:bookmarkStart w:id="17" w:name="_Toc57272154"/>
-      <w:r>
+        </w:rPr>
+        <w:t>, tìm hiểu</w:t>
+      </w:r>
+      <w:r>
+        <w:rPr>
+          <w:i/>
+        </w:rPr>
+        <w:t xml:space="preserve"> và đem </w:t>
+      </w:r>
+      <w:r>
+        <w:rPr>
+          <w:i/>
+        </w:rPr>
+        <w:t>bán luôn cho người sử dụng</w:t>
+      </w:r>
+    </w:p>
+    <w:p>
+      <w:pPr>
+        <w:rPr>
+          <w:i/>
+        </w:rPr>
+      </w:pPr>
+      <w:r>
+        <w:rPr>
+          <w:i/>
+        </w:rPr>
         <w:lastRenderedPageBreak/>
-        <w:t>Ước lượng giá thành</w:t>
-      </w:r>
-      <w:bookmarkEnd w:id="17"/>
-    </w:p>
-    <w:p>
-      <w:pPr>
-        <w:rPr>
-          <w:i/>
-        </w:rPr>
-      </w:pPr>
-      <w:r>
-        <w:rPr>
-          <w:i/>
-        </w:rPr>
-        <w:t>Giả định rằng nhóm tải về mã nguồn mở này</w:t>
-      </w:r>
-      <w:r>
-        <w:rPr>
-          <w:i/>
-        </w:rPr>
-        <w:t>, tìm hiểu</w:t>
-      </w:r>
-      <w:r>
-        <w:rPr>
-          <w:i/>
-        </w:rPr>
-        <w:t xml:space="preserve"> và đem </w:t>
-      </w:r>
-      <w:r>
-        <w:rPr>
-          <w:i/>
-        </w:rPr>
-        <w:t>bán luôn cho người sử dụng</w:t>
-      </w:r>
-    </w:p>
-    <w:p>
-      <w:pPr>
-        <w:rPr>
-          <w:i/>
-        </w:rPr>
-      </w:pPr>
-      <w:r>
-        <w:rPr>
-          <w:i/>
-        </w:rPr>
         <w:t xml:space="preserve">Chi phí </w:t>
       </w:r>
       <w:r>
@@ -4143,7 +4153,7 @@
       <mc:AlternateContent>
         <mc:Choice Requires="wps">
           <w:drawing>
-            <wp:anchor distT="0" distB="0" distL="114300" distR="114300" simplePos="0" relativeHeight="251659264" behindDoc="0" locked="0" layoutInCell="1" allowOverlap="1" wp14:anchorId="2A850F9D" wp14:editId="279E3681">
+            <wp:anchor distT="0" distB="0" distL="114300" distR="114300" simplePos="0" relativeHeight="251659264" behindDoc="0" locked="0" layoutInCell="1" allowOverlap="1" wp14:anchorId="2A850F9D" wp14:editId="442420B2">
               <wp:simplePos x="0" y="0"/>
               <wp:positionH relativeFrom="margin">
                 <wp:posOffset>-995045</wp:posOffset>
@@ -4151,8 +4161,8 @@
               <wp:positionV relativeFrom="paragraph">
                 <wp:posOffset>-133350</wp:posOffset>
               </wp:positionV>
-              <wp:extent cx="906449" cy="764540"/>
-              <wp:effectExtent l="0" t="0" r="27305" b="16510"/>
+              <wp:extent cx="723900" cy="638175"/>
+              <wp:effectExtent l="0" t="0" r="19050" b="28575"/>
               <wp:wrapNone/>
               <wp:docPr id="14" name="Text Box 14"/>
               <wp:cNvGraphicFramePr/>
@@ -4163,7 +4173,7 @@
                     <wps:spPr>
                       <a:xfrm>
                         <a:off x="0" y="0"/>
-                        <a:ext cx="906449" cy="764540"/>
+                        <a:ext cx="723900" cy="638175"/>
                       </a:xfrm>
                       <a:prstGeom prst="rect">
                         <a:avLst/>
@@ -4273,7 +4283,7 @@
               <v:stroke joinstyle="miter"/>
               <v:path gradientshapeok="t" o:connecttype="rect"/>
             </v:shapetype>
-            <v:shape id="Text Box 14" o:spid="_x0000_s1027" type="#_x0000_t202" style="position:absolute;left:0;text-align:left;margin-left:-78.35pt;margin-top:-10.5pt;width:71.35pt;height:60.2pt;z-index:251659264;visibility:visible;mso-wrap-style:square;mso-width-percent:0;mso-height-percent:0;mso-wrap-distance-left:9pt;mso-wrap-distance-top:0;mso-wrap-distance-right:9pt;mso-wrap-distance-bottom:0;mso-position-horizontal:absolute;mso-position-horizontal-relative:margin;mso-position-vertical:absolute;mso-position-vertical-relative:text;mso-width-percent:0;mso-height-percent:0;mso-width-relative:margin;mso-height-relative:margin;v-text-anchor:top" o:gfxdata="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" fillcolor="white [3201]" strokeweight=".5pt">
+            <v:shape id="Text Box 14" o:spid="_x0000_s1027" type="#_x0000_t202" style="position:absolute;left:0;text-align:left;margin-left:-78.35pt;margin-top:-10.5pt;width:57pt;height:50.25pt;z-index:251659264;visibility:visible;mso-wrap-style:square;mso-width-percent:0;mso-height-percent:0;mso-wrap-distance-left:9pt;mso-wrap-distance-top:0;mso-wrap-distance-right:9pt;mso-wrap-distance-bottom:0;mso-position-horizontal:absolute;mso-position-horizontal-relative:margin;mso-position-vertical:absolute;mso-position-vertical-relative:text;mso-width-percent:0;mso-height-percent:0;mso-width-relative:margin;mso-height-relative:margin;v-text-anchor:top" o:gfxdata="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" fillcolor="white [3201]" strokeweight=".5pt">
               <v:textbox>
                 <w:txbxContent>
                   <w:p>
@@ -4312,7 +4322,7 @@
                                   </pic:cNvPicPr>
                                 </pic:nvPicPr>
                                 <pic:blipFill>
-                                  <a:blip r:embed="rId2">
+                                  <a:blip r:embed="rId1">
                                     <a:extLst>
                                       <a:ext uri="{28A0092B-C50C-407E-A947-70E740481C1C}">
                                         <a14:useLocalDpi xmlns:a14="http://schemas.microsoft.com/office/drawing/2010/main" val="0"/>
@@ -9689,7 +9699,7 @@
 </file>
 
 <file path=customXml/itemProps1.xml><?xml version="1.0" encoding="utf-8"?>
-<ds:datastoreItem xmlns:ds="http://schemas.openxmlformats.org/officeDocument/2006/customXml" ds:itemID="{A43CB443-7EB9-4F6C-99A9-499CF07329B8}">
+<ds:datastoreItem xmlns:ds="http://schemas.openxmlformats.org/officeDocument/2006/customXml" ds:itemID="{AFE9FFBD-E59D-43BC-B6B7-DD25A0A6DE61}">
   <ds:schemaRefs>
     <ds:schemaRef ds:uri="http://schemas.openxmlformats.org/officeDocument/2006/bibliography"/>
   </ds:schemaRefs>

</xml_diff>

<commit_message>
Update Quản lý công việc
</commit_message>
<xml_diff>
--- a/docs/BaoCao_IT4240_20201_Nhom09.docx
+++ b/docs/BaoCao_IT4240_20201_Nhom09.docx
@@ -201,7 +201,7 @@
                                     </pic:cNvPicPr>
                                   </pic:nvPicPr>
                                   <pic:blipFill>
-                                    <a:blip r:embed="rId9">
+                                    <a:blip r:embed="rId8">
                                       <a:extLst>
                                         <a:ext uri="{28A0092B-C50C-407E-A947-70E740481C1C}">
                                           <a14:useLocalDpi xmlns:a14="http://schemas.microsoft.com/office/drawing/2010/main" val="0"/>
@@ -3517,18 +3517,16 @@
         </w:rPr>
         <w:t>với khách hàng.</w:t>
       </w:r>
-      <w:bookmarkStart w:id="16" w:name="_GoBack"/>
+    </w:p>
+    <w:p>
+      <w:pPr>
+        <w:pStyle w:val="Heading1"/>
+      </w:pPr>
+      <w:bookmarkStart w:id="16" w:name="_Toc57272154"/>
+      <w:r>
+        <w:t>Ước lượng giá thành</w:t>
+      </w:r>
       <w:bookmarkEnd w:id="16"/>
-    </w:p>
-    <w:p>
-      <w:pPr>
-        <w:pStyle w:val="Heading1"/>
-      </w:pPr>
-      <w:bookmarkStart w:id="17" w:name="_Toc57272154"/>
-      <w:r>
-        <w:t>Ước lượng giá thành</w:t>
-      </w:r>
-      <w:bookmarkEnd w:id="17"/>
     </w:p>
     <w:p>
       <w:pPr>
@@ -3617,11 +3615,11 @@
       <w:pPr>
         <w:pStyle w:val="Heading1"/>
       </w:pPr>
-      <w:bookmarkStart w:id="18" w:name="_Toc57272155"/>
+      <w:bookmarkStart w:id="17" w:name="_Toc57272155"/>
       <w:r>
         <w:t>Ước lượng chất lượng</w:t>
       </w:r>
-      <w:bookmarkEnd w:id="18"/>
+      <w:bookmarkEnd w:id="17"/>
     </w:p>
     <w:p>
       <w:pPr>
@@ -3711,26 +3709,26 @@
       <w:pPr>
         <w:pStyle w:val="Heading1"/>
       </w:pPr>
-      <w:bookmarkStart w:id="19" w:name="_Toc57272156"/>
+      <w:bookmarkStart w:id="18" w:name="_Toc57272156"/>
       <w:r>
         <w:t>Đóng dự án</w:t>
       </w:r>
+      <w:bookmarkEnd w:id="18"/>
+    </w:p>
+    <w:p>
+      <w:r>
+        <w:t>Thực hiện các thống kê</w:t>
+      </w:r>
+    </w:p>
+    <w:p>
+      <w:pPr>
+        <w:pStyle w:val="Heading2"/>
+      </w:pPr>
+      <w:bookmarkStart w:id="19" w:name="_Toc57272157"/>
+      <w:r>
+        <w:t>Quản lý mã nguồn</w:t>
+      </w:r>
       <w:bookmarkEnd w:id="19"/>
-    </w:p>
-    <w:p>
-      <w:r>
-        <w:t>Thực hiện các thống kê</w:t>
-      </w:r>
-    </w:p>
-    <w:p>
-      <w:pPr>
-        <w:pStyle w:val="Heading2"/>
-      </w:pPr>
-      <w:bookmarkStart w:id="20" w:name="_Toc57272157"/>
-      <w:r>
-        <w:t>Quản lý mã nguồn</w:t>
-      </w:r>
-      <w:bookmarkEnd w:id="20"/>
     </w:p>
     <w:p>
       <w:r>
@@ -3837,11 +3835,11 @@
       <w:pPr>
         <w:pStyle w:val="Heading2"/>
       </w:pPr>
-      <w:bookmarkStart w:id="21" w:name="_Toc57272158"/>
+      <w:bookmarkStart w:id="20" w:name="_Toc57272158"/>
       <w:r>
         <w:t>Quản lý công việc</w:t>
       </w:r>
-      <w:bookmarkEnd w:id="21"/>
+      <w:bookmarkEnd w:id="20"/>
     </w:p>
     <w:p>
       <w:r>
@@ -3875,16 +3873,56 @@
         </w:numPr>
       </w:pPr>
       <w:r>
-        <w:t xml:space="preserve">Số task </w:t>
-      </w:r>
-      <w:r>
-        <w:t>đã hoàn th</w:t>
-      </w:r>
-      <w:r>
-        <w:t>ành, chưa hoàn thành,</w:t>
-      </w:r>
-      <w:r>
-        <w:t xml:space="preserve"> muộn…</w:t>
+        <w:t>Thống kê số lượng task: 36 task</w:t>
+      </w:r>
+    </w:p>
+    <w:p>
+      <w:pPr>
+        <w:pStyle w:val="ListParagraph"/>
+        <w:numPr>
+          <w:ilvl w:val="0"/>
+          <w:numId w:val="40"/>
+        </w:numPr>
+      </w:pPr>
+      <w:r>
+        <w:t>Số task đã hoàn thành: 9 task</w:t>
+      </w:r>
+    </w:p>
+    <w:p>
+      <w:pPr>
+        <w:pStyle w:val="ListParagraph"/>
+        <w:numPr>
+          <w:ilvl w:val="0"/>
+          <w:numId w:val="40"/>
+        </w:numPr>
+      </w:pPr>
+      <w:r>
+        <w:t>Số task đang hoàn thành: 9 task</w:t>
+      </w:r>
+    </w:p>
+    <w:p>
+      <w:pPr>
+        <w:pStyle w:val="ListParagraph"/>
+        <w:numPr>
+          <w:ilvl w:val="0"/>
+          <w:numId w:val="40"/>
+        </w:numPr>
+      </w:pPr>
+      <w:r>
+        <w:t>Số task muộn: 9 task</w:t>
+      </w:r>
+      <w:bookmarkStart w:id="21" w:name="_GoBack"/>
+      <w:bookmarkEnd w:id="21"/>
+    </w:p>
+    <w:p>
+      <w:pPr>
+        <w:widowControl/>
+        <w:suppressAutoHyphens w:val="0"/>
+        <w:spacing w:after="0" w:line="240" w:lineRule="auto"/>
+        <w:jc w:val="left"/>
+      </w:pPr>
+      <w:r>
+        <w:br w:type="page"/>
       </w:r>
     </w:p>
     <w:p>
@@ -3896,9 +3934,360 @@
         </w:numPr>
       </w:pPr>
       <w:r>
-        <w:t>Bố trí task theo Schedule</w:t>
-      </w:r>
-    </w:p>
+        <w:lastRenderedPageBreak/>
+        <w:t>Bố trí task theo schedule: hạn 10/12/2020</w:t>
+      </w:r>
+    </w:p>
+    <w:tbl>
+      <w:tblPr>
+        <w:tblStyle w:val="TableGrid"/>
+        <w:tblW w:w="0" w:type="auto"/>
+        <w:tblLook w:val="04A0" w:firstRow="1" w:lastRow="0" w:firstColumn="1" w:lastColumn="0" w:noHBand="0" w:noVBand="1"/>
+      </w:tblPr>
+      <w:tblGrid>
+        <w:gridCol w:w="2192"/>
+        <w:gridCol w:w="2192"/>
+        <w:gridCol w:w="2193"/>
+        <w:gridCol w:w="2193"/>
+      </w:tblGrid>
+      <w:tr>
+        <w:tc>
+          <w:tcPr>
+            <w:tcW w:w="2192" w:type="dxa"/>
+          </w:tcPr>
+          <w:p>
+            <w:r>
+              <w:t xml:space="preserve">Họ tên </w:t>
+            </w:r>
+          </w:p>
+        </w:tc>
+        <w:tc>
+          <w:tcPr>
+            <w:tcW w:w="2192" w:type="dxa"/>
+          </w:tcPr>
+          <w:p>
+            <w:r>
+              <w:t>Task đã hoàn thành</w:t>
+            </w:r>
+          </w:p>
+        </w:tc>
+        <w:tc>
+          <w:tcPr>
+            <w:tcW w:w="2193" w:type="dxa"/>
+          </w:tcPr>
+          <w:p>
+            <w:r>
+              <w:t>Task đang hoàn thành</w:t>
+            </w:r>
+          </w:p>
+        </w:tc>
+        <w:tc>
+          <w:tcPr>
+            <w:tcW w:w="2193" w:type="dxa"/>
+          </w:tcPr>
+          <w:p>
+            <w:r>
+              <w:t>Task muộn</w:t>
+            </w:r>
+          </w:p>
+        </w:tc>
+      </w:tr>
+      <w:tr>
+        <w:tc>
+          <w:tcPr>
+            <w:tcW w:w="2192" w:type="dxa"/>
+          </w:tcPr>
+          <w:p>
+            <w:r>
+              <w:t>Đoàn Đức Bảo</w:t>
+            </w:r>
+          </w:p>
+        </w:tc>
+        <w:tc>
+          <w:tcPr>
+            <w:tcW w:w="2192" w:type="dxa"/>
+          </w:tcPr>
+          <w:p>
+            <w:r>
+              <w:t xml:space="preserve">- </w:t>
+            </w:r>
+            <w:r>
+              <w:t>Invite thành viên nhóm vào Git</w:t>
+            </w:r>
+          </w:p>
+          <w:p>
+            <w:r>
+              <w:t>- Tạo task cho bản thân</w:t>
+            </w:r>
+          </w:p>
+          <w:p>
+            <w:r>
+              <w:t>- Chỉnh sửa báo cáo</w:t>
+            </w:r>
+          </w:p>
+        </w:tc>
+        <w:tc>
+          <w:tcPr>
+            <w:tcW w:w="2193" w:type="dxa"/>
+          </w:tcPr>
+          <w:p>
+            <w:r>
+              <w:t>- Nâng cao năng suất làm việc của thành viên nhóm</w:t>
+            </w:r>
+          </w:p>
+          <w:p>
+            <w:r>
+              <w:t>- Giảm chi phí dự án</w:t>
+            </w:r>
+          </w:p>
+          <w:p>
+            <w:r>
+              <w:t>-Tìm kiếm khách hàng</w:t>
+            </w:r>
+          </w:p>
+        </w:tc>
+        <w:tc>
+          <w:tcPr>
+            <w:tcW w:w="2193" w:type="dxa"/>
+          </w:tcPr>
+          <w:p>
+            <w:r>
+              <w:t>- Cuối năm tổ chức</w:t>
+            </w:r>
+            <w:r>
+              <w:t xml:space="preserve"> liên hoan</w:t>
+            </w:r>
+          </w:p>
+          <w:p>
+            <w:r>
+              <w:t>- Phát triển dự án</w:t>
+            </w:r>
+          </w:p>
+          <w:p>
+            <w:r>
+              <w:t>- Đọc hiểu mã nguồn</w:t>
+            </w:r>
+          </w:p>
+        </w:tc>
+      </w:tr>
+      <w:tr>
+        <w:tc>
+          <w:tcPr>
+            <w:tcW w:w="2192" w:type="dxa"/>
+          </w:tcPr>
+          <w:p>
+            <w:r>
+              <w:t>Lê Quang Dũng</w:t>
+            </w:r>
+          </w:p>
+        </w:tc>
+        <w:tc>
+          <w:tcPr>
+            <w:tcW w:w="2192" w:type="dxa"/>
+          </w:tcPr>
+          <w:p>
+            <w:r>
+              <w:t>- Nộp tiền điện</w:t>
+            </w:r>
+          </w:p>
+          <w:p>
+            <w:r>
+              <w:t>- Giặt đồ</w:t>
+            </w:r>
+          </w:p>
+          <w:p>
+            <w:r>
+              <w:t>- Trả nợ</w:t>
+            </w:r>
+          </w:p>
+        </w:tc>
+        <w:tc>
+          <w:tcPr>
+            <w:tcW w:w="2193" w:type="dxa"/>
+          </w:tcPr>
+          <w:p>
+            <w:r>
+              <w:t>- Mua thêm mì tôm</w:t>
+            </w:r>
+          </w:p>
+          <w:p>
+            <w:r>
+              <w:t>- Chơi dota</w:t>
+            </w:r>
+          </w:p>
+          <w:p>
+            <w:r>
+              <w:t>-  Ăn kem</w:t>
+            </w:r>
+          </w:p>
+        </w:tc>
+        <w:tc>
+          <w:tcPr>
+            <w:tcW w:w="2193" w:type="dxa"/>
+          </w:tcPr>
+          <w:p>
+            <w:r>
+              <w:t>- Kiểm thử</w:t>
+            </w:r>
+          </w:p>
+          <w:p>
+            <w:r>
+              <w:t>- Ngủ</w:t>
+            </w:r>
+          </w:p>
+          <w:p>
+            <w:r>
+              <w:t>- Học bài</w:t>
+            </w:r>
+          </w:p>
+        </w:tc>
+      </w:tr>
+      <w:tr>
+        <w:tc>
+          <w:tcPr>
+            <w:tcW w:w="2192" w:type="dxa"/>
+          </w:tcPr>
+          <w:p>
+            <w:r>
+              <w:t>Hoàng Công Hậu</w:t>
+            </w:r>
+          </w:p>
+        </w:tc>
+        <w:tc>
+          <w:tcPr>
+            <w:tcW w:w="2192" w:type="dxa"/>
+          </w:tcPr>
+          <w:p>
+            <w:r>
+              <w:t>- Gặp khách hàng A</w:t>
+            </w:r>
+          </w:p>
+          <w:p>
+            <w:r>
+              <w:t>- Học B</w:t>
+            </w:r>
+          </w:p>
+          <w:p>
+            <w:r>
+              <w:t>- Support C</w:t>
+            </w:r>
+          </w:p>
+        </w:tc>
+        <w:tc>
+          <w:tcPr>
+            <w:tcW w:w="2193" w:type="dxa"/>
+          </w:tcPr>
+          <w:p>
+            <w:r>
+              <w:t>- Support khách hàng</w:t>
+            </w:r>
+          </w:p>
+          <w:p>
+            <w:r>
+              <w:t>- Fix bug cho module #111A</w:t>
+            </w:r>
+          </w:p>
+          <w:p>
+            <w:r>
+              <w:t>- Học A-frame</w:t>
+            </w:r>
+          </w:p>
+        </w:tc>
+        <w:tc>
+          <w:tcPr>
+            <w:tcW w:w="2193" w:type="dxa"/>
+          </w:tcPr>
+          <w:p>
+            <w:r>
+              <w:t>- Fix bug cho module #532B</w:t>
+            </w:r>
+          </w:p>
+          <w:p>
+            <w:r>
+              <w:t>- Gặp khách hàng</w:t>
+            </w:r>
+          </w:p>
+          <w:p>
+            <w:r>
+              <w:t>- Tìm hiểu về Magento</w:t>
+            </w:r>
+          </w:p>
+        </w:tc>
+      </w:tr>
+      <w:tr>
+        <w:tc>
+          <w:tcPr>
+            <w:tcW w:w="2192" w:type="dxa"/>
+          </w:tcPr>
+          <w:p>
+            <w:r>
+              <w:t>Trần Quang Anh</w:t>
+            </w:r>
+          </w:p>
+        </w:tc>
+        <w:tc>
+          <w:tcPr>
+            <w:tcW w:w="2192" w:type="dxa"/>
+          </w:tcPr>
+          <w:p>
+            <w:r>
+              <w:t xml:space="preserve">- Đi chợ </w:t>
+            </w:r>
+          </w:p>
+          <w:p>
+            <w:r>
+              <w:t>- Mua vở</w:t>
+            </w:r>
+          </w:p>
+          <w:p>
+            <w:r>
+              <w:t>- Lau nhà</w:t>
+            </w:r>
+          </w:p>
+        </w:tc>
+        <w:tc>
+          <w:tcPr>
+            <w:tcW w:w="2193" w:type="dxa"/>
+          </w:tcPr>
+          <w:p>
+            <w:r>
+              <w:t>- Nấu cơm</w:t>
+            </w:r>
+          </w:p>
+          <w:p>
+            <w:r>
+              <w:t>- Làm BTVN tiếng Anh</w:t>
+            </w:r>
+          </w:p>
+          <w:p>
+            <w:r>
+              <w:t>- Mua pin</w:t>
+            </w:r>
+          </w:p>
+        </w:tc>
+        <w:tc>
+          <w:tcPr>
+            <w:tcW w:w="2193" w:type="dxa"/>
+          </w:tcPr>
+          <w:p>
+            <w:r>
+              <w:t>- Mua thêm bút</w:t>
+            </w:r>
+          </w:p>
+          <w:p>
+            <w:r>
+              <w:t>- Làm BTVN</w:t>
+            </w:r>
+          </w:p>
+          <w:p>
+            <w:r>
+              <w:t>- Xem TC</w:t>
+            </w:r>
+          </w:p>
+        </w:tc>
+      </w:tr>
+    </w:tbl>
+    <w:p/>
     <w:p>
       <w:pPr>
         <w:pStyle w:val="Heading1"/>
@@ -3931,9 +4320,9 @@
     </w:p>
     <w:p/>
     <w:sectPr>
-      <w:headerReference w:type="default" r:id="rId10"/>
-      <w:footerReference w:type="even" r:id="rId11"/>
-      <w:footerReference w:type="default" r:id="rId12"/>
+      <w:headerReference w:type="default" r:id="rId9"/>
+      <w:footerReference w:type="even" r:id="rId10"/>
+      <w:footerReference w:type="default" r:id="rId11"/>
       <w:footnotePr>
         <w:pos w:val="beneathText"/>
       </w:footnotePr>
@@ -4087,7 +4476,7 @@
         <w:color w:val="C00000"/>
         <w:lang w:eastAsia="ar-SA" w:bidi="ar-SA"/>
       </w:rPr>
-      <w:t>5</w:t>
+      <w:t>6</w:t>
     </w:r>
     <w:r>
       <w:rPr>
@@ -9699,7 +10088,7 @@
 </file>
 
 <file path=customXml/itemProps1.xml><?xml version="1.0" encoding="utf-8"?>
-<ds:datastoreItem xmlns:ds="http://schemas.openxmlformats.org/officeDocument/2006/customXml" ds:itemID="{AFE9FFBD-E59D-43BC-B6B7-DD25A0A6DE61}">
+<ds:datastoreItem xmlns:ds="http://schemas.openxmlformats.org/officeDocument/2006/customXml" ds:itemID="{DFD0AEDE-8F27-4BAF-BC1E-F2E204EB3485}">
   <ds:schemaRefs>
     <ds:schemaRef ds:uri="http://schemas.openxmlformats.org/officeDocument/2006/bibliography"/>
   </ds:schemaRefs>

</xml_diff>

<commit_message>
Update Ước lượng thời gian
</commit_message>
<xml_diff>
--- a/docs/BaoCao_IT4240_20201_Nhom09.docx
+++ b/docs/BaoCao_IT4240_20201_Nhom09.docx
@@ -3286,7 +3286,13 @@
         <w:rPr>
           <w:iCs/>
         </w:rPr>
-        <w:t xml:space="preserve"> cần bao nhiêu thời gian</w:t>
+        <w:t xml:space="preserve"> cần </w:t>
+      </w:r>
+      <w:r>
+        <w:rPr>
+          <w:iCs/>
+        </w:rPr>
+        <w:t>2 tuần</w:t>
       </w:r>
     </w:p>
     <w:p>
@@ -3304,7 +3310,13 @@
         <w:rPr>
           <w:iCs/>
         </w:rPr>
-        <w:t>Để hiểu rõ mã nguồn mở cần bao nhiêu thời gian</w:t>
+        <w:t xml:space="preserve">Để hiểu rõ mã nguồn mở cần </w:t>
+      </w:r>
+      <w:r>
+        <w:rPr>
+          <w:iCs/>
+        </w:rPr>
+        <w:t>2 tháng</w:t>
       </w:r>
     </w:p>
     <w:p>
@@ -3322,18 +3334,32 @@
         <w:rPr>
           <w:iCs/>
         </w:rPr>
-        <w:t>Để thay đổi giao diện, để chỉnh sửa tính năng cần bao nhiêu thời gian</w:t>
+        <w:t xml:space="preserve">Để thay đổi giao diện, để chỉnh sửa tính năng cần </w:t>
+      </w:r>
+      <w:r>
+        <w:rPr>
+          <w:iCs/>
+        </w:rPr>
+        <w:t>1</w:t>
+      </w:r>
+      <w:bookmarkStart w:id="15" w:name="_GoBack"/>
+      <w:bookmarkEnd w:id="15"/>
+      <w:r>
+        <w:rPr>
+          <w:iCs/>
+        </w:rPr>
+        <w:t xml:space="preserve"> tháng</w:t>
       </w:r>
     </w:p>
     <w:p>
       <w:pPr>
         <w:pStyle w:val="Heading2"/>
       </w:pPr>
-      <w:bookmarkStart w:id="15" w:name="_Toc57272153"/>
+      <w:bookmarkStart w:id="16" w:name="_Toc57272153"/>
       <w:r>
         <w:t>Ước lượng rủi ro</w:t>
       </w:r>
-      <w:bookmarkEnd w:id="15"/>
+      <w:bookmarkEnd w:id="16"/>
     </w:p>
     <w:p>
       <w:pPr>
@@ -3542,12 +3568,12 @@
       <w:pPr>
         <w:pStyle w:val="Heading1"/>
       </w:pPr>
-      <w:bookmarkStart w:id="16" w:name="_Toc57272154"/>
+      <w:bookmarkStart w:id="17" w:name="_Toc57272154"/>
       <w:r>
         <w:lastRenderedPageBreak/>
         <w:t>Ước lượng giá thành</w:t>
       </w:r>
-      <w:bookmarkEnd w:id="16"/>
+      <w:bookmarkEnd w:id="17"/>
     </w:p>
     <w:p>
       <w:r>
@@ -3607,8 +3633,6 @@
       <w:r>
         <w:t>5</w:t>
       </w:r>
-      <w:bookmarkStart w:id="17" w:name="_GoBack"/>
-      <w:bookmarkEnd w:id="17"/>
       <w:r>
         <w:t>0 triệu</w:t>
       </w:r>
@@ -4427,7 +4451,7 @@
         <w:color w:val="C00000"/>
         <w:lang w:eastAsia="ar-SA" w:bidi="ar-SA"/>
       </w:rPr>
-      <w:t>5</w:t>
+      <w:t>6</w:t>
     </w:r>
     <w:r>
       <w:rPr>
@@ -10088,7 +10112,7 @@
 </file>
 
 <file path=customXml/itemProps1.xml><?xml version="1.0" encoding="utf-8"?>
-<ds:datastoreItem xmlns:ds="http://schemas.openxmlformats.org/officeDocument/2006/customXml" ds:itemID="{A06F46DE-B31A-46A6-9675-40A051D0BC4A}">
+<ds:datastoreItem xmlns:ds="http://schemas.openxmlformats.org/officeDocument/2006/customXml" ds:itemID="{28D01F99-460A-463E-A3F9-94F1BF95F57F}">
   <ds:schemaRefs>
     <ds:schemaRef ds:uri="http://schemas.openxmlformats.org/officeDocument/2006/bibliography"/>
   </ds:schemaRefs>

</xml_diff>

<commit_message>
Update Thống kê về hợp tác
</commit_message>
<xml_diff>
--- a/docs/BaoCao_IT4240_20201_Nhom09.docx
+++ b/docs/BaoCao_IT4240_20201_Nhom09.docx
@@ -201,7 +201,7 @@
                                     </pic:cNvPicPr>
                                   </pic:nvPicPr>
                                   <pic:blipFill>
-                                    <a:blip r:embed="rId9">
+                                    <a:blip r:embed="rId8">
                                       <a:extLst>
                                         <a:ext uri="{28A0092B-C50C-407E-A947-70E740481C1C}">
                                           <a14:useLocalDpi xmlns:a14="http://schemas.microsoft.com/office/drawing/2010/main" val="0"/>
@@ -2797,7 +2797,7 @@
         <w:pStyle w:val="ListParagraph"/>
         <w:numPr>
           <w:ilvl w:val="0"/>
-          <w:numId w:val="40"/>
+          <w:numId w:val="4"/>
         </w:numPr>
         <w:rPr>
           <w:i/>
@@ -2831,7 +2831,7 @@
         <w:pStyle w:val="ListParagraph"/>
         <w:numPr>
           <w:ilvl w:val="0"/>
-          <w:numId w:val="40"/>
+          <w:numId w:val="4"/>
         </w:numPr>
         <w:rPr>
           <w:i/>
@@ -2851,7 +2851,7 @@
         <w:pStyle w:val="ListParagraph"/>
         <w:numPr>
           <w:ilvl w:val="1"/>
-          <w:numId w:val="40"/>
+          <w:numId w:val="4"/>
         </w:numPr>
         <w:rPr>
           <w:i/>
@@ -2871,7 +2871,7 @@
         <w:pStyle w:val="ListParagraph"/>
         <w:numPr>
           <w:ilvl w:val="1"/>
-          <w:numId w:val="40"/>
+          <w:numId w:val="4"/>
         </w:numPr>
         <w:rPr>
           <w:i/>
@@ -2891,7 +2891,7 @@
         <w:pStyle w:val="ListParagraph"/>
         <w:numPr>
           <w:ilvl w:val="1"/>
-          <w:numId w:val="40"/>
+          <w:numId w:val="4"/>
         </w:numPr>
         <w:rPr>
           <w:i/>
@@ -2918,7 +2918,7 @@
         <w:pStyle w:val="ListParagraph"/>
         <w:numPr>
           <w:ilvl w:val="0"/>
-          <w:numId w:val="40"/>
+          <w:numId w:val="4"/>
         </w:numPr>
         <w:rPr>
           <w:i/>
@@ -2938,7 +2938,7 @@
         <w:pStyle w:val="ListParagraph"/>
         <w:numPr>
           <w:ilvl w:val="0"/>
-          <w:numId w:val="40"/>
+          <w:numId w:val="4"/>
         </w:numPr>
         <w:rPr>
           <w:i/>
@@ -2976,19 +2976,23 @@
         <w:pStyle w:val="ListParagraph"/>
         <w:numPr>
           <w:ilvl w:val="0"/>
-          <w:numId w:val="40"/>
+          <w:numId w:val="4"/>
         </w:numPr>
         <w:rPr>
-          <w:i/>
-          <w:iCs/>
-        </w:rPr>
-      </w:pPr>
-      <w:r>
-        <w:rPr>
-          <w:i/>
+          <w:iCs/>
+        </w:rPr>
+      </w:pPr>
+      <w:r>
+        <w:rPr>
           <w:iCs/>
         </w:rPr>
         <w:t>Số lượng collaborator tham dự (của dự án gốc)</w:t>
+      </w:r>
+      <w:r>
+        <w:rPr>
+          <w:iCs/>
+        </w:rPr>
+        <w:t>: 8</w:t>
       </w:r>
     </w:p>
     <w:p>
@@ -2996,19 +3000,23 @@
         <w:pStyle w:val="ListParagraph"/>
         <w:numPr>
           <w:ilvl w:val="0"/>
-          <w:numId w:val="40"/>
+          <w:numId w:val="4"/>
         </w:numPr>
         <w:rPr>
-          <w:i/>
-          <w:iCs/>
-        </w:rPr>
-      </w:pPr>
-      <w:r>
-        <w:rPr>
-          <w:i/>
+          <w:iCs/>
+        </w:rPr>
+      </w:pPr>
+      <w:r>
+        <w:rPr>
           <w:iCs/>
         </w:rPr>
         <w:t>Số lượt commit</w:t>
+      </w:r>
+      <w:r>
+        <w:rPr>
+          <w:iCs/>
+        </w:rPr>
+        <w:t>: 545</w:t>
       </w:r>
     </w:p>
     <w:p>
@@ -3016,19 +3024,23 @@
         <w:pStyle w:val="ListParagraph"/>
         <w:numPr>
           <w:ilvl w:val="0"/>
-          <w:numId w:val="40"/>
+          <w:numId w:val="4"/>
         </w:numPr>
         <w:rPr>
-          <w:i/>
-          <w:iCs/>
-        </w:rPr>
-      </w:pPr>
-      <w:r>
-        <w:rPr>
-          <w:i/>
+          <w:iCs/>
+        </w:rPr>
+      </w:pPr>
+      <w:r>
+        <w:rPr>
           <w:iCs/>
         </w:rPr>
         <w:t>Số branch</w:t>
+      </w:r>
+      <w:r>
+        <w:rPr>
+          <w:iCs/>
+        </w:rPr>
+        <w:t>: 5</w:t>
       </w:r>
     </w:p>
     <w:p>
@@ -3036,271 +3048,55 @@
         <w:pStyle w:val="ListParagraph"/>
         <w:numPr>
           <w:ilvl w:val="0"/>
-          <w:numId w:val="40"/>
+          <w:numId w:val="4"/>
         </w:numPr>
         <w:rPr>
-          <w:i/>
-          <w:iCs/>
-        </w:rPr>
-      </w:pPr>
-      <w:r>
-        <w:rPr>
-          <w:i/>
+          <w:iCs/>
+        </w:rPr>
+      </w:pPr>
+      <w:r>
+        <w:rPr>
           <w:iCs/>
         </w:rPr>
         <w:t>Thông tin về</w:t>
       </w:r>
       <w:r>
         <w:rPr>
-          <w:i/>
           <w:iCs/>
         </w:rPr>
         <w:t xml:space="preserve"> 5 người tham gia dự án nguồn mở với số commit nhiều</w:t>
       </w:r>
       <w:r>
         <w:rPr>
-          <w:i/>
           <w:iCs/>
         </w:rPr>
         <w:t xml:space="preserve"> nhất</w:t>
       </w:r>
-    </w:p>
-    <w:p>
-      <w:pPr>
-        <w:pStyle w:val="ListParagraph"/>
-        <w:numPr>
-          <w:ilvl w:val="1"/>
-          <w:numId w:val="40"/>
-        </w:numPr>
-        <w:rPr>
-          <w:i/>
-          <w:iCs/>
-        </w:rPr>
-      </w:pPr>
-      <w:r>
-        <w:rPr>
-          <w:i/>
-          <w:iCs/>
-        </w:rPr>
-        <w:t>Tên đầy đủ</w:t>
-      </w:r>
-    </w:p>
-    <w:p>
-      <w:pPr>
-        <w:pStyle w:val="ListParagraph"/>
-        <w:numPr>
-          <w:ilvl w:val="1"/>
-          <w:numId w:val="40"/>
-        </w:numPr>
-        <w:rPr>
-          <w:i/>
-          <w:iCs/>
-        </w:rPr>
-      </w:pPr>
-      <w:r>
-        <w:rPr>
-          <w:i/>
-          <w:iCs/>
-        </w:rPr>
-        <w:t>Link tài khoản Github</w:t>
-      </w:r>
-    </w:p>
-    <w:p>
-      <w:pPr>
-        <w:pStyle w:val="ListParagraph"/>
-        <w:numPr>
-          <w:ilvl w:val="1"/>
-          <w:numId w:val="40"/>
-        </w:numPr>
-        <w:rPr>
-          <w:i/>
-          <w:iCs/>
-        </w:rPr>
-      </w:pPr>
-      <w:r>
-        <w:rPr>
-          <w:i/>
-          <w:iCs/>
-        </w:rPr>
-        <w:t>Số repository có</w:t>
-      </w:r>
-    </w:p>
-    <w:p>
-      <w:pPr>
-        <w:pStyle w:val="Heading2"/>
-      </w:pPr>
-      <w:bookmarkStart w:id="10" w:name="_Toc57272148"/>
-      <w:r>
-        <w:t>Kết quả chạy thử nghiệm</w:t>
-      </w:r>
-      <w:bookmarkEnd w:id="10"/>
-    </w:p>
-    <w:p>
-      <w:pPr>
-        <w:rPr>
-          <w:i/>
-          <w:iCs/>
-        </w:rPr>
-      </w:pPr>
-      <w:r>
-        <w:rPr>
-          <w:i/>
-          <w:iCs/>
-        </w:rPr>
-        <w:t>Mô tả các bước chạy chương trình, có thể thành công hoặc không thành công. Cho biết các lỗi xuất hiện và cách xử lý nếu có.</w:t>
-      </w:r>
-    </w:p>
-    <w:p>
-      <w:pPr>
-        <w:pStyle w:val="Heading2"/>
-      </w:pPr>
-      <w:bookmarkStart w:id="11" w:name="_Toc57272149"/>
-      <w:r>
-        <w:t>Phạm vi</w:t>
-      </w:r>
-      <w:r>
-        <w:t xml:space="preserve"> dự án</w:t>
-      </w:r>
-      <w:bookmarkEnd w:id="11"/>
-    </w:p>
-    <w:p>
-      <w:pPr>
-        <w:rPr>
-          <w:iCs/>
-        </w:rPr>
-      </w:pPr>
-      <w:r>
-        <w:rPr>
-          <w:iCs/>
-        </w:rPr>
-        <w:t>Dự án chạy trên hệ điều hành Windows, Linux, MacOS.</w:t>
-      </w:r>
-    </w:p>
-    <w:p>
-      <w:pPr>
-        <w:pStyle w:val="Heading1"/>
-      </w:pPr>
-      <w:bookmarkStart w:id="12" w:name="_Toc57272150"/>
-      <w:r>
-        <w:t>Giao tiếp/Trao đổi thông tin</w:t>
-      </w:r>
-      <w:bookmarkEnd w:id="12"/>
-    </w:p>
-    <w:p>
-      <w:pPr>
-        <w:rPr>
-          <w:iCs/>
-        </w:rPr>
-      </w:pPr>
-      <w:r>
-        <w:rPr>
-          <w:iCs/>
-        </w:rPr>
-        <w:t>Các qui định về họp hành nội bộ</w:t>
-      </w:r>
-      <w:r>
-        <w:rPr>
-          <w:iCs/>
-        </w:rPr>
-        <w:t xml:space="preserve">: </w:t>
-      </w:r>
-      <w:r>
-        <w:rPr>
-          <w:iCs/>
-        </w:rPr>
-        <w:t>1 tuần 1 lần vào 12h30 ngày thứ hai hàng tuần.</w:t>
-      </w:r>
-    </w:p>
-    <w:p>
-      <w:pPr>
-        <w:rPr>
-          <w:iCs/>
-        </w:rPr>
-      </w:pPr>
-      <w:r>
-        <w:rPr>
-          <w:iCs/>
-        </w:rPr>
-        <w:t>Các qui định về họp hành với khách hàng</w:t>
-      </w:r>
-      <w:r>
-        <w:rPr>
-          <w:iCs/>
-        </w:rPr>
-        <w:t>: 3 tháng 1 lần theo lịch của khách hàng trong tuần đầu tiên.</w:t>
-      </w:r>
-    </w:p>
-    <w:p>
-      <w:pPr>
-        <w:pStyle w:val="Heading1"/>
-      </w:pPr>
-      <w:bookmarkStart w:id="13" w:name="_Toc57272151"/>
-      <w:r>
-        <w:t>Ước lượng</w:t>
-      </w:r>
-      <w:r>
-        <w:t xml:space="preserve"> chung</w:t>
-      </w:r>
-      <w:bookmarkEnd w:id="13"/>
-    </w:p>
-    <w:p>
-      <w:pPr>
-        <w:pStyle w:val="Heading2"/>
-      </w:pPr>
-      <w:bookmarkStart w:id="14" w:name="_Toc57272152"/>
-      <w:r>
-        <w:t>Ước lượng thời gian</w:t>
-      </w:r>
-      <w:bookmarkEnd w:id="14"/>
+      <w:r>
+        <w:rPr>
+          <w:iCs/>
+        </w:rPr>
+        <w:t>:</w:t>
+      </w:r>
     </w:p>
     <w:p>
       <w:pPr>
         <w:pStyle w:val="ListParagraph"/>
         <w:numPr>
           <w:ilvl w:val="0"/>
-          <w:numId w:val="40"/>
+          <w:numId w:val="5"/>
         </w:numPr>
         <w:rPr>
           <w:iCs/>
         </w:rPr>
       </w:pPr>
-      <w:r>
-        <w:rPr>
-          <w:iCs/>
-        </w:rPr>
-        <w:t xml:space="preserve">Để chạy thành công </w:t>
-      </w:r>
-      <w:r>
-        <w:rPr>
-          <w:iCs/>
-        </w:rPr>
-        <w:t>mã nguồn</w:t>
-      </w:r>
-      <w:r>
-        <w:rPr>
-          <w:iCs/>
-        </w:rPr>
-        <w:t xml:space="preserve"> mở</w:t>
-      </w:r>
-      <w:r>
-        <w:rPr>
-          <w:iCs/>
-        </w:rPr>
-        <w:t xml:space="preserve"> cần </w:t>
-      </w:r>
-      <w:r>
-        <w:rPr>
-          <w:iCs/>
-        </w:rPr>
-        <w:t>2 tuần</w:t>
-      </w:r>
     </w:p>
     <w:p>
       <w:pPr>
         <w:pStyle w:val="ListParagraph"/>
         <w:numPr>
           <w:ilvl w:val="0"/>
-          <w:numId w:val="40"/>
+          <w:numId w:val="6"/>
         </w:numPr>
         <w:rPr>
           <w:iCs/>
@@ -3310,13 +3106,7 @@
         <w:rPr>
           <w:iCs/>
         </w:rPr>
-        <w:t xml:space="preserve">Để hiểu rõ mã nguồn mở cần </w:t>
-      </w:r>
-      <w:r>
-        <w:rPr>
-          <w:iCs/>
-        </w:rPr>
-        <w:t>2 tháng</w:t>
+        <w:t>Tên đẩy đủ: Elliot Zheng</w:t>
       </w:r>
     </w:p>
     <w:p>
@@ -3324,7 +3114,7 @@
         <w:pStyle w:val="ListParagraph"/>
         <w:numPr>
           <w:ilvl w:val="0"/>
-          <w:numId w:val="40"/>
+          <w:numId w:val="6"/>
         </w:numPr>
         <w:rPr>
           <w:iCs/>
@@ -3334,39 +3124,25 @@
         <w:rPr>
           <w:iCs/>
         </w:rPr>
-        <w:t xml:space="preserve">Để thay đổi giao diện, để chỉnh sửa tính năng cần </w:t>
-      </w:r>
-      <w:r>
-        <w:rPr>
-          <w:iCs/>
-        </w:rPr>
-        <w:t>1</w:t>
-      </w:r>
-      <w:bookmarkStart w:id="15" w:name="_GoBack"/>
-      <w:bookmarkEnd w:id="15"/>
-      <w:r>
-        <w:rPr>
-          <w:iCs/>
-        </w:rPr>
-        <w:t xml:space="preserve"> tháng</w:t>
-      </w:r>
-    </w:p>
-    <w:p>
-      <w:pPr>
-        <w:pStyle w:val="Heading2"/>
-      </w:pPr>
-      <w:bookmarkStart w:id="16" w:name="_Toc57272153"/>
-      <w:r>
-        <w:t>Ước lượng rủi ro</w:t>
-      </w:r>
-      <w:bookmarkEnd w:id="16"/>
+        <w:t xml:space="preserve">Link tài khoản github: </w:t>
+      </w:r>
+      <w:hyperlink r:id="rId9" w:history="1">
+        <w:r>
+          <w:rPr>
+            <w:rStyle w:val="Hyperlink"/>
+            <w:iCs/>
+            <w:color w:val="000000" w:themeColor="text1"/>
+          </w:rPr>
+          <w:t>https://github.com/elliottzheng</w:t>
+        </w:r>
+      </w:hyperlink>
     </w:p>
     <w:p>
       <w:pPr>
         <w:pStyle w:val="ListParagraph"/>
         <w:numPr>
           <w:ilvl w:val="0"/>
-          <w:numId w:val="40"/>
+          <w:numId w:val="6"/>
         </w:numPr>
         <w:rPr>
           <w:iCs/>
@@ -3376,19 +3152,7 @@
         <w:rPr>
           <w:iCs/>
         </w:rPr>
-        <w:t xml:space="preserve">Tên rủi ro: </w:t>
-      </w:r>
-      <w:r>
-        <w:rPr>
-          <w:iCs/>
-        </w:rPr>
-        <w:t>Lập trình viên bị ốm</w:t>
-      </w:r>
-      <w:r>
-        <w:rPr>
-          <w:iCs/>
-        </w:rPr>
-        <w:t>.</w:t>
+        <w:t>Số repository có: 50</w:t>
       </w:r>
     </w:p>
     <w:p>
@@ -3396,37 +3160,19 @@
         <w:pStyle w:val="ListParagraph"/>
         <w:numPr>
           <w:ilvl w:val="0"/>
-          <w:numId w:val="40"/>
+          <w:numId w:val="5"/>
         </w:numPr>
         <w:rPr>
           <w:iCs/>
         </w:rPr>
       </w:pPr>
-      <w:r>
-        <w:rPr>
-          <w:iCs/>
-        </w:rPr>
-        <w:t>Mô tả rủi ro:</w:t>
-      </w:r>
-      <w:r>
-        <w:rPr>
-          <w:iCs/>
-        </w:rPr>
-        <w:t xml:space="preserve"> Lập trình đột xuất nghỉ do ốm dẫn đến dự án bị đình trệ</w:t>
-      </w:r>
-      <w:r>
-        <w:rPr>
-          <w:iCs/>
-        </w:rPr>
-        <w:t>.</w:t>
-      </w:r>
     </w:p>
     <w:p>
       <w:pPr>
         <w:pStyle w:val="ListParagraph"/>
         <w:numPr>
           <w:ilvl w:val="0"/>
-          <w:numId w:val="40"/>
+          <w:numId w:val="6"/>
         </w:numPr>
         <w:rPr>
           <w:iCs/>
@@ -3436,13 +3182,13 @@
         <w:rPr>
           <w:iCs/>
         </w:rPr>
-        <w:t>Xác suất xảy ra</w:t>
-      </w:r>
-      <w:r>
-        <w:rPr>
-          <w:iCs/>
-        </w:rPr>
-        <w:t>: 10%</w:t>
+        <w:t xml:space="preserve">Tên đẩy đủ: </w:t>
+      </w:r>
+      <w:r>
+        <w:rPr>
+          <w:iCs/>
+        </w:rPr>
+        <w:t>Jeff Huang</w:t>
       </w:r>
     </w:p>
     <w:p>
@@ -3450,7 +3196,7 @@
         <w:pStyle w:val="ListParagraph"/>
         <w:numPr>
           <w:ilvl w:val="0"/>
-          <w:numId w:val="40"/>
+          <w:numId w:val="6"/>
         </w:numPr>
         <w:rPr>
           <w:iCs/>
@@ -3460,25 +3206,20 @@
         <w:rPr>
           <w:iCs/>
         </w:rPr>
-        <w:t>Mức độ thiệt hại</w:t>
-      </w:r>
-      <w:r>
-        <w:rPr>
-          <w:iCs/>
-        </w:rPr>
-        <w:t xml:space="preserve">: </w:t>
-      </w:r>
-      <w:r>
-        <w:rPr>
-          <w:iCs/>
-        </w:rPr>
-        <w:t>5</w:t>
-      </w:r>
-      <w:r>
-        <w:rPr>
-          <w:iCs/>
-        </w:rPr>
-        <w:t>0%</w:t>
+        <w:t>Link tài khoản github:</w:t>
+      </w:r>
+      <w:r>
+        <w:rPr>
+          <w:iCs/>
+        </w:rPr>
+        <w:t xml:space="preserve"> </w:t>
+      </w:r>
+      <w:r>
+        <w:rPr>
+          <w:iCs/>
+          <w:u w:val="single"/>
+        </w:rPr>
+        <w:t>https://github.com/s8321414</w:t>
       </w:r>
     </w:p>
     <w:p>
@@ -3486,7 +3227,672 @@
         <w:pStyle w:val="ListParagraph"/>
         <w:numPr>
           <w:ilvl w:val="0"/>
-          <w:numId w:val="40"/>
+          <w:numId w:val="6"/>
+        </w:numPr>
+        <w:rPr>
+          <w:iCs/>
+        </w:rPr>
+      </w:pPr>
+      <w:r>
+        <w:rPr>
+          <w:iCs/>
+        </w:rPr>
+        <w:t xml:space="preserve">Số repository có: </w:t>
+      </w:r>
+      <w:r>
+        <w:rPr>
+          <w:iCs/>
+        </w:rPr>
+        <w:t>5</w:t>
+      </w:r>
+    </w:p>
+    <w:p>
+      <w:pPr>
+        <w:pStyle w:val="ListParagraph"/>
+        <w:numPr>
+          <w:ilvl w:val="0"/>
+          <w:numId w:val="5"/>
+        </w:numPr>
+        <w:rPr>
+          <w:iCs/>
+        </w:rPr>
+      </w:pPr>
+    </w:p>
+    <w:p>
+      <w:pPr>
+        <w:pStyle w:val="ListParagraph"/>
+        <w:numPr>
+          <w:ilvl w:val="0"/>
+          <w:numId w:val="7"/>
+        </w:numPr>
+        <w:rPr>
+          <w:iCs/>
+        </w:rPr>
+      </w:pPr>
+      <w:r>
+        <w:rPr>
+          <w:iCs/>
+        </w:rPr>
+        <w:t xml:space="preserve">Tên đẩy đủ: </w:t>
+      </w:r>
+      <w:r>
+        <w:rPr>
+          <w:iCs/>
+        </w:rPr>
+        <w:t>Darxl.Xu</w:t>
+      </w:r>
+    </w:p>
+    <w:p>
+      <w:pPr>
+        <w:pStyle w:val="ListParagraph"/>
+        <w:numPr>
+          <w:ilvl w:val="0"/>
+          <w:numId w:val="7"/>
+        </w:numPr>
+        <w:rPr>
+          <w:iCs/>
+        </w:rPr>
+      </w:pPr>
+      <w:r>
+        <w:rPr>
+          <w:iCs/>
+        </w:rPr>
+        <w:t>Link tài khoản github:</w:t>
+      </w:r>
+      <w:r>
+        <w:t xml:space="preserve"> </w:t>
+      </w:r>
+      <w:r>
+        <w:rPr>
+          <w:iCs/>
+          <w:u w:val="single"/>
+        </w:rPr>
+        <w:t>https://github.com/ziqiangxu</w:t>
+      </w:r>
+    </w:p>
+    <w:p>
+      <w:pPr>
+        <w:pStyle w:val="ListParagraph"/>
+        <w:numPr>
+          <w:ilvl w:val="0"/>
+          <w:numId w:val="7"/>
+        </w:numPr>
+        <w:rPr>
+          <w:iCs/>
+        </w:rPr>
+      </w:pPr>
+      <w:r>
+        <w:rPr>
+          <w:iCs/>
+        </w:rPr>
+        <w:t xml:space="preserve">Số repository có: </w:t>
+      </w:r>
+      <w:r>
+        <w:rPr>
+          <w:iCs/>
+        </w:rPr>
+        <w:t>57</w:t>
+      </w:r>
+    </w:p>
+    <w:p>
+      <w:pPr>
+        <w:pStyle w:val="ListParagraph"/>
+        <w:numPr>
+          <w:ilvl w:val="0"/>
+          <w:numId w:val="5"/>
+        </w:numPr>
+        <w:rPr>
+          <w:iCs/>
+        </w:rPr>
+      </w:pPr>
+    </w:p>
+    <w:p>
+      <w:pPr>
+        <w:pStyle w:val="ListParagraph"/>
+        <w:numPr>
+          <w:ilvl w:val="0"/>
+          <w:numId w:val="8"/>
+        </w:numPr>
+        <w:rPr>
+          <w:iCs/>
+        </w:rPr>
+      </w:pPr>
+      <w:r>
+        <w:rPr>
+          <w:iCs/>
+        </w:rPr>
+        <w:t xml:space="preserve">Tên đẩy đủ: </w:t>
+      </w:r>
+      <w:r>
+        <w:rPr>
+          <w:iCs/>
+        </w:rPr>
+        <w:t>Andy AO</w:t>
+      </w:r>
+    </w:p>
+    <w:p>
+      <w:pPr>
+        <w:pStyle w:val="ListParagraph"/>
+        <w:numPr>
+          <w:ilvl w:val="0"/>
+          <w:numId w:val="8"/>
+        </w:numPr>
+        <w:rPr>
+          <w:iCs/>
+        </w:rPr>
+      </w:pPr>
+      <w:r>
+        <w:rPr>
+          <w:iCs/>
+        </w:rPr>
+        <w:t xml:space="preserve">Link tài khoản github: </w:t>
+      </w:r>
+      <w:r>
+        <w:rPr>
+          <w:iCs/>
+          <w:u w:val="single"/>
+        </w:rPr>
+        <w:t>https://github.com/Andy-AO</w:t>
+      </w:r>
+    </w:p>
+    <w:p>
+      <w:pPr>
+        <w:pStyle w:val="ListParagraph"/>
+        <w:numPr>
+          <w:ilvl w:val="0"/>
+          <w:numId w:val="8"/>
+        </w:numPr>
+        <w:rPr>
+          <w:iCs/>
+        </w:rPr>
+      </w:pPr>
+      <w:r>
+        <w:rPr>
+          <w:iCs/>
+        </w:rPr>
+        <w:t xml:space="preserve">Số repository có: </w:t>
+      </w:r>
+      <w:r>
+        <w:rPr>
+          <w:iCs/>
+        </w:rPr>
+        <w:t>62</w:t>
+      </w:r>
+    </w:p>
+    <w:p>
+      <w:pPr>
+        <w:pStyle w:val="ListParagraph"/>
+        <w:numPr>
+          <w:ilvl w:val="0"/>
+          <w:numId w:val="5"/>
+        </w:numPr>
+        <w:rPr>
+          <w:iCs/>
+        </w:rPr>
+      </w:pPr>
+    </w:p>
+    <w:p>
+      <w:pPr>
+        <w:pStyle w:val="ListParagraph"/>
+        <w:numPr>
+          <w:ilvl w:val="0"/>
+          <w:numId w:val="9"/>
+        </w:numPr>
+        <w:rPr>
+          <w:iCs/>
+        </w:rPr>
+      </w:pPr>
+      <w:r>
+        <w:rPr>
+          <w:iCs/>
+        </w:rPr>
+        <w:t xml:space="preserve">Tên đẩy đủ: </w:t>
+      </w:r>
+      <w:r>
+        <w:rPr>
+          <w:rFonts w:cs="Tahoma"/>
+          <w:b/>
+          <w:bCs/>
+          <w:color w:val="24292E"/>
+          <w:shd w:val="clear" w:color="auto" w:fill="FFFFFF"/>
+        </w:rPr>
+        <w:t>黎紫</w:t>
+      </w:r>
+      <w:r>
+        <w:rPr>
+          <w:rFonts w:eastAsia="MS Gothic" w:cs="Tahoma"/>
+          <w:b/>
+          <w:bCs/>
+          <w:color w:val="24292E"/>
+          <w:shd w:val="clear" w:color="auto" w:fill="FFFFFF"/>
+        </w:rPr>
+        <w:t>珊</w:t>
+      </w:r>
+    </w:p>
+    <w:p>
+      <w:pPr>
+        <w:pStyle w:val="ListParagraph"/>
+        <w:numPr>
+          <w:ilvl w:val="0"/>
+          <w:numId w:val="9"/>
+        </w:numPr>
+        <w:rPr>
+          <w:iCs/>
+        </w:rPr>
+      </w:pPr>
+      <w:r>
+        <w:rPr>
+          <w:iCs/>
+        </w:rPr>
+        <w:t xml:space="preserve">Link tài khoản github: </w:t>
+      </w:r>
+      <w:bookmarkStart w:id="10" w:name="_GoBack"/>
+      <w:r>
+        <w:rPr>
+          <w:iCs/>
+          <w:u w:val="single"/>
+        </w:rPr>
+        <w:t>https://github.com/Sandural</w:t>
+      </w:r>
+      <w:bookmarkEnd w:id="10"/>
+    </w:p>
+    <w:p>
+      <w:pPr>
+        <w:pStyle w:val="ListParagraph"/>
+        <w:numPr>
+          <w:ilvl w:val="0"/>
+          <w:numId w:val="9"/>
+        </w:numPr>
+        <w:rPr>
+          <w:iCs/>
+        </w:rPr>
+      </w:pPr>
+      <w:r>
+        <w:rPr>
+          <w:iCs/>
+        </w:rPr>
+        <w:t xml:space="preserve">Số repository có: </w:t>
+      </w:r>
+      <w:r>
+        <w:rPr>
+          <w:iCs/>
+        </w:rPr>
+        <w:t>59</w:t>
+      </w:r>
+    </w:p>
+    <w:p>
+      <w:pPr>
+        <w:pStyle w:val="ListParagraph"/>
+        <w:ind w:left="720"/>
+        <w:rPr>
+          <w:iCs/>
+        </w:rPr>
+      </w:pPr>
+    </w:p>
+    <w:p>
+      <w:pPr>
+        <w:pStyle w:val="ListParagraph"/>
+        <w:ind w:left="720"/>
+        <w:rPr>
+          <w:iCs/>
+        </w:rPr>
+      </w:pPr>
+    </w:p>
+    <w:p>
+      <w:pPr>
+        <w:pStyle w:val="Heading2"/>
+      </w:pPr>
+      <w:bookmarkStart w:id="11" w:name="_Toc57272148"/>
+      <w:r>
+        <w:t>Kết quả chạy thử nghiệm</w:t>
+      </w:r>
+      <w:bookmarkEnd w:id="11"/>
+    </w:p>
+    <w:p>
+      <w:pPr>
+        <w:rPr>
+          <w:i/>
+          <w:iCs/>
+        </w:rPr>
+      </w:pPr>
+      <w:r>
+        <w:rPr>
+          <w:i/>
+          <w:iCs/>
+        </w:rPr>
+        <w:t>Mô tả các bước chạy chương trình, có thể thành công hoặc không thành công. Cho biết các lỗi xuất hiện và cách xử lý nếu có.</w:t>
+      </w:r>
+    </w:p>
+    <w:p>
+      <w:pPr>
+        <w:pStyle w:val="Heading2"/>
+      </w:pPr>
+      <w:bookmarkStart w:id="12" w:name="_Toc57272149"/>
+      <w:r>
+        <w:t>Phạm vi</w:t>
+      </w:r>
+      <w:r>
+        <w:t xml:space="preserve"> dự án</w:t>
+      </w:r>
+      <w:bookmarkEnd w:id="12"/>
+    </w:p>
+    <w:p>
+      <w:pPr>
+        <w:rPr>
+          <w:iCs/>
+        </w:rPr>
+      </w:pPr>
+      <w:r>
+        <w:rPr>
+          <w:iCs/>
+        </w:rPr>
+        <w:t>Dự án chạy trên hệ điều hành Windows, Linux, MacOS.</w:t>
+      </w:r>
+    </w:p>
+    <w:p>
+      <w:pPr>
+        <w:pStyle w:val="Heading1"/>
+      </w:pPr>
+      <w:bookmarkStart w:id="13" w:name="_Toc57272150"/>
+      <w:r>
+        <w:t>Giao tiếp/Trao đổi thông tin</w:t>
+      </w:r>
+      <w:bookmarkEnd w:id="13"/>
+    </w:p>
+    <w:p>
+      <w:pPr>
+        <w:rPr>
+          <w:iCs/>
+        </w:rPr>
+      </w:pPr>
+      <w:r>
+        <w:rPr>
+          <w:iCs/>
+        </w:rPr>
+        <w:t>Các qui định về họp hành nội bộ</w:t>
+      </w:r>
+      <w:r>
+        <w:rPr>
+          <w:iCs/>
+        </w:rPr>
+        <w:t xml:space="preserve">: </w:t>
+      </w:r>
+      <w:r>
+        <w:rPr>
+          <w:iCs/>
+        </w:rPr>
+        <w:t>1 tuần 1 lần vào 12h30 ngày thứ hai hàng tuần.</w:t>
+      </w:r>
+    </w:p>
+    <w:p>
+      <w:pPr>
+        <w:rPr>
+          <w:iCs/>
+        </w:rPr>
+      </w:pPr>
+      <w:r>
+        <w:rPr>
+          <w:iCs/>
+        </w:rPr>
+        <w:lastRenderedPageBreak/>
+        <w:t>Các qui định về họp hành với khách hàng</w:t>
+      </w:r>
+      <w:r>
+        <w:rPr>
+          <w:iCs/>
+        </w:rPr>
+        <w:t>: 3 tháng 1 lần theo lịch của khách hàng trong tuần đầu tiên.</w:t>
+      </w:r>
+    </w:p>
+    <w:p>
+      <w:pPr>
+        <w:pStyle w:val="Heading1"/>
+      </w:pPr>
+      <w:bookmarkStart w:id="14" w:name="_Toc57272151"/>
+      <w:r>
+        <w:t>Ước lượng</w:t>
+      </w:r>
+      <w:r>
+        <w:t xml:space="preserve"> chung</w:t>
+      </w:r>
+      <w:bookmarkEnd w:id="14"/>
+    </w:p>
+    <w:p>
+      <w:pPr>
+        <w:pStyle w:val="Heading2"/>
+      </w:pPr>
+      <w:bookmarkStart w:id="15" w:name="_Toc57272152"/>
+      <w:r>
+        <w:t>Ước lượng thời gian</w:t>
+      </w:r>
+      <w:bookmarkEnd w:id="15"/>
+    </w:p>
+    <w:p>
+      <w:pPr>
+        <w:pStyle w:val="ListParagraph"/>
+        <w:numPr>
+          <w:ilvl w:val="0"/>
+          <w:numId w:val="4"/>
+        </w:numPr>
+        <w:rPr>
+          <w:iCs/>
+        </w:rPr>
+      </w:pPr>
+      <w:r>
+        <w:rPr>
+          <w:iCs/>
+        </w:rPr>
+        <w:t xml:space="preserve">Để chạy thành công </w:t>
+      </w:r>
+      <w:r>
+        <w:rPr>
+          <w:iCs/>
+        </w:rPr>
+        <w:t>mã nguồn</w:t>
+      </w:r>
+      <w:r>
+        <w:rPr>
+          <w:iCs/>
+        </w:rPr>
+        <w:t xml:space="preserve"> mở</w:t>
+      </w:r>
+      <w:r>
+        <w:rPr>
+          <w:iCs/>
+        </w:rPr>
+        <w:t xml:space="preserve"> cần </w:t>
+      </w:r>
+      <w:r>
+        <w:rPr>
+          <w:iCs/>
+        </w:rPr>
+        <w:t>2 tuần</w:t>
+      </w:r>
+    </w:p>
+    <w:p>
+      <w:pPr>
+        <w:pStyle w:val="ListParagraph"/>
+        <w:numPr>
+          <w:ilvl w:val="0"/>
+          <w:numId w:val="4"/>
+        </w:numPr>
+        <w:rPr>
+          <w:iCs/>
+        </w:rPr>
+      </w:pPr>
+      <w:r>
+        <w:rPr>
+          <w:iCs/>
+        </w:rPr>
+        <w:t xml:space="preserve">Để hiểu rõ mã nguồn mở cần </w:t>
+      </w:r>
+      <w:r>
+        <w:rPr>
+          <w:iCs/>
+        </w:rPr>
+        <w:t>2 tháng</w:t>
+      </w:r>
+    </w:p>
+    <w:p>
+      <w:pPr>
+        <w:pStyle w:val="ListParagraph"/>
+        <w:numPr>
+          <w:ilvl w:val="0"/>
+          <w:numId w:val="4"/>
+        </w:numPr>
+        <w:rPr>
+          <w:iCs/>
+        </w:rPr>
+      </w:pPr>
+      <w:r>
+        <w:rPr>
+          <w:iCs/>
+        </w:rPr>
+        <w:t xml:space="preserve">Để thay đổi giao diện, để chỉnh sửa tính năng cần </w:t>
+      </w:r>
+      <w:r>
+        <w:rPr>
+          <w:iCs/>
+        </w:rPr>
+        <w:t>1 tháng</w:t>
+      </w:r>
+    </w:p>
+    <w:p>
+      <w:pPr>
+        <w:pStyle w:val="Heading2"/>
+      </w:pPr>
+      <w:bookmarkStart w:id="16" w:name="_Toc57272153"/>
+      <w:r>
+        <w:t>Ước lượng rủi ro</w:t>
+      </w:r>
+      <w:bookmarkEnd w:id="16"/>
+    </w:p>
+    <w:p>
+      <w:pPr>
+        <w:pStyle w:val="ListParagraph"/>
+        <w:numPr>
+          <w:ilvl w:val="0"/>
+          <w:numId w:val="4"/>
+        </w:numPr>
+        <w:rPr>
+          <w:iCs/>
+        </w:rPr>
+      </w:pPr>
+      <w:r>
+        <w:rPr>
+          <w:iCs/>
+        </w:rPr>
+        <w:t xml:space="preserve">Tên rủi ro: </w:t>
+      </w:r>
+      <w:r>
+        <w:rPr>
+          <w:iCs/>
+        </w:rPr>
+        <w:t>Lập trình viên bị ốm</w:t>
+      </w:r>
+      <w:r>
+        <w:rPr>
+          <w:iCs/>
+        </w:rPr>
+        <w:t>.</w:t>
+      </w:r>
+    </w:p>
+    <w:p>
+      <w:pPr>
+        <w:pStyle w:val="ListParagraph"/>
+        <w:numPr>
+          <w:ilvl w:val="0"/>
+          <w:numId w:val="4"/>
+        </w:numPr>
+        <w:rPr>
+          <w:iCs/>
+        </w:rPr>
+      </w:pPr>
+      <w:r>
+        <w:rPr>
+          <w:iCs/>
+        </w:rPr>
+        <w:t>Mô tả rủi ro:</w:t>
+      </w:r>
+      <w:r>
+        <w:rPr>
+          <w:iCs/>
+        </w:rPr>
+        <w:t xml:space="preserve"> Lập trình đột xuất nghỉ do ốm dẫn đến dự án bị đình trệ</w:t>
+      </w:r>
+      <w:r>
+        <w:rPr>
+          <w:iCs/>
+        </w:rPr>
+        <w:t>.</w:t>
+      </w:r>
+    </w:p>
+    <w:p>
+      <w:pPr>
+        <w:pStyle w:val="ListParagraph"/>
+        <w:numPr>
+          <w:ilvl w:val="0"/>
+          <w:numId w:val="4"/>
+        </w:numPr>
+        <w:rPr>
+          <w:iCs/>
+        </w:rPr>
+      </w:pPr>
+      <w:r>
+        <w:rPr>
+          <w:iCs/>
+        </w:rPr>
+        <w:t>Xác suất xảy ra</w:t>
+      </w:r>
+      <w:r>
+        <w:rPr>
+          <w:iCs/>
+        </w:rPr>
+        <w:t>: 10%</w:t>
+      </w:r>
+    </w:p>
+    <w:p>
+      <w:pPr>
+        <w:pStyle w:val="ListParagraph"/>
+        <w:numPr>
+          <w:ilvl w:val="0"/>
+          <w:numId w:val="4"/>
+        </w:numPr>
+        <w:rPr>
+          <w:iCs/>
+        </w:rPr>
+      </w:pPr>
+      <w:r>
+        <w:rPr>
+          <w:iCs/>
+        </w:rPr>
+        <w:t>Mức độ thiệt hại</w:t>
+      </w:r>
+      <w:r>
+        <w:rPr>
+          <w:iCs/>
+        </w:rPr>
+        <w:t xml:space="preserve">: </w:t>
+      </w:r>
+      <w:r>
+        <w:rPr>
+          <w:iCs/>
+        </w:rPr>
+        <w:t>5</w:t>
+      </w:r>
+      <w:r>
+        <w:rPr>
+          <w:iCs/>
+        </w:rPr>
+        <w:t>0%</w:t>
+      </w:r>
+    </w:p>
+    <w:p>
+      <w:pPr>
+        <w:pStyle w:val="ListParagraph"/>
+        <w:numPr>
+          <w:ilvl w:val="0"/>
+          <w:numId w:val="4"/>
         </w:numPr>
         <w:rPr>
           <w:iCs/>
@@ -3790,7 +4196,7 @@
         <w:pStyle w:val="ListParagraph"/>
         <w:numPr>
           <w:ilvl w:val="0"/>
-          <w:numId w:val="37"/>
+          <w:numId w:val="2"/>
         </w:numPr>
       </w:pPr>
       <w:r>
@@ -3802,7 +4208,7 @@
         <w:pStyle w:val="ListParagraph"/>
         <w:numPr>
           <w:ilvl w:val="0"/>
-          <w:numId w:val="37"/>
+          <w:numId w:val="2"/>
         </w:numPr>
       </w:pPr>
       <w:r>
@@ -3814,7 +4220,7 @@
         <w:pStyle w:val="ListParagraph"/>
         <w:numPr>
           <w:ilvl w:val="0"/>
-          <w:numId w:val="37"/>
+          <w:numId w:val="2"/>
         </w:numPr>
       </w:pPr>
       <w:r>
@@ -3832,7 +4238,7 @@
         <w:pStyle w:val="ListParagraph"/>
         <w:numPr>
           <w:ilvl w:val="0"/>
-          <w:numId w:val="37"/>
+          <w:numId w:val="2"/>
         </w:numPr>
       </w:pPr>
       <w:r>
@@ -3847,7 +4253,7 @@
         <w:pStyle w:val="ListParagraph"/>
         <w:numPr>
           <w:ilvl w:val="0"/>
-          <w:numId w:val="37"/>
+          <w:numId w:val="2"/>
         </w:numPr>
       </w:pPr>
       <w:r>
@@ -3895,7 +4301,7 @@
         <w:pStyle w:val="ListParagraph"/>
         <w:numPr>
           <w:ilvl w:val="0"/>
-          <w:numId w:val="38"/>
+          <w:numId w:val="3"/>
         </w:numPr>
       </w:pPr>
       <w:r>
@@ -3907,7 +4313,7 @@
         <w:pStyle w:val="ListParagraph"/>
         <w:numPr>
           <w:ilvl w:val="0"/>
-          <w:numId w:val="40"/>
+          <w:numId w:val="4"/>
         </w:numPr>
       </w:pPr>
       <w:r>
@@ -3919,7 +4325,7 @@
         <w:pStyle w:val="ListParagraph"/>
         <w:numPr>
           <w:ilvl w:val="0"/>
-          <w:numId w:val="40"/>
+          <w:numId w:val="4"/>
         </w:numPr>
       </w:pPr>
       <w:r>
@@ -3931,7 +4337,7 @@
         <w:pStyle w:val="ListParagraph"/>
         <w:numPr>
           <w:ilvl w:val="0"/>
-          <w:numId w:val="40"/>
+          <w:numId w:val="4"/>
         </w:numPr>
       </w:pPr>
       <w:r>
@@ -3954,7 +4360,7 @@
         <w:pStyle w:val="ListParagraph"/>
         <w:numPr>
           <w:ilvl w:val="0"/>
-          <w:numId w:val="38"/>
+          <w:numId w:val="3"/>
         </w:numPr>
       </w:pPr>
       <w:r>
@@ -4451,7 +4857,7 @@
         <w:color w:val="C00000"/>
         <w:lang w:eastAsia="ar-SA" w:bidi="ar-SA"/>
       </w:rPr>
-      <w:t>6</w:t>
+      <w:t>7</w:t>
     </w:r>
     <w:r>
       <w:rPr>
@@ -4500,7 +4906,7 @@
         <w:color w:val="C00000"/>
         <w:lang w:eastAsia="ar-SA" w:bidi="ar-SA"/>
       </w:rPr>
-      <w:t>6</w:t>
+      <w:t>7</w:t>
     </w:r>
     <w:r>
       <w:rPr>
@@ -4735,7 +5141,7 @@
                                   </pic:cNvPicPr>
                                 </pic:nvPicPr>
                                 <pic:blipFill>
-                                  <a:blip r:embed="rId2">
+                                  <a:blip r:embed="rId1">
                                     <a:extLst>
                                       <a:ext uri="{28A0092B-C50C-407E-A947-70E740481C1C}">
                                         <a14:useLocalDpi xmlns:a14="http://schemas.microsoft.com/office/drawing/2010/main" val="0"/>
@@ -5157,23 +5563,6 @@
     </w:lvl>
   </w:abstractNum>
   <w:abstractNum w:abstractNumId="3" w15:restartNumberingAfterBreak="0">
-    <w:nsid w:val="00000004"/>
-    <w:multiLevelType w:val="singleLevel"/>
-    <w:tmpl w:val="00000004"/>
-    <w:lvl w:ilvl="0">
-      <w:start w:val="1"/>
-      <w:numFmt w:val="decimal"/>
-      <w:lvlText w:val="%1."/>
-      <w:lvlJc w:val="left"/>
-      <w:pPr>
-        <w:tabs>
-          <w:tab w:val="num" w:pos="720"/>
-        </w:tabs>
-        <w:ind w:left="720" w:hanging="360"/>
-      </w:pPr>
-    </w:lvl>
-  </w:abstractNum>
-  <w:abstractNum w:abstractNumId="4" w15:restartNumberingAfterBreak="0">
     <w:nsid w:val="00000005"/>
     <w:multiLevelType w:val="singleLevel"/>
     <w:tmpl w:val="00000005"/>
@@ -5196,7 +5585,7 @@
       </w:rPr>
     </w:lvl>
   </w:abstractNum>
-  <w:abstractNum w:abstractNumId="5" w15:restartNumberingAfterBreak="0">
+  <w:abstractNum w:abstractNumId="4" w15:restartNumberingAfterBreak="0">
     <w:nsid w:val="00000006"/>
     <w:multiLevelType w:val="singleLevel"/>
     <w:tmpl w:val="00000006"/>
@@ -5217,7 +5606,7 @@
       </w:rPr>
     </w:lvl>
   </w:abstractNum>
-  <w:abstractNum w:abstractNumId="6" w15:restartNumberingAfterBreak="0">
+  <w:abstractNum w:abstractNumId="5" w15:restartNumberingAfterBreak="0">
     <w:nsid w:val="00000007"/>
     <w:multiLevelType w:val="singleLevel"/>
     <w:tmpl w:val="00000007"/>
@@ -5235,7 +5624,7 @@
       </w:pPr>
     </w:lvl>
   </w:abstractNum>
-  <w:abstractNum w:abstractNumId="7" w15:restartNumberingAfterBreak="0">
+  <w:abstractNum w:abstractNumId="6" w15:restartNumberingAfterBreak="0">
     <w:nsid w:val="00000008"/>
     <w:multiLevelType w:val="singleLevel"/>
     <w:tmpl w:val="00000008"/>
@@ -5258,7 +5647,7 @@
       </w:rPr>
     </w:lvl>
   </w:abstractNum>
-  <w:abstractNum w:abstractNumId="8" w15:restartNumberingAfterBreak="0">
+  <w:abstractNum w:abstractNumId="7" w15:restartNumberingAfterBreak="0">
     <w:nsid w:val="00000009"/>
     <w:multiLevelType w:val="singleLevel"/>
     <w:tmpl w:val="00000009"/>
@@ -5276,7 +5665,7 @@
       </w:pPr>
     </w:lvl>
   </w:abstractNum>
-  <w:abstractNum w:abstractNumId="9" w15:restartNumberingAfterBreak="0">
+  <w:abstractNum w:abstractNumId="8" w15:restartNumberingAfterBreak="0">
     <w:nsid w:val="0000000A"/>
     <w:multiLevelType w:val="singleLevel"/>
     <w:tmpl w:val="0000000A"/>
@@ -5294,7 +5683,7 @@
       </w:pPr>
     </w:lvl>
   </w:abstractNum>
-  <w:abstractNum w:abstractNumId="10" w15:restartNumberingAfterBreak="0">
+  <w:abstractNum w:abstractNumId="9" w15:restartNumberingAfterBreak="0">
     <w:nsid w:val="0000000B"/>
     <w:multiLevelType w:val="singleLevel"/>
     <w:tmpl w:val="0000000B"/>
@@ -5315,7 +5704,7 @@
       </w:rPr>
     </w:lvl>
   </w:abstractNum>
-  <w:abstractNum w:abstractNumId="11" w15:restartNumberingAfterBreak="0">
+  <w:abstractNum w:abstractNumId="10" w15:restartNumberingAfterBreak="0">
     <w:nsid w:val="0000000C"/>
     <w:multiLevelType w:val="singleLevel"/>
     <w:tmpl w:val="0000000C"/>
@@ -5338,7 +5727,7 @@
       </w:rPr>
     </w:lvl>
   </w:abstractNum>
-  <w:abstractNum w:abstractNumId="12" w15:restartNumberingAfterBreak="0">
+  <w:abstractNum w:abstractNumId="11" w15:restartNumberingAfterBreak="0">
     <w:nsid w:val="0000000D"/>
     <w:multiLevelType w:val="singleLevel"/>
     <w:tmpl w:val="0000000D"/>
@@ -5356,7 +5745,7 @@
       </w:pPr>
     </w:lvl>
   </w:abstractNum>
-  <w:abstractNum w:abstractNumId="13" w15:restartNumberingAfterBreak="0">
+  <w:abstractNum w:abstractNumId="12" w15:restartNumberingAfterBreak="0">
     <w:nsid w:val="0000000E"/>
     <w:multiLevelType w:val="multilevel"/>
     <w:tmpl w:val="0000000E"/>
@@ -5470,7 +5859,7 @@
       </w:pPr>
     </w:lvl>
   </w:abstractNum>
-  <w:abstractNum w:abstractNumId="14" w15:restartNumberingAfterBreak="0">
+  <w:abstractNum w:abstractNumId="13" w15:restartNumberingAfterBreak="0">
     <w:nsid w:val="0000000F"/>
     <w:multiLevelType w:val="singleLevel"/>
     <w:tmpl w:val="0000000F"/>
@@ -5488,7 +5877,7 @@
       </w:pPr>
     </w:lvl>
   </w:abstractNum>
-  <w:abstractNum w:abstractNumId="15" w15:restartNumberingAfterBreak="0">
+  <w:abstractNum w:abstractNumId="14" w15:restartNumberingAfterBreak="0">
     <w:nsid w:val="00000010"/>
     <w:multiLevelType w:val="multilevel"/>
     <w:tmpl w:val="00000010"/>
@@ -5602,120 +5991,7 @@
       </w:pPr>
     </w:lvl>
   </w:abstractNum>
-  <w:abstractNum w:abstractNumId="16" w15:restartNumberingAfterBreak="0">
-    <w:nsid w:val="00000011"/>
-    <w:multiLevelType w:val="multilevel"/>
-    <w:tmpl w:val="00000011"/>
-    <w:lvl w:ilvl="0">
-      <w:start w:val="1"/>
-      <w:numFmt w:val="decimal"/>
-      <w:lvlText w:val="%1"/>
-      <w:lvlJc w:val="left"/>
-      <w:pPr>
-        <w:tabs>
-          <w:tab w:val="num" w:pos="425"/>
-        </w:tabs>
-        <w:ind w:left="425" w:hanging="425"/>
-      </w:pPr>
-    </w:lvl>
-    <w:lvl w:ilvl="1">
-      <w:start w:val="1"/>
-      <w:numFmt w:val="decimal"/>
-      <w:lvlText w:val="%1.%2"/>
-      <w:lvlJc w:val="left"/>
-      <w:pPr>
-        <w:tabs>
-          <w:tab w:val="num" w:pos="992"/>
-        </w:tabs>
-        <w:ind w:left="992" w:hanging="567"/>
-      </w:pPr>
-    </w:lvl>
-    <w:lvl w:ilvl="2">
-      <w:start w:val="1"/>
-      <w:numFmt w:val="decimal"/>
-      <w:lvlText w:val="%1.%2.%3"/>
-      <w:lvlJc w:val="left"/>
-      <w:pPr>
-        <w:tabs>
-          <w:tab w:val="num" w:pos="1418"/>
-        </w:tabs>
-        <w:ind w:left="1418" w:hanging="567"/>
-      </w:pPr>
-    </w:lvl>
-    <w:lvl w:ilvl="3">
-      <w:start w:val="1"/>
-      <w:numFmt w:val="decimal"/>
-      <w:lvlText w:val="%1.%2.%3.%4"/>
-      <w:lvlJc w:val="left"/>
-      <w:pPr>
-        <w:tabs>
-          <w:tab w:val="num" w:pos="1984"/>
-        </w:tabs>
-        <w:ind w:left="1984" w:hanging="708"/>
-      </w:pPr>
-    </w:lvl>
-    <w:lvl w:ilvl="4">
-      <w:start w:val="1"/>
-      <w:numFmt w:val="decimal"/>
-      <w:lvlText w:val="%5"/>
-      <w:lvlJc w:val="left"/>
-      <w:pPr>
-        <w:tabs>
-          <w:tab w:val="num" w:pos="2268"/>
-        </w:tabs>
-        <w:ind w:left="2268" w:hanging="850"/>
-      </w:pPr>
-    </w:lvl>
-    <w:lvl w:ilvl="5">
-      <w:start w:val="1"/>
-      <w:numFmt w:val="decimal"/>
-      <w:lvlText w:val="%1.%2.%3.%4.%5.%6"/>
-      <w:lvlJc w:val="left"/>
-      <w:pPr>
-        <w:tabs>
-          <w:tab w:val="num" w:pos="3260"/>
-        </w:tabs>
-        <w:ind w:left="3260" w:hanging="1134"/>
-      </w:pPr>
-    </w:lvl>
-    <w:lvl w:ilvl="6">
-      <w:start w:val="1"/>
-      <w:numFmt w:val="decimal"/>
-      <w:lvlText w:val="%1.%2.%3.%4.%5.%6.%7"/>
-      <w:lvlJc w:val="left"/>
-      <w:pPr>
-        <w:tabs>
-          <w:tab w:val="num" w:pos="3827"/>
-        </w:tabs>
-        <w:ind w:left="3827" w:hanging="1276"/>
-      </w:pPr>
-    </w:lvl>
-    <w:lvl w:ilvl="7">
-      <w:start w:val="1"/>
-      <w:numFmt w:val="decimal"/>
-      <w:lvlText w:val="%1.%2.%3.%4.%5.%6.%7.%8"/>
-      <w:lvlJc w:val="left"/>
-      <w:pPr>
-        <w:tabs>
-          <w:tab w:val="num" w:pos="4394"/>
-        </w:tabs>
-        <w:ind w:left="4394" w:hanging="1418"/>
-      </w:pPr>
-    </w:lvl>
-    <w:lvl w:ilvl="8">
-      <w:start w:val="1"/>
-      <w:numFmt w:val="decimal"/>
-      <w:lvlText w:val="%1.%2.%3.%4.%5.%6.%7.%8.%9"/>
-      <w:lvlJc w:val="left"/>
-      <w:pPr>
-        <w:tabs>
-          <w:tab w:val="num" w:pos="5102"/>
-        </w:tabs>
-        <w:ind w:left="5102" w:hanging="1700"/>
-      </w:pPr>
-    </w:lvl>
-  </w:abstractNum>
-  <w:abstractNum w:abstractNumId="17" w15:restartNumberingAfterBreak="0">
+  <w:abstractNum w:abstractNumId="15" w15:restartNumberingAfterBreak="0">
     <w:nsid w:val="00000012"/>
     <w:multiLevelType w:val="singleLevel"/>
     <w:tmpl w:val="00000012"/>
@@ -5733,7 +6009,7 @@
       </w:pPr>
     </w:lvl>
   </w:abstractNum>
-  <w:abstractNum w:abstractNumId="18" w15:restartNumberingAfterBreak="0">
+  <w:abstractNum w:abstractNumId="16" w15:restartNumberingAfterBreak="0">
     <w:nsid w:val="04196722"/>
     <w:multiLevelType w:val="hybridMultilevel"/>
     <w:tmpl w:val="CF6020C4"/>
@@ -5845,154 +6121,53 @@
       </w:rPr>
     </w:lvl>
   </w:abstractNum>
-  <w:abstractNum w:abstractNumId="19" w15:restartNumberingAfterBreak="0">
-    <w:nsid w:val="0AC548F3"/>
+  <w:abstractNum w:abstractNumId="17" w15:restartNumberingAfterBreak="0">
+    <w:nsid w:val="0D634B9D"/>
     <w:multiLevelType w:val="hybridMultilevel"/>
-    <w:tmpl w:val="E95ADD7E"/>
-    <w:lvl w:ilvl="0" w:tplc="0409000F">
-      <w:start w:val="1"/>
-      <w:numFmt w:val="decimal"/>
-      <w:lvlText w:val="%1."/>
-      <w:lvlJc w:val="left"/>
-      <w:pPr>
-        <w:ind w:left="720" w:hanging="360"/>
-      </w:pPr>
-      <w:rPr>
-        <w:rFonts w:hint="default"/>
-      </w:rPr>
-    </w:lvl>
-    <w:lvl w:ilvl="1" w:tplc="04090019" w:tentative="1">
-      <w:start w:val="1"/>
-      <w:numFmt w:val="lowerLetter"/>
-      <w:lvlText w:val="%2."/>
-      <w:lvlJc w:val="left"/>
-      <w:pPr>
-        <w:ind w:left="1440" w:hanging="360"/>
-      </w:pPr>
-    </w:lvl>
-    <w:lvl w:ilvl="2" w:tplc="0409001B" w:tentative="1">
-      <w:start w:val="1"/>
-      <w:numFmt w:val="lowerRoman"/>
-      <w:lvlText w:val="%3."/>
-      <w:lvlJc w:val="right"/>
-      <w:pPr>
-        <w:ind w:left="2160" w:hanging="180"/>
-      </w:pPr>
-    </w:lvl>
-    <w:lvl w:ilvl="3" w:tplc="0409000F" w:tentative="1">
-      <w:start w:val="1"/>
-      <w:numFmt w:val="decimal"/>
-      <w:lvlText w:val="%4."/>
-      <w:lvlJc w:val="left"/>
-      <w:pPr>
-        <w:ind w:left="2880" w:hanging="360"/>
-      </w:pPr>
-    </w:lvl>
-    <w:lvl w:ilvl="4" w:tplc="04090019" w:tentative="1">
-      <w:start w:val="1"/>
-      <w:numFmt w:val="lowerLetter"/>
-      <w:lvlText w:val="%5."/>
-      <w:lvlJc w:val="left"/>
-      <w:pPr>
-        <w:ind w:left="3600" w:hanging="360"/>
-      </w:pPr>
-    </w:lvl>
-    <w:lvl w:ilvl="5" w:tplc="0409001B" w:tentative="1">
-      <w:start w:val="1"/>
-      <w:numFmt w:val="lowerRoman"/>
-      <w:lvlText w:val="%6."/>
-      <w:lvlJc w:val="right"/>
-      <w:pPr>
-        <w:ind w:left="4320" w:hanging="180"/>
-      </w:pPr>
-    </w:lvl>
-    <w:lvl w:ilvl="6" w:tplc="0409000F" w:tentative="1">
-      <w:start w:val="1"/>
-      <w:numFmt w:val="decimal"/>
-      <w:lvlText w:val="%7."/>
-      <w:lvlJc w:val="left"/>
-      <w:pPr>
-        <w:ind w:left="5040" w:hanging="360"/>
-      </w:pPr>
-    </w:lvl>
-    <w:lvl w:ilvl="7" w:tplc="04090019" w:tentative="1">
-      <w:start w:val="1"/>
-      <w:numFmt w:val="lowerLetter"/>
-      <w:lvlText w:val="%8."/>
-      <w:lvlJc w:val="left"/>
-      <w:pPr>
-        <w:ind w:left="5760" w:hanging="360"/>
-      </w:pPr>
-    </w:lvl>
-    <w:lvl w:ilvl="8" w:tplc="0409001B" w:tentative="1">
-      <w:start w:val="1"/>
-      <w:numFmt w:val="lowerRoman"/>
-      <w:lvlText w:val="%9."/>
-      <w:lvlJc w:val="right"/>
-      <w:pPr>
-        <w:ind w:left="6480" w:hanging="180"/>
-      </w:pPr>
-    </w:lvl>
-  </w:abstractNum>
-  <w:abstractNum w:abstractNumId="20" w15:restartNumberingAfterBreak="0">
-    <w:nsid w:val="0F1C5952"/>
-    <w:multiLevelType w:val="hybridMultilevel"/>
-    <w:tmpl w:val="C2D8673A"/>
+    <w:tmpl w:val="3C18C8E8"/>
     <w:lvl w:ilvl="0" w:tplc="04090001">
       <w:start w:val="1"/>
       <w:numFmt w:val="bullet"/>
       <w:lvlText w:val=""/>
       <w:lvlJc w:val="left"/>
       <w:pPr>
-        <w:tabs>
-          <w:tab w:val="num" w:pos="720"/>
-        </w:tabs>
-        <w:ind w:left="720" w:hanging="360"/>
+        <w:ind w:left="1080" w:hanging="360"/>
       </w:pPr>
       <w:rPr>
         <w:rFonts w:ascii="Symbol" w:hAnsi="Symbol" w:hint="default"/>
       </w:rPr>
     </w:lvl>
-    <w:lvl w:ilvl="1" w:tplc="04090003">
+    <w:lvl w:ilvl="1" w:tplc="04090003" w:tentative="1">
       <w:start w:val="1"/>
       <w:numFmt w:val="bullet"/>
       <w:lvlText w:val="o"/>
       <w:lvlJc w:val="left"/>
       <w:pPr>
-        <w:tabs>
-          <w:tab w:val="num" w:pos="1440"/>
-        </w:tabs>
-        <w:ind w:left="1440" w:hanging="360"/>
+        <w:ind w:left="1800" w:hanging="360"/>
       </w:pPr>
       <w:rPr>
         <w:rFonts w:ascii="Courier New" w:hAnsi="Courier New" w:cs="Courier New" w:hint="default"/>
       </w:rPr>
     </w:lvl>
-    <w:lvl w:ilvl="2" w:tplc="04090005">
+    <w:lvl w:ilvl="2" w:tplc="04090005" w:tentative="1">
       <w:start w:val="1"/>
       <w:numFmt w:val="bullet"/>
       <w:lvlText w:val=""/>
       <w:lvlJc w:val="left"/>
       <w:pPr>
-        <w:tabs>
-          <w:tab w:val="num" w:pos="2160"/>
-        </w:tabs>
-        <w:ind w:left="2160" w:hanging="360"/>
+        <w:ind w:left="2520" w:hanging="360"/>
       </w:pPr>
       <w:rPr>
         <w:rFonts w:ascii="Wingdings" w:hAnsi="Wingdings" w:hint="default"/>
       </w:rPr>
     </w:lvl>
-    <w:lvl w:ilvl="3" w:tplc="04090001">
+    <w:lvl w:ilvl="3" w:tplc="04090001" w:tentative="1">
       <w:start w:val="1"/>
       <w:numFmt w:val="bullet"/>
       <w:lvlText w:val=""/>
       <w:lvlJc w:val="left"/>
       <w:pPr>
-        <w:tabs>
-          <w:tab w:val="num" w:pos="2880"/>
-        </w:tabs>
-        <w:ind w:left="2880" w:hanging="360"/>
+        <w:ind w:left="3240" w:hanging="360"/>
       </w:pPr>
       <w:rPr>
         <w:rFonts w:ascii="Symbol" w:hAnsi="Symbol" w:hint="default"/>
@@ -6004,10 +6179,7 @@
       <w:lvlText w:val="o"/>
       <w:lvlJc w:val="left"/>
       <w:pPr>
-        <w:tabs>
-          <w:tab w:val="num" w:pos="3600"/>
-        </w:tabs>
-        <w:ind w:left="3600" w:hanging="360"/>
+        <w:ind w:left="3960" w:hanging="360"/>
       </w:pPr>
       <w:rPr>
         <w:rFonts w:ascii="Courier New" w:hAnsi="Courier New" w:cs="Courier New" w:hint="default"/>
@@ -6019,10 +6191,7 @@
       <w:lvlText w:val=""/>
       <w:lvlJc w:val="left"/>
       <w:pPr>
-        <w:tabs>
-          <w:tab w:val="num" w:pos="4320"/>
-        </w:tabs>
-        <w:ind w:left="4320" w:hanging="360"/>
+        <w:ind w:left="4680" w:hanging="360"/>
       </w:pPr>
       <w:rPr>
         <w:rFonts w:ascii="Wingdings" w:hAnsi="Wingdings" w:hint="default"/>
@@ -6034,10 +6203,7 @@
       <w:lvlText w:val=""/>
       <w:lvlJc w:val="left"/>
       <w:pPr>
-        <w:tabs>
-          <w:tab w:val="num" w:pos="5040"/>
-        </w:tabs>
-        <w:ind w:left="5040" w:hanging="360"/>
+        <w:ind w:left="5400" w:hanging="360"/>
       </w:pPr>
       <w:rPr>
         <w:rFonts w:ascii="Symbol" w:hAnsi="Symbol" w:hint="default"/>
@@ -6049,10 +6215,7 @@
       <w:lvlText w:val="o"/>
       <w:lvlJc w:val="left"/>
       <w:pPr>
-        <w:tabs>
-          <w:tab w:val="num" w:pos="5760"/>
-        </w:tabs>
-        <w:ind w:left="5760" w:hanging="360"/>
+        <w:ind w:left="6120" w:hanging="360"/>
       </w:pPr>
       <w:rPr>
         <w:rFonts w:ascii="Courier New" w:hAnsi="Courier New" w:cs="Courier New" w:hint="default"/>
@@ -6064,639 +6227,14 @@
       <w:lvlText w:val=""/>
       <w:lvlJc w:val="left"/>
       <w:pPr>
-        <w:tabs>
-          <w:tab w:val="num" w:pos="6480"/>
-        </w:tabs>
-        <w:ind w:left="6480" w:hanging="360"/>
+        <w:ind w:left="6840" w:hanging="360"/>
       </w:pPr>
       <w:rPr>
         <w:rFonts w:ascii="Wingdings" w:hAnsi="Wingdings" w:hint="default"/>
       </w:rPr>
     </w:lvl>
   </w:abstractNum>
-  <w:abstractNum w:abstractNumId="21" w15:restartNumberingAfterBreak="0">
-    <w:nsid w:val="10071F88"/>
-    <w:multiLevelType w:val="hybridMultilevel"/>
-    <w:tmpl w:val="09AED870"/>
-    <w:lvl w:ilvl="0" w:tplc="FE6CFD4C">
-      <w:numFmt w:val="bullet"/>
-      <w:lvlText w:val="-"/>
-      <w:lvlJc w:val="left"/>
-      <w:pPr>
-        <w:ind w:left="465" w:hanging="360"/>
-      </w:pPr>
-      <w:rPr>
-        <w:rFonts w:ascii="Tahoma" w:eastAsia="MS Mincho" w:hAnsi="Tahoma" w:cs="Tahoma" w:hint="default"/>
-      </w:rPr>
-    </w:lvl>
-    <w:lvl w:ilvl="1" w:tplc="04090003" w:tentative="1">
-      <w:start w:val="1"/>
-      <w:numFmt w:val="bullet"/>
-      <w:lvlText w:val="o"/>
-      <w:lvlJc w:val="left"/>
-      <w:pPr>
-        <w:ind w:left="1185" w:hanging="360"/>
-      </w:pPr>
-      <w:rPr>
-        <w:rFonts w:ascii="Courier New" w:hAnsi="Courier New" w:cs="Courier New" w:hint="default"/>
-      </w:rPr>
-    </w:lvl>
-    <w:lvl w:ilvl="2" w:tplc="04090005" w:tentative="1">
-      <w:start w:val="1"/>
-      <w:numFmt w:val="bullet"/>
-      <w:lvlText w:val=""/>
-      <w:lvlJc w:val="left"/>
-      <w:pPr>
-        <w:ind w:left="1905" w:hanging="360"/>
-      </w:pPr>
-      <w:rPr>
-        <w:rFonts w:ascii="Wingdings" w:hAnsi="Wingdings" w:hint="default"/>
-      </w:rPr>
-    </w:lvl>
-    <w:lvl w:ilvl="3" w:tplc="04090001" w:tentative="1">
-      <w:start w:val="1"/>
-      <w:numFmt w:val="bullet"/>
-      <w:lvlText w:val=""/>
-      <w:lvlJc w:val="left"/>
-      <w:pPr>
-        <w:ind w:left="2625" w:hanging="360"/>
-      </w:pPr>
-      <w:rPr>
-        <w:rFonts w:ascii="Symbol" w:hAnsi="Symbol" w:hint="default"/>
-      </w:rPr>
-    </w:lvl>
-    <w:lvl w:ilvl="4" w:tplc="04090003" w:tentative="1">
-      <w:start w:val="1"/>
-      <w:numFmt w:val="bullet"/>
-      <w:lvlText w:val="o"/>
-      <w:lvlJc w:val="left"/>
-      <w:pPr>
-        <w:ind w:left="3345" w:hanging="360"/>
-      </w:pPr>
-      <w:rPr>
-        <w:rFonts w:ascii="Courier New" w:hAnsi="Courier New" w:cs="Courier New" w:hint="default"/>
-      </w:rPr>
-    </w:lvl>
-    <w:lvl w:ilvl="5" w:tplc="04090005" w:tentative="1">
-      <w:start w:val="1"/>
-      <w:numFmt w:val="bullet"/>
-      <w:lvlText w:val=""/>
-      <w:lvlJc w:val="left"/>
-      <w:pPr>
-        <w:ind w:left="4065" w:hanging="360"/>
-      </w:pPr>
-      <w:rPr>
-        <w:rFonts w:ascii="Wingdings" w:hAnsi="Wingdings" w:hint="default"/>
-      </w:rPr>
-    </w:lvl>
-    <w:lvl w:ilvl="6" w:tplc="04090001" w:tentative="1">
-      <w:start w:val="1"/>
-      <w:numFmt w:val="bullet"/>
-      <w:lvlText w:val=""/>
-      <w:lvlJc w:val="left"/>
-      <w:pPr>
-        <w:ind w:left="4785" w:hanging="360"/>
-      </w:pPr>
-      <w:rPr>
-        <w:rFonts w:ascii="Symbol" w:hAnsi="Symbol" w:hint="default"/>
-      </w:rPr>
-    </w:lvl>
-    <w:lvl w:ilvl="7" w:tplc="04090003" w:tentative="1">
-      <w:start w:val="1"/>
-      <w:numFmt w:val="bullet"/>
-      <w:lvlText w:val="o"/>
-      <w:lvlJc w:val="left"/>
-      <w:pPr>
-        <w:ind w:left="5505" w:hanging="360"/>
-      </w:pPr>
-      <w:rPr>
-        <w:rFonts w:ascii="Courier New" w:hAnsi="Courier New" w:cs="Courier New" w:hint="default"/>
-      </w:rPr>
-    </w:lvl>
-    <w:lvl w:ilvl="8" w:tplc="04090005" w:tentative="1">
-      <w:start w:val="1"/>
-      <w:numFmt w:val="bullet"/>
-      <w:lvlText w:val=""/>
-      <w:lvlJc w:val="left"/>
-      <w:pPr>
-        <w:ind w:left="6225" w:hanging="360"/>
-      </w:pPr>
-      <w:rPr>
-        <w:rFonts w:ascii="Wingdings" w:hAnsi="Wingdings" w:hint="default"/>
-      </w:rPr>
-    </w:lvl>
-  </w:abstractNum>
-  <w:abstractNum w:abstractNumId="22" w15:restartNumberingAfterBreak="0">
-    <w:nsid w:val="17E86640"/>
-    <w:multiLevelType w:val="hybridMultilevel"/>
-    <w:tmpl w:val="E75E9EBC"/>
-    <w:lvl w:ilvl="0" w:tplc="8B688D6C">
-      <w:start w:val="1"/>
-      <w:numFmt w:val="bullet"/>
-      <w:lvlText w:val="-"/>
-      <w:lvlJc w:val="left"/>
-      <w:pPr>
-        <w:tabs>
-          <w:tab w:val="num" w:pos="1080"/>
-        </w:tabs>
-        <w:ind w:left="1080" w:hanging="360"/>
-      </w:pPr>
-      <w:rPr>
-        <w:rFonts w:ascii="Tahoma" w:eastAsia="MS Mincho" w:hAnsi="Tahoma" w:cs="Tahoma" w:hint="default"/>
-        <w:i w:val="0"/>
-      </w:rPr>
-    </w:lvl>
-    <w:lvl w:ilvl="1" w:tplc="04090003">
-      <w:start w:val="1"/>
-      <w:numFmt w:val="bullet"/>
-      <w:lvlText w:val="o"/>
-      <w:lvlJc w:val="left"/>
-      <w:pPr>
-        <w:tabs>
-          <w:tab w:val="num" w:pos="1800"/>
-        </w:tabs>
-        <w:ind w:left="1800" w:hanging="360"/>
-      </w:pPr>
-      <w:rPr>
-        <w:rFonts w:ascii="Courier New" w:hAnsi="Courier New" w:cs="Courier New" w:hint="default"/>
-      </w:rPr>
-    </w:lvl>
-    <w:lvl w:ilvl="2" w:tplc="04090005" w:tentative="1">
-      <w:start w:val="1"/>
-      <w:numFmt w:val="bullet"/>
-      <w:lvlText w:val=""/>
-      <w:lvlJc w:val="left"/>
-      <w:pPr>
-        <w:tabs>
-          <w:tab w:val="num" w:pos="2520"/>
-        </w:tabs>
-        <w:ind w:left="2520" w:hanging="360"/>
-      </w:pPr>
-      <w:rPr>
-        <w:rFonts w:ascii="Wingdings" w:hAnsi="Wingdings" w:hint="default"/>
-      </w:rPr>
-    </w:lvl>
-    <w:lvl w:ilvl="3" w:tplc="04090001" w:tentative="1">
-      <w:start w:val="1"/>
-      <w:numFmt w:val="bullet"/>
-      <w:lvlText w:val=""/>
-      <w:lvlJc w:val="left"/>
-      <w:pPr>
-        <w:tabs>
-          <w:tab w:val="num" w:pos="3240"/>
-        </w:tabs>
-        <w:ind w:left="3240" w:hanging="360"/>
-      </w:pPr>
-      <w:rPr>
-        <w:rFonts w:ascii="Symbol" w:hAnsi="Symbol" w:hint="default"/>
-      </w:rPr>
-    </w:lvl>
-    <w:lvl w:ilvl="4" w:tplc="04090003" w:tentative="1">
-      <w:start w:val="1"/>
-      <w:numFmt w:val="bullet"/>
-      <w:lvlText w:val="o"/>
-      <w:lvlJc w:val="left"/>
-      <w:pPr>
-        <w:tabs>
-          <w:tab w:val="num" w:pos="3960"/>
-        </w:tabs>
-        <w:ind w:left="3960" w:hanging="360"/>
-      </w:pPr>
-      <w:rPr>
-        <w:rFonts w:ascii="Courier New" w:hAnsi="Courier New" w:cs="Courier New" w:hint="default"/>
-      </w:rPr>
-    </w:lvl>
-    <w:lvl w:ilvl="5" w:tplc="04090005" w:tentative="1">
-      <w:start w:val="1"/>
-      <w:numFmt w:val="bullet"/>
-      <w:lvlText w:val=""/>
-      <w:lvlJc w:val="left"/>
-      <w:pPr>
-        <w:tabs>
-          <w:tab w:val="num" w:pos="4680"/>
-        </w:tabs>
-        <w:ind w:left="4680" w:hanging="360"/>
-      </w:pPr>
-      <w:rPr>
-        <w:rFonts w:ascii="Wingdings" w:hAnsi="Wingdings" w:hint="default"/>
-      </w:rPr>
-    </w:lvl>
-    <w:lvl w:ilvl="6" w:tplc="04090001" w:tentative="1">
-      <w:start w:val="1"/>
-      <w:numFmt w:val="bullet"/>
-      <w:lvlText w:val=""/>
-      <w:lvlJc w:val="left"/>
-      <w:pPr>
-        <w:tabs>
-          <w:tab w:val="num" w:pos="5400"/>
-        </w:tabs>
-        <w:ind w:left="5400" w:hanging="360"/>
-      </w:pPr>
-      <w:rPr>
-        <w:rFonts w:ascii="Symbol" w:hAnsi="Symbol" w:hint="default"/>
-      </w:rPr>
-    </w:lvl>
-    <w:lvl w:ilvl="7" w:tplc="04090003" w:tentative="1">
-      <w:start w:val="1"/>
-      <w:numFmt w:val="bullet"/>
-      <w:lvlText w:val="o"/>
-      <w:lvlJc w:val="left"/>
-      <w:pPr>
-        <w:tabs>
-          <w:tab w:val="num" w:pos="6120"/>
-        </w:tabs>
-        <w:ind w:left="6120" w:hanging="360"/>
-      </w:pPr>
-      <w:rPr>
-        <w:rFonts w:ascii="Courier New" w:hAnsi="Courier New" w:cs="Courier New" w:hint="default"/>
-      </w:rPr>
-    </w:lvl>
-    <w:lvl w:ilvl="8" w:tplc="04090005" w:tentative="1">
-      <w:start w:val="1"/>
-      <w:numFmt w:val="bullet"/>
-      <w:lvlText w:val=""/>
-      <w:lvlJc w:val="left"/>
-      <w:pPr>
-        <w:tabs>
-          <w:tab w:val="num" w:pos="6840"/>
-        </w:tabs>
-        <w:ind w:left="6840" w:hanging="360"/>
-      </w:pPr>
-      <w:rPr>
-        <w:rFonts w:ascii="Wingdings" w:hAnsi="Wingdings" w:hint="default"/>
-      </w:rPr>
-    </w:lvl>
-  </w:abstractNum>
-  <w:abstractNum w:abstractNumId="23" w15:restartNumberingAfterBreak="0">
-    <w:nsid w:val="1904704E"/>
-    <w:multiLevelType w:val="multilevel"/>
-    <w:tmpl w:val="00000011"/>
-    <w:lvl w:ilvl="0">
-      <w:start w:val="1"/>
-      <w:numFmt w:val="decimal"/>
-      <w:lvlText w:val="%1"/>
-      <w:lvlJc w:val="left"/>
-      <w:pPr>
-        <w:tabs>
-          <w:tab w:val="num" w:pos="425"/>
-        </w:tabs>
-        <w:ind w:left="425" w:hanging="425"/>
-      </w:pPr>
-    </w:lvl>
-    <w:lvl w:ilvl="1">
-      <w:start w:val="1"/>
-      <w:numFmt w:val="decimal"/>
-      <w:lvlText w:val="%1.%2"/>
-      <w:lvlJc w:val="left"/>
-      <w:pPr>
-        <w:tabs>
-          <w:tab w:val="num" w:pos="992"/>
-        </w:tabs>
-        <w:ind w:left="992" w:hanging="567"/>
-      </w:pPr>
-    </w:lvl>
-    <w:lvl w:ilvl="2">
-      <w:start w:val="1"/>
-      <w:numFmt w:val="decimal"/>
-      <w:lvlText w:val="%1.%2.%3"/>
-      <w:lvlJc w:val="left"/>
-      <w:pPr>
-        <w:tabs>
-          <w:tab w:val="num" w:pos="1418"/>
-        </w:tabs>
-        <w:ind w:left="1418" w:hanging="567"/>
-      </w:pPr>
-    </w:lvl>
-    <w:lvl w:ilvl="3">
-      <w:start w:val="1"/>
-      <w:numFmt w:val="decimal"/>
-      <w:lvlText w:val="%1.%2.%3.%4"/>
-      <w:lvlJc w:val="left"/>
-      <w:pPr>
-        <w:tabs>
-          <w:tab w:val="num" w:pos="1984"/>
-        </w:tabs>
-        <w:ind w:left="1984" w:hanging="708"/>
-      </w:pPr>
-    </w:lvl>
-    <w:lvl w:ilvl="4">
-      <w:start w:val="1"/>
-      <w:numFmt w:val="decimal"/>
-      <w:lvlText w:val="%5"/>
-      <w:lvlJc w:val="left"/>
-      <w:pPr>
-        <w:tabs>
-          <w:tab w:val="num" w:pos="2268"/>
-        </w:tabs>
-        <w:ind w:left="2268" w:hanging="850"/>
-      </w:pPr>
-    </w:lvl>
-    <w:lvl w:ilvl="5">
-      <w:start w:val="1"/>
-      <w:numFmt w:val="decimal"/>
-      <w:lvlText w:val="%1.%2.%3.%4.%5.%6"/>
-      <w:lvlJc w:val="left"/>
-      <w:pPr>
-        <w:tabs>
-          <w:tab w:val="num" w:pos="3260"/>
-        </w:tabs>
-        <w:ind w:left="3260" w:hanging="1134"/>
-      </w:pPr>
-    </w:lvl>
-    <w:lvl w:ilvl="6">
-      <w:start w:val="1"/>
-      <w:numFmt w:val="decimal"/>
-      <w:lvlText w:val="%1.%2.%3.%4.%5.%6.%7"/>
-      <w:lvlJc w:val="left"/>
-      <w:pPr>
-        <w:tabs>
-          <w:tab w:val="num" w:pos="3827"/>
-        </w:tabs>
-        <w:ind w:left="3827" w:hanging="1276"/>
-      </w:pPr>
-    </w:lvl>
-    <w:lvl w:ilvl="7">
-      <w:start w:val="1"/>
-      <w:numFmt w:val="decimal"/>
-      <w:lvlText w:val="%1.%2.%3.%4.%5.%6.%7.%8"/>
-      <w:lvlJc w:val="left"/>
-      <w:pPr>
-        <w:tabs>
-          <w:tab w:val="num" w:pos="4394"/>
-        </w:tabs>
-        <w:ind w:left="4394" w:hanging="1418"/>
-      </w:pPr>
-    </w:lvl>
-    <w:lvl w:ilvl="8">
-      <w:start w:val="1"/>
-      <w:numFmt w:val="decimal"/>
-      <w:lvlText w:val="%1.%2.%3.%4.%5.%6.%7.%8.%9"/>
-      <w:lvlJc w:val="left"/>
-      <w:pPr>
-        <w:tabs>
-          <w:tab w:val="num" w:pos="5102"/>
-        </w:tabs>
-        <w:ind w:left="5102" w:hanging="1700"/>
-      </w:pPr>
-    </w:lvl>
-  </w:abstractNum>
-  <w:abstractNum w:abstractNumId="24" w15:restartNumberingAfterBreak="0">
-    <w:nsid w:val="1F391341"/>
-    <w:multiLevelType w:val="hybridMultilevel"/>
-    <w:tmpl w:val="28D01D6A"/>
-    <w:lvl w:ilvl="0" w:tplc="04090001">
-      <w:start w:val="1"/>
-      <w:numFmt w:val="bullet"/>
-      <w:lvlText w:val=""/>
-      <w:lvlJc w:val="left"/>
-      <w:pPr>
-        <w:tabs>
-          <w:tab w:val="num" w:pos="720"/>
-        </w:tabs>
-        <w:ind w:left="720" w:hanging="360"/>
-      </w:pPr>
-      <w:rPr>
-        <w:rFonts w:ascii="Symbol" w:hAnsi="Symbol" w:hint="default"/>
-      </w:rPr>
-    </w:lvl>
-    <w:lvl w:ilvl="1" w:tplc="04090003" w:tentative="1">
-      <w:start w:val="1"/>
-      <w:numFmt w:val="bullet"/>
-      <w:lvlText w:val="o"/>
-      <w:lvlJc w:val="left"/>
-      <w:pPr>
-        <w:tabs>
-          <w:tab w:val="num" w:pos="1440"/>
-        </w:tabs>
-        <w:ind w:left="1440" w:hanging="360"/>
-      </w:pPr>
-      <w:rPr>
-        <w:rFonts w:ascii="Courier New" w:hAnsi="Courier New" w:cs="Courier New" w:hint="default"/>
-      </w:rPr>
-    </w:lvl>
-    <w:lvl w:ilvl="2" w:tplc="04090005" w:tentative="1">
-      <w:start w:val="1"/>
-      <w:numFmt w:val="bullet"/>
-      <w:lvlText w:val=""/>
-      <w:lvlJc w:val="left"/>
-      <w:pPr>
-        <w:tabs>
-          <w:tab w:val="num" w:pos="2160"/>
-        </w:tabs>
-        <w:ind w:left="2160" w:hanging="360"/>
-      </w:pPr>
-      <w:rPr>
-        <w:rFonts w:ascii="Wingdings" w:hAnsi="Wingdings" w:hint="default"/>
-      </w:rPr>
-    </w:lvl>
-    <w:lvl w:ilvl="3" w:tplc="04090001" w:tentative="1">
-      <w:start w:val="1"/>
-      <w:numFmt w:val="bullet"/>
-      <w:lvlText w:val=""/>
-      <w:lvlJc w:val="left"/>
-      <w:pPr>
-        <w:tabs>
-          <w:tab w:val="num" w:pos="2880"/>
-        </w:tabs>
-        <w:ind w:left="2880" w:hanging="360"/>
-      </w:pPr>
-      <w:rPr>
-        <w:rFonts w:ascii="Symbol" w:hAnsi="Symbol" w:hint="default"/>
-      </w:rPr>
-    </w:lvl>
-    <w:lvl w:ilvl="4" w:tplc="04090003" w:tentative="1">
-      <w:start w:val="1"/>
-      <w:numFmt w:val="bullet"/>
-      <w:lvlText w:val="o"/>
-      <w:lvlJc w:val="left"/>
-      <w:pPr>
-        <w:tabs>
-          <w:tab w:val="num" w:pos="3600"/>
-        </w:tabs>
-        <w:ind w:left="3600" w:hanging="360"/>
-      </w:pPr>
-      <w:rPr>
-        <w:rFonts w:ascii="Courier New" w:hAnsi="Courier New" w:cs="Courier New" w:hint="default"/>
-      </w:rPr>
-    </w:lvl>
-    <w:lvl w:ilvl="5" w:tplc="04090005" w:tentative="1">
-      <w:start w:val="1"/>
-      <w:numFmt w:val="bullet"/>
-      <w:lvlText w:val=""/>
-      <w:lvlJc w:val="left"/>
-      <w:pPr>
-        <w:tabs>
-          <w:tab w:val="num" w:pos="4320"/>
-        </w:tabs>
-        <w:ind w:left="4320" w:hanging="360"/>
-      </w:pPr>
-      <w:rPr>
-        <w:rFonts w:ascii="Wingdings" w:hAnsi="Wingdings" w:hint="default"/>
-      </w:rPr>
-    </w:lvl>
-    <w:lvl w:ilvl="6" w:tplc="04090001" w:tentative="1">
-      <w:start w:val="1"/>
-      <w:numFmt w:val="bullet"/>
-      <w:lvlText w:val=""/>
-      <w:lvlJc w:val="left"/>
-      <w:pPr>
-        <w:tabs>
-          <w:tab w:val="num" w:pos="5040"/>
-        </w:tabs>
-        <w:ind w:left="5040" w:hanging="360"/>
-      </w:pPr>
-      <w:rPr>
-        <w:rFonts w:ascii="Symbol" w:hAnsi="Symbol" w:hint="default"/>
-      </w:rPr>
-    </w:lvl>
-    <w:lvl w:ilvl="7" w:tplc="04090003" w:tentative="1">
-      <w:start w:val="1"/>
-      <w:numFmt w:val="bullet"/>
-      <w:lvlText w:val="o"/>
-      <w:lvlJc w:val="left"/>
-      <w:pPr>
-        <w:tabs>
-          <w:tab w:val="num" w:pos="5760"/>
-        </w:tabs>
-        <w:ind w:left="5760" w:hanging="360"/>
-      </w:pPr>
-      <w:rPr>
-        <w:rFonts w:ascii="Courier New" w:hAnsi="Courier New" w:cs="Courier New" w:hint="default"/>
-      </w:rPr>
-    </w:lvl>
-    <w:lvl w:ilvl="8" w:tplc="04090005" w:tentative="1">
-      <w:start w:val="1"/>
-      <w:numFmt w:val="bullet"/>
-      <w:lvlText w:val=""/>
-      <w:lvlJc w:val="left"/>
-      <w:pPr>
-        <w:tabs>
-          <w:tab w:val="num" w:pos="6480"/>
-        </w:tabs>
-        <w:ind w:left="6480" w:hanging="360"/>
-      </w:pPr>
-      <w:rPr>
-        <w:rFonts w:ascii="Wingdings" w:hAnsi="Wingdings" w:hint="default"/>
-      </w:rPr>
-    </w:lvl>
-  </w:abstractNum>
-  <w:abstractNum w:abstractNumId="25" w15:restartNumberingAfterBreak="0">
-    <w:nsid w:val="1FCD39A1"/>
-    <w:multiLevelType w:val="multilevel"/>
-    <w:tmpl w:val="AC12CE28"/>
-    <w:lvl w:ilvl="0">
-      <w:start w:val="1"/>
-      <w:numFmt w:val="decimal"/>
-      <w:lvlText w:val="%1. "/>
-      <w:lvlJc w:val="left"/>
-      <w:pPr>
-        <w:tabs>
-          <w:tab w:val="num" w:pos="432"/>
-        </w:tabs>
-        <w:ind w:left="432" w:hanging="432"/>
-      </w:pPr>
-    </w:lvl>
-    <w:lvl w:ilvl="1">
-      <w:start w:val="1"/>
-      <w:numFmt w:val="decimal"/>
-      <w:lvlText w:val="%1.%2."/>
-      <w:lvlJc w:val="left"/>
-      <w:pPr>
-        <w:tabs>
-          <w:tab w:val="num" w:pos="576"/>
-        </w:tabs>
-        <w:ind w:left="576" w:hanging="576"/>
-      </w:pPr>
-      <w:rPr>
-        <w:rFonts w:ascii="Tahoma" w:hAnsi="Tahoma" w:cs="Tahoma" w:hint="default"/>
-      </w:rPr>
-    </w:lvl>
-    <w:lvl w:ilvl="2">
-      <w:start w:val="1"/>
-      <w:numFmt w:val="decimal"/>
-      <w:lvlText w:val="%1.%2.%3."/>
-      <w:lvlJc w:val="left"/>
-      <w:pPr>
-        <w:tabs>
-          <w:tab w:val="num" w:pos="720"/>
-        </w:tabs>
-        <w:ind w:left="720" w:hanging="720"/>
-      </w:pPr>
-    </w:lvl>
-    <w:lvl w:ilvl="3">
-      <w:start w:val="1"/>
-      <w:numFmt w:val="decimal"/>
-      <w:lvlText w:val="%1.%2.%3.%4"/>
-      <w:lvlJc w:val="left"/>
-      <w:pPr>
-        <w:tabs>
-          <w:tab w:val="num" w:pos="864"/>
-        </w:tabs>
-        <w:ind w:left="864" w:hanging="864"/>
-      </w:pPr>
-    </w:lvl>
-    <w:lvl w:ilvl="4">
-      <w:start w:val="1"/>
-      <w:numFmt w:val="decimal"/>
-      <w:lvlText w:val="%1.%2.%3.%4.%5"/>
-      <w:lvlJc w:val="left"/>
-      <w:pPr>
-        <w:tabs>
-          <w:tab w:val="num" w:pos="1008"/>
-        </w:tabs>
-        <w:ind w:left="1008" w:hanging="1008"/>
-      </w:pPr>
-    </w:lvl>
-    <w:lvl w:ilvl="5">
-      <w:start w:val="1"/>
-      <w:numFmt w:val="decimal"/>
-      <w:lvlText w:val="%1.%2.%3.%4.%5.%6"/>
-      <w:lvlJc w:val="left"/>
-      <w:pPr>
-        <w:tabs>
-          <w:tab w:val="num" w:pos="1152"/>
-        </w:tabs>
-        <w:ind w:left="1152" w:hanging="1152"/>
-      </w:pPr>
-    </w:lvl>
-    <w:lvl w:ilvl="6">
-      <w:start w:val="1"/>
-      <w:numFmt w:val="decimal"/>
-      <w:lvlText w:val="%1.%2.%3.%4.%5.%6.%7"/>
-      <w:lvlJc w:val="left"/>
-      <w:pPr>
-        <w:tabs>
-          <w:tab w:val="num" w:pos="1296"/>
-        </w:tabs>
-        <w:ind w:left="1296" w:hanging="1296"/>
-      </w:pPr>
-    </w:lvl>
-    <w:lvl w:ilvl="7">
-      <w:start w:val="1"/>
-      <w:numFmt w:val="decimal"/>
-      <w:lvlText w:val="%1.%2.%3.%4.%5.%6.%7.%8"/>
-      <w:lvlJc w:val="left"/>
-      <w:pPr>
-        <w:tabs>
-          <w:tab w:val="num" w:pos="1440"/>
-        </w:tabs>
-        <w:ind w:left="1440" w:hanging="1440"/>
-      </w:pPr>
-    </w:lvl>
-    <w:lvl w:ilvl="8">
-      <w:start w:val="1"/>
-      <w:numFmt w:val="decimal"/>
-      <w:lvlText w:val="%1.%2.%3.%4.%5.%6.%7.%8.%9"/>
-      <w:lvlJc w:val="left"/>
-      <w:pPr>
-        <w:tabs>
-          <w:tab w:val="num" w:pos="1584"/>
-        </w:tabs>
-        <w:ind w:left="1584" w:hanging="1584"/>
-      </w:pPr>
-    </w:lvl>
-  </w:abstractNum>
-  <w:abstractNum w:abstractNumId="26" w15:restartNumberingAfterBreak="0">
+  <w:abstractNum w:abstractNumId="18" w15:restartNumberingAfterBreak="0">
     <w:nsid w:val="1FE2537C"/>
     <w:multiLevelType w:val="hybridMultilevel"/>
     <w:tmpl w:val="DC94D102"/>
@@ -6785,10 +6323,10 @@
       </w:pPr>
     </w:lvl>
   </w:abstractNum>
-  <w:abstractNum w:abstractNumId="27" w15:restartNumberingAfterBreak="0">
-    <w:nsid w:val="22EB47C4"/>
+  <w:abstractNum w:abstractNumId="19" w15:restartNumberingAfterBreak="0">
+    <w:nsid w:val="5C003823"/>
     <w:multiLevelType w:val="hybridMultilevel"/>
-    <w:tmpl w:val="58A2CCCA"/>
+    <w:tmpl w:val="11CE90BA"/>
     <w:lvl w:ilvl="0" w:tplc="0409000F">
       <w:start w:val="1"/>
       <w:numFmt w:val="decimal"/>
@@ -6801,7 +6339,7 @@
         <w:rFonts w:hint="default"/>
       </w:rPr>
     </w:lvl>
-    <w:lvl w:ilvl="1" w:tplc="04090019">
+    <w:lvl w:ilvl="1" w:tplc="04090019" w:tentative="1">
       <w:start w:val="1"/>
       <w:numFmt w:val="lowerLetter"/>
       <w:lvlText w:val="%2."/>
@@ -6810,7 +6348,7 @@
         <w:ind w:left="1440" w:hanging="360"/>
       </w:pPr>
     </w:lvl>
-    <w:lvl w:ilvl="2" w:tplc="0409001B">
+    <w:lvl w:ilvl="2" w:tplc="0409001B" w:tentative="1">
       <w:start w:val="1"/>
       <w:numFmt w:val="lowerRoman"/>
       <w:lvlText w:val="%3."/>
@@ -6874,19 +6412,20 @@
       </w:pPr>
     </w:lvl>
   </w:abstractNum>
-  <w:abstractNum w:abstractNumId="28" w15:restartNumberingAfterBreak="0">
-    <w:nsid w:val="2A332316"/>
+  <w:abstractNum w:abstractNumId="20" w15:restartNumberingAfterBreak="0">
+    <w:nsid w:val="635D3743"/>
     <w:multiLevelType w:val="hybridMultilevel"/>
-    <w:tmpl w:val="8D50A05A"/>
-    <w:lvl w:ilvl="0" w:tplc="D35ABC20">
+    <w:tmpl w:val="66BE0920"/>
+    <w:lvl w:ilvl="0" w:tplc="04090001">
+      <w:start w:val="1"/>
       <w:numFmt w:val="bullet"/>
-      <w:lvlText w:val="-"/>
-      <w:lvlJc w:val="left"/>
-      <w:pPr>
-        <w:ind w:left="720" w:hanging="360"/>
-      </w:pPr>
-      <w:rPr>
-        <w:rFonts w:ascii="Tahoma" w:eastAsia="MS Mincho" w:hAnsi="Tahoma" w:cs="Tahoma" w:hint="default"/>
+      <w:lvlText w:val=""/>
+      <w:lvlJc w:val="left"/>
+      <w:pPr>
+        <w:ind w:left="1080" w:hanging="360"/>
+      </w:pPr>
+      <w:rPr>
+        <w:rFonts w:ascii="Symbol" w:hAnsi="Symbol" w:hint="default"/>
       </w:rPr>
     </w:lvl>
     <w:lvl w:ilvl="1" w:tplc="04090003" w:tentative="1">
@@ -6895,7 +6434,7 @@
       <w:lvlText w:val="o"/>
       <w:lvlJc w:val="left"/>
       <w:pPr>
-        <w:ind w:left="1440" w:hanging="360"/>
+        <w:ind w:left="1800" w:hanging="360"/>
       </w:pPr>
       <w:rPr>
         <w:rFonts w:ascii="Courier New" w:hAnsi="Courier New" w:cs="Courier New" w:hint="default"/>
@@ -6907,7 +6446,7 @@
       <w:lvlText w:val=""/>
       <w:lvlJc w:val="left"/>
       <w:pPr>
-        <w:ind w:left="2160" w:hanging="360"/>
+        <w:ind w:left="2520" w:hanging="360"/>
       </w:pPr>
       <w:rPr>
         <w:rFonts w:ascii="Wingdings" w:hAnsi="Wingdings" w:hint="default"/>
@@ -6919,7 +6458,7 @@
       <w:lvlText w:val=""/>
       <w:lvlJc w:val="left"/>
       <w:pPr>
-        <w:ind w:left="2880" w:hanging="360"/>
+        <w:ind w:left="3240" w:hanging="360"/>
       </w:pPr>
       <w:rPr>
         <w:rFonts w:ascii="Symbol" w:hAnsi="Symbol" w:hint="default"/>
@@ -6931,7 +6470,7 @@
       <w:lvlText w:val="o"/>
       <w:lvlJc w:val="left"/>
       <w:pPr>
-        <w:ind w:left="3600" w:hanging="360"/>
+        <w:ind w:left="3960" w:hanging="360"/>
       </w:pPr>
       <w:rPr>
         <w:rFonts w:ascii="Courier New" w:hAnsi="Courier New" w:cs="Courier New" w:hint="default"/>
@@ -6943,7 +6482,7 @@
       <w:lvlText w:val=""/>
       <w:lvlJc w:val="left"/>
       <w:pPr>
-        <w:ind w:left="4320" w:hanging="360"/>
+        <w:ind w:left="4680" w:hanging="360"/>
       </w:pPr>
       <w:rPr>
         <w:rFonts w:ascii="Wingdings" w:hAnsi="Wingdings" w:hint="default"/>
@@ -6955,7 +6494,7 @@
       <w:lvlText w:val=""/>
       <w:lvlJc w:val="left"/>
       <w:pPr>
-        <w:ind w:left="5040" w:hanging="360"/>
+        <w:ind w:left="5400" w:hanging="360"/>
       </w:pPr>
       <w:rPr>
         <w:rFonts w:ascii="Symbol" w:hAnsi="Symbol" w:hint="default"/>
@@ -6967,7 +6506,7 @@
       <w:lvlText w:val="o"/>
       <w:lvlJc w:val="left"/>
       <w:pPr>
-        <w:ind w:left="5760" w:hanging="360"/>
+        <w:ind w:left="6120" w:hanging="360"/>
       </w:pPr>
       <w:rPr>
         <w:rFonts w:ascii="Courier New" w:hAnsi="Courier New" w:cs="Courier New" w:hint="default"/>
@@ -6979,799 +6518,240 @@
       <w:lvlText w:val=""/>
       <w:lvlJc w:val="left"/>
       <w:pPr>
-        <w:ind w:left="6480" w:hanging="360"/>
+        <w:ind w:left="6840" w:hanging="360"/>
       </w:pPr>
       <w:rPr>
         <w:rFonts w:ascii="Wingdings" w:hAnsi="Wingdings" w:hint="default"/>
       </w:rPr>
     </w:lvl>
   </w:abstractNum>
-  <w:abstractNum w:abstractNumId="29" w15:restartNumberingAfterBreak="0">
-    <w:nsid w:val="2D5B3E5E"/>
-    <w:multiLevelType w:val="multilevel"/>
-    <w:tmpl w:val="AC12CE28"/>
-    <w:lvl w:ilvl="0">
-      <w:start w:val="1"/>
-      <w:numFmt w:val="decimal"/>
-      <w:lvlText w:val="%1. "/>
-      <w:lvlJc w:val="left"/>
-      <w:pPr>
-        <w:tabs>
-          <w:tab w:val="num" w:pos="432"/>
-        </w:tabs>
-        <w:ind w:left="432" w:hanging="432"/>
-      </w:pPr>
-    </w:lvl>
-    <w:lvl w:ilvl="1">
-      <w:start w:val="1"/>
-      <w:numFmt w:val="decimal"/>
-      <w:lvlText w:val="%1.%2."/>
-      <w:lvlJc w:val="left"/>
-      <w:pPr>
-        <w:tabs>
-          <w:tab w:val="num" w:pos="576"/>
-        </w:tabs>
-        <w:ind w:left="576" w:hanging="576"/>
-      </w:pPr>
-      <w:rPr>
-        <w:rFonts w:ascii="Tahoma" w:hAnsi="Tahoma" w:cs="Tahoma" w:hint="default"/>
-      </w:rPr>
-    </w:lvl>
-    <w:lvl w:ilvl="2">
-      <w:start w:val="1"/>
-      <w:numFmt w:val="decimal"/>
-      <w:lvlText w:val="%1.%2.%3."/>
-      <w:lvlJc w:val="left"/>
-      <w:pPr>
-        <w:tabs>
-          <w:tab w:val="num" w:pos="720"/>
-        </w:tabs>
-        <w:ind w:left="720" w:hanging="720"/>
-      </w:pPr>
-    </w:lvl>
-    <w:lvl w:ilvl="3">
-      <w:start w:val="1"/>
-      <w:numFmt w:val="decimal"/>
-      <w:lvlText w:val="%1.%2.%3.%4"/>
-      <w:lvlJc w:val="left"/>
-      <w:pPr>
-        <w:tabs>
-          <w:tab w:val="num" w:pos="864"/>
-        </w:tabs>
-        <w:ind w:left="864" w:hanging="864"/>
-      </w:pPr>
-    </w:lvl>
-    <w:lvl w:ilvl="4">
-      <w:start w:val="1"/>
-      <w:numFmt w:val="decimal"/>
-      <w:lvlText w:val="%1.%2.%3.%4.%5"/>
-      <w:lvlJc w:val="left"/>
-      <w:pPr>
-        <w:tabs>
-          <w:tab w:val="num" w:pos="1008"/>
-        </w:tabs>
-        <w:ind w:left="1008" w:hanging="1008"/>
-      </w:pPr>
-    </w:lvl>
-    <w:lvl w:ilvl="5">
-      <w:start w:val="1"/>
-      <w:numFmt w:val="decimal"/>
-      <w:lvlText w:val="%1.%2.%3.%4.%5.%6"/>
-      <w:lvlJc w:val="left"/>
-      <w:pPr>
-        <w:tabs>
-          <w:tab w:val="num" w:pos="1152"/>
-        </w:tabs>
-        <w:ind w:left="1152" w:hanging="1152"/>
-      </w:pPr>
-    </w:lvl>
-    <w:lvl w:ilvl="6">
-      <w:start w:val="1"/>
-      <w:numFmt w:val="decimal"/>
-      <w:lvlText w:val="%1.%2.%3.%4.%5.%6.%7"/>
-      <w:lvlJc w:val="left"/>
-      <w:pPr>
-        <w:tabs>
-          <w:tab w:val="num" w:pos="1296"/>
-        </w:tabs>
-        <w:ind w:left="1296" w:hanging="1296"/>
-      </w:pPr>
-    </w:lvl>
-    <w:lvl w:ilvl="7">
-      <w:start w:val="1"/>
-      <w:numFmt w:val="decimal"/>
-      <w:lvlText w:val="%1.%2.%3.%4.%5.%6.%7.%8"/>
-      <w:lvlJc w:val="left"/>
-      <w:pPr>
-        <w:tabs>
-          <w:tab w:val="num" w:pos="1440"/>
-        </w:tabs>
-        <w:ind w:left="1440" w:hanging="1440"/>
-      </w:pPr>
-    </w:lvl>
-    <w:lvl w:ilvl="8">
-      <w:start w:val="1"/>
-      <w:numFmt w:val="decimal"/>
-      <w:lvlText w:val="%1.%2.%3.%4.%5.%6.%7.%8.%9"/>
-      <w:lvlJc w:val="left"/>
-      <w:pPr>
-        <w:tabs>
-          <w:tab w:val="num" w:pos="1584"/>
-        </w:tabs>
-        <w:ind w:left="1584" w:hanging="1584"/>
-      </w:pPr>
-    </w:lvl>
-  </w:abstractNum>
-  <w:abstractNum w:abstractNumId="30" w15:restartNumberingAfterBreak="0">
-    <w:nsid w:val="3A2B4E87"/>
-    <w:multiLevelType w:val="multilevel"/>
-    <w:tmpl w:val="AC12CE28"/>
-    <w:lvl w:ilvl="0">
-      <w:start w:val="1"/>
-      <w:numFmt w:val="decimal"/>
-      <w:lvlText w:val="%1. "/>
-      <w:lvlJc w:val="left"/>
-      <w:pPr>
-        <w:tabs>
-          <w:tab w:val="num" w:pos="432"/>
-        </w:tabs>
-        <w:ind w:left="432" w:hanging="432"/>
-      </w:pPr>
-    </w:lvl>
-    <w:lvl w:ilvl="1">
-      <w:start w:val="1"/>
-      <w:numFmt w:val="decimal"/>
-      <w:lvlText w:val="%1.%2."/>
-      <w:lvlJc w:val="left"/>
-      <w:pPr>
-        <w:tabs>
-          <w:tab w:val="num" w:pos="576"/>
-        </w:tabs>
-        <w:ind w:left="576" w:hanging="576"/>
-      </w:pPr>
-      <w:rPr>
-        <w:rFonts w:ascii="Tahoma" w:hAnsi="Tahoma" w:cs="Tahoma" w:hint="default"/>
-      </w:rPr>
-    </w:lvl>
-    <w:lvl w:ilvl="2">
-      <w:start w:val="1"/>
-      <w:numFmt w:val="decimal"/>
-      <w:lvlText w:val="%1.%2.%3."/>
-      <w:lvlJc w:val="left"/>
-      <w:pPr>
-        <w:tabs>
-          <w:tab w:val="num" w:pos="720"/>
-        </w:tabs>
-        <w:ind w:left="720" w:hanging="720"/>
-      </w:pPr>
-    </w:lvl>
-    <w:lvl w:ilvl="3">
-      <w:start w:val="1"/>
-      <w:numFmt w:val="decimal"/>
-      <w:lvlText w:val="%1.%2.%3.%4"/>
-      <w:lvlJc w:val="left"/>
-      <w:pPr>
-        <w:tabs>
-          <w:tab w:val="num" w:pos="864"/>
-        </w:tabs>
-        <w:ind w:left="864" w:hanging="864"/>
-      </w:pPr>
-    </w:lvl>
-    <w:lvl w:ilvl="4">
-      <w:start w:val="1"/>
-      <w:numFmt w:val="decimal"/>
-      <w:lvlText w:val="%1.%2.%3.%4.%5"/>
-      <w:lvlJc w:val="left"/>
-      <w:pPr>
-        <w:tabs>
-          <w:tab w:val="num" w:pos="1008"/>
-        </w:tabs>
-        <w:ind w:left="1008" w:hanging="1008"/>
-      </w:pPr>
-    </w:lvl>
-    <w:lvl w:ilvl="5">
-      <w:start w:val="1"/>
-      <w:numFmt w:val="decimal"/>
-      <w:lvlText w:val="%1.%2.%3.%4.%5.%6"/>
-      <w:lvlJc w:val="left"/>
-      <w:pPr>
-        <w:tabs>
-          <w:tab w:val="num" w:pos="1152"/>
-        </w:tabs>
-        <w:ind w:left="1152" w:hanging="1152"/>
-      </w:pPr>
-    </w:lvl>
-    <w:lvl w:ilvl="6">
-      <w:start w:val="1"/>
-      <w:numFmt w:val="decimal"/>
-      <w:lvlText w:val="%1.%2.%3.%4.%5.%6.%7"/>
-      <w:lvlJc w:val="left"/>
-      <w:pPr>
-        <w:tabs>
-          <w:tab w:val="num" w:pos="1296"/>
-        </w:tabs>
-        <w:ind w:left="1296" w:hanging="1296"/>
-      </w:pPr>
-    </w:lvl>
-    <w:lvl w:ilvl="7">
-      <w:start w:val="1"/>
-      <w:numFmt w:val="decimal"/>
-      <w:lvlText w:val="%1.%2.%3.%4.%5.%6.%7.%8"/>
-      <w:lvlJc w:val="left"/>
-      <w:pPr>
-        <w:tabs>
-          <w:tab w:val="num" w:pos="1440"/>
-        </w:tabs>
-        <w:ind w:left="1440" w:hanging="1440"/>
-      </w:pPr>
-    </w:lvl>
-    <w:lvl w:ilvl="8">
-      <w:start w:val="1"/>
-      <w:numFmt w:val="decimal"/>
-      <w:lvlText w:val="%1.%2.%3.%4.%5.%6.%7.%8.%9"/>
-      <w:lvlJc w:val="left"/>
-      <w:pPr>
-        <w:tabs>
-          <w:tab w:val="num" w:pos="1584"/>
-        </w:tabs>
-        <w:ind w:left="1584" w:hanging="1584"/>
-      </w:pPr>
-    </w:lvl>
-  </w:abstractNum>
-  <w:abstractNum w:abstractNumId="31" w15:restartNumberingAfterBreak="0">
-    <w:nsid w:val="434F6183"/>
+  <w:abstractNum w:abstractNumId="21" w15:restartNumberingAfterBreak="0">
+    <w:nsid w:val="67987D31"/>
     <w:multiLevelType w:val="hybridMultilevel"/>
-    <w:tmpl w:val="77F43510"/>
-    <w:lvl w:ilvl="0" w:tplc="0409000F">
-      <w:start w:val="1"/>
-      <w:numFmt w:val="decimal"/>
-      <w:lvlText w:val="%1."/>
-      <w:lvlJc w:val="left"/>
-      <w:pPr>
-        <w:ind w:left="720" w:hanging="360"/>
-      </w:pPr>
-    </w:lvl>
-    <w:lvl w:ilvl="1" w:tplc="04090019" w:tentative="1">
-      <w:start w:val="1"/>
-      <w:numFmt w:val="lowerLetter"/>
-      <w:lvlText w:val="%2."/>
-      <w:lvlJc w:val="left"/>
-      <w:pPr>
-        <w:ind w:left="1440" w:hanging="360"/>
-      </w:pPr>
-    </w:lvl>
-    <w:lvl w:ilvl="2" w:tplc="0409001B" w:tentative="1">
-      <w:start w:val="1"/>
-      <w:numFmt w:val="lowerRoman"/>
-      <w:lvlText w:val="%3."/>
-      <w:lvlJc w:val="right"/>
-      <w:pPr>
-        <w:ind w:left="2160" w:hanging="180"/>
-      </w:pPr>
-    </w:lvl>
-    <w:lvl w:ilvl="3" w:tplc="0409000F" w:tentative="1">
-      <w:start w:val="1"/>
-      <w:numFmt w:val="decimal"/>
-      <w:lvlText w:val="%4."/>
-      <w:lvlJc w:val="left"/>
-      <w:pPr>
-        <w:ind w:left="2880" w:hanging="360"/>
-      </w:pPr>
-    </w:lvl>
-    <w:lvl w:ilvl="4" w:tplc="04090019" w:tentative="1">
-      <w:start w:val="1"/>
-      <w:numFmt w:val="lowerLetter"/>
-      <w:lvlText w:val="%5."/>
-      <w:lvlJc w:val="left"/>
-      <w:pPr>
-        <w:ind w:left="3600" w:hanging="360"/>
-      </w:pPr>
-    </w:lvl>
-    <w:lvl w:ilvl="5" w:tplc="0409001B" w:tentative="1">
-      <w:start w:val="1"/>
-      <w:numFmt w:val="lowerRoman"/>
-      <w:lvlText w:val="%6."/>
-      <w:lvlJc w:val="right"/>
-      <w:pPr>
-        <w:ind w:left="4320" w:hanging="180"/>
-      </w:pPr>
-    </w:lvl>
-    <w:lvl w:ilvl="6" w:tplc="0409000F" w:tentative="1">
-      <w:start w:val="1"/>
-      <w:numFmt w:val="decimal"/>
-      <w:lvlText w:val="%7."/>
-      <w:lvlJc w:val="left"/>
-      <w:pPr>
-        <w:ind w:left="5040" w:hanging="360"/>
-      </w:pPr>
-    </w:lvl>
-    <w:lvl w:ilvl="7" w:tplc="04090019" w:tentative="1">
-      <w:start w:val="1"/>
-      <w:numFmt w:val="lowerLetter"/>
-      <w:lvlText w:val="%8."/>
-      <w:lvlJc w:val="left"/>
-      <w:pPr>
-        <w:ind w:left="5760" w:hanging="360"/>
-      </w:pPr>
-    </w:lvl>
-    <w:lvl w:ilvl="8" w:tplc="0409001B" w:tentative="1">
-      <w:start w:val="1"/>
-      <w:numFmt w:val="lowerRoman"/>
-      <w:lvlText w:val="%9."/>
-      <w:lvlJc w:val="right"/>
-      <w:pPr>
-        <w:ind w:left="6480" w:hanging="180"/>
-      </w:pPr>
-    </w:lvl>
-  </w:abstractNum>
-  <w:abstractNum w:abstractNumId="32" w15:restartNumberingAfterBreak="0">
-    <w:nsid w:val="48A10028"/>
-    <w:multiLevelType w:val="hybridMultilevel"/>
-    <w:tmpl w:val="58A2CCCA"/>
-    <w:lvl w:ilvl="0" w:tplc="0409000F">
-      <w:start w:val="1"/>
-      <w:numFmt w:val="decimal"/>
-      <w:lvlText w:val="%1."/>
-      <w:lvlJc w:val="left"/>
-      <w:pPr>
-        <w:ind w:left="720" w:hanging="360"/>
-      </w:pPr>
-      <w:rPr>
-        <w:rFonts w:hint="default"/>
-      </w:rPr>
-    </w:lvl>
-    <w:lvl w:ilvl="1" w:tplc="04090019">
-      <w:start w:val="1"/>
-      <w:numFmt w:val="lowerLetter"/>
-      <w:lvlText w:val="%2."/>
-      <w:lvlJc w:val="left"/>
-      <w:pPr>
-        <w:ind w:left="1440" w:hanging="360"/>
-      </w:pPr>
-    </w:lvl>
-    <w:lvl w:ilvl="2" w:tplc="0409001B">
-      <w:start w:val="1"/>
-      <w:numFmt w:val="lowerRoman"/>
-      <w:lvlText w:val="%3."/>
-      <w:lvlJc w:val="right"/>
-      <w:pPr>
-        <w:ind w:left="2160" w:hanging="180"/>
-      </w:pPr>
-    </w:lvl>
-    <w:lvl w:ilvl="3" w:tplc="0409000F" w:tentative="1">
-      <w:start w:val="1"/>
-      <w:numFmt w:val="decimal"/>
-      <w:lvlText w:val="%4."/>
-      <w:lvlJc w:val="left"/>
-      <w:pPr>
-        <w:ind w:left="2880" w:hanging="360"/>
-      </w:pPr>
-    </w:lvl>
-    <w:lvl w:ilvl="4" w:tplc="04090019" w:tentative="1">
-      <w:start w:val="1"/>
-      <w:numFmt w:val="lowerLetter"/>
-      <w:lvlText w:val="%5."/>
-      <w:lvlJc w:val="left"/>
-      <w:pPr>
-        <w:ind w:left="3600" w:hanging="360"/>
-      </w:pPr>
-    </w:lvl>
-    <w:lvl w:ilvl="5" w:tplc="0409001B" w:tentative="1">
-      <w:start w:val="1"/>
-      <w:numFmt w:val="lowerRoman"/>
-      <w:lvlText w:val="%6."/>
-      <w:lvlJc w:val="right"/>
-      <w:pPr>
-        <w:ind w:left="4320" w:hanging="180"/>
-      </w:pPr>
-    </w:lvl>
-    <w:lvl w:ilvl="6" w:tplc="0409000F" w:tentative="1">
-      <w:start w:val="1"/>
-      <w:numFmt w:val="decimal"/>
-      <w:lvlText w:val="%7."/>
-      <w:lvlJc w:val="left"/>
-      <w:pPr>
-        <w:ind w:left="5040" w:hanging="360"/>
-      </w:pPr>
-    </w:lvl>
-    <w:lvl w:ilvl="7" w:tplc="04090019" w:tentative="1">
-      <w:start w:val="1"/>
-      <w:numFmt w:val="lowerLetter"/>
-      <w:lvlText w:val="%8."/>
-      <w:lvlJc w:val="left"/>
-      <w:pPr>
-        <w:ind w:left="5760" w:hanging="360"/>
-      </w:pPr>
-    </w:lvl>
-    <w:lvl w:ilvl="8" w:tplc="0409001B" w:tentative="1">
-      <w:start w:val="1"/>
-      <w:numFmt w:val="lowerRoman"/>
-      <w:lvlText w:val="%9."/>
-      <w:lvlJc w:val="right"/>
-      <w:pPr>
-        <w:ind w:left="6480" w:hanging="180"/>
-      </w:pPr>
-    </w:lvl>
-  </w:abstractNum>
-  <w:abstractNum w:abstractNumId="33" w15:restartNumberingAfterBreak="0">
-    <w:nsid w:val="4EAF51D8"/>
-    <w:multiLevelType w:val="hybridMultilevel"/>
-    <w:tmpl w:val="58A2CCCA"/>
-    <w:lvl w:ilvl="0" w:tplc="0409000F">
-      <w:start w:val="1"/>
-      <w:numFmt w:val="decimal"/>
-      <w:lvlText w:val="%1."/>
-      <w:lvlJc w:val="left"/>
-      <w:pPr>
-        <w:ind w:left="720" w:hanging="360"/>
-      </w:pPr>
-      <w:rPr>
-        <w:rFonts w:hint="default"/>
-      </w:rPr>
-    </w:lvl>
-    <w:lvl w:ilvl="1" w:tplc="04090019">
-      <w:start w:val="1"/>
-      <w:numFmt w:val="lowerLetter"/>
-      <w:lvlText w:val="%2."/>
-      <w:lvlJc w:val="left"/>
-      <w:pPr>
-        <w:ind w:left="1440" w:hanging="360"/>
-      </w:pPr>
-    </w:lvl>
-    <w:lvl w:ilvl="2" w:tplc="0409001B">
-      <w:start w:val="1"/>
-      <w:numFmt w:val="lowerRoman"/>
-      <w:lvlText w:val="%3."/>
-      <w:lvlJc w:val="right"/>
-      <w:pPr>
-        <w:ind w:left="2160" w:hanging="180"/>
-      </w:pPr>
-    </w:lvl>
-    <w:lvl w:ilvl="3" w:tplc="0409000F" w:tentative="1">
-      <w:start w:val="1"/>
-      <w:numFmt w:val="decimal"/>
-      <w:lvlText w:val="%4."/>
-      <w:lvlJc w:val="left"/>
-      <w:pPr>
-        <w:ind w:left="2880" w:hanging="360"/>
-      </w:pPr>
-    </w:lvl>
-    <w:lvl w:ilvl="4" w:tplc="04090019" w:tentative="1">
-      <w:start w:val="1"/>
-      <w:numFmt w:val="lowerLetter"/>
-      <w:lvlText w:val="%5."/>
-      <w:lvlJc w:val="left"/>
-      <w:pPr>
-        <w:ind w:left="3600" w:hanging="360"/>
-      </w:pPr>
-    </w:lvl>
-    <w:lvl w:ilvl="5" w:tplc="0409001B" w:tentative="1">
-      <w:start w:val="1"/>
-      <w:numFmt w:val="lowerRoman"/>
-      <w:lvlText w:val="%6."/>
-      <w:lvlJc w:val="right"/>
-      <w:pPr>
-        <w:ind w:left="4320" w:hanging="180"/>
-      </w:pPr>
-    </w:lvl>
-    <w:lvl w:ilvl="6" w:tplc="0409000F" w:tentative="1">
-      <w:start w:val="1"/>
-      <w:numFmt w:val="decimal"/>
-      <w:lvlText w:val="%7."/>
-      <w:lvlJc w:val="left"/>
-      <w:pPr>
-        <w:ind w:left="5040" w:hanging="360"/>
-      </w:pPr>
-    </w:lvl>
-    <w:lvl w:ilvl="7" w:tplc="04090019" w:tentative="1">
-      <w:start w:val="1"/>
-      <w:numFmt w:val="lowerLetter"/>
-      <w:lvlText w:val="%8."/>
-      <w:lvlJc w:val="left"/>
-      <w:pPr>
-        <w:ind w:left="5760" w:hanging="360"/>
-      </w:pPr>
-    </w:lvl>
-    <w:lvl w:ilvl="8" w:tplc="0409001B" w:tentative="1">
-      <w:start w:val="1"/>
-      <w:numFmt w:val="lowerRoman"/>
-      <w:lvlText w:val="%9."/>
-      <w:lvlJc w:val="right"/>
-      <w:pPr>
-        <w:ind w:left="6480" w:hanging="180"/>
-      </w:pPr>
-    </w:lvl>
-  </w:abstractNum>
-  <w:abstractNum w:abstractNumId="34" w15:restartNumberingAfterBreak="0">
-    <w:nsid w:val="58B72105"/>
-    <w:multiLevelType w:val="multilevel"/>
-    <w:tmpl w:val="D960FB60"/>
-    <w:lvl w:ilvl="0">
+    <w:tmpl w:val="457CFBD0"/>
+    <w:lvl w:ilvl="0" w:tplc="04090001">
+      <w:start w:val="1"/>
+      <w:numFmt w:val="bullet"/>
+      <w:lvlText w:val=""/>
+      <w:lvlJc w:val="left"/>
+      <w:pPr>
+        <w:ind w:left="1080" w:hanging="360"/>
+      </w:pPr>
+      <w:rPr>
+        <w:rFonts w:ascii="Symbol" w:hAnsi="Symbol" w:hint="default"/>
+      </w:rPr>
+    </w:lvl>
+    <w:lvl w:ilvl="1" w:tplc="04090003" w:tentative="1">
       <w:start w:val="1"/>
       <w:numFmt w:val="bullet"/>
       <w:lvlText w:val="o"/>
       <w:lvlJc w:val="left"/>
       <w:pPr>
-        <w:tabs>
-          <w:tab w:val="num" w:pos="720"/>
-        </w:tabs>
-        <w:ind w:left="720" w:hanging="360"/>
-      </w:pPr>
-      <w:rPr>
-        <w:rFonts w:ascii="Courier New" w:hAnsi="Courier New" w:hint="default"/>
-        <w:sz w:val="20"/>
-      </w:rPr>
-    </w:lvl>
-    <w:lvl w:ilvl="1" w:tentative="1">
+        <w:ind w:left="1800" w:hanging="360"/>
+      </w:pPr>
+      <w:rPr>
+        <w:rFonts w:ascii="Courier New" w:hAnsi="Courier New" w:cs="Courier New" w:hint="default"/>
+      </w:rPr>
+    </w:lvl>
+    <w:lvl w:ilvl="2" w:tplc="04090005" w:tentative="1">
+      <w:start w:val="1"/>
+      <w:numFmt w:val="bullet"/>
+      <w:lvlText w:val=""/>
+      <w:lvlJc w:val="left"/>
+      <w:pPr>
+        <w:ind w:left="2520" w:hanging="360"/>
+      </w:pPr>
+      <w:rPr>
+        <w:rFonts w:ascii="Wingdings" w:hAnsi="Wingdings" w:hint="default"/>
+      </w:rPr>
+    </w:lvl>
+    <w:lvl w:ilvl="3" w:tplc="04090001" w:tentative="1">
+      <w:start w:val="1"/>
+      <w:numFmt w:val="bullet"/>
+      <w:lvlText w:val=""/>
+      <w:lvlJc w:val="left"/>
+      <w:pPr>
+        <w:ind w:left="3240" w:hanging="360"/>
+      </w:pPr>
+      <w:rPr>
+        <w:rFonts w:ascii="Symbol" w:hAnsi="Symbol" w:hint="default"/>
+      </w:rPr>
+    </w:lvl>
+    <w:lvl w:ilvl="4" w:tplc="04090003" w:tentative="1">
       <w:start w:val="1"/>
       <w:numFmt w:val="bullet"/>
       <w:lvlText w:val="o"/>
       <w:lvlJc w:val="left"/>
       <w:pPr>
-        <w:tabs>
-          <w:tab w:val="num" w:pos="1440"/>
-        </w:tabs>
-        <w:ind w:left="1440" w:hanging="360"/>
-      </w:pPr>
-      <w:rPr>
-        <w:rFonts w:ascii="Courier New" w:hAnsi="Courier New" w:hint="default"/>
-        <w:sz w:val="20"/>
-      </w:rPr>
-    </w:lvl>
-    <w:lvl w:ilvl="2" w:tentative="1">
+        <w:ind w:left="3960" w:hanging="360"/>
+      </w:pPr>
+      <w:rPr>
+        <w:rFonts w:ascii="Courier New" w:hAnsi="Courier New" w:cs="Courier New" w:hint="default"/>
+      </w:rPr>
+    </w:lvl>
+    <w:lvl w:ilvl="5" w:tplc="04090005" w:tentative="1">
+      <w:start w:val="1"/>
+      <w:numFmt w:val="bullet"/>
+      <w:lvlText w:val=""/>
+      <w:lvlJc w:val="left"/>
+      <w:pPr>
+        <w:ind w:left="4680" w:hanging="360"/>
+      </w:pPr>
+      <w:rPr>
+        <w:rFonts w:ascii="Wingdings" w:hAnsi="Wingdings" w:hint="default"/>
+      </w:rPr>
+    </w:lvl>
+    <w:lvl w:ilvl="6" w:tplc="04090001" w:tentative="1">
+      <w:start w:val="1"/>
+      <w:numFmt w:val="bullet"/>
+      <w:lvlText w:val=""/>
+      <w:lvlJc w:val="left"/>
+      <w:pPr>
+        <w:ind w:left="5400" w:hanging="360"/>
+      </w:pPr>
+      <w:rPr>
+        <w:rFonts w:ascii="Symbol" w:hAnsi="Symbol" w:hint="default"/>
+      </w:rPr>
+    </w:lvl>
+    <w:lvl w:ilvl="7" w:tplc="04090003" w:tentative="1">
       <w:start w:val="1"/>
       <w:numFmt w:val="bullet"/>
       <w:lvlText w:val="o"/>
       <w:lvlJc w:val="left"/>
       <w:pPr>
-        <w:tabs>
-          <w:tab w:val="num" w:pos="2160"/>
-        </w:tabs>
-        <w:ind w:left="2160" w:hanging="360"/>
-      </w:pPr>
-      <w:rPr>
-        <w:rFonts w:ascii="Courier New" w:hAnsi="Courier New" w:hint="default"/>
-        <w:sz w:val="20"/>
-      </w:rPr>
-    </w:lvl>
-    <w:lvl w:ilvl="3" w:tentative="1">
+        <w:ind w:left="6120" w:hanging="360"/>
+      </w:pPr>
+      <w:rPr>
+        <w:rFonts w:ascii="Courier New" w:hAnsi="Courier New" w:cs="Courier New" w:hint="default"/>
+      </w:rPr>
+    </w:lvl>
+    <w:lvl w:ilvl="8" w:tplc="04090005" w:tentative="1">
+      <w:start w:val="1"/>
+      <w:numFmt w:val="bullet"/>
+      <w:lvlText w:val=""/>
+      <w:lvlJc w:val="left"/>
+      <w:pPr>
+        <w:ind w:left="6840" w:hanging="360"/>
+      </w:pPr>
+      <w:rPr>
+        <w:rFonts w:ascii="Wingdings" w:hAnsi="Wingdings" w:hint="default"/>
+      </w:rPr>
+    </w:lvl>
+  </w:abstractNum>
+  <w:abstractNum w:abstractNumId="22" w15:restartNumberingAfterBreak="0">
+    <w:nsid w:val="6888744A"/>
+    <w:multiLevelType w:val="hybridMultilevel"/>
+    <w:tmpl w:val="34586EE6"/>
+    <w:lvl w:ilvl="0" w:tplc="04090001">
+      <w:start w:val="1"/>
+      <w:numFmt w:val="bullet"/>
+      <w:lvlText w:val=""/>
+      <w:lvlJc w:val="left"/>
+      <w:pPr>
+        <w:ind w:left="1080" w:hanging="360"/>
+      </w:pPr>
+      <w:rPr>
+        <w:rFonts w:ascii="Symbol" w:hAnsi="Symbol" w:hint="default"/>
+      </w:rPr>
+    </w:lvl>
+    <w:lvl w:ilvl="1" w:tplc="04090003" w:tentative="1">
       <w:start w:val="1"/>
       <w:numFmt w:val="bullet"/>
       <w:lvlText w:val="o"/>
       <w:lvlJc w:val="left"/>
       <w:pPr>
-        <w:tabs>
-          <w:tab w:val="num" w:pos="2880"/>
-        </w:tabs>
-        <w:ind w:left="2880" w:hanging="360"/>
-      </w:pPr>
-      <w:rPr>
-        <w:rFonts w:ascii="Courier New" w:hAnsi="Courier New" w:hint="default"/>
-        <w:sz w:val="20"/>
-      </w:rPr>
-    </w:lvl>
-    <w:lvl w:ilvl="4" w:tentative="1">
+        <w:ind w:left="1800" w:hanging="360"/>
+      </w:pPr>
+      <w:rPr>
+        <w:rFonts w:ascii="Courier New" w:hAnsi="Courier New" w:cs="Courier New" w:hint="default"/>
+      </w:rPr>
+    </w:lvl>
+    <w:lvl w:ilvl="2" w:tplc="04090005" w:tentative="1">
+      <w:start w:val="1"/>
+      <w:numFmt w:val="bullet"/>
+      <w:lvlText w:val=""/>
+      <w:lvlJc w:val="left"/>
+      <w:pPr>
+        <w:ind w:left="2520" w:hanging="360"/>
+      </w:pPr>
+      <w:rPr>
+        <w:rFonts w:ascii="Wingdings" w:hAnsi="Wingdings" w:hint="default"/>
+      </w:rPr>
+    </w:lvl>
+    <w:lvl w:ilvl="3" w:tplc="04090001" w:tentative="1">
+      <w:start w:val="1"/>
+      <w:numFmt w:val="bullet"/>
+      <w:lvlText w:val=""/>
+      <w:lvlJc w:val="left"/>
+      <w:pPr>
+        <w:ind w:left="3240" w:hanging="360"/>
+      </w:pPr>
+      <w:rPr>
+        <w:rFonts w:ascii="Symbol" w:hAnsi="Symbol" w:hint="default"/>
+      </w:rPr>
+    </w:lvl>
+    <w:lvl w:ilvl="4" w:tplc="04090003" w:tentative="1">
       <w:start w:val="1"/>
       <w:numFmt w:val="bullet"/>
       <w:lvlText w:val="o"/>
       <w:lvlJc w:val="left"/>
       <w:pPr>
-        <w:tabs>
-          <w:tab w:val="num" w:pos="3600"/>
-        </w:tabs>
-        <w:ind w:left="3600" w:hanging="360"/>
-      </w:pPr>
-      <w:rPr>
-        <w:rFonts w:ascii="Courier New" w:hAnsi="Courier New" w:hint="default"/>
-        <w:sz w:val="20"/>
-      </w:rPr>
-    </w:lvl>
-    <w:lvl w:ilvl="5" w:tentative="1">
+        <w:ind w:left="3960" w:hanging="360"/>
+      </w:pPr>
+      <w:rPr>
+        <w:rFonts w:ascii="Courier New" w:hAnsi="Courier New" w:cs="Courier New" w:hint="default"/>
+      </w:rPr>
+    </w:lvl>
+    <w:lvl w:ilvl="5" w:tplc="04090005" w:tentative="1">
+      <w:start w:val="1"/>
+      <w:numFmt w:val="bullet"/>
+      <w:lvlText w:val=""/>
+      <w:lvlJc w:val="left"/>
+      <w:pPr>
+        <w:ind w:left="4680" w:hanging="360"/>
+      </w:pPr>
+      <w:rPr>
+        <w:rFonts w:ascii="Wingdings" w:hAnsi="Wingdings" w:hint="default"/>
+      </w:rPr>
+    </w:lvl>
+    <w:lvl w:ilvl="6" w:tplc="04090001" w:tentative="1">
+      <w:start w:val="1"/>
+      <w:numFmt w:val="bullet"/>
+      <w:lvlText w:val=""/>
+      <w:lvlJc w:val="left"/>
+      <w:pPr>
+        <w:ind w:left="5400" w:hanging="360"/>
+      </w:pPr>
+      <w:rPr>
+        <w:rFonts w:ascii="Symbol" w:hAnsi="Symbol" w:hint="default"/>
+      </w:rPr>
+    </w:lvl>
+    <w:lvl w:ilvl="7" w:tplc="04090003" w:tentative="1">
       <w:start w:val="1"/>
       <w:numFmt w:val="bullet"/>
       <w:lvlText w:val="o"/>
       <w:lvlJc w:val="left"/>
       <w:pPr>
-        <w:tabs>
-          <w:tab w:val="num" w:pos="4320"/>
-        </w:tabs>
-        <w:ind w:left="4320" w:hanging="360"/>
-      </w:pPr>
-      <w:rPr>
-        <w:rFonts w:ascii="Courier New" w:hAnsi="Courier New" w:hint="default"/>
-        <w:sz w:val="20"/>
-      </w:rPr>
-    </w:lvl>
-    <w:lvl w:ilvl="6" w:tentative="1">
-      <w:start w:val="1"/>
-      <w:numFmt w:val="bullet"/>
-      <w:lvlText w:val="o"/>
-      <w:lvlJc w:val="left"/>
-      <w:pPr>
-        <w:tabs>
-          <w:tab w:val="num" w:pos="5040"/>
-        </w:tabs>
-        <w:ind w:left="5040" w:hanging="360"/>
-      </w:pPr>
-      <w:rPr>
-        <w:rFonts w:ascii="Courier New" w:hAnsi="Courier New" w:hint="default"/>
-        <w:sz w:val="20"/>
-      </w:rPr>
-    </w:lvl>
-    <w:lvl w:ilvl="7" w:tentative="1">
-      <w:start w:val="1"/>
-      <w:numFmt w:val="bullet"/>
-      <w:lvlText w:val="o"/>
-      <w:lvlJc w:val="left"/>
-      <w:pPr>
-        <w:tabs>
-          <w:tab w:val="num" w:pos="5760"/>
-        </w:tabs>
-        <w:ind w:left="5760" w:hanging="360"/>
-      </w:pPr>
-      <w:rPr>
-        <w:rFonts w:ascii="Courier New" w:hAnsi="Courier New" w:hint="default"/>
-        <w:sz w:val="20"/>
-      </w:rPr>
-    </w:lvl>
-    <w:lvl w:ilvl="8" w:tentative="1">
-      <w:start w:val="1"/>
-      <w:numFmt w:val="bullet"/>
-      <w:lvlText w:val="o"/>
-      <w:lvlJc w:val="left"/>
-      <w:pPr>
-        <w:tabs>
-          <w:tab w:val="num" w:pos="6480"/>
-        </w:tabs>
-        <w:ind w:left="6480" w:hanging="360"/>
-      </w:pPr>
-      <w:rPr>
-        <w:rFonts w:ascii="Courier New" w:hAnsi="Courier New" w:hint="default"/>
-        <w:sz w:val="20"/>
-      </w:rPr>
-    </w:lvl>
-  </w:abstractNum>
-  <w:abstractNum w:abstractNumId="35" w15:restartNumberingAfterBreak="0">
-    <w:nsid w:val="67C1146D"/>
-    <w:multiLevelType w:val="hybridMultilevel"/>
-    <w:tmpl w:val="7DA8282E"/>
-    <w:lvl w:ilvl="0" w:tplc="04090001">
-      <w:start w:val="1"/>
-      <w:numFmt w:val="bullet"/>
-      <w:lvlText w:val=""/>
-      <w:lvlJc w:val="left"/>
-      <w:pPr>
-        <w:tabs>
-          <w:tab w:val="num" w:pos="1440"/>
-        </w:tabs>
-        <w:ind w:left="1440" w:hanging="360"/>
-      </w:pPr>
-      <w:rPr>
-        <w:rFonts w:ascii="Symbol" w:hAnsi="Symbol" w:hint="default"/>
-      </w:rPr>
-    </w:lvl>
-    <w:lvl w:ilvl="1" w:tplc="04090003" w:tentative="1">
-      <w:start w:val="1"/>
-      <w:numFmt w:val="bullet"/>
-      <w:lvlText w:val="o"/>
-      <w:lvlJc w:val="left"/>
-      <w:pPr>
-        <w:tabs>
-          <w:tab w:val="num" w:pos="2160"/>
-        </w:tabs>
-        <w:ind w:left="2160" w:hanging="360"/>
+        <w:ind w:left="6120" w:hanging="360"/>
       </w:pPr>
       <w:rPr>
         <w:rFonts w:ascii="Courier New" w:hAnsi="Courier New" w:cs="Courier New" w:hint="default"/>
       </w:rPr>
     </w:lvl>
-    <w:lvl w:ilvl="2" w:tplc="04090005" w:tentative="1">
+    <w:lvl w:ilvl="8" w:tplc="04090005" w:tentative="1">
       <w:start w:val="1"/>
       <w:numFmt w:val="bullet"/>
       <w:lvlText w:val=""/>
       <w:lvlJc w:val="left"/>
       <w:pPr>
-        <w:tabs>
-          <w:tab w:val="num" w:pos="2880"/>
-        </w:tabs>
-        <w:ind w:left="2880" w:hanging="360"/>
+        <w:ind w:left="6840" w:hanging="360"/>
       </w:pPr>
       <w:rPr>
         <w:rFonts w:ascii="Wingdings" w:hAnsi="Wingdings" w:hint="default"/>
       </w:rPr>
     </w:lvl>
-    <w:lvl w:ilvl="3" w:tplc="04090001" w:tentative="1">
-      <w:start w:val="1"/>
-      <w:numFmt w:val="bullet"/>
-      <w:lvlText w:val=""/>
-      <w:lvlJc w:val="left"/>
-      <w:pPr>
-        <w:tabs>
-          <w:tab w:val="num" w:pos="3600"/>
-        </w:tabs>
-        <w:ind w:left="3600" w:hanging="360"/>
-      </w:pPr>
-      <w:rPr>
-        <w:rFonts w:ascii="Symbol" w:hAnsi="Symbol" w:hint="default"/>
-      </w:rPr>
-    </w:lvl>
-    <w:lvl w:ilvl="4" w:tplc="04090003" w:tentative="1">
-      <w:start w:val="1"/>
-      <w:numFmt w:val="bullet"/>
-      <w:lvlText w:val="o"/>
-      <w:lvlJc w:val="left"/>
-      <w:pPr>
-        <w:tabs>
-          <w:tab w:val="num" w:pos="4320"/>
-        </w:tabs>
-        <w:ind w:left="4320" w:hanging="360"/>
-      </w:pPr>
-      <w:rPr>
-        <w:rFonts w:ascii="Courier New" w:hAnsi="Courier New" w:cs="Courier New" w:hint="default"/>
-      </w:rPr>
-    </w:lvl>
-    <w:lvl w:ilvl="5" w:tplc="04090005" w:tentative="1">
-      <w:start w:val="1"/>
-      <w:numFmt w:val="bullet"/>
-      <w:lvlText w:val=""/>
-      <w:lvlJc w:val="left"/>
-      <w:pPr>
-        <w:tabs>
-          <w:tab w:val="num" w:pos="5040"/>
-        </w:tabs>
-        <w:ind w:left="5040" w:hanging="360"/>
-      </w:pPr>
-      <w:rPr>
-        <w:rFonts w:ascii="Wingdings" w:hAnsi="Wingdings" w:hint="default"/>
-      </w:rPr>
-    </w:lvl>
-    <w:lvl w:ilvl="6" w:tplc="04090001" w:tentative="1">
-      <w:start w:val="1"/>
-      <w:numFmt w:val="bullet"/>
-      <w:lvlText w:val=""/>
-      <w:lvlJc w:val="left"/>
-      <w:pPr>
-        <w:tabs>
-          <w:tab w:val="num" w:pos="5760"/>
-        </w:tabs>
-        <w:ind w:left="5760" w:hanging="360"/>
-      </w:pPr>
-      <w:rPr>
-        <w:rFonts w:ascii="Symbol" w:hAnsi="Symbol" w:hint="default"/>
-      </w:rPr>
-    </w:lvl>
-    <w:lvl w:ilvl="7" w:tplc="04090003" w:tentative="1">
-      <w:start w:val="1"/>
-      <w:numFmt w:val="bullet"/>
-      <w:lvlText w:val="o"/>
-      <w:lvlJc w:val="left"/>
-      <w:pPr>
-        <w:tabs>
-          <w:tab w:val="num" w:pos="6480"/>
-        </w:tabs>
-        <w:ind w:left="6480" w:hanging="360"/>
-      </w:pPr>
-      <w:rPr>
-        <w:rFonts w:ascii="Courier New" w:hAnsi="Courier New" w:cs="Courier New" w:hint="default"/>
-      </w:rPr>
-    </w:lvl>
-    <w:lvl w:ilvl="8" w:tplc="04090005" w:tentative="1">
-      <w:start w:val="1"/>
-      <w:numFmt w:val="bullet"/>
-      <w:lvlText w:val=""/>
-      <w:lvlJc w:val="left"/>
-      <w:pPr>
-        <w:tabs>
-          <w:tab w:val="num" w:pos="7200"/>
-        </w:tabs>
-        <w:ind w:left="7200" w:hanging="360"/>
-      </w:pPr>
-      <w:rPr>
-        <w:rFonts w:ascii="Wingdings" w:hAnsi="Wingdings" w:hint="default"/>
-      </w:rPr>
-    </w:lvl>
   </w:abstractNum>
-  <w:abstractNum w:abstractNumId="36" w15:restartNumberingAfterBreak="0">
+  <w:abstractNum w:abstractNumId="23" w15:restartNumberingAfterBreak="0">
     <w:nsid w:val="6E6566D4"/>
     <w:multiLevelType w:val="hybridMultilevel"/>
     <w:tmpl w:val="DC94D102"/>
@@ -7857,324 +6837,6 @@
       <w:lvlJc w:val="right"/>
       <w:pPr>
         <w:ind w:left="6480" w:hanging="180"/>
-      </w:pPr>
-    </w:lvl>
-  </w:abstractNum>
-  <w:abstractNum w:abstractNumId="37" w15:restartNumberingAfterBreak="0">
-    <w:nsid w:val="7745669D"/>
-    <w:multiLevelType w:val="hybridMultilevel"/>
-    <w:tmpl w:val="7C84415A"/>
-    <w:lvl w:ilvl="0" w:tplc="0409000F">
-      <w:start w:val="1"/>
-      <w:numFmt w:val="decimal"/>
-      <w:lvlText w:val="%1."/>
-      <w:lvlJc w:val="left"/>
-      <w:pPr>
-        <w:ind w:left="720" w:hanging="360"/>
-      </w:pPr>
-      <w:rPr>
-        <w:rFonts w:hint="default"/>
-      </w:rPr>
-    </w:lvl>
-    <w:lvl w:ilvl="1" w:tplc="04090019" w:tentative="1">
-      <w:start w:val="1"/>
-      <w:numFmt w:val="lowerLetter"/>
-      <w:lvlText w:val="%2."/>
-      <w:lvlJc w:val="left"/>
-      <w:pPr>
-        <w:ind w:left="1440" w:hanging="360"/>
-      </w:pPr>
-    </w:lvl>
-    <w:lvl w:ilvl="2" w:tplc="0409001B" w:tentative="1">
-      <w:start w:val="1"/>
-      <w:numFmt w:val="lowerRoman"/>
-      <w:lvlText w:val="%3."/>
-      <w:lvlJc w:val="right"/>
-      <w:pPr>
-        <w:ind w:left="2160" w:hanging="180"/>
-      </w:pPr>
-    </w:lvl>
-    <w:lvl w:ilvl="3" w:tplc="0409000F" w:tentative="1">
-      <w:start w:val="1"/>
-      <w:numFmt w:val="decimal"/>
-      <w:lvlText w:val="%4."/>
-      <w:lvlJc w:val="left"/>
-      <w:pPr>
-        <w:ind w:left="2880" w:hanging="360"/>
-      </w:pPr>
-    </w:lvl>
-    <w:lvl w:ilvl="4" w:tplc="04090019" w:tentative="1">
-      <w:start w:val="1"/>
-      <w:numFmt w:val="lowerLetter"/>
-      <w:lvlText w:val="%5."/>
-      <w:lvlJc w:val="left"/>
-      <w:pPr>
-        <w:ind w:left="3600" w:hanging="360"/>
-      </w:pPr>
-    </w:lvl>
-    <w:lvl w:ilvl="5" w:tplc="0409001B" w:tentative="1">
-      <w:start w:val="1"/>
-      <w:numFmt w:val="lowerRoman"/>
-      <w:lvlText w:val="%6."/>
-      <w:lvlJc w:val="right"/>
-      <w:pPr>
-        <w:ind w:left="4320" w:hanging="180"/>
-      </w:pPr>
-    </w:lvl>
-    <w:lvl w:ilvl="6" w:tplc="0409000F" w:tentative="1">
-      <w:start w:val="1"/>
-      <w:numFmt w:val="decimal"/>
-      <w:lvlText w:val="%7."/>
-      <w:lvlJc w:val="left"/>
-      <w:pPr>
-        <w:ind w:left="5040" w:hanging="360"/>
-      </w:pPr>
-    </w:lvl>
-    <w:lvl w:ilvl="7" w:tplc="04090019" w:tentative="1">
-      <w:start w:val="1"/>
-      <w:numFmt w:val="lowerLetter"/>
-      <w:lvlText w:val="%8."/>
-      <w:lvlJc w:val="left"/>
-      <w:pPr>
-        <w:ind w:left="5760" w:hanging="360"/>
-      </w:pPr>
-    </w:lvl>
-    <w:lvl w:ilvl="8" w:tplc="0409001B" w:tentative="1">
-      <w:start w:val="1"/>
-      <w:numFmt w:val="lowerRoman"/>
-      <w:lvlText w:val="%9."/>
-      <w:lvlJc w:val="right"/>
-      <w:pPr>
-        <w:ind w:left="6480" w:hanging="180"/>
-      </w:pPr>
-    </w:lvl>
-  </w:abstractNum>
-  <w:abstractNum w:abstractNumId="38" w15:restartNumberingAfterBreak="0">
-    <w:nsid w:val="79405515"/>
-    <w:multiLevelType w:val="hybridMultilevel"/>
-    <w:tmpl w:val="B588D586"/>
-    <w:lvl w:ilvl="0" w:tplc="22FC70D8">
-      <w:start w:val="1"/>
-      <w:numFmt w:val="decimal"/>
-      <w:lvlText w:val="%1."/>
-      <w:lvlJc w:val="left"/>
-      <w:pPr>
-        <w:tabs>
-          <w:tab w:val="num" w:pos="1020"/>
-        </w:tabs>
-        <w:ind w:left="1020" w:hanging="360"/>
-      </w:pPr>
-      <w:rPr>
-        <w:rFonts w:hint="default"/>
-      </w:rPr>
-    </w:lvl>
-    <w:lvl w:ilvl="1" w:tplc="04090019" w:tentative="1">
-      <w:start w:val="1"/>
-      <w:numFmt w:val="lowerLetter"/>
-      <w:lvlText w:val="%2."/>
-      <w:lvlJc w:val="left"/>
-      <w:pPr>
-        <w:tabs>
-          <w:tab w:val="num" w:pos="1675"/>
-        </w:tabs>
-        <w:ind w:left="1675" w:hanging="360"/>
-      </w:pPr>
-    </w:lvl>
-    <w:lvl w:ilvl="2" w:tplc="0409001B" w:tentative="1">
-      <w:start w:val="1"/>
-      <w:numFmt w:val="lowerRoman"/>
-      <w:lvlText w:val="%3."/>
-      <w:lvlJc w:val="right"/>
-      <w:pPr>
-        <w:tabs>
-          <w:tab w:val="num" w:pos="2395"/>
-        </w:tabs>
-        <w:ind w:left="2395" w:hanging="180"/>
-      </w:pPr>
-    </w:lvl>
-    <w:lvl w:ilvl="3" w:tplc="0409000F" w:tentative="1">
-      <w:start w:val="1"/>
-      <w:numFmt w:val="decimal"/>
-      <w:lvlText w:val="%4."/>
-      <w:lvlJc w:val="left"/>
-      <w:pPr>
-        <w:tabs>
-          <w:tab w:val="num" w:pos="3115"/>
-        </w:tabs>
-        <w:ind w:left="3115" w:hanging="360"/>
-      </w:pPr>
-    </w:lvl>
-    <w:lvl w:ilvl="4" w:tplc="04090019" w:tentative="1">
-      <w:start w:val="1"/>
-      <w:numFmt w:val="lowerLetter"/>
-      <w:lvlText w:val="%5."/>
-      <w:lvlJc w:val="left"/>
-      <w:pPr>
-        <w:tabs>
-          <w:tab w:val="num" w:pos="3835"/>
-        </w:tabs>
-        <w:ind w:left="3835" w:hanging="360"/>
-      </w:pPr>
-    </w:lvl>
-    <w:lvl w:ilvl="5" w:tplc="0409001B" w:tentative="1">
-      <w:start w:val="1"/>
-      <w:numFmt w:val="lowerRoman"/>
-      <w:lvlText w:val="%6."/>
-      <w:lvlJc w:val="right"/>
-      <w:pPr>
-        <w:tabs>
-          <w:tab w:val="num" w:pos="4555"/>
-        </w:tabs>
-        <w:ind w:left="4555" w:hanging="180"/>
-      </w:pPr>
-    </w:lvl>
-    <w:lvl w:ilvl="6" w:tplc="0409000F" w:tentative="1">
-      <w:start w:val="1"/>
-      <w:numFmt w:val="decimal"/>
-      <w:lvlText w:val="%7."/>
-      <w:lvlJc w:val="left"/>
-      <w:pPr>
-        <w:tabs>
-          <w:tab w:val="num" w:pos="5275"/>
-        </w:tabs>
-        <w:ind w:left="5275" w:hanging="360"/>
-      </w:pPr>
-    </w:lvl>
-    <w:lvl w:ilvl="7" w:tplc="04090019" w:tentative="1">
-      <w:start w:val="1"/>
-      <w:numFmt w:val="lowerLetter"/>
-      <w:lvlText w:val="%8."/>
-      <w:lvlJc w:val="left"/>
-      <w:pPr>
-        <w:tabs>
-          <w:tab w:val="num" w:pos="5995"/>
-        </w:tabs>
-        <w:ind w:left="5995" w:hanging="360"/>
-      </w:pPr>
-    </w:lvl>
-    <w:lvl w:ilvl="8" w:tplc="0409001B" w:tentative="1">
-      <w:start w:val="1"/>
-      <w:numFmt w:val="lowerRoman"/>
-      <w:lvlText w:val="%9."/>
-      <w:lvlJc w:val="right"/>
-      <w:pPr>
-        <w:tabs>
-          <w:tab w:val="num" w:pos="6715"/>
-        </w:tabs>
-        <w:ind w:left="6715" w:hanging="180"/>
-      </w:pPr>
-    </w:lvl>
-  </w:abstractNum>
-  <w:abstractNum w:abstractNumId="39" w15:restartNumberingAfterBreak="0">
-    <w:nsid w:val="795348F1"/>
-    <w:multiLevelType w:val="multilevel"/>
-    <w:tmpl w:val="00000011"/>
-    <w:lvl w:ilvl="0">
-      <w:start w:val="1"/>
-      <w:numFmt w:val="decimal"/>
-      <w:lvlText w:val="%1"/>
-      <w:lvlJc w:val="left"/>
-      <w:pPr>
-        <w:tabs>
-          <w:tab w:val="num" w:pos="425"/>
-        </w:tabs>
-        <w:ind w:left="425" w:hanging="425"/>
-      </w:pPr>
-    </w:lvl>
-    <w:lvl w:ilvl="1">
-      <w:start w:val="1"/>
-      <w:numFmt w:val="decimal"/>
-      <w:lvlText w:val="%1.%2"/>
-      <w:lvlJc w:val="left"/>
-      <w:pPr>
-        <w:tabs>
-          <w:tab w:val="num" w:pos="992"/>
-        </w:tabs>
-        <w:ind w:left="992" w:hanging="567"/>
-      </w:pPr>
-    </w:lvl>
-    <w:lvl w:ilvl="2">
-      <w:start w:val="1"/>
-      <w:numFmt w:val="decimal"/>
-      <w:lvlText w:val="%1.%2.%3"/>
-      <w:lvlJc w:val="left"/>
-      <w:pPr>
-        <w:tabs>
-          <w:tab w:val="num" w:pos="1418"/>
-        </w:tabs>
-        <w:ind w:left="1418" w:hanging="567"/>
-      </w:pPr>
-    </w:lvl>
-    <w:lvl w:ilvl="3">
-      <w:start w:val="1"/>
-      <w:numFmt w:val="decimal"/>
-      <w:lvlText w:val="%1.%2.%3.%4"/>
-      <w:lvlJc w:val="left"/>
-      <w:pPr>
-        <w:tabs>
-          <w:tab w:val="num" w:pos="1984"/>
-        </w:tabs>
-        <w:ind w:left="1984" w:hanging="708"/>
-      </w:pPr>
-    </w:lvl>
-    <w:lvl w:ilvl="4">
-      <w:start w:val="1"/>
-      <w:numFmt w:val="decimal"/>
-      <w:lvlText w:val="%5"/>
-      <w:lvlJc w:val="left"/>
-      <w:pPr>
-        <w:tabs>
-          <w:tab w:val="num" w:pos="2268"/>
-        </w:tabs>
-        <w:ind w:left="2268" w:hanging="850"/>
-      </w:pPr>
-    </w:lvl>
-    <w:lvl w:ilvl="5">
-      <w:start w:val="1"/>
-      <w:numFmt w:val="decimal"/>
-      <w:lvlText w:val="%1.%2.%3.%4.%5.%6"/>
-      <w:lvlJc w:val="left"/>
-      <w:pPr>
-        <w:tabs>
-          <w:tab w:val="num" w:pos="3260"/>
-        </w:tabs>
-        <w:ind w:left="3260" w:hanging="1134"/>
-      </w:pPr>
-    </w:lvl>
-    <w:lvl w:ilvl="6">
-      <w:start w:val="1"/>
-      <w:numFmt w:val="decimal"/>
-      <w:lvlText w:val="%1.%2.%3.%4.%5.%6.%7"/>
-      <w:lvlJc w:val="left"/>
-      <w:pPr>
-        <w:tabs>
-          <w:tab w:val="num" w:pos="3827"/>
-        </w:tabs>
-        <w:ind w:left="3827" w:hanging="1276"/>
-      </w:pPr>
-    </w:lvl>
-    <w:lvl w:ilvl="7">
-      <w:start w:val="1"/>
-      <w:numFmt w:val="decimal"/>
-      <w:lvlText w:val="%1.%2.%3.%4.%5.%6.%7.%8"/>
-      <w:lvlJc w:val="left"/>
-      <w:pPr>
-        <w:tabs>
-          <w:tab w:val="num" w:pos="4394"/>
-        </w:tabs>
-        <w:ind w:left="4394" w:hanging="1418"/>
-      </w:pPr>
-    </w:lvl>
-    <w:lvl w:ilvl="8">
-      <w:start w:val="1"/>
-      <w:numFmt w:val="decimal"/>
-      <w:lvlText w:val="%1.%2.%3.%4.%5.%6.%7.%8.%9"/>
-      <w:lvlJc w:val="left"/>
-      <w:pPr>
-        <w:tabs>
-          <w:tab w:val="num" w:pos="5102"/>
-        </w:tabs>
-        <w:ind w:left="5102" w:hanging="1700"/>
       </w:pPr>
     </w:lvl>
   </w:abstractNum>
@@ -8182,122 +6844,30 @@
     <w:abstractNumId w:val="0"/>
   </w:num>
   <w:num w:numId="2">
-    <w:abstractNumId w:val="1"/>
+    <w:abstractNumId w:val="23"/>
   </w:num>
   <w:num w:numId="3">
-    <w:abstractNumId w:val="2"/>
+    <w:abstractNumId w:val="18"/>
   </w:num>
   <w:num w:numId="4">
-    <w:abstractNumId w:val="3"/>
+    <w:abstractNumId w:val="16"/>
   </w:num>
   <w:num w:numId="5">
-    <w:abstractNumId w:val="4"/>
+    <w:abstractNumId w:val="19"/>
   </w:num>
   <w:num w:numId="6">
-    <w:abstractNumId w:val="5"/>
+    <w:abstractNumId w:val="17"/>
   </w:num>
   <w:num w:numId="7">
-    <w:abstractNumId w:val="6"/>
+    <w:abstractNumId w:val="21"/>
   </w:num>
   <w:num w:numId="8">
-    <w:abstractNumId w:val="7"/>
+    <w:abstractNumId w:val="22"/>
   </w:num>
   <w:num w:numId="9">
-    <w:abstractNumId w:val="8"/>
-  </w:num>
-  <w:num w:numId="10">
-    <w:abstractNumId w:val="9"/>
-  </w:num>
-  <w:num w:numId="11">
-    <w:abstractNumId w:val="10"/>
-  </w:num>
-  <w:num w:numId="12">
-    <w:abstractNumId w:val="11"/>
-  </w:num>
-  <w:num w:numId="13">
-    <w:abstractNumId w:val="12"/>
-  </w:num>
-  <w:num w:numId="14">
-    <w:abstractNumId w:val="13"/>
-  </w:num>
-  <w:num w:numId="15">
-    <w:abstractNumId w:val="14"/>
-  </w:num>
-  <w:num w:numId="16">
-    <w:abstractNumId w:val="15"/>
-  </w:num>
-  <w:num w:numId="17">
-    <w:abstractNumId w:val="16"/>
-  </w:num>
-  <w:num w:numId="18">
-    <w:abstractNumId w:val="17"/>
-  </w:num>
-  <w:num w:numId="19">
-    <w:abstractNumId w:val="23"/>
-  </w:num>
-  <w:num w:numId="20">
-    <w:abstractNumId w:val="39"/>
-  </w:num>
-  <w:num w:numId="21">
-    <w:abstractNumId w:val="38"/>
-  </w:num>
-  <w:num w:numId="22">
-    <w:abstractNumId w:val="22"/>
-  </w:num>
-  <w:num w:numId="23">
     <w:abstractNumId w:val="20"/>
   </w:num>
-  <w:num w:numId="24">
-    <w:abstractNumId w:val="24"/>
-  </w:num>
-  <w:num w:numId="25">
-    <w:abstractNumId w:val="29"/>
-  </w:num>
-  <w:num w:numId="26">
-    <w:abstractNumId w:val="25"/>
-  </w:num>
-  <w:num w:numId="27">
-    <w:abstractNumId w:val="35"/>
-  </w:num>
-  <w:num w:numId="28">
-    <w:abstractNumId w:val="30"/>
-  </w:num>
-  <w:num w:numId="29">
-    <w:abstractNumId w:val="21"/>
-  </w:num>
-  <w:num w:numId="30">
-    <w:abstractNumId w:val="19"/>
-  </w:num>
-  <w:num w:numId="31">
-    <w:abstractNumId w:val="34"/>
-  </w:num>
-  <w:num w:numId="32">
-    <w:abstractNumId w:val="28"/>
-  </w:num>
-  <w:num w:numId="33">
-    <w:abstractNumId w:val="31"/>
-  </w:num>
-  <w:num w:numId="34">
-    <w:abstractNumId w:val="27"/>
-  </w:num>
-  <w:num w:numId="35">
-    <w:abstractNumId w:val="33"/>
-  </w:num>
-  <w:num w:numId="36">
-    <w:abstractNumId w:val="32"/>
-  </w:num>
-  <w:num w:numId="37">
-    <w:abstractNumId w:val="36"/>
-  </w:num>
-  <w:num w:numId="38">
-    <w:abstractNumId w:val="26"/>
-  </w:num>
-  <w:num w:numId="39">
-    <w:abstractNumId w:val="37"/>
-  </w:num>
-  <w:num w:numId="40">
-    <w:abstractNumId w:val="18"/>
-  </w:num>
+  <w:numIdMacAtCleanup w:val="9"/>
 </w:numbering>
 </file>
 
@@ -8484,7 +7054,7 @@
     <w:lsdException w:name="Medium Shading 2 Accent 1" w:uiPriority="64"/>
     <w:lsdException w:name="Medium List 1 Accent 1" w:uiPriority="65"/>
     <w:lsdException w:name="Revision" w:semiHidden="1" w:uiPriority="99"/>
-    <w:lsdException w:name="List Paragraph" w:uiPriority="34" w:qFormat="1"/>
+    <w:lsdException w:name="List Paragraph" w:qFormat="1"/>
     <w:lsdException w:name="Quote" w:uiPriority="29" w:qFormat="1"/>
     <w:lsdException w:name="Intense Quote" w:uiPriority="30" w:qFormat="1"/>
     <w:lsdException w:name="Medium List 2 Accent 1" w:uiPriority="66"/>
@@ -10112,7 +8682,7 @@
 </file>
 
 <file path=customXml/itemProps1.xml><?xml version="1.0" encoding="utf-8"?>
-<ds:datastoreItem xmlns:ds="http://schemas.openxmlformats.org/officeDocument/2006/customXml" ds:itemID="{28D01F99-460A-463E-A3F9-94F1BF95F57F}">
+<ds:datastoreItem xmlns:ds="http://schemas.openxmlformats.org/officeDocument/2006/customXml" ds:itemID="{D7B0357F-A05A-4FD3-A723-601C36CE7D88}">
   <ds:schemaRefs>
     <ds:schemaRef ds:uri="http://schemas.openxmlformats.org/officeDocument/2006/bibliography"/>
   </ds:schemaRefs>

</xml_diff>

<commit_message>
Update Quản lý mã nguồn
</commit_message>
<xml_diff>
--- a/docs/BaoCao_IT4240_20201_Nhom09.docx
+++ b/docs/BaoCao_IT4240_20201_Nhom09.docx
@@ -1,6 +1,6 @@
 
 <file path=word/document.xml><?xml version="1.0" encoding="utf-8"?>
-<w:document xmlns:wpc="http://schemas.microsoft.com/office/word/2010/wordprocessingCanvas" xmlns:mc="http://schemas.openxmlformats.org/markup-compatibility/2006" xmlns:o="urn:schemas-microsoft-com:office:office" xmlns:r="http://schemas.openxmlformats.org/officeDocument/2006/relationships" xmlns:m="http://schemas.openxmlformats.org/officeDocument/2006/math" xmlns:v="urn:schemas-microsoft-com:vml" xmlns:wp14="http://schemas.microsoft.com/office/word/2010/wordprocessingDrawing" xmlns:wp="http://schemas.openxmlformats.org/drawingml/2006/wordprocessingDrawing" xmlns:w10="urn:schemas-microsoft-com:office:word" xmlns:w="http://schemas.openxmlformats.org/wordprocessingml/2006/main" xmlns:w14="http://schemas.microsoft.com/office/word/2010/wordml" xmlns:wpg="http://schemas.microsoft.com/office/word/2010/wordprocessingGroup" xmlns:wpi="http://schemas.microsoft.com/office/word/2010/wordprocessingInk" xmlns:wne="http://schemas.microsoft.com/office/word/2006/wordml" xmlns:wps="http://schemas.microsoft.com/office/word/2010/wordprocessingShape" mc:Ignorable="w14 wp14">
+<w:document xmlns:wpc="http://schemas.microsoft.com/office/word/2010/wordprocessingCanvas" xmlns:cx="http://schemas.microsoft.com/office/drawing/2014/chartex" xmlns:mc="http://schemas.openxmlformats.org/markup-compatibility/2006" xmlns:o="urn:schemas-microsoft-com:office:office" xmlns:r="http://schemas.openxmlformats.org/officeDocument/2006/relationships" xmlns:m="http://schemas.openxmlformats.org/officeDocument/2006/math" xmlns:v="urn:schemas-microsoft-com:vml" xmlns:wp14="http://schemas.microsoft.com/office/word/2010/wordprocessingDrawing" xmlns:wp="http://schemas.openxmlformats.org/drawingml/2006/wordprocessingDrawing" xmlns:w10="urn:schemas-microsoft-com:office:word" xmlns:w="http://schemas.openxmlformats.org/wordprocessingml/2006/main" xmlns:w14="http://schemas.microsoft.com/office/word/2010/wordml" xmlns:w15="http://schemas.microsoft.com/office/word/2012/wordml" xmlns:w16se="http://schemas.microsoft.com/office/word/2015/wordml/symex" xmlns:wpg="http://schemas.microsoft.com/office/word/2010/wordprocessingGroup" xmlns:wpi="http://schemas.microsoft.com/office/word/2010/wordprocessingInk" xmlns:wne="http://schemas.microsoft.com/office/word/2006/wordml" xmlns:wps="http://schemas.microsoft.com/office/word/2010/wordprocessingShape" mc:Ignorable="w14 w15 w16se wp14">
   <w:background w:color="FFFFFF"/>
   <w:body>
     <w:p>
@@ -108,7 +108,7 @@
                                           </pic:cNvPicPr>
                                         </pic:nvPicPr>
                                         <pic:blipFill>
-                                          <a:blip r:embed="rId9">
+                                          <a:blip r:embed="rId8">
                                             <a:extLst>
                                               <a:ext uri="{28A0092B-C50C-407E-A947-70E740481C1C}">
                                                 <a14:useLocalDpi xmlns:a14="http://schemas.microsoft.com/office/drawing/2010/main" val="0"/>
@@ -157,7 +157,7 @@
               </wp:anchor>
             </w:drawing>
           </mc:Choice>
-          <mc:Fallback xmlns:cx="http://schemas.microsoft.com/office/drawing/2014/chartex" xmlns:w15="http://schemas.microsoft.com/office/word/2012/wordml" xmlns:w16se="http://schemas.microsoft.com/office/word/2015/wordml/symex">
+          <mc:Fallback>
             <w:pict>
               <v:shapetype w14:anchorId="3470755F" id="_x0000_t202" coordsize="21600,21600" o:spt="202" path="m,l,21600r21600,l21600,xe">
                 <v:stroke joinstyle="miter"/>
@@ -201,7 +201,7 @@
                                     </pic:cNvPicPr>
                                   </pic:nvPicPr>
                                   <pic:blipFill>
-                                    <a:blip r:embed="rId10">
+                                    <a:blip r:embed="rId8">
                                       <a:extLst>
                                         <a:ext uri="{28A0092B-C50C-407E-A947-70E740481C1C}">
                                           <a14:useLocalDpi xmlns:a14="http://schemas.microsoft.com/office/drawing/2010/main" val="0"/>
@@ -2788,8 +2788,6 @@
         </w:rPr>
         <w:t>.</w:t>
       </w:r>
-      <w:bookmarkStart w:id="7" w:name="_GoBack"/>
-      <w:bookmarkEnd w:id="7"/>
     </w:p>
     <w:p>
       <w:r>
@@ -2805,24 +2803,24 @@
       <w:pPr>
         <w:pStyle w:val="Heading1"/>
       </w:pPr>
-      <w:bookmarkStart w:id="8" w:name="_Toc57272145"/>
+      <w:bookmarkStart w:id="7" w:name="_Toc57272145"/>
       <w:r>
         <w:t>Khảo sát dự án</w:t>
       </w:r>
+      <w:bookmarkEnd w:id="7"/>
+    </w:p>
+    <w:p>
+      <w:pPr>
+        <w:pStyle w:val="Heading2"/>
+      </w:pPr>
+      <w:bookmarkStart w:id="8" w:name="_Toc57272146"/>
+      <w:r>
+        <w:t>Thống kê</w:t>
+      </w:r>
+      <w:r>
+        <w:t xml:space="preserve"> về mã nguồn</w:t>
+      </w:r>
       <w:bookmarkEnd w:id="8"/>
-    </w:p>
-    <w:p>
-      <w:pPr>
-        <w:pStyle w:val="Heading2"/>
-      </w:pPr>
-      <w:bookmarkStart w:id="9" w:name="_Toc57272146"/>
-      <w:r>
-        <w:t>Thống kê</w:t>
-      </w:r>
-      <w:r>
-        <w:t xml:space="preserve"> về mã nguồn</w:t>
-      </w:r>
-      <w:bookmarkEnd w:id="9"/>
     </w:p>
     <w:p>
       <w:pPr>
@@ -2996,12 +2994,12 @@
       <w:pPr>
         <w:pStyle w:val="Heading2"/>
       </w:pPr>
-      <w:bookmarkStart w:id="10" w:name="_Toc57272147"/>
+      <w:bookmarkStart w:id="9" w:name="_Toc57272147"/>
       <w:r>
         <w:lastRenderedPageBreak/>
         <w:t>Thống kê về hợp tác</w:t>
       </w:r>
-      <w:bookmarkEnd w:id="10"/>
+      <w:bookmarkEnd w:id="9"/>
     </w:p>
     <w:p>
       <w:pPr>
@@ -3158,7 +3156,7 @@
         </w:rPr>
         <w:t xml:space="preserve">Link tài khoản github: </w:t>
       </w:r>
-      <w:hyperlink r:id="rId11" w:history="1">
+      <w:hyperlink r:id="rId9" w:history="1">
         <w:r>
           <w:rPr>
             <w:rStyle w:val="Hyperlink"/>
@@ -3572,69 +3570,69 @@
       <w:pPr>
         <w:pStyle w:val="Heading2"/>
       </w:pPr>
-      <w:bookmarkStart w:id="11" w:name="_Toc57272148"/>
+      <w:bookmarkStart w:id="10" w:name="_Toc57272148"/>
       <w:r>
         <w:t>Kết quả chạy thử nghiệm</w:t>
       </w:r>
+      <w:bookmarkEnd w:id="10"/>
+    </w:p>
+    <w:p>
+      <w:pPr>
+        <w:rPr>
+          <w:i/>
+          <w:iCs/>
+        </w:rPr>
+      </w:pPr>
+      <w:r>
+        <w:rPr>
+          <w:i/>
+          <w:iCs/>
+        </w:rPr>
+        <w:t>Mô tả các bước chạy chương trình, có thể thành công hoặc không thành công. Cho biết các lỗi xuất hiện và cách xử lý nếu có.</w:t>
+      </w:r>
+      <w:r>
+        <w:rPr>
+          <w:i/>
+          <w:iCs/>
+        </w:rPr>
+        <w:t>.</w:t>
+      </w:r>
+    </w:p>
+    <w:p>
+      <w:pPr>
+        <w:pStyle w:val="Heading2"/>
+      </w:pPr>
+      <w:bookmarkStart w:id="11" w:name="_Toc57272149"/>
+      <w:r>
+        <w:t>Phạm vi</w:t>
+      </w:r>
+      <w:r>
+        <w:t xml:space="preserve"> dự án</w:t>
+      </w:r>
       <w:bookmarkEnd w:id="11"/>
     </w:p>
     <w:p>
       <w:pPr>
         <w:rPr>
-          <w:i/>
-          <w:iCs/>
-        </w:rPr>
-      </w:pPr>
-      <w:r>
-        <w:rPr>
-          <w:i/>
-          <w:iCs/>
-        </w:rPr>
-        <w:t>Mô tả các bước chạy chương trình, có thể thành công hoặc không thành công. Cho biết các lỗi xuất hiện và cách xử lý nếu có.</w:t>
-      </w:r>
-      <w:r>
-        <w:rPr>
-          <w:i/>
-          <w:iCs/>
-        </w:rPr>
-        <w:t>.</w:t>
-      </w:r>
-    </w:p>
-    <w:p>
-      <w:pPr>
-        <w:pStyle w:val="Heading2"/>
-      </w:pPr>
-      <w:bookmarkStart w:id="12" w:name="_Toc57272149"/>
-      <w:r>
-        <w:t>Phạm vi</w:t>
-      </w:r>
-      <w:r>
-        <w:t xml:space="preserve"> dự án</w:t>
+          <w:iCs/>
+        </w:rPr>
+      </w:pPr>
+      <w:r>
+        <w:rPr>
+          <w:iCs/>
+        </w:rPr>
+        <w:t>Dự án chạy trên hệ điều hành Windows, Linux, MacOS.</w:t>
+      </w:r>
+    </w:p>
+    <w:p>
+      <w:pPr>
+        <w:pStyle w:val="Heading1"/>
+      </w:pPr>
+      <w:bookmarkStart w:id="12" w:name="_Toc57272150"/>
+      <w:r>
+        <w:t>Giao tiếp/Trao đổi thông tin</w:t>
       </w:r>
       <w:bookmarkEnd w:id="12"/>
-    </w:p>
-    <w:p>
-      <w:pPr>
-        <w:rPr>
-          <w:iCs/>
-        </w:rPr>
-      </w:pPr>
-      <w:r>
-        <w:rPr>
-          <w:iCs/>
-        </w:rPr>
-        <w:t>Dự án chạy trên hệ điều hành Windows, Linux, MacOS.</w:t>
-      </w:r>
-    </w:p>
-    <w:p>
-      <w:pPr>
-        <w:pStyle w:val="Heading1"/>
-      </w:pPr>
-      <w:bookmarkStart w:id="13" w:name="_Toc57272150"/>
-      <w:r>
-        <w:t>Giao tiếp/Trao đổi thông tin</w:t>
-      </w:r>
-      <w:bookmarkEnd w:id="13"/>
     </w:p>
     <w:p>
       <w:pPr>
@@ -3685,24 +3683,24 @@
       <w:pPr>
         <w:pStyle w:val="Heading1"/>
       </w:pPr>
-      <w:bookmarkStart w:id="14" w:name="_Toc57272151"/>
+      <w:bookmarkStart w:id="13" w:name="_Toc57272151"/>
       <w:r>
         <w:t>Ước lượng</w:t>
       </w:r>
       <w:r>
         <w:t xml:space="preserve"> chung</w:t>
       </w:r>
+      <w:bookmarkEnd w:id="13"/>
+    </w:p>
+    <w:p>
+      <w:pPr>
+        <w:pStyle w:val="Heading2"/>
+      </w:pPr>
+      <w:bookmarkStart w:id="14" w:name="_Toc57272152"/>
+      <w:r>
+        <w:t>Ước lượng thời gian</w:t>
+      </w:r>
       <w:bookmarkEnd w:id="14"/>
-    </w:p>
-    <w:p>
-      <w:pPr>
-        <w:pStyle w:val="Heading2"/>
-      </w:pPr>
-      <w:bookmarkStart w:id="15" w:name="_Toc57272152"/>
-      <w:r>
-        <w:t>Ước lượng thời gian</w:t>
-      </w:r>
-      <w:bookmarkEnd w:id="15"/>
     </w:p>
     <w:p>
       <w:pPr>
@@ -3798,11 +3796,11 @@
       <w:pPr>
         <w:pStyle w:val="Heading2"/>
       </w:pPr>
-      <w:bookmarkStart w:id="16" w:name="_Toc57272153"/>
+      <w:bookmarkStart w:id="15" w:name="_Toc57272153"/>
       <w:r>
         <w:t>Ước lượng rủi ro</w:t>
       </w:r>
-      <w:bookmarkEnd w:id="16"/>
+      <w:bookmarkEnd w:id="15"/>
     </w:p>
     <w:p>
       <w:pPr>
@@ -4011,84 +4009,84 @@
       <w:pPr>
         <w:pStyle w:val="Heading1"/>
       </w:pPr>
-      <w:bookmarkStart w:id="17" w:name="_Toc57272154"/>
+      <w:bookmarkStart w:id="16" w:name="_Toc57272154"/>
       <w:r>
         <w:lastRenderedPageBreak/>
         <w:t>Ước lượng giá thành</w:t>
       </w:r>
+      <w:bookmarkEnd w:id="16"/>
+    </w:p>
+    <w:p>
+      <w:r>
+        <w:t>Chi phí phát triể</w:t>
+      </w:r>
+      <w:r>
+        <w:t xml:space="preserve">n: </w:t>
+      </w:r>
+      <w:r>
+        <w:t xml:space="preserve">80 </w:t>
+      </w:r>
+      <w:r>
+        <w:t>triệu</w:t>
+      </w:r>
+    </w:p>
+    <w:p>
+      <w:r>
+        <w:t>Chi phí kiểm thử</w:t>
+      </w:r>
+      <w:r>
+        <w:t xml:space="preserve">: </w:t>
+      </w:r>
+      <w:r>
+        <w:t>1</w:t>
+      </w:r>
+      <w:r>
+        <w:t>0 triệu</w:t>
+      </w:r>
+    </w:p>
+    <w:p>
+      <w:r>
+        <w:t>Chi phí vận hành</w:t>
+      </w:r>
+      <w:r>
+        <w:t>, quản lý, hành chính</w:t>
+      </w:r>
+      <w:r>
+        <w:t xml:space="preserve">: </w:t>
+      </w:r>
+      <w:r>
+        <w:t>60</w:t>
+      </w:r>
+      <w:r>
+        <w:t xml:space="preserve"> triệu</w:t>
+      </w:r>
+    </w:p>
+    <w:p>
+      <w:r>
+        <w:t>Chi phí kính doanh, quảng cáo, tiếp thị</w:t>
+      </w:r>
+      <w:r>
+        <w:t>:</w:t>
+      </w:r>
+      <w:r>
+        <w:t xml:space="preserve"> </w:t>
+      </w:r>
+      <w:r>
+        <w:t>5</w:t>
+      </w:r>
+      <w:r>
+        <w:t>0 triệu</w:t>
+      </w:r>
+    </w:p>
+    <w:p>
+      <w:pPr>
+        <w:pStyle w:val="Heading1"/>
+      </w:pPr>
+      <w:bookmarkStart w:id="17" w:name="_Toc57272155"/>
+      <w:r>
+        <w:t>Ước lượng chất lượng</w:t>
+      </w:r>
       <w:bookmarkEnd w:id="17"/>
-    </w:p>
-    <w:p>
-      <w:r>
-        <w:t>Chi phí phát triể</w:t>
-      </w:r>
-      <w:r>
-        <w:t xml:space="preserve">n: </w:t>
-      </w:r>
-      <w:r>
-        <w:t xml:space="preserve">80 </w:t>
-      </w:r>
-      <w:r>
-        <w:t>triệu</w:t>
-      </w:r>
-    </w:p>
-    <w:p>
-      <w:r>
-        <w:t>Chi phí kiểm thử</w:t>
-      </w:r>
-      <w:r>
-        <w:t xml:space="preserve">: </w:t>
-      </w:r>
-      <w:r>
-        <w:t>1</w:t>
-      </w:r>
-      <w:r>
-        <w:t>0 triệu</w:t>
-      </w:r>
-    </w:p>
-    <w:p>
-      <w:r>
-        <w:t>Chi phí vận hành</w:t>
-      </w:r>
-      <w:r>
-        <w:t>, quản lý, hành chính</w:t>
-      </w:r>
-      <w:r>
-        <w:t xml:space="preserve">: </w:t>
-      </w:r>
-      <w:r>
-        <w:t>60</w:t>
-      </w:r>
-      <w:r>
-        <w:t xml:space="preserve"> triệu</w:t>
-      </w:r>
-    </w:p>
-    <w:p>
-      <w:r>
-        <w:t>Chi phí kính doanh, quảng cáo, tiếp thị</w:t>
-      </w:r>
-      <w:r>
-        <w:t>:</w:t>
-      </w:r>
-      <w:r>
-        <w:t xml:space="preserve"> </w:t>
-      </w:r>
-      <w:r>
-        <w:t>5</w:t>
-      </w:r>
-      <w:r>
-        <w:t>0 triệu</w:t>
-      </w:r>
-    </w:p>
-    <w:p>
-      <w:pPr>
-        <w:pStyle w:val="Heading1"/>
-      </w:pPr>
-      <w:bookmarkStart w:id="18" w:name="_Toc57272155"/>
-      <w:r>
-        <w:t>Ước lượng chất lượng</w:t>
-      </w:r>
-      <w:bookmarkEnd w:id="18"/>
     </w:p>
     <w:p>
       <w:pPr>
@@ -4178,26 +4176,29 @@
       <w:pPr>
         <w:pStyle w:val="Heading1"/>
       </w:pPr>
-      <w:bookmarkStart w:id="19" w:name="_Toc57272156"/>
+      <w:bookmarkStart w:id="18" w:name="_Toc57272156"/>
       <w:r>
         <w:t>Đóng dự án</w:t>
       </w:r>
+      <w:bookmarkEnd w:id="18"/>
+    </w:p>
+    <w:p>
+      <w:r>
+        <w:t>Thực hiện các thống kê</w:t>
+      </w:r>
+      <w:r>
+        <w:t xml:space="preserve"> </w:t>
+      </w:r>
+    </w:p>
+    <w:p>
+      <w:pPr>
+        <w:pStyle w:val="Heading2"/>
+      </w:pPr>
+      <w:bookmarkStart w:id="19" w:name="_Toc57272157"/>
+      <w:r>
+        <w:t>Quản lý mã nguồn</w:t>
+      </w:r>
       <w:bookmarkEnd w:id="19"/>
-    </w:p>
-    <w:p>
-      <w:r>
-        <w:t>Thực hiện các thống kê</w:t>
-      </w:r>
-    </w:p>
-    <w:p>
-      <w:pPr>
-        <w:pStyle w:val="Heading2"/>
-      </w:pPr>
-      <w:bookmarkStart w:id="20" w:name="_Toc57272157"/>
-      <w:r>
-        <w:t>Quản lý mã nguồn</w:t>
-      </w:r>
-      <w:bookmarkEnd w:id="20"/>
     </w:p>
     <w:p>
       <w:r>
@@ -4245,11 +4246,126 @@
         <w:pStyle w:val="ListParagraph"/>
         <w:numPr>
           <w:ilvl w:val="0"/>
-          <w:numId w:val="2"/>
+          <w:numId w:val="4"/>
         </w:numPr>
       </w:pPr>
       <w:r>
-        <w:t>Phân bố commit của dự án (sáng chiều đêm…)</w:t>
+        <w:t>Elliot Zheng: 501</w:t>
+      </w:r>
+    </w:p>
+    <w:p>
+      <w:pPr>
+        <w:pStyle w:val="ListParagraph"/>
+        <w:numPr>
+          <w:ilvl w:val="0"/>
+          <w:numId w:val="4"/>
+        </w:numPr>
+      </w:pPr>
+      <w:r>
+        <w:t>Jeff Huang: 123</w:t>
+      </w:r>
+    </w:p>
+    <w:p>
+      <w:pPr>
+        <w:pStyle w:val="ListParagraph"/>
+        <w:numPr>
+          <w:ilvl w:val="0"/>
+          <w:numId w:val="4"/>
+        </w:numPr>
+      </w:pPr>
+      <w:r>
+        <w:t>Darly.Xu: 237</w:t>
+      </w:r>
+    </w:p>
+    <w:p>
+      <w:pPr>
+        <w:pStyle w:val="ListParagraph"/>
+        <w:numPr>
+          <w:ilvl w:val="0"/>
+          <w:numId w:val="4"/>
+        </w:numPr>
+      </w:pPr>
+      <w:r>
+        <w:t>Andy AO: 58</w:t>
+      </w:r>
+    </w:p>
+    <w:p>
+      <w:pPr>
+        <w:pStyle w:val="ListParagraph"/>
+        <w:numPr>
+          <w:ilvl w:val="0"/>
+          <w:numId w:val="4"/>
+        </w:numPr>
+      </w:pPr>
+      <w:r>
+        <w:t>AllContributors: 6</w:t>
+      </w:r>
+    </w:p>
+    <w:p>
+      <w:pPr>
+        <w:pStyle w:val="ListParagraph"/>
+        <w:numPr>
+          <w:ilvl w:val="0"/>
+          <w:numId w:val="4"/>
+        </w:numPr>
+      </w:pPr>
+      <w:r>
+        <w:rPr>
+          <w:rFonts w:cs="Tahoma"/>
+          <w:b/>
+          <w:bCs/>
+          <w:color w:val="24292E"/>
+          <w:shd w:val="clear" w:color="auto" w:fill="FFFFFF"/>
+        </w:rPr>
+        <w:t>黎紫</w:t>
+      </w:r>
+      <w:r>
+        <w:rPr>
+          <w:rFonts w:eastAsia="MS Gothic" w:cs="Tahoma"/>
+          <w:b/>
+          <w:bCs/>
+          <w:color w:val="24292E"/>
+          <w:shd w:val="clear" w:color="auto" w:fill="FFFFFF"/>
+        </w:rPr>
+        <w:t>珊</w:t>
+      </w:r>
+      <w:r>
+        <w:rPr>
+          <w:rFonts w:eastAsia="MS Gothic" w:cs="Nirmala UI" w:hint="cs"/>
+          <w:b/>
+          <w:bCs/>
+          <w:color w:val="24292E"/>
+          <w:shd w:val="clear" w:color="auto" w:fill="FFFFFF"/>
+          <w:cs/>
+        </w:rPr>
+        <w:t xml:space="preserve">: </w:t>
+      </w:r>
+      <w:r>
+        <w:t>22933</w:t>
+      </w:r>
+    </w:p>
+    <w:p>
+      <w:pPr>
+        <w:pStyle w:val="ListParagraph"/>
+        <w:numPr>
+          <w:ilvl w:val="0"/>
+          <w:numId w:val="4"/>
+        </w:numPr>
+      </w:pPr>
+      <w:r>
+        <w:t>gitvitcode: 1</w:t>
+      </w:r>
+    </w:p>
+    <w:p>
+      <w:pPr>
+        <w:pStyle w:val="ListParagraph"/>
+        <w:numPr>
+          <w:ilvl w:val="0"/>
+          <w:numId w:val="4"/>
+        </w:numPr>
+      </w:pPr>
+      <w:r>
+        <w:t>dEN5: 1</w:t>
       </w:r>
     </w:p>
     <w:p>
@@ -4261,13 +4377,10 @@
         </w:numPr>
       </w:pPr>
       <w:r>
-        <w:t xml:space="preserve">Số </w:t>
-      </w:r>
-      <w:r>
-        <w:t xml:space="preserve">dòng lệnh bị </w:t>
-      </w:r>
-      <w:r>
-        <w:t>thay đổi</w:t>
+        <w:t>Phân bố commit của dự</w:t>
+      </w:r>
+      <w:r>
+        <w:t xml:space="preserve"> án: chiều</w:t>
       </w:r>
     </w:p>
     <w:p>
@@ -4279,10 +4392,16 @@
         </w:numPr>
       </w:pPr>
       <w:r>
-        <w:t>Sơ đồ các branch được t</w:t>
-      </w:r>
-      <w:r>
-        <w:t>ạo ra</w:t>
+        <w:t xml:space="preserve">Số </w:t>
+      </w:r>
+      <w:r>
+        <w:t xml:space="preserve">dòng lệnh bị </w:t>
+      </w:r>
+      <w:r>
+        <w:t>thay đổi</w:t>
+      </w:r>
+      <w:r>
+        <w:t>: 276866</w:t>
       </w:r>
     </w:p>
     <w:p>
@@ -4294,11 +4413,58 @@
         </w:numPr>
       </w:pPr>
       <w:r>
+        <w:t>Sơ đồ các branch được t</w:t>
+      </w:r>
+      <w:r>
+        <w:t>ạo ra</w:t>
+      </w:r>
+      <w:r>
+        <w:t>:</w:t>
+      </w:r>
+    </w:p>
+    <w:p>
+      <w:pPr>
+        <w:pStyle w:val="ListParagraph"/>
+        <w:numPr>
+          <w:ilvl w:val="0"/>
+          <w:numId w:val="12"/>
+        </w:numPr>
+      </w:pPr>
+      <w:r>
+        <w:t>1 branch master</w:t>
+      </w:r>
+    </w:p>
+    <w:p>
+      <w:pPr>
+        <w:pStyle w:val="ListParagraph"/>
+        <w:numPr>
+          <w:ilvl w:val="0"/>
+          <w:numId w:val="12"/>
+        </w:numPr>
+      </w:pPr>
+      <w:r>
+        <w:t>4 branch tree</w:t>
+      </w:r>
+    </w:p>
+    <w:p>
+      <w:pPr>
+        <w:pStyle w:val="ListParagraph"/>
+        <w:numPr>
+          <w:ilvl w:val="0"/>
+          <w:numId w:val="2"/>
+        </w:numPr>
+      </w:pPr>
+      <w:r>
         <w:t>Số dòng lệnh của dự</w:t>
       </w:r>
       <w:r>
         <w:t xml:space="preserve"> án</w:t>
       </w:r>
+      <w:r>
+        <w:t>: 71728</w:t>
+      </w:r>
+      <w:bookmarkStart w:id="20" w:name="_GoBack"/>
+      <w:bookmarkEnd w:id="20"/>
     </w:p>
     <w:p>
       <w:pPr>
@@ -4342,6 +4508,7 @@
         </w:numPr>
       </w:pPr>
       <w:r>
+        <w:lastRenderedPageBreak/>
         <w:t>Thống kê số lượng task: 36 task</w:t>
       </w:r>
     </w:p>
@@ -4787,9 +4954,9 @@
     </w:p>
     <w:p/>
     <w:sectPr>
-      <w:headerReference w:type="default" r:id="rId12"/>
-      <w:footerReference w:type="even" r:id="rId13"/>
-      <w:footerReference w:type="default" r:id="rId14"/>
+      <w:headerReference w:type="default" r:id="rId10"/>
+      <w:footerReference w:type="even" r:id="rId11"/>
+      <w:footerReference w:type="default" r:id="rId12"/>
       <w:footnotePr>
         <w:pos w:val="beneathText"/>
       </w:footnotePr>
@@ -4803,7 +4970,7 @@
 </file>
 
 <file path=word/endnotes.xml><?xml version="1.0" encoding="utf-8"?>
-<w:endnotes xmlns:wpc="http://schemas.microsoft.com/office/word/2010/wordprocessingCanvas" xmlns:mc="http://schemas.openxmlformats.org/markup-compatibility/2006" xmlns:o="urn:schemas-microsoft-com:office:office" xmlns:r="http://schemas.openxmlformats.org/officeDocument/2006/relationships" xmlns:m="http://schemas.openxmlformats.org/officeDocument/2006/math" xmlns:v="urn:schemas-microsoft-com:vml" xmlns:wp14="http://schemas.microsoft.com/office/word/2010/wordprocessingDrawing" xmlns:wp="http://schemas.openxmlformats.org/drawingml/2006/wordprocessingDrawing" xmlns:w10="urn:schemas-microsoft-com:office:word" xmlns:w="http://schemas.openxmlformats.org/wordprocessingml/2006/main" xmlns:w14="http://schemas.microsoft.com/office/word/2010/wordml" xmlns:wpg="http://schemas.microsoft.com/office/word/2010/wordprocessingGroup" xmlns:wpi="http://schemas.microsoft.com/office/word/2010/wordprocessingInk" xmlns:wne="http://schemas.microsoft.com/office/word/2006/wordml" xmlns:wps="http://schemas.microsoft.com/office/word/2010/wordprocessingShape" mc:Ignorable="w14 wp14">
+<w:endnotes xmlns:wpc="http://schemas.microsoft.com/office/word/2010/wordprocessingCanvas" xmlns:cx="http://schemas.microsoft.com/office/drawing/2014/chartex" xmlns:mc="http://schemas.openxmlformats.org/markup-compatibility/2006" xmlns:o="urn:schemas-microsoft-com:office:office" xmlns:r="http://schemas.openxmlformats.org/officeDocument/2006/relationships" xmlns:m="http://schemas.openxmlformats.org/officeDocument/2006/math" xmlns:v="urn:schemas-microsoft-com:vml" xmlns:wp14="http://schemas.microsoft.com/office/word/2010/wordprocessingDrawing" xmlns:wp="http://schemas.openxmlformats.org/drawingml/2006/wordprocessingDrawing" xmlns:w10="urn:schemas-microsoft-com:office:word" xmlns:w="http://schemas.openxmlformats.org/wordprocessingml/2006/main" xmlns:w14="http://schemas.microsoft.com/office/word/2010/wordml" xmlns:w15="http://schemas.microsoft.com/office/word/2012/wordml" xmlns:w16se="http://schemas.microsoft.com/office/word/2015/wordml/symex" xmlns:wpg="http://schemas.microsoft.com/office/word/2010/wordprocessingGroup" xmlns:wpi="http://schemas.microsoft.com/office/word/2010/wordprocessingInk" xmlns:wne="http://schemas.microsoft.com/office/word/2006/wordml" xmlns:wps="http://schemas.microsoft.com/office/word/2010/wordprocessingShape" mc:Ignorable="w14 w15 w16se wp14">
   <w:endnote w:type="separator" w:id="-1">
     <w:p>
       <w:r>
@@ -4824,14 +4991,14 @@
 </file>
 
 <file path=word/footer1.xml><?xml version="1.0" encoding="utf-8"?>
-<w:ftr xmlns:wpc="http://schemas.microsoft.com/office/word/2010/wordprocessingCanvas" xmlns:mc="http://schemas.openxmlformats.org/markup-compatibility/2006" xmlns:o="urn:schemas-microsoft-com:office:office" xmlns:r="http://schemas.openxmlformats.org/officeDocument/2006/relationships" xmlns:m="http://schemas.openxmlformats.org/officeDocument/2006/math" xmlns:v="urn:schemas-microsoft-com:vml" xmlns:wp14="http://schemas.microsoft.com/office/word/2010/wordprocessingDrawing" xmlns:wp="http://schemas.openxmlformats.org/drawingml/2006/wordprocessingDrawing" xmlns:w10="urn:schemas-microsoft-com:office:word" xmlns:w="http://schemas.openxmlformats.org/wordprocessingml/2006/main" xmlns:w14="http://schemas.microsoft.com/office/word/2010/wordml" xmlns:wpg="http://schemas.microsoft.com/office/word/2010/wordprocessingGroup" xmlns:wpi="http://schemas.microsoft.com/office/word/2010/wordprocessingInk" xmlns:wne="http://schemas.microsoft.com/office/word/2006/wordml" xmlns:wps="http://schemas.microsoft.com/office/word/2010/wordprocessingShape" mc:Ignorable="w14 wp14">
+<w:ftr xmlns:wpc="http://schemas.microsoft.com/office/word/2010/wordprocessingCanvas" xmlns:cx="http://schemas.microsoft.com/office/drawing/2014/chartex" xmlns:mc="http://schemas.openxmlformats.org/markup-compatibility/2006" xmlns:o="urn:schemas-microsoft-com:office:office" xmlns:r="http://schemas.openxmlformats.org/officeDocument/2006/relationships" xmlns:m="http://schemas.openxmlformats.org/officeDocument/2006/math" xmlns:v="urn:schemas-microsoft-com:vml" xmlns:wp14="http://schemas.microsoft.com/office/word/2010/wordprocessingDrawing" xmlns:wp="http://schemas.openxmlformats.org/drawingml/2006/wordprocessingDrawing" xmlns:w10="urn:schemas-microsoft-com:office:word" xmlns:w="http://schemas.openxmlformats.org/wordprocessingml/2006/main" xmlns:w14="http://schemas.microsoft.com/office/word/2010/wordml" xmlns:w15="http://schemas.microsoft.com/office/word/2012/wordml" xmlns:w16se="http://schemas.microsoft.com/office/word/2015/wordml/symex" xmlns:wpg="http://schemas.microsoft.com/office/word/2010/wordprocessingGroup" xmlns:wpi="http://schemas.microsoft.com/office/word/2010/wordprocessingInk" xmlns:wne="http://schemas.microsoft.com/office/word/2006/wordml" xmlns:wps="http://schemas.microsoft.com/office/word/2010/wordprocessingShape" mc:Ignorable="w14 w15 w16se wp14">
   <w:p/>
   <w:p/>
 </w:ftr>
 </file>
 
 <file path=word/footer2.xml><?xml version="1.0" encoding="utf-8"?>
-<w:ftr xmlns:wpc="http://schemas.microsoft.com/office/word/2010/wordprocessingCanvas" xmlns:mc="http://schemas.openxmlformats.org/markup-compatibility/2006" xmlns:o="urn:schemas-microsoft-com:office:office" xmlns:r="http://schemas.openxmlformats.org/officeDocument/2006/relationships" xmlns:m="http://schemas.openxmlformats.org/officeDocument/2006/math" xmlns:v="urn:schemas-microsoft-com:vml" xmlns:wp14="http://schemas.microsoft.com/office/word/2010/wordprocessingDrawing" xmlns:wp="http://schemas.openxmlformats.org/drawingml/2006/wordprocessingDrawing" xmlns:w10="urn:schemas-microsoft-com:office:word" xmlns:w="http://schemas.openxmlformats.org/wordprocessingml/2006/main" xmlns:w14="http://schemas.microsoft.com/office/word/2010/wordml" xmlns:wpg="http://schemas.microsoft.com/office/word/2010/wordprocessingGroup" xmlns:wpi="http://schemas.microsoft.com/office/word/2010/wordprocessingInk" xmlns:wne="http://schemas.microsoft.com/office/word/2006/wordml" xmlns:wps="http://schemas.microsoft.com/office/word/2010/wordprocessingShape" mc:Ignorable="w14 wp14">
+<w:ftr xmlns:wpc="http://schemas.microsoft.com/office/word/2010/wordprocessingCanvas" xmlns:cx="http://schemas.microsoft.com/office/drawing/2014/chartex" xmlns:mc="http://schemas.openxmlformats.org/markup-compatibility/2006" xmlns:o="urn:schemas-microsoft-com:office:office" xmlns:r="http://schemas.openxmlformats.org/officeDocument/2006/relationships" xmlns:m="http://schemas.openxmlformats.org/officeDocument/2006/math" xmlns:v="urn:schemas-microsoft-com:vml" xmlns:wp14="http://schemas.microsoft.com/office/word/2010/wordprocessingDrawing" xmlns:wp="http://schemas.openxmlformats.org/drawingml/2006/wordprocessingDrawing" xmlns:w10="urn:schemas-microsoft-com:office:word" xmlns:w="http://schemas.openxmlformats.org/wordprocessingml/2006/main" xmlns:w14="http://schemas.microsoft.com/office/word/2010/wordml" xmlns:w15="http://schemas.microsoft.com/office/word/2012/wordml" xmlns:w16se="http://schemas.microsoft.com/office/word/2015/wordml/symex" xmlns:wpg="http://schemas.microsoft.com/office/word/2010/wordprocessingGroup" xmlns:wpi="http://schemas.microsoft.com/office/word/2010/wordprocessingInk" xmlns:wne="http://schemas.microsoft.com/office/word/2006/wordml" xmlns:wps="http://schemas.microsoft.com/office/word/2010/wordprocessingShape" mc:Ignorable="w14 w15 w16se wp14">
   <w:p>
     <w:pPr>
       <w:pStyle w:val="Footer"/>
@@ -4894,7 +5061,7 @@
         <w:color w:val="C00000"/>
         <w:lang w:eastAsia="ar-SA" w:bidi="ar-SA"/>
       </w:rPr>
-      <w:t>3</w:t>
+      <w:t>7</w:t>
     </w:r>
     <w:r>
       <w:rPr>
@@ -4943,7 +5110,7 @@
         <w:color w:val="C00000"/>
         <w:lang w:eastAsia="ar-SA" w:bidi="ar-SA"/>
       </w:rPr>
-      <w:t>7</w:t>
+      <w:t>8</w:t>
     </w:r>
     <w:r>
       <w:rPr>
@@ -4958,7 +5125,7 @@
 </file>
 
 <file path=word/footnotes.xml><?xml version="1.0" encoding="utf-8"?>
-<w:footnotes xmlns:wpc="http://schemas.microsoft.com/office/word/2010/wordprocessingCanvas" xmlns:mc="http://schemas.openxmlformats.org/markup-compatibility/2006" xmlns:o="urn:schemas-microsoft-com:office:office" xmlns:r="http://schemas.openxmlformats.org/officeDocument/2006/relationships" xmlns:m="http://schemas.openxmlformats.org/officeDocument/2006/math" xmlns:v="urn:schemas-microsoft-com:vml" xmlns:wp14="http://schemas.microsoft.com/office/word/2010/wordprocessingDrawing" xmlns:wp="http://schemas.openxmlformats.org/drawingml/2006/wordprocessingDrawing" xmlns:w10="urn:schemas-microsoft-com:office:word" xmlns:w="http://schemas.openxmlformats.org/wordprocessingml/2006/main" xmlns:w14="http://schemas.microsoft.com/office/word/2010/wordml" xmlns:wpg="http://schemas.microsoft.com/office/word/2010/wordprocessingGroup" xmlns:wpi="http://schemas.microsoft.com/office/word/2010/wordprocessingInk" xmlns:wne="http://schemas.microsoft.com/office/word/2006/wordml" xmlns:wps="http://schemas.microsoft.com/office/word/2010/wordprocessingShape" mc:Ignorable="w14 wp14">
+<w:footnotes xmlns:wpc="http://schemas.microsoft.com/office/word/2010/wordprocessingCanvas" xmlns:cx="http://schemas.microsoft.com/office/drawing/2014/chartex" xmlns:mc="http://schemas.openxmlformats.org/markup-compatibility/2006" xmlns:o="urn:schemas-microsoft-com:office:office" xmlns:r="http://schemas.openxmlformats.org/officeDocument/2006/relationships" xmlns:m="http://schemas.openxmlformats.org/officeDocument/2006/math" xmlns:v="urn:schemas-microsoft-com:vml" xmlns:wp14="http://schemas.microsoft.com/office/word/2010/wordprocessingDrawing" xmlns:wp="http://schemas.openxmlformats.org/drawingml/2006/wordprocessingDrawing" xmlns:w10="urn:schemas-microsoft-com:office:word" xmlns:w="http://schemas.openxmlformats.org/wordprocessingml/2006/main" xmlns:w14="http://schemas.microsoft.com/office/word/2010/wordml" xmlns:w15="http://schemas.microsoft.com/office/word/2012/wordml" xmlns:w16se="http://schemas.microsoft.com/office/word/2015/wordml/symex" xmlns:wpg="http://schemas.microsoft.com/office/word/2010/wordprocessingGroup" xmlns:wpi="http://schemas.microsoft.com/office/word/2010/wordprocessingInk" xmlns:wne="http://schemas.microsoft.com/office/word/2006/wordml" xmlns:wps="http://schemas.microsoft.com/office/word/2010/wordprocessingShape" mc:Ignorable="w14 w15 w16se wp14">
   <w:footnote w:type="separator" w:id="-1">
     <w:p>
       <w:r>
@@ -4979,7 +5146,7 @@
 </file>
 
 <file path=word/header1.xml><?xml version="1.0" encoding="utf-8"?>
-<w:hdr xmlns:wpc="http://schemas.microsoft.com/office/word/2010/wordprocessingCanvas" xmlns:mc="http://schemas.openxmlformats.org/markup-compatibility/2006" xmlns:o="urn:schemas-microsoft-com:office:office" xmlns:r="http://schemas.openxmlformats.org/officeDocument/2006/relationships" xmlns:m="http://schemas.openxmlformats.org/officeDocument/2006/math" xmlns:v="urn:schemas-microsoft-com:vml" xmlns:wp14="http://schemas.microsoft.com/office/word/2010/wordprocessingDrawing" xmlns:wp="http://schemas.openxmlformats.org/drawingml/2006/wordprocessingDrawing" xmlns:w10="urn:schemas-microsoft-com:office:word" xmlns:w="http://schemas.openxmlformats.org/wordprocessingml/2006/main" xmlns:w14="http://schemas.microsoft.com/office/word/2010/wordml" xmlns:wpg="http://schemas.microsoft.com/office/word/2010/wordprocessingGroup" xmlns:wpi="http://schemas.microsoft.com/office/word/2010/wordprocessingInk" xmlns:wne="http://schemas.microsoft.com/office/word/2006/wordml" xmlns:wps="http://schemas.microsoft.com/office/word/2010/wordprocessingShape" mc:Ignorable="w14 wp14">
+<w:hdr xmlns:wpc="http://schemas.microsoft.com/office/word/2010/wordprocessingCanvas" xmlns:cx="http://schemas.microsoft.com/office/drawing/2014/chartex" xmlns:mc="http://schemas.openxmlformats.org/markup-compatibility/2006" xmlns:o="urn:schemas-microsoft-com:office:office" xmlns:r="http://schemas.openxmlformats.org/officeDocument/2006/relationships" xmlns:m="http://schemas.openxmlformats.org/officeDocument/2006/math" xmlns:v="urn:schemas-microsoft-com:vml" xmlns:wp14="http://schemas.microsoft.com/office/word/2010/wordprocessingDrawing" xmlns:wp="http://schemas.openxmlformats.org/drawingml/2006/wordprocessingDrawing" xmlns:w10="urn:schemas-microsoft-com:office:word" xmlns:w="http://schemas.openxmlformats.org/wordprocessingml/2006/main" xmlns:w14="http://schemas.microsoft.com/office/word/2010/wordml" xmlns:w15="http://schemas.microsoft.com/office/word/2012/wordml" xmlns:w16se="http://schemas.microsoft.com/office/word/2015/wordml/symex" xmlns:wpg="http://schemas.microsoft.com/office/word/2010/wordprocessingGroup" xmlns:wpi="http://schemas.microsoft.com/office/word/2010/wordprocessingInk" xmlns:wne="http://schemas.microsoft.com/office/word/2006/wordml" xmlns:wps="http://schemas.microsoft.com/office/word/2010/wordprocessingShape" mc:Ignorable="w14 w15 w16se wp14">
   <w:p>
     <w:pPr>
       <w:pStyle w:val="Header"/>
@@ -5133,7 +5300,7 @@
             </wp:anchor>
           </w:drawing>
         </mc:Choice>
-        <mc:Fallback xmlns:cx="http://schemas.microsoft.com/office/drawing/2014/chartex" xmlns:w15="http://schemas.microsoft.com/office/word/2012/wordml" xmlns:w16se="http://schemas.microsoft.com/office/word/2015/wordml/symex">
+        <mc:Fallback>
           <w:pict>
             <v:shapetype w14:anchorId="2A850F9D" id="_x0000_t202" coordsize="21600,21600" o:spt="202" path="m,l,21600r21600,l21600,xe">
               <v:stroke joinstyle="miter"/>
@@ -5178,7 +5345,7 @@
                                   </pic:cNvPicPr>
                                 </pic:nvPicPr>
                                 <pic:blipFill>
-                                  <a:blip r:embed="rId2">
+                                  <a:blip r:embed="rId1">
                                     <a:extLst>
                                       <a:ext uri="{28A0092B-C50C-407E-A947-70E740481C1C}">
                                         <a14:useLocalDpi xmlns:a14="http://schemas.microsoft.com/office/drawing/2010/main" val="0"/>
@@ -5344,8 +5511,8 @@
 </file>
 
 <file path=word/numbering.xml><?xml version="1.0" encoding="utf-8"?>
-<w:numbering xmlns:wpc="http://schemas.microsoft.com/office/word/2010/wordprocessingCanvas" xmlns:mc="http://schemas.openxmlformats.org/markup-compatibility/2006" xmlns:o="urn:schemas-microsoft-com:office:office" xmlns:r="http://schemas.openxmlformats.org/officeDocument/2006/relationships" xmlns:m="http://schemas.openxmlformats.org/officeDocument/2006/math" xmlns:v="urn:schemas-microsoft-com:vml" xmlns:wp14="http://schemas.microsoft.com/office/word/2010/wordprocessingDrawing" xmlns:wp="http://schemas.openxmlformats.org/drawingml/2006/wordprocessingDrawing" xmlns:w10="urn:schemas-microsoft-com:office:word" xmlns:w="http://schemas.openxmlformats.org/wordprocessingml/2006/main" xmlns:w14="http://schemas.microsoft.com/office/word/2010/wordml" xmlns:wpg="http://schemas.microsoft.com/office/word/2010/wordprocessingGroup" xmlns:wpi="http://schemas.microsoft.com/office/word/2010/wordprocessingInk" xmlns:wne="http://schemas.microsoft.com/office/word/2006/wordml" xmlns:wps="http://schemas.microsoft.com/office/word/2010/wordprocessingShape" mc:Ignorable="w14 wp14">
-  <w:abstractNum w:abstractNumId="0">
+<w:numbering xmlns:wpc="http://schemas.microsoft.com/office/word/2010/wordprocessingCanvas" xmlns:cx="http://schemas.microsoft.com/office/drawing/2014/chartex" xmlns:mc="http://schemas.openxmlformats.org/markup-compatibility/2006" xmlns:o="urn:schemas-microsoft-com:office:office" xmlns:r="http://schemas.openxmlformats.org/officeDocument/2006/relationships" xmlns:m="http://schemas.openxmlformats.org/officeDocument/2006/math" xmlns:v="urn:schemas-microsoft-com:vml" xmlns:wp14="http://schemas.microsoft.com/office/word/2010/wordprocessingDrawing" xmlns:wp="http://schemas.openxmlformats.org/drawingml/2006/wordprocessingDrawing" xmlns:w10="urn:schemas-microsoft-com:office:word" xmlns:w="http://schemas.openxmlformats.org/wordprocessingml/2006/main" xmlns:w14="http://schemas.microsoft.com/office/word/2010/wordml" xmlns:w15="http://schemas.microsoft.com/office/word/2012/wordml" xmlns:w16se="http://schemas.microsoft.com/office/word/2015/wordml/symex" xmlns:wpg="http://schemas.microsoft.com/office/word/2010/wordprocessingGroup" xmlns:wpi="http://schemas.microsoft.com/office/word/2010/wordprocessingInk" xmlns:wne="http://schemas.microsoft.com/office/word/2006/wordml" xmlns:wps="http://schemas.microsoft.com/office/word/2010/wordprocessingShape" mc:Ignorable="w14 w15 w16se wp14">
+  <w:abstractNum w:abstractNumId="0" w15:restartNumberingAfterBreak="0">
     <w:nsid w:val="00000001"/>
     <w:multiLevelType w:val="multilevel"/>
     <w:tmpl w:val="AC12CE28"/>
@@ -5464,7 +5631,7 @@
       </w:pPr>
     </w:lvl>
   </w:abstractNum>
-  <w:abstractNum w:abstractNumId="1">
+  <w:abstractNum w:abstractNumId="1" w15:restartNumberingAfterBreak="0">
     <w:nsid w:val="00000002"/>
     <w:multiLevelType w:val="singleLevel"/>
     <w:tmpl w:val="00000002"/>
@@ -5485,7 +5652,7 @@
       </w:rPr>
     </w:lvl>
   </w:abstractNum>
-  <w:abstractNum w:abstractNumId="2">
+  <w:abstractNum w:abstractNumId="2" w15:restartNumberingAfterBreak="0">
     <w:nsid w:val="00000003"/>
     <w:multiLevelType w:val="multilevel"/>
     <w:tmpl w:val="00000003"/>
@@ -5599,7 +5766,7 @@
       </w:pPr>
     </w:lvl>
   </w:abstractNum>
-  <w:abstractNum w:abstractNumId="3">
+  <w:abstractNum w:abstractNumId="3" w15:restartNumberingAfterBreak="0">
     <w:nsid w:val="00000005"/>
     <w:multiLevelType w:val="singleLevel"/>
     <w:tmpl w:val="00000005"/>
@@ -5622,7 +5789,7 @@
       </w:rPr>
     </w:lvl>
   </w:abstractNum>
-  <w:abstractNum w:abstractNumId="4">
+  <w:abstractNum w:abstractNumId="4" w15:restartNumberingAfterBreak="0">
     <w:nsid w:val="00000006"/>
     <w:multiLevelType w:val="singleLevel"/>
     <w:tmpl w:val="00000006"/>
@@ -5643,7 +5810,7 @@
       </w:rPr>
     </w:lvl>
   </w:abstractNum>
-  <w:abstractNum w:abstractNumId="5">
+  <w:abstractNum w:abstractNumId="5" w15:restartNumberingAfterBreak="0">
     <w:nsid w:val="00000007"/>
     <w:multiLevelType w:val="singleLevel"/>
     <w:tmpl w:val="00000007"/>
@@ -5661,7 +5828,7 @@
       </w:pPr>
     </w:lvl>
   </w:abstractNum>
-  <w:abstractNum w:abstractNumId="6">
+  <w:abstractNum w:abstractNumId="6" w15:restartNumberingAfterBreak="0">
     <w:nsid w:val="00000008"/>
     <w:multiLevelType w:val="singleLevel"/>
     <w:tmpl w:val="00000008"/>
@@ -5684,7 +5851,7 @@
       </w:rPr>
     </w:lvl>
   </w:abstractNum>
-  <w:abstractNum w:abstractNumId="7">
+  <w:abstractNum w:abstractNumId="7" w15:restartNumberingAfterBreak="0">
     <w:nsid w:val="00000009"/>
     <w:multiLevelType w:val="singleLevel"/>
     <w:tmpl w:val="00000009"/>
@@ -5702,7 +5869,7 @@
       </w:pPr>
     </w:lvl>
   </w:abstractNum>
-  <w:abstractNum w:abstractNumId="8">
+  <w:abstractNum w:abstractNumId="8" w15:restartNumberingAfterBreak="0">
     <w:nsid w:val="0000000A"/>
     <w:multiLevelType w:val="singleLevel"/>
     <w:tmpl w:val="0000000A"/>
@@ -5720,7 +5887,7 @@
       </w:pPr>
     </w:lvl>
   </w:abstractNum>
-  <w:abstractNum w:abstractNumId="9">
+  <w:abstractNum w:abstractNumId="9" w15:restartNumberingAfterBreak="0">
     <w:nsid w:val="0000000B"/>
     <w:multiLevelType w:val="singleLevel"/>
     <w:tmpl w:val="0000000B"/>
@@ -5741,7 +5908,7 @@
       </w:rPr>
     </w:lvl>
   </w:abstractNum>
-  <w:abstractNum w:abstractNumId="10">
+  <w:abstractNum w:abstractNumId="10" w15:restartNumberingAfterBreak="0">
     <w:nsid w:val="0000000C"/>
     <w:multiLevelType w:val="singleLevel"/>
     <w:tmpl w:val="0000000C"/>
@@ -5764,7 +5931,7 @@
       </w:rPr>
     </w:lvl>
   </w:abstractNum>
-  <w:abstractNum w:abstractNumId="11">
+  <w:abstractNum w:abstractNumId="11" w15:restartNumberingAfterBreak="0">
     <w:nsid w:val="0000000D"/>
     <w:multiLevelType w:val="singleLevel"/>
     <w:tmpl w:val="0000000D"/>
@@ -5782,7 +5949,7 @@
       </w:pPr>
     </w:lvl>
   </w:abstractNum>
-  <w:abstractNum w:abstractNumId="12">
+  <w:abstractNum w:abstractNumId="12" w15:restartNumberingAfterBreak="0">
     <w:nsid w:val="0000000E"/>
     <w:multiLevelType w:val="multilevel"/>
     <w:tmpl w:val="0000000E"/>
@@ -5896,7 +6063,7 @@
       </w:pPr>
     </w:lvl>
   </w:abstractNum>
-  <w:abstractNum w:abstractNumId="13">
+  <w:abstractNum w:abstractNumId="13" w15:restartNumberingAfterBreak="0">
     <w:nsid w:val="0000000F"/>
     <w:multiLevelType w:val="singleLevel"/>
     <w:tmpl w:val="0000000F"/>
@@ -5914,7 +6081,7 @@
       </w:pPr>
     </w:lvl>
   </w:abstractNum>
-  <w:abstractNum w:abstractNumId="14">
+  <w:abstractNum w:abstractNumId="14" w15:restartNumberingAfterBreak="0">
     <w:nsid w:val="00000010"/>
     <w:multiLevelType w:val="multilevel"/>
     <w:tmpl w:val="00000010"/>
@@ -6028,7 +6195,7 @@
       </w:pPr>
     </w:lvl>
   </w:abstractNum>
-  <w:abstractNum w:abstractNumId="15">
+  <w:abstractNum w:abstractNumId="15" w15:restartNumberingAfterBreak="0">
     <w:nsid w:val="00000012"/>
     <w:multiLevelType w:val="singleLevel"/>
     <w:tmpl w:val="00000012"/>
@@ -6046,7 +6213,7 @@
       </w:pPr>
     </w:lvl>
   </w:abstractNum>
-  <w:abstractNum w:abstractNumId="16">
+  <w:abstractNum w:abstractNumId="16" w15:restartNumberingAfterBreak="0">
     <w:nsid w:val="04196722"/>
     <w:multiLevelType w:val="hybridMultilevel"/>
     <w:tmpl w:val="CF6020C4"/>
@@ -6158,7 +6325,96 @@
       </w:rPr>
     </w:lvl>
   </w:abstractNum>
-  <w:abstractNum w:abstractNumId="17">
+  <w:abstractNum w:abstractNumId="17" w15:restartNumberingAfterBreak="0">
+    <w:nsid w:val="06883ECA"/>
+    <w:multiLevelType w:val="hybridMultilevel"/>
+    <w:tmpl w:val="0A70C12C"/>
+    <w:lvl w:ilvl="0" w:tplc="04090001">
+      <w:start w:val="1"/>
+      <w:numFmt w:val="bullet"/>
+      <w:lvlText w:val=""/>
+      <w:lvlJc w:val="left"/>
+      <w:pPr>
+        <w:ind w:left="720" w:hanging="360"/>
+      </w:pPr>
+      <w:rPr>
+        <w:rFonts w:ascii="Symbol" w:hAnsi="Symbol" w:hint="default"/>
+      </w:rPr>
+    </w:lvl>
+    <w:lvl w:ilvl="1" w:tplc="04090019" w:tentative="1">
+      <w:start w:val="1"/>
+      <w:numFmt w:val="lowerLetter"/>
+      <w:lvlText w:val="%2."/>
+      <w:lvlJc w:val="left"/>
+      <w:pPr>
+        <w:ind w:left="1440" w:hanging="360"/>
+      </w:pPr>
+    </w:lvl>
+    <w:lvl w:ilvl="2" w:tplc="0409001B" w:tentative="1">
+      <w:start w:val="1"/>
+      <w:numFmt w:val="lowerRoman"/>
+      <w:lvlText w:val="%3."/>
+      <w:lvlJc w:val="right"/>
+      <w:pPr>
+        <w:ind w:left="2160" w:hanging="180"/>
+      </w:pPr>
+    </w:lvl>
+    <w:lvl w:ilvl="3" w:tplc="0409000F" w:tentative="1">
+      <w:start w:val="1"/>
+      <w:numFmt w:val="decimal"/>
+      <w:lvlText w:val="%4."/>
+      <w:lvlJc w:val="left"/>
+      <w:pPr>
+        <w:ind w:left="2880" w:hanging="360"/>
+      </w:pPr>
+    </w:lvl>
+    <w:lvl w:ilvl="4" w:tplc="04090019" w:tentative="1">
+      <w:start w:val="1"/>
+      <w:numFmt w:val="lowerLetter"/>
+      <w:lvlText w:val="%5."/>
+      <w:lvlJc w:val="left"/>
+      <w:pPr>
+        <w:ind w:left="3600" w:hanging="360"/>
+      </w:pPr>
+    </w:lvl>
+    <w:lvl w:ilvl="5" w:tplc="0409001B" w:tentative="1">
+      <w:start w:val="1"/>
+      <w:numFmt w:val="lowerRoman"/>
+      <w:lvlText w:val="%6."/>
+      <w:lvlJc w:val="right"/>
+      <w:pPr>
+        <w:ind w:left="4320" w:hanging="180"/>
+      </w:pPr>
+    </w:lvl>
+    <w:lvl w:ilvl="6" w:tplc="0409000F" w:tentative="1">
+      <w:start w:val="1"/>
+      <w:numFmt w:val="decimal"/>
+      <w:lvlText w:val="%7."/>
+      <w:lvlJc w:val="left"/>
+      <w:pPr>
+        <w:ind w:left="5040" w:hanging="360"/>
+      </w:pPr>
+    </w:lvl>
+    <w:lvl w:ilvl="7" w:tplc="04090019" w:tentative="1">
+      <w:start w:val="1"/>
+      <w:numFmt w:val="lowerLetter"/>
+      <w:lvlText w:val="%8."/>
+      <w:lvlJc w:val="left"/>
+      <w:pPr>
+        <w:ind w:left="5760" w:hanging="360"/>
+      </w:pPr>
+    </w:lvl>
+    <w:lvl w:ilvl="8" w:tplc="0409001B" w:tentative="1">
+      <w:start w:val="1"/>
+      <w:numFmt w:val="lowerRoman"/>
+      <w:lvlText w:val="%9."/>
+      <w:lvlJc w:val="right"/>
+      <w:pPr>
+        <w:ind w:left="6480" w:hanging="180"/>
+      </w:pPr>
+    </w:lvl>
+  </w:abstractNum>
+  <w:abstractNum w:abstractNumId="18" w15:restartNumberingAfterBreak="0">
     <w:nsid w:val="0D634B9D"/>
     <w:multiLevelType w:val="hybridMultilevel"/>
     <w:tmpl w:val="3C18C8E8"/>
@@ -6271,7 +6527,7 @@
       </w:rPr>
     </w:lvl>
   </w:abstractNum>
-  <w:abstractNum w:abstractNumId="18">
+  <w:abstractNum w:abstractNumId="19" w15:restartNumberingAfterBreak="0">
     <w:nsid w:val="1FE2537C"/>
     <w:multiLevelType w:val="hybridMultilevel"/>
     <w:tmpl w:val="DC94D102"/>
@@ -6360,7 +6616,120 @@
       </w:pPr>
     </w:lvl>
   </w:abstractNum>
-  <w:abstractNum w:abstractNumId="19">
+  <w:abstractNum w:abstractNumId="20" w15:restartNumberingAfterBreak="0">
+    <w:nsid w:val="22DE5352"/>
+    <w:multiLevelType w:val="hybridMultilevel"/>
+    <w:tmpl w:val="87949BEA"/>
+    <w:lvl w:ilvl="0" w:tplc="04090001">
+      <w:start w:val="1"/>
+      <w:numFmt w:val="bullet"/>
+      <w:lvlText w:val=""/>
+      <w:lvlJc w:val="left"/>
+      <w:pPr>
+        <w:ind w:left="1080" w:hanging="360"/>
+      </w:pPr>
+      <w:rPr>
+        <w:rFonts w:ascii="Symbol" w:hAnsi="Symbol" w:hint="default"/>
+      </w:rPr>
+    </w:lvl>
+    <w:lvl w:ilvl="1" w:tplc="04090003" w:tentative="1">
+      <w:start w:val="1"/>
+      <w:numFmt w:val="bullet"/>
+      <w:lvlText w:val="o"/>
+      <w:lvlJc w:val="left"/>
+      <w:pPr>
+        <w:ind w:left="1800" w:hanging="360"/>
+      </w:pPr>
+      <w:rPr>
+        <w:rFonts w:ascii="Courier New" w:hAnsi="Courier New" w:cs="Courier New" w:hint="default"/>
+      </w:rPr>
+    </w:lvl>
+    <w:lvl w:ilvl="2" w:tplc="04090005" w:tentative="1">
+      <w:start w:val="1"/>
+      <w:numFmt w:val="bullet"/>
+      <w:lvlText w:val=""/>
+      <w:lvlJc w:val="left"/>
+      <w:pPr>
+        <w:ind w:left="2520" w:hanging="360"/>
+      </w:pPr>
+      <w:rPr>
+        <w:rFonts w:ascii="Wingdings" w:hAnsi="Wingdings" w:hint="default"/>
+      </w:rPr>
+    </w:lvl>
+    <w:lvl w:ilvl="3" w:tplc="04090001" w:tentative="1">
+      <w:start w:val="1"/>
+      <w:numFmt w:val="bullet"/>
+      <w:lvlText w:val=""/>
+      <w:lvlJc w:val="left"/>
+      <w:pPr>
+        <w:ind w:left="3240" w:hanging="360"/>
+      </w:pPr>
+      <w:rPr>
+        <w:rFonts w:ascii="Symbol" w:hAnsi="Symbol" w:hint="default"/>
+      </w:rPr>
+    </w:lvl>
+    <w:lvl w:ilvl="4" w:tplc="04090003" w:tentative="1">
+      <w:start w:val="1"/>
+      <w:numFmt w:val="bullet"/>
+      <w:lvlText w:val="o"/>
+      <w:lvlJc w:val="left"/>
+      <w:pPr>
+        <w:ind w:left="3960" w:hanging="360"/>
+      </w:pPr>
+      <w:rPr>
+        <w:rFonts w:ascii="Courier New" w:hAnsi="Courier New" w:cs="Courier New" w:hint="default"/>
+      </w:rPr>
+    </w:lvl>
+    <w:lvl w:ilvl="5" w:tplc="04090005" w:tentative="1">
+      <w:start w:val="1"/>
+      <w:numFmt w:val="bullet"/>
+      <w:lvlText w:val=""/>
+      <w:lvlJc w:val="left"/>
+      <w:pPr>
+        <w:ind w:left="4680" w:hanging="360"/>
+      </w:pPr>
+      <w:rPr>
+        <w:rFonts w:ascii="Wingdings" w:hAnsi="Wingdings" w:hint="default"/>
+      </w:rPr>
+    </w:lvl>
+    <w:lvl w:ilvl="6" w:tplc="04090001" w:tentative="1">
+      <w:start w:val="1"/>
+      <w:numFmt w:val="bullet"/>
+      <w:lvlText w:val=""/>
+      <w:lvlJc w:val="left"/>
+      <w:pPr>
+        <w:ind w:left="5400" w:hanging="360"/>
+      </w:pPr>
+      <w:rPr>
+        <w:rFonts w:ascii="Symbol" w:hAnsi="Symbol" w:hint="default"/>
+      </w:rPr>
+    </w:lvl>
+    <w:lvl w:ilvl="7" w:tplc="04090003" w:tentative="1">
+      <w:start w:val="1"/>
+      <w:numFmt w:val="bullet"/>
+      <w:lvlText w:val="o"/>
+      <w:lvlJc w:val="left"/>
+      <w:pPr>
+        <w:ind w:left="6120" w:hanging="360"/>
+      </w:pPr>
+      <w:rPr>
+        <w:rFonts w:ascii="Courier New" w:hAnsi="Courier New" w:cs="Courier New" w:hint="default"/>
+      </w:rPr>
+    </w:lvl>
+    <w:lvl w:ilvl="8" w:tplc="04090005" w:tentative="1">
+      <w:start w:val="1"/>
+      <w:numFmt w:val="bullet"/>
+      <w:lvlText w:val=""/>
+      <w:lvlJc w:val="left"/>
+      <w:pPr>
+        <w:ind w:left="6840" w:hanging="360"/>
+      </w:pPr>
+      <w:rPr>
+        <w:rFonts w:ascii="Wingdings" w:hAnsi="Wingdings" w:hint="default"/>
+      </w:rPr>
+    </w:lvl>
+  </w:abstractNum>
+  <w:abstractNum w:abstractNumId="21" w15:restartNumberingAfterBreak="0">
     <w:nsid w:val="5C003823"/>
     <w:multiLevelType w:val="hybridMultilevel"/>
     <w:tmpl w:val="11CE90BA"/>
@@ -6449,7 +6818,7 @@
       </w:pPr>
     </w:lvl>
   </w:abstractNum>
-  <w:abstractNum w:abstractNumId="20">
+  <w:abstractNum w:abstractNumId="22" w15:restartNumberingAfterBreak="0">
     <w:nsid w:val="635D3743"/>
     <w:multiLevelType w:val="hybridMultilevel"/>
     <w:tmpl w:val="66BE0920"/>
@@ -6562,7 +6931,7 @@
       </w:rPr>
     </w:lvl>
   </w:abstractNum>
-  <w:abstractNum w:abstractNumId="21">
+  <w:abstractNum w:abstractNumId="23" w15:restartNumberingAfterBreak="0">
     <w:nsid w:val="67987D31"/>
     <w:multiLevelType w:val="hybridMultilevel"/>
     <w:tmpl w:val="457CFBD0"/>
@@ -6675,7 +7044,7 @@
       </w:rPr>
     </w:lvl>
   </w:abstractNum>
-  <w:abstractNum w:abstractNumId="22">
+  <w:abstractNum w:abstractNumId="24" w15:restartNumberingAfterBreak="0">
     <w:nsid w:val="6888744A"/>
     <w:multiLevelType w:val="hybridMultilevel"/>
     <w:tmpl w:val="34586EE6"/>
@@ -6788,7 +7157,7 @@
       </w:rPr>
     </w:lvl>
   </w:abstractNum>
-  <w:abstractNum w:abstractNumId="23">
+  <w:abstractNum w:abstractNumId="25" w15:restartNumberingAfterBreak="0">
     <w:nsid w:val="6E6566D4"/>
     <w:multiLevelType w:val="hybridMultilevel"/>
     <w:tmpl w:val="DC94D102"/>
@@ -6802,6 +7171,94 @@
       </w:pPr>
       <w:rPr>
         <w:rFonts w:hint="default"/>
+      </w:rPr>
+    </w:lvl>
+    <w:lvl w:ilvl="1" w:tplc="04090019" w:tentative="1">
+      <w:start w:val="1"/>
+      <w:numFmt w:val="lowerLetter"/>
+      <w:lvlText w:val="%2."/>
+      <w:lvlJc w:val="left"/>
+      <w:pPr>
+        <w:ind w:left="1440" w:hanging="360"/>
+      </w:pPr>
+    </w:lvl>
+    <w:lvl w:ilvl="2" w:tplc="0409001B" w:tentative="1">
+      <w:start w:val="1"/>
+      <w:numFmt w:val="lowerRoman"/>
+      <w:lvlText w:val="%3."/>
+      <w:lvlJc w:val="right"/>
+      <w:pPr>
+        <w:ind w:left="2160" w:hanging="180"/>
+      </w:pPr>
+    </w:lvl>
+    <w:lvl w:ilvl="3" w:tplc="0409000F" w:tentative="1">
+      <w:start w:val="1"/>
+      <w:numFmt w:val="decimal"/>
+      <w:lvlText w:val="%4."/>
+      <w:lvlJc w:val="left"/>
+      <w:pPr>
+        <w:ind w:left="2880" w:hanging="360"/>
+      </w:pPr>
+    </w:lvl>
+    <w:lvl w:ilvl="4" w:tplc="04090019" w:tentative="1">
+      <w:start w:val="1"/>
+      <w:numFmt w:val="lowerLetter"/>
+      <w:lvlText w:val="%5."/>
+      <w:lvlJc w:val="left"/>
+      <w:pPr>
+        <w:ind w:left="3600" w:hanging="360"/>
+      </w:pPr>
+    </w:lvl>
+    <w:lvl w:ilvl="5" w:tplc="0409001B" w:tentative="1">
+      <w:start w:val="1"/>
+      <w:numFmt w:val="lowerRoman"/>
+      <w:lvlText w:val="%6."/>
+      <w:lvlJc w:val="right"/>
+      <w:pPr>
+        <w:ind w:left="4320" w:hanging="180"/>
+      </w:pPr>
+    </w:lvl>
+    <w:lvl w:ilvl="6" w:tplc="0409000F" w:tentative="1">
+      <w:start w:val="1"/>
+      <w:numFmt w:val="decimal"/>
+      <w:lvlText w:val="%7."/>
+      <w:lvlJc w:val="left"/>
+      <w:pPr>
+        <w:ind w:left="5040" w:hanging="360"/>
+      </w:pPr>
+    </w:lvl>
+    <w:lvl w:ilvl="7" w:tplc="04090019" w:tentative="1">
+      <w:start w:val="1"/>
+      <w:numFmt w:val="lowerLetter"/>
+      <w:lvlText w:val="%8."/>
+      <w:lvlJc w:val="left"/>
+      <w:pPr>
+        <w:ind w:left="5760" w:hanging="360"/>
+      </w:pPr>
+    </w:lvl>
+    <w:lvl w:ilvl="8" w:tplc="0409001B" w:tentative="1">
+      <w:start w:val="1"/>
+      <w:numFmt w:val="lowerRoman"/>
+      <w:lvlText w:val="%9."/>
+      <w:lvlJc w:val="right"/>
+      <w:pPr>
+        <w:ind w:left="6480" w:hanging="180"/>
+      </w:pPr>
+    </w:lvl>
+  </w:abstractNum>
+  <w:abstractNum w:abstractNumId="26" w15:restartNumberingAfterBreak="0">
+    <w:nsid w:val="77221FED"/>
+    <w:multiLevelType w:val="hybridMultilevel"/>
+    <w:tmpl w:val="ECDA1C72"/>
+    <w:lvl w:ilvl="0" w:tplc="9908545C">
+      <w:numFmt w:val="bullet"/>
+      <w:lvlText w:val="-"/>
+      <w:lvlJc w:val="left"/>
+      <w:pPr>
+        <w:ind w:left="720" w:hanging="360"/>
+      </w:pPr>
+      <w:rPr>
+        <w:rFonts w:ascii="Tahoma" w:eastAsia="MS Mincho" w:hAnsi="Tahoma" w:cs="Tahoma" w:hint="default"/>
       </w:rPr>
     </w:lvl>
     <w:lvl w:ilvl="1" w:tplc="04090019" w:tentative="1">
@@ -6881,35 +7338,44 @@
     <w:abstractNumId w:val="0"/>
   </w:num>
   <w:num w:numId="2">
-    <w:abstractNumId w:val="23"/>
+    <w:abstractNumId w:val="25"/>
   </w:num>
   <w:num w:numId="3">
-    <w:abstractNumId w:val="18"/>
+    <w:abstractNumId w:val="19"/>
   </w:num>
   <w:num w:numId="4">
     <w:abstractNumId w:val="16"/>
   </w:num>
   <w:num w:numId="5">
-    <w:abstractNumId w:val="19"/>
+    <w:abstractNumId w:val="21"/>
   </w:num>
   <w:num w:numId="6">
+    <w:abstractNumId w:val="18"/>
+  </w:num>
+  <w:num w:numId="7">
+    <w:abstractNumId w:val="23"/>
+  </w:num>
+  <w:num w:numId="8">
+    <w:abstractNumId w:val="24"/>
+  </w:num>
+  <w:num w:numId="9">
+    <w:abstractNumId w:val="22"/>
+  </w:num>
+  <w:num w:numId="10">
     <w:abstractNumId w:val="17"/>
   </w:num>
-  <w:num w:numId="7">
-    <w:abstractNumId w:val="21"/>
+  <w:num w:numId="11">
+    <w:abstractNumId w:val="20"/>
   </w:num>
-  <w:num w:numId="8">
-    <w:abstractNumId w:val="22"/>
-  </w:num>
-  <w:num w:numId="9">
-    <w:abstractNumId w:val="20"/>
+  <w:num w:numId="12">
+    <w:abstractNumId w:val="26"/>
   </w:num>
   <w:numIdMacAtCleanup w:val="9"/>
 </w:numbering>
 </file>
 
 <file path=word/styles.xml><?xml version="1.0" encoding="utf-8"?>
-<w:styles xmlns:mc="http://schemas.openxmlformats.org/markup-compatibility/2006" xmlns:r="http://schemas.openxmlformats.org/officeDocument/2006/relationships" xmlns:w="http://schemas.openxmlformats.org/wordprocessingml/2006/main" xmlns:w14="http://schemas.microsoft.com/office/word/2010/wordml" mc:Ignorable="w14">
+<w:styles xmlns:mc="http://schemas.openxmlformats.org/markup-compatibility/2006" xmlns:r="http://schemas.openxmlformats.org/officeDocument/2006/relationships" xmlns:w="http://schemas.openxmlformats.org/wordprocessingml/2006/main" xmlns:w14="http://schemas.microsoft.com/office/word/2010/wordml" xmlns:w15="http://schemas.microsoft.com/office/word/2012/wordml" xmlns:w16se="http://schemas.microsoft.com/office/word/2015/wordml/symex" mc:Ignorable="w14 w15 w16se">
   <w:docDefaults>
     <w:rPrDefault>
       <w:rPr>
@@ -6919,146 +7385,370 @@
     </w:rPrDefault>
     <w:pPrDefault/>
   </w:docDefaults>
-  <w:latentStyles w:defLockedState="0" w:defUIPriority="0" w:defSemiHidden="1" w:defUnhideWhenUsed="1" w:defQFormat="0" w:count="267">
-    <w:lsdException w:name="Normal" w:semiHidden="0" w:unhideWhenUsed="0" w:qFormat="1"/>
-    <w:lsdException w:name="heading 1" w:semiHidden="0" w:unhideWhenUsed="0" w:qFormat="1"/>
-    <w:lsdException w:name="heading 2" w:semiHidden="0" w:unhideWhenUsed="0" w:qFormat="1"/>
-    <w:lsdException w:name="heading 3" w:qFormat="1"/>
-    <w:lsdException w:name="heading 4" w:qFormat="1"/>
-    <w:lsdException w:name="heading 5" w:qFormat="1"/>
-    <w:lsdException w:name="heading 6" w:qFormat="1"/>
-    <w:lsdException w:name="heading 7" w:qFormat="1"/>
-    <w:lsdException w:name="heading 8" w:qFormat="1"/>
-    <w:lsdException w:name="heading 9" w:qFormat="1"/>
-    <w:lsdException w:name="toc 1" w:uiPriority="39"/>
-    <w:lsdException w:name="toc 2" w:uiPriority="39"/>
-    <w:lsdException w:name="toc 3" w:uiPriority="39"/>
-    <w:lsdException w:name="caption" w:qFormat="1"/>
-    <w:lsdException w:name="macro" w:semiHidden="0" w:unhideWhenUsed="0"/>
-    <w:lsdException w:name="List Bullet" w:semiHidden="0" w:unhideWhenUsed="0"/>
-    <w:lsdException w:name="List Number" w:semiHidden="0" w:unhideWhenUsed="0"/>
-    <w:lsdException w:name="Title" w:semiHidden="0" w:unhideWhenUsed="0" w:qFormat="1"/>
-    <w:lsdException w:name="List Continue 3" w:semiHidden="0" w:unhideWhenUsed="0"/>
-    <w:lsdException w:name="List Continue 4" w:semiHidden="0" w:unhideWhenUsed="0"/>
-    <w:lsdException w:name="List Continue 5" w:semiHidden="0" w:unhideWhenUsed="0"/>
-    <w:lsdException w:name="Message Header" w:semiHidden="0" w:unhideWhenUsed="0"/>
-    <w:lsdException w:name="Subtitle" w:semiHidden="0" w:unhideWhenUsed="0" w:qFormat="1"/>
-    <w:lsdException w:name="Hyperlink" w:uiPriority="99"/>
-    <w:lsdException w:name="Strong" w:semiHidden="0" w:unhideWhenUsed="0" w:qFormat="1"/>
-    <w:lsdException w:name="Emphasis" w:semiHidden="0" w:unhideWhenUsed="0" w:qFormat="1"/>
-    <w:lsdException w:name="Normal (Web)" w:uiPriority="99"/>
-    <w:lsdException w:name="Table Grid" w:semiHidden="0" w:unhideWhenUsed="0"/>
-    <w:lsdException w:name="Placeholder Text" w:uiPriority="99" w:unhideWhenUsed="0"/>
-    <w:lsdException w:name="No Spacing" w:semiHidden="0" w:uiPriority="1" w:unhideWhenUsed="0" w:qFormat="1"/>
-    <w:lsdException w:name="Light Shading" w:semiHidden="0" w:uiPriority="60" w:unhideWhenUsed="0"/>
-    <w:lsdException w:name="Light List" w:semiHidden="0" w:uiPriority="61" w:unhideWhenUsed="0"/>
-    <w:lsdException w:name="Light Grid" w:semiHidden="0" w:uiPriority="62" w:unhideWhenUsed="0"/>
-    <w:lsdException w:name="Medium Shading 1" w:semiHidden="0" w:uiPriority="63" w:unhideWhenUsed="0"/>
-    <w:lsdException w:name="Medium Shading 2" w:semiHidden="0" w:uiPriority="64" w:unhideWhenUsed="0"/>
-    <w:lsdException w:name="Medium List 1" w:semiHidden="0" w:uiPriority="65" w:unhideWhenUsed="0"/>
-    <w:lsdException w:name="Medium List 2" w:semiHidden="0" w:uiPriority="66" w:unhideWhenUsed="0"/>
-    <w:lsdException w:name="Medium Grid 1" w:semiHidden="0" w:uiPriority="67" w:unhideWhenUsed="0"/>
-    <w:lsdException w:name="Medium Grid 2" w:semiHidden="0" w:uiPriority="68" w:unhideWhenUsed="0"/>
-    <w:lsdException w:name="Medium Grid 3" w:semiHidden="0" w:uiPriority="69" w:unhideWhenUsed="0"/>
-    <w:lsdException w:name="Dark List" w:semiHidden="0" w:uiPriority="70" w:unhideWhenUsed="0"/>
-    <w:lsdException w:name="Colorful Shading" w:semiHidden="0" w:uiPriority="71" w:unhideWhenUsed="0"/>
-    <w:lsdException w:name="Colorful List" w:semiHidden="0" w:uiPriority="72" w:unhideWhenUsed="0"/>
-    <w:lsdException w:name="Colorful Grid" w:semiHidden="0" w:uiPriority="73" w:unhideWhenUsed="0"/>
-    <w:lsdException w:name="Light Shading Accent 1" w:semiHidden="0" w:uiPriority="60" w:unhideWhenUsed="0"/>
-    <w:lsdException w:name="Light List Accent 1" w:semiHidden="0" w:uiPriority="61" w:unhideWhenUsed="0"/>
-    <w:lsdException w:name="Light Grid Accent 1" w:semiHidden="0" w:uiPriority="62" w:unhideWhenUsed="0"/>
-    <w:lsdException w:name="Medium Shading 1 Accent 1" w:semiHidden="0" w:uiPriority="63" w:unhideWhenUsed="0"/>
-    <w:lsdException w:name="Medium Shading 2 Accent 1" w:semiHidden="0" w:uiPriority="64" w:unhideWhenUsed="0"/>
-    <w:lsdException w:name="Medium List 1 Accent 1" w:semiHidden="0" w:uiPriority="65" w:unhideWhenUsed="0"/>
-    <w:lsdException w:name="Revision" w:uiPriority="99" w:unhideWhenUsed="0"/>
-    <w:lsdException w:name="List Paragraph" w:semiHidden="0" w:unhideWhenUsed="0" w:qFormat="1"/>
-    <w:lsdException w:name="Quote" w:semiHidden="0" w:uiPriority="29" w:unhideWhenUsed="0" w:qFormat="1"/>
-    <w:lsdException w:name="Intense Quote" w:semiHidden="0" w:uiPriority="30" w:unhideWhenUsed="0" w:qFormat="1"/>
-    <w:lsdException w:name="Medium List 2 Accent 1" w:semiHidden="0" w:uiPriority="66" w:unhideWhenUsed="0"/>
-    <w:lsdException w:name="Medium Grid 1 Accent 1" w:semiHidden="0" w:uiPriority="67" w:unhideWhenUsed="0"/>
-    <w:lsdException w:name="Medium Grid 2 Accent 1" w:semiHidden="0" w:uiPriority="68" w:unhideWhenUsed="0"/>
-    <w:lsdException w:name="Medium Grid 3 Accent 1" w:semiHidden="0" w:uiPriority="69" w:unhideWhenUsed="0"/>
-    <w:lsdException w:name="Dark List Accent 1" w:semiHidden="0" w:uiPriority="70" w:unhideWhenUsed="0"/>
-    <w:lsdException w:name="Colorful Shading Accent 1" w:semiHidden="0" w:uiPriority="71" w:unhideWhenUsed="0"/>
-    <w:lsdException w:name="Colorful List Accent 1" w:semiHidden="0" w:uiPriority="72" w:unhideWhenUsed="0"/>
-    <w:lsdException w:name="Colorful Grid Accent 1" w:semiHidden="0" w:uiPriority="73" w:unhideWhenUsed="0"/>
-    <w:lsdException w:name="Light Shading Accent 2" w:semiHidden="0" w:uiPriority="60" w:unhideWhenUsed="0"/>
-    <w:lsdException w:name="Light List Accent 2" w:semiHidden="0" w:uiPriority="61" w:unhideWhenUsed="0"/>
-    <w:lsdException w:name="Light Grid Accent 2" w:semiHidden="0" w:uiPriority="62" w:unhideWhenUsed="0"/>
-    <w:lsdException w:name="Medium Shading 1 Accent 2" w:semiHidden="0" w:uiPriority="63" w:unhideWhenUsed="0"/>
-    <w:lsdException w:name="Medium Shading 2 Accent 2" w:semiHidden="0" w:uiPriority="64" w:unhideWhenUsed="0"/>
-    <w:lsdException w:name="Medium List 1 Accent 2" w:semiHidden="0" w:uiPriority="65" w:unhideWhenUsed="0"/>
-    <w:lsdException w:name="Medium List 2 Accent 2" w:semiHidden="0" w:uiPriority="66" w:unhideWhenUsed="0"/>
-    <w:lsdException w:name="Medium Grid 1 Accent 2" w:semiHidden="0" w:uiPriority="67" w:unhideWhenUsed="0"/>
-    <w:lsdException w:name="Medium Grid 2 Accent 2" w:semiHidden="0" w:uiPriority="68" w:unhideWhenUsed="0"/>
-    <w:lsdException w:name="Medium Grid 3 Accent 2" w:semiHidden="0" w:uiPriority="69" w:unhideWhenUsed="0"/>
-    <w:lsdException w:name="Dark List Accent 2" w:semiHidden="0" w:uiPriority="70" w:unhideWhenUsed="0"/>
-    <w:lsdException w:name="Colorful Shading Accent 2" w:semiHidden="0" w:uiPriority="71" w:unhideWhenUsed="0"/>
-    <w:lsdException w:name="Colorful List Accent 2" w:semiHidden="0" w:uiPriority="72" w:unhideWhenUsed="0"/>
-    <w:lsdException w:name="Colorful Grid Accent 2" w:semiHidden="0" w:uiPriority="73" w:unhideWhenUsed="0"/>
-    <w:lsdException w:name="Light Shading Accent 3" w:semiHidden="0" w:uiPriority="60" w:unhideWhenUsed="0"/>
-    <w:lsdException w:name="Light List Accent 3" w:semiHidden="0" w:uiPriority="61" w:unhideWhenUsed="0"/>
-    <w:lsdException w:name="Light Grid Accent 3" w:semiHidden="0" w:uiPriority="62" w:unhideWhenUsed="0"/>
-    <w:lsdException w:name="Medium Shading 1 Accent 3" w:semiHidden="0" w:uiPriority="63" w:unhideWhenUsed="0"/>
-    <w:lsdException w:name="Medium Shading 2 Accent 3" w:semiHidden="0" w:uiPriority="64" w:unhideWhenUsed="0"/>
-    <w:lsdException w:name="Medium List 1 Accent 3" w:semiHidden="0" w:uiPriority="65" w:unhideWhenUsed="0"/>
-    <w:lsdException w:name="Medium List 2 Accent 3" w:semiHidden="0" w:uiPriority="66" w:unhideWhenUsed="0"/>
-    <w:lsdException w:name="Medium Grid 1 Accent 3" w:semiHidden="0" w:uiPriority="67" w:unhideWhenUsed="0"/>
-    <w:lsdException w:name="Medium Grid 2 Accent 3" w:semiHidden="0" w:uiPriority="68" w:unhideWhenUsed="0"/>
-    <w:lsdException w:name="Medium Grid 3 Accent 3" w:semiHidden="0" w:uiPriority="69" w:unhideWhenUsed="0"/>
-    <w:lsdException w:name="Dark List Accent 3" w:semiHidden="0" w:uiPriority="70" w:unhideWhenUsed="0"/>
-    <w:lsdException w:name="Colorful Shading Accent 3" w:semiHidden="0" w:uiPriority="71" w:unhideWhenUsed="0"/>
-    <w:lsdException w:name="Colorful List Accent 3" w:semiHidden="0" w:uiPriority="72" w:unhideWhenUsed="0"/>
-    <w:lsdException w:name="Colorful Grid Accent 3" w:semiHidden="0" w:uiPriority="73" w:unhideWhenUsed="0"/>
-    <w:lsdException w:name="Light Shading Accent 4" w:semiHidden="0" w:uiPriority="60" w:unhideWhenUsed="0"/>
-    <w:lsdException w:name="Light List Accent 4" w:semiHidden="0" w:uiPriority="61" w:unhideWhenUsed="0"/>
-    <w:lsdException w:name="Light Grid Accent 4" w:semiHidden="0" w:uiPriority="62" w:unhideWhenUsed="0"/>
-    <w:lsdException w:name="Medium Shading 1 Accent 4" w:semiHidden="0" w:uiPriority="63" w:unhideWhenUsed="0"/>
-    <w:lsdException w:name="Medium Shading 2 Accent 4" w:semiHidden="0" w:uiPriority="64" w:unhideWhenUsed="0"/>
-    <w:lsdException w:name="Medium List 1 Accent 4" w:semiHidden="0" w:uiPriority="65" w:unhideWhenUsed="0"/>
-    <w:lsdException w:name="Medium List 2 Accent 4" w:semiHidden="0" w:uiPriority="66" w:unhideWhenUsed="0"/>
-    <w:lsdException w:name="Medium Grid 1 Accent 4" w:semiHidden="0" w:uiPriority="67" w:unhideWhenUsed="0"/>
-    <w:lsdException w:name="Medium Grid 2 Accent 4" w:semiHidden="0" w:uiPriority="68" w:unhideWhenUsed="0"/>
-    <w:lsdException w:name="Medium Grid 3 Accent 4" w:semiHidden="0" w:uiPriority="69" w:unhideWhenUsed="0"/>
-    <w:lsdException w:name="Dark List Accent 4" w:semiHidden="0" w:uiPriority="70" w:unhideWhenUsed="0"/>
-    <w:lsdException w:name="Colorful Shading Accent 4" w:semiHidden="0" w:uiPriority="71" w:unhideWhenUsed="0"/>
-    <w:lsdException w:name="Colorful List Accent 4" w:semiHidden="0" w:uiPriority="72" w:unhideWhenUsed="0"/>
-    <w:lsdException w:name="Colorful Grid Accent 4" w:semiHidden="0" w:uiPriority="73" w:unhideWhenUsed="0"/>
-    <w:lsdException w:name="Light Shading Accent 5" w:semiHidden="0" w:uiPriority="60" w:unhideWhenUsed="0"/>
-    <w:lsdException w:name="Light List Accent 5" w:semiHidden="0" w:uiPriority="61" w:unhideWhenUsed="0"/>
-    <w:lsdException w:name="Light Grid Accent 5" w:semiHidden="0" w:uiPriority="62" w:unhideWhenUsed="0"/>
-    <w:lsdException w:name="Medium Shading 1 Accent 5" w:semiHidden="0" w:uiPriority="63" w:unhideWhenUsed="0"/>
-    <w:lsdException w:name="Medium Shading 2 Accent 5" w:semiHidden="0" w:uiPriority="64" w:unhideWhenUsed="0"/>
-    <w:lsdException w:name="Medium List 1 Accent 5" w:semiHidden="0" w:uiPriority="65" w:unhideWhenUsed="0"/>
-    <w:lsdException w:name="Medium List 2 Accent 5" w:semiHidden="0" w:uiPriority="66" w:unhideWhenUsed="0"/>
-    <w:lsdException w:name="Medium Grid 1 Accent 5" w:semiHidden="0" w:uiPriority="67" w:unhideWhenUsed="0"/>
-    <w:lsdException w:name="Medium Grid 2 Accent 5" w:semiHidden="0" w:uiPriority="68" w:unhideWhenUsed="0"/>
-    <w:lsdException w:name="Medium Grid 3 Accent 5" w:semiHidden="0" w:uiPriority="69" w:unhideWhenUsed="0"/>
-    <w:lsdException w:name="Dark List Accent 5" w:semiHidden="0" w:uiPriority="70" w:unhideWhenUsed="0"/>
-    <w:lsdException w:name="Colorful Shading Accent 5" w:semiHidden="0" w:uiPriority="71" w:unhideWhenUsed="0"/>
-    <w:lsdException w:name="Colorful List Accent 5" w:semiHidden="0" w:uiPriority="72" w:unhideWhenUsed="0"/>
-    <w:lsdException w:name="Colorful Grid Accent 5" w:semiHidden="0" w:uiPriority="73" w:unhideWhenUsed="0"/>
-    <w:lsdException w:name="Light Shading Accent 6" w:semiHidden="0" w:uiPriority="60" w:unhideWhenUsed="0"/>
-    <w:lsdException w:name="Light List Accent 6" w:semiHidden="0" w:uiPriority="61" w:unhideWhenUsed="0"/>
-    <w:lsdException w:name="Light Grid Accent 6" w:semiHidden="0" w:uiPriority="62" w:unhideWhenUsed="0"/>
-    <w:lsdException w:name="Medium Shading 1 Accent 6" w:semiHidden="0" w:uiPriority="63" w:unhideWhenUsed="0"/>
-    <w:lsdException w:name="Medium Shading 2 Accent 6" w:semiHidden="0" w:uiPriority="64" w:unhideWhenUsed="0"/>
-    <w:lsdException w:name="Medium List 1 Accent 6" w:semiHidden="0" w:uiPriority="65" w:unhideWhenUsed="0"/>
-    <w:lsdException w:name="Medium List 2 Accent 6" w:semiHidden="0" w:uiPriority="66" w:unhideWhenUsed="0"/>
-    <w:lsdException w:name="Medium Grid 1 Accent 6" w:semiHidden="0" w:uiPriority="67" w:unhideWhenUsed="0"/>
-    <w:lsdException w:name="Medium Grid 2 Accent 6" w:semiHidden="0" w:uiPriority="68" w:unhideWhenUsed="0"/>
-    <w:lsdException w:name="Medium Grid 3 Accent 6" w:semiHidden="0" w:uiPriority="69" w:unhideWhenUsed="0"/>
-    <w:lsdException w:name="Dark List Accent 6" w:semiHidden="0" w:uiPriority="70" w:unhideWhenUsed="0"/>
-    <w:lsdException w:name="Colorful Shading Accent 6" w:semiHidden="0" w:uiPriority="71" w:unhideWhenUsed="0"/>
-    <w:lsdException w:name="Colorful List Accent 6" w:semiHidden="0" w:uiPriority="72" w:unhideWhenUsed="0"/>
-    <w:lsdException w:name="Colorful Grid Accent 6" w:semiHidden="0" w:uiPriority="73" w:unhideWhenUsed="0"/>
-    <w:lsdException w:name="Subtle Emphasis" w:semiHidden="0" w:uiPriority="19" w:unhideWhenUsed="0" w:qFormat="1"/>
-    <w:lsdException w:name="Intense Emphasis" w:semiHidden="0" w:uiPriority="21" w:unhideWhenUsed="0" w:qFormat="1"/>
-    <w:lsdException w:name="Subtle Reference" w:semiHidden="0" w:uiPriority="31" w:unhideWhenUsed="0" w:qFormat="1"/>
-    <w:lsdException w:name="Intense Reference" w:semiHidden="0" w:uiPriority="32" w:unhideWhenUsed="0" w:qFormat="1"/>
-    <w:lsdException w:name="Book Title" w:semiHidden="0" w:uiPriority="33" w:unhideWhenUsed="0" w:qFormat="1"/>
-    <w:lsdException w:name="Bibliography" w:uiPriority="37"/>
-    <w:lsdException w:name="TOC Heading" w:uiPriority="39" w:qFormat="1"/>
+  <w:latentStyles w:defLockedState="0" w:defUIPriority="0" w:defSemiHidden="0" w:defUnhideWhenUsed="0" w:defQFormat="0" w:count="371">
+    <w:lsdException w:name="Normal" w:qFormat="1"/>
+    <w:lsdException w:name="heading 1" w:qFormat="1"/>
+    <w:lsdException w:name="heading 2" w:qFormat="1"/>
+    <w:lsdException w:name="heading 3" w:semiHidden="1" w:unhideWhenUsed="1" w:qFormat="1"/>
+    <w:lsdException w:name="heading 4" w:semiHidden="1" w:unhideWhenUsed="1" w:qFormat="1"/>
+    <w:lsdException w:name="heading 5" w:semiHidden="1" w:unhideWhenUsed="1" w:qFormat="1"/>
+    <w:lsdException w:name="heading 6" w:semiHidden="1" w:unhideWhenUsed="1" w:qFormat="1"/>
+    <w:lsdException w:name="heading 7" w:semiHidden="1" w:unhideWhenUsed="1" w:qFormat="1"/>
+    <w:lsdException w:name="heading 8" w:semiHidden="1" w:unhideWhenUsed="1" w:qFormat="1"/>
+    <w:lsdException w:name="heading 9" w:semiHidden="1" w:unhideWhenUsed="1" w:qFormat="1"/>
+    <w:lsdException w:name="index 1" w:semiHidden="1" w:unhideWhenUsed="1"/>
+    <w:lsdException w:name="index 2" w:semiHidden="1" w:unhideWhenUsed="1"/>
+    <w:lsdException w:name="index 3" w:semiHidden="1" w:unhideWhenUsed="1"/>
+    <w:lsdException w:name="index 4" w:semiHidden="1" w:unhideWhenUsed="1"/>
+    <w:lsdException w:name="index 5" w:semiHidden="1" w:unhideWhenUsed="1"/>
+    <w:lsdException w:name="index 6" w:semiHidden="1" w:unhideWhenUsed="1"/>
+    <w:lsdException w:name="index 7" w:semiHidden="1" w:unhideWhenUsed="1"/>
+    <w:lsdException w:name="index 8" w:semiHidden="1" w:unhideWhenUsed="1"/>
+    <w:lsdException w:name="index 9" w:semiHidden="1" w:unhideWhenUsed="1"/>
+    <w:lsdException w:name="toc 1" w:semiHidden="1" w:uiPriority="39" w:unhideWhenUsed="1"/>
+    <w:lsdException w:name="toc 2" w:semiHidden="1" w:uiPriority="39" w:unhideWhenUsed="1"/>
+    <w:lsdException w:name="toc 3" w:semiHidden="1" w:uiPriority="39" w:unhideWhenUsed="1"/>
+    <w:lsdException w:name="toc 4" w:semiHidden="1" w:unhideWhenUsed="1"/>
+    <w:lsdException w:name="toc 5" w:semiHidden="1" w:unhideWhenUsed="1"/>
+    <w:lsdException w:name="toc 6" w:semiHidden="1" w:unhideWhenUsed="1"/>
+    <w:lsdException w:name="toc 7" w:semiHidden="1" w:unhideWhenUsed="1"/>
+    <w:lsdException w:name="toc 8" w:semiHidden="1" w:unhideWhenUsed="1"/>
+    <w:lsdException w:name="toc 9" w:semiHidden="1" w:unhideWhenUsed="1"/>
+    <w:lsdException w:name="Normal Indent" w:semiHidden="1" w:unhideWhenUsed="1"/>
+    <w:lsdException w:name="footnote text" w:semiHidden="1" w:unhideWhenUsed="1"/>
+    <w:lsdException w:name="annotation text" w:semiHidden="1" w:unhideWhenUsed="1"/>
+    <w:lsdException w:name="header" w:semiHidden="1" w:unhideWhenUsed="1"/>
+    <w:lsdException w:name="footer" w:semiHidden="1" w:unhideWhenUsed="1"/>
+    <w:lsdException w:name="index heading" w:semiHidden="1" w:unhideWhenUsed="1"/>
+    <w:lsdException w:name="caption" w:semiHidden="1" w:unhideWhenUsed="1" w:qFormat="1"/>
+    <w:lsdException w:name="table of figures" w:semiHidden="1" w:unhideWhenUsed="1"/>
+    <w:lsdException w:name="envelope address" w:semiHidden="1" w:unhideWhenUsed="1"/>
+    <w:lsdException w:name="envelope return" w:semiHidden="1" w:unhideWhenUsed="1"/>
+    <w:lsdException w:name="footnote reference" w:semiHidden="1" w:unhideWhenUsed="1"/>
+    <w:lsdException w:name="annotation reference" w:semiHidden="1" w:unhideWhenUsed="1"/>
+    <w:lsdException w:name="line number" w:semiHidden="1" w:unhideWhenUsed="1"/>
+    <w:lsdException w:name="page number" w:semiHidden="1" w:unhideWhenUsed="1"/>
+    <w:lsdException w:name="endnote reference" w:semiHidden="1" w:unhideWhenUsed="1"/>
+    <w:lsdException w:name="endnote text" w:semiHidden="1" w:unhideWhenUsed="1"/>
+    <w:lsdException w:name="table of authorities" w:semiHidden="1" w:unhideWhenUsed="1"/>
+    <w:lsdException w:name="toa heading" w:semiHidden="1" w:unhideWhenUsed="1"/>
+    <w:lsdException w:name="List" w:semiHidden="1" w:unhideWhenUsed="1"/>
+    <w:lsdException w:name="List 2" w:semiHidden="1" w:unhideWhenUsed="1"/>
+    <w:lsdException w:name="List 3" w:semiHidden="1" w:unhideWhenUsed="1"/>
+    <w:lsdException w:name="List 4" w:semiHidden="1" w:unhideWhenUsed="1"/>
+    <w:lsdException w:name="List 5" w:semiHidden="1" w:unhideWhenUsed="1"/>
+    <w:lsdException w:name="List Bullet 2" w:semiHidden="1" w:unhideWhenUsed="1"/>
+    <w:lsdException w:name="List Bullet 3" w:semiHidden="1" w:unhideWhenUsed="1"/>
+    <w:lsdException w:name="List Bullet 4" w:semiHidden="1" w:unhideWhenUsed="1"/>
+    <w:lsdException w:name="List Bullet 5" w:semiHidden="1" w:unhideWhenUsed="1"/>
+    <w:lsdException w:name="List Number 2" w:semiHidden="1" w:unhideWhenUsed="1"/>
+    <w:lsdException w:name="List Number 3" w:semiHidden="1" w:unhideWhenUsed="1"/>
+    <w:lsdException w:name="List Number 4" w:semiHidden="1" w:unhideWhenUsed="1"/>
+    <w:lsdException w:name="List Number 5" w:semiHidden="1" w:unhideWhenUsed="1"/>
+    <w:lsdException w:name="Title" w:qFormat="1"/>
+    <w:lsdException w:name="Closing" w:semiHidden="1" w:unhideWhenUsed="1"/>
+    <w:lsdException w:name="Signature" w:semiHidden="1" w:unhideWhenUsed="1"/>
+    <w:lsdException w:name="Default Paragraph Font" w:semiHidden="1" w:unhideWhenUsed="1"/>
+    <w:lsdException w:name="Body Text" w:semiHidden="1" w:unhideWhenUsed="1"/>
+    <w:lsdException w:name="Body Text Indent" w:semiHidden="1" w:unhideWhenUsed="1"/>
+    <w:lsdException w:name="List Continue" w:semiHidden="1" w:unhideWhenUsed="1"/>
+    <w:lsdException w:name="List Continue 2" w:semiHidden="1" w:unhideWhenUsed="1"/>
+    <w:lsdException w:name="Subtitle" w:qFormat="1"/>
+    <w:lsdException w:name="Salutation" w:semiHidden="1" w:unhideWhenUsed="1"/>
+    <w:lsdException w:name="Date" w:semiHidden="1" w:unhideWhenUsed="1"/>
+    <w:lsdException w:name="Body Text First Indent" w:semiHidden="1" w:unhideWhenUsed="1"/>
+    <w:lsdException w:name="Body Text First Indent 2" w:semiHidden="1" w:unhideWhenUsed="1"/>
+    <w:lsdException w:name="Note Heading" w:semiHidden="1" w:unhideWhenUsed="1"/>
+    <w:lsdException w:name="Body Text 2" w:semiHidden="1" w:unhideWhenUsed="1"/>
+    <w:lsdException w:name="Body Text 3" w:semiHidden="1" w:unhideWhenUsed="1"/>
+    <w:lsdException w:name="Body Text Indent 2" w:semiHidden="1" w:unhideWhenUsed="1"/>
+    <w:lsdException w:name="Body Text Indent 3" w:semiHidden="1" w:unhideWhenUsed="1"/>
+    <w:lsdException w:name="Block Text" w:semiHidden="1" w:unhideWhenUsed="1"/>
+    <w:lsdException w:name="Hyperlink" w:semiHidden="1" w:uiPriority="99" w:unhideWhenUsed="1"/>
+    <w:lsdException w:name="FollowedHyperlink" w:semiHidden="1" w:unhideWhenUsed="1"/>
+    <w:lsdException w:name="Strong" w:qFormat="1"/>
+    <w:lsdException w:name="Emphasis" w:qFormat="1"/>
+    <w:lsdException w:name="Document Map" w:semiHidden="1" w:unhideWhenUsed="1"/>
+    <w:lsdException w:name="Plain Text" w:semiHidden="1" w:unhideWhenUsed="1"/>
+    <w:lsdException w:name="E-mail Signature" w:semiHidden="1" w:unhideWhenUsed="1"/>
+    <w:lsdException w:name="HTML Top of Form" w:semiHidden="1" w:unhideWhenUsed="1"/>
+    <w:lsdException w:name="HTML Bottom of Form" w:semiHidden="1" w:unhideWhenUsed="1"/>
+    <w:lsdException w:name="Normal (Web)" w:semiHidden="1" w:uiPriority="99" w:unhideWhenUsed="1"/>
+    <w:lsdException w:name="HTML Acronym" w:semiHidden="1" w:unhideWhenUsed="1"/>
+    <w:lsdException w:name="HTML Address" w:semiHidden="1" w:unhideWhenUsed="1"/>
+    <w:lsdException w:name="HTML Cite" w:semiHidden="1" w:unhideWhenUsed="1"/>
+    <w:lsdException w:name="HTML Code" w:semiHidden="1" w:unhideWhenUsed="1"/>
+    <w:lsdException w:name="HTML Definition" w:semiHidden="1" w:unhideWhenUsed="1"/>
+    <w:lsdException w:name="HTML Keyboard" w:semiHidden="1" w:unhideWhenUsed="1"/>
+    <w:lsdException w:name="HTML Preformatted" w:semiHidden="1" w:unhideWhenUsed="1"/>
+    <w:lsdException w:name="HTML Sample" w:semiHidden="1" w:unhideWhenUsed="1"/>
+    <w:lsdException w:name="HTML Typewriter" w:semiHidden="1" w:unhideWhenUsed="1"/>
+    <w:lsdException w:name="HTML Variable" w:semiHidden="1" w:unhideWhenUsed="1"/>
+    <w:lsdException w:name="Normal Table" w:semiHidden="1" w:unhideWhenUsed="1"/>
+    <w:lsdException w:name="annotation subject" w:semiHidden="1" w:unhideWhenUsed="1"/>
+    <w:lsdException w:name="No List" w:semiHidden="1" w:unhideWhenUsed="1"/>
+    <w:lsdException w:name="Outline List 1" w:semiHidden="1" w:unhideWhenUsed="1"/>
+    <w:lsdException w:name="Outline List 2" w:semiHidden="1" w:unhideWhenUsed="1"/>
+    <w:lsdException w:name="Outline List 3" w:semiHidden="1" w:unhideWhenUsed="1"/>
+    <w:lsdException w:name="Table Simple 1" w:semiHidden="1" w:unhideWhenUsed="1"/>
+    <w:lsdException w:name="Table Simple 2" w:semiHidden="1" w:unhideWhenUsed="1"/>
+    <w:lsdException w:name="Table Simple 3" w:semiHidden="1" w:unhideWhenUsed="1"/>
+    <w:lsdException w:name="Table Classic 1" w:semiHidden="1" w:unhideWhenUsed="1"/>
+    <w:lsdException w:name="Table Classic 2" w:semiHidden="1" w:unhideWhenUsed="1"/>
+    <w:lsdException w:name="Table Classic 3" w:semiHidden="1" w:unhideWhenUsed="1"/>
+    <w:lsdException w:name="Table Classic 4" w:semiHidden="1" w:unhideWhenUsed="1"/>
+    <w:lsdException w:name="Table Colorful 1" w:semiHidden="1" w:unhideWhenUsed="1"/>
+    <w:lsdException w:name="Table Colorful 2" w:semiHidden="1" w:unhideWhenUsed="1"/>
+    <w:lsdException w:name="Table Colorful 3" w:semiHidden="1" w:unhideWhenUsed="1"/>
+    <w:lsdException w:name="Table Columns 1" w:semiHidden="1" w:unhideWhenUsed="1"/>
+    <w:lsdException w:name="Table Columns 2" w:semiHidden="1" w:unhideWhenUsed="1"/>
+    <w:lsdException w:name="Table Columns 3" w:semiHidden="1" w:unhideWhenUsed="1"/>
+    <w:lsdException w:name="Table Columns 4" w:semiHidden="1" w:unhideWhenUsed="1"/>
+    <w:lsdException w:name="Table Columns 5" w:semiHidden="1" w:unhideWhenUsed="1"/>
+    <w:lsdException w:name="Table Grid 1" w:semiHidden="1" w:unhideWhenUsed="1"/>
+    <w:lsdException w:name="Table Grid 2" w:semiHidden="1" w:unhideWhenUsed="1"/>
+    <w:lsdException w:name="Table Grid 3" w:semiHidden="1" w:unhideWhenUsed="1"/>
+    <w:lsdException w:name="Table Grid 4" w:semiHidden="1" w:unhideWhenUsed="1"/>
+    <w:lsdException w:name="Table Grid 5" w:semiHidden="1" w:unhideWhenUsed="1"/>
+    <w:lsdException w:name="Table Grid 6" w:semiHidden="1" w:unhideWhenUsed="1"/>
+    <w:lsdException w:name="Table Grid 7" w:semiHidden="1" w:unhideWhenUsed="1"/>
+    <w:lsdException w:name="Table Grid 8" w:semiHidden="1" w:unhideWhenUsed="1"/>
+    <w:lsdException w:name="Table List 1" w:semiHidden="1" w:unhideWhenUsed="1"/>
+    <w:lsdException w:name="Table List 2" w:semiHidden="1" w:unhideWhenUsed="1"/>
+    <w:lsdException w:name="Table List 3" w:semiHidden="1" w:unhideWhenUsed="1"/>
+    <w:lsdException w:name="Table List 4" w:semiHidden="1" w:unhideWhenUsed="1"/>
+    <w:lsdException w:name="Table List 5" w:semiHidden="1" w:unhideWhenUsed="1"/>
+    <w:lsdException w:name="Table List 6" w:semiHidden="1" w:unhideWhenUsed="1"/>
+    <w:lsdException w:name="Table List 7" w:semiHidden="1" w:unhideWhenUsed="1"/>
+    <w:lsdException w:name="Table List 8" w:semiHidden="1" w:unhideWhenUsed="1"/>
+    <w:lsdException w:name="Table 3D effects 1" w:semiHidden="1" w:unhideWhenUsed="1"/>
+    <w:lsdException w:name="Table 3D effects 2" w:semiHidden="1" w:unhideWhenUsed="1"/>
+    <w:lsdException w:name="Table 3D effects 3" w:semiHidden="1" w:unhideWhenUsed="1"/>
+    <w:lsdException w:name="Table Contemporary" w:semiHidden="1" w:unhideWhenUsed="1"/>
+    <w:lsdException w:name="Table Elegant" w:semiHidden="1" w:unhideWhenUsed="1"/>
+    <w:lsdException w:name="Table Professional" w:semiHidden="1" w:unhideWhenUsed="1"/>
+    <w:lsdException w:name="Table Subtle 1" w:semiHidden="1" w:unhideWhenUsed="1"/>
+    <w:lsdException w:name="Table Subtle 2" w:semiHidden="1" w:unhideWhenUsed="1"/>
+    <w:lsdException w:name="Table Web 1" w:semiHidden="1" w:unhideWhenUsed="1"/>
+    <w:lsdException w:name="Table Web 2" w:semiHidden="1" w:unhideWhenUsed="1"/>
+    <w:lsdException w:name="Table Web 3" w:semiHidden="1" w:unhideWhenUsed="1"/>
+    <w:lsdException w:name="Balloon Text" w:semiHidden="1" w:unhideWhenUsed="1"/>
+    <w:lsdException w:name="Table Theme" w:semiHidden="1" w:unhideWhenUsed="1"/>
+    <w:lsdException w:name="Placeholder Text" w:semiHidden="1" w:uiPriority="99"/>
+    <w:lsdException w:name="No Spacing" w:uiPriority="1" w:qFormat="1"/>
+    <w:lsdException w:name="Light Shading" w:uiPriority="60"/>
+    <w:lsdException w:name="Light List" w:uiPriority="61"/>
+    <w:lsdException w:name="Light Grid" w:uiPriority="62"/>
+    <w:lsdException w:name="Medium Shading 1" w:uiPriority="63"/>
+    <w:lsdException w:name="Medium Shading 2" w:uiPriority="64"/>
+    <w:lsdException w:name="Medium List 1" w:uiPriority="65"/>
+    <w:lsdException w:name="Medium List 2" w:uiPriority="66"/>
+    <w:lsdException w:name="Medium Grid 1" w:uiPriority="67"/>
+    <w:lsdException w:name="Medium Grid 2" w:uiPriority="68"/>
+    <w:lsdException w:name="Medium Grid 3" w:uiPriority="69"/>
+    <w:lsdException w:name="Dark List" w:uiPriority="70"/>
+    <w:lsdException w:name="Colorful Shading" w:uiPriority="71"/>
+    <w:lsdException w:name="Colorful List" w:uiPriority="72"/>
+    <w:lsdException w:name="Colorful Grid" w:uiPriority="73"/>
+    <w:lsdException w:name="Light Shading Accent 1" w:uiPriority="60"/>
+    <w:lsdException w:name="Light List Accent 1" w:uiPriority="61"/>
+    <w:lsdException w:name="Light Grid Accent 1" w:uiPriority="62"/>
+    <w:lsdException w:name="Medium Shading 1 Accent 1" w:uiPriority="63"/>
+    <w:lsdException w:name="Medium Shading 2 Accent 1" w:uiPriority="64"/>
+    <w:lsdException w:name="Medium List 1 Accent 1" w:uiPriority="65"/>
+    <w:lsdException w:name="Revision" w:semiHidden="1" w:uiPriority="99"/>
+    <w:lsdException w:name="List Paragraph" w:qFormat="1"/>
+    <w:lsdException w:name="Quote" w:uiPriority="29" w:qFormat="1"/>
+    <w:lsdException w:name="Intense Quote" w:uiPriority="30" w:qFormat="1"/>
+    <w:lsdException w:name="Medium List 2 Accent 1" w:uiPriority="66"/>
+    <w:lsdException w:name="Medium Grid 1 Accent 1" w:uiPriority="67"/>
+    <w:lsdException w:name="Medium Grid 2 Accent 1" w:uiPriority="68"/>
+    <w:lsdException w:name="Medium Grid 3 Accent 1" w:uiPriority="69"/>
+    <w:lsdException w:name="Dark List Accent 1" w:uiPriority="70"/>
+    <w:lsdException w:name="Colorful Shading Accent 1" w:uiPriority="71"/>
+    <w:lsdException w:name="Colorful List Accent 1" w:uiPriority="72"/>
+    <w:lsdException w:name="Colorful Grid Accent 1" w:uiPriority="73"/>
+    <w:lsdException w:name="Light Shading Accent 2" w:uiPriority="60"/>
+    <w:lsdException w:name="Light List Accent 2" w:uiPriority="61"/>
+    <w:lsdException w:name="Light Grid Accent 2" w:uiPriority="62"/>
+    <w:lsdException w:name="Medium Shading 1 Accent 2" w:uiPriority="63"/>
+    <w:lsdException w:name="Medium Shading 2 Accent 2" w:uiPriority="64"/>
+    <w:lsdException w:name="Medium List 1 Accent 2" w:uiPriority="65"/>
+    <w:lsdException w:name="Medium List 2 Accent 2" w:uiPriority="66"/>
+    <w:lsdException w:name="Medium Grid 1 Accent 2" w:uiPriority="67"/>
+    <w:lsdException w:name="Medium Grid 2 Accent 2" w:uiPriority="68"/>
+    <w:lsdException w:name="Medium Grid 3 Accent 2" w:uiPriority="69"/>
+    <w:lsdException w:name="Dark List Accent 2" w:uiPriority="70"/>
+    <w:lsdException w:name="Colorful Shading Accent 2" w:uiPriority="71"/>
+    <w:lsdException w:name="Colorful List Accent 2" w:uiPriority="72"/>
+    <w:lsdException w:name="Colorful Grid Accent 2" w:uiPriority="73"/>
+    <w:lsdException w:name="Light Shading Accent 3" w:uiPriority="60"/>
+    <w:lsdException w:name="Light List Accent 3" w:uiPriority="61"/>
+    <w:lsdException w:name="Light Grid Accent 3" w:uiPriority="62"/>
+    <w:lsdException w:name="Medium Shading 1 Accent 3" w:uiPriority="63"/>
+    <w:lsdException w:name="Medium Shading 2 Accent 3" w:uiPriority="64"/>
+    <w:lsdException w:name="Medium List 1 Accent 3" w:uiPriority="65"/>
+    <w:lsdException w:name="Medium List 2 Accent 3" w:uiPriority="66"/>
+    <w:lsdException w:name="Medium Grid 1 Accent 3" w:uiPriority="67"/>
+    <w:lsdException w:name="Medium Grid 2 Accent 3" w:uiPriority="68"/>
+    <w:lsdException w:name="Medium Grid 3 Accent 3" w:uiPriority="69"/>
+    <w:lsdException w:name="Dark List Accent 3" w:uiPriority="70"/>
+    <w:lsdException w:name="Colorful Shading Accent 3" w:uiPriority="71"/>
+    <w:lsdException w:name="Colorful List Accent 3" w:uiPriority="72"/>
+    <w:lsdException w:name="Colorful Grid Accent 3" w:uiPriority="73"/>
+    <w:lsdException w:name="Light Shading Accent 4" w:uiPriority="60"/>
+    <w:lsdException w:name="Light List Accent 4" w:uiPriority="61"/>
+    <w:lsdException w:name="Light Grid Accent 4" w:uiPriority="62"/>
+    <w:lsdException w:name="Medium Shading 1 Accent 4" w:uiPriority="63"/>
+    <w:lsdException w:name="Medium Shading 2 Accent 4" w:uiPriority="64"/>
+    <w:lsdException w:name="Medium List 1 Accent 4" w:uiPriority="65"/>
+    <w:lsdException w:name="Medium List 2 Accent 4" w:uiPriority="66"/>
+    <w:lsdException w:name="Medium Grid 1 Accent 4" w:uiPriority="67"/>
+    <w:lsdException w:name="Medium Grid 2 Accent 4" w:uiPriority="68"/>
+    <w:lsdException w:name="Medium Grid 3 Accent 4" w:uiPriority="69"/>
+    <w:lsdException w:name="Dark List Accent 4" w:uiPriority="70"/>
+    <w:lsdException w:name="Colorful Shading Accent 4" w:uiPriority="71"/>
+    <w:lsdException w:name="Colorful List Accent 4" w:uiPriority="72"/>
+    <w:lsdException w:name="Colorful Grid Accent 4" w:uiPriority="73"/>
+    <w:lsdException w:name="Light Shading Accent 5" w:uiPriority="60"/>
+    <w:lsdException w:name="Light List Accent 5" w:uiPriority="61"/>
+    <w:lsdException w:name="Light Grid Accent 5" w:uiPriority="62"/>
+    <w:lsdException w:name="Medium Shading 1 Accent 5" w:uiPriority="63"/>
+    <w:lsdException w:name="Medium Shading 2 Accent 5" w:uiPriority="64"/>
+    <w:lsdException w:name="Medium List 1 Accent 5" w:uiPriority="65"/>
+    <w:lsdException w:name="Medium List 2 Accent 5" w:uiPriority="66"/>
+    <w:lsdException w:name="Medium Grid 1 Accent 5" w:uiPriority="67"/>
+    <w:lsdException w:name="Medium Grid 2 Accent 5" w:uiPriority="68"/>
+    <w:lsdException w:name="Medium Grid 3 Accent 5" w:uiPriority="69"/>
+    <w:lsdException w:name="Dark List Accent 5" w:uiPriority="70"/>
+    <w:lsdException w:name="Colorful Shading Accent 5" w:uiPriority="71"/>
+    <w:lsdException w:name="Colorful List Accent 5" w:uiPriority="72"/>
+    <w:lsdException w:name="Colorful Grid Accent 5" w:uiPriority="73"/>
+    <w:lsdException w:name="Light Shading Accent 6" w:uiPriority="60"/>
+    <w:lsdException w:name="Light List Accent 6" w:uiPriority="61"/>
+    <w:lsdException w:name="Light Grid Accent 6" w:uiPriority="62"/>
+    <w:lsdException w:name="Medium Shading 1 Accent 6" w:uiPriority="63"/>
+    <w:lsdException w:name="Medium Shading 2 Accent 6" w:uiPriority="64"/>
+    <w:lsdException w:name="Medium List 1 Accent 6" w:uiPriority="65"/>
+    <w:lsdException w:name="Medium List 2 Accent 6" w:uiPriority="66"/>
+    <w:lsdException w:name="Medium Grid 1 Accent 6" w:uiPriority="67"/>
+    <w:lsdException w:name="Medium Grid 2 Accent 6" w:uiPriority="68"/>
+    <w:lsdException w:name="Medium Grid 3 Accent 6" w:uiPriority="69"/>
+    <w:lsdException w:name="Dark List Accent 6" w:uiPriority="70"/>
+    <w:lsdException w:name="Colorful Shading Accent 6" w:uiPriority="71"/>
+    <w:lsdException w:name="Colorful List Accent 6" w:uiPriority="72"/>
+    <w:lsdException w:name="Colorful Grid Accent 6" w:uiPriority="73"/>
+    <w:lsdException w:name="Subtle Emphasis" w:uiPriority="19" w:qFormat="1"/>
+    <w:lsdException w:name="Intense Emphasis" w:uiPriority="21" w:qFormat="1"/>
+    <w:lsdException w:name="Subtle Reference" w:uiPriority="31" w:qFormat="1"/>
+    <w:lsdException w:name="Intense Reference" w:uiPriority="32" w:qFormat="1"/>
+    <w:lsdException w:name="Book Title" w:uiPriority="33" w:qFormat="1"/>
+    <w:lsdException w:name="Bibliography" w:semiHidden="1" w:uiPriority="37" w:unhideWhenUsed="1"/>
+    <w:lsdException w:name="TOC Heading" w:semiHidden="1" w:uiPriority="39" w:unhideWhenUsed="1" w:qFormat="1"/>
+    <w:lsdException w:name="Plain Table 1" w:uiPriority="41"/>
+    <w:lsdException w:name="Plain Table 2" w:uiPriority="42"/>
+    <w:lsdException w:name="Plain Table 3" w:uiPriority="43"/>
+    <w:lsdException w:name="Plain Table 4" w:uiPriority="44"/>
+    <w:lsdException w:name="Plain Table 5" w:uiPriority="45"/>
+    <w:lsdException w:name="Grid Table Light" w:uiPriority="40"/>
+    <w:lsdException w:name="Grid Table 1 Light" w:uiPriority="46"/>
+    <w:lsdException w:name="Grid Table 2" w:uiPriority="47"/>
+    <w:lsdException w:name="Grid Table 3" w:uiPriority="48"/>
+    <w:lsdException w:name="Grid Table 4" w:uiPriority="49"/>
+    <w:lsdException w:name="Grid Table 5 Dark" w:uiPriority="50"/>
+    <w:lsdException w:name="Grid Table 6 Colorful" w:uiPriority="51"/>
+    <w:lsdException w:name="Grid Table 7 Colorful" w:uiPriority="52"/>
+    <w:lsdException w:name="Grid Table 1 Light Accent 1" w:uiPriority="46"/>
+    <w:lsdException w:name="Grid Table 2 Accent 1" w:uiPriority="47"/>
+    <w:lsdException w:name="Grid Table 3 Accent 1" w:uiPriority="48"/>
+    <w:lsdException w:name="Grid Table 4 Accent 1" w:uiPriority="49"/>
+    <w:lsdException w:name="Grid Table 5 Dark Accent 1" w:uiPriority="50"/>
+    <w:lsdException w:name="Grid Table 6 Colorful Accent 1" w:uiPriority="51"/>
+    <w:lsdException w:name="Grid Table 7 Colorful Accent 1" w:uiPriority="52"/>
+    <w:lsdException w:name="Grid Table 1 Light Accent 2" w:uiPriority="46"/>
+    <w:lsdException w:name="Grid Table 2 Accent 2" w:uiPriority="47"/>
+    <w:lsdException w:name="Grid Table 3 Accent 2" w:uiPriority="48"/>
+    <w:lsdException w:name="Grid Table 4 Accent 2" w:uiPriority="49"/>
+    <w:lsdException w:name="Grid Table 5 Dark Accent 2" w:uiPriority="50"/>
+    <w:lsdException w:name="Grid Table 6 Colorful Accent 2" w:uiPriority="51"/>
+    <w:lsdException w:name="Grid Table 7 Colorful Accent 2" w:uiPriority="52"/>
+    <w:lsdException w:name="Grid Table 1 Light Accent 3" w:uiPriority="46"/>
+    <w:lsdException w:name="Grid Table 2 Accent 3" w:uiPriority="47"/>
+    <w:lsdException w:name="Grid Table 3 Accent 3" w:uiPriority="48"/>
+    <w:lsdException w:name="Grid Table 4 Accent 3" w:uiPriority="49"/>
+    <w:lsdException w:name="Grid Table 5 Dark Accent 3" w:uiPriority="50"/>
+    <w:lsdException w:name="Grid Table 6 Colorful Accent 3" w:uiPriority="51"/>
+    <w:lsdException w:name="Grid Table 7 Colorful Accent 3" w:uiPriority="52"/>
+    <w:lsdException w:name="Grid Table 1 Light Accent 4" w:uiPriority="46"/>
+    <w:lsdException w:name="Grid Table 2 Accent 4" w:uiPriority="47"/>
+    <w:lsdException w:name="Grid Table 3 Accent 4" w:uiPriority="48"/>
+    <w:lsdException w:name="Grid Table 4 Accent 4" w:uiPriority="49"/>
+    <w:lsdException w:name="Grid Table 5 Dark Accent 4" w:uiPriority="50"/>
+    <w:lsdException w:name="Grid Table 6 Colorful Accent 4" w:uiPriority="51"/>
+    <w:lsdException w:name="Grid Table 7 Colorful Accent 4" w:uiPriority="52"/>
+    <w:lsdException w:name="Grid Table 1 Light Accent 5" w:uiPriority="46"/>
+    <w:lsdException w:name="Grid Table 2 Accent 5" w:uiPriority="47"/>
+    <w:lsdException w:name="Grid Table 3 Accent 5" w:uiPriority="48"/>
+    <w:lsdException w:name="Grid Table 4 Accent 5" w:uiPriority="49"/>
+    <w:lsdException w:name="Grid Table 5 Dark Accent 5" w:uiPriority="50"/>
+    <w:lsdException w:name="Grid Table 6 Colorful Accent 5" w:uiPriority="51"/>
+    <w:lsdException w:name="Grid Table 7 Colorful Accent 5" w:uiPriority="52"/>
+    <w:lsdException w:name="Grid Table 1 Light Accent 6" w:uiPriority="46"/>
+    <w:lsdException w:name="Grid Table 2 Accent 6" w:uiPriority="47"/>
+    <w:lsdException w:name="Grid Table 3 Accent 6" w:uiPriority="48"/>
+    <w:lsdException w:name="Grid Table 4 Accent 6" w:uiPriority="49"/>
+    <w:lsdException w:name="Grid Table 5 Dark Accent 6" w:uiPriority="50"/>
+    <w:lsdException w:name="Grid Table 6 Colorful Accent 6" w:uiPriority="51"/>
+    <w:lsdException w:name="Grid Table 7 Colorful Accent 6" w:uiPriority="52"/>
+    <w:lsdException w:name="List Table 1 Light" w:uiPriority="46"/>
+    <w:lsdException w:name="List Table 2" w:uiPriority="47"/>
+    <w:lsdException w:name="List Table 3" w:uiPriority="48"/>
+    <w:lsdException w:name="List Table 4" w:uiPriority="49"/>
+    <w:lsdException w:name="List Table 5 Dark" w:uiPriority="50"/>
+    <w:lsdException w:name="List Table 6 Colorful" w:uiPriority="51"/>
+    <w:lsdException w:name="List Table 7 Colorful" w:uiPriority="52"/>
+    <w:lsdException w:name="List Table 1 Light Accent 1" w:uiPriority="46"/>
+    <w:lsdException w:name="List Table 2 Accent 1" w:uiPriority="47"/>
+    <w:lsdException w:name="List Table 3 Accent 1" w:uiPriority="48"/>
+    <w:lsdException w:name="List Table 4 Accent 1" w:uiPriority="49"/>
+    <w:lsdException w:name="List Table 5 Dark Accent 1" w:uiPriority="50"/>
+    <w:lsdException w:name="List Table 6 Colorful Accent 1" w:uiPriority="51"/>
+    <w:lsdException w:name="List Table 7 Colorful Accent 1" w:uiPriority="52"/>
+    <w:lsdException w:name="List Table 1 Light Accent 2" w:uiPriority="46"/>
+    <w:lsdException w:name="List Table 2 Accent 2" w:uiPriority="47"/>
+    <w:lsdException w:name="List Table 3 Accent 2" w:uiPriority="48"/>
+    <w:lsdException w:name="List Table 4 Accent 2" w:uiPriority="49"/>
+    <w:lsdException w:name="List Table 5 Dark Accent 2" w:uiPriority="50"/>
+    <w:lsdException w:name="List Table 6 Colorful Accent 2" w:uiPriority="51"/>
+    <w:lsdException w:name="List Table 7 Colorful Accent 2" w:uiPriority="52"/>
+    <w:lsdException w:name="List Table 1 Light Accent 3" w:uiPriority="46"/>
+    <w:lsdException w:name="List Table 2 Accent 3" w:uiPriority="47"/>
+    <w:lsdException w:name="List Table 3 Accent 3" w:uiPriority="48"/>
+    <w:lsdException w:name="List Table 4 Accent 3" w:uiPriority="49"/>
+    <w:lsdException w:name="List Table 5 Dark Accent 3" w:uiPriority="50"/>
+    <w:lsdException w:name="List Table 6 Colorful Accent 3" w:uiPriority="51"/>
+    <w:lsdException w:name="List Table 7 Colorful Accent 3" w:uiPriority="52"/>
+    <w:lsdException w:name="List Table 1 Light Accent 4" w:uiPriority="46"/>
+    <w:lsdException w:name="List Table 2 Accent 4" w:uiPriority="47"/>
+    <w:lsdException w:name="List Table 3 Accent 4" w:uiPriority="48"/>
+    <w:lsdException w:name="List Table 4 Accent 4" w:uiPriority="49"/>
+    <w:lsdException w:name="List Table 5 Dark Accent 4" w:uiPriority="50"/>
+    <w:lsdException w:name="List Table 6 Colorful Accent 4" w:uiPriority="51"/>
+    <w:lsdException w:name="List Table 7 Colorful Accent 4" w:uiPriority="52"/>
+    <w:lsdException w:name="List Table 1 Light Accent 5" w:uiPriority="46"/>
+    <w:lsdException w:name="List Table 2 Accent 5" w:uiPriority="47"/>
+    <w:lsdException w:name="List Table 3 Accent 5" w:uiPriority="48"/>
+    <w:lsdException w:name="List Table 4 Accent 5" w:uiPriority="49"/>
+    <w:lsdException w:name="List Table 5 Dark Accent 5" w:uiPriority="50"/>
+    <w:lsdException w:name="List Table 6 Colorful Accent 5" w:uiPriority="51"/>
+    <w:lsdException w:name="List Table 7 Colorful Accent 5" w:uiPriority="52"/>
+    <w:lsdException w:name="List Table 1 Light Accent 6" w:uiPriority="46"/>
+    <w:lsdException w:name="List Table 2 Accent 6" w:uiPriority="47"/>
+    <w:lsdException w:name="List Table 3 Accent 6" w:uiPriority="48"/>
+    <w:lsdException w:name="List Table 4 Accent 6" w:uiPriority="49"/>
+    <w:lsdException w:name="List Table 5 Dark Accent 6" w:uiPriority="50"/>
+    <w:lsdException w:name="List Table 6 Colorful Accent 6" w:uiPriority="51"/>
+    <w:lsdException w:name="List Table 7 Colorful Accent 6" w:uiPriority="52"/>
   </w:latentStyles>
   <w:style w:type="paragraph" w:default="1" w:styleId="Normal">
     <w:name w:val="Normal"/>
@@ -7740,7 +8430,6 @@
     </w:rPr>
     <w:tblPr>
       <w:tblStyleRowBandSize w:val="1"/>
-      <w:tblInd w:w="0" w:type="dxa"/>
       <w:tblBorders>
         <w:top w:val="single" w:sz="4" w:space="0" w:color="6F97C7"/>
         <w:left w:val="single" w:sz="4" w:space="0" w:color="6F97C7"/>
@@ -7750,9 +8439,7 @@
         <w:insideV w:val="single" w:sz="4" w:space="0" w:color="6F97C7"/>
       </w:tblBorders>
       <w:tblCellMar>
-        <w:top w:w="0" w:type="dxa"/>
         <w:left w:w="115" w:type="dxa"/>
-        <w:bottom w:w="0" w:type="dxa"/>
         <w:right w:w="115" w:type="dxa"/>
       </w:tblCellMar>
     </w:tblPr>
@@ -7895,15 +8582,14 @@
       <w:color w:val="951B13"/>
     </w:rPr>
   </w:style>
-  <w:style w:type="table" w:customStyle="1" w:styleId="GridTable1LightAccent2">
-    <w:name w:val="Grid Table 1 Light Accent 2"/>
+  <w:style w:type="table" w:customStyle="1" w:styleId="GridTable1Light-Accent21">
+    <w:name w:val="Grid Table 1 Light - Accent 21"/>
     <w:basedOn w:val="TableNormal"/>
     <w:uiPriority w:val="46"/>
     <w:rsid w:val="009A4C41"/>
     <w:tblPr>
       <w:tblStyleRowBandSize w:val="1"/>
       <w:tblStyleColBandSize w:val="1"/>
-      <w:tblInd w:w="0" w:type="dxa"/>
       <w:tblBorders>
         <w:top w:val="single" w:sz="4" w:space="0" w:color="E5B8B7" w:themeColor="accent2" w:themeTint="66"/>
         <w:left w:val="single" w:sz="4" w:space="0" w:color="E5B8B7" w:themeColor="accent2" w:themeTint="66"/>
@@ -7912,12 +8598,6 @@
         <w:insideH w:val="single" w:sz="4" w:space="0" w:color="E5B8B7" w:themeColor="accent2" w:themeTint="66"/>
         <w:insideV w:val="single" w:sz="4" w:space="0" w:color="E5B8B7" w:themeColor="accent2" w:themeTint="66"/>
       </w:tblBorders>
-      <w:tblCellMar>
-        <w:top w:w="0" w:type="dxa"/>
-        <w:left w:w="108" w:type="dxa"/>
-        <w:bottom w:w="0" w:type="dxa"/>
-        <w:right w:w="108" w:type="dxa"/>
-      </w:tblCellMar>
     </w:tblPr>
     <w:tblStylePr w:type="firstRow">
       <w:rPr>
@@ -7984,15 +8664,14 @@
       <w:iCs/>
     </w:rPr>
   </w:style>
-  <w:style w:type="table" w:customStyle="1" w:styleId="GridTable1Light">
-    <w:name w:val="Grid Table 1 Light"/>
+  <w:style w:type="table" w:customStyle="1" w:styleId="GridTable1Light1">
+    <w:name w:val="Grid Table 1 Light1"/>
     <w:basedOn w:val="TableNormal"/>
     <w:uiPriority w:val="46"/>
     <w:rsid w:val="002817C3"/>
     <w:tblPr>
       <w:tblStyleRowBandSize w:val="1"/>
       <w:tblStyleColBandSize w:val="1"/>
-      <w:tblInd w:w="0" w:type="dxa"/>
       <w:tblBorders>
         <w:top w:val="single" w:sz="4" w:space="0" w:color="999999" w:themeColor="text1" w:themeTint="66"/>
         <w:left w:val="single" w:sz="4" w:space="0" w:color="999999" w:themeColor="text1" w:themeTint="66"/>
@@ -8001,12 +8680,6 @@
         <w:insideH w:val="single" w:sz="4" w:space="0" w:color="999999" w:themeColor="text1" w:themeTint="66"/>
         <w:insideV w:val="single" w:sz="4" w:space="0" w:color="999999" w:themeColor="text1" w:themeTint="66"/>
       </w:tblBorders>
-      <w:tblCellMar>
-        <w:top w:w="0" w:type="dxa"/>
-        <w:left w:w="108" w:type="dxa"/>
-        <w:bottom w:w="0" w:type="dxa"/>
-        <w:right w:w="108" w:type="dxa"/>
-      </w:tblCellMar>
     </w:tblPr>
     <w:tblStylePr w:type="firstRow">
       <w:rPr>
@@ -8072,7 +8745,6 @@
     <w:basedOn w:val="TableNormal"/>
     <w:rsid w:val="003E6FB7"/>
     <w:tblPr>
-      <w:tblInd w:w="0" w:type="dxa"/>
       <w:tblBorders>
         <w:top w:val="single" w:sz="4" w:space="0" w:color="auto"/>
         <w:left w:val="single" w:sz="4" w:space="0" w:color="auto"/>
@@ -8081,23 +8753,16 @@
         <w:insideH w:val="single" w:sz="4" w:space="0" w:color="auto"/>
         <w:insideV w:val="single" w:sz="4" w:space="0" w:color="auto"/>
       </w:tblBorders>
-      <w:tblCellMar>
-        <w:top w:w="0" w:type="dxa"/>
-        <w:left w:w="108" w:type="dxa"/>
-        <w:bottom w:w="0" w:type="dxa"/>
-        <w:right w:w="108" w:type="dxa"/>
-      </w:tblCellMar>
     </w:tblPr>
   </w:style>
-  <w:style w:type="table" w:customStyle="1" w:styleId="GridTable4Accent1">
-    <w:name w:val="Grid Table 4 Accent 1"/>
+  <w:style w:type="table" w:customStyle="1" w:styleId="GridTable4-Accent11">
+    <w:name w:val="Grid Table 4 - Accent 11"/>
     <w:basedOn w:val="TableNormal"/>
     <w:uiPriority w:val="49"/>
     <w:rsid w:val="003E6FB7"/>
     <w:tblPr>
       <w:tblStyleRowBandSize w:val="1"/>
       <w:tblStyleColBandSize w:val="1"/>
-      <w:tblInd w:w="0" w:type="dxa"/>
       <w:tblBorders>
         <w:top w:val="single" w:sz="4" w:space="0" w:color="95B3D7" w:themeColor="accent1" w:themeTint="99"/>
         <w:left w:val="single" w:sz="4" w:space="0" w:color="95B3D7" w:themeColor="accent1" w:themeTint="99"/>
@@ -8106,1342 +8771,6 @@
         <w:insideH w:val="single" w:sz="4" w:space="0" w:color="95B3D7" w:themeColor="accent1" w:themeTint="99"/>
         <w:insideV w:val="single" w:sz="4" w:space="0" w:color="95B3D7" w:themeColor="accent1" w:themeTint="99"/>
       </w:tblBorders>
-      <w:tblCellMar>
-        <w:top w:w="0" w:type="dxa"/>
-        <w:left w:w="108" w:type="dxa"/>
-        <w:bottom w:w="0" w:type="dxa"/>
-        <w:right w:w="108" w:type="dxa"/>
-      </w:tblCellMar>
-    </w:tblPr>
-    <w:tblStylePr w:type="firstRow">
-      <w:rPr>
-        <w:b/>
-        <w:bCs/>
-        <w:color w:val="FFFFFF" w:themeColor="background1"/>
-      </w:rPr>
-      <w:tblPr/>
-      <w:tcPr>
-        <w:tcBorders>
-          <w:top w:val="single" w:sz="4" w:space="0" w:color="4F81BD" w:themeColor="accent1"/>
-          <w:left w:val="single" w:sz="4" w:space="0" w:color="4F81BD" w:themeColor="accent1"/>
-          <w:bottom w:val="single" w:sz="4" w:space="0" w:color="4F81BD" w:themeColor="accent1"/>
-          <w:right w:val="single" w:sz="4" w:space="0" w:color="4F81BD" w:themeColor="accent1"/>
-          <w:insideH w:val="nil"/>
-          <w:insideV w:val="nil"/>
-        </w:tcBorders>
-        <w:shd w:val="clear" w:color="auto" w:fill="4F81BD" w:themeFill="accent1"/>
-      </w:tcPr>
-    </w:tblStylePr>
-    <w:tblStylePr w:type="lastRow">
-      <w:rPr>
-        <w:b/>
-        <w:bCs/>
-      </w:rPr>
-      <w:tblPr/>
-      <w:tcPr>
-        <w:tcBorders>
-          <w:top w:val="double" w:sz="4" w:space="0" w:color="4F81BD" w:themeColor="accent1"/>
-        </w:tcBorders>
-      </w:tcPr>
-    </w:tblStylePr>
-    <w:tblStylePr w:type="firstCol">
-      <w:rPr>
-        <w:b/>
-        <w:bCs/>
-      </w:rPr>
-    </w:tblStylePr>
-    <w:tblStylePr w:type="lastCol">
-      <w:rPr>
-        <w:b/>
-        <w:bCs/>
-      </w:rPr>
-    </w:tblStylePr>
-    <w:tblStylePr w:type="band1Vert">
-      <w:tblPr/>
-      <w:tcPr>
-        <w:shd w:val="clear" w:color="auto" w:fill="DBE5F1" w:themeFill="accent1" w:themeFillTint="33"/>
-      </w:tcPr>
-    </w:tblStylePr>
-    <w:tblStylePr w:type="band1Horz">
-      <w:tblPr/>
-      <w:tcPr>
-        <w:shd w:val="clear" w:color="auto" w:fill="DBE5F1" w:themeFill="accent1" w:themeFillTint="33"/>
-      </w:tcPr>
-    </w:tblStylePr>
-  </w:style>
-  <w:style w:type="paragraph" w:styleId="Title">
-    <w:name w:val="Title"/>
-    <w:basedOn w:val="Normal"/>
-    <w:next w:val="Normal"/>
-    <w:link w:val="TitleChar"/>
-    <w:qFormat/>
-    <w:rsid w:val="006F11C9"/>
-    <w:pPr>
-      <w:spacing w:after="0" w:line="240" w:lineRule="auto"/>
-      <w:contextualSpacing/>
-    </w:pPr>
-    <w:rPr>
-      <w:rFonts w:asciiTheme="majorHAnsi" w:eastAsiaTheme="majorEastAsia" w:hAnsiTheme="majorHAnsi" w:cs="Mangal"/>
-      <w:spacing w:val="-10"/>
-      <w:kern w:val="28"/>
-      <w:sz w:val="56"/>
-      <w:szCs w:val="50"/>
-    </w:rPr>
-  </w:style>
-  <w:style w:type="character" w:customStyle="1" w:styleId="TitleChar">
-    <w:name w:val="Title Char"/>
-    <w:basedOn w:val="DefaultParagraphFont"/>
-    <w:link w:val="Title"/>
-    <w:rsid w:val="006F11C9"/>
-    <w:rPr>
-      <w:rFonts w:asciiTheme="majorHAnsi" w:eastAsiaTheme="majorEastAsia" w:hAnsiTheme="majorHAnsi" w:cs="Mangal"/>
-      <w:spacing w:val="-10"/>
-      <w:kern w:val="28"/>
-      <w:sz w:val="56"/>
-      <w:szCs w:val="50"/>
-      <w:lang w:eastAsia="hi-IN" w:bidi="hi-IN"/>
-    </w:rPr>
-  </w:style>
-  <w:style w:type="paragraph" w:styleId="Subtitle">
-    <w:name w:val="Subtitle"/>
-    <w:basedOn w:val="Normal"/>
-    <w:next w:val="Normal"/>
-    <w:link w:val="SubtitleChar"/>
-    <w:qFormat/>
-    <w:rsid w:val="006F11C9"/>
-    <w:pPr>
-      <w:numPr>
-        <w:ilvl w:val="1"/>
-      </w:numPr>
-      <w:spacing w:after="160"/>
-    </w:pPr>
-    <w:rPr>
-      <w:rFonts w:asciiTheme="minorHAnsi" w:eastAsiaTheme="minorEastAsia" w:hAnsiTheme="minorHAnsi" w:cs="Mangal"/>
-      <w:color w:val="5A5A5A" w:themeColor="text1" w:themeTint="A5"/>
-      <w:spacing w:val="15"/>
-      <w:sz w:val="22"/>
-    </w:rPr>
-  </w:style>
-  <w:style w:type="character" w:customStyle="1" w:styleId="SubtitleChar">
-    <w:name w:val="Subtitle Char"/>
-    <w:basedOn w:val="DefaultParagraphFont"/>
-    <w:link w:val="Subtitle"/>
-    <w:rsid w:val="006F11C9"/>
-    <w:rPr>
-      <w:rFonts w:asciiTheme="minorHAnsi" w:eastAsiaTheme="minorEastAsia" w:hAnsiTheme="minorHAnsi" w:cs="Mangal"/>
-      <w:color w:val="5A5A5A" w:themeColor="text1" w:themeTint="A5"/>
-      <w:spacing w:val="15"/>
-      <w:sz w:val="22"/>
-      <w:lang w:eastAsia="hi-IN" w:bidi="hi-IN"/>
-    </w:rPr>
-  </w:style>
-</w:styles>
-</file>
-
-<file path=word/stylesWithEffects.xml><?xml version="1.0" encoding="utf-8"?>
-<w:styles xmlns:wpc="http://schemas.microsoft.com/office/word/2010/wordprocessingCanvas" xmlns:mc="http://schemas.openxmlformats.org/markup-compatibility/2006" xmlns:o="urn:schemas-microsoft-com:office:office" xmlns:r="http://schemas.openxmlformats.org/officeDocument/2006/relationships" xmlns:m="http://schemas.openxmlformats.org/officeDocument/2006/math" xmlns:v="urn:schemas-microsoft-com:vml" xmlns:wp14="http://schemas.microsoft.com/office/word/2010/wordprocessingDrawing" xmlns:wp="http://schemas.openxmlformats.org/drawingml/2006/wordprocessingDrawing" xmlns:w10="urn:schemas-microsoft-com:office:word" xmlns:w="http://schemas.openxmlformats.org/wordprocessingml/2006/main" xmlns:w14="http://schemas.microsoft.com/office/word/2010/wordml" xmlns:wpg="http://schemas.microsoft.com/office/word/2010/wordprocessingGroup" xmlns:wpi="http://schemas.microsoft.com/office/word/2010/wordprocessingInk" xmlns:wne="http://schemas.microsoft.com/office/word/2006/wordml" xmlns:wps="http://schemas.microsoft.com/office/word/2010/wordprocessingShape" mc:Ignorable="w14 wp14">
-  <w:docDefaults>
-    <w:rPrDefault>
-      <w:rPr>
-        <w:rFonts w:ascii="Times New Roman" w:eastAsia="Times New Roman" w:hAnsi="Times New Roman" w:cs="Times New Roman"/>
-        <w:lang w:val="en-US" w:eastAsia="en-US" w:bidi="ar-SA"/>
-      </w:rPr>
-    </w:rPrDefault>
-    <w:pPrDefault/>
-  </w:docDefaults>
-  <w:latentStyles w:defLockedState="0" w:defUIPriority="0" w:defSemiHidden="1" w:defUnhideWhenUsed="1" w:defQFormat="0" w:count="267">
-    <w:lsdException w:name="Normal" w:semiHidden="0" w:unhideWhenUsed="0" w:qFormat="1"/>
-    <w:lsdException w:name="heading 1" w:semiHidden="0" w:unhideWhenUsed="0" w:qFormat="1"/>
-    <w:lsdException w:name="heading 2" w:semiHidden="0" w:unhideWhenUsed="0" w:qFormat="1"/>
-    <w:lsdException w:name="heading 3" w:qFormat="1"/>
-    <w:lsdException w:name="heading 4" w:qFormat="1"/>
-    <w:lsdException w:name="heading 5" w:qFormat="1"/>
-    <w:lsdException w:name="heading 6" w:qFormat="1"/>
-    <w:lsdException w:name="heading 7" w:qFormat="1"/>
-    <w:lsdException w:name="heading 8" w:qFormat="1"/>
-    <w:lsdException w:name="heading 9" w:qFormat="1"/>
-    <w:lsdException w:name="toc 1" w:uiPriority="39"/>
-    <w:lsdException w:name="toc 2" w:uiPriority="39"/>
-    <w:lsdException w:name="toc 3" w:uiPriority="39"/>
-    <w:lsdException w:name="caption" w:qFormat="1"/>
-    <w:lsdException w:name="macro" w:semiHidden="0" w:unhideWhenUsed="0"/>
-    <w:lsdException w:name="List Bullet" w:semiHidden="0" w:unhideWhenUsed="0"/>
-    <w:lsdException w:name="List Number" w:semiHidden="0" w:unhideWhenUsed="0"/>
-    <w:lsdException w:name="Title" w:semiHidden="0" w:unhideWhenUsed="0" w:qFormat="1"/>
-    <w:lsdException w:name="List Continue 3" w:semiHidden="0" w:unhideWhenUsed="0"/>
-    <w:lsdException w:name="List Continue 4" w:semiHidden="0" w:unhideWhenUsed="0"/>
-    <w:lsdException w:name="List Continue 5" w:semiHidden="0" w:unhideWhenUsed="0"/>
-    <w:lsdException w:name="Message Header" w:semiHidden="0" w:unhideWhenUsed="0"/>
-    <w:lsdException w:name="Subtitle" w:semiHidden="0" w:unhideWhenUsed="0" w:qFormat="1"/>
-    <w:lsdException w:name="Hyperlink" w:uiPriority="99"/>
-    <w:lsdException w:name="Strong" w:semiHidden="0" w:unhideWhenUsed="0" w:qFormat="1"/>
-    <w:lsdException w:name="Emphasis" w:semiHidden="0" w:unhideWhenUsed="0" w:qFormat="1"/>
-    <w:lsdException w:name="Normal (Web)" w:uiPriority="99"/>
-    <w:lsdException w:name="Table Grid" w:semiHidden="0" w:unhideWhenUsed="0"/>
-    <w:lsdException w:name="Placeholder Text" w:uiPriority="99" w:unhideWhenUsed="0"/>
-    <w:lsdException w:name="No Spacing" w:semiHidden="0" w:uiPriority="1" w:unhideWhenUsed="0" w:qFormat="1"/>
-    <w:lsdException w:name="Light Shading" w:semiHidden="0" w:uiPriority="60" w:unhideWhenUsed="0"/>
-    <w:lsdException w:name="Light List" w:semiHidden="0" w:uiPriority="61" w:unhideWhenUsed="0"/>
-    <w:lsdException w:name="Light Grid" w:semiHidden="0" w:uiPriority="62" w:unhideWhenUsed="0"/>
-    <w:lsdException w:name="Medium Shading 1" w:semiHidden="0" w:uiPriority="63" w:unhideWhenUsed="0"/>
-    <w:lsdException w:name="Medium Shading 2" w:semiHidden="0" w:uiPriority="64" w:unhideWhenUsed="0"/>
-    <w:lsdException w:name="Medium List 1" w:semiHidden="0" w:uiPriority="65" w:unhideWhenUsed="0"/>
-    <w:lsdException w:name="Medium List 2" w:semiHidden="0" w:uiPriority="66" w:unhideWhenUsed="0"/>
-    <w:lsdException w:name="Medium Grid 1" w:semiHidden="0" w:uiPriority="67" w:unhideWhenUsed="0"/>
-    <w:lsdException w:name="Medium Grid 2" w:semiHidden="0" w:uiPriority="68" w:unhideWhenUsed="0"/>
-    <w:lsdException w:name="Medium Grid 3" w:semiHidden="0" w:uiPriority="69" w:unhideWhenUsed="0"/>
-    <w:lsdException w:name="Dark List" w:semiHidden="0" w:uiPriority="70" w:unhideWhenUsed="0"/>
-    <w:lsdException w:name="Colorful Shading" w:semiHidden="0" w:uiPriority="71" w:unhideWhenUsed="0"/>
-    <w:lsdException w:name="Colorful List" w:semiHidden="0" w:uiPriority="72" w:unhideWhenUsed="0"/>
-    <w:lsdException w:name="Colorful Grid" w:semiHidden="0" w:uiPriority="73" w:unhideWhenUsed="0"/>
-    <w:lsdException w:name="Light Shading Accent 1" w:semiHidden="0" w:uiPriority="60" w:unhideWhenUsed="0"/>
-    <w:lsdException w:name="Light List Accent 1" w:semiHidden="0" w:uiPriority="61" w:unhideWhenUsed="0"/>
-    <w:lsdException w:name="Light Grid Accent 1" w:semiHidden="0" w:uiPriority="62" w:unhideWhenUsed="0"/>
-    <w:lsdException w:name="Medium Shading 1 Accent 1" w:semiHidden="0" w:uiPriority="63" w:unhideWhenUsed="0"/>
-    <w:lsdException w:name="Medium Shading 2 Accent 1" w:semiHidden="0" w:uiPriority="64" w:unhideWhenUsed="0"/>
-    <w:lsdException w:name="Medium List 1 Accent 1" w:semiHidden="0" w:uiPriority="65" w:unhideWhenUsed="0"/>
-    <w:lsdException w:name="Revision" w:uiPriority="99" w:unhideWhenUsed="0"/>
-    <w:lsdException w:name="List Paragraph" w:semiHidden="0" w:unhideWhenUsed="0" w:qFormat="1"/>
-    <w:lsdException w:name="Quote" w:semiHidden="0" w:uiPriority="29" w:unhideWhenUsed="0" w:qFormat="1"/>
-    <w:lsdException w:name="Intense Quote" w:semiHidden="0" w:uiPriority="30" w:unhideWhenUsed="0" w:qFormat="1"/>
-    <w:lsdException w:name="Medium List 2 Accent 1" w:semiHidden="0" w:uiPriority="66" w:unhideWhenUsed="0"/>
-    <w:lsdException w:name="Medium Grid 1 Accent 1" w:semiHidden="0" w:uiPriority="67" w:unhideWhenUsed="0"/>
-    <w:lsdException w:name="Medium Grid 2 Accent 1" w:semiHidden="0" w:uiPriority="68" w:unhideWhenUsed="0"/>
-    <w:lsdException w:name="Medium Grid 3 Accent 1" w:semiHidden="0" w:uiPriority="69" w:unhideWhenUsed="0"/>
-    <w:lsdException w:name="Dark List Accent 1" w:semiHidden="0" w:uiPriority="70" w:unhideWhenUsed="0"/>
-    <w:lsdException w:name="Colorful Shading Accent 1" w:semiHidden="0" w:uiPriority="71" w:unhideWhenUsed="0"/>
-    <w:lsdException w:name="Colorful List Accent 1" w:semiHidden="0" w:uiPriority="72" w:unhideWhenUsed="0"/>
-    <w:lsdException w:name="Colorful Grid Accent 1" w:semiHidden="0" w:uiPriority="73" w:unhideWhenUsed="0"/>
-    <w:lsdException w:name="Light Shading Accent 2" w:semiHidden="0" w:uiPriority="60" w:unhideWhenUsed="0"/>
-    <w:lsdException w:name="Light List Accent 2" w:semiHidden="0" w:uiPriority="61" w:unhideWhenUsed="0"/>
-    <w:lsdException w:name="Light Grid Accent 2" w:semiHidden="0" w:uiPriority="62" w:unhideWhenUsed="0"/>
-    <w:lsdException w:name="Medium Shading 1 Accent 2" w:semiHidden="0" w:uiPriority="63" w:unhideWhenUsed="0"/>
-    <w:lsdException w:name="Medium Shading 2 Accent 2" w:semiHidden="0" w:uiPriority="64" w:unhideWhenUsed="0"/>
-    <w:lsdException w:name="Medium List 1 Accent 2" w:semiHidden="0" w:uiPriority="65" w:unhideWhenUsed="0"/>
-    <w:lsdException w:name="Medium List 2 Accent 2" w:semiHidden="0" w:uiPriority="66" w:unhideWhenUsed="0"/>
-    <w:lsdException w:name="Medium Grid 1 Accent 2" w:semiHidden="0" w:uiPriority="67" w:unhideWhenUsed="0"/>
-    <w:lsdException w:name="Medium Grid 2 Accent 2" w:semiHidden="0" w:uiPriority="68" w:unhideWhenUsed="0"/>
-    <w:lsdException w:name="Medium Grid 3 Accent 2" w:semiHidden="0" w:uiPriority="69" w:unhideWhenUsed="0"/>
-    <w:lsdException w:name="Dark List Accent 2" w:semiHidden="0" w:uiPriority="70" w:unhideWhenUsed="0"/>
-    <w:lsdException w:name="Colorful Shading Accent 2" w:semiHidden="0" w:uiPriority="71" w:unhideWhenUsed="0"/>
-    <w:lsdException w:name="Colorful List Accent 2" w:semiHidden="0" w:uiPriority="72" w:unhideWhenUsed="0"/>
-    <w:lsdException w:name="Colorful Grid Accent 2" w:semiHidden="0" w:uiPriority="73" w:unhideWhenUsed="0"/>
-    <w:lsdException w:name="Light Shading Accent 3" w:semiHidden="0" w:uiPriority="60" w:unhideWhenUsed="0"/>
-    <w:lsdException w:name="Light List Accent 3" w:semiHidden="0" w:uiPriority="61" w:unhideWhenUsed="0"/>
-    <w:lsdException w:name="Light Grid Accent 3" w:semiHidden="0" w:uiPriority="62" w:unhideWhenUsed="0"/>
-    <w:lsdException w:name="Medium Shading 1 Accent 3" w:semiHidden="0" w:uiPriority="63" w:unhideWhenUsed="0"/>
-    <w:lsdException w:name="Medium Shading 2 Accent 3" w:semiHidden="0" w:uiPriority="64" w:unhideWhenUsed="0"/>
-    <w:lsdException w:name="Medium List 1 Accent 3" w:semiHidden="0" w:uiPriority="65" w:unhideWhenUsed="0"/>
-    <w:lsdException w:name="Medium List 2 Accent 3" w:semiHidden="0" w:uiPriority="66" w:unhideWhenUsed="0"/>
-    <w:lsdException w:name="Medium Grid 1 Accent 3" w:semiHidden="0" w:uiPriority="67" w:unhideWhenUsed="0"/>
-    <w:lsdException w:name="Medium Grid 2 Accent 3" w:semiHidden="0" w:uiPriority="68" w:unhideWhenUsed="0"/>
-    <w:lsdException w:name="Medium Grid 3 Accent 3" w:semiHidden="0" w:uiPriority="69" w:unhideWhenUsed="0"/>
-    <w:lsdException w:name="Dark List Accent 3" w:semiHidden="0" w:uiPriority="70" w:unhideWhenUsed="0"/>
-    <w:lsdException w:name="Colorful Shading Accent 3" w:semiHidden="0" w:uiPriority="71" w:unhideWhenUsed="0"/>
-    <w:lsdException w:name="Colorful List Accent 3" w:semiHidden="0" w:uiPriority="72" w:unhideWhenUsed="0"/>
-    <w:lsdException w:name="Colorful Grid Accent 3" w:semiHidden="0" w:uiPriority="73" w:unhideWhenUsed="0"/>
-    <w:lsdException w:name="Light Shading Accent 4" w:semiHidden="0" w:uiPriority="60" w:unhideWhenUsed="0"/>
-    <w:lsdException w:name="Light List Accent 4" w:semiHidden="0" w:uiPriority="61" w:unhideWhenUsed="0"/>
-    <w:lsdException w:name="Light Grid Accent 4" w:semiHidden="0" w:uiPriority="62" w:unhideWhenUsed="0"/>
-    <w:lsdException w:name="Medium Shading 1 Accent 4" w:semiHidden="0" w:uiPriority="63" w:unhideWhenUsed="0"/>
-    <w:lsdException w:name="Medium Shading 2 Accent 4" w:semiHidden="0" w:uiPriority="64" w:unhideWhenUsed="0"/>
-    <w:lsdException w:name="Medium List 1 Accent 4" w:semiHidden="0" w:uiPriority="65" w:unhideWhenUsed="0"/>
-    <w:lsdException w:name="Medium List 2 Accent 4" w:semiHidden="0" w:uiPriority="66" w:unhideWhenUsed="0"/>
-    <w:lsdException w:name="Medium Grid 1 Accent 4" w:semiHidden="0" w:uiPriority="67" w:unhideWhenUsed="0"/>
-    <w:lsdException w:name="Medium Grid 2 Accent 4" w:semiHidden="0" w:uiPriority="68" w:unhideWhenUsed="0"/>
-    <w:lsdException w:name="Medium Grid 3 Accent 4" w:semiHidden="0" w:uiPriority="69" w:unhideWhenUsed="0"/>
-    <w:lsdException w:name="Dark List Accent 4" w:semiHidden="0" w:uiPriority="70" w:unhideWhenUsed="0"/>
-    <w:lsdException w:name="Colorful Shading Accent 4" w:semiHidden="0" w:uiPriority="71" w:unhideWhenUsed="0"/>
-    <w:lsdException w:name="Colorful List Accent 4" w:semiHidden="0" w:uiPriority="72" w:unhideWhenUsed="0"/>
-    <w:lsdException w:name="Colorful Grid Accent 4" w:semiHidden="0" w:uiPriority="73" w:unhideWhenUsed="0"/>
-    <w:lsdException w:name="Light Shading Accent 5" w:semiHidden="0" w:uiPriority="60" w:unhideWhenUsed="0"/>
-    <w:lsdException w:name="Light List Accent 5" w:semiHidden="0" w:uiPriority="61" w:unhideWhenUsed="0"/>
-    <w:lsdException w:name="Light Grid Accent 5" w:semiHidden="0" w:uiPriority="62" w:unhideWhenUsed="0"/>
-    <w:lsdException w:name="Medium Shading 1 Accent 5" w:semiHidden="0" w:uiPriority="63" w:unhideWhenUsed="0"/>
-    <w:lsdException w:name="Medium Shading 2 Accent 5" w:semiHidden="0" w:uiPriority="64" w:unhideWhenUsed="0"/>
-    <w:lsdException w:name="Medium List 1 Accent 5" w:semiHidden="0" w:uiPriority="65" w:unhideWhenUsed="0"/>
-    <w:lsdException w:name="Medium List 2 Accent 5" w:semiHidden="0" w:uiPriority="66" w:unhideWhenUsed="0"/>
-    <w:lsdException w:name="Medium Grid 1 Accent 5" w:semiHidden="0" w:uiPriority="67" w:unhideWhenUsed="0"/>
-    <w:lsdException w:name="Medium Grid 2 Accent 5" w:semiHidden="0" w:uiPriority="68" w:unhideWhenUsed="0"/>
-    <w:lsdException w:name="Medium Grid 3 Accent 5" w:semiHidden="0" w:uiPriority="69" w:unhideWhenUsed="0"/>
-    <w:lsdException w:name="Dark List Accent 5" w:semiHidden="0" w:uiPriority="70" w:unhideWhenUsed="0"/>
-    <w:lsdException w:name="Colorful Shading Accent 5" w:semiHidden="0" w:uiPriority="71" w:unhideWhenUsed="0"/>
-    <w:lsdException w:name="Colorful List Accent 5" w:semiHidden="0" w:uiPriority="72" w:unhideWhenUsed="0"/>
-    <w:lsdException w:name="Colorful Grid Accent 5" w:semiHidden="0" w:uiPriority="73" w:unhideWhenUsed="0"/>
-    <w:lsdException w:name="Light Shading Accent 6" w:semiHidden="0" w:uiPriority="60" w:unhideWhenUsed="0"/>
-    <w:lsdException w:name="Light List Accent 6" w:semiHidden="0" w:uiPriority="61" w:unhideWhenUsed="0"/>
-    <w:lsdException w:name="Light Grid Accent 6" w:semiHidden="0" w:uiPriority="62" w:unhideWhenUsed="0"/>
-    <w:lsdException w:name="Medium Shading 1 Accent 6" w:semiHidden="0" w:uiPriority="63" w:unhideWhenUsed="0"/>
-    <w:lsdException w:name="Medium Shading 2 Accent 6" w:semiHidden="0" w:uiPriority="64" w:unhideWhenUsed="0"/>
-    <w:lsdException w:name="Medium List 1 Accent 6" w:semiHidden="0" w:uiPriority="65" w:unhideWhenUsed="0"/>
-    <w:lsdException w:name="Medium List 2 Accent 6" w:semiHidden="0" w:uiPriority="66" w:unhideWhenUsed="0"/>
-    <w:lsdException w:name="Medium Grid 1 Accent 6" w:semiHidden="0" w:uiPriority="67" w:unhideWhenUsed="0"/>
-    <w:lsdException w:name="Medium Grid 2 Accent 6" w:semiHidden="0" w:uiPriority="68" w:unhideWhenUsed="0"/>
-    <w:lsdException w:name="Medium Grid 3 Accent 6" w:semiHidden="0" w:uiPriority="69" w:unhideWhenUsed="0"/>
-    <w:lsdException w:name="Dark List Accent 6" w:semiHidden="0" w:uiPriority="70" w:unhideWhenUsed="0"/>
-    <w:lsdException w:name="Colorful Shading Accent 6" w:semiHidden="0" w:uiPriority="71" w:unhideWhenUsed="0"/>
-    <w:lsdException w:name="Colorful List Accent 6" w:semiHidden="0" w:uiPriority="72" w:unhideWhenUsed="0"/>
-    <w:lsdException w:name="Colorful Grid Accent 6" w:semiHidden="0" w:uiPriority="73" w:unhideWhenUsed="0"/>
-    <w:lsdException w:name="Subtle Emphasis" w:semiHidden="0" w:uiPriority="19" w:unhideWhenUsed="0" w:qFormat="1"/>
-    <w:lsdException w:name="Intense Emphasis" w:semiHidden="0" w:uiPriority="21" w:unhideWhenUsed="0" w:qFormat="1"/>
-    <w:lsdException w:name="Subtle Reference" w:semiHidden="0" w:uiPriority="31" w:unhideWhenUsed="0" w:qFormat="1"/>
-    <w:lsdException w:name="Intense Reference" w:semiHidden="0" w:uiPriority="32" w:unhideWhenUsed="0" w:qFormat="1"/>
-    <w:lsdException w:name="Book Title" w:semiHidden="0" w:uiPriority="33" w:unhideWhenUsed="0" w:qFormat="1"/>
-    <w:lsdException w:name="Bibliography" w:uiPriority="37"/>
-    <w:lsdException w:name="TOC Heading" w:uiPriority="39" w:qFormat="1"/>
-  </w:latentStyles>
-  <w:style w:type="paragraph" w:default="1" w:styleId="Normal">
-    <w:name w:val="Normal"/>
-    <w:qFormat/>
-    <w:rsid w:val="0034776F"/>
-    <w:pPr>
-      <w:widowControl w:val="0"/>
-      <w:suppressAutoHyphens/>
-      <w:spacing w:after="120" w:line="276" w:lineRule="auto"/>
-      <w:jc w:val="both"/>
-    </w:pPr>
-    <w:rPr>
-      <w:rFonts w:ascii="Tahoma" w:eastAsia="MS Mincho" w:hAnsi="Tahoma" w:cs="Calibri"/>
-      <w:lang w:eastAsia="hi-IN" w:bidi="hi-IN"/>
-    </w:rPr>
-  </w:style>
-  <w:style w:type="paragraph" w:styleId="Heading1">
-    <w:name w:val="heading 1"/>
-    <w:basedOn w:val="Normal"/>
-    <w:next w:val="Normal"/>
-    <w:qFormat/>
-    <w:rsid w:val="009A57EC"/>
-    <w:pPr>
-      <w:keepNext/>
-      <w:numPr>
-        <w:numId w:val="1"/>
-      </w:numPr>
-      <w:pBdr>
-        <w:bottom w:val="single" w:sz="4" w:space="1" w:color="auto"/>
-      </w:pBdr>
-      <w:spacing w:before="240"/>
-      <w:jc w:val="left"/>
-      <w:outlineLvl w:val="0"/>
-    </w:pPr>
-    <w:rPr>
-      <w:rFonts w:eastAsia="MS Gothic" w:cs="Mangal"/>
-      <w:b/>
-      <w:color w:val="951B13"/>
-      <w:sz w:val="36"/>
-      <w:szCs w:val="36"/>
-    </w:rPr>
-  </w:style>
-  <w:style w:type="paragraph" w:styleId="Heading2">
-    <w:name w:val="heading 2"/>
-    <w:basedOn w:val="Normal"/>
-    <w:next w:val="Normal"/>
-    <w:qFormat/>
-    <w:rsid w:val="009A57EC"/>
-    <w:pPr>
-      <w:keepNext/>
-      <w:numPr>
-        <w:ilvl w:val="1"/>
-        <w:numId w:val="1"/>
-      </w:numPr>
-      <w:spacing w:before="240"/>
-      <w:jc w:val="left"/>
-      <w:outlineLvl w:val="1"/>
-    </w:pPr>
-    <w:rPr>
-      <w:rFonts w:eastAsia="MS Gothic" w:cs="Mangal"/>
-      <w:b/>
-      <w:color w:val="951B13"/>
-      <w:sz w:val="26"/>
-      <w:szCs w:val="26"/>
-    </w:rPr>
-  </w:style>
-  <w:style w:type="paragraph" w:styleId="Heading3">
-    <w:name w:val="heading 3"/>
-    <w:basedOn w:val="Normal"/>
-    <w:next w:val="Normal"/>
-    <w:qFormat/>
-    <w:rsid w:val="009A57EC"/>
-    <w:pPr>
-      <w:keepNext/>
-      <w:numPr>
-        <w:ilvl w:val="2"/>
-        <w:numId w:val="1"/>
-      </w:numPr>
-      <w:spacing w:before="240"/>
-      <w:ind w:left="0" w:firstLine="0"/>
-      <w:jc w:val="left"/>
-      <w:outlineLvl w:val="2"/>
-    </w:pPr>
-    <w:rPr>
-      <w:rFonts w:eastAsia="MS Gothic" w:cs="Times New Roman"/>
-      <w:b/>
-      <w:color w:val="951B13"/>
-      <w:sz w:val="24"/>
-      <w:szCs w:val="24"/>
-    </w:rPr>
-  </w:style>
-  <w:style w:type="character" w:default="1" w:styleId="DefaultParagraphFont">
-    <w:name w:val="Default Paragraph Font"/>
-    <w:uiPriority w:val="1"/>
-    <w:semiHidden/>
-    <w:unhideWhenUsed/>
-  </w:style>
-  <w:style w:type="table" w:default="1" w:styleId="TableNormal">
-    <w:name w:val="Normal Table"/>
-    <w:uiPriority w:val="99"/>
-    <w:semiHidden/>
-    <w:unhideWhenUsed/>
-    <w:tblPr>
-      <w:tblInd w:w="0" w:type="dxa"/>
-      <w:tblCellMar>
-        <w:top w:w="0" w:type="dxa"/>
-        <w:left w:w="108" w:type="dxa"/>
-        <w:bottom w:w="0" w:type="dxa"/>
-        <w:right w:w="108" w:type="dxa"/>
-      </w:tblCellMar>
-    </w:tblPr>
-  </w:style>
-  <w:style w:type="numbering" w:default="1" w:styleId="NoList">
-    <w:name w:val="No List"/>
-    <w:uiPriority w:val="99"/>
-    <w:semiHidden/>
-    <w:unhideWhenUsed/>
-  </w:style>
-  <w:style w:type="character" w:customStyle="1" w:styleId="WW8Num1z0">
-    <w:name w:val="WW8Num1z0"/>
-    <w:rPr>
-      <w:rFonts w:ascii="Symbol" w:hAnsi="Symbol"/>
-    </w:rPr>
-  </w:style>
-  <w:style w:type="character" w:customStyle="1" w:styleId="WW8Num4z0">
-    <w:name w:val="WW8Num4z0"/>
-    <w:rPr>
-      <w:rFonts w:ascii="Tahoma" w:hAnsi="Tahoma" w:cs="Tahoma"/>
-      <w:sz w:val="20"/>
-      <w:szCs w:val="20"/>
-    </w:rPr>
-  </w:style>
-  <w:style w:type="character" w:customStyle="1" w:styleId="WW8Num5z0">
-    <w:name w:val="WW8Num5z0"/>
-    <w:rPr>
-      <w:rFonts w:ascii="Symbol" w:hAnsi="Symbol"/>
-    </w:rPr>
-  </w:style>
-  <w:style w:type="character" w:customStyle="1" w:styleId="WW8Num5z1">
-    <w:name w:val="WW8Num5z1"/>
-    <w:rPr>
-      <w:rFonts w:ascii="Courier New" w:hAnsi="Courier New" w:cs="Courier New"/>
-    </w:rPr>
-  </w:style>
-  <w:style w:type="character" w:customStyle="1" w:styleId="WW8Num5z2">
-    <w:name w:val="WW8Num5z2"/>
-    <w:rPr>
-      <w:rFonts w:ascii="Wingdings" w:hAnsi="Wingdings"/>
-    </w:rPr>
-  </w:style>
-  <w:style w:type="character" w:customStyle="1" w:styleId="WW8Num6z0">
-    <w:name w:val="WW8Num6z0"/>
-    <w:rPr>
-      <w:rFonts w:ascii="Symbol" w:hAnsi="Symbol"/>
-    </w:rPr>
-  </w:style>
-  <w:style w:type="character" w:customStyle="1" w:styleId="WW8Num6z1">
-    <w:name w:val="WW8Num6z1"/>
-    <w:rPr>
-      <w:rFonts w:ascii="Courier New" w:hAnsi="Courier New" w:cs="Courier New"/>
-    </w:rPr>
-  </w:style>
-  <w:style w:type="character" w:customStyle="1" w:styleId="WW8Num6z2">
-    <w:name w:val="WW8Num6z2"/>
-    <w:rPr>
-      <w:rFonts w:ascii="Wingdings" w:hAnsi="Wingdings"/>
-    </w:rPr>
-  </w:style>
-  <w:style w:type="character" w:customStyle="1" w:styleId="WW8Num8z0">
-    <w:name w:val="WW8Num8z0"/>
-    <w:rPr>
-      <w:rFonts w:ascii="Tahoma" w:hAnsi="Tahoma" w:cs="Tahoma"/>
-      <w:sz w:val="20"/>
-      <w:szCs w:val="20"/>
-    </w:rPr>
-  </w:style>
-  <w:style w:type="character" w:customStyle="1" w:styleId="WW8Num11z0">
-    <w:name w:val="WW8Num11z0"/>
-    <w:rPr>
-      <w:lang w:val="en-IE"/>
-    </w:rPr>
-  </w:style>
-  <w:style w:type="character" w:customStyle="1" w:styleId="WW8Num12z0">
-    <w:name w:val="WW8Num12z0"/>
-    <w:rPr>
-      <w:rFonts w:ascii="Symbol" w:hAnsi="Symbol"/>
-    </w:rPr>
-  </w:style>
-  <w:style w:type="character" w:customStyle="1" w:styleId="WW8Num12z1">
-    <w:name w:val="WW8Num12z1"/>
-    <w:rPr>
-      <w:rFonts w:ascii="Courier New" w:hAnsi="Courier New" w:cs="Courier New"/>
-    </w:rPr>
-  </w:style>
-  <w:style w:type="character" w:customStyle="1" w:styleId="WW8Num12z2">
-    <w:name w:val="WW8Num12z2"/>
-    <w:rPr>
-      <w:rFonts w:ascii="Wingdings" w:hAnsi="Wingdings"/>
-    </w:rPr>
-  </w:style>
-  <w:style w:type="character" w:customStyle="1" w:styleId="WW8Num13z0">
-    <w:name w:val="WW8Num13z0"/>
-    <w:rPr>
-      <w:rFonts w:ascii="Tahoma" w:hAnsi="Tahoma" w:cs="Tahoma"/>
-      <w:sz w:val="20"/>
-      <w:szCs w:val="20"/>
-    </w:rPr>
-  </w:style>
-  <w:style w:type="character" w:customStyle="1" w:styleId="NoSpacingChar">
-    <w:name w:val="No Spacing Char"/>
-    <w:basedOn w:val="DefaultParagraphFont"/>
-    <w:rPr>
-      <w:sz w:val="22"/>
-      <w:szCs w:val="22"/>
-      <w:lang w:val="en-US" w:eastAsia="ar-SA" w:bidi="ar-SA"/>
-    </w:rPr>
-  </w:style>
-  <w:style w:type="character" w:customStyle="1" w:styleId="CharChar2">
-    <w:name w:val="Char Char2"/>
-    <w:basedOn w:val="DefaultParagraphFont"/>
-    <w:rPr>
-      <w:rFonts w:ascii="Tahoma" w:hAnsi="Tahoma" w:cs="Mangal"/>
-      <w:sz w:val="16"/>
-      <w:szCs w:val="14"/>
-    </w:rPr>
-  </w:style>
-  <w:style w:type="character" w:customStyle="1" w:styleId="CharChar1">
-    <w:name w:val="Char Char1"/>
-    <w:basedOn w:val="DefaultParagraphFont"/>
-  </w:style>
-  <w:style w:type="character" w:customStyle="1" w:styleId="CharChar">
-    <w:name w:val="Char Char"/>
-    <w:basedOn w:val="DefaultParagraphFont"/>
-  </w:style>
-  <w:style w:type="character" w:styleId="PlaceholderText">
-    <w:name w:val="Placeholder Text"/>
-    <w:basedOn w:val="DefaultParagraphFont"/>
-    <w:rPr>
-      <w:color w:val="808080"/>
-    </w:rPr>
-  </w:style>
-  <w:style w:type="character" w:customStyle="1" w:styleId="CharChar5">
-    <w:name w:val="Char Char5"/>
-    <w:basedOn w:val="DefaultParagraphFont"/>
-    <w:rPr>
-      <w:rFonts w:ascii="Cambria" w:eastAsia="MS Gothic" w:hAnsi="Cambria" w:cs="Mangal"/>
-      <w:sz w:val="24"/>
-      <w:szCs w:val="21"/>
-    </w:rPr>
-  </w:style>
-  <w:style w:type="character" w:customStyle="1" w:styleId="CharChar4">
-    <w:name w:val="Char Char4"/>
-    <w:basedOn w:val="DefaultParagraphFont"/>
-    <w:rPr>
-      <w:rFonts w:ascii="Cambria" w:eastAsia="MS Gothic" w:hAnsi="Cambria" w:cs="Mangal"/>
-    </w:rPr>
-  </w:style>
-  <w:style w:type="character" w:customStyle="1" w:styleId="CharChar3">
-    <w:name w:val="Char Char3"/>
-    <w:basedOn w:val="DefaultParagraphFont"/>
-    <w:rPr>
-      <w:rFonts w:ascii="Cambria" w:eastAsia="MS Gothic" w:hAnsi="Cambria" w:cs="Times New Roman"/>
-    </w:rPr>
-  </w:style>
-  <w:style w:type="character" w:styleId="Hyperlink">
-    <w:name w:val="Hyperlink"/>
-    <w:basedOn w:val="DefaultParagraphFont"/>
-    <w:uiPriority w:val="99"/>
-    <w:rPr>
-      <w:color w:val="0000FF"/>
-      <w:u w:val="single"/>
-    </w:rPr>
-  </w:style>
-  <w:style w:type="character" w:styleId="CommentReference">
-    <w:name w:val="annotation reference"/>
-    <w:basedOn w:val="DefaultParagraphFont"/>
-    <w:rPr>
-      <w:sz w:val="16"/>
-      <w:szCs w:val="16"/>
-    </w:rPr>
-  </w:style>
-  <w:style w:type="character" w:styleId="PageNumber">
-    <w:name w:val="page number"/>
-    <w:basedOn w:val="DefaultParagraphFont"/>
-  </w:style>
-  <w:style w:type="paragraph" w:customStyle="1" w:styleId="Tiu">
-    <w:name w:val="Tiêu đề"/>
-    <w:basedOn w:val="Normal"/>
-    <w:next w:val="BodyText"/>
-    <w:pPr>
-      <w:keepNext/>
-      <w:spacing w:before="240"/>
-    </w:pPr>
-    <w:rPr>
-      <w:rFonts w:ascii="Arial" w:eastAsia="MS PGothic" w:hAnsi="Arial" w:cs="Tahoma"/>
-      <w:sz w:val="28"/>
-      <w:szCs w:val="28"/>
-    </w:rPr>
-  </w:style>
-  <w:style w:type="paragraph" w:styleId="BodyText">
-    <w:name w:val="Body Text"/>
-    <w:basedOn w:val="Normal"/>
-  </w:style>
-  <w:style w:type="paragraph" w:styleId="List">
-    <w:name w:val="List"/>
-    <w:basedOn w:val="BodyText"/>
-    <w:rPr>
-      <w:rFonts w:cs="Tahoma"/>
-    </w:rPr>
-  </w:style>
-  <w:style w:type="paragraph" w:customStyle="1" w:styleId="Ph">
-    <w:name w:val="Phụ đề"/>
-    <w:basedOn w:val="Normal"/>
-    <w:pPr>
-      <w:suppressLineNumbers/>
-      <w:spacing w:before="120"/>
-    </w:pPr>
-    <w:rPr>
-      <w:rFonts w:cs="Tahoma"/>
-      <w:i/>
-      <w:iCs/>
-      <w:sz w:val="24"/>
-      <w:szCs w:val="24"/>
-    </w:rPr>
-  </w:style>
-  <w:style w:type="paragraph" w:customStyle="1" w:styleId="Chmc">
-    <w:name w:val="Chỉ mục"/>
-    <w:basedOn w:val="Normal"/>
-    <w:pPr>
-      <w:suppressLineNumbers/>
-    </w:pPr>
-    <w:rPr>
-      <w:rFonts w:cs="Tahoma"/>
-    </w:rPr>
-  </w:style>
-  <w:style w:type="paragraph" w:styleId="NoSpacing">
-    <w:name w:val="No Spacing"/>
-    <w:qFormat/>
-    <w:pPr>
-      <w:widowControl w:val="0"/>
-      <w:suppressAutoHyphens/>
-    </w:pPr>
-    <w:rPr>
-      <w:rFonts w:ascii="Calibri" w:eastAsia="MS Mincho" w:hAnsi="Calibri" w:cs="Calibri"/>
-      <w:sz w:val="22"/>
-      <w:szCs w:val="22"/>
-      <w:lang w:eastAsia="ar-SA"/>
-    </w:rPr>
-  </w:style>
-  <w:style w:type="paragraph" w:styleId="BalloonText">
-    <w:name w:val="Balloon Text"/>
-    <w:basedOn w:val="Normal"/>
-    <w:pPr>
-      <w:spacing w:after="0" w:line="240" w:lineRule="auto"/>
-    </w:pPr>
-    <w:rPr>
-      <w:rFonts w:cs="Mangal"/>
-      <w:sz w:val="16"/>
-      <w:szCs w:val="14"/>
-    </w:rPr>
-  </w:style>
-  <w:style w:type="paragraph" w:styleId="Header">
-    <w:name w:val="header"/>
-    <w:basedOn w:val="Normal"/>
-    <w:pPr>
-      <w:spacing w:after="0" w:line="240" w:lineRule="auto"/>
-    </w:pPr>
-  </w:style>
-  <w:style w:type="paragraph" w:styleId="Footer">
-    <w:name w:val="footer"/>
-    <w:basedOn w:val="Normal"/>
-    <w:pPr>
-      <w:spacing w:after="0" w:line="240" w:lineRule="auto"/>
-    </w:pPr>
-  </w:style>
-  <w:style w:type="paragraph" w:styleId="ListParagraph">
-    <w:name w:val="List Paragraph"/>
-    <w:basedOn w:val="Normal"/>
-    <w:qFormat/>
-    <w:pPr>
-      <w:ind w:left="840"/>
-    </w:pPr>
-  </w:style>
-  <w:style w:type="paragraph" w:customStyle="1" w:styleId="NormalH">
-    <w:name w:val="NormalH"/>
-    <w:basedOn w:val="Normal"/>
-    <w:pPr>
-      <w:pageBreakBefore/>
-      <w:tabs>
-        <w:tab w:val="left" w:pos="2160"/>
-        <w:tab w:val="right" w:pos="5040"/>
-        <w:tab w:val="left" w:pos="5760"/>
-        <w:tab w:val="right" w:pos="8640"/>
-      </w:tabs>
-      <w:spacing w:before="360" w:after="240" w:line="360" w:lineRule="auto"/>
-      <w:jc w:val="center"/>
-    </w:pPr>
-    <w:rPr>
-      <w:rFonts w:ascii="Verdana" w:hAnsi="Verdana" w:cs="Tahoma"/>
-      <w:b/>
-      <w:bCs/>
-      <w:caps/>
-      <w:color w:val="548DD4"/>
-      <w:sz w:val="24"/>
-      <w:lang w:eastAsia="ar-SA" w:bidi="ar-SA"/>
-    </w:rPr>
-  </w:style>
-  <w:style w:type="paragraph" w:styleId="TOCHeading">
-    <w:name w:val="TOC Heading"/>
-    <w:basedOn w:val="Heading1"/>
-    <w:next w:val="Normal"/>
-    <w:qFormat/>
-    <w:rsid w:val="009A57EC"/>
-    <w:pPr>
-      <w:keepLines/>
-      <w:numPr>
-        <w:numId w:val="0"/>
-      </w:numPr>
-      <w:spacing w:before="480" w:after="0"/>
-      <w:outlineLvl w:val="9"/>
-    </w:pPr>
-    <w:rPr>
-      <w:rFonts w:ascii="Cambria" w:hAnsi="Cambria"/>
-      <w:bCs/>
-      <w:sz w:val="28"/>
-      <w:szCs w:val="28"/>
-      <w:lang w:eastAsia="ar-SA" w:bidi="ar-SA"/>
-    </w:rPr>
-  </w:style>
-  <w:style w:type="paragraph" w:styleId="TOC2">
-    <w:name w:val="toc 2"/>
-    <w:basedOn w:val="Normal"/>
-    <w:next w:val="Normal"/>
-    <w:uiPriority w:val="39"/>
-    <w:rsid w:val="00030EB1"/>
-    <w:pPr>
-      <w:tabs>
-        <w:tab w:val="left" w:pos="1540"/>
-        <w:tab w:val="right" w:leader="dot" w:pos="8827"/>
-      </w:tabs>
-      <w:spacing w:after="0"/>
-      <w:ind w:left="1540" w:hanging="550"/>
-    </w:pPr>
-  </w:style>
-  <w:style w:type="paragraph" w:styleId="TOC1">
-    <w:name w:val="toc 1"/>
-    <w:basedOn w:val="Normal"/>
-    <w:next w:val="Normal"/>
-    <w:uiPriority w:val="39"/>
-    <w:rsid w:val="00030EB1"/>
-    <w:pPr>
-      <w:tabs>
-        <w:tab w:val="left" w:pos="432"/>
-        <w:tab w:val="right" w:leader="underscore" w:pos="8827"/>
-      </w:tabs>
-      <w:spacing w:before="120"/>
-    </w:pPr>
-    <w:rPr>
-      <w:rFonts w:eastAsia="Tahoma" w:cs="Tahoma"/>
-      <w:b/>
-      <w:bCs/>
-      <w:caps/>
-    </w:rPr>
-  </w:style>
-  <w:style w:type="paragraph" w:styleId="TOC3">
-    <w:name w:val="toc 3"/>
-    <w:basedOn w:val="Normal"/>
-    <w:next w:val="Normal"/>
-    <w:uiPriority w:val="39"/>
-    <w:rsid w:val="00030EB1"/>
-    <w:pPr>
-      <w:tabs>
-        <w:tab w:val="left" w:pos="1872"/>
-        <w:tab w:val="right" w:leader="dot" w:pos="8827"/>
-      </w:tabs>
-      <w:spacing w:after="0"/>
-      <w:ind w:left="994"/>
-    </w:pPr>
-    <w:rPr>
-      <w:iCs/>
-    </w:rPr>
-  </w:style>
-  <w:style w:type="paragraph" w:styleId="TOC4">
-    <w:name w:val="toc 4"/>
-    <w:basedOn w:val="Normal"/>
-    <w:next w:val="Normal"/>
-    <w:semiHidden/>
-    <w:pPr>
-      <w:spacing w:after="0"/>
-      <w:ind w:left="660"/>
-    </w:pPr>
-    <w:rPr>
-      <w:sz w:val="18"/>
-      <w:szCs w:val="18"/>
-    </w:rPr>
-  </w:style>
-  <w:style w:type="paragraph" w:styleId="TOC5">
-    <w:name w:val="toc 5"/>
-    <w:basedOn w:val="Normal"/>
-    <w:next w:val="Normal"/>
-    <w:semiHidden/>
-    <w:pPr>
-      <w:spacing w:after="0"/>
-      <w:ind w:left="880"/>
-    </w:pPr>
-    <w:rPr>
-      <w:sz w:val="18"/>
-      <w:szCs w:val="18"/>
-    </w:rPr>
-  </w:style>
-  <w:style w:type="paragraph" w:styleId="TOC6">
-    <w:name w:val="toc 6"/>
-    <w:basedOn w:val="Normal"/>
-    <w:next w:val="Normal"/>
-    <w:semiHidden/>
-    <w:pPr>
-      <w:spacing w:after="0"/>
-      <w:ind w:left="1100"/>
-    </w:pPr>
-    <w:rPr>
-      <w:sz w:val="18"/>
-      <w:szCs w:val="18"/>
-    </w:rPr>
-  </w:style>
-  <w:style w:type="paragraph" w:styleId="TOC7">
-    <w:name w:val="toc 7"/>
-    <w:basedOn w:val="Normal"/>
-    <w:next w:val="Normal"/>
-    <w:semiHidden/>
-    <w:pPr>
-      <w:spacing w:after="0"/>
-      <w:ind w:left="1320"/>
-    </w:pPr>
-    <w:rPr>
-      <w:sz w:val="18"/>
-      <w:szCs w:val="18"/>
-    </w:rPr>
-  </w:style>
-  <w:style w:type="paragraph" w:styleId="TOC8">
-    <w:name w:val="toc 8"/>
-    <w:basedOn w:val="Normal"/>
-    <w:next w:val="Normal"/>
-    <w:semiHidden/>
-    <w:pPr>
-      <w:spacing w:after="0"/>
-      <w:ind w:left="1540"/>
-    </w:pPr>
-    <w:rPr>
-      <w:sz w:val="18"/>
-      <w:szCs w:val="18"/>
-    </w:rPr>
-  </w:style>
-  <w:style w:type="paragraph" w:styleId="TOC9">
-    <w:name w:val="toc 9"/>
-    <w:basedOn w:val="Normal"/>
-    <w:next w:val="Normal"/>
-    <w:semiHidden/>
-    <w:pPr>
-      <w:spacing w:after="0"/>
-      <w:ind w:left="1760"/>
-    </w:pPr>
-    <w:rPr>
-      <w:sz w:val="18"/>
-      <w:szCs w:val="18"/>
-    </w:rPr>
-  </w:style>
-  <w:style w:type="paragraph" w:styleId="DocumentMap">
-    <w:name w:val="Document Map"/>
-    <w:basedOn w:val="Normal"/>
-    <w:pPr>
-      <w:shd w:val="clear" w:color="auto" w:fill="000080"/>
-    </w:pPr>
-    <w:rPr>
-      <w:rFonts w:cs="Tahoma"/>
-    </w:rPr>
-  </w:style>
-  <w:style w:type="paragraph" w:styleId="PlainText">
-    <w:name w:val="Plain Text"/>
-    <w:basedOn w:val="Normal"/>
-    <w:pPr>
-      <w:spacing w:after="0" w:line="240" w:lineRule="auto"/>
-    </w:pPr>
-    <w:rPr>
-      <w:rFonts w:ascii="Courier New" w:hAnsi="Courier New" w:cs="Courier New"/>
-      <w:lang w:eastAsia="ar-SA" w:bidi="ar-SA"/>
-    </w:rPr>
-  </w:style>
-  <w:style w:type="paragraph" w:styleId="CommentText">
-    <w:name w:val="annotation text"/>
-    <w:basedOn w:val="Normal"/>
-  </w:style>
-  <w:style w:type="paragraph" w:styleId="CommentSubject">
-    <w:name w:val="annotation subject"/>
-    <w:basedOn w:val="CommentText"/>
-    <w:next w:val="CommentText"/>
-    <w:rPr>
-      <w:b/>
-      <w:bCs/>
-    </w:rPr>
-  </w:style>
-  <w:style w:type="paragraph" w:styleId="Caption">
-    <w:name w:val="caption"/>
-    <w:basedOn w:val="Normal"/>
-    <w:next w:val="Normal"/>
-    <w:qFormat/>
-    <w:rsid w:val="00A105D3"/>
-    <w:pPr>
-      <w:jc w:val="center"/>
-    </w:pPr>
-    <w:rPr>
-      <w:b/>
-      <w:bCs/>
-    </w:rPr>
-  </w:style>
-  <w:style w:type="paragraph" w:customStyle="1" w:styleId="Nidungkhung">
-    <w:name w:val="Nội dung khung"/>
-    <w:basedOn w:val="BodyText"/>
-  </w:style>
-  <w:style w:type="paragraph" w:customStyle="1" w:styleId="Nidungbng">
-    <w:name w:val="Nội dung bảng"/>
-    <w:basedOn w:val="Normal"/>
-    <w:pPr>
-      <w:suppressLineNumbers/>
-    </w:pPr>
-  </w:style>
-  <w:style w:type="paragraph" w:customStyle="1" w:styleId="Tiubng">
-    <w:name w:val="Tiêu đề bảng"/>
-    <w:basedOn w:val="Nidungbng"/>
-    <w:pPr>
-      <w:jc w:val="center"/>
-    </w:pPr>
-    <w:rPr>
-      <w:b/>
-      <w:bCs/>
-    </w:rPr>
-  </w:style>
-  <w:style w:type="paragraph" w:customStyle="1" w:styleId="StyleHeading2Tahoma13ptBoldCustomColorRGB44105178">
-    <w:name w:val="Style Heading 2 + Tahoma 13 pt Bold Custom Color(RGB(44105178))"/>
-    <w:basedOn w:val="Heading2"/>
-    <w:autoRedefine/>
-    <w:rsid w:val="003748EC"/>
-    <w:rPr>
-      <w:b w:val="0"/>
-      <w:bCs/>
-      <w:color w:val="2C69B2"/>
-    </w:rPr>
-  </w:style>
-  <w:style w:type="paragraph" w:customStyle="1" w:styleId="StyleHeading2Tahoma13ptBoldCustomColorRGB441051781">
-    <w:name w:val="Style Heading 2 + Tahoma 13 pt Bold Custom Color(RGB(44105178))1"/>
-    <w:basedOn w:val="Heading2"/>
-    <w:autoRedefine/>
-    <w:rsid w:val="003748EC"/>
-    <w:rPr>
-      <w:b w:val="0"/>
-      <w:bCs/>
-      <w:color w:val="2C69B2"/>
-    </w:rPr>
-  </w:style>
-  <w:style w:type="paragraph" w:customStyle="1" w:styleId="StyleHeading2Tahoma13ptBoldCustomColorRGB441051782">
-    <w:name w:val="Style Heading 2 + Tahoma 13 pt Bold Custom Color(RGB(44105178))2"/>
-    <w:basedOn w:val="Heading2"/>
-    <w:autoRedefine/>
-    <w:rsid w:val="003748EC"/>
-    <w:rPr>
-      <w:b w:val="0"/>
-      <w:bCs/>
-      <w:color w:val="2C69B2"/>
-    </w:rPr>
-  </w:style>
-  <w:style w:type="table" w:customStyle="1" w:styleId="BlueStripe1">
-    <w:name w:val="BlueStripe 1"/>
-    <w:basedOn w:val="TableNormal"/>
-    <w:rsid w:val="00280184"/>
-    <w:pPr>
-      <w:snapToGrid w:val="0"/>
-    </w:pPr>
-    <w:rPr>
-      <w:rFonts w:ascii="Calibri" w:eastAsia="Arial" w:hAnsi="Calibri" w:cs="Calibri"/>
-    </w:rPr>
-    <w:tblPr>
-      <w:tblStyleRowBandSize w:val="1"/>
-      <w:tblInd w:w="0" w:type="dxa"/>
-      <w:tblBorders>
-        <w:top w:val="single" w:sz="4" w:space="0" w:color="6F97C7"/>
-        <w:left w:val="single" w:sz="4" w:space="0" w:color="6F97C7"/>
-        <w:bottom w:val="single" w:sz="4" w:space="0" w:color="6F97C7"/>
-        <w:right w:val="single" w:sz="4" w:space="0" w:color="6F97C7"/>
-        <w:insideH w:val="single" w:sz="4" w:space="0" w:color="6F97C7"/>
-        <w:insideV w:val="single" w:sz="4" w:space="0" w:color="6F97C7"/>
-      </w:tblBorders>
-      <w:tblCellMar>
-        <w:top w:w="0" w:type="dxa"/>
-        <w:left w:w="115" w:type="dxa"/>
-        <w:bottom w:w="0" w:type="dxa"/>
-        <w:right w:w="115" w:type="dxa"/>
-      </w:tblCellMar>
-    </w:tblPr>
-    <w:tcPr>
-      <w:shd w:val="clear" w:color="auto" w:fill="auto"/>
-    </w:tcPr>
-    <w:tblStylePr w:type="firstRow">
-      <w:rPr>
-        <w:b/>
-        <w:bCs/>
-        <w:color w:val="FFFFFF"/>
-      </w:rPr>
-      <w:tblPr/>
-      <w:tcPr>
-        <w:tcBorders>
-          <w:top w:val="single" w:sz="8" w:space="0" w:color="7BA0CD"/>
-          <w:left w:val="single" w:sz="8" w:space="0" w:color="7BA0CD"/>
-          <w:bottom w:val="single" w:sz="8" w:space="0" w:color="7BA0CD"/>
-          <w:right w:val="single" w:sz="8" w:space="0" w:color="7BA0CD"/>
-          <w:insideH w:val="nil"/>
-          <w:insideV w:val="nil"/>
-        </w:tcBorders>
-        <w:shd w:val="clear" w:color="auto" w:fill="4F81BD"/>
-      </w:tcPr>
-    </w:tblStylePr>
-    <w:tblStylePr w:type="lastRow">
-      <w:rPr>
-        <w:b/>
-        <w:bCs/>
-      </w:rPr>
-      <w:tblPr/>
-      <w:tcPr>
-        <w:tcBorders>
-          <w:top w:val="double" w:sz="6" w:space="0" w:color="7BA0CD"/>
-          <w:left w:val="single" w:sz="8" w:space="0" w:color="7BA0CD"/>
-          <w:bottom w:val="single" w:sz="8" w:space="0" w:color="7BA0CD"/>
-          <w:right w:val="single" w:sz="8" w:space="0" w:color="7BA0CD"/>
-          <w:insideH w:val="nil"/>
-          <w:insideV w:val="nil"/>
-        </w:tcBorders>
-      </w:tcPr>
-    </w:tblStylePr>
-    <w:tblStylePr w:type="firstCol">
-      <w:rPr>
-        <w:b/>
-        <w:bCs/>
-      </w:rPr>
-    </w:tblStylePr>
-    <w:tblStylePr w:type="lastCol">
-      <w:rPr>
-        <w:b/>
-        <w:bCs/>
-      </w:rPr>
-    </w:tblStylePr>
-    <w:tblStylePr w:type="band2Horz">
-      <w:pPr>
-        <w:wordWrap/>
-        <w:spacing w:beforeLines="0" w:beforeAutospacing="0" w:afterLines="0" w:afterAutospacing="0" w:line="240" w:lineRule="auto"/>
-        <w:ind w:leftChars="0" w:left="0" w:rightChars="0" w:right="0"/>
-      </w:pPr>
-      <w:tblPr/>
-      <w:tcPr>
-        <w:tcBorders>
-          <w:top w:val="single" w:sz="4" w:space="0" w:color="6F97C7"/>
-          <w:left w:val="single" w:sz="4" w:space="0" w:color="6F97C7"/>
-          <w:bottom w:val="single" w:sz="4" w:space="0" w:color="6F97C7"/>
-          <w:right w:val="single" w:sz="4" w:space="0" w:color="6F97C7"/>
-          <w:insideH w:val="single" w:sz="4" w:space="0" w:color="6F97C7"/>
-          <w:insideV w:val="single" w:sz="4" w:space="0" w:color="6F97C7"/>
-        </w:tcBorders>
-        <w:shd w:val="clear" w:color="auto" w:fill="D3DFEE"/>
-      </w:tcPr>
-    </w:tblStylePr>
-  </w:style>
-  <w:style w:type="paragraph" w:customStyle="1" w:styleId="Nor">
-    <w:name w:val="Nor"/>
-    <w:basedOn w:val="Heading3"/>
-    <w:rsid w:val="00E22133"/>
-    <w:pPr>
-      <w:numPr>
-        <w:ilvl w:val="0"/>
-        <w:numId w:val="0"/>
-      </w:numPr>
-      <w:ind w:firstLine="720"/>
-    </w:pPr>
-  </w:style>
-  <w:style w:type="paragraph" w:styleId="IntenseQuote">
-    <w:name w:val="Intense Quote"/>
-    <w:basedOn w:val="Normal"/>
-    <w:next w:val="Normal"/>
-    <w:link w:val="IntenseQuoteChar"/>
-    <w:uiPriority w:val="30"/>
-    <w:qFormat/>
-    <w:rsid w:val="009A57EC"/>
-    <w:pPr>
-      <w:pBdr>
-        <w:bottom w:val="single" w:sz="4" w:space="4" w:color="4F81BD"/>
-      </w:pBdr>
-      <w:spacing w:before="200" w:after="280"/>
-      <w:ind w:left="936" w:right="936"/>
-    </w:pPr>
-    <w:rPr>
-      <w:rFonts w:cs="Mangal"/>
-      <w:b/>
-      <w:bCs/>
-      <w:i/>
-      <w:iCs/>
-      <w:color w:val="951B13"/>
-      <w:szCs w:val="18"/>
-    </w:rPr>
-  </w:style>
-  <w:style w:type="character" w:customStyle="1" w:styleId="IntenseQuoteChar">
-    <w:name w:val="Intense Quote Char"/>
-    <w:basedOn w:val="DefaultParagraphFont"/>
-    <w:link w:val="IntenseQuote"/>
-    <w:uiPriority w:val="30"/>
-    <w:rsid w:val="009A57EC"/>
-    <w:rPr>
-      <w:rFonts w:ascii="Tahoma" w:eastAsia="MS Mincho" w:hAnsi="Tahoma" w:cs="Mangal"/>
-      <w:b/>
-      <w:bCs/>
-      <w:i/>
-      <w:iCs/>
-      <w:color w:val="951B13"/>
-      <w:szCs w:val="18"/>
-      <w:lang w:eastAsia="hi-IN" w:bidi="hi-IN"/>
-    </w:rPr>
-  </w:style>
-  <w:style w:type="character" w:styleId="IntenseEmphasis">
-    <w:name w:val="Intense Emphasis"/>
-    <w:basedOn w:val="DefaultParagraphFont"/>
-    <w:uiPriority w:val="21"/>
-    <w:qFormat/>
-    <w:rsid w:val="009A57EC"/>
-    <w:rPr>
-      <w:b/>
-      <w:bCs/>
-      <w:i/>
-      <w:iCs/>
-      <w:color w:val="951B13"/>
-    </w:rPr>
-  </w:style>
-  <w:style w:type="table" w:customStyle="1" w:styleId="GridTable1LightAccent2">
-    <w:name w:val="Grid Table 1 Light Accent 2"/>
-    <w:basedOn w:val="TableNormal"/>
-    <w:uiPriority w:val="46"/>
-    <w:rsid w:val="009A4C41"/>
-    <w:tblPr>
-      <w:tblStyleRowBandSize w:val="1"/>
-      <w:tblStyleColBandSize w:val="1"/>
-      <w:tblInd w:w="0" w:type="dxa"/>
-      <w:tblBorders>
-        <w:top w:val="single" w:sz="4" w:space="0" w:color="E5B8B7" w:themeColor="accent2" w:themeTint="66"/>
-        <w:left w:val="single" w:sz="4" w:space="0" w:color="E5B8B7" w:themeColor="accent2" w:themeTint="66"/>
-        <w:bottom w:val="single" w:sz="4" w:space="0" w:color="E5B8B7" w:themeColor="accent2" w:themeTint="66"/>
-        <w:right w:val="single" w:sz="4" w:space="0" w:color="E5B8B7" w:themeColor="accent2" w:themeTint="66"/>
-        <w:insideH w:val="single" w:sz="4" w:space="0" w:color="E5B8B7" w:themeColor="accent2" w:themeTint="66"/>
-        <w:insideV w:val="single" w:sz="4" w:space="0" w:color="E5B8B7" w:themeColor="accent2" w:themeTint="66"/>
-      </w:tblBorders>
-      <w:tblCellMar>
-        <w:top w:w="0" w:type="dxa"/>
-        <w:left w:w="108" w:type="dxa"/>
-        <w:bottom w:w="0" w:type="dxa"/>
-        <w:right w:w="108" w:type="dxa"/>
-      </w:tblCellMar>
-    </w:tblPr>
-    <w:tblStylePr w:type="firstRow">
-      <w:rPr>
-        <w:b/>
-        <w:bCs/>
-      </w:rPr>
-      <w:tblPr/>
-      <w:tcPr>
-        <w:tcBorders>
-          <w:bottom w:val="single" w:sz="12" w:space="0" w:color="D99594" w:themeColor="accent2" w:themeTint="99"/>
-        </w:tcBorders>
-      </w:tcPr>
-    </w:tblStylePr>
-    <w:tblStylePr w:type="lastRow">
-      <w:rPr>
-        <w:b/>
-        <w:bCs/>
-      </w:rPr>
-      <w:tblPr/>
-      <w:tcPr>
-        <w:tcBorders>
-          <w:top w:val="double" w:sz="2" w:space="0" w:color="D99594" w:themeColor="accent2" w:themeTint="99"/>
-        </w:tcBorders>
-      </w:tcPr>
-    </w:tblStylePr>
-    <w:tblStylePr w:type="firstCol">
-      <w:rPr>
-        <w:b/>
-        <w:bCs/>
-      </w:rPr>
-    </w:tblStylePr>
-    <w:tblStylePr w:type="lastCol">
-      <w:rPr>
-        <w:b/>
-        <w:bCs/>
-      </w:rPr>
-    </w:tblStylePr>
-  </w:style>
-  <w:style w:type="paragraph" w:styleId="NormalWeb">
-    <w:name w:val="Normal (Web)"/>
-    <w:basedOn w:val="Normal"/>
-    <w:uiPriority w:val="99"/>
-    <w:unhideWhenUsed/>
-    <w:rsid w:val="00A105D3"/>
-    <w:pPr>
-      <w:widowControl/>
-      <w:suppressAutoHyphens w:val="0"/>
-      <w:spacing w:before="100" w:beforeAutospacing="1" w:after="100" w:afterAutospacing="1" w:line="240" w:lineRule="auto"/>
-    </w:pPr>
-    <w:rPr>
-      <w:rFonts w:ascii="Times New Roman" w:eastAsia="Times New Roman" w:hAnsi="Times New Roman" w:cs="Times New Roman"/>
-      <w:sz w:val="26"/>
-      <w:szCs w:val="24"/>
-      <w:lang w:eastAsia="en-US" w:bidi="ar-SA"/>
-    </w:rPr>
-  </w:style>
-  <w:style w:type="character" w:styleId="Emphasis">
-    <w:name w:val="Emphasis"/>
-    <w:basedOn w:val="DefaultParagraphFont"/>
-    <w:qFormat/>
-    <w:rsid w:val="00A105D3"/>
-    <w:rPr>
-      <w:i/>
-      <w:iCs/>
-    </w:rPr>
-  </w:style>
-  <w:style w:type="table" w:customStyle="1" w:styleId="GridTable1Light">
-    <w:name w:val="Grid Table 1 Light"/>
-    <w:basedOn w:val="TableNormal"/>
-    <w:uiPriority w:val="46"/>
-    <w:rsid w:val="002817C3"/>
-    <w:tblPr>
-      <w:tblStyleRowBandSize w:val="1"/>
-      <w:tblStyleColBandSize w:val="1"/>
-      <w:tblInd w:w="0" w:type="dxa"/>
-      <w:tblBorders>
-        <w:top w:val="single" w:sz="4" w:space="0" w:color="999999" w:themeColor="text1" w:themeTint="66"/>
-        <w:left w:val="single" w:sz="4" w:space="0" w:color="999999" w:themeColor="text1" w:themeTint="66"/>
-        <w:bottom w:val="single" w:sz="4" w:space="0" w:color="999999" w:themeColor="text1" w:themeTint="66"/>
-        <w:right w:val="single" w:sz="4" w:space="0" w:color="999999" w:themeColor="text1" w:themeTint="66"/>
-        <w:insideH w:val="single" w:sz="4" w:space="0" w:color="999999" w:themeColor="text1" w:themeTint="66"/>
-        <w:insideV w:val="single" w:sz="4" w:space="0" w:color="999999" w:themeColor="text1" w:themeTint="66"/>
-      </w:tblBorders>
-      <w:tblCellMar>
-        <w:top w:w="0" w:type="dxa"/>
-        <w:left w:w="108" w:type="dxa"/>
-        <w:bottom w:w="0" w:type="dxa"/>
-        <w:right w:w="108" w:type="dxa"/>
-      </w:tblCellMar>
-    </w:tblPr>
-    <w:tblStylePr w:type="firstRow">
-      <w:rPr>
-        <w:b/>
-        <w:bCs/>
-      </w:rPr>
-      <w:tblPr/>
-      <w:tcPr>
-        <w:tcBorders>
-          <w:bottom w:val="single" w:sz="12" w:space="0" w:color="666666" w:themeColor="text1" w:themeTint="99"/>
-        </w:tcBorders>
-      </w:tcPr>
-    </w:tblStylePr>
-    <w:tblStylePr w:type="lastRow">
-      <w:rPr>
-        <w:b/>
-        <w:bCs/>
-      </w:rPr>
-      <w:tblPr/>
-      <w:tcPr>
-        <w:tcBorders>
-          <w:top w:val="double" w:sz="2" w:space="0" w:color="666666" w:themeColor="text1" w:themeTint="99"/>
-        </w:tcBorders>
-      </w:tcPr>
-    </w:tblStylePr>
-    <w:tblStylePr w:type="firstCol">
-      <w:rPr>
-        <w:b/>
-        <w:bCs/>
-      </w:rPr>
-    </w:tblStylePr>
-    <w:tblStylePr w:type="lastCol">
-      <w:rPr>
-        <w:b/>
-        <w:bCs/>
-      </w:rPr>
-    </w:tblStylePr>
-  </w:style>
-  <w:style w:type="character" w:styleId="Strong">
-    <w:name w:val="Strong"/>
-    <w:basedOn w:val="DefaultParagraphFont"/>
-    <w:qFormat/>
-    <w:rsid w:val="00A44839"/>
-    <w:rPr>
-      <w:b/>
-      <w:bCs/>
-    </w:rPr>
-  </w:style>
-  <w:style w:type="character" w:customStyle="1" w:styleId="UnresolvedMention">
-    <w:name w:val="Unresolved Mention"/>
-    <w:basedOn w:val="DefaultParagraphFont"/>
-    <w:uiPriority w:val="99"/>
-    <w:semiHidden/>
-    <w:unhideWhenUsed/>
-    <w:rsid w:val="00341689"/>
-    <w:rPr>
-      <w:color w:val="605E5C"/>
-      <w:shd w:val="clear" w:color="auto" w:fill="E1DFDD"/>
-    </w:rPr>
-  </w:style>
-  <w:style w:type="table" w:styleId="TableGrid">
-    <w:name w:val="Table Grid"/>
-    <w:basedOn w:val="TableNormal"/>
-    <w:rsid w:val="003E6FB7"/>
-    <w:tblPr>
-      <w:tblInd w:w="0" w:type="dxa"/>
-      <w:tblBorders>
-        <w:top w:val="single" w:sz="4" w:space="0" w:color="auto"/>
-        <w:left w:val="single" w:sz="4" w:space="0" w:color="auto"/>
-        <w:bottom w:val="single" w:sz="4" w:space="0" w:color="auto"/>
-        <w:right w:val="single" w:sz="4" w:space="0" w:color="auto"/>
-        <w:insideH w:val="single" w:sz="4" w:space="0" w:color="auto"/>
-        <w:insideV w:val="single" w:sz="4" w:space="0" w:color="auto"/>
-      </w:tblBorders>
-      <w:tblCellMar>
-        <w:top w:w="0" w:type="dxa"/>
-        <w:left w:w="108" w:type="dxa"/>
-        <w:bottom w:w="0" w:type="dxa"/>
-        <w:right w:w="108" w:type="dxa"/>
-      </w:tblCellMar>
-    </w:tblPr>
-  </w:style>
-  <w:style w:type="table" w:customStyle="1" w:styleId="GridTable4Accent1">
-    <w:name w:val="Grid Table 4 Accent 1"/>
-    <w:basedOn w:val="TableNormal"/>
-    <w:uiPriority w:val="49"/>
-    <w:rsid w:val="003E6FB7"/>
-    <w:tblPr>
-      <w:tblStyleRowBandSize w:val="1"/>
-      <w:tblStyleColBandSize w:val="1"/>
-      <w:tblInd w:w="0" w:type="dxa"/>
-      <w:tblBorders>
-        <w:top w:val="single" w:sz="4" w:space="0" w:color="95B3D7" w:themeColor="accent1" w:themeTint="99"/>
-        <w:left w:val="single" w:sz="4" w:space="0" w:color="95B3D7" w:themeColor="accent1" w:themeTint="99"/>
-        <w:bottom w:val="single" w:sz="4" w:space="0" w:color="95B3D7" w:themeColor="accent1" w:themeTint="99"/>
-        <w:right w:val="single" w:sz="4" w:space="0" w:color="95B3D7" w:themeColor="accent1" w:themeTint="99"/>
-        <w:insideH w:val="single" w:sz="4" w:space="0" w:color="95B3D7" w:themeColor="accent1" w:themeTint="99"/>
-        <w:insideV w:val="single" w:sz="4" w:space="0" w:color="95B3D7" w:themeColor="accent1" w:themeTint="99"/>
-      </w:tblBorders>
-      <w:tblCellMar>
-        <w:top w:w="0" w:type="dxa"/>
-        <w:left w:w="108" w:type="dxa"/>
-        <w:bottom w:w="0" w:type="dxa"/>
-        <w:right w:w="108" w:type="dxa"/>
-      </w:tblCellMar>
     </w:tblPr>
     <w:tblStylePr w:type="firstRow">
       <w:rPr>
@@ -9856,7 +9185,7 @@
 </file>
 
 <file path=customXml/itemProps1.xml><?xml version="1.0" encoding="utf-8"?>
-<ds:datastoreItem xmlns:ds="http://schemas.openxmlformats.org/officeDocument/2006/customXml" ds:itemID="{31E695AB-AFEF-4118-AF3C-C12DE06EA1BF}">
+<ds:datastoreItem xmlns:ds="http://schemas.openxmlformats.org/officeDocument/2006/customXml" ds:itemID="{C3D29A7F-5E42-4B65-9863-C43B01145104}">
   <ds:schemaRefs>
     <ds:schemaRef ds:uri="http://schemas.openxmlformats.org/officeDocument/2006/bibliography"/>
   </ds:schemaRefs>

</xml_diff>

<commit_message>
Update Thử nghiệm chạy dự án
</commit_message>
<xml_diff>
--- a/docs/BaoCao_IT4240_20201_Nhom09.docx
+++ b/docs/BaoCao_IT4240_20201_Nhom09.docx
@@ -1,6 +1,6 @@
 
 <file path=word/document.xml><?xml version="1.0" encoding="utf-8"?>
-<w:document xmlns:wpc="http://schemas.microsoft.com/office/word/2010/wordprocessingCanvas" xmlns:mc="http://schemas.openxmlformats.org/markup-compatibility/2006" xmlns:o="urn:schemas-microsoft-com:office:office" xmlns:r="http://schemas.openxmlformats.org/officeDocument/2006/relationships" xmlns:m="http://schemas.openxmlformats.org/officeDocument/2006/math" xmlns:v="urn:schemas-microsoft-com:vml" xmlns:wp14="http://schemas.microsoft.com/office/word/2010/wordprocessingDrawing" xmlns:wp="http://schemas.openxmlformats.org/drawingml/2006/wordprocessingDrawing" xmlns:w10="urn:schemas-microsoft-com:office:word" xmlns:w="http://schemas.openxmlformats.org/wordprocessingml/2006/main" xmlns:w14="http://schemas.microsoft.com/office/word/2010/wordml" xmlns:wpg="http://schemas.microsoft.com/office/word/2010/wordprocessingGroup" xmlns:wpi="http://schemas.microsoft.com/office/word/2010/wordprocessingInk" xmlns:wne="http://schemas.microsoft.com/office/word/2006/wordml" xmlns:wps="http://schemas.microsoft.com/office/word/2010/wordprocessingShape" mc:Ignorable="w14 wp14">
+<w:document xmlns:wpc="http://schemas.microsoft.com/office/word/2010/wordprocessingCanvas" xmlns:cx="http://schemas.microsoft.com/office/drawing/2014/chartex" xmlns:mc="http://schemas.openxmlformats.org/markup-compatibility/2006" xmlns:o="urn:schemas-microsoft-com:office:office" xmlns:r="http://schemas.openxmlformats.org/officeDocument/2006/relationships" xmlns:m="http://schemas.openxmlformats.org/officeDocument/2006/math" xmlns:v="urn:schemas-microsoft-com:vml" xmlns:wp14="http://schemas.microsoft.com/office/word/2010/wordprocessingDrawing" xmlns:wp="http://schemas.openxmlformats.org/drawingml/2006/wordprocessingDrawing" xmlns:w10="urn:schemas-microsoft-com:office:word" xmlns:w="http://schemas.openxmlformats.org/wordprocessingml/2006/main" xmlns:w14="http://schemas.microsoft.com/office/word/2010/wordml" xmlns:w15="http://schemas.microsoft.com/office/word/2012/wordml" xmlns:w16se="http://schemas.microsoft.com/office/word/2015/wordml/symex" xmlns:wpg="http://schemas.microsoft.com/office/word/2010/wordprocessingGroup" xmlns:wpi="http://schemas.microsoft.com/office/word/2010/wordprocessingInk" xmlns:wne="http://schemas.microsoft.com/office/word/2006/wordml" xmlns:wps="http://schemas.microsoft.com/office/word/2010/wordprocessingShape" mc:Ignorable="w14 w15 w16se wp14">
   <w:background w:color="FFFFFF"/>
   <w:body>
     <w:p>
@@ -108,7 +108,7 @@
                                           </pic:cNvPicPr>
                                         </pic:nvPicPr>
                                         <pic:blipFill>
-                                          <a:blip r:embed="rId9">
+                                          <a:blip r:embed="rId8">
                                             <a:extLst>
                                               <a:ext uri="{28A0092B-C50C-407E-A947-70E740481C1C}">
                                                 <a14:useLocalDpi xmlns:a14="http://schemas.microsoft.com/office/drawing/2010/main" val="0"/>
@@ -157,7 +157,7 @@
               </wp:anchor>
             </w:drawing>
           </mc:Choice>
-          <mc:Fallback xmlns:cx="http://schemas.microsoft.com/office/drawing/2014/chartex" xmlns:cx1="http://schemas.microsoft.com/office/drawing/2015/9/8/chartex" xmlns:cx2="http://schemas.microsoft.com/office/drawing/2015/10/21/chartex" xmlns:cx3="http://schemas.microsoft.com/office/drawing/2016/5/9/chartex" xmlns:cx4="http://schemas.microsoft.com/office/drawing/2016/5/10/chartex" xmlns:cx5="http://schemas.microsoft.com/office/drawing/2016/5/11/chartex" xmlns:cx6="http://schemas.microsoft.com/office/drawing/2016/5/12/chartex" xmlns:cx7="http://schemas.microsoft.com/office/drawing/2016/5/13/chartex" xmlns:cx8="http://schemas.microsoft.com/office/drawing/2016/5/14/chartex" xmlns:aink="http://schemas.microsoft.com/office/drawing/2016/ink" xmlns:am3d="http://schemas.microsoft.com/office/drawing/2017/model3d" xmlns:w15="http://schemas.microsoft.com/office/word/2012/wordml" xmlns:w16cid="http://schemas.microsoft.com/office/word/2016/wordml/cid" xmlns:w16se="http://schemas.microsoft.com/office/word/2015/wordml/symex">
+          <mc:Fallback>
             <w:pict>
               <v:shapetype w14:anchorId="3470755F" id="_x0000_t202" coordsize="21600,21600" o:spt="202" path="m,l,21600r21600,l21600,xe">
                 <v:stroke joinstyle="miter"/>
@@ -201,7 +201,7 @@
                                     </pic:cNvPicPr>
                                   </pic:nvPicPr>
                                   <pic:blipFill>
-                                    <a:blip r:embed="rId10">
+                                    <a:blip r:embed="rId8">
                                       <a:extLst>
                                         <a:ext uri="{28A0092B-C50C-407E-A947-70E740481C1C}">
                                           <a14:useLocalDpi xmlns:a14="http://schemas.microsoft.com/office/drawing/2010/main" val="0"/>
@@ -3310,7 +3310,7 @@
         </w:rPr>
         <w:t xml:space="preserve">Link tài khoản github: </w:t>
       </w:r>
-      <w:hyperlink r:id="rId11" w:history="1">
+      <w:hyperlink r:id="rId9" w:history="1">
         <w:r>
           <w:rPr>
             <w:rStyle w:val="Hyperlink"/>
@@ -3733,30 +3733,29 @@
     <w:p>
       <w:pPr>
         <w:rPr>
-          <w:i/>
-          <w:iCs/>
-        </w:rPr>
-      </w:pPr>
-      <w:r>
-        <w:rPr>
-          <w:i/>
-          <w:iCs/>
-        </w:rPr>
-        <w:t>Mô tả các bước chạy chương trình, có thể thành công hoặc không thành công. Cho biết các lỗi xuất hiện và cách xử lý nếu có.</w:t>
-      </w:r>
-      <w:r>
-        <w:rPr>
-          <w:i/>
-          <w:iCs/>
-        </w:rPr>
-        <w:t>.</w:t>
+          <w:iCs/>
+        </w:rPr>
+      </w:pPr>
+      <w:r>
+        <w:rPr>
+          <w:iCs/>
+        </w:rPr>
+        <w:t xml:space="preserve">Dự án chạy thử nghiệm chưa thành công. Lập trình </w:t>
+      </w:r>
+      <w:bookmarkStart w:id="11" w:name="_GoBack"/>
+      <w:bookmarkEnd w:id="11"/>
+      <w:r>
+        <w:rPr>
+          <w:iCs/>
+        </w:rPr>
+        <w:t>viên cần nâng cao chuyên môn về Typescript</w:t>
       </w:r>
     </w:p>
     <w:p>
       <w:pPr>
         <w:pStyle w:val="Heading2"/>
       </w:pPr>
-      <w:bookmarkStart w:id="11" w:name="_Toc57272149"/>
+      <w:bookmarkStart w:id="12" w:name="_Toc57272149"/>
       <w:r>
         <w:lastRenderedPageBreak/>
         <w:t>Phạm vi</w:t>
@@ -3764,7 +3763,7 @@
       <w:r>
         <w:t xml:space="preserve"> dự án</w:t>
       </w:r>
-      <w:bookmarkEnd w:id="11"/>
+      <w:bookmarkEnd w:id="12"/>
     </w:p>
     <w:p>
       <w:pPr>
@@ -3783,11 +3782,11 @@
       <w:pPr>
         <w:pStyle w:val="Heading1"/>
       </w:pPr>
-      <w:bookmarkStart w:id="12" w:name="_Toc57272150"/>
+      <w:bookmarkStart w:id="13" w:name="_Toc57272150"/>
       <w:r>
         <w:t>Giao tiếp/Trao đổi thông tin</w:t>
       </w:r>
-      <w:bookmarkEnd w:id="12"/>
+      <w:bookmarkEnd w:id="13"/>
     </w:p>
     <w:p>
       <w:pPr>
@@ -3837,24 +3836,24 @@
       <w:pPr>
         <w:pStyle w:val="Heading1"/>
       </w:pPr>
-      <w:bookmarkStart w:id="13" w:name="_Toc57272151"/>
+      <w:bookmarkStart w:id="14" w:name="_Toc57272151"/>
       <w:r>
         <w:t>Ước lượng</w:t>
       </w:r>
       <w:r>
         <w:t xml:space="preserve"> chung</w:t>
       </w:r>
-      <w:bookmarkEnd w:id="13"/>
+      <w:bookmarkEnd w:id="14"/>
     </w:p>
     <w:p>
       <w:pPr>
         <w:pStyle w:val="Heading2"/>
       </w:pPr>
-      <w:bookmarkStart w:id="14" w:name="_Toc57272152"/>
+      <w:bookmarkStart w:id="15" w:name="_Toc57272152"/>
       <w:r>
         <w:t>Ước lượng thời gian</w:t>
       </w:r>
-      <w:bookmarkEnd w:id="14"/>
+      <w:bookmarkEnd w:id="15"/>
     </w:p>
     <w:p>
       <w:pPr>
@@ -3950,11 +3949,11 @@
       <w:pPr>
         <w:pStyle w:val="Heading2"/>
       </w:pPr>
-      <w:bookmarkStart w:id="15" w:name="_Toc57272153"/>
+      <w:bookmarkStart w:id="16" w:name="_Toc57272153"/>
       <w:r>
         <w:t>Ước lượng rủi ro</w:t>
       </w:r>
-      <w:bookmarkEnd w:id="15"/>
+      <w:bookmarkEnd w:id="16"/>
     </w:p>
     <w:p>
       <w:pPr>
@@ -4152,12 +4151,12 @@
       <w:pPr>
         <w:pStyle w:val="Heading1"/>
       </w:pPr>
-      <w:bookmarkStart w:id="16" w:name="_Toc57272154"/>
+      <w:bookmarkStart w:id="17" w:name="_Toc57272154"/>
       <w:r>
         <w:lastRenderedPageBreak/>
         <w:t>Ước lượng giá thành</w:t>
       </w:r>
-      <w:bookmarkEnd w:id="16"/>
+      <w:bookmarkEnd w:id="17"/>
     </w:p>
     <w:p>
       <w:r>
@@ -4225,11 +4224,11 @@
       <w:pPr>
         <w:pStyle w:val="Heading1"/>
       </w:pPr>
-      <w:bookmarkStart w:id="17" w:name="_Toc57272155"/>
+      <w:bookmarkStart w:id="18" w:name="_Toc57272155"/>
       <w:r>
         <w:t>Ước lượng chất lượng</w:t>
       </w:r>
-      <w:bookmarkEnd w:id="17"/>
+      <w:bookmarkEnd w:id="18"/>
     </w:p>
     <w:p>
       <w:pPr>
@@ -4311,8 +4310,6 @@
         </w:rPr>
         <w:t> : 2</w:t>
       </w:r>
-      <w:bookmarkStart w:id="18" w:name="_GoBack"/>
-      <w:bookmarkEnd w:id="18"/>
     </w:p>
     <w:p>
       <w:pPr>
@@ -4650,6 +4647,7 @@
         </w:numPr>
       </w:pPr>
       <w:r>
+        <w:lastRenderedPageBreak/>
         <w:t>Thống kê số lượng task: 36 task</w:t>
       </w:r>
     </w:p>
@@ -4662,7 +4660,6 @@
         </w:numPr>
       </w:pPr>
       <w:r>
-        <w:lastRenderedPageBreak/>
         <w:t>Số task đã hoàn thành: 9 task</w:t>
       </w:r>
     </w:p>
@@ -5107,9 +5104,9 @@
     </w:p>
     <w:p/>
     <w:sectPr>
-      <w:headerReference w:type="default" r:id="rId12"/>
-      <w:footerReference w:type="even" r:id="rId13"/>
-      <w:footerReference w:type="default" r:id="rId14"/>
+      <w:headerReference w:type="default" r:id="rId10"/>
+      <w:footerReference w:type="even" r:id="rId11"/>
+      <w:footerReference w:type="default" r:id="rId12"/>
       <w:footnotePr>
         <w:pos w:val="beneathText"/>
       </w:footnotePr>
@@ -5123,7 +5120,7 @@
 </file>
 
 <file path=word/endnotes.xml><?xml version="1.0" encoding="utf-8"?>
-<w:endnotes xmlns:wpc="http://schemas.microsoft.com/office/word/2010/wordprocessingCanvas" xmlns:mc="http://schemas.openxmlformats.org/markup-compatibility/2006" xmlns:o="urn:schemas-microsoft-com:office:office" xmlns:r="http://schemas.openxmlformats.org/officeDocument/2006/relationships" xmlns:m="http://schemas.openxmlformats.org/officeDocument/2006/math" xmlns:v="urn:schemas-microsoft-com:vml" xmlns:wp14="http://schemas.microsoft.com/office/word/2010/wordprocessingDrawing" xmlns:wp="http://schemas.openxmlformats.org/drawingml/2006/wordprocessingDrawing" xmlns:w10="urn:schemas-microsoft-com:office:word" xmlns:w="http://schemas.openxmlformats.org/wordprocessingml/2006/main" xmlns:w14="http://schemas.microsoft.com/office/word/2010/wordml" xmlns:wpg="http://schemas.microsoft.com/office/word/2010/wordprocessingGroup" xmlns:wpi="http://schemas.microsoft.com/office/word/2010/wordprocessingInk" xmlns:wne="http://schemas.microsoft.com/office/word/2006/wordml" xmlns:wps="http://schemas.microsoft.com/office/word/2010/wordprocessingShape" mc:Ignorable="w14 wp14">
+<w:endnotes xmlns:wpc="http://schemas.microsoft.com/office/word/2010/wordprocessingCanvas" xmlns:cx="http://schemas.microsoft.com/office/drawing/2014/chartex" xmlns:mc="http://schemas.openxmlformats.org/markup-compatibility/2006" xmlns:o="urn:schemas-microsoft-com:office:office" xmlns:r="http://schemas.openxmlformats.org/officeDocument/2006/relationships" xmlns:m="http://schemas.openxmlformats.org/officeDocument/2006/math" xmlns:v="urn:schemas-microsoft-com:vml" xmlns:wp14="http://schemas.microsoft.com/office/word/2010/wordprocessingDrawing" xmlns:wp="http://schemas.openxmlformats.org/drawingml/2006/wordprocessingDrawing" xmlns:w10="urn:schemas-microsoft-com:office:word" xmlns:w="http://schemas.openxmlformats.org/wordprocessingml/2006/main" xmlns:w14="http://schemas.microsoft.com/office/word/2010/wordml" xmlns:w15="http://schemas.microsoft.com/office/word/2012/wordml" xmlns:w16se="http://schemas.microsoft.com/office/word/2015/wordml/symex" xmlns:wpg="http://schemas.microsoft.com/office/word/2010/wordprocessingGroup" xmlns:wpi="http://schemas.microsoft.com/office/word/2010/wordprocessingInk" xmlns:wne="http://schemas.microsoft.com/office/word/2006/wordml" xmlns:wps="http://schemas.microsoft.com/office/word/2010/wordprocessingShape" mc:Ignorable="w14 w15 w16se wp14">
   <w:endnote w:type="separator" w:id="-1">
     <w:p>
       <w:r>
@@ -5144,14 +5141,14 @@
 </file>
 
 <file path=word/footer1.xml><?xml version="1.0" encoding="utf-8"?>
-<w:ftr xmlns:wpc="http://schemas.microsoft.com/office/word/2010/wordprocessingCanvas" xmlns:mc="http://schemas.openxmlformats.org/markup-compatibility/2006" xmlns:o="urn:schemas-microsoft-com:office:office" xmlns:r="http://schemas.openxmlformats.org/officeDocument/2006/relationships" xmlns:m="http://schemas.openxmlformats.org/officeDocument/2006/math" xmlns:v="urn:schemas-microsoft-com:vml" xmlns:wp14="http://schemas.microsoft.com/office/word/2010/wordprocessingDrawing" xmlns:wp="http://schemas.openxmlformats.org/drawingml/2006/wordprocessingDrawing" xmlns:w10="urn:schemas-microsoft-com:office:word" xmlns:w="http://schemas.openxmlformats.org/wordprocessingml/2006/main" xmlns:w14="http://schemas.microsoft.com/office/word/2010/wordml" xmlns:wpg="http://schemas.microsoft.com/office/word/2010/wordprocessingGroup" xmlns:wpi="http://schemas.microsoft.com/office/word/2010/wordprocessingInk" xmlns:wne="http://schemas.microsoft.com/office/word/2006/wordml" xmlns:wps="http://schemas.microsoft.com/office/word/2010/wordprocessingShape" mc:Ignorable="w14 wp14">
+<w:ftr xmlns:wpc="http://schemas.microsoft.com/office/word/2010/wordprocessingCanvas" xmlns:cx="http://schemas.microsoft.com/office/drawing/2014/chartex" xmlns:mc="http://schemas.openxmlformats.org/markup-compatibility/2006" xmlns:o="urn:schemas-microsoft-com:office:office" xmlns:r="http://schemas.openxmlformats.org/officeDocument/2006/relationships" xmlns:m="http://schemas.openxmlformats.org/officeDocument/2006/math" xmlns:v="urn:schemas-microsoft-com:vml" xmlns:wp14="http://schemas.microsoft.com/office/word/2010/wordprocessingDrawing" xmlns:wp="http://schemas.openxmlformats.org/drawingml/2006/wordprocessingDrawing" xmlns:w10="urn:schemas-microsoft-com:office:word" xmlns:w="http://schemas.openxmlformats.org/wordprocessingml/2006/main" xmlns:w14="http://schemas.microsoft.com/office/word/2010/wordml" xmlns:w15="http://schemas.microsoft.com/office/word/2012/wordml" xmlns:w16se="http://schemas.microsoft.com/office/word/2015/wordml/symex" xmlns:wpg="http://schemas.microsoft.com/office/word/2010/wordprocessingGroup" xmlns:wpi="http://schemas.microsoft.com/office/word/2010/wordprocessingInk" xmlns:wne="http://schemas.microsoft.com/office/word/2006/wordml" xmlns:wps="http://schemas.microsoft.com/office/word/2010/wordprocessingShape" mc:Ignorable="w14 w15 w16se wp14">
   <w:p/>
   <w:p/>
 </w:ftr>
 </file>
 
 <file path=word/footer2.xml><?xml version="1.0" encoding="utf-8"?>
-<w:ftr xmlns:wpc="http://schemas.microsoft.com/office/word/2010/wordprocessingCanvas" xmlns:mc="http://schemas.openxmlformats.org/markup-compatibility/2006" xmlns:o="urn:schemas-microsoft-com:office:office" xmlns:r="http://schemas.openxmlformats.org/officeDocument/2006/relationships" xmlns:m="http://schemas.openxmlformats.org/officeDocument/2006/math" xmlns:v="urn:schemas-microsoft-com:vml" xmlns:wp14="http://schemas.microsoft.com/office/word/2010/wordprocessingDrawing" xmlns:wp="http://schemas.openxmlformats.org/drawingml/2006/wordprocessingDrawing" xmlns:w10="urn:schemas-microsoft-com:office:word" xmlns:w="http://schemas.openxmlformats.org/wordprocessingml/2006/main" xmlns:w14="http://schemas.microsoft.com/office/word/2010/wordml" xmlns:wpg="http://schemas.microsoft.com/office/word/2010/wordprocessingGroup" xmlns:wpi="http://schemas.microsoft.com/office/word/2010/wordprocessingInk" xmlns:wne="http://schemas.microsoft.com/office/word/2006/wordml" xmlns:wps="http://schemas.microsoft.com/office/word/2010/wordprocessingShape" mc:Ignorable="w14 wp14">
+<w:ftr xmlns:wpc="http://schemas.microsoft.com/office/word/2010/wordprocessingCanvas" xmlns:cx="http://schemas.microsoft.com/office/drawing/2014/chartex" xmlns:mc="http://schemas.openxmlformats.org/markup-compatibility/2006" xmlns:o="urn:schemas-microsoft-com:office:office" xmlns:r="http://schemas.openxmlformats.org/officeDocument/2006/relationships" xmlns:m="http://schemas.openxmlformats.org/officeDocument/2006/math" xmlns:v="urn:schemas-microsoft-com:vml" xmlns:wp14="http://schemas.microsoft.com/office/word/2010/wordprocessingDrawing" xmlns:wp="http://schemas.openxmlformats.org/drawingml/2006/wordprocessingDrawing" xmlns:w10="urn:schemas-microsoft-com:office:word" xmlns:w="http://schemas.openxmlformats.org/wordprocessingml/2006/main" xmlns:w14="http://schemas.microsoft.com/office/word/2010/wordml" xmlns:w15="http://schemas.microsoft.com/office/word/2012/wordml" xmlns:w16se="http://schemas.microsoft.com/office/word/2015/wordml/symex" xmlns:wpg="http://schemas.microsoft.com/office/word/2010/wordprocessingGroup" xmlns:wpi="http://schemas.microsoft.com/office/word/2010/wordprocessingInk" xmlns:wne="http://schemas.microsoft.com/office/word/2006/wordml" xmlns:wps="http://schemas.microsoft.com/office/word/2010/wordprocessingShape" mc:Ignorable="w14 w15 w16se wp14">
   <w:p>
     <w:pPr>
       <w:pStyle w:val="Footer"/>
@@ -5214,7 +5211,7 @@
         <w:color w:val="C00000"/>
         <w:lang w:eastAsia="ar-SA" w:bidi="ar-SA"/>
       </w:rPr>
-      <w:t>7</w:t>
+      <w:t>4</w:t>
     </w:r>
     <w:r>
       <w:rPr>
@@ -5278,7 +5275,7 @@
 </file>
 
 <file path=word/footnotes.xml><?xml version="1.0" encoding="utf-8"?>
-<w:footnotes xmlns:wpc="http://schemas.microsoft.com/office/word/2010/wordprocessingCanvas" xmlns:mc="http://schemas.openxmlformats.org/markup-compatibility/2006" xmlns:o="urn:schemas-microsoft-com:office:office" xmlns:r="http://schemas.openxmlformats.org/officeDocument/2006/relationships" xmlns:m="http://schemas.openxmlformats.org/officeDocument/2006/math" xmlns:v="urn:schemas-microsoft-com:vml" xmlns:wp14="http://schemas.microsoft.com/office/word/2010/wordprocessingDrawing" xmlns:wp="http://schemas.openxmlformats.org/drawingml/2006/wordprocessingDrawing" xmlns:w10="urn:schemas-microsoft-com:office:word" xmlns:w="http://schemas.openxmlformats.org/wordprocessingml/2006/main" xmlns:w14="http://schemas.microsoft.com/office/word/2010/wordml" xmlns:wpg="http://schemas.microsoft.com/office/word/2010/wordprocessingGroup" xmlns:wpi="http://schemas.microsoft.com/office/word/2010/wordprocessingInk" xmlns:wne="http://schemas.microsoft.com/office/word/2006/wordml" xmlns:wps="http://schemas.microsoft.com/office/word/2010/wordprocessingShape" mc:Ignorable="w14 wp14">
+<w:footnotes xmlns:wpc="http://schemas.microsoft.com/office/word/2010/wordprocessingCanvas" xmlns:cx="http://schemas.microsoft.com/office/drawing/2014/chartex" xmlns:mc="http://schemas.openxmlformats.org/markup-compatibility/2006" xmlns:o="urn:schemas-microsoft-com:office:office" xmlns:r="http://schemas.openxmlformats.org/officeDocument/2006/relationships" xmlns:m="http://schemas.openxmlformats.org/officeDocument/2006/math" xmlns:v="urn:schemas-microsoft-com:vml" xmlns:wp14="http://schemas.microsoft.com/office/word/2010/wordprocessingDrawing" xmlns:wp="http://schemas.openxmlformats.org/drawingml/2006/wordprocessingDrawing" xmlns:w10="urn:schemas-microsoft-com:office:word" xmlns:w="http://schemas.openxmlformats.org/wordprocessingml/2006/main" xmlns:w14="http://schemas.microsoft.com/office/word/2010/wordml" xmlns:w15="http://schemas.microsoft.com/office/word/2012/wordml" xmlns:w16se="http://schemas.microsoft.com/office/word/2015/wordml/symex" xmlns:wpg="http://schemas.microsoft.com/office/word/2010/wordprocessingGroup" xmlns:wpi="http://schemas.microsoft.com/office/word/2010/wordprocessingInk" xmlns:wne="http://schemas.microsoft.com/office/word/2006/wordml" xmlns:wps="http://schemas.microsoft.com/office/word/2010/wordprocessingShape" mc:Ignorable="w14 w15 w16se wp14">
   <w:footnote w:type="separator" w:id="-1">
     <w:p>
       <w:r>
@@ -5299,7 +5296,7 @@
 </file>
 
 <file path=word/header1.xml><?xml version="1.0" encoding="utf-8"?>
-<w:hdr xmlns:wpc="http://schemas.microsoft.com/office/word/2010/wordprocessingCanvas" xmlns:mc="http://schemas.openxmlformats.org/markup-compatibility/2006" xmlns:o="urn:schemas-microsoft-com:office:office" xmlns:r="http://schemas.openxmlformats.org/officeDocument/2006/relationships" xmlns:m="http://schemas.openxmlformats.org/officeDocument/2006/math" xmlns:v="urn:schemas-microsoft-com:vml" xmlns:wp14="http://schemas.microsoft.com/office/word/2010/wordprocessingDrawing" xmlns:wp="http://schemas.openxmlformats.org/drawingml/2006/wordprocessingDrawing" xmlns:w10="urn:schemas-microsoft-com:office:word" xmlns:w="http://schemas.openxmlformats.org/wordprocessingml/2006/main" xmlns:w14="http://schemas.microsoft.com/office/word/2010/wordml" xmlns:wpg="http://schemas.microsoft.com/office/word/2010/wordprocessingGroup" xmlns:wpi="http://schemas.microsoft.com/office/word/2010/wordprocessingInk" xmlns:wne="http://schemas.microsoft.com/office/word/2006/wordml" xmlns:wps="http://schemas.microsoft.com/office/word/2010/wordprocessingShape" mc:Ignorable="w14 wp14">
+<w:hdr xmlns:wpc="http://schemas.microsoft.com/office/word/2010/wordprocessingCanvas" xmlns:cx="http://schemas.microsoft.com/office/drawing/2014/chartex" xmlns:mc="http://schemas.openxmlformats.org/markup-compatibility/2006" xmlns:o="urn:schemas-microsoft-com:office:office" xmlns:r="http://schemas.openxmlformats.org/officeDocument/2006/relationships" xmlns:m="http://schemas.openxmlformats.org/officeDocument/2006/math" xmlns:v="urn:schemas-microsoft-com:vml" xmlns:wp14="http://schemas.microsoft.com/office/word/2010/wordprocessingDrawing" xmlns:wp="http://schemas.openxmlformats.org/drawingml/2006/wordprocessingDrawing" xmlns:w10="urn:schemas-microsoft-com:office:word" xmlns:w="http://schemas.openxmlformats.org/wordprocessingml/2006/main" xmlns:w14="http://schemas.microsoft.com/office/word/2010/wordml" xmlns:w15="http://schemas.microsoft.com/office/word/2012/wordml" xmlns:w16se="http://schemas.microsoft.com/office/word/2015/wordml/symex" xmlns:wpg="http://schemas.microsoft.com/office/word/2010/wordprocessingGroup" xmlns:wpi="http://schemas.microsoft.com/office/word/2010/wordprocessingInk" xmlns:wne="http://schemas.microsoft.com/office/word/2006/wordml" xmlns:wps="http://schemas.microsoft.com/office/word/2010/wordprocessingShape" mc:Ignorable="w14 w15 w16se wp14">
   <w:p>
     <w:pPr>
       <w:pStyle w:val="Header"/>
@@ -5453,7 +5450,7 @@
             </wp:anchor>
           </w:drawing>
         </mc:Choice>
-        <mc:Fallback xmlns:cx="http://schemas.microsoft.com/office/drawing/2014/chartex" xmlns:cx1="http://schemas.microsoft.com/office/drawing/2015/9/8/chartex" xmlns:cx2="http://schemas.microsoft.com/office/drawing/2015/10/21/chartex" xmlns:cx3="http://schemas.microsoft.com/office/drawing/2016/5/9/chartex" xmlns:cx4="http://schemas.microsoft.com/office/drawing/2016/5/10/chartex" xmlns:cx5="http://schemas.microsoft.com/office/drawing/2016/5/11/chartex" xmlns:cx6="http://schemas.microsoft.com/office/drawing/2016/5/12/chartex" xmlns:cx7="http://schemas.microsoft.com/office/drawing/2016/5/13/chartex" xmlns:cx8="http://schemas.microsoft.com/office/drawing/2016/5/14/chartex" xmlns:aink="http://schemas.microsoft.com/office/drawing/2016/ink" xmlns:am3d="http://schemas.microsoft.com/office/drawing/2017/model3d" xmlns:w15="http://schemas.microsoft.com/office/word/2012/wordml" xmlns:w16cid="http://schemas.microsoft.com/office/word/2016/wordml/cid" xmlns:w16se="http://schemas.microsoft.com/office/word/2015/wordml/symex">
+        <mc:Fallback>
           <w:pict>
             <v:shapetype w14:anchorId="2A850F9D" id="_x0000_t202" coordsize="21600,21600" o:spt="202" path="m,l,21600r21600,l21600,xe">
               <v:stroke joinstyle="miter"/>
@@ -5498,7 +5495,7 @@
                                   </pic:cNvPicPr>
                                 </pic:nvPicPr>
                                 <pic:blipFill>
-                                  <a:blip r:embed="rId2">
+                                  <a:blip r:embed="rId1">
                                     <a:extLst>
                                       <a:ext uri="{28A0092B-C50C-407E-A947-70E740481C1C}">
                                         <a14:useLocalDpi xmlns:a14="http://schemas.microsoft.com/office/drawing/2010/main" val="0"/>
@@ -5664,8 +5661,8 @@
 </file>
 
 <file path=word/numbering.xml><?xml version="1.0" encoding="utf-8"?>
-<w:numbering xmlns:wpc="http://schemas.microsoft.com/office/word/2010/wordprocessingCanvas" xmlns:mc="http://schemas.openxmlformats.org/markup-compatibility/2006" xmlns:o="urn:schemas-microsoft-com:office:office" xmlns:r="http://schemas.openxmlformats.org/officeDocument/2006/relationships" xmlns:m="http://schemas.openxmlformats.org/officeDocument/2006/math" xmlns:v="urn:schemas-microsoft-com:vml" xmlns:wp14="http://schemas.microsoft.com/office/word/2010/wordprocessingDrawing" xmlns:wp="http://schemas.openxmlformats.org/drawingml/2006/wordprocessingDrawing" xmlns:w10="urn:schemas-microsoft-com:office:word" xmlns:w="http://schemas.openxmlformats.org/wordprocessingml/2006/main" xmlns:w14="http://schemas.microsoft.com/office/word/2010/wordml" xmlns:wpg="http://schemas.microsoft.com/office/word/2010/wordprocessingGroup" xmlns:wpi="http://schemas.microsoft.com/office/word/2010/wordprocessingInk" xmlns:wne="http://schemas.microsoft.com/office/word/2006/wordml" xmlns:wps="http://schemas.microsoft.com/office/word/2010/wordprocessingShape" mc:Ignorable="w14 wp14">
-  <w:abstractNum w:abstractNumId="0">
+<w:numbering xmlns:wpc="http://schemas.microsoft.com/office/word/2010/wordprocessingCanvas" xmlns:cx="http://schemas.microsoft.com/office/drawing/2014/chartex" xmlns:mc="http://schemas.openxmlformats.org/markup-compatibility/2006" xmlns:o="urn:schemas-microsoft-com:office:office" xmlns:r="http://schemas.openxmlformats.org/officeDocument/2006/relationships" xmlns:m="http://schemas.openxmlformats.org/officeDocument/2006/math" xmlns:v="urn:schemas-microsoft-com:vml" xmlns:wp14="http://schemas.microsoft.com/office/word/2010/wordprocessingDrawing" xmlns:wp="http://schemas.openxmlformats.org/drawingml/2006/wordprocessingDrawing" xmlns:w10="urn:schemas-microsoft-com:office:word" xmlns:w="http://schemas.openxmlformats.org/wordprocessingml/2006/main" xmlns:w14="http://schemas.microsoft.com/office/word/2010/wordml" xmlns:w15="http://schemas.microsoft.com/office/word/2012/wordml" xmlns:w16se="http://schemas.microsoft.com/office/word/2015/wordml/symex" xmlns:wpg="http://schemas.microsoft.com/office/word/2010/wordprocessingGroup" xmlns:wpi="http://schemas.microsoft.com/office/word/2010/wordprocessingInk" xmlns:wne="http://schemas.microsoft.com/office/word/2006/wordml" xmlns:wps="http://schemas.microsoft.com/office/word/2010/wordprocessingShape" mc:Ignorable="w14 w15 w16se wp14">
+  <w:abstractNum w:abstractNumId="0" w15:restartNumberingAfterBreak="0">
     <w:nsid w:val="00000001"/>
     <w:multiLevelType w:val="multilevel"/>
     <w:tmpl w:val="AC12CE28"/>
@@ -5784,7 +5781,7 @@
       </w:pPr>
     </w:lvl>
   </w:abstractNum>
-  <w:abstractNum w:abstractNumId="1">
+  <w:abstractNum w:abstractNumId="1" w15:restartNumberingAfterBreak="0">
     <w:nsid w:val="00000002"/>
     <w:multiLevelType w:val="singleLevel"/>
     <w:tmpl w:val="00000002"/>
@@ -5805,7 +5802,7 @@
       </w:rPr>
     </w:lvl>
   </w:abstractNum>
-  <w:abstractNum w:abstractNumId="2">
+  <w:abstractNum w:abstractNumId="2" w15:restartNumberingAfterBreak="0">
     <w:nsid w:val="00000003"/>
     <w:multiLevelType w:val="multilevel"/>
     <w:tmpl w:val="00000003"/>
@@ -5919,7 +5916,7 @@
       </w:pPr>
     </w:lvl>
   </w:abstractNum>
-  <w:abstractNum w:abstractNumId="3">
+  <w:abstractNum w:abstractNumId="3" w15:restartNumberingAfterBreak="0">
     <w:nsid w:val="00000005"/>
     <w:multiLevelType w:val="singleLevel"/>
     <w:tmpl w:val="00000005"/>
@@ -5942,7 +5939,7 @@
       </w:rPr>
     </w:lvl>
   </w:abstractNum>
-  <w:abstractNum w:abstractNumId="4">
+  <w:abstractNum w:abstractNumId="4" w15:restartNumberingAfterBreak="0">
     <w:nsid w:val="00000006"/>
     <w:multiLevelType w:val="singleLevel"/>
     <w:tmpl w:val="00000006"/>
@@ -5963,7 +5960,7 @@
       </w:rPr>
     </w:lvl>
   </w:abstractNum>
-  <w:abstractNum w:abstractNumId="5">
+  <w:abstractNum w:abstractNumId="5" w15:restartNumberingAfterBreak="0">
     <w:nsid w:val="00000007"/>
     <w:multiLevelType w:val="singleLevel"/>
     <w:tmpl w:val="00000007"/>
@@ -5981,7 +5978,7 @@
       </w:pPr>
     </w:lvl>
   </w:abstractNum>
-  <w:abstractNum w:abstractNumId="6">
+  <w:abstractNum w:abstractNumId="6" w15:restartNumberingAfterBreak="0">
     <w:nsid w:val="00000008"/>
     <w:multiLevelType w:val="singleLevel"/>
     <w:tmpl w:val="00000008"/>
@@ -6004,7 +6001,7 @@
       </w:rPr>
     </w:lvl>
   </w:abstractNum>
-  <w:abstractNum w:abstractNumId="7">
+  <w:abstractNum w:abstractNumId="7" w15:restartNumberingAfterBreak="0">
     <w:nsid w:val="00000009"/>
     <w:multiLevelType w:val="singleLevel"/>
     <w:tmpl w:val="00000009"/>
@@ -6022,7 +6019,7 @@
       </w:pPr>
     </w:lvl>
   </w:abstractNum>
-  <w:abstractNum w:abstractNumId="8">
+  <w:abstractNum w:abstractNumId="8" w15:restartNumberingAfterBreak="0">
     <w:nsid w:val="0000000A"/>
     <w:multiLevelType w:val="singleLevel"/>
     <w:tmpl w:val="0000000A"/>
@@ -6040,7 +6037,7 @@
       </w:pPr>
     </w:lvl>
   </w:abstractNum>
-  <w:abstractNum w:abstractNumId="9">
+  <w:abstractNum w:abstractNumId="9" w15:restartNumberingAfterBreak="0">
     <w:nsid w:val="0000000B"/>
     <w:multiLevelType w:val="singleLevel"/>
     <w:tmpl w:val="0000000B"/>
@@ -6061,7 +6058,7 @@
       </w:rPr>
     </w:lvl>
   </w:abstractNum>
-  <w:abstractNum w:abstractNumId="10">
+  <w:abstractNum w:abstractNumId="10" w15:restartNumberingAfterBreak="0">
     <w:nsid w:val="0000000C"/>
     <w:multiLevelType w:val="singleLevel"/>
     <w:tmpl w:val="0000000C"/>
@@ -6084,7 +6081,7 @@
       </w:rPr>
     </w:lvl>
   </w:abstractNum>
-  <w:abstractNum w:abstractNumId="11">
+  <w:abstractNum w:abstractNumId="11" w15:restartNumberingAfterBreak="0">
     <w:nsid w:val="0000000D"/>
     <w:multiLevelType w:val="singleLevel"/>
     <w:tmpl w:val="0000000D"/>
@@ -6102,7 +6099,7 @@
       </w:pPr>
     </w:lvl>
   </w:abstractNum>
-  <w:abstractNum w:abstractNumId="12">
+  <w:abstractNum w:abstractNumId="12" w15:restartNumberingAfterBreak="0">
     <w:nsid w:val="0000000E"/>
     <w:multiLevelType w:val="multilevel"/>
     <w:tmpl w:val="0000000E"/>
@@ -6216,7 +6213,7 @@
       </w:pPr>
     </w:lvl>
   </w:abstractNum>
-  <w:abstractNum w:abstractNumId="13">
+  <w:abstractNum w:abstractNumId="13" w15:restartNumberingAfterBreak="0">
     <w:nsid w:val="0000000F"/>
     <w:multiLevelType w:val="singleLevel"/>
     <w:tmpl w:val="0000000F"/>
@@ -6234,7 +6231,7 @@
       </w:pPr>
     </w:lvl>
   </w:abstractNum>
-  <w:abstractNum w:abstractNumId="14">
+  <w:abstractNum w:abstractNumId="14" w15:restartNumberingAfterBreak="0">
     <w:nsid w:val="00000010"/>
     <w:multiLevelType w:val="multilevel"/>
     <w:tmpl w:val="00000010"/>
@@ -6348,7 +6345,7 @@
       </w:pPr>
     </w:lvl>
   </w:abstractNum>
-  <w:abstractNum w:abstractNumId="15">
+  <w:abstractNum w:abstractNumId="15" w15:restartNumberingAfterBreak="0">
     <w:nsid w:val="00000012"/>
     <w:multiLevelType w:val="singleLevel"/>
     <w:tmpl w:val="00000012"/>
@@ -6366,7 +6363,7 @@
       </w:pPr>
     </w:lvl>
   </w:abstractNum>
-  <w:abstractNum w:abstractNumId="16">
+  <w:abstractNum w:abstractNumId="16" w15:restartNumberingAfterBreak="0">
     <w:nsid w:val="04196722"/>
     <w:multiLevelType w:val="hybridMultilevel"/>
     <w:tmpl w:val="CF6020C4"/>
@@ -6478,7 +6475,7 @@
       </w:rPr>
     </w:lvl>
   </w:abstractNum>
-  <w:abstractNum w:abstractNumId="17">
+  <w:abstractNum w:abstractNumId="17" w15:restartNumberingAfterBreak="0">
     <w:nsid w:val="0D634B9D"/>
     <w:multiLevelType w:val="hybridMultilevel"/>
     <w:tmpl w:val="3C18C8E8"/>
@@ -6591,7 +6588,7 @@
       </w:rPr>
     </w:lvl>
   </w:abstractNum>
-  <w:abstractNum w:abstractNumId="18">
+  <w:abstractNum w:abstractNumId="18" w15:restartNumberingAfterBreak="0">
     <w:nsid w:val="1FE2537C"/>
     <w:multiLevelType w:val="hybridMultilevel"/>
     <w:tmpl w:val="DC94D102"/>
@@ -6680,7 +6677,7 @@
       </w:pPr>
     </w:lvl>
   </w:abstractNum>
-  <w:abstractNum w:abstractNumId="19">
+  <w:abstractNum w:abstractNumId="19" w15:restartNumberingAfterBreak="0">
     <w:nsid w:val="5C003823"/>
     <w:multiLevelType w:val="hybridMultilevel"/>
     <w:tmpl w:val="11CE90BA"/>
@@ -6769,7 +6766,7 @@
       </w:pPr>
     </w:lvl>
   </w:abstractNum>
-  <w:abstractNum w:abstractNumId="20">
+  <w:abstractNum w:abstractNumId="20" w15:restartNumberingAfterBreak="0">
     <w:nsid w:val="635D3743"/>
     <w:multiLevelType w:val="hybridMultilevel"/>
     <w:tmpl w:val="66BE0920"/>
@@ -6882,7 +6879,7 @@
       </w:rPr>
     </w:lvl>
   </w:abstractNum>
-  <w:abstractNum w:abstractNumId="21">
+  <w:abstractNum w:abstractNumId="21" w15:restartNumberingAfterBreak="0">
     <w:nsid w:val="67987D31"/>
     <w:multiLevelType w:val="hybridMultilevel"/>
     <w:tmpl w:val="457CFBD0"/>
@@ -6995,7 +6992,7 @@
       </w:rPr>
     </w:lvl>
   </w:abstractNum>
-  <w:abstractNum w:abstractNumId="22">
+  <w:abstractNum w:abstractNumId="22" w15:restartNumberingAfterBreak="0">
     <w:nsid w:val="6888744A"/>
     <w:multiLevelType w:val="hybridMultilevel"/>
     <w:tmpl w:val="34586EE6"/>
@@ -7108,7 +7105,7 @@
       </w:rPr>
     </w:lvl>
   </w:abstractNum>
-  <w:abstractNum w:abstractNumId="23">
+  <w:abstractNum w:abstractNumId="23" w15:restartNumberingAfterBreak="0">
     <w:nsid w:val="6E6566D4"/>
     <w:multiLevelType w:val="hybridMultilevel"/>
     <w:tmpl w:val="DC94D102"/>
@@ -7197,7 +7194,7 @@
       </w:pPr>
     </w:lvl>
   </w:abstractNum>
-  <w:abstractNum w:abstractNumId="24">
+  <w:abstractNum w:abstractNumId="24" w15:restartNumberingAfterBreak="0">
     <w:nsid w:val="77221FED"/>
     <w:multiLevelType w:val="hybridMultilevel"/>
     <w:tmpl w:val="ECDA1C72"/>
@@ -7378,7 +7375,7 @@
 </file>
 
 <file path=word/styles.xml><?xml version="1.0" encoding="utf-8"?>
-<w:styles xmlns:mc="http://schemas.openxmlformats.org/markup-compatibility/2006" xmlns:r="http://schemas.openxmlformats.org/officeDocument/2006/relationships" xmlns:w="http://schemas.openxmlformats.org/wordprocessingml/2006/main" xmlns:w14="http://schemas.microsoft.com/office/word/2010/wordml" mc:Ignorable="w14">
+<w:styles xmlns:mc="http://schemas.openxmlformats.org/markup-compatibility/2006" xmlns:r="http://schemas.openxmlformats.org/officeDocument/2006/relationships" xmlns:w="http://schemas.openxmlformats.org/wordprocessingml/2006/main" xmlns:w14="http://schemas.microsoft.com/office/word/2010/wordml" xmlns:w15="http://schemas.microsoft.com/office/word/2012/wordml" xmlns:w16se="http://schemas.microsoft.com/office/word/2015/wordml/symex" mc:Ignorable="w14 w15 w16se">
   <w:docDefaults>
     <w:rPrDefault>
       <w:rPr>
@@ -7388,150 +7385,370 @@
     </w:rPrDefault>
     <w:pPrDefault/>
   </w:docDefaults>
-  <w:latentStyles w:defLockedState="0" w:defUIPriority="0" w:defSemiHidden="1" w:defUnhideWhenUsed="1" w:defQFormat="0" w:count="267">
-    <w:lsdException w:name="Normal" w:semiHidden="0" w:unhideWhenUsed="0" w:qFormat="1"/>
-    <w:lsdException w:name="heading 1" w:semiHidden="0" w:unhideWhenUsed="0" w:qFormat="1"/>
-    <w:lsdException w:name="heading 2" w:semiHidden="0" w:unhideWhenUsed="0" w:qFormat="1"/>
-    <w:lsdException w:name="heading 3" w:qFormat="1"/>
-    <w:lsdException w:name="heading 4" w:qFormat="1"/>
-    <w:lsdException w:name="heading 5" w:qFormat="1"/>
-    <w:lsdException w:name="heading 6" w:qFormat="1"/>
-    <w:lsdException w:name="heading 7" w:qFormat="1"/>
-    <w:lsdException w:name="heading 8" w:qFormat="1"/>
-    <w:lsdException w:name="heading 9" w:qFormat="1"/>
-    <w:lsdException w:name="toc 1" w:uiPriority="39"/>
-    <w:lsdException w:name="toc 2" w:uiPriority="39"/>
-    <w:lsdException w:name="toc 3" w:uiPriority="39"/>
-    <w:lsdException w:name="caption" w:qFormat="1"/>
-    <w:lsdException w:name="macro" w:semiHidden="0" w:unhideWhenUsed="0"/>
-    <w:lsdException w:name="List Bullet" w:semiHidden="0" w:unhideWhenUsed="0"/>
-    <w:lsdException w:name="List Number" w:semiHidden="0" w:unhideWhenUsed="0"/>
-    <w:lsdException w:name="Title" w:semiHidden="0" w:unhideWhenUsed="0" w:qFormat="1"/>
-    <w:lsdException w:name="List Continue 3" w:semiHidden="0" w:unhideWhenUsed="0"/>
-    <w:lsdException w:name="List Continue 4" w:semiHidden="0" w:unhideWhenUsed="0"/>
-    <w:lsdException w:name="List Continue 5" w:semiHidden="0" w:unhideWhenUsed="0"/>
-    <w:lsdException w:name="Message Header" w:semiHidden="0" w:unhideWhenUsed="0"/>
-    <w:lsdException w:name="Subtitle" w:semiHidden="0" w:unhideWhenUsed="0" w:qFormat="1"/>
-    <w:lsdException w:name="Hyperlink" w:uiPriority="99"/>
-    <w:lsdException w:name="Strong" w:semiHidden="0" w:unhideWhenUsed="0" w:qFormat="1"/>
-    <w:lsdException w:name="Emphasis" w:semiHidden="0" w:unhideWhenUsed="0" w:qFormat="1"/>
-    <w:lsdException w:name="Normal (Web)" w:uiPriority="99"/>
-    <w:lsdException w:name="Normal Table" w:semiHidden="0" w:unhideWhenUsed="0"/>
-    <w:lsdException w:name="Table Subtle 1" w:semiHidden="0" w:unhideWhenUsed="0"/>
-    <w:lsdException w:name="Table Web 2" w:semiHidden="0" w:unhideWhenUsed="0"/>
-    <w:lsdException w:name="Table Web 3" w:semiHidden="0" w:unhideWhenUsed="0"/>
-    <w:lsdException w:name="Table Grid" w:semiHidden="0" w:unhideWhenUsed="0"/>
-    <w:lsdException w:name="Placeholder Text" w:uiPriority="99" w:unhideWhenUsed="0"/>
-    <w:lsdException w:name="No Spacing" w:semiHidden="0" w:uiPriority="1" w:unhideWhenUsed="0" w:qFormat="1"/>
-    <w:lsdException w:name="Light Shading" w:semiHidden="0" w:uiPriority="60" w:unhideWhenUsed="0"/>
-    <w:lsdException w:name="Light List" w:semiHidden="0" w:uiPriority="61" w:unhideWhenUsed="0"/>
-    <w:lsdException w:name="Light Grid" w:semiHidden="0" w:uiPriority="62" w:unhideWhenUsed="0"/>
-    <w:lsdException w:name="Medium Shading 1" w:semiHidden="0" w:uiPriority="63" w:unhideWhenUsed="0"/>
-    <w:lsdException w:name="Medium Shading 2" w:semiHidden="0" w:uiPriority="64" w:unhideWhenUsed="0"/>
-    <w:lsdException w:name="Medium List 1" w:semiHidden="0" w:uiPriority="65" w:unhideWhenUsed="0"/>
-    <w:lsdException w:name="Medium List 2" w:semiHidden="0" w:uiPriority="66" w:unhideWhenUsed="0"/>
-    <w:lsdException w:name="Medium Grid 1" w:semiHidden="0" w:uiPriority="67" w:unhideWhenUsed="0"/>
-    <w:lsdException w:name="Medium Grid 2" w:semiHidden="0" w:uiPriority="68" w:unhideWhenUsed="0"/>
-    <w:lsdException w:name="Medium Grid 3" w:semiHidden="0" w:uiPriority="69" w:unhideWhenUsed="0"/>
-    <w:lsdException w:name="Dark List" w:semiHidden="0" w:uiPriority="70" w:unhideWhenUsed="0"/>
-    <w:lsdException w:name="Colorful Shading" w:semiHidden="0" w:uiPriority="71" w:unhideWhenUsed="0"/>
-    <w:lsdException w:name="Colorful List" w:semiHidden="0" w:uiPriority="72" w:unhideWhenUsed="0"/>
-    <w:lsdException w:name="Colorful Grid" w:semiHidden="0" w:uiPriority="73" w:unhideWhenUsed="0"/>
-    <w:lsdException w:name="Light Shading Accent 1" w:semiHidden="0" w:uiPriority="60" w:unhideWhenUsed="0"/>
-    <w:lsdException w:name="Light List Accent 1" w:semiHidden="0" w:uiPriority="61" w:unhideWhenUsed="0"/>
-    <w:lsdException w:name="Light Grid Accent 1" w:semiHidden="0" w:uiPriority="62" w:unhideWhenUsed="0"/>
-    <w:lsdException w:name="Medium Shading 1 Accent 1" w:semiHidden="0" w:uiPriority="63" w:unhideWhenUsed="0"/>
-    <w:lsdException w:name="Medium Shading 2 Accent 1" w:semiHidden="0" w:uiPriority="64" w:unhideWhenUsed="0"/>
-    <w:lsdException w:name="Medium List 1 Accent 1" w:semiHidden="0" w:uiPriority="65" w:unhideWhenUsed="0"/>
-    <w:lsdException w:name="Revision" w:uiPriority="99" w:unhideWhenUsed="0"/>
-    <w:lsdException w:name="List Paragraph" w:semiHidden="0" w:unhideWhenUsed="0" w:qFormat="1"/>
-    <w:lsdException w:name="Quote" w:semiHidden="0" w:uiPriority="29" w:unhideWhenUsed="0" w:qFormat="1"/>
-    <w:lsdException w:name="Intense Quote" w:semiHidden="0" w:uiPriority="30" w:unhideWhenUsed="0" w:qFormat="1"/>
-    <w:lsdException w:name="Medium List 2 Accent 1" w:semiHidden="0" w:uiPriority="66" w:unhideWhenUsed="0"/>
-    <w:lsdException w:name="Medium Grid 1 Accent 1" w:semiHidden="0" w:uiPriority="67" w:unhideWhenUsed="0"/>
-    <w:lsdException w:name="Medium Grid 2 Accent 1" w:semiHidden="0" w:uiPriority="68" w:unhideWhenUsed="0"/>
-    <w:lsdException w:name="Medium Grid 3 Accent 1" w:semiHidden="0" w:uiPriority="69" w:unhideWhenUsed="0"/>
-    <w:lsdException w:name="Dark List Accent 1" w:semiHidden="0" w:uiPriority="70" w:unhideWhenUsed="0"/>
-    <w:lsdException w:name="Colorful Shading Accent 1" w:semiHidden="0" w:uiPriority="71" w:unhideWhenUsed="0"/>
-    <w:lsdException w:name="Colorful List Accent 1" w:semiHidden="0" w:uiPriority="72" w:unhideWhenUsed="0"/>
-    <w:lsdException w:name="Colorful Grid Accent 1" w:semiHidden="0" w:uiPriority="73" w:unhideWhenUsed="0"/>
-    <w:lsdException w:name="Light Shading Accent 2" w:semiHidden="0" w:uiPriority="60" w:unhideWhenUsed="0"/>
-    <w:lsdException w:name="Light List Accent 2" w:semiHidden="0" w:uiPriority="61" w:unhideWhenUsed="0"/>
-    <w:lsdException w:name="Light Grid Accent 2" w:semiHidden="0" w:uiPriority="62" w:unhideWhenUsed="0"/>
-    <w:lsdException w:name="Medium Shading 1 Accent 2" w:semiHidden="0" w:uiPriority="63" w:unhideWhenUsed="0"/>
-    <w:lsdException w:name="Medium Shading 2 Accent 2" w:semiHidden="0" w:uiPriority="64" w:unhideWhenUsed="0"/>
-    <w:lsdException w:name="Medium List 1 Accent 2" w:semiHidden="0" w:uiPriority="65" w:unhideWhenUsed="0"/>
-    <w:lsdException w:name="Medium List 2 Accent 2" w:semiHidden="0" w:uiPriority="66" w:unhideWhenUsed="0"/>
-    <w:lsdException w:name="Medium Grid 1 Accent 2" w:semiHidden="0" w:uiPriority="67" w:unhideWhenUsed="0"/>
-    <w:lsdException w:name="Medium Grid 2 Accent 2" w:semiHidden="0" w:uiPriority="68" w:unhideWhenUsed="0"/>
-    <w:lsdException w:name="Medium Grid 3 Accent 2" w:semiHidden="0" w:uiPriority="69" w:unhideWhenUsed="0"/>
-    <w:lsdException w:name="Dark List Accent 2" w:semiHidden="0" w:uiPriority="70" w:unhideWhenUsed="0"/>
-    <w:lsdException w:name="Colorful Shading Accent 2" w:semiHidden="0" w:uiPriority="71" w:unhideWhenUsed="0"/>
-    <w:lsdException w:name="Colorful List Accent 2" w:semiHidden="0" w:uiPriority="72" w:unhideWhenUsed="0"/>
-    <w:lsdException w:name="Colorful Grid Accent 2" w:semiHidden="0" w:uiPriority="73" w:unhideWhenUsed="0"/>
-    <w:lsdException w:name="Light Shading Accent 3" w:semiHidden="0" w:uiPriority="60" w:unhideWhenUsed="0"/>
-    <w:lsdException w:name="Light List Accent 3" w:semiHidden="0" w:uiPriority="61" w:unhideWhenUsed="0"/>
-    <w:lsdException w:name="Light Grid Accent 3" w:semiHidden="0" w:uiPriority="62" w:unhideWhenUsed="0"/>
-    <w:lsdException w:name="Medium Shading 1 Accent 3" w:semiHidden="0" w:uiPriority="63" w:unhideWhenUsed="0"/>
-    <w:lsdException w:name="Medium Shading 2 Accent 3" w:semiHidden="0" w:uiPriority="64" w:unhideWhenUsed="0"/>
-    <w:lsdException w:name="Medium List 1 Accent 3" w:semiHidden="0" w:uiPriority="65" w:unhideWhenUsed="0"/>
-    <w:lsdException w:name="Medium List 2 Accent 3" w:semiHidden="0" w:uiPriority="66" w:unhideWhenUsed="0"/>
-    <w:lsdException w:name="Medium Grid 1 Accent 3" w:semiHidden="0" w:uiPriority="67" w:unhideWhenUsed="0"/>
-    <w:lsdException w:name="Medium Grid 2 Accent 3" w:semiHidden="0" w:uiPriority="68" w:unhideWhenUsed="0"/>
-    <w:lsdException w:name="Medium Grid 3 Accent 3" w:semiHidden="0" w:uiPriority="69" w:unhideWhenUsed="0"/>
-    <w:lsdException w:name="Dark List Accent 3" w:semiHidden="0" w:uiPriority="70" w:unhideWhenUsed="0"/>
-    <w:lsdException w:name="Colorful Shading Accent 3" w:semiHidden="0" w:uiPriority="71" w:unhideWhenUsed="0"/>
-    <w:lsdException w:name="Colorful List Accent 3" w:semiHidden="0" w:uiPriority="72" w:unhideWhenUsed="0"/>
-    <w:lsdException w:name="Colorful Grid Accent 3" w:semiHidden="0" w:uiPriority="73" w:unhideWhenUsed="0"/>
-    <w:lsdException w:name="Light Shading Accent 4" w:semiHidden="0" w:uiPriority="60" w:unhideWhenUsed="0"/>
-    <w:lsdException w:name="Light List Accent 4" w:semiHidden="0" w:uiPriority="61" w:unhideWhenUsed="0"/>
-    <w:lsdException w:name="Light Grid Accent 4" w:semiHidden="0" w:uiPriority="62" w:unhideWhenUsed="0"/>
-    <w:lsdException w:name="Medium Shading 1 Accent 4" w:semiHidden="0" w:uiPriority="63" w:unhideWhenUsed="0"/>
-    <w:lsdException w:name="Medium Shading 2 Accent 4" w:semiHidden="0" w:uiPriority="64" w:unhideWhenUsed="0"/>
-    <w:lsdException w:name="Medium List 1 Accent 4" w:semiHidden="0" w:uiPriority="65" w:unhideWhenUsed="0"/>
-    <w:lsdException w:name="Medium List 2 Accent 4" w:semiHidden="0" w:uiPriority="66" w:unhideWhenUsed="0"/>
-    <w:lsdException w:name="Medium Grid 1 Accent 4" w:semiHidden="0" w:uiPriority="67" w:unhideWhenUsed="0"/>
-    <w:lsdException w:name="Medium Grid 2 Accent 4" w:semiHidden="0" w:uiPriority="68" w:unhideWhenUsed="0"/>
-    <w:lsdException w:name="Medium Grid 3 Accent 4" w:semiHidden="0" w:uiPriority="69" w:unhideWhenUsed="0"/>
-    <w:lsdException w:name="Dark List Accent 4" w:semiHidden="0" w:uiPriority="70" w:unhideWhenUsed="0"/>
-    <w:lsdException w:name="Colorful Shading Accent 4" w:semiHidden="0" w:uiPriority="71" w:unhideWhenUsed="0"/>
-    <w:lsdException w:name="Colorful List Accent 4" w:semiHidden="0" w:uiPriority="72" w:unhideWhenUsed="0"/>
-    <w:lsdException w:name="Colorful Grid Accent 4" w:semiHidden="0" w:uiPriority="73" w:unhideWhenUsed="0"/>
-    <w:lsdException w:name="Light Shading Accent 5" w:semiHidden="0" w:uiPriority="60" w:unhideWhenUsed="0"/>
-    <w:lsdException w:name="Light List Accent 5" w:semiHidden="0" w:uiPriority="61" w:unhideWhenUsed="0"/>
-    <w:lsdException w:name="Light Grid Accent 5" w:semiHidden="0" w:uiPriority="62" w:unhideWhenUsed="0"/>
-    <w:lsdException w:name="Medium Shading 1 Accent 5" w:semiHidden="0" w:uiPriority="63" w:unhideWhenUsed="0"/>
-    <w:lsdException w:name="Medium Shading 2 Accent 5" w:semiHidden="0" w:uiPriority="64" w:unhideWhenUsed="0"/>
-    <w:lsdException w:name="Medium List 1 Accent 5" w:semiHidden="0" w:uiPriority="65" w:unhideWhenUsed="0"/>
-    <w:lsdException w:name="Medium List 2 Accent 5" w:semiHidden="0" w:uiPriority="66" w:unhideWhenUsed="0"/>
-    <w:lsdException w:name="Medium Grid 1 Accent 5" w:semiHidden="0" w:uiPriority="67" w:unhideWhenUsed="0"/>
-    <w:lsdException w:name="Medium Grid 2 Accent 5" w:semiHidden="0" w:uiPriority="68" w:unhideWhenUsed="0"/>
-    <w:lsdException w:name="Medium Grid 3 Accent 5" w:semiHidden="0" w:uiPriority="69" w:unhideWhenUsed="0"/>
-    <w:lsdException w:name="Dark List Accent 5" w:semiHidden="0" w:uiPriority="70" w:unhideWhenUsed="0"/>
-    <w:lsdException w:name="Colorful Shading Accent 5" w:semiHidden="0" w:uiPriority="71" w:unhideWhenUsed="0"/>
-    <w:lsdException w:name="Colorful List Accent 5" w:semiHidden="0" w:uiPriority="72" w:unhideWhenUsed="0"/>
-    <w:lsdException w:name="Colorful Grid Accent 5" w:semiHidden="0" w:uiPriority="73" w:unhideWhenUsed="0"/>
-    <w:lsdException w:name="Light Shading Accent 6" w:semiHidden="0" w:uiPriority="60" w:unhideWhenUsed="0"/>
-    <w:lsdException w:name="Light List Accent 6" w:semiHidden="0" w:uiPriority="61" w:unhideWhenUsed="0"/>
-    <w:lsdException w:name="Light Grid Accent 6" w:semiHidden="0" w:uiPriority="62" w:unhideWhenUsed="0"/>
-    <w:lsdException w:name="Medium Shading 1 Accent 6" w:semiHidden="0" w:uiPriority="63" w:unhideWhenUsed="0"/>
-    <w:lsdException w:name="Medium Shading 2 Accent 6" w:semiHidden="0" w:uiPriority="64" w:unhideWhenUsed="0"/>
-    <w:lsdException w:name="Medium List 1 Accent 6" w:semiHidden="0" w:uiPriority="65" w:unhideWhenUsed="0"/>
-    <w:lsdException w:name="Medium List 2 Accent 6" w:semiHidden="0" w:uiPriority="66" w:unhideWhenUsed="0"/>
-    <w:lsdException w:name="Medium Grid 1 Accent 6" w:semiHidden="0" w:uiPriority="67" w:unhideWhenUsed="0"/>
-    <w:lsdException w:name="Medium Grid 2 Accent 6" w:semiHidden="0" w:uiPriority="68" w:unhideWhenUsed="0"/>
-    <w:lsdException w:name="Medium Grid 3 Accent 6" w:semiHidden="0" w:uiPriority="69" w:unhideWhenUsed="0"/>
-    <w:lsdException w:name="Dark List Accent 6" w:semiHidden="0" w:uiPriority="70" w:unhideWhenUsed="0"/>
-    <w:lsdException w:name="Colorful Shading Accent 6" w:semiHidden="0" w:uiPriority="71" w:unhideWhenUsed="0"/>
-    <w:lsdException w:name="Colorful List Accent 6" w:semiHidden="0" w:uiPriority="72" w:unhideWhenUsed="0"/>
-    <w:lsdException w:name="Colorful Grid Accent 6" w:semiHidden="0" w:uiPriority="73" w:unhideWhenUsed="0"/>
-    <w:lsdException w:name="Subtle Emphasis" w:semiHidden="0" w:uiPriority="19" w:unhideWhenUsed="0" w:qFormat="1"/>
-    <w:lsdException w:name="Intense Emphasis" w:semiHidden="0" w:uiPriority="21" w:unhideWhenUsed="0" w:qFormat="1"/>
-    <w:lsdException w:name="Subtle Reference" w:semiHidden="0" w:uiPriority="31" w:unhideWhenUsed="0" w:qFormat="1"/>
-    <w:lsdException w:name="Intense Reference" w:semiHidden="0" w:uiPriority="32" w:unhideWhenUsed="0" w:qFormat="1"/>
-    <w:lsdException w:name="Book Title" w:semiHidden="0" w:uiPriority="33" w:unhideWhenUsed="0" w:qFormat="1"/>
-    <w:lsdException w:name="Bibliography" w:uiPriority="37"/>
-    <w:lsdException w:name="TOC Heading" w:uiPriority="39" w:qFormat="1"/>
+  <w:latentStyles w:defLockedState="0" w:defUIPriority="0" w:defSemiHidden="0" w:defUnhideWhenUsed="0" w:defQFormat="0" w:count="371">
+    <w:lsdException w:name="Normal" w:qFormat="1"/>
+    <w:lsdException w:name="heading 1" w:qFormat="1"/>
+    <w:lsdException w:name="heading 2" w:qFormat="1"/>
+    <w:lsdException w:name="heading 3" w:semiHidden="1" w:unhideWhenUsed="1" w:qFormat="1"/>
+    <w:lsdException w:name="heading 4" w:semiHidden="1" w:unhideWhenUsed="1" w:qFormat="1"/>
+    <w:lsdException w:name="heading 5" w:semiHidden="1" w:unhideWhenUsed="1" w:qFormat="1"/>
+    <w:lsdException w:name="heading 6" w:semiHidden="1" w:unhideWhenUsed="1" w:qFormat="1"/>
+    <w:lsdException w:name="heading 7" w:semiHidden="1" w:unhideWhenUsed="1" w:qFormat="1"/>
+    <w:lsdException w:name="heading 8" w:semiHidden="1" w:unhideWhenUsed="1" w:qFormat="1"/>
+    <w:lsdException w:name="heading 9" w:semiHidden="1" w:unhideWhenUsed="1" w:qFormat="1"/>
+    <w:lsdException w:name="index 1" w:semiHidden="1" w:unhideWhenUsed="1"/>
+    <w:lsdException w:name="index 2" w:semiHidden="1" w:unhideWhenUsed="1"/>
+    <w:lsdException w:name="index 3" w:semiHidden="1" w:unhideWhenUsed="1"/>
+    <w:lsdException w:name="index 4" w:semiHidden="1" w:unhideWhenUsed="1"/>
+    <w:lsdException w:name="index 5" w:semiHidden="1" w:unhideWhenUsed="1"/>
+    <w:lsdException w:name="index 6" w:semiHidden="1" w:unhideWhenUsed="1"/>
+    <w:lsdException w:name="index 7" w:semiHidden="1" w:unhideWhenUsed="1"/>
+    <w:lsdException w:name="index 8" w:semiHidden="1" w:unhideWhenUsed="1"/>
+    <w:lsdException w:name="index 9" w:semiHidden="1" w:unhideWhenUsed="1"/>
+    <w:lsdException w:name="toc 1" w:semiHidden="1" w:uiPriority="39" w:unhideWhenUsed="1"/>
+    <w:lsdException w:name="toc 2" w:semiHidden="1" w:uiPriority="39" w:unhideWhenUsed="1"/>
+    <w:lsdException w:name="toc 3" w:semiHidden="1" w:uiPriority="39" w:unhideWhenUsed="1"/>
+    <w:lsdException w:name="toc 4" w:semiHidden="1" w:unhideWhenUsed="1"/>
+    <w:lsdException w:name="toc 5" w:semiHidden="1" w:unhideWhenUsed="1"/>
+    <w:lsdException w:name="toc 6" w:semiHidden="1" w:unhideWhenUsed="1"/>
+    <w:lsdException w:name="toc 7" w:semiHidden="1" w:unhideWhenUsed="1"/>
+    <w:lsdException w:name="toc 8" w:semiHidden="1" w:unhideWhenUsed="1"/>
+    <w:lsdException w:name="toc 9" w:semiHidden="1" w:unhideWhenUsed="1"/>
+    <w:lsdException w:name="Normal Indent" w:semiHidden="1" w:unhideWhenUsed="1"/>
+    <w:lsdException w:name="footnote text" w:semiHidden="1" w:unhideWhenUsed="1"/>
+    <w:lsdException w:name="annotation text" w:semiHidden="1" w:unhideWhenUsed="1"/>
+    <w:lsdException w:name="header" w:semiHidden="1" w:unhideWhenUsed="1"/>
+    <w:lsdException w:name="footer" w:semiHidden="1" w:unhideWhenUsed="1"/>
+    <w:lsdException w:name="index heading" w:semiHidden="1" w:unhideWhenUsed="1"/>
+    <w:lsdException w:name="caption" w:semiHidden="1" w:unhideWhenUsed="1" w:qFormat="1"/>
+    <w:lsdException w:name="table of figures" w:semiHidden="1" w:unhideWhenUsed="1"/>
+    <w:lsdException w:name="envelope address" w:semiHidden="1" w:unhideWhenUsed="1"/>
+    <w:lsdException w:name="envelope return" w:semiHidden="1" w:unhideWhenUsed="1"/>
+    <w:lsdException w:name="footnote reference" w:semiHidden="1" w:unhideWhenUsed="1"/>
+    <w:lsdException w:name="annotation reference" w:semiHidden="1" w:unhideWhenUsed="1"/>
+    <w:lsdException w:name="line number" w:semiHidden="1" w:unhideWhenUsed="1"/>
+    <w:lsdException w:name="page number" w:semiHidden="1" w:unhideWhenUsed="1"/>
+    <w:lsdException w:name="endnote reference" w:semiHidden="1" w:unhideWhenUsed="1"/>
+    <w:lsdException w:name="endnote text" w:semiHidden="1" w:unhideWhenUsed="1"/>
+    <w:lsdException w:name="table of authorities" w:semiHidden="1" w:unhideWhenUsed="1"/>
+    <w:lsdException w:name="toa heading" w:semiHidden="1" w:unhideWhenUsed="1"/>
+    <w:lsdException w:name="List" w:semiHidden="1" w:unhideWhenUsed="1"/>
+    <w:lsdException w:name="List 2" w:semiHidden="1" w:unhideWhenUsed="1"/>
+    <w:lsdException w:name="List 3" w:semiHidden="1" w:unhideWhenUsed="1"/>
+    <w:lsdException w:name="List 4" w:semiHidden="1" w:unhideWhenUsed="1"/>
+    <w:lsdException w:name="List 5" w:semiHidden="1" w:unhideWhenUsed="1"/>
+    <w:lsdException w:name="List Bullet 2" w:semiHidden="1" w:unhideWhenUsed="1"/>
+    <w:lsdException w:name="List Bullet 3" w:semiHidden="1" w:unhideWhenUsed="1"/>
+    <w:lsdException w:name="List Bullet 4" w:semiHidden="1" w:unhideWhenUsed="1"/>
+    <w:lsdException w:name="List Bullet 5" w:semiHidden="1" w:unhideWhenUsed="1"/>
+    <w:lsdException w:name="List Number 2" w:semiHidden="1" w:unhideWhenUsed="1"/>
+    <w:lsdException w:name="List Number 3" w:semiHidden="1" w:unhideWhenUsed="1"/>
+    <w:lsdException w:name="List Number 4" w:semiHidden="1" w:unhideWhenUsed="1"/>
+    <w:lsdException w:name="List Number 5" w:semiHidden="1" w:unhideWhenUsed="1"/>
+    <w:lsdException w:name="Title" w:qFormat="1"/>
+    <w:lsdException w:name="Closing" w:semiHidden="1" w:unhideWhenUsed="1"/>
+    <w:lsdException w:name="Signature" w:semiHidden="1" w:unhideWhenUsed="1"/>
+    <w:lsdException w:name="Default Paragraph Font" w:semiHidden="1" w:unhideWhenUsed="1"/>
+    <w:lsdException w:name="Body Text" w:semiHidden="1" w:unhideWhenUsed="1"/>
+    <w:lsdException w:name="Body Text Indent" w:semiHidden="1" w:unhideWhenUsed="1"/>
+    <w:lsdException w:name="List Continue" w:semiHidden="1" w:unhideWhenUsed="1"/>
+    <w:lsdException w:name="List Continue 2" w:semiHidden="1" w:unhideWhenUsed="1"/>
+    <w:lsdException w:name="Subtitle" w:qFormat="1"/>
+    <w:lsdException w:name="Salutation" w:semiHidden="1" w:unhideWhenUsed="1"/>
+    <w:lsdException w:name="Date" w:semiHidden="1" w:unhideWhenUsed="1"/>
+    <w:lsdException w:name="Body Text First Indent" w:semiHidden="1" w:unhideWhenUsed="1"/>
+    <w:lsdException w:name="Body Text First Indent 2" w:semiHidden="1" w:unhideWhenUsed="1"/>
+    <w:lsdException w:name="Note Heading" w:semiHidden="1" w:unhideWhenUsed="1"/>
+    <w:lsdException w:name="Body Text 2" w:semiHidden="1" w:unhideWhenUsed="1"/>
+    <w:lsdException w:name="Body Text 3" w:semiHidden="1" w:unhideWhenUsed="1"/>
+    <w:lsdException w:name="Body Text Indent 2" w:semiHidden="1" w:unhideWhenUsed="1"/>
+    <w:lsdException w:name="Body Text Indent 3" w:semiHidden="1" w:unhideWhenUsed="1"/>
+    <w:lsdException w:name="Block Text" w:semiHidden="1" w:unhideWhenUsed="1"/>
+    <w:lsdException w:name="Hyperlink" w:semiHidden="1" w:uiPriority="99" w:unhideWhenUsed="1"/>
+    <w:lsdException w:name="FollowedHyperlink" w:semiHidden="1" w:unhideWhenUsed="1"/>
+    <w:lsdException w:name="Strong" w:qFormat="1"/>
+    <w:lsdException w:name="Emphasis" w:qFormat="1"/>
+    <w:lsdException w:name="Document Map" w:semiHidden="1" w:unhideWhenUsed="1"/>
+    <w:lsdException w:name="Plain Text" w:semiHidden="1" w:unhideWhenUsed="1"/>
+    <w:lsdException w:name="E-mail Signature" w:semiHidden="1" w:unhideWhenUsed="1"/>
+    <w:lsdException w:name="HTML Top of Form" w:semiHidden="1" w:unhideWhenUsed="1"/>
+    <w:lsdException w:name="HTML Bottom of Form" w:semiHidden="1" w:unhideWhenUsed="1"/>
+    <w:lsdException w:name="Normal (Web)" w:semiHidden="1" w:uiPriority="99" w:unhideWhenUsed="1"/>
+    <w:lsdException w:name="HTML Acronym" w:semiHidden="1" w:unhideWhenUsed="1"/>
+    <w:lsdException w:name="HTML Address" w:semiHidden="1" w:unhideWhenUsed="1"/>
+    <w:lsdException w:name="HTML Cite" w:semiHidden="1" w:unhideWhenUsed="1"/>
+    <w:lsdException w:name="HTML Code" w:semiHidden="1" w:unhideWhenUsed="1"/>
+    <w:lsdException w:name="HTML Definition" w:semiHidden="1" w:unhideWhenUsed="1"/>
+    <w:lsdException w:name="HTML Keyboard" w:semiHidden="1" w:unhideWhenUsed="1"/>
+    <w:lsdException w:name="HTML Preformatted" w:semiHidden="1" w:unhideWhenUsed="1"/>
+    <w:lsdException w:name="HTML Sample" w:semiHidden="1" w:unhideWhenUsed="1"/>
+    <w:lsdException w:name="HTML Typewriter" w:semiHidden="1" w:unhideWhenUsed="1"/>
+    <w:lsdException w:name="HTML Variable" w:semiHidden="1" w:unhideWhenUsed="1"/>
+    <w:lsdException w:name="Normal Table" w:semiHidden="1" w:unhideWhenUsed="1"/>
+    <w:lsdException w:name="annotation subject" w:semiHidden="1" w:unhideWhenUsed="1"/>
+    <w:lsdException w:name="No List" w:semiHidden="1" w:unhideWhenUsed="1"/>
+    <w:lsdException w:name="Outline List 1" w:semiHidden="1" w:unhideWhenUsed="1"/>
+    <w:lsdException w:name="Outline List 2" w:semiHidden="1" w:unhideWhenUsed="1"/>
+    <w:lsdException w:name="Outline List 3" w:semiHidden="1" w:unhideWhenUsed="1"/>
+    <w:lsdException w:name="Table Simple 1" w:semiHidden="1" w:unhideWhenUsed="1"/>
+    <w:lsdException w:name="Table Simple 2" w:semiHidden="1" w:unhideWhenUsed="1"/>
+    <w:lsdException w:name="Table Simple 3" w:semiHidden="1" w:unhideWhenUsed="1"/>
+    <w:lsdException w:name="Table Classic 1" w:semiHidden="1" w:unhideWhenUsed="1"/>
+    <w:lsdException w:name="Table Classic 2" w:semiHidden="1" w:unhideWhenUsed="1"/>
+    <w:lsdException w:name="Table Classic 3" w:semiHidden="1" w:unhideWhenUsed="1"/>
+    <w:lsdException w:name="Table Classic 4" w:semiHidden="1" w:unhideWhenUsed="1"/>
+    <w:lsdException w:name="Table Colorful 1" w:semiHidden="1" w:unhideWhenUsed="1"/>
+    <w:lsdException w:name="Table Colorful 2" w:semiHidden="1" w:unhideWhenUsed="1"/>
+    <w:lsdException w:name="Table Colorful 3" w:semiHidden="1" w:unhideWhenUsed="1"/>
+    <w:lsdException w:name="Table Columns 1" w:semiHidden="1" w:unhideWhenUsed="1"/>
+    <w:lsdException w:name="Table Columns 2" w:semiHidden="1" w:unhideWhenUsed="1"/>
+    <w:lsdException w:name="Table Columns 3" w:semiHidden="1" w:unhideWhenUsed="1"/>
+    <w:lsdException w:name="Table Columns 4" w:semiHidden="1" w:unhideWhenUsed="1"/>
+    <w:lsdException w:name="Table Columns 5" w:semiHidden="1" w:unhideWhenUsed="1"/>
+    <w:lsdException w:name="Table Grid 1" w:semiHidden="1" w:unhideWhenUsed="1"/>
+    <w:lsdException w:name="Table Grid 2" w:semiHidden="1" w:unhideWhenUsed="1"/>
+    <w:lsdException w:name="Table Grid 3" w:semiHidden="1" w:unhideWhenUsed="1"/>
+    <w:lsdException w:name="Table Grid 4" w:semiHidden="1" w:unhideWhenUsed="1"/>
+    <w:lsdException w:name="Table Grid 5" w:semiHidden="1" w:unhideWhenUsed="1"/>
+    <w:lsdException w:name="Table Grid 6" w:semiHidden="1" w:unhideWhenUsed="1"/>
+    <w:lsdException w:name="Table Grid 7" w:semiHidden="1" w:unhideWhenUsed="1"/>
+    <w:lsdException w:name="Table Grid 8" w:semiHidden="1" w:unhideWhenUsed="1"/>
+    <w:lsdException w:name="Table List 1" w:semiHidden="1" w:unhideWhenUsed="1"/>
+    <w:lsdException w:name="Table List 2" w:semiHidden="1" w:unhideWhenUsed="1"/>
+    <w:lsdException w:name="Table List 3" w:semiHidden="1" w:unhideWhenUsed="1"/>
+    <w:lsdException w:name="Table List 4" w:semiHidden="1" w:unhideWhenUsed="1"/>
+    <w:lsdException w:name="Table List 5" w:semiHidden="1" w:unhideWhenUsed="1"/>
+    <w:lsdException w:name="Table List 6" w:semiHidden="1" w:unhideWhenUsed="1"/>
+    <w:lsdException w:name="Table List 7" w:semiHidden="1" w:unhideWhenUsed="1"/>
+    <w:lsdException w:name="Table List 8" w:semiHidden="1" w:unhideWhenUsed="1"/>
+    <w:lsdException w:name="Table 3D effects 1" w:semiHidden="1" w:unhideWhenUsed="1"/>
+    <w:lsdException w:name="Table 3D effects 2" w:semiHidden="1" w:unhideWhenUsed="1"/>
+    <w:lsdException w:name="Table 3D effects 3" w:semiHidden="1" w:unhideWhenUsed="1"/>
+    <w:lsdException w:name="Table Contemporary" w:semiHidden="1" w:unhideWhenUsed="1"/>
+    <w:lsdException w:name="Table Elegant" w:semiHidden="1" w:unhideWhenUsed="1"/>
+    <w:lsdException w:name="Table Professional" w:semiHidden="1" w:unhideWhenUsed="1"/>
+    <w:lsdException w:name="Table Subtle 1" w:semiHidden="1" w:unhideWhenUsed="1"/>
+    <w:lsdException w:name="Table Subtle 2" w:semiHidden="1" w:unhideWhenUsed="1"/>
+    <w:lsdException w:name="Table Web 1" w:semiHidden="1" w:unhideWhenUsed="1"/>
+    <w:lsdException w:name="Table Web 2" w:semiHidden="1" w:unhideWhenUsed="1"/>
+    <w:lsdException w:name="Table Web 3" w:semiHidden="1" w:unhideWhenUsed="1"/>
+    <w:lsdException w:name="Balloon Text" w:semiHidden="1" w:unhideWhenUsed="1"/>
+    <w:lsdException w:name="Table Theme" w:semiHidden="1" w:unhideWhenUsed="1"/>
+    <w:lsdException w:name="Placeholder Text" w:semiHidden="1" w:uiPriority="99"/>
+    <w:lsdException w:name="No Spacing" w:uiPriority="1" w:qFormat="1"/>
+    <w:lsdException w:name="Light Shading" w:uiPriority="60"/>
+    <w:lsdException w:name="Light List" w:uiPriority="61"/>
+    <w:lsdException w:name="Light Grid" w:uiPriority="62"/>
+    <w:lsdException w:name="Medium Shading 1" w:uiPriority="63"/>
+    <w:lsdException w:name="Medium Shading 2" w:uiPriority="64"/>
+    <w:lsdException w:name="Medium List 1" w:uiPriority="65"/>
+    <w:lsdException w:name="Medium List 2" w:uiPriority="66"/>
+    <w:lsdException w:name="Medium Grid 1" w:uiPriority="67"/>
+    <w:lsdException w:name="Medium Grid 2" w:uiPriority="68"/>
+    <w:lsdException w:name="Medium Grid 3" w:uiPriority="69"/>
+    <w:lsdException w:name="Dark List" w:uiPriority="70"/>
+    <w:lsdException w:name="Colorful Shading" w:uiPriority="71"/>
+    <w:lsdException w:name="Colorful List" w:uiPriority="72"/>
+    <w:lsdException w:name="Colorful Grid" w:uiPriority="73"/>
+    <w:lsdException w:name="Light Shading Accent 1" w:uiPriority="60"/>
+    <w:lsdException w:name="Light List Accent 1" w:uiPriority="61"/>
+    <w:lsdException w:name="Light Grid Accent 1" w:uiPriority="62"/>
+    <w:lsdException w:name="Medium Shading 1 Accent 1" w:uiPriority="63"/>
+    <w:lsdException w:name="Medium Shading 2 Accent 1" w:uiPriority="64"/>
+    <w:lsdException w:name="Medium List 1 Accent 1" w:uiPriority="65"/>
+    <w:lsdException w:name="Revision" w:semiHidden="1" w:uiPriority="99"/>
+    <w:lsdException w:name="List Paragraph" w:qFormat="1"/>
+    <w:lsdException w:name="Quote" w:uiPriority="29" w:qFormat="1"/>
+    <w:lsdException w:name="Intense Quote" w:uiPriority="30" w:qFormat="1"/>
+    <w:lsdException w:name="Medium List 2 Accent 1" w:uiPriority="66"/>
+    <w:lsdException w:name="Medium Grid 1 Accent 1" w:uiPriority="67"/>
+    <w:lsdException w:name="Medium Grid 2 Accent 1" w:uiPriority="68"/>
+    <w:lsdException w:name="Medium Grid 3 Accent 1" w:uiPriority="69"/>
+    <w:lsdException w:name="Dark List Accent 1" w:uiPriority="70"/>
+    <w:lsdException w:name="Colorful Shading Accent 1" w:uiPriority="71"/>
+    <w:lsdException w:name="Colorful List Accent 1" w:uiPriority="72"/>
+    <w:lsdException w:name="Colorful Grid Accent 1" w:uiPriority="73"/>
+    <w:lsdException w:name="Light Shading Accent 2" w:uiPriority="60"/>
+    <w:lsdException w:name="Light List Accent 2" w:uiPriority="61"/>
+    <w:lsdException w:name="Light Grid Accent 2" w:uiPriority="62"/>
+    <w:lsdException w:name="Medium Shading 1 Accent 2" w:uiPriority="63"/>
+    <w:lsdException w:name="Medium Shading 2 Accent 2" w:uiPriority="64"/>
+    <w:lsdException w:name="Medium List 1 Accent 2" w:uiPriority="65"/>
+    <w:lsdException w:name="Medium List 2 Accent 2" w:uiPriority="66"/>
+    <w:lsdException w:name="Medium Grid 1 Accent 2" w:uiPriority="67"/>
+    <w:lsdException w:name="Medium Grid 2 Accent 2" w:uiPriority="68"/>
+    <w:lsdException w:name="Medium Grid 3 Accent 2" w:uiPriority="69"/>
+    <w:lsdException w:name="Dark List Accent 2" w:uiPriority="70"/>
+    <w:lsdException w:name="Colorful Shading Accent 2" w:uiPriority="71"/>
+    <w:lsdException w:name="Colorful List Accent 2" w:uiPriority="72"/>
+    <w:lsdException w:name="Colorful Grid Accent 2" w:uiPriority="73"/>
+    <w:lsdException w:name="Light Shading Accent 3" w:uiPriority="60"/>
+    <w:lsdException w:name="Light List Accent 3" w:uiPriority="61"/>
+    <w:lsdException w:name="Light Grid Accent 3" w:uiPriority="62"/>
+    <w:lsdException w:name="Medium Shading 1 Accent 3" w:uiPriority="63"/>
+    <w:lsdException w:name="Medium Shading 2 Accent 3" w:uiPriority="64"/>
+    <w:lsdException w:name="Medium List 1 Accent 3" w:uiPriority="65"/>
+    <w:lsdException w:name="Medium List 2 Accent 3" w:uiPriority="66"/>
+    <w:lsdException w:name="Medium Grid 1 Accent 3" w:uiPriority="67"/>
+    <w:lsdException w:name="Medium Grid 2 Accent 3" w:uiPriority="68"/>
+    <w:lsdException w:name="Medium Grid 3 Accent 3" w:uiPriority="69"/>
+    <w:lsdException w:name="Dark List Accent 3" w:uiPriority="70"/>
+    <w:lsdException w:name="Colorful Shading Accent 3" w:uiPriority="71"/>
+    <w:lsdException w:name="Colorful List Accent 3" w:uiPriority="72"/>
+    <w:lsdException w:name="Colorful Grid Accent 3" w:uiPriority="73"/>
+    <w:lsdException w:name="Light Shading Accent 4" w:uiPriority="60"/>
+    <w:lsdException w:name="Light List Accent 4" w:uiPriority="61"/>
+    <w:lsdException w:name="Light Grid Accent 4" w:uiPriority="62"/>
+    <w:lsdException w:name="Medium Shading 1 Accent 4" w:uiPriority="63"/>
+    <w:lsdException w:name="Medium Shading 2 Accent 4" w:uiPriority="64"/>
+    <w:lsdException w:name="Medium List 1 Accent 4" w:uiPriority="65"/>
+    <w:lsdException w:name="Medium List 2 Accent 4" w:uiPriority="66"/>
+    <w:lsdException w:name="Medium Grid 1 Accent 4" w:uiPriority="67"/>
+    <w:lsdException w:name="Medium Grid 2 Accent 4" w:uiPriority="68"/>
+    <w:lsdException w:name="Medium Grid 3 Accent 4" w:uiPriority="69"/>
+    <w:lsdException w:name="Dark List Accent 4" w:uiPriority="70"/>
+    <w:lsdException w:name="Colorful Shading Accent 4" w:uiPriority="71"/>
+    <w:lsdException w:name="Colorful List Accent 4" w:uiPriority="72"/>
+    <w:lsdException w:name="Colorful Grid Accent 4" w:uiPriority="73"/>
+    <w:lsdException w:name="Light Shading Accent 5" w:uiPriority="60"/>
+    <w:lsdException w:name="Light List Accent 5" w:uiPriority="61"/>
+    <w:lsdException w:name="Light Grid Accent 5" w:uiPriority="62"/>
+    <w:lsdException w:name="Medium Shading 1 Accent 5" w:uiPriority="63"/>
+    <w:lsdException w:name="Medium Shading 2 Accent 5" w:uiPriority="64"/>
+    <w:lsdException w:name="Medium List 1 Accent 5" w:uiPriority="65"/>
+    <w:lsdException w:name="Medium List 2 Accent 5" w:uiPriority="66"/>
+    <w:lsdException w:name="Medium Grid 1 Accent 5" w:uiPriority="67"/>
+    <w:lsdException w:name="Medium Grid 2 Accent 5" w:uiPriority="68"/>
+    <w:lsdException w:name="Medium Grid 3 Accent 5" w:uiPriority="69"/>
+    <w:lsdException w:name="Dark List Accent 5" w:uiPriority="70"/>
+    <w:lsdException w:name="Colorful Shading Accent 5" w:uiPriority="71"/>
+    <w:lsdException w:name="Colorful List Accent 5" w:uiPriority="72"/>
+    <w:lsdException w:name="Colorful Grid Accent 5" w:uiPriority="73"/>
+    <w:lsdException w:name="Light Shading Accent 6" w:uiPriority="60"/>
+    <w:lsdException w:name="Light List Accent 6" w:uiPriority="61"/>
+    <w:lsdException w:name="Light Grid Accent 6" w:uiPriority="62"/>
+    <w:lsdException w:name="Medium Shading 1 Accent 6" w:uiPriority="63"/>
+    <w:lsdException w:name="Medium Shading 2 Accent 6" w:uiPriority="64"/>
+    <w:lsdException w:name="Medium List 1 Accent 6" w:uiPriority="65"/>
+    <w:lsdException w:name="Medium List 2 Accent 6" w:uiPriority="66"/>
+    <w:lsdException w:name="Medium Grid 1 Accent 6" w:uiPriority="67"/>
+    <w:lsdException w:name="Medium Grid 2 Accent 6" w:uiPriority="68"/>
+    <w:lsdException w:name="Medium Grid 3 Accent 6" w:uiPriority="69"/>
+    <w:lsdException w:name="Dark List Accent 6" w:uiPriority="70"/>
+    <w:lsdException w:name="Colorful Shading Accent 6" w:uiPriority="71"/>
+    <w:lsdException w:name="Colorful List Accent 6" w:uiPriority="72"/>
+    <w:lsdException w:name="Colorful Grid Accent 6" w:uiPriority="73"/>
+    <w:lsdException w:name="Subtle Emphasis" w:uiPriority="19" w:qFormat="1"/>
+    <w:lsdException w:name="Intense Emphasis" w:uiPriority="21" w:qFormat="1"/>
+    <w:lsdException w:name="Subtle Reference" w:uiPriority="31" w:qFormat="1"/>
+    <w:lsdException w:name="Intense Reference" w:uiPriority="32" w:qFormat="1"/>
+    <w:lsdException w:name="Book Title" w:uiPriority="33" w:qFormat="1"/>
+    <w:lsdException w:name="Bibliography" w:semiHidden="1" w:uiPriority="37" w:unhideWhenUsed="1"/>
+    <w:lsdException w:name="TOC Heading" w:semiHidden="1" w:uiPriority="39" w:unhideWhenUsed="1" w:qFormat="1"/>
+    <w:lsdException w:name="Plain Table 1" w:uiPriority="41"/>
+    <w:lsdException w:name="Plain Table 2" w:uiPriority="42"/>
+    <w:lsdException w:name="Plain Table 3" w:uiPriority="43"/>
+    <w:lsdException w:name="Plain Table 4" w:uiPriority="44"/>
+    <w:lsdException w:name="Plain Table 5" w:uiPriority="45"/>
+    <w:lsdException w:name="Grid Table Light" w:uiPriority="40"/>
+    <w:lsdException w:name="Grid Table 1 Light" w:uiPriority="46"/>
+    <w:lsdException w:name="Grid Table 2" w:uiPriority="47"/>
+    <w:lsdException w:name="Grid Table 3" w:uiPriority="48"/>
+    <w:lsdException w:name="Grid Table 4" w:uiPriority="49"/>
+    <w:lsdException w:name="Grid Table 5 Dark" w:uiPriority="50"/>
+    <w:lsdException w:name="Grid Table 6 Colorful" w:uiPriority="51"/>
+    <w:lsdException w:name="Grid Table 7 Colorful" w:uiPriority="52"/>
+    <w:lsdException w:name="Grid Table 1 Light Accent 1" w:uiPriority="46"/>
+    <w:lsdException w:name="Grid Table 2 Accent 1" w:uiPriority="47"/>
+    <w:lsdException w:name="Grid Table 3 Accent 1" w:uiPriority="48"/>
+    <w:lsdException w:name="Grid Table 4 Accent 1" w:uiPriority="49"/>
+    <w:lsdException w:name="Grid Table 5 Dark Accent 1" w:uiPriority="50"/>
+    <w:lsdException w:name="Grid Table 6 Colorful Accent 1" w:uiPriority="51"/>
+    <w:lsdException w:name="Grid Table 7 Colorful Accent 1" w:uiPriority="52"/>
+    <w:lsdException w:name="Grid Table 1 Light Accent 2" w:uiPriority="46"/>
+    <w:lsdException w:name="Grid Table 2 Accent 2" w:uiPriority="47"/>
+    <w:lsdException w:name="Grid Table 3 Accent 2" w:uiPriority="48"/>
+    <w:lsdException w:name="Grid Table 4 Accent 2" w:uiPriority="49"/>
+    <w:lsdException w:name="Grid Table 5 Dark Accent 2" w:uiPriority="50"/>
+    <w:lsdException w:name="Grid Table 6 Colorful Accent 2" w:uiPriority="51"/>
+    <w:lsdException w:name="Grid Table 7 Colorful Accent 2" w:uiPriority="52"/>
+    <w:lsdException w:name="Grid Table 1 Light Accent 3" w:uiPriority="46"/>
+    <w:lsdException w:name="Grid Table 2 Accent 3" w:uiPriority="47"/>
+    <w:lsdException w:name="Grid Table 3 Accent 3" w:uiPriority="48"/>
+    <w:lsdException w:name="Grid Table 4 Accent 3" w:uiPriority="49"/>
+    <w:lsdException w:name="Grid Table 5 Dark Accent 3" w:uiPriority="50"/>
+    <w:lsdException w:name="Grid Table 6 Colorful Accent 3" w:uiPriority="51"/>
+    <w:lsdException w:name="Grid Table 7 Colorful Accent 3" w:uiPriority="52"/>
+    <w:lsdException w:name="Grid Table 1 Light Accent 4" w:uiPriority="46"/>
+    <w:lsdException w:name="Grid Table 2 Accent 4" w:uiPriority="47"/>
+    <w:lsdException w:name="Grid Table 3 Accent 4" w:uiPriority="48"/>
+    <w:lsdException w:name="Grid Table 4 Accent 4" w:uiPriority="49"/>
+    <w:lsdException w:name="Grid Table 5 Dark Accent 4" w:uiPriority="50"/>
+    <w:lsdException w:name="Grid Table 6 Colorful Accent 4" w:uiPriority="51"/>
+    <w:lsdException w:name="Grid Table 7 Colorful Accent 4" w:uiPriority="52"/>
+    <w:lsdException w:name="Grid Table 1 Light Accent 5" w:uiPriority="46"/>
+    <w:lsdException w:name="Grid Table 2 Accent 5" w:uiPriority="47"/>
+    <w:lsdException w:name="Grid Table 3 Accent 5" w:uiPriority="48"/>
+    <w:lsdException w:name="Grid Table 4 Accent 5" w:uiPriority="49"/>
+    <w:lsdException w:name="Grid Table 5 Dark Accent 5" w:uiPriority="50"/>
+    <w:lsdException w:name="Grid Table 6 Colorful Accent 5" w:uiPriority="51"/>
+    <w:lsdException w:name="Grid Table 7 Colorful Accent 5" w:uiPriority="52"/>
+    <w:lsdException w:name="Grid Table 1 Light Accent 6" w:uiPriority="46"/>
+    <w:lsdException w:name="Grid Table 2 Accent 6" w:uiPriority="47"/>
+    <w:lsdException w:name="Grid Table 3 Accent 6" w:uiPriority="48"/>
+    <w:lsdException w:name="Grid Table 4 Accent 6" w:uiPriority="49"/>
+    <w:lsdException w:name="Grid Table 5 Dark Accent 6" w:uiPriority="50"/>
+    <w:lsdException w:name="Grid Table 6 Colorful Accent 6" w:uiPriority="51"/>
+    <w:lsdException w:name="Grid Table 7 Colorful Accent 6" w:uiPriority="52"/>
+    <w:lsdException w:name="List Table 1 Light" w:uiPriority="46"/>
+    <w:lsdException w:name="List Table 2" w:uiPriority="47"/>
+    <w:lsdException w:name="List Table 3" w:uiPriority="48"/>
+    <w:lsdException w:name="List Table 4" w:uiPriority="49"/>
+    <w:lsdException w:name="List Table 5 Dark" w:uiPriority="50"/>
+    <w:lsdException w:name="List Table 6 Colorful" w:uiPriority="51"/>
+    <w:lsdException w:name="List Table 7 Colorful" w:uiPriority="52"/>
+    <w:lsdException w:name="List Table 1 Light Accent 1" w:uiPriority="46"/>
+    <w:lsdException w:name="List Table 2 Accent 1" w:uiPriority="47"/>
+    <w:lsdException w:name="List Table 3 Accent 1" w:uiPriority="48"/>
+    <w:lsdException w:name="List Table 4 Accent 1" w:uiPriority="49"/>
+    <w:lsdException w:name="List Table 5 Dark Accent 1" w:uiPriority="50"/>
+    <w:lsdException w:name="List Table 6 Colorful Accent 1" w:uiPriority="51"/>
+    <w:lsdException w:name="List Table 7 Colorful Accent 1" w:uiPriority="52"/>
+    <w:lsdException w:name="List Table 1 Light Accent 2" w:uiPriority="46"/>
+    <w:lsdException w:name="List Table 2 Accent 2" w:uiPriority="47"/>
+    <w:lsdException w:name="List Table 3 Accent 2" w:uiPriority="48"/>
+    <w:lsdException w:name="List Table 4 Accent 2" w:uiPriority="49"/>
+    <w:lsdException w:name="List Table 5 Dark Accent 2" w:uiPriority="50"/>
+    <w:lsdException w:name="List Table 6 Colorful Accent 2" w:uiPriority="51"/>
+    <w:lsdException w:name="List Table 7 Colorful Accent 2" w:uiPriority="52"/>
+    <w:lsdException w:name="List Table 1 Light Accent 3" w:uiPriority="46"/>
+    <w:lsdException w:name="List Table 2 Accent 3" w:uiPriority="47"/>
+    <w:lsdException w:name="List Table 3 Accent 3" w:uiPriority="48"/>
+    <w:lsdException w:name="List Table 4 Accent 3" w:uiPriority="49"/>
+    <w:lsdException w:name="List Table 5 Dark Accent 3" w:uiPriority="50"/>
+    <w:lsdException w:name="List Table 6 Colorful Accent 3" w:uiPriority="51"/>
+    <w:lsdException w:name="List Table 7 Colorful Accent 3" w:uiPriority="52"/>
+    <w:lsdException w:name="List Table 1 Light Accent 4" w:uiPriority="46"/>
+    <w:lsdException w:name="List Table 2 Accent 4" w:uiPriority="47"/>
+    <w:lsdException w:name="List Table 3 Accent 4" w:uiPriority="48"/>
+    <w:lsdException w:name="List Table 4 Accent 4" w:uiPriority="49"/>
+    <w:lsdException w:name="List Table 5 Dark Accent 4" w:uiPriority="50"/>
+    <w:lsdException w:name="List Table 6 Colorful Accent 4" w:uiPriority="51"/>
+    <w:lsdException w:name="List Table 7 Colorful Accent 4" w:uiPriority="52"/>
+    <w:lsdException w:name="List Table 1 Light Accent 5" w:uiPriority="46"/>
+    <w:lsdException w:name="List Table 2 Accent 5" w:uiPriority="47"/>
+    <w:lsdException w:name="List Table 3 Accent 5" w:uiPriority="48"/>
+    <w:lsdException w:name="List Table 4 Accent 5" w:uiPriority="49"/>
+    <w:lsdException w:name="List Table 5 Dark Accent 5" w:uiPriority="50"/>
+    <w:lsdException w:name="List Table 6 Colorful Accent 5" w:uiPriority="51"/>
+    <w:lsdException w:name="List Table 7 Colorful Accent 5" w:uiPriority="52"/>
+    <w:lsdException w:name="List Table 1 Light Accent 6" w:uiPriority="46"/>
+    <w:lsdException w:name="List Table 2 Accent 6" w:uiPriority="47"/>
+    <w:lsdException w:name="List Table 3 Accent 6" w:uiPriority="48"/>
+    <w:lsdException w:name="List Table 4 Accent 6" w:uiPriority="49"/>
+    <w:lsdException w:name="List Table 5 Dark Accent 6" w:uiPriority="50"/>
+    <w:lsdException w:name="List Table 6 Colorful Accent 6" w:uiPriority="51"/>
+    <w:lsdException w:name="List Table 7 Colorful Accent 6" w:uiPriority="52"/>
   </w:latentStyles>
   <w:style w:type="paragraph" w:default="1" w:styleId="Normal">
     <w:name w:val="Normal"/>
@@ -8213,7 +8430,6 @@
     </w:rPr>
     <w:tblPr>
       <w:tblStyleRowBandSize w:val="1"/>
-      <w:tblInd w:w="0" w:type="dxa"/>
       <w:tblBorders>
         <w:top w:val="single" w:sz="4" w:space="0" w:color="6F97C7"/>
         <w:left w:val="single" w:sz="4" w:space="0" w:color="6F97C7"/>
@@ -8223,9 +8439,7 @@
         <w:insideV w:val="single" w:sz="4" w:space="0" w:color="6F97C7"/>
       </w:tblBorders>
       <w:tblCellMar>
-        <w:top w:w="0" w:type="dxa"/>
         <w:left w:w="115" w:type="dxa"/>
-        <w:bottom w:w="0" w:type="dxa"/>
         <w:right w:w="115" w:type="dxa"/>
       </w:tblCellMar>
     </w:tblPr>
@@ -8376,7 +8590,6 @@
     <w:tblPr>
       <w:tblStyleRowBandSize w:val="1"/>
       <w:tblStyleColBandSize w:val="1"/>
-      <w:tblInd w:w="0" w:type="dxa"/>
       <w:tblBorders>
         <w:top w:val="single" w:sz="4" w:space="0" w:color="E5B8B7" w:themeColor="accent2" w:themeTint="66"/>
         <w:left w:val="single" w:sz="4" w:space="0" w:color="E5B8B7" w:themeColor="accent2" w:themeTint="66"/>
@@ -8385,12 +8598,6 @@
         <w:insideH w:val="single" w:sz="4" w:space="0" w:color="E5B8B7" w:themeColor="accent2" w:themeTint="66"/>
         <w:insideV w:val="single" w:sz="4" w:space="0" w:color="E5B8B7" w:themeColor="accent2" w:themeTint="66"/>
       </w:tblBorders>
-      <w:tblCellMar>
-        <w:top w:w="0" w:type="dxa"/>
-        <w:left w:w="108" w:type="dxa"/>
-        <w:bottom w:w="0" w:type="dxa"/>
-        <w:right w:w="108" w:type="dxa"/>
-      </w:tblCellMar>
     </w:tblPr>
     <w:tblStylePr w:type="firstRow">
       <w:rPr>
@@ -8465,7 +8672,6 @@
     <w:tblPr>
       <w:tblStyleRowBandSize w:val="1"/>
       <w:tblStyleColBandSize w:val="1"/>
-      <w:tblInd w:w="0" w:type="dxa"/>
       <w:tblBorders>
         <w:top w:val="single" w:sz="4" w:space="0" w:color="999999" w:themeColor="text1" w:themeTint="66"/>
         <w:left w:val="single" w:sz="4" w:space="0" w:color="999999" w:themeColor="text1" w:themeTint="66"/>
@@ -8474,12 +8680,6 @@
         <w:insideH w:val="single" w:sz="4" w:space="0" w:color="999999" w:themeColor="text1" w:themeTint="66"/>
         <w:insideV w:val="single" w:sz="4" w:space="0" w:color="999999" w:themeColor="text1" w:themeTint="66"/>
       </w:tblBorders>
-      <w:tblCellMar>
-        <w:top w:w="0" w:type="dxa"/>
-        <w:left w:w="108" w:type="dxa"/>
-        <w:bottom w:w="0" w:type="dxa"/>
-        <w:right w:w="108" w:type="dxa"/>
-      </w:tblCellMar>
     </w:tblPr>
     <w:tblStylePr w:type="firstRow">
       <w:rPr>
@@ -8545,7 +8745,6 @@
     <w:basedOn w:val="TableNormal"/>
     <w:rsid w:val="003E6FB7"/>
     <w:tblPr>
-      <w:tblInd w:w="0" w:type="dxa"/>
       <w:tblBorders>
         <w:top w:val="single" w:sz="4" w:space="0" w:color="auto"/>
         <w:left w:val="single" w:sz="4" w:space="0" w:color="auto"/>
@@ -8554,12 +8753,6 @@
         <w:insideH w:val="single" w:sz="4" w:space="0" w:color="auto"/>
         <w:insideV w:val="single" w:sz="4" w:space="0" w:color="auto"/>
       </w:tblBorders>
-      <w:tblCellMar>
-        <w:top w:w="0" w:type="dxa"/>
-        <w:left w:w="108" w:type="dxa"/>
-        <w:bottom w:w="0" w:type="dxa"/>
-        <w:right w:w="108" w:type="dxa"/>
-      </w:tblCellMar>
     </w:tblPr>
   </w:style>
   <w:style w:type="table" w:customStyle="1" w:styleId="GridTable4-Accent11">
@@ -8570,7 +8763,6 @@
     <w:tblPr>
       <w:tblStyleRowBandSize w:val="1"/>
       <w:tblStyleColBandSize w:val="1"/>
-      <w:tblInd w:w="0" w:type="dxa"/>
       <w:tblBorders>
         <w:top w:val="single" w:sz="4" w:space="0" w:color="95B3D7" w:themeColor="accent1" w:themeTint="99"/>
         <w:left w:val="single" w:sz="4" w:space="0" w:color="95B3D7" w:themeColor="accent1" w:themeTint="99"/>
@@ -8579,1346 +8771,6 @@
         <w:insideH w:val="single" w:sz="4" w:space="0" w:color="95B3D7" w:themeColor="accent1" w:themeTint="99"/>
         <w:insideV w:val="single" w:sz="4" w:space="0" w:color="95B3D7" w:themeColor="accent1" w:themeTint="99"/>
       </w:tblBorders>
-      <w:tblCellMar>
-        <w:top w:w="0" w:type="dxa"/>
-        <w:left w:w="108" w:type="dxa"/>
-        <w:bottom w:w="0" w:type="dxa"/>
-        <w:right w:w="108" w:type="dxa"/>
-      </w:tblCellMar>
-    </w:tblPr>
-    <w:tblStylePr w:type="firstRow">
-      <w:rPr>
-        <w:b/>
-        <w:bCs/>
-        <w:color w:val="FFFFFF" w:themeColor="background1"/>
-      </w:rPr>
-      <w:tblPr/>
-      <w:tcPr>
-        <w:tcBorders>
-          <w:top w:val="single" w:sz="4" w:space="0" w:color="4F81BD" w:themeColor="accent1"/>
-          <w:left w:val="single" w:sz="4" w:space="0" w:color="4F81BD" w:themeColor="accent1"/>
-          <w:bottom w:val="single" w:sz="4" w:space="0" w:color="4F81BD" w:themeColor="accent1"/>
-          <w:right w:val="single" w:sz="4" w:space="0" w:color="4F81BD" w:themeColor="accent1"/>
-          <w:insideH w:val="nil"/>
-          <w:insideV w:val="nil"/>
-        </w:tcBorders>
-        <w:shd w:val="clear" w:color="auto" w:fill="4F81BD" w:themeFill="accent1"/>
-      </w:tcPr>
-    </w:tblStylePr>
-    <w:tblStylePr w:type="lastRow">
-      <w:rPr>
-        <w:b/>
-        <w:bCs/>
-      </w:rPr>
-      <w:tblPr/>
-      <w:tcPr>
-        <w:tcBorders>
-          <w:top w:val="double" w:sz="4" w:space="0" w:color="4F81BD" w:themeColor="accent1"/>
-        </w:tcBorders>
-      </w:tcPr>
-    </w:tblStylePr>
-    <w:tblStylePr w:type="firstCol">
-      <w:rPr>
-        <w:b/>
-        <w:bCs/>
-      </w:rPr>
-    </w:tblStylePr>
-    <w:tblStylePr w:type="lastCol">
-      <w:rPr>
-        <w:b/>
-        <w:bCs/>
-      </w:rPr>
-    </w:tblStylePr>
-    <w:tblStylePr w:type="band1Vert">
-      <w:tblPr/>
-      <w:tcPr>
-        <w:shd w:val="clear" w:color="auto" w:fill="DBE5F1" w:themeFill="accent1" w:themeFillTint="33"/>
-      </w:tcPr>
-    </w:tblStylePr>
-    <w:tblStylePr w:type="band1Horz">
-      <w:tblPr/>
-      <w:tcPr>
-        <w:shd w:val="clear" w:color="auto" w:fill="DBE5F1" w:themeFill="accent1" w:themeFillTint="33"/>
-      </w:tcPr>
-    </w:tblStylePr>
-  </w:style>
-  <w:style w:type="paragraph" w:styleId="Title">
-    <w:name w:val="Title"/>
-    <w:basedOn w:val="Normal"/>
-    <w:next w:val="Normal"/>
-    <w:link w:val="TitleChar"/>
-    <w:qFormat/>
-    <w:rsid w:val="006F11C9"/>
-    <w:pPr>
-      <w:spacing w:after="0" w:line="240" w:lineRule="auto"/>
-      <w:contextualSpacing/>
-    </w:pPr>
-    <w:rPr>
-      <w:rFonts w:asciiTheme="majorHAnsi" w:eastAsiaTheme="majorEastAsia" w:hAnsiTheme="majorHAnsi" w:cs="Mangal"/>
-      <w:spacing w:val="-10"/>
-      <w:kern w:val="28"/>
-      <w:sz w:val="56"/>
-      <w:szCs w:val="50"/>
-    </w:rPr>
-  </w:style>
-  <w:style w:type="character" w:customStyle="1" w:styleId="TitleChar">
-    <w:name w:val="Title Char"/>
-    <w:basedOn w:val="DefaultParagraphFont"/>
-    <w:link w:val="Title"/>
-    <w:rsid w:val="006F11C9"/>
-    <w:rPr>
-      <w:rFonts w:asciiTheme="majorHAnsi" w:eastAsiaTheme="majorEastAsia" w:hAnsiTheme="majorHAnsi" w:cs="Mangal"/>
-      <w:spacing w:val="-10"/>
-      <w:kern w:val="28"/>
-      <w:sz w:val="56"/>
-      <w:szCs w:val="50"/>
-      <w:lang w:eastAsia="hi-IN" w:bidi="hi-IN"/>
-    </w:rPr>
-  </w:style>
-  <w:style w:type="paragraph" w:styleId="Subtitle">
-    <w:name w:val="Subtitle"/>
-    <w:basedOn w:val="Normal"/>
-    <w:next w:val="Normal"/>
-    <w:link w:val="SubtitleChar"/>
-    <w:qFormat/>
-    <w:rsid w:val="006F11C9"/>
-    <w:pPr>
-      <w:numPr>
-        <w:ilvl w:val="1"/>
-      </w:numPr>
-      <w:spacing w:after="160"/>
-    </w:pPr>
-    <w:rPr>
-      <w:rFonts w:asciiTheme="minorHAnsi" w:eastAsiaTheme="minorEastAsia" w:hAnsiTheme="minorHAnsi" w:cs="Mangal"/>
-      <w:color w:val="5A5A5A" w:themeColor="text1" w:themeTint="A5"/>
-      <w:spacing w:val="15"/>
-      <w:sz w:val="22"/>
-    </w:rPr>
-  </w:style>
-  <w:style w:type="character" w:customStyle="1" w:styleId="SubtitleChar">
-    <w:name w:val="Subtitle Char"/>
-    <w:basedOn w:val="DefaultParagraphFont"/>
-    <w:link w:val="Subtitle"/>
-    <w:rsid w:val="006F11C9"/>
-    <w:rPr>
-      <w:rFonts w:asciiTheme="minorHAnsi" w:eastAsiaTheme="minorEastAsia" w:hAnsiTheme="minorHAnsi" w:cs="Mangal"/>
-      <w:color w:val="5A5A5A" w:themeColor="text1" w:themeTint="A5"/>
-      <w:spacing w:val="15"/>
-      <w:sz w:val="22"/>
-      <w:lang w:eastAsia="hi-IN" w:bidi="hi-IN"/>
-    </w:rPr>
-  </w:style>
-</w:styles>
-</file>
-
-<file path=word/stylesWithEffects.xml><?xml version="1.0" encoding="utf-8"?>
-<w:styles xmlns:wpc="http://schemas.microsoft.com/office/word/2010/wordprocessingCanvas" xmlns:mc="http://schemas.openxmlformats.org/markup-compatibility/2006" xmlns:o="urn:schemas-microsoft-com:office:office" xmlns:r="http://schemas.openxmlformats.org/officeDocument/2006/relationships" xmlns:m="http://schemas.openxmlformats.org/officeDocument/2006/math" xmlns:v="urn:schemas-microsoft-com:vml" xmlns:wp14="http://schemas.microsoft.com/office/word/2010/wordprocessingDrawing" xmlns:wp="http://schemas.openxmlformats.org/drawingml/2006/wordprocessingDrawing" xmlns:w10="urn:schemas-microsoft-com:office:word" xmlns:w="http://schemas.openxmlformats.org/wordprocessingml/2006/main" xmlns:w14="http://schemas.microsoft.com/office/word/2010/wordml" xmlns:wpg="http://schemas.microsoft.com/office/word/2010/wordprocessingGroup" xmlns:wpi="http://schemas.microsoft.com/office/word/2010/wordprocessingInk" xmlns:wne="http://schemas.microsoft.com/office/word/2006/wordml" xmlns:wps="http://schemas.microsoft.com/office/word/2010/wordprocessingShape" mc:Ignorable="w14 wp14">
-  <w:docDefaults>
-    <w:rPrDefault>
-      <w:rPr>
-        <w:rFonts w:ascii="Times New Roman" w:eastAsia="Times New Roman" w:hAnsi="Times New Roman" w:cs="Times New Roman"/>
-        <w:lang w:val="en-US" w:eastAsia="en-US" w:bidi="ar-SA"/>
-      </w:rPr>
-    </w:rPrDefault>
-    <w:pPrDefault/>
-  </w:docDefaults>
-  <w:latentStyles w:defLockedState="0" w:defUIPriority="0" w:defSemiHidden="1" w:defUnhideWhenUsed="1" w:defQFormat="0" w:count="267">
-    <w:lsdException w:name="Normal" w:semiHidden="0" w:unhideWhenUsed="0" w:qFormat="1"/>
-    <w:lsdException w:name="heading 1" w:semiHidden="0" w:unhideWhenUsed="0" w:qFormat="1"/>
-    <w:lsdException w:name="heading 2" w:semiHidden="0" w:unhideWhenUsed="0" w:qFormat="1"/>
-    <w:lsdException w:name="heading 3" w:qFormat="1"/>
-    <w:lsdException w:name="heading 4" w:qFormat="1"/>
-    <w:lsdException w:name="heading 5" w:qFormat="1"/>
-    <w:lsdException w:name="heading 6" w:qFormat="1"/>
-    <w:lsdException w:name="heading 7" w:qFormat="1"/>
-    <w:lsdException w:name="heading 8" w:qFormat="1"/>
-    <w:lsdException w:name="heading 9" w:qFormat="1"/>
-    <w:lsdException w:name="toc 1" w:uiPriority="39"/>
-    <w:lsdException w:name="toc 2" w:uiPriority="39"/>
-    <w:lsdException w:name="toc 3" w:uiPriority="39"/>
-    <w:lsdException w:name="caption" w:qFormat="1"/>
-    <w:lsdException w:name="macro" w:semiHidden="0" w:unhideWhenUsed="0"/>
-    <w:lsdException w:name="List Bullet" w:semiHidden="0" w:unhideWhenUsed="0"/>
-    <w:lsdException w:name="List Number" w:semiHidden="0" w:unhideWhenUsed="0"/>
-    <w:lsdException w:name="Title" w:semiHidden="0" w:unhideWhenUsed="0" w:qFormat="1"/>
-    <w:lsdException w:name="List Continue 3" w:semiHidden="0" w:unhideWhenUsed="0"/>
-    <w:lsdException w:name="List Continue 4" w:semiHidden="0" w:unhideWhenUsed="0"/>
-    <w:lsdException w:name="List Continue 5" w:semiHidden="0" w:unhideWhenUsed="0"/>
-    <w:lsdException w:name="Message Header" w:semiHidden="0" w:unhideWhenUsed="0"/>
-    <w:lsdException w:name="Subtitle" w:semiHidden="0" w:unhideWhenUsed="0" w:qFormat="1"/>
-    <w:lsdException w:name="Hyperlink" w:uiPriority="99"/>
-    <w:lsdException w:name="Strong" w:semiHidden="0" w:unhideWhenUsed="0" w:qFormat="1"/>
-    <w:lsdException w:name="Emphasis" w:semiHidden="0" w:unhideWhenUsed="0" w:qFormat="1"/>
-    <w:lsdException w:name="Normal (Web)" w:uiPriority="99"/>
-    <w:lsdException w:name="Normal Table" w:semiHidden="0" w:unhideWhenUsed="0"/>
-    <w:lsdException w:name="Table Subtle 1" w:semiHidden="0" w:unhideWhenUsed="0"/>
-    <w:lsdException w:name="Table Web 2" w:semiHidden="0" w:unhideWhenUsed="0"/>
-    <w:lsdException w:name="Table Web 3" w:semiHidden="0" w:unhideWhenUsed="0"/>
-    <w:lsdException w:name="Table Grid" w:semiHidden="0" w:unhideWhenUsed="0"/>
-    <w:lsdException w:name="Placeholder Text" w:uiPriority="99" w:unhideWhenUsed="0"/>
-    <w:lsdException w:name="No Spacing" w:semiHidden="0" w:uiPriority="1" w:unhideWhenUsed="0" w:qFormat="1"/>
-    <w:lsdException w:name="Light Shading" w:semiHidden="0" w:uiPriority="60" w:unhideWhenUsed="0"/>
-    <w:lsdException w:name="Light List" w:semiHidden="0" w:uiPriority="61" w:unhideWhenUsed="0"/>
-    <w:lsdException w:name="Light Grid" w:semiHidden="0" w:uiPriority="62" w:unhideWhenUsed="0"/>
-    <w:lsdException w:name="Medium Shading 1" w:semiHidden="0" w:uiPriority="63" w:unhideWhenUsed="0"/>
-    <w:lsdException w:name="Medium Shading 2" w:semiHidden="0" w:uiPriority="64" w:unhideWhenUsed="0"/>
-    <w:lsdException w:name="Medium List 1" w:semiHidden="0" w:uiPriority="65" w:unhideWhenUsed="0"/>
-    <w:lsdException w:name="Medium List 2" w:semiHidden="0" w:uiPriority="66" w:unhideWhenUsed="0"/>
-    <w:lsdException w:name="Medium Grid 1" w:semiHidden="0" w:uiPriority="67" w:unhideWhenUsed="0"/>
-    <w:lsdException w:name="Medium Grid 2" w:semiHidden="0" w:uiPriority="68" w:unhideWhenUsed="0"/>
-    <w:lsdException w:name="Medium Grid 3" w:semiHidden="0" w:uiPriority="69" w:unhideWhenUsed="0"/>
-    <w:lsdException w:name="Dark List" w:semiHidden="0" w:uiPriority="70" w:unhideWhenUsed="0"/>
-    <w:lsdException w:name="Colorful Shading" w:semiHidden="0" w:uiPriority="71" w:unhideWhenUsed="0"/>
-    <w:lsdException w:name="Colorful List" w:semiHidden="0" w:uiPriority="72" w:unhideWhenUsed="0"/>
-    <w:lsdException w:name="Colorful Grid" w:semiHidden="0" w:uiPriority="73" w:unhideWhenUsed="0"/>
-    <w:lsdException w:name="Light Shading Accent 1" w:semiHidden="0" w:uiPriority="60" w:unhideWhenUsed="0"/>
-    <w:lsdException w:name="Light List Accent 1" w:semiHidden="0" w:uiPriority="61" w:unhideWhenUsed="0"/>
-    <w:lsdException w:name="Light Grid Accent 1" w:semiHidden="0" w:uiPriority="62" w:unhideWhenUsed="0"/>
-    <w:lsdException w:name="Medium Shading 1 Accent 1" w:semiHidden="0" w:uiPriority="63" w:unhideWhenUsed="0"/>
-    <w:lsdException w:name="Medium Shading 2 Accent 1" w:semiHidden="0" w:uiPriority="64" w:unhideWhenUsed="0"/>
-    <w:lsdException w:name="Medium List 1 Accent 1" w:semiHidden="0" w:uiPriority="65" w:unhideWhenUsed="0"/>
-    <w:lsdException w:name="Revision" w:uiPriority="99" w:unhideWhenUsed="0"/>
-    <w:lsdException w:name="List Paragraph" w:semiHidden="0" w:unhideWhenUsed="0" w:qFormat="1"/>
-    <w:lsdException w:name="Quote" w:semiHidden="0" w:uiPriority="29" w:unhideWhenUsed="0" w:qFormat="1"/>
-    <w:lsdException w:name="Intense Quote" w:semiHidden="0" w:uiPriority="30" w:unhideWhenUsed="0" w:qFormat="1"/>
-    <w:lsdException w:name="Medium List 2 Accent 1" w:semiHidden="0" w:uiPriority="66" w:unhideWhenUsed="0"/>
-    <w:lsdException w:name="Medium Grid 1 Accent 1" w:semiHidden="0" w:uiPriority="67" w:unhideWhenUsed="0"/>
-    <w:lsdException w:name="Medium Grid 2 Accent 1" w:semiHidden="0" w:uiPriority="68" w:unhideWhenUsed="0"/>
-    <w:lsdException w:name="Medium Grid 3 Accent 1" w:semiHidden="0" w:uiPriority="69" w:unhideWhenUsed="0"/>
-    <w:lsdException w:name="Dark List Accent 1" w:semiHidden="0" w:uiPriority="70" w:unhideWhenUsed="0"/>
-    <w:lsdException w:name="Colorful Shading Accent 1" w:semiHidden="0" w:uiPriority="71" w:unhideWhenUsed="0"/>
-    <w:lsdException w:name="Colorful List Accent 1" w:semiHidden="0" w:uiPriority="72" w:unhideWhenUsed="0"/>
-    <w:lsdException w:name="Colorful Grid Accent 1" w:semiHidden="0" w:uiPriority="73" w:unhideWhenUsed="0"/>
-    <w:lsdException w:name="Light Shading Accent 2" w:semiHidden="0" w:uiPriority="60" w:unhideWhenUsed="0"/>
-    <w:lsdException w:name="Light List Accent 2" w:semiHidden="0" w:uiPriority="61" w:unhideWhenUsed="0"/>
-    <w:lsdException w:name="Light Grid Accent 2" w:semiHidden="0" w:uiPriority="62" w:unhideWhenUsed="0"/>
-    <w:lsdException w:name="Medium Shading 1 Accent 2" w:semiHidden="0" w:uiPriority="63" w:unhideWhenUsed="0"/>
-    <w:lsdException w:name="Medium Shading 2 Accent 2" w:semiHidden="0" w:uiPriority="64" w:unhideWhenUsed="0"/>
-    <w:lsdException w:name="Medium List 1 Accent 2" w:semiHidden="0" w:uiPriority="65" w:unhideWhenUsed="0"/>
-    <w:lsdException w:name="Medium List 2 Accent 2" w:semiHidden="0" w:uiPriority="66" w:unhideWhenUsed="0"/>
-    <w:lsdException w:name="Medium Grid 1 Accent 2" w:semiHidden="0" w:uiPriority="67" w:unhideWhenUsed="0"/>
-    <w:lsdException w:name="Medium Grid 2 Accent 2" w:semiHidden="0" w:uiPriority="68" w:unhideWhenUsed="0"/>
-    <w:lsdException w:name="Medium Grid 3 Accent 2" w:semiHidden="0" w:uiPriority="69" w:unhideWhenUsed="0"/>
-    <w:lsdException w:name="Dark List Accent 2" w:semiHidden="0" w:uiPriority="70" w:unhideWhenUsed="0"/>
-    <w:lsdException w:name="Colorful Shading Accent 2" w:semiHidden="0" w:uiPriority="71" w:unhideWhenUsed="0"/>
-    <w:lsdException w:name="Colorful List Accent 2" w:semiHidden="0" w:uiPriority="72" w:unhideWhenUsed="0"/>
-    <w:lsdException w:name="Colorful Grid Accent 2" w:semiHidden="0" w:uiPriority="73" w:unhideWhenUsed="0"/>
-    <w:lsdException w:name="Light Shading Accent 3" w:semiHidden="0" w:uiPriority="60" w:unhideWhenUsed="0"/>
-    <w:lsdException w:name="Light List Accent 3" w:semiHidden="0" w:uiPriority="61" w:unhideWhenUsed="0"/>
-    <w:lsdException w:name="Light Grid Accent 3" w:semiHidden="0" w:uiPriority="62" w:unhideWhenUsed="0"/>
-    <w:lsdException w:name="Medium Shading 1 Accent 3" w:semiHidden="0" w:uiPriority="63" w:unhideWhenUsed="0"/>
-    <w:lsdException w:name="Medium Shading 2 Accent 3" w:semiHidden="0" w:uiPriority="64" w:unhideWhenUsed="0"/>
-    <w:lsdException w:name="Medium List 1 Accent 3" w:semiHidden="0" w:uiPriority="65" w:unhideWhenUsed="0"/>
-    <w:lsdException w:name="Medium List 2 Accent 3" w:semiHidden="0" w:uiPriority="66" w:unhideWhenUsed="0"/>
-    <w:lsdException w:name="Medium Grid 1 Accent 3" w:semiHidden="0" w:uiPriority="67" w:unhideWhenUsed="0"/>
-    <w:lsdException w:name="Medium Grid 2 Accent 3" w:semiHidden="0" w:uiPriority="68" w:unhideWhenUsed="0"/>
-    <w:lsdException w:name="Medium Grid 3 Accent 3" w:semiHidden="0" w:uiPriority="69" w:unhideWhenUsed="0"/>
-    <w:lsdException w:name="Dark List Accent 3" w:semiHidden="0" w:uiPriority="70" w:unhideWhenUsed="0"/>
-    <w:lsdException w:name="Colorful Shading Accent 3" w:semiHidden="0" w:uiPriority="71" w:unhideWhenUsed="0"/>
-    <w:lsdException w:name="Colorful List Accent 3" w:semiHidden="0" w:uiPriority="72" w:unhideWhenUsed="0"/>
-    <w:lsdException w:name="Colorful Grid Accent 3" w:semiHidden="0" w:uiPriority="73" w:unhideWhenUsed="0"/>
-    <w:lsdException w:name="Light Shading Accent 4" w:semiHidden="0" w:uiPriority="60" w:unhideWhenUsed="0"/>
-    <w:lsdException w:name="Light List Accent 4" w:semiHidden="0" w:uiPriority="61" w:unhideWhenUsed="0"/>
-    <w:lsdException w:name="Light Grid Accent 4" w:semiHidden="0" w:uiPriority="62" w:unhideWhenUsed="0"/>
-    <w:lsdException w:name="Medium Shading 1 Accent 4" w:semiHidden="0" w:uiPriority="63" w:unhideWhenUsed="0"/>
-    <w:lsdException w:name="Medium Shading 2 Accent 4" w:semiHidden="0" w:uiPriority="64" w:unhideWhenUsed="0"/>
-    <w:lsdException w:name="Medium List 1 Accent 4" w:semiHidden="0" w:uiPriority="65" w:unhideWhenUsed="0"/>
-    <w:lsdException w:name="Medium List 2 Accent 4" w:semiHidden="0" w:uiPriority="66" w:unhideWhenUsed="0"/>
-    <w:lsdException w:name="Medium Grid 1 Accent 4" w:semiHidden="0" w:uiPriority="67" w:unhideWhenUsed="0"/>
-    <w:lsdException w:name="Medium Grid 2 Accent 4" w:semiHidden="0" w:uiPriority="68" w:unhideWhenUsed="0"/>
-    <w:lsdException w:name="Medium Grid 3 Accent 4" w:semiHidden="0" w:uiPriority="69" w:unhideWhenUsed="0"/>
-    <w:lsdException w:name="Dark List Accent 4" w:semiHidden="0" w:uiPriority="70" w:unhideWhenUsed="0"/>
-    <w:lsdException w:name="Colorful Shading Accent 4" w:semiHidden="0" w:uiPriority="71" w:unhideWhenUsed="0"/>
-    <w:lsdException w:name="Colorful List Accent 4" w:semiHidden="0" w:uiPriority="72" w:unhideWhenUsed="0"/>
-    <w:lsdException w:name="Colorful Grid Accent 4" w:semiHidden="0" w:uiPriority="73" w:unhideWhenUsed="0"/>
-    <w:lsdException w:name="Light Shading Accent 5" w:semiHidden="0" w:uiPriority="60" w:unhideWhenUsed="0"/>
-    <w:lsdException w:name="Light List Accent 5" w:semiHidden="0" w:uiPriority="61" w:unhideWhenUsed="0"/>
-    <w:lsdException w:name="Light Grid Accent 5" w:semiHidden="0" w:uiPriority="62" w:unhideWhenUsed="0"/>
-    <w:lsdException w:name="Medium Shading 1 Accent 5" w:semiHidden="0" w:uiPriority="63" w:unhideWhenUsed="0"/>
-    <w:lsdException w:name="Medium Shading 2 Accent 5" w:semiHidden="0" w:uiPriority="64" w:unhideWhenUsed="0"/>
-    <w:lsdException w:name="Medium List 1 Accent 5" w:semiHidden="0" w:uiPriority="65" w:unhideWhenUsed="0"/>
-    <w:lsdException w:name="Medium List 2 Accent 5" w:semiHidden="0" w:uiPriority="66" w:unhideWhenUsed="0"/>
-    <w:lsdException w:name="Medium Grid 1 Accent 5" w:semiHidden="0" w:uiPriority="67" w:unhideWhenUsed="0"/>
-    <w:lsdException w:name="Medium Grid 2 Accent 5" w:semiHidden="0" w:uiPriority="68" w:unhideWhenUsed="0"/>
-    <w:lsdException w:name="Medium Grid 3 Accent 5" w:semiHidden="0" w:uiPriority="69" w:unhideWhenUsed="0"/>
-    <w:lsdException w:name="Dark List Accent 5" w:semiHidden="0" w:uiPriority="70" w:unhideWhenUsed="0"/>
-    <w:lsdException w:name="Colorful Shading Accent 5" w:semiHidden="0" w:uiPriority="71" w:unhideWhenUsed="0"/>
-    <w:lsdException w:name="Colorful List Accent 5" w:semiHidden="0" w:uiPriority="72" w:unhideWhenUsed="0"/>
-    <w:lsdException w:name="Colorful Grid Accent 5" w:semiHidden="0" w:uiPriority="73" w:unhideWhenUsed="0"/>
-    <w:lsdException w:name="Light Shading Accent 6" w:semiHidden="0" w:uiPriority="60" w:unhideWhenUsed="0"/>
-    <w:lsdException w:name="Light List Accent 6" w:semiHidden="0" w:uiPriority="61" w:unhideWhenUsed="0"/>
-    <w:lsdException w:name="Light Grid Accent 6" w:semiHidden="0" w:uiPriority="62" w:unhideWhenUsed="0"/>
-    <w:lsdException w:name="Medium Shading 1 Accent 6" w:semiHidden="0" w:uiPriority="63" w:unhideWhenUsed="0"/>
-    <w:lsdException w:name="Medium Shading 2 Accent 6" w:semiHidden="0" w:uiPriority="64" w:unhideWhenUsed="0"/>
-    <w:lsdException w:name="Medium List 1 Accent 6" w:semiHidden="0" w:uiPriority="65" w:unhideWhenUsed="0"/>
-    <w:lsdException w:name="Medium List 2 Accent 6" w:semiHidden="0" w:uiPriority="66" w:unhideWhenUsed="0"/>
-    <w:lsdException w:name="Medium Grid 1 Accent 6" w:semiHidden="0" w:uiPriority="67" w:unhideWhenUsed="0"/>
-    <w:lsdException w:name="Medium Grid 2 Accent 6" w:semiHidden="0" w:uiPriority="68" w:unhideWhenUsed="0"/>
-    <w:lsdException w:name="Medium Grid 3 Accent 6" w:semiHidden="0" w:uiPriority="69" w:unhideWhenUsed="0"/>
-    <w:lsdException w:name="Dark List Accent 6" w:semiHidden="0" w:uiPriority="70" w:unhideWhenUsed="0"/>
-    <w:lsdException w:name="Colorful Shading Accent 6" w:semiHidden="0" w:uiPriority="71" w:unhideWhenUsed="0"/>
-    <w:lsdException w:name="Colorful List Accent 6" w:semiHidden="0" w:uiPriority="72" w:unhideWhenUsed="0"/>
-    <w:lsdException w:name="Colorful Grid Accent 6" w:semiHidden="0" w:uiPriority="73" w:unhideWhenUsed="0"/>
-    <w:lsdException w:name="Subtle Emphasis" w:semiHidden="0" w:uiPriority="19" w:unhideWhenUsed="0" w:qFormat="1"/>
-    <w:lsdException w:name="Intense Emphasis" w:semiHidden="0" w:uiPriority="21" w:unhideWhenUsed="0" w:qFormat="1"/>
-    <w:lsdException w:name="Subtle Reference" w:semiHidden="0" w:uiPriority="31" w:unhideWhenUsed="0" w:qFormat="1"/>
-    <w:lsdException w:name="Intense Reference" w:semiHidden="0" w:uiPriority="32" w:unhideWhenUsed="0" w:qFormat="1"/>
-    <w:lsdException w:name="Book Title" w:semiHidden="0" w:uiPriority="33" w:unhideWhenUsed="0" w:qFormat="1"/>
-    <w:lsdException w:name="Bibliography" w:uiPriority="37"/>
-    <w:lsdException w:name="TOC Heading" w:uiPriority="39" w:qFormat="1"/>
-  </w:latentStyles>
-  <w:style w:type="paragraph" w:default="1" w:styleId="Normal">
-    <w:name w:val="Normal"/>
-    <w:qFormat/>
-    <w:rsid w:val="0034776F"/>
-    <w:pPr>
-      <w:widowControl w:val="0"/>
-      <w:suppressAutoHyphens/>
-      <w:spacing w:after="120" w:line="276" w:lineRule="auto"/>
-      <w:jc w:val="both"/>
-    </w:pPr>
-    <w:rPr>
-      <w:rFonts w:ascii="Tahoma" w:eastAsia="MS Mincho" w:hAnsi="Tahoma" w:cs="Calibri"/>
-      <w:lang w:eastAsia="hi-IN" w:bidi="hi-IN"/>
-    </w:rPr>
-  </w:style>
-  <w:style w:type="paragraph" w:styleId="Heading1">
-    <w:name w:val="heading 1"/>
-    <w:basedOn w:val="Normal"/>
-    <w:next w:val="Normal"/>
-    <w:qFormat/>
-    <w:rsid w:val="009A57EC"/>
-    <w:pPr>
-      <w:keepNext/>
-      <w:numPr>
-        <w:numId w:val="1"/>
-      </w:numPr>
-      <w:pBdr>
-        <w:bottom w:val="single" w:sz="4" w:space="1" w:color="auto"/>
-      </w:pBdr>
-      <w:spacing w:before="240"/>
-      <w:jc w:val="left"/>
-      <w:outlineLvl w:val="0"/>
-    </w:pPr>
-    <w:rPr>
-      <w:rFonts w:eastAsia="MS Gothic" w:cs="Mangal"/>
-      <w:b/>
-      <w:color w:val="951B13"/>
-      <w:sz w:val="36"/>
-      <w:szCs w:val="36"/>
-    </w:rPr>
-  </w:style>
-  <w:style w:type="paragraph" w:styleId="Heading2">
-    <w:name w:val="heading 2"/>
-    <w:basedOn w:val="Normal"/>
-    <w:next w:val="Normal"/>
-    <w:qFormat/>
-    <w:rsid w:val="009A57EC"/>
-    <w:pPr>
-      <w:keepNext/>
-      <w:numPr>
-        <w:ilvl w:val="1"/>
-        <w:numId w:val="1"/>
-      </w:numPr>
-      <w:spacing w:before="240"/>
-      <w:jc w:val="left"/>
-      <w:outlineLvl w:val="1"/>
-    </w:pPr>
-    <w:rPr>
-      <w:rFonts w:eastAsia="MS Gothic" w:cs="Mangal"/>
-      <w:b/>
-      <w:color w:val="951B13"/>
-      <w:sz w:val="26"/>
-      <w:szCs w:val="26"/>
-    </w:rPr>
-  </w:style>
-  <w:style w:type="paragraph" w:styleId="Heading3">
-    <w:name w:val="heading 3"/>
-    <w:basedOn w:val="Normal"/>
-    <w:next w:val="Normal"/>
-    <w:qFormat/>
-    <w:rsid w:val="009A57EC"/>
-    <w:pPr>
-      <w:keepNext/>
-      <w:numPr>
-        <w:ilvl w:val="2"/>
-        <w:numId w:val="1"/>
-      </w:numPr>
-      <w:spacing w:before="240"/>
-      <w:ind w:left="0" w:firstLine="0"/>
-      <w:jc w:val="left"/>
-      <w:outlineLvl w:val="2"/>
-    </w:pPr>
-    <w:rPr>
-      <w:rFonts w:eastAsia="MS Gothic" w:cs="Times New Roman"/>
-      <w:b/>
-      <w:color w:val="951B13"/>
-      <w:sz w:val="24"/>
-      <w:szCs w:val="24"/>
-    </w:rPr>
-  </w:style>
-  <w:style w:type="character" w:default="1" w:styleId="DefaultParagraphFont">
-    <w:name w:val="Default Paragraph Font"/>
-    <w:uiPriority w:val="1"/>
-    <w:semiHidden/>
-    <w:unhideWhenUsed/>
-  </w:style>
-  <w:style w:type="table" w:default="1" w:styleId="TableNormal">
-    <w:name w:val="Normal Table"/>
-    <w:uiPriority w:val="99"/>
-    <w:semiHidden/>
-    <w:unhideWhenUsed/>
-    <w:tblPr>
-      <w:tblInd w:w="0" w:type="dxa"/>
-      <w:tblCellMar>
-        <w:top w:w="0" w:type="dxa"/>
-        <w:left w:w="108" w:type="dxa"/>
-        <w:bottom w:w="0" w:type="dxa"/>
-        <w:right w:w="108" w:type="dxa"/>
-      </w:tblCellMar>
-    </w:tblPr>
-  </w:style>
-  <w:style w:type="numbering" w:default="1" w:styleId="NoList">
-    <w:name w:val="No List"/>
-    <w:uiPriority w:val="99"/>
-    <w:semiHidden/>
-    <w:unhideWhenUsed/>
-  </w:style>
-  <w:style w:type="character" w:customStyle="1" w:styleId="WW8Num1z0">
-    <w:name w:val="WW8Num1z0"/>
-    <w:rPr>
-      <w:rFonts w:ascii="Symbol" w:hAnsi="Symbol"/>
-    </w:rPr>
-  </w:style>
-  <w:style w:type="character" w:customStyle="1" w:styleId="WW8Num4z0">
-    <w:name w:val="WW8Num4z0"/>
-    <w:rPr>
-      <w:rFonts w:ascii="Tahoma" w:hAnsi="Tahoma" w:cs="Tahoma"/>
-      <w:sz w:val="20"/>
-      <w:szCs w:val="20"/>
-    </w:rPr>
-  </w:style>
-  <w:style w:type="character" w:customStyle="1" w:styleId="WW8Num5z0">
-    <w:name w:val="WW8Num5z0"/>
-    <w:rPr>
-      <w:rFonts w:ascii="Symbol" w:hAnsi="Symbol"/>
-    </w:rPr>
-  </w:style>
-  <w:style w:type="character" w:customStyle="1" w:styleId="WW8Num5z1">
-    <w:name w:val="WW8Num5z1"/>
-    <w:rPr>
-      <w:rFonts w:ascii="Courier New" w:hAnsi="Courier New" w:cs="Courier New"/>
-    </w:rPr>
-  </w:style>
-  <w:style w:type="character" w:customStyle="1" w:styleId="WW8Num5z2">
-    <w:name w:val="WW8Num5z2"/>
-    <w:rPr>
-      <w:rFonts w:ascii="Wingdings" w:hAnsi="Wingdings"/>
-    </w:rPr>
-  </w:style>
-  <w:style w:type="character" w:customStyle="1" w:styleId="WW8Num6z0">
-    <w:name w:val="WW8Num6z0"/>
-    <w:rPr>
-      <w:rFonts w:ascii="Symbol" w:hAnsi="Symbol"/>
-    </w:rPr>
-  </w:style>
-  <w:style w:type="character" w:customStyle="1" w:styleId="WW8Num6z1">
-    <w:name w:val="WW8Num6z1"/>
-    <w:rPr>
-      <w:rFonts w:ascii="Courier New" w:hAnsi="Courier New" w:cs="Courier New"/>
-    </w:rPr>
-  </w:style>
-  <w:style w:type="character" w:customStyle="1" w:styleId="WW8Num6z2">
-    <w:name w:val="WW8Num6z2"/>
-    <w:rPr>
-      <w:rFonts w:ascii="Wingdings" w:hAnsi="Wingdings"/>
-    </w:rPr>
-  </w:style>
-  <w:style w:type="character" w:customStyle="1" w:styleId="WW8Num8z0">
-    <w:name w:val="WW8Num8z0"/>
-    <w:rPr>
-      <w:rFonts w:ascii="Tahoma" w:hAnsi="Tahoma" w:cs="Tahoma"/>
-      <w:sz w:val="20"/>
-      <w:szCs w:val="20"/>
-    </w:rPr>
-  </w:style>
-  <w:style w:type="character" w:customStyle="1" w:styleId="WW8Num11z0">
-    <w:name w:val="WW8Num11z0"/>
-    <w:rPr>
-      <w:lang w:val="en-IE"/>
-    </w:rPr>
-  </w:style>
-  <w:style w:type="character" w:customStyle="1" w:styleId="WW8Num12z0">
-    <w:name w:val="WW8Num12z0"/>
-    <w:rPr>
-      <w:rFonts w:ascii="Symbol" w:hAnsi="Symbol"/>
-    </w:rPr>
-  </w:style>
-  <w:style w:type="character" w:customStyle="1" w:styleId="WW8Num12z1">
-    <w:name w:val="WW8Num12z1"/>
-    <w:rPr>
-      <w:rFonts w:ascii="Courier New" w:hAnsi="Courier New" w:cs="Courier New"/>
-    </w:rPr>
-  </w:style>
-  <w:style w:type="character" w:customStyle="1" w:styleId="WW8Num12z2">
-    <w:name w:val="WW8Num12z2"/>
-    <w:rPr>
-      <w:rFonts w:ascii="Wingdings" w:hAnsi="Wingdings"/>
-    </w:rPr>
-  </w:style>
-  <w:style w:type="character" w:customStyle="1" w:styleId="WW8Num13z0">
-    <w:name w:val="WW8Num13z0"/>
-    <w:rPr>
-      <w:rFonts w:ascii="Tahoma" w:hAnsi="Tahoma" w:cs="Tahoma"/>
-      <w:sz w:val="20"/>
-      <w:szCs w:val="20"/>
-    </w:rPr>
-  </w:style>
-  <w:style w:type="character" w:customStyle="1" w:styleId="NoSpacingChar">
-    <w:name w:val="No Spacing Char"/>
-    <w:basedOn w:val="DefaultParagraphFont"/>
-    <w:rPr>
-      <w:sz w:val="22"/>
-      <w:szCs w:val="22"/>
-      <w:lang w:val="en-US" w:eastAsia="ar-SA" w:bidi="ar-SA"/>
-    </w:rPr>
-  </w:style>
-  <w:style w:type="character" w:customStyle="1" w:styleId="CharChar2">
-    <w:name w:val="Char Char2"/>
-    <w:basedOn w:val="DefaultParagraphFont"/>
-    <w:rPr>
-      <w:rFonts w:ascii="Tahoma" w:hAnsi="Tahoma" w:cs="Mangal"/>
-      <w:sz w:val="16"/>
-      <w:szCs w:val="14"/>
-    </w:rPr>
-  </w:style>
-  <w:style w:type="character" w:customStyle="1" w:styleId="CharChar1">
-    <w:name w:val="Char Char1"/>
-    <w:basedOn w:val="DefaultParagraphFont"/>
-  </w:style>
-  <w:style w:type="character" w:customStyle="1" w:styleId="CharChar">
-    <w:name w:val="Char Char"/>
-    <w:basedOn w:val="DefaultParagraphFont"/>
-  </w:style>
-  <w:style w:type="character" w:styleId="PlaceholderText">
-    <w:name w:val="Placeholder Text"/>
-    <w:basedOn w:val="DefaultParagraphFont"/>
-    <w:rPr>
-      <w:color w:val="808080"/>
-    </w:rPr>
-  </w:style>
-  <w:style w:type="character" w:customStyle="1" w:styleId="CharChar5">
-    <w:name w:val="Char Char5"/>
-    <w:basedOn w:val="DefaultParagraphFont"/>
-    <w:rPr>
-      <w:rFonts w:ascii="Cambria" w:eastAsia="MS Gothic" w:hAnsi="Cambria" w:cs="Mangal"/>
-      <w:sz w:val="24"/>
-      <w:szCs w:val="21"/>
-    </w:rPr>
-  </w:style>
-  <w:style w:type="character" w:customStyle="1" w:styleId="CharChar4">
-    <w:name w:val="Char Char4"/>
-    <w:basedOn w:val="DefaultParagraphFont"/>
-    <w:rPr>
-      <w:rFonts w:ascii="Cambria" w:eastAsia="MS Gothic" w:hAnsi="Cambria" w:cs="Mangal"/>
-    </w:rPr>
-  </w:style>
-  <w:style w:type="character" w:customStyle="1" w:styleId="CharChar3">
-    <w:name w:val="Char Char3"/>
-    <w:basedOn w:val="DefaultParagraphFont"/>
-    <w:rPr>
-      <w:rFonts w:ascii="Cambria" w:eastAsia="MS Gothic" w:hAnsi="Cambria" w:cs="Times New Roman"/>
-    </w:rPr>
-  </w:style>
-  <w:style w:type="character" w:styleId="Hyperlink">
-    <w:name w:val="Hyperlink"/>
-    <w:basedOn w:val="DefaultParagraphFont"/>
-    <w:uiPriority w:val="99"/>
-    <w:rPr>
-      <w:color w:val="0000FF"/>
-      <w:u w:val="single"/>
-    </w:rPr>
-  </w:style>
-  <w:style w:type="character" w:styleId="CommentReference">
-    <w:name w:val="annotation reference"/>
-    <w:basedOn w:val="DefaultParagraphFont"/>
-    <w:rPr>
-      <w:sz w:val="16"/>
-      <w:szCs w:val="16"/>
-    </w:rPr>
-  </w:style>
-  <w:style w:type="character" w:styleId="PageNumber">
-    <w:name w:val="page number"/>
-    <w:basedOn w:val="DefaultParagraphFont"/>
-  </w:style>
-  <w:style w:type="paragraph" w:customStyle="1" w:styleId="Tiu">
-    <w:name w:val="Tiêu đề"/>
-    <w:basedOn w:val="Normal"/>
-    <w:next w:val="BodyText"/>
-    <w:pPr>
-      <w:keepNext/>
-      <w:spacing w:before="240"/>
-    </w:pPr>
-    <w:rPr>
-      <w:rFonts w:ascii="Arial" w:eastAsia="MS PGothic" w:hAnsi="Arial" w:cs="Tahoma"/>
-      <w:sz w:val="28"/>
-      <w:szCs w:val="28"/>
-    </w:rPr>
-  </w:style>
-  <w:style w:type="paragraph" w:styleId="BodyText">
-    <w:name w:val="Body Text"/>
-    <w:basedOn w:val="Normal"/>
-  </w:style>
-  <w:style w:type="paragraph" w:styleId="List">
-    <w:name w:val="List"/>
-    <w:basedOn w:val="BodyText"/>
-    <w:rPr>
-      <w:rFonts w:cs="Tahoma"/>
-    </w:rPr>
-  </w:style>
-  <w:style w:type="paragraph" w:customStyle="1" w:styleId="Ph">
-    <w:name w:val="Phụ đề"/>
-    <w:basedOn w:val="Normal"/>
-    <w:pPr>
-      <w:suppressLineNumbers/>
-      <w:spacing w:before="120"/>
-    </w:pPr>
-    <w:rPr>
-      <w:rFonts w:cs="Tahoma"/>
-      <w:i/>
-      <w:iCs/>
-      <w:sz w:val="24"/>
-      <w:szCs w:val="24"/>
-    </w:rPr>
-  </w:style>
-  <w:style w:type="paragraph" w:customStyle="1" w:styleId="Chmc">
-    <w:name w:val="Chỉ mục"/>
-    <w:basedOn w:val="Normal"/>
-    <w:pPr>
-      <w:suppressLineNumbers/>
-    </w:pPr>
-    <w:rPr>
-      <w:rFonts w:cs="Tahoma"/>
-    </w:rPr>
-  </w:style>
-  <w:style w:type="paragraph" w:styleId="NoSpacing">
-    <w:name w:val="No Spacing"/>
-    <w:qFormat/>
-    <w:pPr>
-      <w:widowControl w:val="0"/>
-      <w:suppressAutoHyphens/>
-    </w:pPr>
-    <w:rPr>
-      <w:rFonts w:ascii="Calibri" w:eastAsia="MS Mincho" w:hAnsi="Calibri" w:cs="Calibri"/>
-      <w:sz w:val="22"/>
-      <w:szCs w:val="22"/>
-      <w:lang w:eastAsia="ar-SA"/>
-    </w:rPr>
-  </w:style>
-  <w:style w:type="paragraph" w:styleId="BalloonText">
-    <w:name w:val="Balloon Text"/>
-    <w:basedOn w:val="Normal"/>
-    <w:pPr>
-      <w:spacing w:after="0" w:line="240" w:lineRule="auto"/>
-    </w:pPr>
-    <w:rPr>
-      <w:rFonts w:cs="Mangal"/>
-      <w:sz w:val="16"/>
-      <w:szCs w:val="14"/>
-    </w:rPr>
-  </w:style>
-  <w:style w:type="paragraph" w:styleId="Header">
-    <w:name w:val="header"/>
-    <w:basedOn w:val="Normal"/>
-    <w:pPr>
-      <w:spacing w:after="0" w:line="240" w:lineRule="auto"/>
-    </w:pPr>
-  </w:style>
-  <w:style w:type="paragraph" w:styleId="Footer">
-    <w:name w:val="footer"/>
-    <w:basedOn w:val="Normal"/>
-    <w:pPr>
-      <w:spacing w:after="0" w:line="240" w:lineRule="auto"/>
-    </w:pPr>
-  </w:style>
-  <w:style w:type="paragraph" w:styleId="ListParagraph">
-    <w:name w:val="List Paragraph"/>
-    <w:basedOn w:val="Normal"/>
-    <w:qFormat/>
-    <w:pPr>
-      <w:ind w:left="840"/>
-    </w:pPr>
-  </w:style>
-  <w:style w:type="paragraph" w:customStyle="1" w:styleId="NormalH">
-    <w:name w:val="NormalH"/>
-    <w:basedOn w:val="Normal"/>
-    <w:pPr>
-      <w:pageBreakBefore/>
-      <w:tabs>
-        <w:tab w:val="left" w:pos="2160"/>
-        <w:tab w:val="right" w:pos="5040"/>
-        <w:tab w:val="left" w:pos="5760"/>
-        <w:tab w:val="right" w:pos="8640"/>
-      </w:tabs>
-      <w:spacing w:before="360" w:after="240" w:line="360" w:lineRule="auto"/>
-      <w:jc w:val="center"/>
-    </w:pPr>
-    <w:rPr>
-      <w:rFonts w:ascii="Verdana" w:hAnsi="Verdana" w:cs="Tahoma"/>
-      <w:b/>
-      <w:bCs/>
-      <w:caps/>
-      <w:color w:val="548DD4"/>
-      <w:sz w:val="24"/>
-      <w:lang w:eastAsia="ar-SA" w:bidi="ar-SA"/>
-    </w:rPr>
-  </w:style>
-  <w:style w:type="paragraph" w:styleId="TOCHeading">
-    <w:name w:val="TOC Heading"/>
-    <w:basedOn w:val="Heading1"/>
-    <w:next w:val="Normal"/>
-    <w:qFormat/>
-    <w:rsid w:val="009A57EC"/>
-    <w:pPr>
-      <w:keepLines/>
-      <w:numPr>
-        <w:numId w:val="0"/>
-      </w:numPr>
-      <w:spacing w:before="480" w:after="0"/>
-      <w:outlineLvl w:val="9"/>
-    </w:pPr>
-    <w:rPr>
-      <w:rFonts w:ascii="Cambria" w:hAnsi="Cambria"/>
-      <w:bCs/>
-      <w:sz w:val="28"/>
-      <w:szCs w:val="28"/>
-      <w:lang w:eastAsia="ar-SA" w:bidi="ar-SA"/>
-    </w:rPr>
-  </w:style>
-  <w:style w:type="paragraph" w:styleId="TOC2">
-    <w:name w:val="toc 2"/>
-    <w:basedOn w:val="Normal"/>
-    <w:next w:val="Normal"/>
-    <w:uiPriority w:val="39"/>
-    <w:rsid w:val="00030EB1"/>
-    <w:pPr>
-      <w:tabs>
-        <w:tab w:val="left" w:pos="1540"/>
-        <w:tab w:val="right" w:leader="dot" w:pos="8827"/>
-      </w:tabs>
-      <w:spacing w:after="0"/>
-      <w:ind w:left="1540" w:hanging="550"/>
-    </w:pPr>
-  </w:style>
-  <w:style w:type="paragraph" w:styleId="TOC1">
-    <w:name w:val="toc 1"/>
-    <w:basedOn w:val="Normal"/>
-    <w:next w:val="Normal"/>
-    <w:uiPriority w:val="39"/>
-    <w:rsid w:val="00030EB1"/>
-    <w:pPr>
-      <w:tabs>
-        <w:tab w:val="left" w:pos="432"/>
-        <w:tab w:val="right" w:leader="underscore" w:pos="8827"/>
-      </w:tabs>
-      <w:spacing w:before="120"/>
-    </w:pPr>
-    <w:rPr>
-      <w:rFonts w:eastAsia="Tahoma" w:cs="Tahoma"/>
-      <w:b/>
-      <w:bCs/>
-      <w:caps/>
-    </w:rPr>
-  </w:style>
-  <w:style w:type="paragraph" w:styleId="TOC3">
-    <w:name w:val="toc 3"/>
-    <w:basedOn w:val="Normal"/>
-    <w:next w:val="Normal"/>
-    <w:uiPriority w:val="39"/>
-    <w:rsid w:val="00030EB1"/>
-    <w:pPr>
-      <w:tabs>
-        <w:tab w:val="left" w:pos="1872"/>
-        <w:tab w:val="right" w:leader="dot" w:pos="8827"/>
-      </w:tabs>
-      <w:spacing w:after="0"/>
-      <w:ind w:left="994"/>
-    </w:pPr>
-    <w:rPr>
-      <w:iCs/>
-    </w:rPr>
-  </w:style>
-  <w:style w:type="paragraph" w:styleId="TOC4">
-    <w:name w:val="toc 4"/>
-    <w:basedOn w:val="Normal"/>
-    <w:next w:val="Normal"/>
-    <w:semiHidden/>
-    <w:pPr>
-      <w:spacing w:after="0"/>
-      <w:ind w:left="660"/>
-    </w:pPr>
-    <w:rPr>
-      <w:sz w:val="18"/>
-      <w:szCs w:val="18"/>
-    </w:rPr>
-  </w:style>
-  <w:style w:type="paragraph" w:styleId="TOC5">
-    <w:name w:val="toc 5"/>
-    <w:basedOn w:val="Normal"/>
-    <w:next w:val="Normal"/>
-    <w:semiHidden/>
-    <w:pPr>
-      <w:spacing w:after="0"/>
-      <w:ind w:left="880"/>
-    </w:pPr>
-    <w:rPr>
-      <w:sz w:val="18"/>
-      <w:szCs w:val="18"/>
-    </w:rPr>
-  </w:style>
-  <w:style w:type="paragraph" w:styleId="TOC6">
-    <w:name w:val="toc 6"/>
-    <w:basedOn w:val="Normal"/>
-    <w:next w:val="Normal"/>
-    <w:semiHidden/>
-    <w:pPr>
-      <w:spacing w:after="0"/>
-      <w:ind w:left="1100"/>
-    </w:pPr>
-    <w:rPr>
-      <w:sz w:val="18"/>
-      <w:szCs w:val="18"/>
-    </w:rPr>
-  </w:style>
-  <w:style w:type="paragraph" w:styleId="TOC7">
-    <w:name w:val="toc 7"/>
-    <w:basedOn w:val="Normal"/>
-    <w:next w:val="Normal"/>
-    <w:semiHidden/>
-    <w:pPr>
-      <w:spacing w:after="0"/>
-      <w:ind w:left="1320"/>
-    </w:pPr>
-    <w:rPr>
-      <w:sz w:val="18"/>
-      <w:szCs w:val="18"/>
-    </w:rPr>
-  </w:style>
-  <w:style w:type="paragraph" w:styleId="TOC8">
-    <w:name w:val="toc 8"/>
-    <w:basedOn w:val="Normal"/>
-    <w:next w:val="Normal"/>
-    <w:semiHidden/>
-    <w:pPr>
-      <w:spacing w:after="0"/>
-      <w:ind w:left="1540"/>
-    </w:pPr>
-    <w:rPr>
-      <w:sz w:val="18"/>
-      <w:szCs w:val="18"/>
-    </w:rPr>
-  </w:style>
-  <w:style w:type="paragraph" w:styleId="TOC9">
-    <w:name w:val="toc 9"/>
-    <w:basedOn w:val="Normal"/>
-    <w:next w:val="Normal"/>
-    <w:semiHidden/>
-    <w:pPr>
-      <w:spacing w:after="0"/>
-      <w:ind w:left="1760"/>
-    </w:pPr>
-    <w:rPr>
-      <w:sz w:val="18"/>
-      <w:szCs w:val="18"/>
-    </w:rPr>
-  </w:style>
-  <w:style w:type="paragraph" w:styleId="DocumentMap">
-    <w:name w:val="Document Map"/>
-    <w:basedOn w:val="Normal"/>
-    <w:pPr>
-      <w:shd w:val="clear" w:color="auto" w:fill="000080"/>
-    </w:pPr>
-    <w:rPr>
-      <w:rFonts w:cs="Tahoma"/>
-    </w:rPr>
-  </w:style>
-  <w:style w:type="paragraph" w:styleId="PlainText">
-    <w:name w:val="Plain Text"/>
-    <w:basedOn w:val="Normal"/>
-    <w:pPr>
-      <w:spacing w:after="0" w:line="240" w:lineRule="auto"/>
-    </w:pPr>
-    <w:rPr>
-      <w:rFonts w:ascii="Courier New" w:hAnsi="Courier New" w:cs="Courier New"/>
-      <w:lang w:eastAsia="ar-SA" w:bidi="ar-SA"/>
-    </w:rPr>
-  </w:style>
-  <w:style w:type="paragraph" w:styleId="CommentText">
-    <w:name w:val="annotation text"/>
-    <w:basedOn w:val="Normal"/>
-  </w:style>
-  <w:style w:type="paragraph" w:styleId="CommentSubject">
-    <w:name w:val="annotation subject"/>
-    <w:basedOn w:val="CommentText"/>
-    <w:next w:val="CommentText"/>
-    <w:rPr>
-      <w:b/>
-      <w:bCs/>
-    </w:rPr>
-  </w:style>
-  <w:style w:type="paragraph" w:styleId="Caption">
-    <w:name w:val="caption"/>
-    <w:basedOn w:val="Normal"/>
-    <w:next w:val="Normal"/>
-    <w:qFormat/>
-    <w:rsid w:val="00A105D3"/>
-    <w:pPr>
-      <w:jc w:val="center"/>
-    </w:pPr>
-    <w:rPr>
-      <w:b/>
-      <w:bCs/>
-    </w:rPr>
-  </w:style>
-  <w:style w:type="paragraph" w:customStyle="1" w:styleId="Nidungkhung">
-    <w:name w:val="Nội dung khung"/>
-    <w:basedOn w:val="BodyText"/>
-  </w:style>
-  <w:style w:type="paragraph" w:customStyle="1" w:styleId="Nidungbng">
-    <w:name w:val="Nội dung bảng"/>
-    <w:basedOn w:val="Normal"/>
-    <w:pPr>
-      <w:suppressLineNumbers/>
-    </w:pPr>
-  </w:style>
-  <w:style w:type="paragraph" w:customStyle="1" w:styleId="Tiubng">
-    <w:name w:val="Tiêu đề bảng"/>
-    <w:basedOn w:val="Nidungbng"/>
-    <w:pPr>
-      <w:jc w:val="center"/>
-    </w:pPr>
-    <w:rPr>
-      <w:b/>
-      <w:bCs/>
-    </w:rPr>
-  </w:style>
-  <w:style w:type="paragraph" w:customStyle="1" w:styleId="StyleHeading2Tahoma13ptBoldCustomColorRGB44105178">
-    <w:name w:val="Style Heading 2 + Tahoma 13 pt Bold Custom Color(RGB(44105178))"/>
-    <w:basedOn w:val="Heading2"/>
-    <w:autoRedefine/>
-    <w:rsid w:val="003748EC"/>
-    <w:rPr>
-      <w:b w:val="0"/>
-      <w:bCs/>
-      <w:color w:val="2C69B2"/>
-    </w:rPr>
-  </w:style>
-  <w:style w:type="paragraph" w:customStyle="1" w:styleId="StyleHeading2Tahoma13ptBoldCustomColorRGB441051781">
-    <w:name w:val="Style Heading 2 + Tahoma 13 pt Bold Custom Color(RGB(44105178))1"/>
-    <w:basedOn w:val="Heading2"/>
-    <w:autoRedefine/>
-    <w:rsid w:val="003748EC"/>
-    <w:rPr>
-      <w:b w:val="0"/>
-      <w:bCs/>
-      <w:color w:val="2C69B2"/>
-    </w:rPr>
-  </w:style>
-  <w:style w:type="paragraph" w:customStyle="1" w:styleId="StyleHeading2Tahoma13ptBoldCustomColorRGB441051782">
-    <w:name w:val="Style Heading 2 + Tahoma 13 pt Bold Custom Color(RGB(44105178))2"/>
-    <w:basedOn w:val="Heading2"/>
-    <w:autoRedefine/>
-    <w:rsid w:val="003748EC"/>
-    <w:rPr>
-      <w:b w:val="0"/>
-      <w:bCs/>
-      <w:color w:val="2C69B2"/>
-    </w:rPr>
-  </w:style>
-  <w:style w:type="table" w:customStyle="1" w:styleId="BlueStripe1">
-    <w:name w:val="BlueStripe 1"/>
-    <w:basedOn w:val="TableNormal"/>
-    <w:rsid w:val="00280184"/>
-    <w:pPr>
-      <w:snapToGrid w:val="0"/>
-    </w:pPr>
-    <w:rPr>
-      <w:rFonts w:ascii="Calibri" w:eastAsia="Arial" w:hAnsi="Calibri" w:cs="Calibri"/>
-    </w:rPr>
-    <w:tblPr>
-      <w:tblStyleRowBandSize w:val="1"/>
-      <w:tblInd w:w="0" w:type="dxa"/>
-      <w:tblBorders>
-        <w:top w:val="single" w:sz="4" w:space="0" w:color="6F97C7"/>
-        <w:left w:val="single" w:sz="4" w:space="0" w:color="6F97C7"/>
-        <w:bottom w:val="single" w:sz="4" w:space="0" w:color="6F97C7"/>
-        <w:right w:val="single" w:sz="4" w:space="0" w:color="6F97C7"/>
-        <w:insideH w:val="single" w:sz="4" w:space="0" w:color="6F97C7"/>
-        <w:insideV w:val="single" w:sz="4" w:space="0" w:color="6F97C7"/>
-      </w:tblBorders>
-      <w:tblCellMar>
-        <w:top w:w="0" w:type="dxa"/>
-        <w:left w:w="115" w:type="dxa"/>
-        <w:bottom w:w="0" w:type="dxa"/>
-        <w:right w:w="115" w:type="dxa"/>
-      </w:tblCellMar>
-    </w:tblPr>
-    <w:tcPr>
-      <w:shd w:val="clear" w:color="auto" w:fill="auto"/>
-    </w:tcPr>
-    <w:tblStylePr w:type="firstRow">
-      <w:rPr>
-        <w:b/>
-        <w:bCs/>
-        <w:color w:val="FFFFFF"/>
-      </w:rPr>
-      <w:tblPr/>
-      <w:tcPr>
-        <w:tcBorders>
-          <w:top w:val="single" w:sz="8" w:space="0" w:color="7BA0CD"/>
-          <w:left w:val="single" w:sz="8" w:space="0" w:color="7BA0CD"/>
-          <w:bottom w:val="single" w:sz="8" w:space="0" w:color="7BA0CD"/>
-          <w:right w:val="single" w:sz="8" w:space="0" w:color="7BA0CD"/>
-          <w:insideH w:val="nil"/>
-          <w:insideV w:val="nil"/>
-        </w:tcBorders>
-        <w:shd w:val="clear" w:color="auto" w:fill="4F81BD"/>
-      </w:tcPr>
-    </w:tblStylePr>
-    <w:tblStylePr w:type="lastRow">
-      <w:rPr>
-        <w:b/>
-        <w:bCs/>
-      </w:rPr>
-      <w:tblPr/>
-      <w:tcPr>
-        <w:tcBorders>
-          <w:top w:val="double" w:sz="6" w:space="0" w:color="7BA0CD"/>
-          <w:left w:val="single" w:sz="8" w:space="0" w:color="7BA0CD"/>
-          <w:bottom w:val="single" w:sz="8" w:space="0" w:color="7BA0CD"/>
-          <w:right w:val="single" w:sz="8" w:space="0" w:color="7BA0CD"/>
-          <w:insideH w:val="nil"/>
-          <w:insideV w:val="nil"/>
-        </w:tcBorders>
-      </w:tcPr>
-    </w:tblStylePr>
-    <w:tblStylePr w:type="firstCol">
-      <w:rPr>
-        <w:b/>
-        <w:bCs/>
-      </w:rPr>
-    </w:tblStylePr>
-    <w:tblStylePr w:type="lastCol">
-      <w:rPr>
-        <w:b/>
-        <w:bCs/>
-      </w:rPr>
-    </w:tblStylePr>
-    <w:tblStylePr w:type="band2Horz">
-      <w:pPr>
-        <w:wordWrap/>
-        <w:spacing w:beforeLines="0" w:beforeAutospacing="0" w:afterLines="0" w:afterAutospacing="0" w:line="240" w:lineRule="auto"/>
-        <w:ind w:leftChars="0" w:left="0" w:rightChars="0" w:right="0"/>
-      </w:pPr>
-      <w:tblPr/>
-      <w:tcPr>
-        <w:tcBorders>
-          <w:top w:val="single" w:sz="4" w:space="0" w:color="6F97C7"/>
-          <w:left w:val="single" w:sz="4" w:space="0" w:color="6F97C7"/>
-          <w:bottom w:val="single" w:sz="4" w:space="0" w:color="6F97C7"/>
-          <w:right w:val="single" w:sz="4" w:space="0" w:color="6F97C7"/>
-          <w:insideH w:val="single" w:sz="4" w:space="0" w:color="6F97C7"/>
-          <w:insideV w:val="single" w:sz="4" w:space="0" w:color="6F97C7"/>
-        </w:tcBorders>
-        <w:shd w:val="clear" w:color="auto" w:fill="D3DFEE"/>
-      </w:tcPr>
-    </w:tblStylePr>
-  </w:style>
-  <w:style w:type="paragraph" w:customStyle="1" w:styleId="Nor">
-    <w:name w:val="Nor"/>
-    <w:basedOn w:val="Heading3"/>
-    <w:rsid w:val="00E22133"/>
-    <w:pPr>
-      <w:numPr>
-        <w:ilvl w:val="0"/>
-        <w:numId w:val="0"/>
-      </w:numPr>
-      <w:ind w:firstLine="720"/>
-    </w:pPr>
-  </w:style>
-  <w:style w:type="paragraph" w:styleId="IntenseQuote">
-    <w:name w:val="Intense Quote"/>
-    <w:basedOn w:val="Normal"/>
-    <w:next w:val="Normal"/>
-    <w:link w:val="IntenseQuoteChar"/>
-    <w:uiPriority w:val="30"/>
-    <w:qFormat/>
-    <w:rsid w:val="009A57EC"/>
-    <w:pPr>
-      <w:pBdr>
-        <w:bottom w:val="single" w:sz="4" w:space="4" w:color="4F81BD"/>
-      </w:pBdr>
-      <w:spacing w:before="200" w:after="280"/>
-      <w:ind w:left="936" w:right="936"/>
-    </w:pPr>
-    <w:rPr>
-      <w:rFonts w:cs="Mangal"/>
-      <w:b/>
-      <w:bCs/>
-      <w:i/>
-      <w:iCs/>
-      <w:color w:val="951B13"/>
-      <w:szCs w:val="18"/>
-    </w:rPr>
-  </w:style>
-  <w:style w:type="character" w:customStyle="1" w:styleId="IntenseQuoteChar">
-    <w:name w:val="Intense Quote Char"/>
-    <w:basedOn w:val="DefaultParagraphFont"/>
-    <w:link w:val="IntenseQuote"/>
-    <w:uiPriority w:val="30"/>
-    <w:rsid w:val="009A57EC"/>
-    <w:rPr>
-      <w:rFonts w:ascii="Tahoma" w:eastAsia="MS Mincho" w:hAnsi="Tahoma" w:cs="Mangal"/>
-      <w:b/>
-      <w:bCs/>
-      <w:i/>
-      <w:iCs/>
-      <w:color w:val="951B13"/>
-      <w:szCs w:val="18"/>
-      <w:lang w:eastAsia="hi-IN" w:bidi="hi-IN"/>
-    </w:rPr>
-  </w:style>
-  <w:style w:type="character" w:styleId="IntenseEmphasis">
-    <w:name w:val="Intense Emphasis"/>
-    <w:basedOn w:val="DefaultParagraphFont"/>
-    <w:uiPriority w:val="21"/>
-    <w:qFormat/>
-    <w:rsid w:val="009A57EC"/>
-    <w:rPr>
-      <w:b/>
-      <w:bCs/>
-      <w:i/>
-      <w:iCs/>
-      <w:color w:val="951B13"/>
-    </w:rPr>
-  </w:style>
-  <w:style w:type="table" w:customStyle="1" w:styleId="GridTable1Light-Accent21">
-    <w:name w:val="Grid Table 1 Light - Accent 21"/>
-    <w:basedOn w:val="TableNormal"/>
-    <w:uiPriority w:val="46"/>
-    <w:rsid w:val="009A4C41"/>
-    <w:tblPr>
-      <w:tblStyleRowBandSize w:val="1"/>
-      <w:tblStyleColBandSize w:val="1"/>
-      <w:tblInd w:w="0" w:type="dxa"/>
-      <w:tblBorders>
-        <w:top w:val="single" w:sz="4" w:space="0" w:color="E5B8B7" w:themeColor="accent2" w:themeTint="66"/>
-        <w:left w:val="single" w:sz="4" w:space="0" w:color="E5B8B7" w:themeColor="accent2" w:themeTint="66"/>
-        <w:bottom w:val="single" w:sz="4" w:space="0" w:color="E5B8B7" w:themeColor="accent2" w:themeTint="66"/>
-        <w:right w:val="single" w:sz="4" w:space="0" w:color="E5B8B7" w:themeColor="accent2" w:themeTint="66"/>
-        <w:insideH w:val="single" w:sz="4" w:space="0" w:color="E5B8B7" w:themeColor="accent2" w:themeTint="66"/>
-        <w:insideV w:val="single" w:sz="4" w:space="0" w:color="E5B8B7" w:themeColor="accent2" w:themeTint="66"/>
-      </w:tblBorders>
-      <w:tblCellMar>
-        <w:top w:w="0" w:type="dxa"/>
-        <w:left w:w="108" w:type="dxa"/>
-        <w:bottom w:w="0" w:type="dxa"/>
-        <w:right w:w="108" w:type="dxa"/>
-      </w:tblCellMar>
-    </w:tblPr>
-    <w:tblStylePr w:type="firstRow">
-      <w:rPr>
-        <w:b/>
-        <w:bCs/>
-      </w:rPr>
-      <w:tblPr/>
-      <w:tcPr>
-        <w:tcBorders>
-          <w:bottom w:val="single" w:sz="12" w:space="0" w:color="D99594" w:themeColor="accent2" w:themeTint="99"/>
-        </w:tcBorders>
-      </w:tcPr>
-    </w:tblStylePr>
-    <w:tblStylePr w:type="lastRow">
-      <w:rPr>
-        <w:b/>
-        <w:bCs/>
-      </w:rPr>
-      <w:tblPr/>
-      <w:tcPr>
-        <w:tcBorders>
-          <w:top w:val="double" w:sz="2" w:space="0" w:color="D99594" w:themeColor="accent2" w:themeTint="99"/>
-        </w:tcBorders>
-      </w:tcPr>
-    </w:tblStylePr>
-    <w:tblStylePr w:type="firstCol">
-      <w:rPr>
-        <w:b/>
-        <w:bCs/>
-      </w:rPr>
-    </w:tblStylePr>
-    <w:tblStylePr w:type="lastCol">
-      <w:rPr>
-        <w:b/>
-        <w:bCs/>
-      </w:rPr>
-    </w:tblStylePr>
-  </w:style>
-  <w:style w:type="paragraph" w:styleId="NormalWeb">
-    <w:name w:val="Normal (Web)"/>
-    <w:basedOn w:val="Normal"/>
-    <w:uiPriority w:val="99"/>
-    <w:unhideWhenUsed/>
-    <w:rsid w:val="00A105D3"/>
-    <w:pPr>
-      <w:widowControl/>
-      <w:suppressAutoHyphens w:val="0"/>
-      <w:spacing w:before="100" w:beforeAutospacing="1" w:after="100" w:afterAutospacing="1" w:line="240" w:lineRule="auto"/>
-    </w:pPr>
-    <w:rPr>
-      <w:rFonts w:ascii="Times New Roman" w:eastAsia="Times New Roman" w:hAnsi="Times New Roman" w:cs="Times New Roman"/>
-      <w:sz w:val="26"/>
-      <w:szCs w:val="24"/>
-      <w:lang w:eastAsia="en-US" w:bidi="ar-SA"/>
-    </w:rPr>
-  </w:style>
-  <w:style w:type="character" w:styleId="Emphasis">
-    <w:name w:val="Emphasis"/>
-    <w:basedOn w:val="DefaultParagraphFont"/>
-    <w:qFormat/>
-    <w:rsid w:val="00A105D3"/>
-    <w:rPr>
-      <w:i/>
-      <w:iCs/>
-    </w:rPr>
-  </w:style>
-  <w:style w:type="table" w:customStyle="1" w:styleId="GridTable1Light1">
-    <w:name w:val="Grid Table 1 Light1"/>
-    <w:basedOn w:val="TableNormal"/>
-    <w:uiPriority w:val="46"/>
-    <w:rsid w:val="002817C3"/>
-    <w:tblPr>
-      <w:tblStyleRowBandSize w:val="1"/>
-      <w:tblStyleColBandSize w:val="1"/>
-      <w:tblInd w:w="0" w:type="dxa"/>
-      <w:tblBorders>
-        <w:top w:val="single" w:sz="4" w:space="0" w:color="999999" w:themeColor="text1" w:themeTint="66"/>
-        <w:left w:val="single" w:sz="4" w:space="0" w:color="999999" w:themeColor="text1" w:themeTint="66"/>
-        <w:bottom w:val="single" w:sz="4" w:space="0" w:color="999999" w:themeColor="text1" w:themeTint="66"/>
-        <w:right w:val="single" w:sz="4" w:space="0" w:color="999999" w:themeColor="text1" w:themeTint="66"/>
-        <w:insideH w:val="single" w:sz="4" w:space="0" w:color="999999" w:themeColor="text1" w:themeTint="66"/>
-        <w:insideV w:val="single" w:sz="4" w:space="0" w:color="999999" w:themeColor="text1" w:themeTint="66"/>
-      </w:tblBorders>
-      <w:tblCellMar>
-        <w:top w:w="0" w:type="dxa"/>
-        <w:left w:w="108" w:type="dxa"/>
-        <w:bottom w:w="0" w:type="dxa"/>
-        <w:right w:w="108" w:type="dxa"/>
-      </w:tblCellMar>
-    </w:tblPr>
-    <w:tblStylePr w:type="firstRow">
-      <w:rPr>
-        <w:b/>
-        <w:bCs/>
-      </w:rPr>
-      <w:tblPr/>
-      <w:tcPr>
-        <w:tcBorders>
-          <w:bottom w:val="single" w:sz="12" w:space="0" w:color="666666" w:themeColor="text1" w:themeTint="99"/>
-        </w:tcBorders>
-      </w:tcPr>
-    </w:tblStylePr>
-    <w:tblStylePr w:type="lastRow">
-      <w:rPr>
-        <w:b/>
-        <w:bCs/>
-      </w:rPr>
-      <w:tblPr/>
-      <w:tcPr>
-        <w:tcBorders>
-          <w:top w:val="double" w:sz="2" w:space="0" w:color="666666" w:themeColor="text1" w:themeTint="99"/>
-        </w:tcBorders>
-      </w:tcPr>
-    </w:tblStylePr>
-    <w:tblStylePr w:type="firstCol">
-      <w:rPr>
-        <w:b/>
-        <w:bCs/>
-      </w:rPr>
-    </w:tblStylePr>
-    <w:tblStylePr w:type="lastCol">
-      <w:rPr>
-        <w:b/>
-        <w:bCs/>
-      </w:rPr>
-    </w:tblStylePr>
-  </w:style>
-  <w:style w:type="character" w:styleId="Strong">
-    <w:name w:val="Strong"/>
-    <w:basedOn w:val="DefaultParagraphFont"/>
-    <w:qFormat/>
-    <w:rsid w:val="00A44839"/>
-    <w:rPr>
-      <w:b/>
-      <w:bCs/>
-    </w:rPr>
-  </w:style>
-  <w:style w:type="character" w:customStyle="1" w:styleId="cpChagiiquyt1">
-    <w:name w:val="Đề cập Chưa giải quyết1"/>
-    <w:basedOn w:val="DefaultParagraphFont"/>
-    <w:uiPriority w:val="99"/>
-    <w:semiHidden/>
-    <w:unhideWhenUsed/>
-    <w:rsid w:val="00341689"/>
-    <w:rPr>
-      <w:color w:val="605E5C"/>
-      <w:shd w:val="clear" w:color="auto" w:fill="E1DFDD"/>
-    </w:rPr>
-  </w:style>
-  <w:style w:type="table" w:styleId="TableGrid">
-    <w:name w:val="Table Grid"/>
-    <w:basedOn w:val="TableNormal"/>
-    <w:rsid w:val="003E6FB7"/>
-    <w:tblPr>
-      <w:tblInd w:w="0" w:type="dxa"/>
-      <w:tblBorders>
-        <w:top w:val="single" w:sz="4" w:space="0" w:color="auto"/>
-        <w:left w:val="single" w:sz="4" w:space="0" w:color="auto"/>
-        <w:bottom w:val="single" w:sz="4" w:space="0" w:color="auto"/>
-        <w:right w:val="single" w:sz="4" w:space="0" w:color="auto"/>
-        <w:insideH w:val="single" w:sz="4" w:space="0" w:color="auto"/>
-        <w:insideV w:val="single" w:sz="4" w:space="0" w:color="auto"/>
-      </w:tblBorders>
-      <w:tblCellMar>
-        <w:top w:w="0" w:type="dxa"/>
-        <w:left w:w="108" w:type="dxa"/>
-        <w:bottom w:w="0" w:type="dxa"/>
-        <w:right w:w="108" w:type="dxa"/>
-      </w:tblCellMar>
-    </w:tblPr>
-  </w:style>
-  <w:style w:type="table" w:customStyle="1" w:styleId="GridTable4-Accent11">
-    <w:name w:val="Grid Table 4 - Accent 11"/>
-    <w:basedOn w:val="TableNormal"/>
-    <w:uiPriority w:val="49"/>
-    <w:rsid w:val="003E6FB7"/>
-    <w:tblPr>
-      <w:tblStyleRowBandSize w:val="1"/>
-      <w:tblStyleColBandSize w:val="1"/>
-      <w:tblInd w:w="0" w:type="dxa"/>
-      <w:tblBorders>
-        <w:top w:val="single" w:sz="4" w:space="0" w:color="95B3D7" w:themeColor="accent1" w:themeTint="99"/>
-        <w:left w:val="single" w:sz="4" w:space="0" w:color="95B3D7" w:themeColor="accent1" w:themeTint="99"/>
-        <w:bottom w:val="single" w:sz="4" w:space="0" w:color="95B3D7" w:themeColor="accent1" w:themeTint="99"/>
-        <w:right w:val="single" w:sz="4" w:space="0" w:color="95B3D7" w:themeColor="accent1" w:themeTint="99"/>
-        <w:insideH w:val="single" w:sz="4" w:space="0" w:color="95B3D7" w:themeColor="accent1" w:themeTint="99"/>
-        <w:insideV w:val="single" w:sz="4" w:space="0" w:color="95B3D7" w:themeColor="accent1" w:themeTint="99"/>
-      </w:tblBorders>
-      <w:tblCellMar>
-        <w:top w:w="0" w:type="dxa"/>
-        <w:left w:w="108" w:type="dxa"/>
-        <w:bottom w:w="0" w:type="dxa"/>
-        <w:right w:w="108" w:type="dxa"/>
-      </w:tblCellMar>
     </w:tblPr>
     <w:tblStylePr w:type="firstRow">
       <w:rPr>
@@ -10333,7 +9185,7 @@
 </file>
 
 <file path=customXml/itemProps1.xml><?xml version="1.0" encoding="utf-8"?>
-<ds:datastoreItem xmlns:ds="http://schemas.openxmlformats.org/officeDocument/2006/customXml" ds:itemID="{F6350AD5-C42E-4ACB-B2D2-9DE7C94D8A5A}">
+<ds:datastoreItem xmlns:ds="http://schemas.openxmlformats.org/officeDocument/2006/customXml" ds:itemID="{321A572C-4A82-4B7B-9217-82CA2DA67E3E}">
   <ds:schemaRefs>
     <ds:schemaRef ds:uri="http://schemas.openxmlformats.org/officeDocument/2006/bibliography"/>
   </ds:schemaRefs>

</xml_diff>

<commit_message>
Can le bao cao
</commit_message>
<xml_diff>
--- a/docs/BaoCao_IT4240_20201_Nhom09.docx
+++ b/docs/BaoCao_IT4240_20201_Nhom09.docx
@@ -1,6 +1,6 @@
 
 <file path=word/document.xml><?xml version="1.0" encoding="utf-8"?>
-<w:document xmlns:wpc="http://schemas.microsoft.com/office/word/2010/wordprocessingCanvas" xmlns:mc="http://schemas.openxmlformats.org/markup-compatibility/2006" xmlns:o="urn:schemas-microsoft-com:office:office" xmlns:r="http://schemas.openxmlformats.org/officeDocument/2006/relationships" xmlns:m="http://schemas.openxmlformats.org/officeDocument/2006/math" xmlns:v="urn:schemas-microsoft-com:vml" xmlns:wp14="http://schemas.microsoft.com/office/word/2010/wordprocessingDrawing" xmlns:wp="http://schemas.openxmlformats.org/drawingml/2006/wordprocessingDrawing" xmlns:w10="urn:schemas-microsoft-com:office:word" xmlns:w="http://schemas.openxmlformats.org/wordprocessingml/2006/main" xmlns:w14="http://schemas.microsoft.com/office/word/2010/wordml" xmlns:wpg="http://schemas.microsoft.com/office/word/2010/wordprocessingGroup" xmlns:wpi="http://schemas.microsoft.com/office/word/2010/wordprocessingInk" xmlns:wne="http://schemas.microsoft.com/office/word/2006/wordml" xmlns:wps="http://schemas.microsoft.com/office/word/2010/wordprocessingShape" mc:Ignorable="w14 wp14">
+<w:document xmlns:wpc="http://schemas.microsoft.com/office/word/2010/wordprocessingCanvas" xmlns:cx="http://schemas.microsoft.com/office/drawing/2014/chartex" xmlns:mc="http://schemas.openxmlformats.org/markup-compatibility/2006" xmlns:o="urn:schemas-microsoft-com:office:office" xmlns:r="http://schemas.openxmlformats.org/officeDocument/2006/relationships" xmlns:m="http://schemas.openxmlformats.org/officeDocument/2006/math" xmlns:v="urn:schemas-microsoft-com:vml" xmlns:wp14="http://schemas.microsoft.com/office/word/2010/wordprocessingDrawing" xmlns:wp="http://schemas.openxmlformats.org/drawingml/2006/wordprocessingDrawing" xmlns:w10="urn:schemas-microsoft-com:office:word" xmlns:w="http://schemas.openxmlformats.org/wordprocessingml/2006/main" xmlns:w14="http://schemas.microsoft.com/office/word/2010/wordml" xmlns:w15="http://schemas.microsoft.com/office/word/2012/wordml" xmlns:w16se="http://schemas.microsoft.com/office/word/2015/wordml/symex" xmlns:wpg="http://schemas.microsoft.com/office/word/2010/wordprocessingGroup" xmlns:wpi="http://schemas.microsoft.com/office/word/2010/wordprocessingInk" xmlns:wne="http://schemas.microsoft.com/office/word/2006/wordml" xmlns:wps="http://schemas.microsoft.com/office/word/2010/wordprocessingShape" mc:Ignorable="w14 w15 w16se wp14">
   <w:background w:color="FFFFFF"/>
   <w:body>
     <w:p>
@@ -108,7 +108,7 @@
                                           </pic:cNvPicPr>
                                         </pic:nvPicPr>
                                         <pic:blipFill>
-                                          <a:blip r:embed="rId9">
+                                          <a:blip r:embed="rId8">
                                             <a:extLst>
                                               <a:ext uri="{28A0092B-C50C-407E-A947-70E740481C1C}">
                                                 <a14:useLocalDpi xmlns:a14="http://schemas.microsoft.com/office/drawing/2010/main" val="0"/>
@@ -157,7 +157,7 @@
               </wp:anchor>
             </w:drawing>
           </mc:Choice>
-          <mc:Fallback xmlns:w16se="http://schemas.microsoft.com/office/word/2015/wordml/symex" xmlns:w15="http://schemas.microsoft.com/office/word/2012/wordml" xmlns:cx="http://schemas.microsoft.com/office/drawing/2014/chartex">
+          <mc:Fallback>
             <w:pict>
               <v:shapetype w14:anchorId="3470755F" id="_x0000_t202" coordsize="21600,21600" o:spt="202" path="m,l,21600r21600,l21600,xe">
                 <v:stroke joinstyle="miter"/>
@@ -201,7 +201,7 @@
                                     </pic:cNvPicPr>
                                   </pic:nvPicPr>
                                   <pic:blipFill>
-                                    <a:blip r:embed="rId10">
+                                    <a:blip r:embed="rId8">
                                       <a:extLst>
                                         <a:ext uri="{28A0092B-C50C-407E-A947-70E740481C1C}">
                                           <a14:useLocalDpi xmlns:a14="http://schemas.microsoft.com/office/drawing/2010/main" val="0"/>
@@ -2678,87 +2678,85 @@
         </w:rPr>
         <w:t xml:space="preserve"> </w:t>
       </w:r>
-      <w:bookmarkStart w:id="5" w:name="_GoBack"/>
+    </w:p>
+    <w:p>
+      <w:pPr>
+        <w:pStyle w:val="Heading2"/>
+      </w:pPr>
+      <w:bookmarkStart w:id="5" w:name="_Toc57272143"/>
+      <w:r>
+        <w:t xml:space="preserve">Thông tin </w:t>
+      </w:r>
+      <w:r>
+        <w:t>thành viên nhóm</w:t>
+      </w:r>
       <w:bookmarkEnd w:id="5"/>
     </w:p>
     <w:p>
       <w:pPr>
+        <w:rPr>
+          <w:iCs/>
+        </w:rPr>
+      </w:pPr>
+      <w:r>
+        <w:rPr>
+          <w:iCs/>
+        </w:rPr>
+        <w:t xml:space="preserve">Lập </w:t>
+      </w:r>
+      <w:r>
+        <w:rPr>
+          <w:iCs/>
+        </w:rPr>
+        <w:t xml:space="preserve">trình viên: </w:t>
+      </w:r>
+      <w:r>
+        <w:rPr>
+          <w:iCs/>
+        </w:rPr>
+        <w:t>Lê Quang Dũng</w:t>
+      </w:r>
+      <w:r>
+        <w:rPr>
+          <w:iCs/>
+        </w:rPr>
+        <w:t>.</w:t>
+      </w:r>
+    </w:p>
+    <w:p>
+      <w:pPr>
+        <w:rPr>
+          <w:iCs/>
+        </w:rPr>
+      </w:pPr>
+      <w:r>
+        <w:rPr>
+          <w:iCs/>
+        </w:rPr>
+        <w:t xml:space="preserve">Phiên dịch: </w:t>
+      </w:r>
+      <w:r>
+        <w:rPr>
+          <w:iCs/>
+        </w:rPr>
+        <w:t>Trần Quang Anh</w:t>
+      </w:r>
+      <w:r>
+        <w:rPr>
+          <w:iCs/>
+        </w:rPr>
+        <w:t xml:space="preserve"> .</w:t>
+      </w:r>
+    </w:p>
+    <w:p>
+      <w:pPr>
         <w:pStyle w:val="Heading2"/>
       </w:pPr>
-      <w:bookmarkStart w:id="6" w:name="_Toc57272143"/>
-      <w:r>
-        <w:t xml:space="preserve">Thông tin </w:t>
-      </w:r>
-      <w:r>
-        <w:t>thành viên nhóm</w:t>
+      <w:bookmarkStart w:id="6" w:name="_Toc57272144"/>
+      <w:r>
+        <w:t>Phân chia vai trò của thành viên dự án và khách hàng</w:t>
       </w:r>
       <w:bookmarkEnd w:id="6"/>
-    </w:p>
-    <w:p>
-      <w:pPr>
-        <w:rPr>
-          <w:iCs/>
-        </w:rPr>
-      </w:pPr>
-      <w:r>
-        <w:rPr>
-          <w:iCs/>
-        </w:rPr>
-        <w:t xml:space="preserve">Lập </w:t>
-      </w:r>
-      <w:r>
-        <w:rPr>
-          <w:iCs/>
-        </w:rPr>
-        <w:t xml:space="preserve">trình viên: </w:t>
-      </w:r>
-      <w:r>
-        <w:rPr>
-          <w:iCs/>
-        </w:rPr>
-        <w:t>Lê Quang Dũng</w:t>
-      </w:r>
-      <w:r>
-        <w:rPr>
-          <w:iCs/>
-        </w:rPr>
-        <w:t>.</w:t>
-      </w:r>
-    </w:p>
-    <w:p>
-      <w:pPr>
-        <w:rPr>
-          <w:iCs/>
-        </w:rPr>
-      </w:pPr>
-      <w:r>
-        <w:rPr>
-          <w:iCs/>
-        </w:rPr>
-        <w:t xml:space="preserve">Phiên dịch: </w:t>
-      </w:r>
-      <w:r>
-        <w:rPr>
-          <w:iCs/>
-        </w:rPr>
-        <w:t>Trần Quang Anh</w:t>
-      </w:r>
-      <w:r>
-        <w:rPr>
-          <w:iCs/>
-        </w:rPr>
-        <w:t xml:space="preserve"> .</w:t>
-      </w:r>
-    </w:p>
-    <w:p>
-      <w:pPr>
-        <w:pStyle w:val="Heading2"/>
-      </w:pPr>
-      <w:bookmarkStart w:id="7" w:name="_Toc57272144"/>
-      <w:r>
-        <w:t>Phân chia vai trò của thành viên dự án và khách hàng</w:t>
-      </w:r>
-      <w:bookmarkEnd w:id="7"/>
     </w:p>
     <w:p>
       <w:pPr>
@@ -2805,24 +2803,24 @@
       <w:pPr>
         <w:pStyle w:val="Heading1"/>
       </w:pPr>
-      <w:bookmarkStart w:id="8" w:name="_Toc57272145"/>
+      <w:bookmarkStart w:id="7" w:name="_Toc57272145"/>
       <w:r>
         <w:t>Khảo sát dự án</w:t>
       </w:r>
+      <w:bookmarkEnd w:id="7"/>
+    </w:p>
+    <w:p>
+      <w:pPr>
+        <w:pStyle w:val="Heading2"/>
+      </w:pPr>
+      <w:bookmarkStart w:id="8" w:name="_Toc57272146"/>
+      <w:r>
+        <w:t>Thống kê</w:t>
+      </w:r>
+      <w:r>
+        <w:t xml:space="preserve"> về mã nguồn</w:t>
+      </w:r>
       <w:bookmarkEnd w:id="8"/>
-    </w:p>
-    <w:p>
-      <w:pPr>
-        <w:pStyle w:val="Heading2"/>
-      </w:pPr>
-      <w:bookmarkStart w:id="9" w:name="_Toc57272146"/>
-      <w:r>
-        <w:t>Thống kê</w:t>
-      </w:r>
-      <w:r>
-        <w:t xml:space="preserve"> về mã nguồn</w:t>
-      </w:r>
-      <w:bookmarkEnd w:id="9"/>
     </w:p>
     <w:p>
       <w:pPr>
@@ -3145,11 +3143,11 @@
       <w:pPr>
         <w:pStyle w:val="Heading2"/>
       </w:pPr>
-      <w:bookmarkStart w:id="10" w:name="_Toc57272147"/>
+      <w:bookmarkStart w:id="9" w:name="_Toc57272147"/>
       <w:r>
         <w:t>Thống kê về hợp tác</w:t>
       </w:r>
-      <w:bookmarkEnd w:id="10"/>
+      <w:bookmarkEnd w:id="9"/>
     </w:p>
     <w:p>
       <w:pPr>
@@ -3306,7 +3304,7 @@
         </w:rPr>
         <w:t xml:space="preserve">Link tài khoản github: </w:t>
       </w:r>
-      <w:hyperlink r:id="rId11" w:history="1">
+      <w:hyperlink r:id="rId9" w:history="1">
         <w:r>
           <w:rPr>
             <w:rStyle w:val="Hyperlink"/>
@@ -3720,11 +3718,11 @@
       <w:pPr>
         <w:pStyle w:val="Heading2"/>
       </w:pPr>
-      <w:bookmarkStart w:id="11" w:name="_Toc57272148"/>
+      <w:bookmarkStart w:id="10" w:name="_Toc57272148"/>
       <w:r>
         <w:t>Kết quả chạy thử nghiệm</w:t>
       </w:r>
-      <w:bookmarkEnd w:id="11"/>
+      <w:bookmarkEnd w:id="10"/>
     </w:p>
     <w:p>
       <w:pPr>
@@ -3743,7 +3741,7 @@
       <w:pPr>
         <w:pStyle w:val="Heading2"/>
       </w:pPr>
-      <w:bookmarkStart w:id="12" w:name="_Toc57272149"/>
+      <w:bookmarkStart w:id="11" w:name="_Toc57272149"/>
       <w:r>
         <w:lastRenderedPageBreak/>
         <w:t>Phạm vi</w:t>
@@ -3751,6 +3749,29 @@
       <w:r>
         <w:t xml:space="preserve"> dự án</w:t>
       </w:r>
+      <w:bookmarkEnd w:id="11"/>
+    </w:p>
+    <w:p>
+      <w:pPr>
+        <w:rPr>
+          <w:iCs/>
+        </w:rPr>
+      </w:pPr>
+      <w:r>
+        <w:rPr>
+          <w:iCs/>
+        </w:rPr>
+        <w:t>Dự án chạy trên hệ điều hành Windows, Linux, MacOS.</w:t>
+      </w:r>
+    </w:p>
+    <w:p>
+      <w:pPr>
+        <w:pStyle w:val="Heading1"/>
+      </w:pPr>
+      <w:bookmarkStart w:id="12" w:name="_Toc57272150"/>
+      <w:r>
+        <w:t>Giao tiếp/Trao đổi thông tin</w:t>
+      </w:r>
       <w:bookmarkEnd w:id="12"/>
     </w:p>
     <w:p>
@@ -3763,85 +3784,62 @@
         <w:rPr>
           <w:iCs/>
         </w:rPr>
-        <w:t>Dự án chạy trên hệ điều hành Windows, Linux, MacOS.</w:t>
+        <w:t>Các qui định về họp hành nội bộ</w:t>
+      </w:r>
+      <w:r>
+        <w:rPr>
+          <w:iCs/>
+        </w:rPr>
+        <w:t xml:space="preserve">: </w:t>
+      </w:r>
+      <w:r>
+        <w:rPr>
+          <w:iCs/>
+        </w:rPr>
+        <w:t>1 tuần 1 lần vào 12h30 ngày thứ hai hàng tuần.</w:t>
+      </w:r>
+    </w:p>
+    <w:p>
+      <w:pPr>
+        <w:rPr>
+          <w:iCs/>
+        </w:rPr>
+      </w:pPr>
+      <w:r>
+        <w:rPr>
+          <w:iCs/>
+        </w:rPr>
+        <w:t>Các qui định về họp hành với khách hàng</w:t>
+      </w:r>
+      <w:r>
+        <w:rPr>
+          <w:iCs/>
+        </w:rPr>
+        <w:t>: 3 tháng 1 lần theo lịch của khách hàng trong tuần đầu tiên.</w:t>
       </w:r>
     </w:p>
     <w:p>
       <w:pPr>
         <w:pStyle w:val="Heading1"/>
       </w:pPr>
-      <w:bookmarkStart w:id="13" w:name="_Toc57272150"/>
-      <w:r>
-        <w:t>Giao tiếp/Trao đổi thông tin</w:t>
+      <w:bookmarkStart w:id="13" w:name="_Toc57272151"/>
+      <w:r>
+        <w:t>Ước lượng</w:t>
+      </w:r>
+      <w:r>
+        <w:t xml:space="preserve"> chung</w:t>
       </w:r>
       <w:bookmarkEnd w:id="13"/>
     </w:p>
     <w:p>
       <w:pPr>
-        <w:rPr>
-          <w:iCs/>
-        </w:rPr>
-      </w:pPr>
-      <w:r>
-        <w:rPr>
-          <w:iCs/>
-        </w:rPr>
-        <w:t>Các qui định về họp hành nội bộ</w:t>
-      </w:r>
-      <w:r>
-        <w:rPr>
-          <w:iCs/>
-        </w:rPr>
-        <w:t xml:space="preserve">: </w:t>
-      </w:r>
-      <w:r>
-        <w:rPr>
-          <w:iCs/>
-        </w:rPr>
-        <w:t>1 tuần 1 lần vào 12h30 ngày thứ hai hàng tuần.</w:t>
-      </w:r>
-    </w:p>
-    <w:p>
-      <w:pPr>
-        <w:rPr>
-          <w:iCs/>
-        </w:rPr>
-      </w:pPr>
-      <w:r>
-        <w:rPr>
-          <w:iCs/>
-        </w:rPr>
-        <w:t>Các qui định về họp hành với khách hàng</w:t>
-      </w:r>
-      <w:r>
-        <w:rPr>
-          <w:iCs/>
-        </w:rPr>
-        <w:t>: 3 tháng 1 lần theo lịch của khách hàng trong tuần đầu tiên.</w:t>
-      </w:r>
-    </w:p>
-    <w:p>
-      <w:pPr>
-        <w:pStyle w:val="Heading1"/>
-      </w:pPr>
-      <w:bookmarkStart w:id="14" w:name="_Toc57272151"/>
-      <w:r>
-        <w:t>Ước lượng</w:t>
-      </w:r>
-      <w:r>
-        <w:t xml:space="preserve"> chung</w:t>
+        <w:pStyle w:val="Heading2"/>
+      </w:pPr>
+      <w:bookmarkStart w:id="14" w:name="_Toc57272152"/>
+      <w:r>
+        <w:t>Ước lượng thời gian</w:t>
       </w:r>
       <w:bookmarkEnd w:id="14"/>
-    </w:p>
-    <w:p>
-      <w:pPr>
-        <w:pStyle w:val="Heading2"/>
-      </w:pPr>
-      <w:bookmarkStart w:id="15" w:name="_Toc57272152"/>
-      <w:r>
-        <w:t>Ước lượng thời gian</w:t>
-      </w:r>
-      <w:bookmarkEnd w:id="15"/>
     </w:p>
     <w:p>
       <w:pPr>
@@ -3937,11 +3935,23 @@
       <w:pPr>
         <w:pStyle w:val="Heading2"/>
       </w:pPr>
-      <w:bookmarkStart w:id="16" w:name="_Toc57272153"/>
+      <w:bookmarkStart w:id="15" w:name="_Toc57272153"/>
       <w:r>
         <w:t>Ước lượng rủi ro</w:t>
       </w:r>
-      <w:bookmarkEnd w:id="16"/>
+      <w:bookmarkEnd w:id="15"/>
+    </w:p>
+    <w:p>
+      <w:pPr>
+        <w:pStyle w:val="ListParagraph"/>
+        <w:numPr>
+          <w:ilvl w:val="0"/>
+          <w:numId w:val="13"/>
+        </w:numPr>
+      </w:pPr>
+      <w:r>
+        <w:t>Rủi ro 1</w:t>
+      </w:r>
     </w:p>
     <w:p>
       <w:pPr>
@@ -3964,13 +3974,7 @@
         <w:rPr>
           <w:iCs/>
         </w:rPr>
-        <w:t>Lập trình viên bị ốm</w:t>
-      </w:r>
-      <w:r>
-        <w:rPr>
-          <w:iCs/>
-        </w:rPr>
-        <w:t>.</w:t>
+        <w:t>Lập trình viên bị ốm.</w:t>
       </w:r>
     </w:p>
     <w:p>
@@ -3994,13 +3998,7 @@
         <w:rPr>
           <w:iCs/>
         </w:rPr>
-        <w:t xml:space="preserve"> Lập trình đột xuất nghỉ do ốm dẫn đến dự án bị đình trệ</w:t>
-      </w:r>
-      <w:r>
-        <w:rPr>
-          <w:iCs/>
-        </w:rPr>
-        <w:t>.</w:t>
+        <w:t xml:space="preserve"> Lập trình đột xuất nghỉ do ốm dẫn đến dự án bị đình trệ.</w:t>
       </w:r>
     </w:p>
     <w:p>
@@ -4054,7 +4052,7 @@
         <w:rPr>
           <w:iCs/>
         </w:rPr>
-        <w:t>5</w:t>
+        <w:t>3</w:t>
       </w:r>
       <w:r>
         <w:rPr>
@@ -4070,64 +4068,330 @@
           <w:ilvl w:val="0"/>
           <w:numId w:val="4"/>
         </w:numPr>
-        <w:rPr>
-          <w:iCs/>
-        </w:rPr>
-      </w:pPr>
-      <w:r>
-        <w:rPr>
-          <w:iCs/>
-        </w:rPr>
-        <w:t>Giải pháp</w:t>
-      </w:r>
-      <w:r>
-        <w:rPr>
-          <w:iCs/>
-        </w:rPr>
-        <w:t xml:space="preserve"> xử lý</w:t>
-      </w:r>
-      <w:r>
-        <w:rPr>
-          <w:iCs/>
-        </w:rPr>
-        <w:t>: Bồi dưỡng lập trình viên 5 triệ</w:t>
-      </w:r>
-      <w:r>
-        <w:rPr>
-          <w:iCs/>
-        </w:rPr>
-        <w:t>u/tháng. Giám đốc sẽ để phiên dịch thay thế lập trình viên</w:t>
-      </w:r>
-      <w:r>
-        <w:rPr>
-          <w:iCs/>
-        </w:rPr>
-        <w:t xml:space="preserve"> hoàn thành dự</w:t>
-      </w:r>
-      <w:r>
-        <w:rPr>
-          <w:iCs/>
-        </w:rPr>
-        <w:t xml:space="preserve"> án, công việc của phiên dịch sẽ được</w:t>
-      </w:r>
-      <w:r>
-        <w:rPr>
-          <w:iCs/>
-        </w:rPr>
-        <w:t xml:space="preserve"> giao cho</w:t>
-      </w:r>
-      <w:r>
-        <w:rPr>
-          <w:iCs/>
-        </w:rPr>
-        <w:t xml:space="preserve"> nhân viên trao đổi </w:t>
-      </w:r>
-      <w:r>
-        <w:rPr>
-          <w:iCs/>
-        </w:rPr>
-        <w:t>với khách hàng.</w:t>
-      </w:r>
+      </w:pPr>
+      <w:r>
+        <w:rPr>
+          <w:iCs/>
+        </w:rPr>
+        <w:t>Giải pháp xử lý: Bồi dưỡng lập trình viên 5 triệu/tháng. Giám đốc sẽ để phiên dịch thay thế lập trình viên hoàn thành dự án, công việc của phiên dịch sẽ được giao cho nhân viên trao đổi với khách hàng.</w:t>
+      </w:r>
+    </w:p>
+    <w:p>
+      <w:pPr>
+        <w:pStyle w:val="ListParagraph"/>
+        <w:numPr>
+          <w:ilvl w:val="0"/>
+          <w:numId w:val="13"/>
+        </w:numPr>
+      </w:pPr>
+      <w:r>
+        <w:t>Rủi ro 2</w:t>
+      </w:r>
+    </w:p>
+    <w:p>
+      <w:pPr>
+        <w:pStyle w:val="ListParagraph"/>
+        <w:numPr>
+          <w:ilvl w:val="0"/>
+          <w:numId w:val="4"/>
+        </w:numPr>
+      </w:pPr>
+      <w:r>
+        <w:t>Tên rủi ro: Khách hàng hủy hợp đồng</w:t>
+      </w:r>
+    </w:p>
+    <w:p>
+      <w:pPr>
+        <w:pStyle w:val="ListParagraph"/>
+        <w:numPr>
+          <w:ilvl w:val="0"/>
+          <w:numId w:val="4"/>
+        </w:numPr>
+      </w:pPr>
+      <w:r>
+        <w:t xml:space="preserve">Mô tả rủi ro: Khách hàng hủy hợp đồng dự án </w:t>
+      </w:r>
+    </w:p>
+    <w:p>
+      <w:pPr>
+        <w:pStyle w:val="ListParagraph"/>
+        <w:numPr>
+          <w:ilvl w:val="0"/>
+          <w:numId w:val="4"/>
+        </w:numPr>
+      </w:pPr>
+      <w:r>
+        <w:t>Xác suất xảy ra: 5%</w:t>
+      </w:r>
+    </w:p>
+    <w:p>
+      <w:pPr>
+        <w:pStyle w:val="ListParagraph"/>
+        <w:numPr>
+          <w:ilvl w:val="0"/>
+          <w:numId w:val="4"/>
+        </w:numPr>
+      </w:pPr>
+      <w:r>
+        <w:t>Mức độ thiệt hai: 50%</w:t>
+      </w:r>
+    </w:p>
+    <w:p>
+      <w:pPr>
+        <w:pStyle w:val="ListParagraph"/>
+        <w:numPr>
+          <w:ilvl w:val="0"/>
+          <w:numId w:val="4"/>
+        </w:numPr>
+      </w:pPr>
+      <w:r>
+        <w:t>Giải pháp xử lý: Yêu cầu khách hàng bồi thường theo điều khoản của hợp đồng, đóng dự án và tìm kiếm khách hàng mới.</w:t>
+      </w:r>
+    </w:p>
+    <w:p>
+      <w:pPr>
+        <w:pStyle w:val="ListParagraph"/>
+        <w:numPr>
+          <w:ilvl w:val="0"/>
+          <w:numId w:val="13"/>
+        </w:numPr>
+      </w:pPr>
+      <w:r>
+        <w:t>Rủi ro 3</w:t>
+      </w:r>
+    </w:p>
+    <w:p>
+      <w:pPr>
+        <w:pStyle w:val="ListParagraph"/>
+        <w:numPr>
+          <w:ilvl w:val="0"/>
+          <w:numId w:val="4"/>
+        </w:numPr>
+      </w:pPr>
+      <w:r>
+        <w:t>Tên rủi ro: Giám đốc quản lý dự án bị ốm</w:t>
+      </w:r>
+    </w:p>
+    <w:p>
+      <w:pPr>
+        <w:pStyle w:val="ListParagraph"/>
+        <w:numPr>
+          <w:ilvl w:val="0"/>
+          <w:numId w:val="4"/>
+        </w:numPr>
+      </w:pPr>
+      <w:r>
+        <w:t>Mô tả rủi ro: Giám đốc quản lý dự án bị ốm dẫn đến dự án bị đình trệ</w:t>
+      </w:r>
+    </w:p>
+    <w:p>
+      <w:pPr>
+        <w:pStyle w:val="ListParagraph"/>
+        <w:numPr>
+          <w:ilvl w:val="0"/>
+          <w:numId w:val="4"/>
+        </w:numPr>
+      </w:pPr>
+      <w:r>
+        <w:t>Xác suất xảy ra: 10%</w:t>
+      </w:r>
+    </w:p>
+    <w:p>
+      <w:pPr>
+        <w:pStyle w:val="ListParagraph"/>
+        <w:numPr>
+          <w:ilvl w:val="0"/>
+          <w:numId w:val="4"/>
+        </w:numPr>
+      </w:pPr>
+      <w:r>
+        <w:t>Mức độ thiệt hai: 30%</w:t>
+      </w:r>
+    </w:p>
+    <w:p>
+      <w:pPr>
+        <w:pStyle w:val="ListParagraph"/>
+        <w:numPr>
+          <w:ilvl w:val="0"/>
+          <w:numId w:val="4"/>
+        </w:numPr>
+      </w:pPr>
+      <w:r>
+        <w:t>Giải pháp xử lý: Bồi dưỡng giám đốc 5 triệu/tháng. Công việc của giám đốc sẽ do phiên dịch thay thế</w:t>
+      </w:r>
+    </w:p>
+    <w:p/>
+    <w:p>
+      <w:pPr>
+        <w:pStyle w:val="ListParagraph"/>
+        <w:numPr>
+          <w:ilvl w:val="0"/>
+          <w:numId w:val="13"/>
+        </w:numPr>
+      </w:pPr>
+      <w:r>
+        <w:t>Rủi ro 4</w:t>
+      </w:r>
+    </w:p>
+    <w:p>
+      <w:pPr>
+        <w:pStyle w:val="ListParagraph"/>
+        <w:numPr>
+          <w:ilvl w:val="0"/>
+          <w:numId w:val="4"/>
+        </w:numPr>
+      </w:pPr>
+      <w:r>
+        <w:t>Tên rủi ro: Lập trình viên thể hoàn thành dự án đúng lịch</w:t>
+      </w:r>
+    </w:p>
+    <w:p>
+      <w:pPr>
+        <w:pStyle w:val="ListParagraph"/>
+        <w:numPr>
+          <w:ilvl w:val="0"/>
+          <w:numId w:val="4"/>
+        </w:numPr>
+      </w:pPr>
+      <w:r>
+        <w:t>Mô tả rủi ro: Lập trình viên không hoàn thành dự án theo lịch</w:t>
+      </w:r>
+      <w:r>
+        <w:t xml:space="preserve"> trong hợp đồng ký với khách</w:t>
+      </w:r>
+    </w:p>
+    <w:p>
+      <w:pPr>
+        <w:pStyle w:val="ListParagraph"/>
+        <w:numPr>
+          <w:ilvl w:val="0"/>
+          <w:numId w:val="4"/>
+        </w:numPr>
+      </w:pPr>
+      <w:r>
+        <w:t>Xác suất xảy ra: 10%</w:t>
+      </w:r>
+    </w:p>
+    <w:p>
+      <w:pPr>
+        <w:pStyle w:val="ListParagraph"/>
+        <w:numPr>
+          <w:ilvl w:val="0"/>
+          <w:numId w:val="4"/>
+        </w:numPr>
+      </w:pPr>
+      <w:r>
+        <w:t>Mức độ thiệt hại: 30%</w:t>
+      </w:r>
+    </w:p>
+    <w:p>
+      <w:pPr>
+        <w:pStyle w:val="ListParagraph"/>
+        <w:numPr>
+          <w:ilvl w:val="0"/>
+          <w:numId w:val="4"/>
+        </w:numPr>
+      </w:pPr>
+      <w:r>
+        <w:t>Giải pháp xử lý: Giám đốc và phiên dịch sẽ giúp lập trình viên hoàn thành dự án. Nhân viên trao đổi với khách hàng sẽ thuyết phục họ cho thêm thời gian hoàn thành.</w:t>
+      </w:r>
+    </w:p>
+    <w:p>
+      <w:pPr>
+        <w:pStyle w:val="ListParagraph"/>
+        <w:numPr>
+          <w:ilvl w:val="0"/>
+          <w:numId w:val="13"/>
+        </w:numPr>
+      </w:pPr>
+      <w:r>
+        <w:t>Rủi ro 5</w:t>
+      </w:r>
+    </w:p>
+    <w:p>
+      <w:pPr>
+        <w:pStyle w:val="ListParagraph"/>
+        <w:numPr>
+          <w:ilvl w:val="0"/>
+          <w:numId w:val="4"/>
+        </w:numPr>
+      </w:pPr>
+      <w:r>
+        <w:t xml:space="preserve">Tên rủi ro: Gặp bug khó </w:t>
+      </w:r>
+    </w:p>
+    <w:p>
+      <w:pPr>
+        <w:pStyle w:val="ListParagraph"/>
+        <w:numPr>
+          <w:ilvl w:val="0"/>
+          <w:numId w:val="4"/>
+        </w:numPr>
+      </w:pPr>
+      <w:r>
+        <w:t>Mô tả rủi ro: Lập trình viên gặp bug , tốn nhiều thời gian để fix</w:t>
+      </w:r>
+    </w:p>
+    <w:p>
+      <w:pPr>
+        <w:pStyle w:val="ListParagraph"/>
+        <w:numPr>
+          <w:ilvl w:val="0"/>
+          <w:numId w:val="4"/>
+        </w:numPr>
+      </w:pPr>
+      <w:r>
+        <w:t>Xác suất xảy ra: 20%</w:t>
+      </w:r>
+    </w:p>
+    <w:p>
+      <w:pPr>
+        <w:pStyle w:val="ListParagraph"/>
+        <w:numPr>
+          <w:ilvl w:val="0"/>
+          <w:numId w:val="4"/>
+        </w:numPr>
+      </w:pPr>
+      <w:r>
+        <w:t>Mức độ thiệt hại: 30%</w:t>
+      </w:r>
+    </w:p>
+    <w:p>
+      <w:pPr>
+        <w:pStyle w:val="ListParagraph"/>
+        <w:numPr>
+          <w:ilvl w:val="0"/>
+          <w:numId w:val="4"/>
+        </w:numPr>
+      </w:pPr>
+      <w:r>
+        <w:t>Giải pháp xử lý: Các lập trình viên sẽ có 1 buổi họp để tìm ra giải pháp</w:t>
+      </w:r>
+      <w:bookmarkStart w:id="16" w:name="_GoBack"/>
+      <w:bookmarkEnd w:id="16"/>
+    </w:p>
+    <w:p>
+      <w:pPr>
+        <w:pStyle w:val="ListParagraph"/>
+        <w:ind w:left="720"/>
+      </w:pPr>
+    </w:p>
+    <w:p>
+      <w:r>
+        <w:tab/>
+      </w:r>
+    </w:p>
+    <w:p>
+      <w:pPr>
+        <w:pStyle w:val="ListParagraph"/>
+        <w:numPr>
+          <w:ilvl w:val="0"/>
+          <w:numId w:val="4"/>
+        </w:numPr>
+        <w:rPr>
+          <w:iCs/>
+        </w:rPr>
+      </w:pPr>
       <w:r>
         <w:rPr>
           <w:iCs/>
@@ -4635,6 +4899,7 @@
         </w:numPr>
       </w:pPr>
       <w:r>
+        <w:lastRenderedPageBreak/>
         <w:t>Thống kê số lượng task: 36 task</w:t>
       </w:r>
     </w:p>
@@ -4647,7 +4912,6 @@
         </w:numPr>
       </w:pPr>
       <w:r>
-        <w:lastRenderedPageBreak/>
         <w:t>Số task đã hoàn thành: 9 task</w:t>
       </w:r>
     </w:p>
@@ -5092,9 +5356,9 @@
     </w:p>
     <w:p/>
     <w:sectPr>
-      <w:headerReference w:type="default" r:id="rId12"/>
-      <w:footerReference w:type="even" r:id="rId13"/>
-      <w:footerReference w:type="default" r:id="rId14"/>
+      <w:headerReference w:type="default" r:id="rId10"/>
+      <w:footerReference w:type="even" r:id="rId11"/>
+      <w:footerReference w:type="default" r:id="rId12"/>
       <w:footnotePr>
         <w:pos w:val="beneathText"/>
       </w:footnotePr>
@@ -5108,7 +5372,7 @@
 </file>
 
 <file path=word/endnotes.xml><?xml version="1.0" encoding="utf-8"?>
-<w:endnotes xmlns:wpc="http://schemas.microsoft.com/office/word/2010/wordprocessingCanvas" xmlns:mc="http://schemas.openxmlformats.org/markup-compatibility/2006" xmlns:o="urn:schemas-microsoft-com:office:office" xmlns:r="http://schemas.openxmlformats.org/officeDocument/2006/relationships" xmlns:m="http://schemas.openxmlformats.org/officeDocument/2006/math" xmlns:v="urn:schemas-microsoft-com:vml" xmlns:wp14="http://schemas.microsoft.com/office/word/2010/wordprocessingDrawing" xmlns:wp="http://schemas.openxmlformats.org/drawingml/2006/wordprocessingDrawing" xmlns:w10="urn:schemas-microsoft-com:office:word" xmlns:w="http://schemas.openxmlformats.org/wordprocessingml/2006/main" xmlns:w14="http://schemas.microsoft.com/office/word/2010/wordml" xmlns:wpg="http://schemas.microsoft.com/office/word/2010/wordprocessingGroup" xmlns:wpi="http://schemas.microsoft.com/office/word/2010/wordprocessingInk" xmlns:wne="http://schemas.microsoft.com/office/word/2006/wordml" xmlns:wps="http://schemas.microsoft.com/office/word/2010/wordprocessingShape" mc:Ignorable="w14 wp14">
+<w:endnotes xmlns:wpc="http://schemas.microsoft.com/office/word/2010/wordprocessingCanvas" xmlns:cx="http://schemas.microsoft.com/office/drawing/2014/chartex" xmlns:mc="http://schemas.openxmlformats.org/markup-compatibility/2006" xmlns:o="urn:schemas-microsoft-com:office:office" xmlns:r="http://schemas.openxmlformats.org/officeDocument/2006/relationships" xmlns:m="http://schemas.openxmlformats.org/officeDocument/2006/math" xmlns:v="urn:schemas-microsoft-com:vml" xmlns:wp14="http://schemas.microsoft.com/office/word/2010/wordprocessingDrawing" xmlns:wp="http://schemas.openxmlformats.org/drawingml/2006/wordprocessingDrawing" xmlns:w10="urn:schemas-microsoft-com:office:word" xmlns:w="http://schemas.openxmlformats.org/wordprocessingml/2006/main" xmlns:w14="http://schemas.microsoft.com/office/word/2010/wordml" xmlns:w15="http://schemas.microsoft.com/office/word/2012/wordml" xmlns:w16se="http://schemas.microsoft.com/office/word/2015/wordml/symex" xmlns:wpg="http://schemas.microsoft.com/office/word/2010/wordprocessingGroup" xmlns:wpi="http://schemas.microsoft.com/office/word/2010/wordprocessingInk" xmlns:wne="http://schemas.microsoft.com/office/word/2006/wordml" xmlns:wps="http://schemas.microsoft.com/office/word/2010/wordprocessingShape" mc:Ignorable="w14 w15 w16se wp14">
   <w:endnote w:type="separator" w:id="-1">
     <w:p>
       <w:r>
@@ -5129,14 +5393,14 @@
 </file>
 
 <file path=word/footer1.xml><?xml version="1.0" encoding="utf-8"?>
-<w:ftr xmlns:wpc="http://schemas.microsoft.com/office/word/2010/wordprocessingCanvas" xmlns:mc="http://schemas.openxmlformats.org/markup-compatibility/2006" xmlns:o="urn:schemas-microsoft-com:office:office" xmlns:r="http://schemas.openxmlformats.org/officeDocument/2006/relationships" xmlns:m="http://schemas.openxmlformats.org/officeDocument/2006/math" xmlns:v="urn:schemas-microsoft-com:vml" xmlns:wp14="http://schemas.microsoft.com/office/word/2010/wordprocessingDrawing" xmlns:wp="http://schemas.openxmlformats.org/drawingml/2006/wordprocessingDrawing" xmlns:w10="urn:schemas-microsoft-com:office:word" xmlns:w="http://schemas.openxmlformats.org/wordprocessingml/2006/main" xmlns:w14="http://schemas.microsoft.com/office/word/2010/wordml" xmlns:wpg="http://schemas.microsoft.com/office/word/2010/wordprocessingGroup" xmlns:wpi="http://schemas.microsoft.com/office/word/2010/wordprocessingInk" xmlns:wne="http://schemas.microsoft.com/office/word/2006/wordml" xmlns:wps="http://schemas.microsoft.com/office/word/2010/wordprocessingShape" mc:Ignorable="w14 wp14">
+<w:ftr xmlns:wpc="http://schemas.microsoft.com/office/word/2010/wordprocessingCanvas" xmlns:cx="http://schemas.microsoft.com/office/drawing/2014/chartex" xmlns:mc="http://schemas.openxmlformats.org/markup-compatibility/2006" xmlns:o="urn:schemas-microsoft-com:office:office" xmlns:r="http://schemas.openxmlformats.org/officeDocument/2006/relationships" xmlns:m="http://schemas.openxmlformats.org/officeDocument/2006/math" xmlns:v="urn:schemas-microsoft-com:vml" xmlns:wp14="http://schemas.microsoft.com/office/word/2010/wordprocessingDrawing" xmlns:wp="http://schemas.openxmlformats.org/drawingml/2006/wordprocessingDrawing" xmlns:w10="urn:schemas-microsoft-com:office:word" xmlns:w="http://schemas.openxmlformats.org/wordprocessingml/2006/main" xmlns:w14="http://schemas.microsoft.com/office/word/2010/wordml" xmlns:w15="http://schemas.microsoft.com/office/word/2012/wordml" xmlns:w16se="http://schemas.microsoft.com/office/word/2015/wordml/symex" xmlns:wpg="http://schemas.microsoft.com/office/word/2010/wordprocessingGroup" xmlns:wpi="http://schemas.microsoft.com/office/word/2010/wordprocessingInk" xmlns:wne="http://schemas.microsoft.com/office/word/2006/wordml" xmlns:wps="http://schemas.microsoft.com/office/word/2010/wordprocessingShape" mc:Ignorable="w14 w15 w16se wp14">
   <w:p/>
   <w:p/>
 </w:ftr>
 </file>
 
 <file path=word/footer2.xml><?xml version="1.0" encoding="utf-8"?>
-<w:ftr xmlns:wpc="http://schemas.microsoft.com/office/word/2010/wordprocessingCanvas" xmlns:mc="http://schemas.openxmlformats.org/markup-compatibility/2006" xmlns:o="urn:schemas-microsoft-com:office:office" xmlns:r="http://schemas.openxmlformats.org/officeDocument/2006/relationships" xmlns:m="http://schemas.openxmlformats.org/officeDocument/2006/math" xmlns:v="urn:schemas-microsoft-com:vml" xmlns:wp14="http://schemas.microsoft.com/office/word/2010/wordprocessingDrawing" xmlns:wp="http://schemas.openxmlformats.org/drawingml/2006/wordprocessingDrawing" xmlns:w10="urn:schemas-microsoft-com:office:word" xmlns:w="http://schemas.openxmlformats.org/wordprocessingml/2006/main" xmlns:w14="http://schemas.microsoft.com/office/word/2010/wordml" xmlns:wpg="http://schemas.microsoft.com/office/word/2010/wordprocessingGroup" xmlns:wpi="http://schemas.microsoft.com/office/word/2010/wordprocessingInk" xmlns:wne="http://schemas.microsoft.com/office/word/2006/wordml" xmlns:wps="http://schemas.microsoft.com/office/word/2010/wordprocessingShape" mc:Ignorable="w14 wp14">
+<w:ftr xmlns:wpc="http://schemas.microsoft.com/office/word/2010/wordprocessingCanvas" xmlns:cx="http://schemas.microsoft.com/office/drawing/2014/chartex" xmlns:mc="http://schemas.openxmlformats.org/markup-compatibility/2006" xmlns:o="urn:schemas-microsoft-com:office:office" xmlns:r="http://schemas.openxmlformats.org/officeDocument/2006/relationships" xmlns:m="http://schemas.openxmlformats.org/officeDocument/2006/math" xmlns:v="urn:schemas-microsoft-com:vml" xmlns:wp14="http://schemas.microsoft.com/office/word/2010/wordprocessingDrawing" xmlns:wp="http://schemas.openxmlformats.org/drawingml/2006/wordprocessingDrawing" xmlns:w10="urn:schemas-microsoft-com:office:word" xmlns:w="http://schemas.openxmlformats.org/wordprocessingml/2006/main" xmlns:w14="http://schemas.microsoft.com/office/word/2010/wordml" xmlns:w15="http://schemas.microsoft.com/office/word/2012/wordml" xmlns:w16se="http://schemas.microsoft.com/office/word/2015/wordml/symex" xmlns:wpg="http://schemas.microsoft.com/office/word/2010/wordprocessingGroup" xmlns:wpi="http://schemas.microsoft.com/office/word/2010/wordprocessingInk" xmlns:wne="http://schemas.microsoft.com/office/word/2006/wordml" xmlns:wps="http://schemas.microsoft.com/office/word/2010/wordprocessingShape" mc:Ignorable="w14 w15 w16se wp14">
   <w:p>
     <w:pPr>
       <w:pStyle w:val="Footer"/>
@@ -5199,7 +5463,7 @@
         <w:color w:val="C00000"/>
         <w:lang w:eastAsia="ar-SA" w:bidi="ar-SA"/>
       </w:rPr>
-      <w:t>4</w:t>
+      <w:t>6</w:t>
     </w:r>
     <w:r>
       <w:rPr>
@@ -5248,7 +5512,7 @@
         <w:color w:val="C00000"/>
         <w:lang w:eastAsia="ar-SA" w:bidi="ar-SA"/>
       </w:rPr>
-      <w:t>7</w:t>
+      <w:t>8</w:t>
     </w:r>
     <w:r>
       <w:rPr>
@@ -5263,7 +5527,7 @@
 </file>
 
 <file path=word/footnotes.xml><?xml version="1.0" encoding="utf-8"?>
-<w:footnotes xmlns:wpc="http://schemas.microsoft.com/office/word/2010/wordprocessingCanvas" xmlns:mc="http://schemas.openxmlformats.org/markup-compatibility/2006" xmlns:o="urn:schemas-microsoft-com:office:office" xmlns:r="http://schemas.openxmlformats.org/officeDocument/2006/relationships" xmlns:m="http://schemas.openxmlformats.org/officeDocument/2006/math" xmlns:v="urn:schemas-microsoft-com:vml" xmlns:wp14="http://schemas.microsoft.com/office/word/2010/wordprocessingDrawing" xmlns:wp="http://schemas.openxmlformats.org/drawingml/2006/wordprocessingDrawing" xmlns:w10="urn:schemas-microsoft-com:office:word" xmlns:w="http://schemas.openxmlformats.org/wordprocessingml/2006/main" xmlns:w14="http://schemas.microsoft.com/office/word/2010/wordml" xmlns:wpg="http://schemas.microsoft.com/office/word/2010/wordprocessingGroup" xmlns:wpi="http://schemas.microsoft.com/office/word/2010/wordprocessingInk" xmlns:wne="http://schemas.microsoft.com/office/word/2006/wordml" xmlns:wps="http://schemas.microsoft.com/office/word/2010/wordprocessingShape" mc:Ignorable="w14 wp14">
+<w:footnotes xmlns:wpc="http://schemas.microsoft.com/office/word/2010/wordprocessingCanvas" xmlns:cx="http://schemas.microsoft.com/office/drawing/2014/chartex" xmlns:mc="http://schemas.openxmlformats.org/markup-compatibility/2006" xmlns:o="urn:schemas-microsoft-com:office:office" xmlns:r="http://schemas.openxmlformats.org/officeDocument/2006/relationships" xmlns:m="http://schemas.openxmlformats.org/officeDocument/2006/math" xmlns:v="urn:schemas-microsoft-com:vml" xmlns:wp14="http://schemas.microsoft.com/office/word/2010/wordprocessingDrawing" xmlns:wp="http://schemas.openxmlformats.org/drawingml/2006/wordprocessingDrawing" xmlns:w10="urn:schemas-microsoft-com:office:word" xmlns:w="http://schemas.openxmlformats.org/wordprocessingml/2006/main" xmlns:w14="http://schemas.microsoft.com/office/word/2010/wordml" xmlns:w15="http://schemas.microsoft.com/office/word/2012/wordml" xmlns:w16se="http://schemas.microsoft.com/office/word/2015/wordml/symex" xmlns:wpg="http://schemas.microsoft.com/office/word/2010/wordprocessingGroup" xmlns:wpi="http://schemas.microsoft.com/office/word/2010/wordprocessingInk" xmlns:wne="http://schemas.microsoft.com/office/word/2006/wordml" xmlns:wps="http://schemas.microsoft.com/office/word/2010/wordprocessingShape" mc:Ignorable="w14 w15 w16se wp14">
   <w:footnote w:type="separator" w:id="-1">
     <w:p>
       <w:r>
@@ -5284,7 +5548,7 @@
 </file>
 
 <file path=word/header1.xml><?xml version="1.0" encoding="utf-8"?>
-<w:hdr xmlns:wpc="http://schemas.microsoft.com/office/word/2010/wordprocessingCanvas" xmlns:mc="http://schemas.openxmlformats.org/markup-compatibility/2006" xmlns:o="urn:schemas-microsoft-com:office:office" xmlns:r="http://schemas.openxmlformats.org/officeDocument/2006/relationships" xmlns:m="http://schemas.openxmlformats.org/officeDocument/2006/math" xmlns:v="urn:schemas-microsoft-com:vml" xmlns:wp14="http://schemas.microsoft.com/office/word/2010/wordprocessingDrawing" xmlns:wp="http://schemas.openxmlformats.org/drawingml/2006/wordprocessingDrawing" xmlns:w10="urn:schemas-microsoft-com:office:word" xmlns:w="http://schemas.openxmlformats.org/wordprocessingml/2006/main" xmlns:w14="http://schemas.microsoft.com/office/word/2010/wordml" xmlns:wpg="http://schemas.microsoft.com/office/word/2010/wordprocessingGroup" xmlns:wpi="http://schemas.microsoft.com/office/word/2010/wordprocessingInk" xmlns:wne="http://schemas.microsoft.com/office/word/2006/wordml" xmlns:wps="http://schemas.microsoft.com/office/word/2010/wordprocessingShape" mc:Ignorable="w14 wp14">
+<w:hdr xmlns:wpc="http://schemas.microsoft.com/office/word/2010/wordprocessingCanvas" xmlns:cx="http://schemas.microsoft.com/office/drawing/2014/chartex" xmlns:mc="http://schemas.openxmlformats.org/markup-compatibility/2006" xmlns:o="urn:schemas-microsoft-com:office:office" xmlns:r="http://schemas.openxmlformats.org/officeDocument/2006/relationships" xmlns:m="http://schemas.openxmlformats.org/officeDocument/2006/math" xmlns:v="urn:schemas-microsoft-com:vml" xmlns:wp14="http://schemas.microsoft.com/office/word/2010/wordprocessingDrawing" xmlns:wp="http://schemas.openxmlformats.org/drawingml/2006/wordprocessingDrawing" xmlns:w10="urn:schemas-microsoft-com:office:word" xmlns:w="http://schemas.openxmlformats.org/wordprocessingml/2006/main" xmlns:w14="http://schemas.microsoft.com/office/word/2010/wordml" xmlns:w15="http://schemas.microsoft.com/office/word/2012/wordml" xmlns:w16se="http://schemas.microsoft.com/office/word/2015/wordml/symex" xmlns:wpg="http://schemas.microsoft.com/office/word/2010/wordprocessingGroup" xmlns:wpi="http://schemas.microsoft.com/office/word/2010/wordprocessingInk" xmlns:wne="http://schemas.microsoft.com/office/word/2006/wordml" xmlns:wps="http://schemas.microsoft.com/office/word/2010/wordprocessingShape" mc:Ignorable="w14 w15 w16se wp14">
   <w:p>
     <w:pPr>
       <w:pStyle w:val="Header"/>
@@ -5438,7 +5702,7 @@
             </wp:anchor>
           </w:drawing>
         </mc:Choice>
-        <mc:Fallback xmlns:w16se="http://schemas.microsoft.com/office/word/2015/wordml/symex" xmlns:w15="http://schemas.microsoft.com/office/word/2012/wordml" xmlns:cx="http://schemas.microsoft.com/office/drawing/2014/chartex">
+        <mc:Fallback>
           <w:pict>
             <v:shapetype w14:anchorId="2A850F9D" id="_x0000_t202" coordsize="21600,21600" o:spt="202" path="m,l,21600r21600,l21600,xe">
               <v:stroke joinstyle="miter"/>
@@ -5483,7 +5747,7 @@
                                   </pic:cNvPicPr>
                                 </pic:nvPicPr>
                                 <pic:blipFill>
-                                  <a:blip r:embed="rId2">
+                                  <a:blip r:embed="rId1">
                                     <a:extLst>
                                       <a:ext uri="{28A0092B-C50C-407E-A947-70E740481C1C}">
                                         <a14:useLocalDpi xmlns:a14="http://schemas.microsoft.com/office/drawing/2010/main" val="0"/>
@@ -5649,8 +5913,8 @@
 </file>
 
 <file path=word/numbering.xml><?xml version="1.0" encoding="utf-8"?>
-<w:numbering xmlns:wpc="http://schemas.microsoft.com/office/word/2010/wordprocessingCanvas" xmlns:mc="http://schemas.openxmlformats.org/markup-compatibility/2006" xmlns:o="urn:schemas-microsoft-com:office:office" xmlns:r="http://schemas.openxmlformats.org/officeDocument/2006/relationships" xmlns:m="http://schemas.openxmlformats.org/officeDocument/2006/math" xmlns:v="urn:schemas-microsoft-com:vml" xmlns:wp14="http://schemas.microsoft.com/office/word/2010/wordprocessingDrawing" xmlns:wp="http://schemas.openxmlformats.org/drawingml/2006/wordprocessingDrawing" xmlns:w10="urn:schemas-microsoft-com:office:word" xmlns:w="http://schemas.openxmlformats.org/wordprocessingml/2006/main" xmlns:w14="http://schemas.microsoft.com/office/word/2010/wordml" xmlns:wpg="http://schemas.microsoft.com/office/word/2010/wordprocessingGroup" xmlns:wpi="http://schemas.microsoft.com/office/word/2010/wordprocessingInk" xmlns:wne="http://schemas.microsoft.com/office/word/2006/wordml" xmlns:wps="http://schemas.microsoft.com/office/word/2010/wordprocessingShape" mc:Ignorable="w14 wp14">
-  <w:abstractNum w:abstractNumId="0">
+<w:numbering xmlns:wpc="http://schemas.microsoft.com/office/word/2010/wordprocessingCanvas" xmlns:cx="http://schemas.microsoft.com/office/drawing/2014/chartex" xmlns:mc="http://schemas.openxmlformats.org/markup-compatibility/2006" xmlns:o="urn:schemas-microsoft-com:office:office" xmlns:r="http://schemas.openxmlformats.org/officeDocument/2006/relationships" xmlns:m="http://schemas.openxmlformats.org/officeDocument/2006/math" xmlns:v="urn:schemas-microsoft-com:vml" xmlns:wp14="http://schemas.microsoft.com/office/word/2010/wordprocessingDrawing" xmlns:wp="http://schemas.openxmlformats.org/drawingml/2006/wordprocessingDrawing" xmlns:w10="urn:schemas-microsoft-com:office:word" xmlns:w="http://schemas.openxmlformats.org/wordprocessingml/2006/main" xmlns:w14="http://schemas.microsoft.com/office/word/2010/wordml" xmlns:w15="http://schemas.microsoft.com/office/word/2012/wordml" xmlns:w16se="http://schemas.microsoft.com/office/word/2015/wordml/symex" xmlns:wpg="http://schemas.microsoft.com/office/word/2010/wordprocessingGroup" xmlns:wpi="http://schemas.microsoft.com/office/word/2010/wordprocessingInk" xmlns:wne="http://schemas.microsoft.com/office/word/2006/wordml" xmlns:wps="http://schemas.microsoft.com/office/word/2010/wordprocessingShape" mc:Ignorable="w14 w15 w16se wp14">
+  <w:abstractNum w:abstractNumId="0" w15:restartNumberingAfterBreak="0">
     <w:nsid w:val="00000001"/>
     <w:multiLevelType w:val="multilevel"/>
     <w:tmpl w:val="AC12CE28"/>
@@ -5769,7 +6033,7 @@
       </w:pPr>
     </w:lvl>
   </w:abstractNum>
-  <w:abstractNum w:abstractNumId="1">
+  <w:abstractNum w:abstractNumId="1" w15:restartNumberingAfterBreak="0">
     <w:nsid w:val="00000002"/>
     <w:multiLevelType w:val="singleLevel"/>
     <w:tmpl w:val="00000002"/>
@@ -5790,7 +6054,7 @@
       </w:rPr>
     </w:lvl>
   </w:abstractNum>
-  <w:abstractNum w:abstractNumId="2">
+  <w:abstractNum w:abstractNumId="2" w15:restartNumberingAfterBreak="0">
     <w:nsid w:val="00000003"/>
     <w:multiLevelType w:val="multilevel"/>
     <w:tmpl w:val="00000003"/>
@@ -5904,7 +6168,7 @@
       </w:pPr>
     </w:lvl>
   </w:abstractNum>
-  <w:abstractNum w:abstractNumId="3">
+  <w:abstractNum w:abstractNumId="3" w15:restartNumberingAfterBreak="0">
     <w:nsid w:val="00000005"/>
     <w:multiLevelType w:val="singleLevel"/>
     <w:tmpl w:val="00000005"/>
@@ -5927,7 +6191,7 @@
       </w:rPr>
     </w:lvl>
   </w:abstractNum>
-  <w:abstractNum w:abstractNumId="4">
+  <w:abstractNum w:abstractNumId="4" w15:restartNumberingAfterBreak="0">
     <w:nsid w:val="00000006"/>
     <w:multiLevelType w:val="singleLevel"/>
     <w:tmpl w:val="00000006"/>
@@ -5948,7 +6212,7 @@
       </w:rPr>
     </w:lvl>
   </w:abstractNum>
-  <w:abstractNum w:abstractNumId="5">
+  <w:abstractNum w:abstractNumId="5" w15:restartNumberingAfterBreak="0">
     <w:nsid w:val="00000007"/>
     <w:multiLevelType w:val="singleLevel"/>
     <w:tmpl w:val="00000007"/>
@@ -5966,7 +6230,7 @@
       </w:pPr>
     </w:lvl>
   </w:abstractNum>
-  <w:abstractNum w:abstractNumId="6">
+  <w:abstractNum w:abstractNumId="6" w15:restartNumberingAfterBreak="0">
     <w:nsid w:val="00000008"/>
     <w:multiLevelType w:val="singleLevel"/>
     <w:tmpl w:val="00000008"/>
@@ -5989,7 +6253,7 @@
       </w:rPr>
     </w:lvl>
   </w:abstractNum>
-  <w:abstractNum w:abstractNumId="7">
+  <w:abstractNum w:abstractNumId="7" w15:restartNumberingAfterBreak="0">
     <w:nsid w:val="00000009"/>
     <w:multiLevelType w:val="singleLevel"/>
     <w:tmpl w:val="00000009"/>
@@ -6007,7 +6271,7 @@
       </w:pPr>
     </w:lvl>
   </w:abstractNum>
-  <w:abstractNum w:abstractNumId="8">
+  <w:abstractNum w:abstractNumId="8" w15:restartNumberingAfterBreak="0">
     <w:nsid w:val="0000000A"/>
     <w:multiLevelType w:val="singleLevel"/>
     <w:tmpl w:val="0000000A"/>
@@ -6025,7 +6289,7 @@
       </w:pPr>
     </w:lvl>
   </w:abstractNum>
-  <w:abstractNum w:abstractNumId="9">
+  <w:abstractNum w:abstractNumId="9" w15:restartNumberingAfterBreak="0">
     <w:nsid w:val="0000000B"/>
     <w:multiLevelType w:val="singleLevel"/>
     <w:tmpl w:val="0000000B"/>
@@ -6046,7 +6310,7 @@
       </w:rPr>
     </w:lvl>
   </w:abstractNum>
-  <w:abstractNum w:abstractNumId="10">
+  <w:abstractNum w:abstractNumId="10" w15:restartNumberingAfterBreak="0">
     <w:nsid w:val="0000000C"/>
     <w:multiLevelType w:val="singleLevel"/>
     <w:tmpl w:val="0000000C"/>
@@ -6069,7 +6333,7 @@
       </w:rPr>
     </w:lvl>
   </w:abstractNum>
-  <w:abstractNum w:abstractNumId="11">
+  <w:abstractNum w:abstractNumId="11" w15:restartNumberingAfterBreak="0">
     <w:nsid w:val="0000000D"/>
     <w:multiLevelType w:val="singleLevel"/>
     <w:tmpl w:val="0000000D"/>
@@ -6087,7 +6351,7 @@
       </w:pPr>
     </w:lvl>
   </w:abstractNum>
-  <w:abstractNum w:abstractNumId="12">
+  <w:abstractNum w:abstractNumId="12" w15:restartNumberingAfterBreak="0">
     <w:nsid w:val="0000000E"/>
     <w:multiLevelType w:val="multilevel"/>
     <w:tmpl w:val="0000000E"/>
@@ -6201,7 +6465,7 @@
       </w:pPr>
     </w:lvl>
   </w:abstractNum>
-  <w:abstractNum w:abstractNumId="13">
+  <w:abstractNum w:abstractNumId="13" w15:restartNumberingAfterBreak="0">
     <w:nsid w:val="0000000F"/>
     <w:multiLevelType w:val="singleLevel"/>
     <w:tmpl w:val="0000000F"/>
@@ -6219,7 +6483,7 @@
       </w:pPr>
     </w:lvl>
   </w:abstractNum>
-  <w:abstractNum w:abstractNumId="14">
+  <w:abstractNum w:abstractNumId="14" w15:restartNumberingAfterBreak="0">
     <w:nsid w:val="00000010"/>
     <w:multiLevelType w:val="multilevel"/>
     <w:tmpl w:val="00000010"/>
@@ -6333,7 +6597,7 @@
       </w:pPr>
     </w:lvl>
   </w:abstractNum>
-  <w:abstractNum w:abstractNumId="15">
+  <w:abstractNum w:abstractNumId="15" w15:restartNumberingAfterBreak="0">
     <w:nsid w:val="00000012"/>
     <w:multiLevelType w:val="singleLevel"/>
     <w:tmpl w:val="00000012"/>
@@ -6351,7 +6615,7 @@
       </w:pPr>
     </w:lvl>
   </w:abstractNum>
-  <w:abstractNum w:abstractNumId="16">
+  <w:abstractNum w:abstractNumId="16" w15:restartNumberingAfterBreak="0">
     <w:nsid w:val="04196722"/>
     <w:multiLevelType w:val="hybridMultilevel"/>
     <w:tmpl w:val="CF6020C4"/>
@@ -6463,7 +6727,7 @@
       </w:rPr>
     </w:lvl>
   </w:abstractNum>
-  <w:abstractNum w:abstractNumId="17">
+  <w:abstractNum w:abstractNumId="17" w15:restartNumberingAfterBreak="0">
     <w:nsid w:val="0D634B9D"/>
     <w:multiLevelType w:val="hybridMultilevel"/>
     <w:tmpl w:val="3C18C8E8"/>
@@ -6576,7 +6840,7 @@
       </w:rPr>
     </w:lvl>
   </w:abstractNum>
-  <w:abstractNum w:abstractNumId="18">
+  <w:abstractNum w:abstractNumId="18" w15:restartNumberingAfterBreak="0">
     <w:nsid w:val="1FE2537C"/>
     <w:multiLevelType w:val="hybridMultilevel"/>
     <w:tmpl w:val="DC94D102"/>
@@ -6665,7 +6929,7 @@
       </w:pPr>
     </w:lvl>
   </w:abstractNum>
-  <w:abstractNum w:abstractNumId="19">
+  <w:abstractNum w:abstractNumId="19" w15:restartNumberingAfterBreak="0">
     <w:nsid w:val="5C003823"/>
     <w:multiLevelType w:val="hybridMultilevel"/>
     <w:tmpl w:val="11CE90BA"/>
@@ -6754,7 +7018,7 @@
       </w:pPr>
     </w:lvl>
   </w:abstractNum>
-  <w:abstractNum w:abstractNumId="20">
+  <w:abstractNum w:abstractNumId="20" w15:restartNumberingAfterBreak="0">
     <w:nsid w:val="635D3743"/>
     <w:multiLevelType w:val="hybridMultilevel"/>
     <w:tmpl w:val="66BE0920"/>
@@ -6867,7 +7131,7 @@
       </w:rPr>
     </w:lvl>
   </w:abstractNum>
-  <w:abstractNum w:abstractNumId="21">
+  <w:abstractNum w:abstractNumId="21" w15:restartNumberingAfterBreak="0">
     <w:nsid w:val="67987D31"/>
     <w:multiLevelType w:val="hybridMultilevel"/>
     <w:tmpl w:val="457CFBD0"/>
@@ -6980,7 +7244,7 @@
       </w:rPr>
     </w:lvl>
   </w:abstractNum>
-  <w:abstractNum w:abstractNumId="22">
+  <w:abstractNum w:abstractNumId="22" w15:restartNumberingAfterBreak="0">
     <w:nsid w:val="6888744A"/>
     <w:multiLevelType w:val="hybridMultilevel"/>
     <w:tmpl w:val="34586EE6"/>
@@ -7093,7 +7357,96 @@
       </w:rPr>
     </w:lvl>
   </w:abstractNum>
-  <w:abstractNum w:abstractNumId="23">
+  <w:abstractNum w:abstractNumId="23" w15:restartNumberingAfterBreak="0">
+    <w:nsid w:val="6DE7180B"/>
+    <w:multiLevelType w:val="hybridMultilevel"/>
+    <w:tmpl w:val="C50CEE22"/>
+    <w:lvl w:ilvl="0" w:tplc="0409000F">
+      <w:start w:val="1"/>
+      <w:numFmt w:val="decimal"/>
+      <w:lvlText w:val="%1."/>
+      <w:lvlJc w:val="left"/>
+      <w:pPr>
+        <w:ind w:left="720" w:hanging="360"/>
+      </w:pPr>
+      <w:rPr>
+        <w:rFonts w:hint="default"/>
+      </w:rPr>
+    </w:lvl>
+    <w:lvl w:ilvl="1" w:tplc="04090019" w:tentative="1">
+      <w:start w:val="1"/>
+      <w:numFmt w:val="lowerLetter"/>
+      <w:lvlText w:val="%2."/>
+      <w:lvlJc w:val="left"/>
+      <w:pPr>
+        <w:ind w:left="1440" w:hanging="360"/>
+      </w:pPr>
+    </w:lvl>
+    <w:lvl w:ilvl="2" w:tplc="0409001B" w:tentative="1">
+      <w:start w:val="1"/>
+      <w:numFmt w:val="lowerRoman"/>
+      <w:lvlText w:val="%3."/>
+      <w:lvlJc w:val="right"/>
+      <w:pPr>
+        <w:ind w:left="2160" w:hanging="180"/>
+      </w:pPr>
+    </w:lvl>
+    <w:lvl w:ilvl="3" w:tplc="0409000F" w:tentative="1">
+      <w:start w:val="1"/>
+      <w:numFmt w:val="decimal"/>
+      <w:lvlText w:val="%4."/>
+      <w:lvlJc w:val="left"/>
+      <w:pPr>
+        <w:ind w:left="2880" w:hanging="360"/>
+      </w:pPr>
+    </w:lvl>
+    <w:lvl w:ilvl="4" w:tplc="04090019" w:tentative="1">
+      <w:start w:val="1"/>
+      <w:numFmt w:val="lowerLetter"/>
+      <w:lvlText w:val="%5."/>
+      <w:lvlJc w:val="left"/>
+      <w:pPr>
+        <w:ind w:left="3600" w:hanging="360"/>
+      </w:pPr>
+    </w:lvl>
+    <w:lvl w:ilvl="5" w:tplc="0409001B" w:tentative="1">
+      <w:start w:val="1"/>
+      <w:numFmt w:val="lowerRoman"/>
+      <w:lvlText w:val="%6."/>
+      <w:lvlJc w:val="right"/>
+      <w:pPr>
+        <w:ind w:left="4320" w:hanging="180"/>
+      </w:pPr>
+    </w:lvl>
+    <w:lvl w:ilvl="6" w:tplc="0409000F" w:tentative="1">
+      <w:start w:val="1"/>
+      <w:numFmt w:val="decimal"/>
+      <w:lvlText w:val="%7."/>
+      <w:lvlJc w:val="left"/>
+      <w:pPr>
+        <w:ind w:left="5040" w:hanging="360"/>
+      </w:pPr>
+    </w:lvl>
+    <w:lvl w:ilvl="7" w:tplc="04090019" w:tentative="1">
+      <w:start w:val="1"/>
+      <w:numFmt w:val="lowerLetter"/>
+      <w:lvlText w:val="%8."/>
+      <w:lvlJc w:val="left"/>
+      <w:pPr>
+        <w:ind w:left="5760" w:hanging="360"/>
+      </w:pPr>
+    </w:lvl>
+    <w:lvl w:ilvl="8" w:tplc="0409001B" w:tentative="1">
+      <w:start w:val="1"/>
+      <w:numFmt w:val="lowerRoman"/>
+      <w:lvlText w:val="%9."/>
+      <w:lvlJc w:val="right"/>
+      <w:pPr>
+        <w:ind w:left="6480" w:hanging="180"/>
+      </w:pPr>
+    </w:lvl>
+  </w:abstractNum>
+  <w:abstractNum w:abstractNumId="24" w15:restartNumberingAfterBreak="0">
     <w:nsid w:val="6E6566D4"/>
     <w:multiLevelType w:val="hybridMultilevel"/>
     <w:tmpl w:val="DC94D102"/>
@@ -7182,7 +7535,7 @@
       </w:pPr>
     </w:lvl>
   </w:abstractNum>
-  <w:abstractNum w:abstractNumId="24">
+  <w:abstractNum w:abstractNumId="25" w15:restartNumberingAfterBreak="0">
     <w:nsid w:val="77221FED"/>
     <w:multiLevelType w:val="hybridMultilevel"/>
     <w:tmpl w:val="ECDA1C72"/>
@@ -7274,7 +7627,7 @@
     <w:abstractNumId w:val="0"/>
   </w:num>
   <w:num w:numId="2">
-    <w:abstractNumId w:val="23"/>
+    <w:abstractNumId w:val="24"/>
   </w:num>
   <w:num w:numId="3">
     <w:abstractNumId w:val="18"/>
@@ -7298,7 +7651,7 @@
     <w:abstractNumId w:val="20"/>
   </w:num>
   <w:num w:numId="10">
-    <w:abstractNumId w:val="23"/>
+    <w:abstractNumId w:val="24"/>
     <w:lvlOverride w:ilvl="0">
       <w:startOverride w:val="1"/>
     </w:lvlOverride>
@@ -7331,7 +7684,7 @@
     <w:abstractNumId w:val="16"/>
   </w:num>
   <w:num w:numId="12">
-    <w:abstractNumId w:val="24"/>
+    <w:abstractNumId w:val="25"/>
     <w:lvlOverride w:ilvl="0"/>
     <w:lvlOverride w:ilvl="1">
       <w:startOverride w:val="1"/>
@@ -7358,12 +7711,15 @@
       <w:startOverride w:val="1"/>
     </w:lvlOverride>
   </w:num>
+  <w:num w:numId="13">
+    <w:abstractNumId w:val="23"/>
+  </w:num>
   <w:numIdMacAtCleanup w:val="9"/>
 </w:numbering>
 </file>
 
 <file path=word/styles.xml><?xml version="1.0" encoding="utf-8"?>
-<w:styles xmlns:mc="http://schemas.openxmlformats.org/markup-compatibility/2006" xmlns:r="http://schemas.openxmlformats.org/officeDocument/2006/relationships" xmlns:w="http://schemas.openxmlformats.org/wordprocessingml/2006/main" xmlns:w14="http://schemas.microsoft.com/office/word/2010/wordml" mc:Ignorable="w14">
+<w:styles xmlns:mc="http://schemas.openxmlformats.org/markup-compatibility/2006" xmlns:r="http://schemas.openxmlformats.org/officeDocument/2006/relationships" xmlns:w="http://schemas.openxmlformats.org/wordprocessingml/2006/main" xmlns:w14="http://schemas.microsoft.com/office/word/2010/wordml" xmlns:w15="http://schemas.microsoft.com/office/word/2012/wordml" xmlns:w16se="http://schemas.microsoft.com/office/word/2015/wordml/symex" mc:Ignorable="w14 w15 w16se">
   <w:docDefaults>
     <w:rPrDefault>
       <w:rPr>
@@ -7373,146 +7729,370 @@
     </w:rPrDefault>
     <w:pPrDefault/>
   </w:docDefaults>
-  <w:latentStyles w:defLockedState="0" w:defUIPriority="0" w:defSemiHidden="1" w:defUnhideWhenUsed="1" w:defQFormat="0" w:count="267">
-    <w:lsdException w:name="Normal" w:semiHidden="0" w:unhideWhenUsed="0" w:qFormat="1"/>
-    <w:lsdException w:name="heading 1" w:semiHidden="0" w:unhideWhenUsed="0" w:qFormat="1"/>
-    <w:lsdException w:name="heading 2" w:semiHidden="0" w:unhideWhenUsed="0" w:qFormat="1"/>
-    <w:lsdException w:name="heading 3" w:qFormat="1"/>
-    <w:lsdException w:name="heading 4" w:qFormat="1"/>
-    <w:lsdException w:name="heading 5" w:qFormat="1"/>
-    <w:lsdException w:name="heading 6" w:qFormat="1"/>
-    <w:lsdException w:name="heading 7" w:qFormat="1"/>
-    <w:lsdException w:name="heading 8" w:qFormat="1"/>
-    <w:lsdException w:name="heading 9" w:qFormat="1"/>
-    <w:lsdException w:name="toc 1" w:uiPriority="39"/>
-    <w:lsdException w:name="toc 2" w:uiPriority="39"/>
-    <w:lsdException w:name="toc 3" w:uiPriority="39"/>
-    <w:lsdException w:name="caption" w:qFormat="1"/>
-    <w:lsdException w:name="macro" w:semiHidden="0" w:unhideWhenUsed="0"/>
-    <w:lsdException w:name="List Bullet" w:semiHidden="0" w:unhideWhenUsed="0"/>
-    <w:lsdException w:name="List Number" w:semiHidden="0" w:unhideWhenUsed="0"/>
-    <w:lsdException w:name="Title" w:semiHidden="0" w:unhideWhenUsed="0" w:qFormat="1"/>
-    <w:lsdException w:name="List Continue 3" w:semiHidden="0" w:unhideWhenUsed="0"/>
-    <w:lsdException w:name="List Continue 4" w:semiHidden="0" w:unhideWhenUsed="0"/>
-    <w:lsdException w:name="List Continue 5" w:semiHidden="0" w:unhideWhenUsed="0"/>
-    <w:lsdException w:name="Message Header" w:semiHidden="0" w:unhideWhenUsed="0"/>
-    <w:lsdException w:name="Subtitle" w:semiHidden="0" w:unhideWhenUsed="0" w:qFormat="1"/>
-    <w:lsdException w:name="Hyperlink" w:uiPriority="99"/>
-    <w:lsdException w:name="Strong" w:semiHidden="0" w:unhideWhenUsed="0" w:qFormat="1"/>
-    <w:lsdException w:name="Emphasis" w:semiHidden="0" w:unhideWhenUsed="0" w:qFormat="1"/>
-    <w:lsdException w:name="Normal (Web)" w:uiPriority="99"/>
-    <w:lsdException w:name="Table Grid" w:semiHidden="0" w:unhideWhenUsed="0"/>
-    <w:lsdException w:name="Placeholder Text" w:uiPriority="99" w:unhideWhenUsed="0"/>
-    <w:lsdException w:name="No Spacing" w:semiHidden="0" w:uiPriority="1" w:unhideWhenUsed="0" w:qFormat="1"/>
-    <w:lsdException w:name="Light Shading" w:semiHidden="0" w:uiPriority="60" w:unhideWhenUsed="0"/>
-    <w:lsdException w:name="Light List" w:semiHidden="0" w:uiPriority="61" w:unhideWhenUsed="0"/>
-    <w:lsdException w:name="Light Grid" w:semiHidden="0" w:uiPriority="62" w:unhideWhenUsed="0"/>
-    <w:lsdException w:name="Medium Shading 1" w:semiHidden="0" w:uiPriority="63" w:unhideWhenUsed="0"/>
-    <w:lsdException w:name="Medium Shading 2" w:semiHidden="0" w:uiPriority="64" w:unhideWhenUsed="0"/>
-    <w:lsdException w:name="Medium List 1" w:semiHidden="0" w:uiPriority="65" w:unhideWhenUsed="0"/>
-    <w:lsdException w:name="Medium List 2" w:semiHidden="0" w:uiPriority="66" w:unhideWhenUsed="0"/>
-    <w:lsdException w:name="Medium Grid 1" w:semiHidden="0" w:uiPriority="67" w:unhideWhenUsed="0"/>
-    <w:lsdException w:name="Medium Grid 2" w:semiHidden="0" w:uiPriority="68" w:unhideWhenUsed="0"/>
-    <w:lsdException w:name="Medium Grid 3" w:semiHidden="0" w:uiPriority="69" w:unhideWhenUsed="0"/>
-    <w:lsdException w:name="Dark List" w:semiHidden="0" w:uiPriority="70" w:unhideWhenUsed="0"/>
-    <w:lsdException w:name="Colorful Shading" w:semiHidden="0" w:uiPriority="71" w:unhideWhenUsed="0"/>
-    <w:lsdException w:name="Colorful List" w:semiHidden="0" w:uiPriority="72" w:unhideWhenUsed="0"/>
-    <w:lsdException w:name="Colorful Grid" w:semiHidden="0" w:uiPriority="73" w:unhideWhenUsed="0"/>
-    <w:lsdException w:name="Light Shading Accent 1" w:semiHidden="0" w:uiPriority="60" w:unhideWhenUsed="0"/>
-    <w:lsdException w:name="Light List Accent 1" w:semiHidden="0" w:uiPriority="61" w:unhideWhenUsed="0"/>
-    <w:lsdException w:name="Light Grid Accent 1" w:semiHidden="0" w:uiPriority="62" w:unhideWhenUsed="0"/>
-    <w:lsdException w:name="Medium Shading 1 Accent 1" w:semiHidden="0" w:uiPriority="63" w:unhideWhenUsed="0"/>
-    <w:lsdException w:name="Medium Shading 2 Accent 1" w:semiHidden="0" w:uiPriority="64" w:unhideWhenUsed="0"/>
-    <w:lsdException w:name="Medium List 1 Accent 1" w:semiHidden="0" w:uiPriority="65" w:unhideWhenUsed="0"/>
-    <w:lsdException w:name="Revision" w:uiPriority="99" w:unhideWhenUsed="0"/>
-    <w:lsdException w:name="List Paragraph" w:semiHidden="0" w:unhideWhenUsed="0" w:qFormat="1"/>
-    <w:lsdException w:name="Quote" w:semiHidden="0" w:uiPriority="29" w:unhideWhenUsed="0" w:qFormat="1"/>
-    <w:lsdException w:name="Intense Quote" w:semiHidden="0" w:uiPriority="30" w:unhideWhenUsed="0" w:qFormat="1"/>
-    <w:lsdException w:name="Medium List 2 Accent 1" w:semiHidden="0" w:uiPriority="66" w:unhideWhenUsed="0"/>
-    <w:lsdException w:name="Medium Grid 1 Accent 1" w:semiHidden="0" w:uiPriority="67" w:unhideWhenUsed="0"/>
-    <w:lsdException w:name="Medium Grid 2 Accent 1" w:semiHidden="0" w:uiPriority="68" w:unhideWhenUsed="0"/>
-    <w:lsdException w:name="Medium Grid 3 Accent 1" w:semiHidden="0" w:uiPriority="69" w:unhideWhenUsed="0"/>
-    <w:lsdException w:name="Dark List Accent 1" w:semiHidden="0" w:uiPriority="70" w:unhideWhenUsed="0"/>
-    <w:lsdException w:name="Colorful Shading Accent 1" w:semiHidden="0" w:uiPriority="71" w:unhideWhenUsed="0"/>
-    <w:lsdException w:name="Colorful List Accent 1" w:semiHidden="0" w:uiPriority="72" w:unhideWhenUsed="0"/>
-    <w:lsdException w:name="Colorful Grid Accent 1" w:semiHidden="0" w:uiPriority="73" w:unhideWhenUsed="0"/>
-    <w:lsdException w:name="Light Shading Accent 2" w:semiHidden="0" w:uiPriority="60" w:unhideWhenUsed="0"/>
-    <w:lsdException w:name="Light List Accent 2" w:semiHidden="0" w:uiPriority="61" w:unhideWhenUsed="0"/>
-    <w:lsdException w:name="Light Grid Accent 2" w:semiHidden="0" w:uiPriority="62" w:unhideWhenUsed="0"/>
-    <w:lsdException w:name="Medium Shading 1 Accent 2" w:semiHidden="0" w:uiPriority="63" w:unhideWhenUsed="0"/>
-    <w:lsdException w:name="Medium Shading 2 Accent 2" w:semiHidden="0" w:uiPriority="64" w:unhideWhenUsed="0"/>
-    <w:lsdException w:name="Medium List 1 Accent 2" w:semiHidden="0" w:uiPriority="65" w:unhideWhenUsed="0"/>
-    <w:lsdException w:name="Medium List 2 Accent 2" w:semiHidden="0" w:uiPriority="66" w:unhideWhenUsed="0"/>
-    <w:lsdException w:name="Medium Grid 1 Accent 2" w:semiHidden="0" w:uiPriority="67" w:unhideWhenUsed="0"/>
-    <w:lsdException w:name="Medium Grid 2 Accent 2" w:semiHidden="0" w:uiPriority="68" w:unhideWhenUsed="0"/>
-    <w:lsdException w:name="Medium Grid 3 Accent 2" w:semiHidden="0" w:uiPriority="69" w:unhideWhenUsed="0"/>
-    <w:lsdException w:name="Dark List Accent 2" w:semiHidden="0" w:uiPriority="70" w:unhideWhenUsed="0"/>
-    <w:lsdException w:name="Colorful Shading Accent 2" w:semiHidden="0" w:uiPriority="71" w:unhideWhenUsed="0"/>
-    <w:lsdException w:name="Colorful List Accent 2" w:semiHidden="0" w:uiPriority="72" w:unhideWhenUsed="0"/>
-    <w:lsdException w:name="Colorful Grid Accent 2" w:semiHidden="0" w:uiPriority="73" w:unhideWhenUsed="0"/>
-    <w:lsdException w:name="Light Shading Accent 3" w:semiHidden="0" w:uiPriority="60" w:unhideWhenUsed="0"/>
-    <w:lsdException w:name="Light List Accent 3" w:semiHidden="0" w:uiPriority="61" w:unhideWhenUsed="0"/>
-    <w:lsdException w:name="Light Grid Accent 3" w:semiHidden="0" w:uiPriority="62" w:unhideWhenUsed="0"/>
-    <w:lsdException w:name="Medium Shading 1 Accent 3" w:semiHidden="0" w:uiPriority="63" w:unhideWhenUsed="0"/>
-    <w:lsdException w:name="Medium Shading 2 Accent 3" w:semiHidden="0" w:uiPriority="64" w:unhideWhenUsed="0"/>
-    <w:lsdException w:name="Medium List 1 Accent 3" w:semiHidden="0" w:uiPriority="65" w:unhideWhenUsed="0"/>
-    <w:lsdException w:name="Medium List 2 Accent 3" w:semiHidden="0" w:uiPriority="66" w:unhideWhenUsed="0"/>
-    <w:lsdException w:name="Medium Grid 1 Accent 3" w:semiHidden="0" w:uiPriority="67" w:unhideWhenUsed="0"/>
-    <w:lsdException w:name="Medium Grid 2 Accent 3" w:semiHidden="0" w:uiPriority="68" w:unhideWhenUsed="0"/>
-    <w:lsdException w:name="Medium Grid 3 Accent 3" w:semiHidden="0" w:uiPriority="69" w:unhideWhenUsed="0"/>
-    <w:lsdException w:name="Dark List Accent 3" w:semiHidden="0" w:uiPriority="70" w:unhideWhenUsed="0"/>
-    <w:lsdException w:name="Colorful Shading Accent 3" w:semiHidden="0" w:uiPriority="71" w:unhideWhenUsed="0"/>
-    <w:lsdException w:name="Colorful List Accent 3" w:semiHidden="0" w:uiPriority="72" w:unhideWhenUsed="0"/>
-    <w:lsdException w:name="Colorful Grid Accent 3" w:semiHidden="0" w:uiPriority="73" w:unhideWhenUsed="0"/>
-    <w:lsdException w:name="Light Shading Accent 4" w:semiHidden="0" w:uiPriority="60" w:unhideWhenUsed="0"/>
-    <w:lsdException w:name="Light List Accent 4" w:semiHidden="0" w:uiPriority="61" w:unhideWhenUsed="0"/>
-    <w:lsdException w:name="Light Grid Accent 4" w:semiHidden="0" w:uiPriority="62" w:unhideWhenUsed="0"/>
-    <w:lsdException w:name="Medium Shading 1 Accent 4" w:semiHidden="0" w:uiPriority="63" w:unhideWhenUsed="0"/>
-    <w:lsdException w:name="Medium Shading 2 Accent 4" w:semiHidden="0" w:uiPriority="64" w:unhideWhenUsed="0"/>
-    <w:lsdException w:name="Medium List 1 Accent 4" w:semiHidden="0" w:uiPriority="65" w:unhideWhenUsed="0"/>
-    <w:lsdException w:name="Medium List 2 Accent 4" w:semiHidden="0" w:uiPriority="66" w:unhideWhenUsed="0"/>
-    <w:lsdException w:name="Medium Grid 1 Accent 4" w:semiHidden="0" w:uiPriority="67" w:unhideWhenUsed="0"/>
-    <w:lsdException w:name="Medium Grid 2 Accent 4" w:semiHidden="0" w:uiPriority="68" w:unhideWhenUsed="0"/>
-    <w:lsdException w:name="Medium Grid 3 Accent 4" w:semiHidden="0" w:uiPriority="69" w:unhideWhenUsed="0"/>
-    <w:lsdException w:name="Dark List Accent 4" w:semiHidden="0" w:uiPriority="70" w:unhideWhenUsed="0"/>
-    <w:lsdException w:name="Colorful Shading Accent 4" w:semiHidden="0" w:uiPriority="71" w:unhideWhenUsed="0"/>
-    <w:lsdException w:name="Colorful List Accent 4" w:semiHidden="0" w:uiPriority="72" w:unhideWhenUsed="0"/>
-    <w:lsdException w:name="Colorful Grid Accent 4" w:semiHidden="0" w:uiPriority="73" w:unhideWhenUsed="0"/>
-    <w:lsdException w:name="Light Shading Accent 5" w:semiHidden="0" w:uiPriority="60" w:unhideWhenUsed="0"/>
-    <w:lsdException w:name="Light List Accent 5" w:semiHidden="0" w:uiPriority="61" w:unhideWhenUsed="0"/>
-    <w:lsdException w:name="Light Grid Accent 5" w:semiHidden="0" w:uiPriority="62" w:unhideWhenUsed="0"/>
-    <w:lsdException w:name="Medium Shading 1 Accent 5" w:semiHidden="0" w:uiPriority="63" w:unhideWhenUsed="0"/>
-    <w:lsdException w:name="Medium Shading 2 Accent 5" w:semiHidden="0" w:uiPriority="64" w:unhideWhenUsed="0"/>
-    <w:lsdException w:name="Medium List 1 Accent 5" w:semiHidden="0" w:uiPriority="65" w:unhideWhenUsed="0"/>
-    <w:lsdException w:name="Medium List 2 Accent 5" w:semiHidden="0" w:uiPriority="66" w:unhideWhenUsed="0"/>
-    <w:lsdException w:name="Medium Grid 1 Accent 5" w:semiHidden="0" w:uiPriority="67" w:unhideWhenUsed="0"/>
-    <w:lsdException w:name="Medium Grid 2 Accent 5" w:semiHidden="0" w:uiPriority="68" w:unhideWhenUsed="0"/>
-    <w:lsdException w:name="Medium Grid 3 Accent 5" w:semiHidden="0" w:uiPriority="69" w:unhideWhenUsed="0"/>
-    <w:lsdException w:name="Dark List Accent 5" w:semiHidden="0" w:uiPriority="70" w:unhideWhenUsed="0"/>
-    <w:lsdException w:name="Colorful Shading Accent 5" w:semiHidden="0" w:uiPriority="71" w:unhideWhenUsed="0"/>
-    <w:lsdException w:name="Colorful List Accent 5" w:semiHidden="0" w:uiPriority="72" w:unhideWhenUsed="0"/>
-    <w:lsdException w:name="Colorful Grid Accent 5" w:semiHidden="0" w:uiPriority="73" w:unhideWhenUsed="0"/>
-    <w:lsdException w:name="Light Shading Accent 6" w:semiHidden="0" w:uiPriority="60" w:unhideWhenUsed="0"/>
-    <w:lsdException w:name="Light List Accent 6" w:semiHidden="0" w:uiPriority="61" w:unhideWhenUsed="0"/>
-    <w:lsdException w:name="Light Grid Accent 6" w:semiHidden="0" w:uiPriority="62" w:unhideWhenUsed="0"/>
-    <w:lsdException w:name="Medium Shading 1 Accent 6" w:semiHidden="0" w:uiPriority="63" w:unhideWhenUsed="0"/>
-    <w:lsdException w:name="Medium Shading 2 Accent 6" w:semiHidden="0" w:uiPriority="64" w:unhideWhenUsed="0"/>
-    <w:lsdException w:name="Medium List 1 Accent 6" w:semiHidden="0" w:uiPriority="65" w:unhideWhenUsed="0"/>
-    <w:lsdException w:name="Medium List 2 Accent 6" w:semiHidden="0" w:uiPriority="66" w:unhideWhenUsed="0"/>
-    <w:lsdException w:name="Medium Grid 1 Accent 6" w:semiHidden="0" w:uiPriority="67" w:unhideWhenUsed="0"/>
-    <w:lsdException w:name="Medium Grid 2 Accent 6" w:semiHidden="0" w:uiPriority="68" w:unhideWhenUsed="0"/>
-    <w:lsdException w:name="Medium Grid 3 Accent 6" w:semiHidden="0" w:uiPriority="69" w:unhideWhenUsed="0"/>
-    <w:lsdException w:name="Dark List Accent 6" w:semiHidden="0" w:uiPriority="70" w:unhideWhenUsed="0"/>
-    <w:lsdException w:name="Colorful Shading Accent 6" w:semiHidden="0" w:uiPriority="71" w:unhideWhenUsed="0"/>
-    <w:lsdException w:name="Colorful List Accent 6" w:semiHidden="0" w:uiPriority="72" w:unhideWhenUsed="0"/>
-    <w:lsdException w:name="Colorful Grid Accent 6" w:semiHidden="0" w:uiPriority="73" w:unhideWhenUsed="0"/>
-    <w:lsdException w:name="Subtle Emphasis" w:semiHidden="0" w:uiPriority="19" w:unhideWhenUsed="0" w:qFormat="1"/>
-    <w:lsdException w:name="Intense Emphasis" w:semiHidden="0" w:uiPriority="21" w:unhideWhenUsed="0" w:qFormat="1"/>
-    <w:lsdException w:name="Subtle Reference" w:semiHidden="0" w:uiPriority="31" w:unhideWhenUsed="0" w:qFormat="1"/>
-    <w:lsdException w:name="Intense Reference" w:semiHidden="0" w:uiPriority="32" w:unhideWhenUsed="0" w:qFormat="1"/>
-    <w:lsdException w:name="Book Title" w:semiHidden="0" w:uiPriority="33" w:unhideWhenUsed="0" w:qFormat="1"/>
-    <w:lsdException w:name="Bibliography" w:uiPriority="37"/>
-    <w:lsdException w:name="TOC Heading" w:uiPriority="39" w:qFormat="1"/>
+  <w:latentStyles w:defLockedState="0" w:defUIPriority="0" w:defSemiHidden="0" w:defUnhideWhenUsed="0" w:defQFormat="0" w:count="371">
+    <w:lsdException w:name="Normal" w:qFormat="1"/>
+    <w:lsdException w:name="heading 1" w:qFormat="1"/>
+    <w:lsdException w:name="heading 2" w:qFormat="1"/>
+    <w:lsdException w:name="heading 3" w:semiHidden="1" w:unhideWhenUsed="1" w:qFormat="1"/>
+    <w:lsdException w:name="heading 4" w:semiHidden="1" w:unhideWhenUsed="1" w:qFormat="1"/>
+    <w:lsdException w:name="heading 5" w:semiHidden="1" w:unhideWhenUsed="1" w:qFormat="1"/>
+    <w:lsdException w:name="heading 6" w:semiHidden="1" w:unhideWhenUsed="1" w:qFormat="1"/>
+    <w:lsdException w:name="heading 7" w:semiHidden="1" w:unhideWhenUsed="1" w:qFormat="1"/>
+    <w:lsdException w:name="heading 8" w:semiHidden="1" w:unhideWhenUsed="1" w:qFormat="1"/>
+    <w:lsdException w:name="heading 9" w:semiHidden="1" w:unhideWhenUsed="1" w:qFormat="1"/>
+    <w:lsdException w:name="index 1" w:semiHidden="1" w:unhideWhenUsed="1"/>
+    <w:lsdException w:name="index 2" w:semiHidden="1" w:unhideWhenUsed="1"/>
+    <w:lsdException w:name="index 3" w:semiHidden="1" w:unhideWhenUsed="1"/>
+    <w:lsdException w:name="index 4" w:semiHidden="1" w:unhideWhenUsed="1"/>
+    <w:lsdException w:name="index 5" w:semiHidden="1" w:unhideWhenUsed="1"/>
+    <w:lsdException w:name="index 6" w:semiHidden="1" w:unhideWhenUsed="1"/>
+    <w:lsdException w:name="index 7" w:semiHidden="1" w:unhideWhenUsed="1"/>
+    <w:lsdException w:name="index 8" w:semiHidden="1" w:unhideWhenUsed="1"/>
+    <w:lsdException w:name="index 9" w:semiHidden="1" w:unhideWhenUsed="1"/>
+    <w:lsdException w:name="toc 1" w:semiHidden="1" w:uiPriority="39" w:unhideWhenUsed="1"/>
+    <w:lsdException w:name="toc 2" w:semiHidden="1" w:uiPriority="39" w:unhideWhenUsed="1"/>
+    <w:lsdException w:name="toc 3" w:semiHidden="1" w:uiPriority="39" w:unhideWhenUsed="1"/>
+    <w:lsdException w:name="toc 4" w:semiHidden="1" w:unhideWhenUsed="1"/>
+    <w:lsdException w:name="toc 5" w:semiHidden="1" w:unhideWhenUsed="1"/>
+    <w:lsdException w:name="toc 6" w:semiHidden="1" w:unhideWhenUsed="1"/>
+    <w:lsdException w:name="toc 7" w:semiHidden="1" w:unhideWhenUsed="1"/>
+    <w:lsdException w:name="toc 8" w:semiHidden="1" w:unhideWhenUsed="1"/>
+    <w:lsdException w:name="toc 9" w:semiHidden="1" w:unhideWhenUsed="1"/>
+    <w:lsdException w:name="Normal Indent" w:semiHidden="1" w:unhideWhenUsed="1"/>
+    <w:lsdException w:name="footnote text" w:semiHidden="1" w:unhideWhenUsed="1"/>
+    <w:lsdException w:name="annotation text" w:semiHidden="1" w:unhideWhenUsed="1"/>
+    <w:lsdException w:name="header" w:semiHidden="1" w:unhideWhenUsed="1"/>
+    <w:lsdException w:name="footer" w:semiHidden="1" w:unhideWhenUsed="1"/>
+    <w:lsdException w:name="index heading" w:semiHidden="1" w:unhideWhenUsed="1"/>
+    <w:lsdException w:name="caption" w:semiHidden="1" w:unhideWhenUsed="1" w:qFormat="1"/>
+    <w:lsdException w:name="table of figures" w:semiHidden="1" w:unhideWhenUsed="1"/>
+    <w:lsdException w:name="envelope address" w:semiHidden="1" w:unhideWhenUsed="1"/>
+    <w:lsdException w:name="envelope return" w:semiHidden="1" w:unhideWhenUsed="1"/>
+    <w:lsdException w:name="footnote reference" w:semiHidden="1" w:unhideWhenUsed="1"/>
+    <w:lsdException w:name="annotation reference" w:semiHidden="1" w:unhideWhenUsed="1"/>
+    <w:lsdException w:name="line number" w:semiHidden="1" w:unhideWhenUsed="1"/>
+    <w:lsdException w:name="page number" w:semiHidden="1" w:unhideWhenUsed="1"/>
+    <w:lsdException w:name="endnote reference" w:semiHidden="1" w:unhideWhenUsed="1"/>
+    <w:lsdException w:name="endnote text" w:semiHidden="1" w:unhideWhenUsed="1"/>
+    <w:lsdException w:name="table of authorities" w:semiHidden="1" w:unhideWhenUsed="1"/>
+    <w:lsdException w:name="toa heading" w:semiHidden="1" w:unhideWhenUsed="1"/>
+    <w:lsdException w:name="List" w:semiHidden="1" w:unhideWhenUsed="1"/>
+    <w:lsdException w:name="List 2" w:semiHidden="1" w:unhideWhenUsed="1"/>
+    <w:lsdException w:name="List 3" w:semiHidden="1" w:unhideWhenUsed="1"/>
+    <w:lsdException w:name="List 4" w:semiHidden="1" w:unhideWhenUsed="1"/>
+    <w:lsdException w:name="List 5" w:semiHidden="1" w:unhideWhenUsed="1"/>
+    <w:lsdException w:name="List Bullet 2" w:semiHidden="1" w:unhideWhenUsed="1"/>
+    <w:lsdException w:name="List Bullet 3" w:semiHidden="1" w:unhideWhenUsed="1"/>
+    <w:lsdException w:name="List Bullet 4" w:semiHidden="1" w:unhideWhenUsed="1"/>
+    <w:lsdException w:name="List Bullet 5" w:semiHidden="1" w:unhideWhenUsed="1"/>
+    <w:lsdException w:name="List Number 2" w:semiHidden="1" w:unhideWhenUsed="1"/>
+    <w:lsdException w:name="List Number 3" w:semiHidden="1" w:unhideWhenUsed="1"/>
+    <w:lsdException w:name="List Number 4" w:semiHidden="1" w:unhideWhenUsed="1"/>
+    <w:lsdException w:name="List Number 5" w:semiHidden="1" w:unhideWhenUsed="1"/>
+    <w:lsdException w:name="Title" w:qFormat="1"/>
+    <w:lsdException w:name="Closing" w:semiHidden="1" w:unhideWhenUsed="1"/>
+    <w:lsdException w:name="Signature" w:semiHidden="1" w:unhideWhenUsed="1"/>
+    <w:lsdException w:name="Default Paragraph Font" w:semiHidden="1" w:unhideWhenUsed="1"/>
+    <w:lsdException w:name="Body Text" w:semiHidden="1" w:unhideWhenUsed="1"/>
+    <w:lsdException w:name="Body Text Indent" w:semiHidden="1" w:unhideWhenUsed="1"/>
+    <w:lsdException w:name="List Continue" w:semiHidden="1" w:unhideWhenUsed="1"/>
+    <w:lsdException w:name="List Continue 2" w:semiHidden="1" w:unhideWhenUsed="1"/>
+    <w:lsdException w:name="Subtitle" w:qFormat="1"/>
+    <w:lsdException w:name="Salutation" w:semiHidden="1" w:unhideWhenUsed="1"/>
+    <w:lsdException w:name="Date" w:semiHidden="1" w:unhideWhenUsed="1"/>
+    <w:lsdException w:name="Body Text First Indent" w:semiHidden="1" w:unhideWhenUsed="1"/>
+    <w:lsdException w:name="Body Text First Indent 2" w:semiHidden="1" w:unhideWhenUsed="1"/>
+    <w:lsdException w:name="Note Heading" w:semiHidden="1" w:unhideWhenUsed="1"/>
+    <w:lsdException w:name="Body Text 2" w:semiHidden="1" w:unhideWhenUsed="1"/>
+    <w:lsdException w:name="Body Text 3" w:semiHidden="1" w:unhideWhenUsed="1"/>
+    <w:lsdException w:name="Body Text Indent 2" w:semiHidden="1" w:unhideWhenUsed="1"/>
+    <w:lsdException w:name="Body Text Indent 3" w:semiHidden="1" w:unhideWhenUsed="1"/>
+    <w:lsdException w:name="Block Text" w:semiHidden="1" w:unhideWhenUsed="1"/>
+    <w:lsdException w:name="Hyperlink" w:semiHidden="1" w:uiPriority="99" w:unhideWhenUsed="1"/>
+    <w:lsdException w:name="FollowedHyperlink" w:semiHidden="1" w:unhideWhenUsed="1"/>
+    <w:lsdException w:name="Strong" w:qFormat="1"/>
+    <w:lsdException w:name="Emphasis" w:qFormat="1"/>
+    <w:lsdException w:name="Document Map" w:semiHidden="1" w:unhideWhenUsed="1"/>
+    <w:lsdException w:name="Plain Text" w:semiHidden="1" w:unhideWhenUsed="1"/>
+    <w:lsdException w:name="E-mail Signature" w:semiHidden="1" w:unhideWhenUsed="1"/>
+    <w:lsdException w:name="HTML Top of Form" w:semiHidden="1" w:unhideWhenUsed="1"/>
+    <w:lsdException w:name="HTML Bottom of Form" w:semiHidden="1" w:unhideWhenUsed="1"/>
+    <w:lsdException w:name="Normal (Web)" w:semiHidden="1" w:uiPriority="99" w:unhideWhenUsed="1"/>
+    <w:lsdException w:name="HTML Acronym" w:semiHidden="1" w:unhideWhenUsed="1"/>
+    <w:lsdException w:name="HTML Address" w:semiHidden="1" w:unhideWhenUsed="1"/>
+    <w:lsdException w:name="HTML Cite" w:semiHidden="1" w:unhideWhenUsed="1"/>
+    <w:lsdException w:name="HTML Code" w:semiHidden="1" w:unhideWhenUsed="1"/>
+    <w:lsdException w:name="HTML Definition" w:semiHidden="1" w:unhideWhenUsed="1"/>
+    <w:lsdException w:name="HTML Keyboard" w:semiHidden="1" w:unhideWhenUsed="1"/>
+    <w:lsdException w:name="HTML Preformatted" w:semiHidden="1" w:unhideWhenUsed="1"/>
+    <w:lsdException w:name="HTML Sample" w:semiHidden="1" w:unhideWhenUsed="1"/>
+    <w:lsdException w:name="HTML Typewriter" w:semiHidden="1" w:unhideWhenUsed="1"/>
+    <w:lsdException w:name="HTML Variable" w:semiHidden="1" w:unhideWhenUsed="1"/>
+    <w:lsdException w:name="Normal Table" w:semiHidden="1" w:unhideWhenUsed="1"/>
+    <w:lsdException w:name="annotation subject" w:semiHidden="1" w:unhideWhenUsed="1"/>
+    <w:lsdException w:name="No List" w:semiHidden="1" w:unhideWhenUsed="1"/>
+    <w:lsdException w:name="Outline List 1" w:semiHidden="1" w:unhideWhenUsed="1"/>
+    <w:lsdException w:name="Outline List 2" w:semiHidden="1" w:unhideWhenUsed="1"/>
+    <w:lsdException w:name="Outline List 3" w:semiHidden="1" w:unhideWhenUsed="1"/>
+    <w:lsdException w:name="Table Simple 1" w:semiHidden="1" w:unhideWhenUsed="1"/>
+    <w:lsdException w:name="Table Simple 2" w:semiHidden="1" w:unhideWhenUsed="1"/>
+    <w:lsdException w:name="Table Simple 3" w:semiHidden="1" w:unhideWhenUsed="1"/>
+    <w:lsdException w:name="Table Classic 1" w:semiHidden="1" w:unhideWhenUsed="1"/>
+    <w:lsdException w:name="Table Classic 2" w:semiHidden="1" w:unhideWhenUsed="1"/>
+    <w:lsdException w:name="Table Classic 3" w:semiHidden="1" w:unhideWhenUsed="1"/>
+    <w:lsdException w:name="Table Classic 4" w:semiHidden="1" w:unhideWhenUsed="1"/>
+    <w:lsdException w:name="Table Colorful 1" w:semiHidden="1" w:unhideWhenUsed="1"/>
+    <w:lsdException w:name="Table Colorful 2" w:semiHidden="1" w:unhideWhenUsed="1"/>
+    <w:lsdException w:name="Table Colorful 3" w:semiHidden="1" w:unhideWhenUsed="1"/>
+    <w:lsdException w:name="Table Columns 1" w:semiHidden="1" w:unhideWhenUsed="1"/>
+    <w:lsdException w:name="Table Columns 2" w:semiHidden="1" w:unhideWhenUsed="1"/>
+    <w:lsdException w:name="Table Columns 3" w:semiHidden="1" w:unhideWhenUsed="1"/>
+    <w:lsdException w:name="Table Columns 4" w:semiHidden="1" w:unhideWhenUsed="1"/>
+    <w:lsdException w:name="Table Columns 5" w:semiHidden="1" w:unhideWhenUsed="1"/>
+    <w:lsdException w:name="Table Grid 1" w:semiHidden="1" w:unhideWhenUsed="1"/>
+    <w:lsdException w:name="Table Grid 2" w:semiHidden="1" w:unhideWhenUsed="1"/>
+    <w:lsdException w:name="Table Grid 3" w:semiHidden="1" w:unhideWhenUsed="1"/>
+    <w:lsdException w:name="Table Grid 4" w:semiHidden="1" w:unhideWhenUsed="1"/>
+    <w:lsdException w:name="Table Grid 5" w:semiHidden="1" w:unhideWhenUsed="1"/>
+    <w:lsdException w:name="Table Grid 6" w:semiHidden="1" w:unhideWhenUsed="1"/>
+    <w:lsdException w:name="Table Grid 7" w:semiHidden="1" w:unhideWhenUsed="1"/>
+    <w:lsdException w:name="Table Grid 8" w:semiHidden="1" w:unhideWhenUsed="1"/>
+    <w:lsdException w:name="Table List 1" w:semiHidden="1" w:unhideWhenUsed="1"/>
+    <w:lsdException w:name="Table List 2" w:semiHidden="1" w:unhideWhenUsed="1"/>
+    <w:lsdException w:name="Table List 3" w:semiHidden="1" w:unhideWhenUsed="1"/>
+    <w:lsdException w:name="Table List 4" w:semiHidden="1" w:unhideWhenUsed="1"/>
+    <w:lsdException w:name="Table List 5" w:semiHidden="1" w:unhideWhenUsed="1"/>
+    <w:lsdException w:name="Table List 6" w:semiHidden="1" w:unhideWhenUsed="1"/>
+    <w:lsdException w:name="Table List 7" w:semiHidden="1" w:unhideWhenUsed="1"/>
+    <w:lsdException w:name="Table List 8" w:semiHidden="1" w:unhideWhenUsed="1"/>
+    <w:lsdException w:name="Table 3D effects 1" w:semiHidden="1" w:unhideWhenUsed="1"/>
+    <w:lsdException w:name="Table 3D effects 2" w:semiHidden="1" w:unhideWhenUsed="1"/>
+    <w:lsdException w:name="Table 3D effects 3" w:semiHidden="1" w:unhideWhenUsed="1"/>
+    <w:lsdException w:name="Table Contemporary" w:semiHidden="1" w:unhideWhenUsed="1"/>
+    <w:lsdException w:name="Table Elegant" w:semiHidden="1" w:unhideWhenUsed="1"/>
+    <w:lsdException w:name="Table Professional" w:semiHidden="1" w:unhideWhenUsed="1"/>
+    <w:lsdException w:name="Table Subtle 1" w:semiHidden="1" w:unhideWhenUsed="1"/>
+    <w:lsdException w:name="Table Subtle 2" w:semiHidden="1" w:unhideWhenUsed="1"/>
+    <w:lsdException w:name="Table Web 1" w:semiHidden="1" w:unhideWhenUsed="1"/>
+    <w:lsdException w:name="Table Web 2" w:semiHidden="1" w:unhideWhenUsed="1"/>
+    <w:lsdException w:name="Table Web 3" w:semiHidden="1" w:unhideWhenUsed="1"/>
+    <w:lsdException w:name="Balloon Text" w:semiHidden="1" w:unhideWhenUsed="1"/>
+    <w:lsdException w:name="Table Theme" w:semiHidden="1" w:unhideWhenUsed="1"/>
+    <w:lsdException w:name="Placeholder Text" w:semiHidden="1" w:uiPriority="99"/>
+    <w:lsdException w:name="No Spacing" w:uiPriority="1" w:qFormat="1"/>
+    <w:lsdException w:name="Light Shading" w:uiPriority="60"/>
+    <w:lsdException w:name="Light List" w:uiPriority="61"/>
+    <w:lsdException w:name="Light Grid" w:uiPriority="62"/>
+    <w:lsdException w:name="Medium Shading 1" w:uiPriority="63"/>
+    <w:lsdException w:name="Medium Shading 2" w:uiPriority="64"/>
+    <w:lsdException w:name="Medium List 1" w:uiPriority="65"/>
+    <w:lsdException w:name="Medium List 2" w:uiPriority="66"/>
+    <w:lsdException w:name="Medium Grid 1" w:uiPriority="67"/>
+    <w:lsdException w:name="Medium Grid 2" w:uiPriority="68"/>
+    <w:lsdException w:name="Medium Grid 3" w:uiPriority="69"/>
+    <w:lsdException w:name="Dark List" w:uiPriority="70"/>
+    <w:lsdException w:name="Colorful Shading" w:uiPriority="71"/>
+    <w:lsdException w:name="Colorful List" w:uiPriority="72"/>
+    <w:lsdException w:name="Colorful Grid" w:uiPriority="73"/>
+    <w:lsdException w:name="Light Shading Accent 1" w:uiPriority="60"/>
+    <w:lsdException w:name="Light List Accent 1" w:uiPriority="61"/>
+    <w:lsdException w:name="Light Grid Accent 1" w:uiPriority="62"/>
+    <w:lsdException w:name="Medium Shading 1 Accent 1" w:uiPriority="63"/>
+    <w:lsdException w:name="Medium Shading 2 Accent 1" w:uiPriority="64"/>
+    <w:lsdException w:name="Medium List 1 Accent 1" w:uiPriority="65"/>
+    <w:lsdException w:name="Revision" w:semiHidden="1" w:uiPriority="99"/>
+    <w:lsdException w:name="List Paragraph" w:qFormat="1"/>
+    <w:lsdException w:name="Quote" w:uiPriority="29" w:qFormat="1"/>
+    <w:lsdException w:name="Intense Quote" w:uiPriority="30" w:qFormat="1"/>
+    <w:lsdException w:name="Medium List 2 Accent 1" w:uiPriority="66"/>
+    <w:lsdException w:name="Medium Grid 1 Accent 1" w:uiPriority="67"/>
+    <w:lsdException w:name="Medium Grid 2 Accent 1" w:uiPriority="68"/>
+    <w:lsdException w:name="Medium Grid 3 Accent 1" w:uiPriority="69"/>
+    <w:lsdException w:name="Dark List Accent 1" w:uiPriority="70"/>
+    <w:lsdException w:name="Colorful Shading Accent 1" w:uiPriority="71"/>
+    <w:lsdException w:name="Colorful List Accent 1" w:uiPriority="72"/>
+    <w:lsdException w:name="Colorful Grid Accent 1" w:uiPriority="73"/>
+    <w:lsdException w:name="Light Shading Accent 2" w:uiPriority="60"/>
+    <w:lsdException w:name="Light List Accent 2" w:uiPriority="61"/>
+    <w:lsdException w:name="Light Grid Accent 2" w:uiPriority="62"/>
+    <w:lsdException w:name="Medium Shading 1 Accent 2" w:uiPriority="63"/>
+    <w:lsdException w:name="Medium Shading 2 Accent 2" w:uiPriority="64"/>
+    <w:lsdException w:name="Medium List 1 Accent 2" w:uiPriority="65"/>
+    <w:lsdException w:name="Medium List 2 Accent 2" w:uiPriority="66"/>
+    <w:lsdException w:name="Medium Grid 1 Accent 2" w:uiPriority="67"/>
+    <w:lsdException w:name="Medium Grid 2 Accent 2" w:uiPriority="68"/>
+    <w:lsdException w:name="Medium Grid 3 Accent 2" w:uiPriority="69"/>
+    <w:lsdException w:name="Dark List Accent 2" w:uiPriority="70"/>
+    <w:lsdException w:name="Colorful Shading Accent 2" w:uiPriority="71"/>
+    <w:lsdException w:name="Colorful List Accent 2" w:uiPriority="72"/>
+    <w:lsdException w:name="Colorful Grid Accent 2" w:uiPriority="73"/>
+    <w:lsdException w:name="Light Shading Accent 3" w:uiPriority="60"/>
+    <w:lsdException w:name="Light List Accent 3" w:uiPriority="61"/>
+    <w:lsdException w:name="Light Grid Accent 3" w:uiPriority="62"/>
+    <w:lsdException w:name="Medium Shading 1 Accent 3" w:uiPriority="63"/>
+    <w:lsdException w:name="Medium Shading 2 Accent 3" w:uiPriority="64"/>
+    <w:lsdException w:name="Medium List 1 Accent 3" w:uiPriority="65"/>
+    <w:lsdException w:name="Medium List 2 Accent 3" w:uiPriority="66"/>
+    <w:lsdException w:name="Medium Grid 1 Accent 3" w:uiPriority="67"/>
+    <w:lsdException w:name="Medium Grid 2 Accent 3" w:uiPriority="68"/>
+    <w:lsdException w:name="Medium Grid 3 Accent 3" w:uiPriority="69"/>
+    <w:lsdException w:name="Dark List Accent 3" w:uiPriority="70"/>
+    <w:lsdException w:name="Colorful Shading Accent 3" w:uiPriority="71"/>
+    <w:lsdException w:name="Colorful List Accent 3" w:uiPriority="72"/>
+    <w:lsdException w:name="Colorful Grid Accent 3" w:uiPriority="73"/>
+    <w:lsdException w:name="Light Shading Accent 4" w:uiPriority="60"/>
+    <w:lsdException w:name="Light List Accent 4" w:uiPriority="61"/>
+    <w:lsdException w:name="Light Grid Accent 4" w:uiPriority="62"/>
+    <w:lsdException w:name="Medium Shading 1 Accent 4" w:uiPriority="63"/>
+    <w:lsdException w:name="Medium Shading 2 Accent 4" w:uiPriority="64"/>
+    <w:lsdException w:name="Medium List 1 Accent 4" w:uiPriority="65"/>
+    <w:lsdException w:name="Medium List 2 Accent 4" w:uiPriority="66"/>
+    <w:lsdException w:name="Medium Grid 1 Accent 4" w:uiPriority="67"/>
+    <w:lsdException w:name="Medium Grid 2 Accent 4" w:uiPriority="68"/>
+    <w:lsdException w:name="Medium Grid 3 Accent 4" w:uiPriority="69"/>
+    <w:lsdException w:name="Dark List Accent 4" w:uiPriority="70"/>
+    <w:lsdException w:name="Colorful Shading Accent 4" w:uiPriority="71"/>
+    <w:lsdException w:name="Colorful List Accent 4" w:uiPriority="72"/>
+    <w:lsdException w:name="Colorful Grid Accent 4" w:uiPriority="73"/>
+    <w:lsdException w:name="Light Shading Accent 5" w:uiPriority="60"/>
+    <w:lsdException w:name="Light List Accent 5" w:uiPriority="61"/>
+    <w:lsdException w:name="Light Grid Accent 5" w:uiPriority="62"/>
+    <w:lsdException w:name="Medium Shading 1 Accent 5" w:uiPriority="63"/>
+    <w:lsdException w:name="Medium Shading 2 Accent 5" w:uiPriority="64"/>
+    <w:lsdException w:name="Medium List 1 Accent 5" w:uiPriority="65"/>
+    <w:lsdException w:name="Medium List 2 Accent 5" w:uiPriority="66"/>
+    <w:lsdException w:name="Medium Grid 1 Accent 5" w:uiPriority="67"/>
+    <w:lsdException w:name="Medium Grid 2 Accent 5" w:uiPriority="68"/>
+    <w:lsdException w:name="Medium Grid 3 Accent 5" w:uiPriority="69"/>
+    <w:lsdException w:name="Dark List Accent 5" w:uiPriority="70"/>
+    <w:lsdException w:name="Colorful Shading Accent 5" w:uiPriority="71"/>
+    <w:lsdException w:name="Colorful List Accent 5" w:uiPriority="72"/>
+    <w:lsdException w:name="Colorful Grid Accent 5" w:uiPriority="73"/>
+    <w:lsdException w:name="Light Shading Accent 6" w:uiPriority="60"/>
+    <w:lsdException w:name="Light List Accent 6" w:uiPriority="61"/>
+    <w:lsdException w:name="Light Grid Accent 6" w:uiPriority="62"/>
+    <w:lsdException w:name="Medium Shading 1 Accent 6" w:uiPriority="63"/>
+    <w:lsdException w:name="Medium Shading 2 Accent 6" w:uiPriority="64"/>
+    <w:lsdException w:name="Medium List 1 Accent 6" w:uiPriority="65"/>
+    <w:lsdException w:name="Medium List 2 Accent 6" w:uiPriority="66"/>
+    <w:lsdException w:name="Medium Grid 1 Accent 6" w:uiPriority="67"/>
+    <w:lsdException w:name="Medium Grid 2 Accent 6" w:uiPriority="68"/>
+    <w:lsdException w:name="Medium Grid 3 Accent 6" w:uiPriority="69"/>
+    <w:lsdException w:name="Dark List Accent 6" w:uiPriority="70"/>
+    <w:lsdException w:name="Colorful Shading Accent 6" w:uiPriority="71"/>
+    <w:lsdException w:name="Colorful List Accent 6" w:uiPriority="72"/>
+    <w:lsdException w:name="Colorful Grid Accent 6" w:uiPriority="73"/>
+    <w:lsdException w:name="Subtle Emphasis" w:uiPriority="19" w:qFormat="1"/>
+    <w:lsdException w:name="Intense Emphasis" w:uiPriority="21" w:qFormat="1"/>
+    <w:lsdException w:name="Subtle Reference" w:uiPriority="31" w:qFormat="1"/>
+    <w:lsdException w:name="Intense Reference" w:uiPriority="32" w:qFormat="1"/>
+    <w:lsdException w:name="Book Title" w:uiPriority="33" w:qFormat="1"/>
+    <w:lsdException w:name="Bibliography" w:semiHidden="1" w:uiPriority="37" w:unhideWhenUsed="1"/>
+    <w:lsdException w:name="TOC Heading" w:semiHidden="1" w:uiPriority="39" w:unhideWhenUsed="1" w:qFormat="1"/>
+    <w:lsdException w:name="Plain Table 1" w:uiPriority="41"/>
+    <w:lsdException w:name="Plain Table 2" w:uiPriority="42"/>
+    <w:lsdException w:name="Plain Table 3" w:uiPriority="43"/>
+    <w:lsdException w:name="Plain Table 4" w:uiPriority="44"/>
+    <w:lsdException w:name="Plain Table 5" w:uiPriority="45"/>
+    <w:lsdException w:name="Grid Table Light" w:uiPriority="40"/>
+    <w:lsdException w:name="Grid Table 1 Light" w:uiPriority="46"/>
+    <w:lsdException w:name="Grid Table 2" w:uiPriority="47"/>
+    <w:lsdException w:name="Grid Table 3" w:uiPriority="48"/>
+    <w:lsdException w:name="Grid Table 4" w:uiPriority="49"/>
+    <w:lsdException w:name="Grid Table 5 Dark" w:uiPriority="50"/>
+    <w:lsdException w:name="Grid Table 6 Colorful" w:uiPriority="51"/>
+    <w:lsdException w:name="Grid Table 7 Colorful" w:uiPriority="52"/>
+    <w:lsdException w:name="Grid Table 1 Light Accent 1" w:uiPriority="46"/>
+    <w:lsdException w:name="Grid Table 2 Accent 1" w:uiPriority="47"/>
+    <w:lsdException w:name="Grid Table 3 Accent 1" w:uiPriority="48"/>
+    <w:lsdException w:name="Grid Table 4 Accent 1" w:uiPriority="49"/>
+    <w:lsdException w:name="Grid Table 5 Dark Accent 1" w:uiPriority="50"/>
+    <w:lsdException w:name="Grid Table 6 Colorful Accent 1" w:uiPriority="51"/>
+    <w:lsdException w:name="Grid Table 7 Colorful Accent 1" w:uiPriority="52"/>
+    <w:lsdException w:name="Grid Table 1 Light Accent 2" w:uiPriority="46"/>
+    <w:lsdException w:name="Grid Table 2 Accent 2" w:uiPriority="47"/>
+    <w:lsdException w:name="Grid Table 3 Accent 2" w:uiPriority="48"/>
+    <w:lsdException w:name="Grid Table 4 Accent 2" w:uiPriority="49"/>
+    <w:lsdException w:name="Grid Table 5 Dark Accent 2" w:uiPriority="50"/>
+    <w:lsdException w:name="Grid Table 6 Colorful Accent 2" w:uiPriority="51"/>
+    <w:lsdException w:name="Grid Table 7 Colorful Accent 2" w:uiPriority="52"/>
+    <w:lsdException w:name="Grid Table 1 Light Accent 3" w:uiPriority="46"/>
+    <w:lsdException w:name="Grid Table 2 Accent 3" w:uiPriority="47"/>
+    <w:lsdException w:name="Grid Table 3 Accent 3" w:uiPriority="48"/>
+    <w:lsdException w:name="Grid Table 4 Accent 3" w:uiPriority="49"/>
+    <w:lsdException w:name="Grid Table 5 Dark Accent 3" w:uiPriority="50"/>
+    <w:lsdException w:name="Grid Table 6 Colorful Accent 3" w:uiPriority="51"/>
+    <w:lsdException w:name="Grid Table 7 Colorful Accent 3" w:uiPriority="52"/>
+    <w:lsdException w:name="Grid Table 1 Light Accent 4" w:uiPriority="46"/>
+    <w:lsdException w:name="Grid Table 2 Accent 4" w:uiPriority="47"/>
+    <w:lsdException w:name="Grid Table 3 Accent 4" w:uiPriority="48"/>
+    <w:lsdException w:name="Grid Table 4 Accent 4" w:uiPriority="49"/>
+    <w:lsdException w:name="Grid Table 5 Dark Accent 4" w:uiPriority="50"/>
+    <w:lsdException w:name="Grid Table 6 Colorful Accent 4" w:uiPriority="51"/>
+    <w:lsdException w:name="Grid Table 7 Colorful Accent 4" w:uiPriority="52"/>
+    <w:lsdException w:name="Grid Table 1 Light Accent 5" w:uiPriority="46"/>
+    <w:lsdException w:name="Grid Table 2 Accent 5" w:uiPriority="47"/>
+    <w:lsdException w:name="Grid Table 3 Accent 5" w:uiPriority="48"/>
+    <w:lsdException w:name="Grid Table 4 Accent 5" w:uiPriority="49"/>
+    <w:lsdException w:name="Grid Table 5 Dark Accent 5" w:uiPriority="50"/>
+    <w:lsdException w:name="Grid Table 6 Colorful Accent 5" w:uiPriority="51"/>
+    <w:lsdException w:name="Grid Table 7 Colorful Accent 5" w:uiPriority="52"/>
+    <w:lsdException w:name="Grid Table 1 Light Accent 6" w:uiPriority="46"/>
+    <w:lsdException w:name="Grid Table 2 Accent 6" w:uiPriority="47"/>
+    <w:lsdException w:name="Grid Table 3 Accent 6" w:uiPriority="48"/>
+    <w:lsdException w:name="Grid Table 4 Accent 6" w:uiPriority="49"/>
+    <w:lsdException w:name="Grid Table 5 Dark Accent 6" w:uiPriority="50"/>
+    <w:lsdException w:name="Grid Table 6 Colorful Accent 6" w:uiPriority="51"/>
+    <w:lsdException w:name="Grid Table 7 Colorful Accent 6" w:uiPriority="52"/>
+    <w:lsdException w:name="List Table 1 Light" w:uiPriority="46"/>
+    <w:lsdException w:name="List Table 2" w:uiPriority="47"/>
+    <w:lsdException w:name="List Table 3" w:uiPriority="48"/>
+    <w:lsdException w:name="List Table 4" w:uiPriority="49"/>
+    <w:lsdException w:name="List Table 5 Dark" w:uiPriority="50"/>
+    <w:lsdException w:name="List Table 6 Colorful" w:uiPriority="51"/>
+    <w:lsdException w:name="List Table 7 Colorful" w:uiPriority="52"/>
+    <w:lsdException w:name="List Table 1 Light Accent 1" w:uiPriority="46"/>
+    <w:lsdException w:name="List Table 2 Accent 1" w:uiPriority="47"/>
+    <w:lsdException w:name="List Table 3 Accent 1" w:uiPriority="48"/>
+    <w:lsdException w:name="List Table 4 Accent 1" w:uiPriority="49"/>
+    <w:lsdException w:name="List Table 5 Dark Accent 1" w:uiPriority="50"/>
+    <w:lsdException w:name="List Table 6 Colorful Accent 1" w:uiPriority="51"/>
+    <w:lsdException w:name="List Table 7 Colorful Accent 1" w:uiPriority="52"/>
+    <w:lsdException w:name="List Table 1 Light Accent 2" w:uiPriority="46"/>
+    <w:lsdException w:name="List Table 2 Accent 2" w:uiPriority="47"/>
+    <w:lsdException w:name="List Table 3 Accent 2" w:uiPriority="48"/>
+    <w:lsdException w:name="List Table 4 Accent 2" w:uiPriority="49"/>
+    <w:lsdException w:name="List Table 5 Dark Accent 2" w:uiPriority="50"/>
+    <w:lsdException w:name="List Table 6 Colorful Accent 2" w:uiPriority="51"/>
+    <w:lsdException w:name="List Table 7 Colorful Accent 2" w:uiPriority="52"/>
+    <w:lsdException w:name="List Table 1 Light Accent 3" w:uiPriority="46"/>
+    <w:lsdException w:name="List Table 2 Accent 3" w:uiPriority="47"/>
+    <w:lsdException w:name="List Table 3 Accent 3" w:uiPriority="48"/>
+    <w:lsdException w:name="List Table 4 Accent 3" w:uiPriority="49"/>
+    <w:lsdException w:name="List Table 5 Dark Accent 3" w:uiPriority="50"/>
+    <w:lsdException w:name="List Table 6 Colorful Accent 3" w:uiPriority="51"/>
+    <w:lsdException w:name="List Table 7 Colorful Accent 3" w:uiPriority="52"/>
+    <w:lsdException w:name="List Table 1 Light Accent 4" w:uiPriority="46"/>
+    <w:lsdException w:name="List Table 2 Accent 4" w:uiPriority="47"/>
+    <w:lsdException w:name="List Table 3 Accent 4" w:uiPriority="48"/>
+    <w:lsdException w:name="List Table 4 Accent 4" w:uiPriority="49"/>
+    <w:lsdException w:name="List Table 5 Dark Accent 4" w:uiPriority="50"/>
+    <w:lsdException w:name="List Table 6 Colorful Accent 4" w:uiPriority="51"/>
+    <w:lsdException w:name="List Table 7 Colorful Accent 4" w:uiPriority="52"/>
+    <w:lsdException w:name="List Table 1 Light Accent 5" w:uiPriority="46"/>
+    <w:lsdException w:name="List Table 2 Accent 5" w:uiPriority="47"/>
+    <w:lsdException w:name="List Table 3 Accent 5" w:uiPriority="48"/>
+    <w:lsdException w:name="List Table 4 Accent 5" w:uiPriority="49"/>
+    <w:lsdException w:name="List Table 5 Dark Accent 5" w:uiPriority="50"/>
+    <w:lsdException w:name="List Table 6 Colorful Accent 5" w:uiPriority="51"/>
+    <w:lsdException w:name="List Table 7 Colorful Accent 5" w:uiPriority="52"/>
+    <w:lsdException w:name="List Table 1 Light Accent 6" w:uiPriority="46"/>
+    <w:lsdException w:name="List Table 2 Accent 6" w:uiPriority="47"/>
+    <w:lsdException w:name="List Table 3 Accent 6" w:uiPriority="48"/>
+    <w:lsdException w:name="List Table 4 Accent 6" w:uiPriority="49"/>
+    <w:lsdException w:name="List Table 5 Dark Accent 6" w:uiPriority="50"/>
+    <w:lsdException w:name="List Table 6 Colorful Accent 6" w:uiPriority="51"/>
+    <w:lsdException w:name="List Table 7 Colorful Accent 6" w:uiPriority="52"/>
   </w:latentStyles>
   <w:style w:type="paragraph" w:default="1" w:styleId="Normal">
     <w:name w:val="Normal"/>
@@ -8194,7 +8774,6 @@
     </w:rPr>
     <w:tblPr>
       <w:tblStyleRowBandSize w:val="1"/>
-      <w:tblInd w:w="0" w:type="dxa"/>
       <w:tblBorders>
         <w:top w:val="single" w:sz="4" w:space="0" w:color="6F97C7"/>
         <w:left w:val="single" w:sz="4" w:space="0" w:color="6F97C7"/>
@@ -8204,9 +8783,7 @@
         <w:insideV w:val="single" w:sz="4" w:space="0" w:color="6F97C7"/>
       </w:tblBorders>
       <w:tblCellMar>
-        <w:top w:w="0" w:type="dxa"/>
         <w:left w:w="115" w:type="dxa"/>
-        <w:bottom w:w="0" w:type="dxa"/>
         <w:right w:w="115" w:type="dxa"/>
       </w:tblCellMar>
     </w:tblPr>
@@ -8357,7 +8934,6 @@
     <w:tblPr>
       <w:tblStyleRowBandSize w:val="1"/>
       <w:tblStyleColBandSize w:val="1"/>
-      <w:tblInd w:w="0" w:type="dxa"/>
       <w:tblBorders>
         <w:top w:val="single" w:sz="4" w:space="0" w:color="E5B8B7" w:themeColor="accent2" w:themeTint="66"/>
         <w:left w:val="single" w:sz="4" w:space="0" w:color="E5B8B7" w:themeColor="accent2" w:themeTint="66"/>
@@ -8366,12 +8942,6 @@
         <w:insideH w:val="single" w:sz="4" w:space="0" w:color="E5B8B7" w:themeColor="accent2" w:themeTint="66"/>
         <w:insideV w:val="single" w:sz="4" w:space="0" w:color="E5B8B7" w:themeColor="accent2" w:themeTint="66"/>
       </w:tblBorders>
-      <w:tblCellMar>
-        <w:top w:w="0" w:type="dxa"/>
-        <w:left w:w="108" w:type="dxa"/>
-        <w:bottom w:w="0" w:type="dxa"/>
-        <w:right w:w="108" w:type="dxa"/>
-      </w:tblCellMar>
     </w:tblPr>
     <w:tblStylePr w:type="firstRow">
       <w:rPr>
@@ -8446,7 +9016,6 @@
     <w:tblPr>
       <w:tblStyleRowBandSize w:val="1"/>
       <w:tblStyleColBandSize w:val="1"/>
-      <w:tblInd w:w="0" w:type="dxa"/>
       <w:tblBorders>
         <w:top w:val="single" w:sz="4" w:space="0" w:color="999999" w:themeColor="text1" w:themeTint="66"/>
         <w:left w:val="single" w:sz="4" w:space="0" w:color="999999" w:themeColor="text1" w:themeTint="66"/>
@@ -8455,12 +9024,6 @@
         <w:insideH w:val="single" w:sz="4" w:space="0" w:color="999999" w:themeColor="text1" w:themeTint="66"/>
         <w:insideV w:val="single" w:sz="4" w:space="0" w:color="999999" w:themeColor="text1" w:themeTint="66"/>
       </w:tblBorders>
-      <w:tblCellMar>
-        <w:top w:w="0" w:type="dxa"/>
-        <w:left w:w="108" w:type="dxa"/>
-        <w:bottom w:w="0" w:type="dxa"/>
-        <w:right w:w="108" w:type="dxa"/>
-      </w:tblCellMar>
     </w:tblPr>
     <w:tblStylePr w:type="firstRow">
       <w:rPr>
@@ -8526,7 +9089,6 @@
     <w:basedOn w:val="TableNormal"/>
     <w:rsid w:val="003E6FB7"/>
     <w:tblPr>
-      <w:tblInd w:w="0" w:type="dxa"/>
       <w:tblBorders>
         <w:top w:val="single" w:sz="4" w:space="0" w:color="auto"/>
         <w:left w:val="single" w:sz="4" w:space="0" w:color="auto"/>
@@ -8535,12 +9097,6 @@
         <w:insideH w:val="single" w:sz="4" w:space="0" w:color="auto"/>
         <w:insideV w:val="single" w:sz="4" w:space="0" w:color="auto"/>
       </w:tblBorders>
-      <w:tblCellMar>
-        <w:top w:w="0" w:type="dxa"/>
-        <w:left w:w="108" w:type="dxa"/>
-        <w:bottom w:w="0" w:type="dxa"/>
-        <w:right w:w="108" w:type="dxa"/>
-      </w:tblCellMar>
     </w:tblPr>
   </w:style>
   <w:style w:type="table" w:customStyle="1" w:styleId="GridTable4-Accent11">
@@ -8551,7 +9107,6 @@
     <w:tblPr>
       <w:tblStyleRowBandSize w:val="1"/>
       <w:tblStyleColBandSize w:val="1"/>
-      <w:tblInd w:w="0" w:type="dxa"/>
       <w:tblBorders>
         <w:top w:val="single" w:sz="4" w:space="0" w:color="95B3D7" w:themeColor="accent1" w:themeTint="99"/>
         <w:left w:val="single" w:sz="4" w:space="0" w:color="95B3D7" w:themeColor="accent1" w:themeTint="99"/>
@@ -8560,1342 +9115,6 @@
         <w:insideH w:val="single" w:sz="4" w:space="0" w:color="95B3D7" w:themeColor="accent1" w:themeTint="99"/>
         <w:insideV w:val="single" w:sz="4" w:space="0" w:color="95B3D7" w:themeColor="accent1" w:themeTint="99"/>
       </w:tblBorders>
-      <w:tblCellMar>
-        <w:top w:w="0" w:type="dxa"/>
-        <w:left w:w="108" w:type="dxa"/>
-        <w:bottom w:w="0" w:type="dxa"/>
-        <w:right w:w="108" w:type="dxa"/>
-      </w:tblCellMar>
-    </w:tblPr>
-    <w:tblStylePr w:type="firstRow">
-      <w:rPr>
-        <w:b/>
-        <w:bCs/>
-        <w:color w:val="FFFFFF" w:themeColor="background1"/>
-      </w:rPr>
-      <w:tblPr/>
-      <w:tcPr>
-        <w:tcBorders>
-          <w:top w:val="single" w:sz="4" w:space="0" w:color="4F81BD" w:themeColor="accent1"/>
-          <w:left w:val="single" w:sz="4" w:space="0" w:color="4F81BD" w:themeColor="accent1"/>
-          <w:bottom w:val="single" w:sz="4" w:space="0" w:color="4F81BD" w:themeColor="accent1"/>
-          <w:right w:val="single" w:sz="4" w:space="0" w:color="4F81BD" w:themeColor="accent1"/>
-          <w:insideH w:val="nil"/>
-          <w:insideV w:val="nil"/>
-        </w:tcBorders>
-        <w:shd w:val="clear" w:color="auto" w:fill="4F81BD" w:themeFill="accent1"/>
-      </w:tcPr>
-    </w:tblStylePr>
-    <w:tblStylePr w:type="lastRow">
-      <w:rPr>
-        <w:b/>
-        <w:bCs/>
-      </w:rPr>
-      <w:tblPr/>
-      <w:tcPr>
-        <w:tcBorders>
-          <w:top w:val="double" w:sz="4" w:space="0" w:color="4F81BD" w:themeColor="accent1"/>
-        </w:tcBorders>
-      </w:tcPr>
-    </w:tblStylePr>
-    <w:tblStylePr w:type="firstCol">
-      <w:rPr>
-        <w:b/>
-        <w:bCs/>
-      </w:rPr>
-    </w:tblStylePr>
-    <w:tblStylePr w:type="lastCol">
-      <w:rPr>
-        <w:b/>
-        <w:bCs/>
-      </w:rPr>
-    </w:tblStylePr>
-    <w:tblStylePr w:type="band1Vert">
-      <w:tblPr/>
-      <w:tcPr>
-        <w:shd w:val="clear" w:color="auto" w:fill="DBE5F1" w:themeFill="accent1" w:themeFillTint="33"/>
-      </w:tcPr>
-    </w:tblStylePr>
-    <w:tblStylePr w:type="band1Horz">
-      <w:tblPr/>
-      <w:tcPr>
-        <w:shd w:val="clear" w:color="auto" w:fill="DBE5F1" w:themeFill="accent1" w:themeFillTint="33"/>
-      </w:tcPr>
-    </w:tblStylePr>
-  </w:style>
-  <w:style w:type="paragraph" w:styleId="Title">
-    <w:name w:val="Title"/>
-    <w:basedOn w:val="Normal"/>
-    <w:next w:val="Normal"/>
-    <w:link w:val="TitleChar"/>
-    <w:qFormat/>
-    <w:rsid w:val="006F11C9"/>
-    <w:pPr>
-      <w:spacing w:after="0" w:line="240" w:lineRule="auto"/>
-      <w:contextualSpacing/>
-    </w:pPr>
-    <w:rPr>
-      <w:rFonts w:asciiTheme="majorHAnsi" w:eastAsiaTheme="majorEastAsia" w:hAnsiTheme="majorHAnsi" w:cs="Mangal"/>
-      <w:spacing w:val="-10"/>
-      <w:kern w:val="28"/>
-      <w:sz w:val="56"/>
-      <w:szCs w:val="50"/>
-    </w:rPr>
-  </w:style>
-  <w:style w:type="character" w:customStyle="1" w:styleId="TitleChar">
-    <w:name w:val="Title Char"/>
-    <w:basedOn w:val="DefaultParagraphFont"/>
-    <w:link w:val="Title"/>
-    <w:rsid w:val="006F11C9"/>
-    <w:rPr>
-      <w:rFonts w:asciiTheme="majorHAnsi" w:eastAsiaTheme="majorEastAsia" w:hAnsiTheme="majorHAnsi" w:cs="Mangal"/>
-      <w:spacing w:val="-10"/>
-      <w:kern w:val="28"/>
-      <w:sz w:val="56"/>
-      <w:szCs w:val="50"/>
-      <w:lang w:eastAsia="hi-IN" w:bidi="hi-IN"/>
-    </w:rPr>
-  </w:style>
-  <w:style w:type="paragraph" w:styleId="Subtitle">
-    <w:name w:val="Subtitle"/>
-    <w:basedOn w:val="Normal"/>
-    <w:next w:val="Normal"/>
-    <w:link w:val="SubtitleChar"/>
-    <w:qFormat/>
-    <w:rsid w:val="006F11C9"/>
-    <w:pPr>
-      <w:numPr>
-        <w:ilvl w:val="1"/>
-      </w:numPr>
-      <w:spacing w:after="160"/>
-    </w:pPr>
-    <w:rPr>
-      <w:rFonts w:asciiTheme="minorHAnsi" w:eastAsiaTheme="minorEastAsia" w:hAnsiTheme="minorHAnsi" w:cs="Mangal"/>
-      <w:color w:val="5A5A5A" w:themeColor="text1" w:themeTint="A5"/>
-      <w:spacing w:val="15"/>
-      <w:sz w:val="22"/>
-    </w:rPr>
-  </w:style>
-  <w:style w:type="character" w:customStyle="1" w:styleId="SubtitleChar">
-    <w:name w:val="Subtitle Char"/>
-    <w:basedOn w:val="DefaultParagraphFont"/>
-    <w:link w:val="Subtitle"/>
-    <w:rsid w:val="006F11C9"/>
-    <w:rPr>
-      <w:rFonts w:asciiTheme="minorHAnsi" w:eastAsiaTheme="minorEastAsia" w:hAnsiTheme="minorHAnsi" w:cs="Mangal"/>
-      <w:color w:val="5A5A5A" w:themeColor="text1" w:themeTint="A5"/>
-      <w:spacing w:val="15"/>
-      <w:sz w:val="22"/>
-      <w:lang w:eastAsia="hi-IN" w:bidi="hi-IN"/>
-    </w:rPr>
-  </w:style>
-</w:styles>
-</file>
-
-<file path=word/stylesWithEffects.xml><?xml version="1.0" encoding="utf-8"?>
-<w:styles xmlns:wpc="http://schemas.microsoft.com/office/word/2010/wordprocessingCanvas" xmlns:mc="http://schemas.openxmlformats.org/markup-compatibility/2006" xmlns:o="urn:schemas-microsoft-com:office:office" xmlns:r="http://schemas.openxmlformats.org/officeDocument/2006/relationships" xmlns:m="http://schemas.openxmlformats.org/officeDocument/2006/math" xmlns:v="urn:schemas-microsoft-com:vml" xmlns:wp14="http://schemas.microsoft.com/office/word/2010/wordprocessingDrawing" xmlns:wp="http://schemas.openxmlformats.org/drawingml/2006/wordprocessingDrawing" xmlns:w10="urn:schemas-microsoft-com:office:word" xmlns:w="http://schemas.openxmlformats.org/wordprocessingml/2006/main" xmlns:w14="http://schemas.microsoft.com/office/word/2010/wordml" xmlns:wpg="http://schemas.microsoft.com/office/word/2010/wordprocessingGroup" xmlns:wpi="http://schemas.microsoft.com/office/word/2010/wordprocessingInk" xmlns:wne="http://schemas.microsoft.com/office/word/2006/wordml" xmlns:wps="http://schemas.microsoft.com/office/word/2010/wordprocessingShape" mc:Ignorable="w14 wp14">
-  <w:docDefaults>
-    <w:rPrDefault>
-      <w:rPr>
-        <w:rFonts w:ascii="Times New Roman" w:eastAsia="Times New Roman" w:hAnsi="Times New Roman" w:cs="Times New Roman"/>
-        <w:lang w:val="en-US" w:eastAsia="en-US" w:bidi="ar-SA"/>
-      </w:rPr>
-    </w:rPrDefault>
-    <w:pPrDefault/>
-  </w:docDefaults>
-  <w:latentStyles w:defLockedState="0" w:defUIPriority="0" w:defSemiHidden="1" w:defUnhideWhenUsed="1" w:defQFormat="0" w:count="267">
-    <w:lsdException w:name="Normal" w:semiHidden="0" w:unhideWhenUsed="0" w:qFormat="1"/>
-    <w:lsdException w:name="heading 1" w:semiHidden="0" w:unhideWhenUsed="0" w:qFormat="1"/>
-    <w:lsdException w:name="heading 2" w:semiHidden="0" w:unhideWhenUsed="0" w:qFormat="1"/>
-    <w:lsdException w:name="heading 3" w:qFormat="1"/>
-    <w:lsdException w:name="heading 4" w:qFormat="1"/>
-    <w:lsdException w:name="heading 5" w:qFormat="1"/>
-    <w:lsdException w:name="heading 6" w:qFormat="1"/>
-    <w:lsdException w:name="heading 7" w:qFormat="1"/>
-    <w:lsdException w:name="heading 8" w:qFormat="1"/>
-    <w:lsdException w:name="heading 9" w:qFormat="1"/>
-    <w:lsdException w:name="toc 1" w:uiPriority="39"/>
-    <w:lsdException w:name="toc 2" w:uiPriority="39"/>
-    <w:lsdException w:name="toc 3" w:uiPriority="39"/>
-    <w:lsdException w:name="caption" w:qFormat="1"/>
-    <w:lsdException w:name="macro" w:semiHidden="0" w:unhideWhenUsed="0"/>
-    <w:lsdException w:name="List Bullet" w:semiHidden="0" w:unhideWhenUsed="0"/>
-    <w:lsdException w:name="List Number" w:semiHidden="0" w:unhideWhenUsed="0"/>
-    <w:lsdException w:name="Title" w:semiHidden="0" w:unhideWhenUsed="0" w:qFormat="1"/>
-    <w:lsdException w:name="List Continue 3" w:semiHidden="0" w:unhideWhenUsed="0"/>
-    <w:lsdException w:name="List Continue 4" w:semiHidden="0" w:unhideWhenUsed="0"/>
-    <w:lsdException w:name="List Continue 5" w:semiHidden="0" w:unhideWhenUsed="0"/>
-    <w:lsdException w:name="Message Header" w:semiHidden="0" w:unhideWhenUsed="0"/>
-    <w:lsdException w:name="Subtitle" w:semiHidden="0" w:unhideWhenUsed="0" w:qFormat="1"/>
-    <w:lsdException w:name="Hyperlink" w:uiPriority="99"/>
-    <w:lsdException w:name="Strong" w:semiHidden="0" w:unhideWhenUsed="0" w:qFormat="1"/>
-    <w:lsdException w:name="Emphasis" w:semiHidden="0" w:unhideWhenUsed="0" w:qFormat="1"/>
-    <w:lsdException w:name="Normal (Web)" w:uiPriority="99"/>
-    <w:lsdException w:name="Table Grid" w:semiHidden="0" w:unhideWhenUsed="0"/>
-    <w:lsdException w:name="Placeholder Text" w:uiPriority="99" w:unhideWhenUsed="0"/>
-    <w:lsdException w:name="No Spacing" w:semiHidden="0" w:uiPriority="1" w:unhideWhenUsed="0" w:qFormat="1"/>
-    <w:lsdException w:name="Light Shading" w:semiHidden="0" w:uiPriority="60" w:unhideWhenUsed="0"/>
-    <w:lsdException w:name="Light List" w:semiHidden="0" w:uiPriority="61" w:unhideWhenUsed="0"/>
-    <w:lsdException w:name="Light Grid" w:semiHidden="0" w:uiPriority="62" w:unhideWhenUsed="0"/>
-    <w:lsdException w:name="Medium Shading 1" w:semiHidden="0" w:uiPriority="63" w:unhideWhenUsed="0"/>
-    <w:lsdException w:name="Medium Shading 2" w:semiHidden="0" w:uiPriority="64" w:unhideWhenUsed="0"/>
-    <w:lsdException w:name="Medium List 1" w:semiHidden="0" w:uiPriority="65" w:unhideWhenUsed="0"/>
-    <w:lsdException w:name="Medium List 2" w:semiHidden="0" w:uiPriority="66" w:unhideWhenUsed="0"/>
-    <w:lsdException w:name="Medium Grid 1" w:semiHidden="0" w:uiPriority="67" w:unhideWhenUsed="0"/>
-    <w:lsdException w:name="Medium Grid 2" w:semiHidden="0" w:uiPriority="68" w:unhideWhenUsed="0"/>
-    <w:lsdException w:name="Medium Grid 3" w:semiHidden="0" w:uiPriority="69" w:unhideWhenUsed="0"/>
-    <w:lsdException w:name="Dark List" w:semiHidden="0" w:uiPriority="70" w:unhideWhenUsed="0"/>
-    <w:lsdException w:name="Colorful Shading" w:semiHidden="0" w:uiPriority="71" w:unhideWhenUsed="0"/>
-    <w:lsdException w:name="Colorful List" w:semiHidden="0" w:uiPriority="72" w:unhideWhenUsed="0"/>
-    <w:lsdException w:name="Colorful Grid" w:semiHidden="0" w:uiPriority="73" w:unhideWhenUsed="0"/>
-    <w:lsdException w:name="Light Shading Accent 1" w:semiHidden="0" w:uiPriority="60" w:unhideWhenUsed="0"/>
-    <w:lsdException w:name="Light List Accent 1" w:semiHidden="0" w:uiPriority="61" w:unhideWhenUsed="0"/>
-    <w:lsdException w:name="Light Grid Accent 1" w:semiHidden="0" w:uiPriority="62" w:unhideWhenUsed="0"/>
-    <w:lsdException w:name="Medium Shading 1 Accent 1" w:semiHidden="0" w:uiPriority="63" w:unhideWhenUsed="0"/>
-    <w:lsdException w:name="Medium Shading 2 Accent 1" w:semiHidden="0" w:uiPriority="64" w:unhideWhenUsed="0"/>
-    <w:lsdException w:name="Medium List 1 Accent 1" w:semiHidden="0" w:uiPriority="65" w:unhideWhenUsed="0"/>
-    <w:lsdException w:name="Revision" w:uiPriority="99" w:unhideWhenUsed="0"/>
-    <w:lsdException w:name="List Paragraph" w:semiHidden="0" w:unhideWhenUsed="0" w:qFormat="1"/>
-    <w:lsdException w:name="Quote" w:semiHidden="0" w:uiPriority="29" w:unhideWhenUsed="0" w:qFormat="1"/>
-    <w:lsdException w:name="Intense Quote" w:semiHidden="0" w:uiPriority="30" w:unhideWhenUsed="0" w:qFormat="1"/>
-    <w:lsdException w:name="Medium List 2 Accent 1" w:semiHidden="0" w:uiPriority="66" w:unhideWhenUsed="0"/>
-    <w:lsdException w:name="Medium Grid 1 Accent 1" w:semiHidden="0" w:uiPriority="67" w:unhideWhenUsed="0"/>
-    <w:lsdException w:name="Medium Grid 2 Accent 1" w:semiHidden="0" w:uiPriority="68" w:unhideWhenUsed="0"/>
-    <w:lsdException w:name="Medium Grid 3 Accent 1" w:semiHidden="0" w:uiPriority="69" w:unhideWhenUsed="0"/>
-    <w:lsdException w:name="Dark List Accent 1" w:semiHidden="0" w:uiPriority="70" w:unhideWhenUsed="0"/>
-    <w:lsdException w:name="Colorful Shading Accent 1" w:semiHidden="0" w:uiPriority="71" w:unhideWhenUsed="0"/>
-    <w:lsdException w:name="Colorful List Accent 1" w:semiHidden="0" w:uiPriority="72" w:unhideWhenUsed="0"/>
-    <w:lsdException w:name="Colorful Grid Accent 1" w:semiHidden="0" w:uiPriority="73" w:unhideWhenUsed="0"/>
-    <w:lsdException w:name="Light Shading Accent 2" w:semiHidden="0" w:uiPriority="60" w:unhideWhenUsed="0"/>
-    <w:lsdException w:name="Light List Accent 2" w:semiHidden="0" w:uiPriority="61" w:unhideWhenUsed="0"/>
-    <w:lsdException w:name="Light Grid Accent 2" w:semiHidden="0" w:uiPriority="62" w:unhideWhenUsed="0"/>
-    <w:lsdException w:name="Medium Shading 1 Accent 2" w:semiHidden="0" w:uiPriority="63" w:unhideWhenUsed="0"/>
-    <w:lsdException w:name="Medium Shading 2 Accent 2" w:semiHidden="0" w:uiPriority="64" w:unhideWhenUsed="0"/>
-    <w:lsdException w:name="Medium List 1 Accent 2" w:semiHidden="0" w:uiPriority="65" w:unhideWhenUsed="0"/>
-    <w:lsdException w:name="Medium List 2 Accent 2" w:semiHidden="0" w:uiPriority="66" w:unhideWhenUsed="0"/>
-    <w:lsdException w:name="Medium Grid 1 Accent 2" w:semiHidden="0" w:uiPriority="67" w:unhideWhenUsed="0"/>
-    <w:lsdException w:name="Medium Grid 2 Accent 2" w:semiHidden="0" w:uiPriority="68" w:unhideWhenUsed="0"/>
-    <w:lsdException w:name="Medium Grid 3 Accent 2" w:semiHidden="0" w:uiPriority="69" w:unhideWhenUsed="0"/>
-    <w:lsdException w:name="Dark List Accent 2" w:semiHidden="0" w:uiPriority="70" w:unhideWhenUsed="0"/>
-    <w:lsdException w:name="Colorful Shading Accent 2" w:semiHidden="0" w:uiPriority="71" w:unhideWhenUsed="0"/>
-    <w:lsdException w:name="Colorful List Accent 2" w:semiHidden="0" w:uiPriority="72" w:unhideWhenUsed="0"/>
-    <w:lsdException w:name="Colorful Grid Accent 2" w:semiHidden="0" w:uiPriority="73" w:unhideWhenUsed="0"/>
-    <w:lsdException w:name="Light Shading Accent 3" w:semiHidden="0" w:uiPriority="60" w:unhideWhenUsed="0"/>
-    <w:lsdException w:name="Light List Accent 3" w:semiHidden="0" w:uiPriority="61" w:unhideWhenUsed="0"/>
-    <w:lsdException w:name="Light Grid Accent 3" w:semiHidden="0" w:uiPriority="62" w:unhideWhenUsed="0"/>
-    <w:lsdException w:name="Medium Shading 1 Accent 3" w:semiHidden="0" w:uiPriority="63" w:unhideWhenUsed="0"/>
-    <w:lsdException w:name="Medium Shading 2 Accent 3" w:semiHidden="0" w:uiPriority="64" w:unhideWhenUsed="0"/>
-    <w:lsdException w:name="Medium List 1 Accent 3" w:semiHidden="0" w:uiPriority="65" w:unhideWhenUsed="0"/>
-    <w:lsdException w:name="Medium List 2 Accent 3" w:semiHidden="0" w:uiPriority="66" w:unhideWhenUsed="0"/>
-    <w:lsdException w:name="Medium Grid 1 Accent 3" w:semiHidden="0" w:uiPriority="67" w:unhideWhenUsed="0"/>
-    <w:lsdException w:name="Medium Grid 2 Accent 3" w:semiHidden="0" w:uiPriority="68" w:unhideWhenUsed="0"/>
-    <w:lsdException w:name="Medium Grid 3 Accent 3" w:semiHidden="0" w:uiPriority="69" w:unhideWhenUsed="0"/>
-    <w:lsdException w:name="Dark List Accent 3" w:semiHidden="0" w:uiPriority="70" w:unhideWhenUsed="0"/>
-    <w:lsdException w:name="Colorful Shading Accent 3" w:semiHidden="0" w:uiPriority="71" w:unhideWhenUsed="0"/>
-    <w:lsdException w:name="Colorful List Accent 3" w:semiHidden="0" w:uiPriority="72" w:unhideWhenUsed="0"/>
-    <w:lsdException w:name="Colorful Grid Accent 3" w:semiHidden="0" w:uiPriority="73" w:unhideWhenUsed="0"/>
-    <w:lsdException w:name="Light Shading Accent 4" w:semiHidden="0" w:uiPriority="60" w:unhideWhenUsed="0"/>
-    <w:lsdException w:name="Light List Accent 4" w:semiHidden="0" w:uiPriority="61" w:unhideWhenUsed="0"/>
-    <w:lsdException w:name="Light Grid Accent 4" w:semiHidden="0" w:uiPriority="62" w:unhideWhenUsed="0"/>
-    <w:lsdException w:name="Medium Shading 1 Accent 4" w:semiHidden="0" w:uiPriority="63" w:unhideWhenUsed="0"/>
-    <w:lsdException w:name="Medium Shading 2 Accent 4" w:semiHidden="0" w:uiPriority="64" w:unhideWhenUsed="0"/>
-    <w:lsdException w:name="Medium List 1 Accent 4" w:semiHidden="0" w:uiPriority="65" w:unhideWhenUsed="0"/>
-    <w:lsdException w:name="Medium List 2 Accent 4" w:semiHidden="0" w:uiPriority="66" w:unhideWhenUsed="0"/>
-    <w:lsdException w:name="Medium Grid 1 Accent 4" w:semiHidden="0" w:uiPriority="67" w:unhideWhenUsed="0"/>
-    <w:lsdException w:name="Medium Grid 2 Accent 4" w:semiHidden="0" w:uiPriority="68" w:unhideWhenUsed="0"/>
-    <w:lsdException w:name="Medium Grid 3 Accent 4" w:semiHidden="0" w:uiPriority="69" w:unhideWhenUsed="0"/>
-    <w:lsdException w:name="Dark List Accent 4" w:semiHidden="0" w:uiPriority="70" w:unhideWhenUsed="0"/>
-    <w:lsdException w:name="Colorful Shading Accent 4" w:semiHidden="0" w:uiPriority="71" w:unhideWhenUsed="0"/>
-    <w:lsdException w:name="Colorful List Accent 4" w:semiHidden="0" w:uiPriority="72" w:unhideWhenUsed="0"/>
-    <w:lsdException w:name="Colorful Grid Accent 4" w:semiHidden="0" w:uiPriority="73" w:unhideWhenUsed="0"/>
-    <w:lsdException w:name="Light Shading Accent 5" w:semiHidden="0" w:uiPriority="60" w:unhideWhenUsed="0"/>
-    <w:lsdException w:name="Light List Accent 5" w:semiHidden="0" w:uiPriority="61" w:unhideWhenUsed="0"/>
-    <w:lsdException w:name="Light Grid Accent 5" w:semiHidden="0" w:uiPriority="62" w:unhideWhenUsed="0"/>
-    <w:lsdException w:name="Medium Shading 1 Accent 5" w:semiHidden="0" w:uiPriority="63" w:unhideWhenUsed="0"/>
-    <w:lsdException w:name="Medium Shading 2 Accent 5" w:semiHidden="0" w:uiPriority="64" w:unhideWhenUsed="0"/>
-    <w:lsdException w:name="Medium List 1 Accent 5" w:semiHidden="0" w:uiPriority="65" w:unhideWhenUsed="0"/>
-    <w:lsdException w:name="Medium List 2 Accent 5" w:semiHidden="0" w:uiPriority="66" w:unhideWhenUsed="0"/>
-    <w:lsdException w:name="Medium Grid 1 Accent 5" w:semiHidden="0" w:uiPriority="67" w:unhideWhenUsed="0"/>
-    <w:lsdException w:name="Medium Grid 2 Accent 5" w:semiHidden="0" w:uiPriority="68" w:unhideWhenUsed="0"/>
-    <w:lsdException w:name="Medium Grid 3 Accent 5" w:semiHidden="0" w:uiPriority="69" w:unhideWhenUsed="0"/>
-    <w:lsdException w:name="Dark List Accent 5" w:semiHidden="0" w:uiPriority="70" w:unhideWhenUsed="0"/>
-    <w:lsdException w:name="Colorful Shading Accent 5" w:semiHidden="0" w:uiPriority="71" w:unhideWhenUsed="0"/>
-    <w:lsdException w:name="Colorful List Accent 5" w:semiHidden="0" w:uiPriority="72" w:unhideWhenUsed="0"/>
-    <w:lsdException w:name="Colorful Grid Accent 5" w:semiHidden="0" w:uiPriority="73" w:unhideWhenUsed="0"/>
-    <w:lsdException w:name="Light Shading Accent 6" w:semiHidden="0" w:uiPriority="60" w:unhideWhenUsed="0"/>
-    <w:lsdException w:name="Light List Accent 6" w:semiHidden="0" w:uiPriority="61" w:unhideWhenUsed="0"/>
-    <w:lsdException w:name="Light Grid Accent 6" w:semiHidden="0" w:uiPriority="62" w:unhideWhenUsed="0"/>
-    <w:lsdException w:name="Medium Shading 1 Accent 6" w:semiHidden="0" w:uiPriority="63" w:unhideWhenUsed="0"/>
-    <w:lsdException w:name="Medium Shading 2 Accent 6" w:semiHidden="0" w:uiPriority="64" w:unhideWhenUsed="0"/>
-    <w:lsdException w:name="Medium List 1 Accent 6" w:semiHidden="0" w:uiPriority="65" w:unhideWhenUsed="0"/>
-    <w:lsdException w:name="Medium List 2 Accent 6" w:semiHidden="0" w:uiPriority="66" w:unhideWhenUsed="0"/>
-    <w:lsdException w:name="Medium Grid 1 Accent 6" w:semiHidden="0" w:uiPriority="67" w:unhideWhenUsed="0"/>
-    <w:lsdException w:name="Medium Grid 2 Accent 6" w:semiHidden="0" w:uiPriority="68" w:unhideWhenUsed="0"/>
-    <w:lsdException w:name="Medium Grid 3 Accent 6" w:semiHidden="0" w:uiPriority="69" w:unhideWhenUsed="0"/>
-    <w:lsdException w:name="Dark List Accent 6" w:semiHidden="0" w:uiPriority="70" w:unhideWhenUsed="0"/>
-    <w:lsdException w:name="Colorful Shading Accent 6" w:semiHidden="0" w:uiPriority="71" w:unhideWhenUsed="0"/>
-    <w:lsdException w:name="Colorful List Accent 6" w:semiHidden="0" w:uiPriority="72" w:unhideWhenUsed="0"/>
-    <w:lsdException w:name="Colorful Grid Accent 6" w:semiHidden="0" w:uiPriority="73" w:unhideWhenUsed="0"/>
-    <w:lsdException w:name="Subtle Emphasis" w:semiHidden="0" w:uiPriority="19" w:unhideWhenUsed="0" w:qFormat="1"/>
-    <w:lsdException w:name="Intense Emphasis" w:semiHidden="0" w:uiPriority="21" w:unhideWhenUsed="0" w:qFormat="1"/>
-    <w:lsdException w:name="Subtle Reference" w:semiHidden="0" w:uiPriority="31" w:unhideWhenUsed="0" w:qFormat="1"/>
-    <w:lsdException w:name="Intense Reference" w:semiHidden="0" w:uiPriority="32" w:unhideWhenUsed="0" w:qFormat="1"/>
-    <w:lsdException w:name="Book Title" w:semiHidden="0" w:uiPriority="33" w:unhideWhenUsed="0" w:qFormat="1"/>
-    <w:lsdException w:name="Bibliography" w:uiPriority="37"/>
-    <w:lsdException w:name="TOC Heading" w:uiPriority="39" w:qFormat="1"/>
-  </w:latentStyles>
-  <w:style w:type="paragraph" w:default="1" w:styleId="Normal">
-    <w:name w:val="Normal"/>
-    <w:qFormat/>
-    <w:rsid w:val="0034776F"/>
-    <w:pPr>
-      <w:widowControl w:val="0"/>
-      <w:suppressAutoHyphens/>
-      <w:spacing w:after="120" w:line="276" w:lineRule="auto"/>
-      <w:jc w:val="both"/>
-    </w:pPr>
-    <w:rPr>
-      <w:rFonts w:ascii="Tahoma" w:eastAsia="MS Mincho" w:hAnsi="Tahoma" w:cs="Calibri"/>
-      <w:lang w:eastAsia="hi-IN" w:bidi="hi-IN"/>
-    </w:rPr>
-  </w:style>
-  <w:style w:type="paragraph" w:styleId="Heading1">
-    <w:name w:val="heading 1"/>
-    <w:basedOn w:val="Normal"/>
-    <w:next w:val="Normal"/>
-    <w:qFormat/>
-    <w:rsid w:val="009A57EC"/>
-    <w:pPr>
-      <w:keepNext/>
-      <w:numPr>
-        <w:numId w:val="1"/>
-      </w:numPr>
-      <w:pBdr>
-        <w:bottom w:val="single" w:sz="4" w:space="1" w:color="auto"/>
-      </w:pBdr>
-      <w:spacing w:before="240"/>
-      <w:jc w:val="left"/>
-      <w:outlineLvl w:val="0"/>
-    </w:pPr>
-    <w:rPr>
-      <w:rFonts w:eastAsia="MS Gothic" w:cs="Mangal"/>
-      <w:b/>
-      <w:color w:val="951B13"/>
-      <w:sz w:val="36"/>
-      <w:szCs w:val="36"/>
-    </w:rPr>
-  </w:style>
-  <w:style w:type="paragraph" w:styleId="Heading2">
-    <w:name w:val="heading 2"/>
-    <w:basedOn w:val="Normal"/>
-    <w:next w:val="Normal"/>
-    <w:qFormat/>
-    <w:rsid w:val="009A57EC"/>
-    <w:pPr>
-      <w:keepNext/>
-      <w:numPr>
-        <w:ilvl w:val="1"/>
-        <w:numId w:val="1"/>
-      </w:numPr>
-      <w:spacing w:before="240"/>
-      <w:jc w:val="left"/>
-      <w:outlineLvl w:val="1"/>
-    </w:pPr>
-    <w:rPr>
-      <w:rFonts w:eastAsia="MS Gothic" w:cs="Mangal"/>
-      <w:b/>
-      <w:color w:val="951B13"/>
-      <w:sz w:val="26"/>
-      <w:szCs w:val="26"/>
-    </w:rPr>
-  </w:style>
-  <w:style w:type="paragraph" w:styleId="Heading3">
-    <w:name w:val="heading 3"/>
-    <w:basedOn w:val="Normal"/>
-    <w:next w:val="Normal"/>
-    <w:qFormat/>
-    <w:rsid w:val="009A57EC"/>
-    <w:pPr>
-      <w:keepNext/>
-      <w:numPr>
-        <w:ilvl w:val="2"/>
-        <w:numId w:val="1"/>
-      </w:numPr>
-      <w:spacing w:before="240"/>
-      <w:ind w:left="0" w:firstLine="0"/>
-      <w:jc w:val="left"/>
-      <w:outlineLvl w:val="2"/>
-    </w:pPr>
-    <w:rPr>
-      <w:rFonts w:eastAsia="MS Gothic" w:cs="Times New Roman"/>
-      <w:b/>
-      <w:color w:val="951B13"/>
-      <w:sz w:val="24"/>
-      <w:szCs w:val="24"/>
-    </w:rPr>
-  </w:style>
-  <w:style w:type="character" w:default="1" w:styleId="DefaultParagraphFont">
-    <w:name w:val="Default Paragraph Font"/>
-    <w:uiPriority w:val="1"/>
-    <w:semiHidden/>
-    <w:unhideWhenUsed/>
-  </w:style>
-  <w:style w:type="table" w:default="1" w:styleId="TableNormal">
-    <w:name w:val="Normal Table"/>
-    <w:uiPriority w:val="99"/>
-    <w:semiHidden/>
-    <w:unhideWhenUsed/>
-    <w:tblPr>
-      <w:tblInd w:w="0" w:type="dxa"/>
-      <w:tblCellMar>
-        <w:top w:w="0" w:type="dxa"/>
-        <w:left w:w="108" w:type="dxa"/>
-        <w:bottom w:w="0" w:type="dxa"/>
-        <w:right w:w="108" w:type="dxa"/>
-      </w:tblCellMar>
-    </w:tblPr>
-  </w:style>
-  <w:style w:type="numbering" w:default="1" w:styleId="NoList">
-    <w:name w:val="No List"/>
-    <w:uiPriority w:val="99"/>
-    <w:semiHidden/>
-    <w:unhideWhenUsed/>
-  </w:style>
-  <w:style w:type="character" w:customStyle="1" w:styleId="WW8Num1z0">
-    <w:name w:val="WW8Num1z0"/>
-    <w:rPr>
-      <w:rFonts w:ascii="Symbol" w:hAnsi="Symbol"/>
-    </w:rPr>
-  </w:style>
-  <w:style w:type="character" w:customStyle="1" w:styleId="WW8Num4z0">
-    <w:name w:val="WW8Num4z0"/>
-    <w:rPr>
-      <w:rFonts w:ascii="Tahoma" w:hAnsi="Tahoma" w:cs="Tahoma"/>
-      <w:sz w:val="20"/>
-      <w:szCs w:val="20"/>
-    </w:rPr>
-  </w:style>
-  <w:style w:type="character" w:customStyle="1" w:styleId="WW8Num5z0">
-    <w:name w:val="WW8Num5z0"/>
-    <w:rPr>
-      <w:rFonts w:ascii="Symbol" w:hAnsi="Symbol"/>
-    </w:rPr>
-  </w:style>
-  <w:style w:type="character" w:customStyle="1" w:styleId="WW8Num5z1">
-    <w:name w:val="WW8Num5z1"/>
-    <w:rPr>
-      <w:rFonts w:ascii="Courier New" w:hAnsi="Courier New" w:cs="Courier New"/>
-    </w:rPr>
-  </w:style>
-  <w:style w:type="character" w:customStyle="1" w:styleId="WW8Num5z2">
-    <w:name w:val="WW8Num5z2"/>
-    <w:rPr>
-      <w:rFonts w:ascii="Wingdings" w:hAnsi="Wingdings"/>
-    </w:rPr>
-  </w:style>
-  <w:style w:type="character" w:customStyle="1" w:styleId="WW8Num6z0">
-    <w:name w:val="WW8Num6z0"/>
-    <w:rPr>
-      <w:rFonts w:ascii="Symbol" w:hAnsi="Symbol"/>
-    </w:rPr>
-  </w:style>
-  <w:style w:type="character" w:customStyle="1" w:styleId="WW8Num6z1">
-    <w:name w:val="WW8Num6z1"/>
-    <w:rPr>
-      <w:rFonts w:ascii="Courier New" w:hAnsi="Courier New" w:cs="Courier New"/>
-    </w:rPr>
-  </w:style>
-  <w:style w:type="character" w:customStyle="1" w:styleId="WW8Num6z2">
-    <w:name w:val="WW8Num6z2"/>
-    <w:rPr>
-      <w:rFonts w:ascii="Wingdings" w:hAnsi="Wingdings"/>
-    </w:rPr>
-  </w:style>
-  <w:style w:type="character" w:customStyle="1" w:styleId="WW8Num8z0">
-    <w:name w:val="WW8Num8z0"/>
-    <w:rPr>
-      <w:rFonts w:ascii="Tahoma" w:hAnsi="Tahoma" w:cs="Tahoma"/>
-      <w:sz w:val="20"/>
-      <w:szCs w:val="20"/>
-    </w:rPr>
-  </w:style>
-  <w:style w:type="character" w:customStyle="1" w:styleId="WW8Num11z0">
-    <w:name w:val="WW8Num11z0"/>
-    <w:rPr>
-      <w:lang w:val="en-IE"/>
-    </w:rPr>
-  </w:style>
-  <w:style w:type="character" w:customStyle="1" w:styleId="WW8Num12z0">
-    <w:name w:val="WW8Num12z0"/>
-    <w:rPr>
-      <w:rFonts w:ascii="Symbol" w:hAnsi="Symbol"/>
-    </w:rPr>
-  </w:style>
-  <w:style w:type="character" w:customStyle="1" w:styleId="WW8Num12z1">
-    <w:name w:val="WW8Num12z1"/>
-    <w:rPr>
-      <w:rFonts w:ascii="Courier New" w:hAnsi="Courier New" w:cs="Courier New"/>
-    </w:rPr>
-  </w:style>
-  <w:style w:type="character" w:customStyle="1" w:styleId="WW8Num12z2">
-    <w:name w:val="WW8Num12z2"/>
-    <w:rPr>
-      <w:rFonts w:ascii="Wingdings" w:hAnsi="Wingdings"/>
-    </w:rPr>
-  </w:style>
-  <w:style w:type="character" w:customStyle="1" w:styleId="WW8Num13z0">
-    <w:name w:val="WW8Num13z0"/>
-    <w:rPr>
-      <w:rFonts w:ascii="Tahoma" w:hAnsi="Tahoma" w:cs="Tahoma"/>
-      <w:sz w:val="20"/>
-      <w:szCs w:val="20"/>
-    </w:rPr>
-  </w:style>
-  <w:style w:type="character" w:customStyle="1" w:styleId="NoSpacingChar">
-    <w:name w:val="No Spacing Char"/>
-    <w:basedOn w:val="DefaultParagraphFont"/>
-    <w:rPr>
-      <w:sz w:val="22"/>
-      <w:szCs w:val="22"/>
-      <w:lang w:val="en-US" w:eastAsia="ar-SA" w:bidi="ar-SA"/>
-    </w:rPr>
-  </w:style>
-  <w:style w:type="character" w:customStyle="1" w:styleId="CharChar2">
-    <w:name w:val="Char Char2"/>
-    <w:basedOn w:val="DefaultParagraphFont"/>
-    <w:rPr>
-      <w:rFonts w:ascii="Tahoma" w:hAnsi="Tahoma" w:cs="Mangal"/>
-      <w:sz w:val="16"/>
-      <w:szCs w:val="14"/>
-    </w:rPr>
-  </w:style>
-  <w:style w:type="character" w:customStyle="1" w:styleId="CharChar1">
-    <w:name w:val="Char Char1"/>
-    <w:basedOn w:val="DefaultParagraphFont"/>
-  </w:style>
-  <w:style w:type="character" w:customStyle="1" w:styleId="CharChar">
-    <w:name w:val="Char Char"/>
-    <w:basedOn w:val="DefaultParagraphFont"/>
-  </w:style>
-  <w:style w:type="character" w:styleId="PlaceholderText">
-    <w:name w:val="Placeholder Text"/>
-    <w:basedOn w:val="DefaultParagraphFont"/>
-    <w:rPr>
-      <w:color w:val="808080"/>
-    </w:rPr>
-  </w:style>
-  <w:style w:type="character" w:customStyle="1" w:styleId="CharChar5">
-    <w:name w:val="Char Char5"/>
-    <w:basedOn w:val="DefaultParagraphFont"/>
-    <w:rPr>
-      <w:rFonts w:ascii="Cambria" w:eastAsia="MS Gothic" w:hAnsi="Cambria" w:cs="Mangal"/>
-      <w:sz w:val="24"/>
-      <w:szCs w:val="21"/>
-    </w:rPr>
-  </w:style>
-  <w:style w:type="character" w:customStyle="1" w:styleId="CharChar4">
-    <w:name w:val="Char Char4"/>
-    <w:basedOn w:val="DefaultParagraphFont"/>
-    <w:rPr>
-      <w:rFonts w:ascii="Cambria" w:eastAsia="MS Gothic" w:hAnsi="Cambria" w:cs="Mangal"/>
-    </w:rPr>
-  </w:style>
-  <w:style w:type="character" w:customStyle="1" w:styleId="CharChar3">
-    <w:name w:val="Char Char3"/>
-    <w:basedOn w:val="DefaultParagraphFont"/>
-    <w:rPr>
-      <w:rFonts w:ascii="Cambria" w:eastAsia="MS Gothic" w:hAnsi="Cambria" w:cs="Times New Roman"/>
-    </w:rPr>
-  </w:style>
-  <w:style w:type="character" w:styleId="Hyperlink">
-    <w:name w:val="Hyperlink"/>
-    <w:basedOn w:val="DefaultParagraphFont"/>
-    <w:uiPriority w:val="99"/>
-    <w:rPr>
-      <w:color w:val="0000FF"/>
-      <w:u w:val="single"/>
-    </w:rPr>
-  </w:style>
-  <w:style w:type="character" w:styleId="CommentReference">
-    <w:name w:val="annotation reference"/>
-    <w:basedOn w:val="DefaultParagraphFont"/>
-    <w:rPr>
-      <w:sz w:val="16"/>
-      <w:szCs w:val="16"/>
-    </w:rPr>
-  </w:style>
-  <w:style w:type="character" w:styleId="PageNumber">
-    <w:name w:val="page number"/>
-    <w:basedOn w:val="DefaultParagraphFont"/>
-  </w:style>
-  <w:style w:type="paragraph" w:customStyle="1" w:styleId="Tiu">
-    <w:name w:val="Tiêu đề"/>
-    <w:basedOn w:val="Normal"/>
-    <w:next w:val="BodyText"/>
-    <w:pPr>
-      <w:keepNext/>
-      <w:spacing w:before="240"/>
-    </w:pPr>
-    <w:rPr>
-      <w:rFonts w:ascii="Arial" w:eastAsia="MS PGothic" w:hAnsi="Arial" w:cs="Tahoma"/>
-      <w:sz w:val="28"/>
-      <w:szCs w:val="28"/>
-    </w:rPr>
-  </w:style>
-  <w:style w:type="paragraph" w:styleId="BodyText">
-    <w:name w:val="Body Text"/>
-    <w:basedOn w:val="Normal"/>
-  </w:style>
-  <w:style w:type="paragraph" w:styleId="List">
-    <w:name w:val="List"/>
-    <w:basedOn w:val="BodyText"/>
-    <w:rPr>
-      <w:rFonts w:cs="Tahoma"/>
-    </w:rPr>
-  </w:style>
-  <w:style w:type="paragraph" w:customStyle="1" w:styleId="Ph">
-    <w:name w:val="Phụ đề"/>
-    <w:basedOn w:val="Normal"/>
-    <w:pPr>
-      <w:suppressLineNumbers/>
-      <w:spacing w:before="120"/>
-    </w:pPr>
-    <w:rPr>
-      <w:rFonts w:cs="Tahoma"/>
-      <w:i/>
-      <w:iCs/>
-      <w:sz w:val="24"/>
-      <w:szCs w:val="24"/>
-    </w:rPr>
-  </w:style>
-  <w:style w:type="paragraph" w:customStyle="1" w:styleId="Chmc">
-    <w:name w:val="Chỉ mục"/>
-    <w:basedOn w:val="Normal"/>
-    <w:pPr>
-      <w:suppressLineNumbers/>
-    </w:pPr>
-    <w:rPr>
-      <w:rFonts w:cs="Tahoma"/>
-    </w:rPr>
-  </w:style>
-  <w:style w:type="paragraph" w:styleId="NoSpacing">
-    <w:name w:val="No Spacing"/>
-    <w:qFormat/>
-    <w:pPr>
-      <w:widowControl w:val="0"/>
-      <w:suppressAutoHyphens/>
-    </w:pPr>
-    <w:rPr>
-      <w:rFonts w:ascii="Calibri" w:eastAsia="MS Mincho" w:hAnsi="Calibri" w:cs="Calibri"/>
-      <w:sz w:val="22"/>
-      <w:szCs w:val="22"/>
-      <w:lang w:eastAsia="ar-SA"/>
-    </w:rPr>
-  </w:style>
-  <w:style w:type="paragraph" w:styleId="BalloonText">
-    <w:name w:val="Balloon Text"/>
-    <w:basedOn w:val="Normal"/>
-    <w:pPr>
-      <w:spacing w:after="0" w:line="240" w:lineRule="auto"/>
-    </w:pPr>
-    <w:rPr>
-      <w:rFonts w:cs="Mangal"/>
-      <w:sz w:val="16"/>
-      <w:szCs w:val="14"/>
-    </w:rPr>
-  </w:style>
-  <w:style w:type="paragraph" w:styleId="Header">
-    <w:name w:val="header"/>
-    <w:basedOn w:val="Normal"/>
-    <w:pPr>
-      <w:spacing w:after="0" w:line="240" w:lineRule="auto"/>
-    </w:pPr>
-  </w:style>
-  <w:style w:type="paragraph" w:styleId="Footer">
-    <w:name w:val="footer"/>
-    <w:basedOn w:val="Normal"/>
-    <w:pPr>
-      <w:spacing w:after="0" w:line="240" w:lineRule="auto"/>
-    </w:pPr>
-  </w:style>
-  <w:style w:type="paragraph" w:styleId="ListParagraph">
-    <w:name w:val="List Paragraph"/>
-    <w:basedOn w:val="Normal"/>
-    <w:qFormat/>
-    <w:pPr>
-      <w:ind w:left="840"/>
-    </w:pPr>
-  </w:style>
-  <w:style w:type="paragraph" w:customStyle="1" w:styleId="NormalH">
-    <w:name w:val="NormalH"/>
-    <w:basedOn w:val="Normal"/>
-    <w:pPr>
-      <w:pageBreakBefore/>
-      <w:tabs>
-        <w:tab w:val="left" w:pos="2160"/>
-        <w:tab w:val="right" w:pos="5040"/>
-        <w:tab w:val="left" w:pos="5760"/>
-        <w:tab w:val="right" w:pos="8640"/>
-      </w:tabs>
-      <w:spacing w:before="360" w:after="240" w:line="360" w:lineRule="auto"/>
-      <w:jc w:val="center"/>
-    </w:pPr>
-    <w:rPr>
-      <w:rFonts w:ascii="Verdana" w:hAnsi="Verdana" w:cs="Tahoma"/>
-      <w:b/>
-      <w:bCs/>
-      <w:caps/>
-      <w:color w:val="548DD4"/>
-      <w:sz w:val="24"/>
-      <w:lang w:eastAsia="ar-SA" w:bidi="ar-SA"/>
-    </w:rPr>
-  </w:style>
-  <w:style w:type="paragraph" w:styleId="TOCHeading">
-    <w:name w:val="TOC Heading"/>
-    <w:basedOn w:val="Heading1"/>
-    <w:next w:val="Normal"/>
-    <w:qFormat/>
-    <w:rsid w:val="009A57EC"/>
-    <w:pPr>
-      <w:keepLines/>
-      <w:numPr>
-        <w:numId w:val="0"/>
-      </w:numPr>
-      <w:spacing w:before="480" w:after="0"/>
-      <w:outlineLvl w:val="9"/>
-    </w:pPr>
-    <w:rPr>
-      <w:rFonts w:ascii="Cambria" w:hAnsi="Cambria"/>
-      <w:bCs/>
-      <w:sz w:val="28"/>
-      <w:szCs w:val="28"/>
-      <w:lang w:eastAsia="ar-SA" w:bidi="ar-SA"/>
-    </w:rPr>
-  </w:style>
-  <w:style w:type="paragraph" w:styleId="TOC2">
-    <w:name w:val="toc 2"/>
-    <w:basedOn w:val="Normal"/>
-    <w:next w:val="Normal"/>
-    <w:uiPriority w:val="39"/>
-    <w:rsid w:val="00030EB1"/>
-    <w:pPr>
-      <w:tabs>
-        <w:tab w:val="left" w:pos="1540"/>
-        <w:tab w:val="right" w:leader="dot" w:pos="8827"/>
-      </w:tabs>
-      <w:spacing w:after="0"/>
-      <w:ind w:left="1540" w:hanging="550"/>
-    </w:pPr>
-  </w:style>
-  <w:style w:type="paragraph" w:styleId="TOC1">
-    <w:name w:val="toc 1"/>
-    <w:basedOn w:val="Normal"/>
-    <w:next w:val="Normal"/>
-    <w:uiPriority w:val="39"/>
-    <w:rsid w:val="00030EB1"/>
-    <w:pPr>
-      <w:tabs>
-        <w:tab w:val="left" w:pos="432"/>
-        <w:tab w:val="right" w:leader="underscore" w:pos="8827"/>
-      </w:tabs>
-      <w:spacing w:before="120"/>
-    </w:pPr>
-    <w:rPr>
-      <w:rFonts w:eastAsia="Tahoma" w:cs="Tahoma"/>
-      <w:b/>
-      <w:bCs/>
-      <w:caps/>
-    </w:rPr>
-  </w:style>
-  <w:style w:type="paragraph" w:styleId="TOC3">
-    <w:name w:val="toc 3"/>
-    <w:basedOn w:val="Normal"/>
-    <w:next w:val="Normal"/>
-    <w:uiPriority w:val="39"/>
-    <w:rsid w:val="00030EB1"/>
-    <w:pPr>
-      <w:tabs>
-        <w:tab w:val="left" w:pos="1872"/>
-        <w:tab w:val="right" w:leader="dot" w:pos="8827"/>
-      </w:tabs>
-      <w:spacing w:after="0"/>
-      <w:ind w:left="994"/>
-    </w:pPr>
-    <w:rPr>
-      <w:iCs/>
-    </w:rPr>
-  </w:style>
-  <w:style w:type="paragraph" w:styleId="TOC4">
-    <w:name w:val="toc 4"/>
-    <w:basedOn w:val="Normal"/>
-    <w:next w:val="Normal"/>
-    <w:semiHidden/>
-    <w:pPr>
-      <w:spacing w:after="0"/>
-      <w:ind w:left="660"/>
-    </w:pPr>
-    <w:rPr>
-      <w:sz w:val="18"/>
-      <w:szCs w:val="18"/>
-    </w:rPr>
-  </w:style>
-  <w:style w:type="paragraph" w:styleId="TOC5">
-    <w:name w:val="toc 5"/>
-    <w:basedOn w:val="Normal"/>
-    <w:next w:val="Normal"/>
-    <w:semiHidden/>
-    <w:pPr>
-      <w:spacing w:after="0"/>
-      <w:ind w:left="880"/>
-    </w:pPr>
-    <w:rPr>
-      <w:sz w:val="18"/>
-      <w:szCs w:val="18"/>
-    </w:rPr>
-  </w:style>
-  <w:style w:type="paragraph" w:styleId="TOC6">
-    <w:name w:val="toc 6"/>
-    <w:basedOn w:val="Normal"/>
-    <w:next w:val="Normal"/>
-    <w:semiHidden/>
-    <w:pPr>
-      <w:spacing w:after="0"/>
-      <w:ind w:left="1100"/>
-    </w:pPr>
-    <w:rPr>
-      <w:sz w:val="18"/>
-      <w:szCs w:val="18"/>
-    </w:rPr>
-  </w:style>
-  <w:style w:type="paragraph" w:styleId="TOC7">
-    <w:name w:val="toc 7"/>
-    <w:basedOn w:val="Normal"/>
-    <w:next w:val="Normal"/>
-    <w:semiHidden/>
-    <w:pPr>
-      <w:spacing w:after="0"/>
-      <w:ind w:left="1320"/>
-    </w:pPr>
-    <w:rPr>
-      <w:sz w:val="18"/>
-      <w:szCs w:val="18"/>
-    </w:rPr>
-  </w:style>
-  <w:style w:type="paragraph" w:styleId="TOC8">
-    <w:name w:val="toc 8"/>
-    <w:basedOn w:val="Normal"/>
-    <w:next w:val="Normal"/>
-    <w:semiHidden/>
-    <w:pPr>
-      <w:spacing w:after="0"/>
-      <w:ind w:left="1540"/>
-    </w:pPr>
-    <w:rPr>
-      <w:sz w:val="18"/>
-      <w:szCs w:val="18"/>
-    </w:rPr>
-  </w:style>
-  <w:style w:type="paragraph" w:styleId="TOC9">
-    <w:name w:val="toc 9"/>
-    <w:basedOn w:val="Normal"/>
-    <w:next w:val="Normal"/>
-    <w:semiHidden/>
-    <w:pPr>
-      <w:spacing w:after="0"/>
-      <w:ind w:left="1760"/>
-    </w:pPr>
-    <w:rPr>
-      <w:sz w:val="18"/>
-      <w:szCs w:val="18"/>
-    </w:rPr>
-  </w:style>
-  <w:style w:type="paragraph" w:styleId="DocumentMap">
-    <w:name w:val="Document Map"/>
-    <w:basedOn w:val="Normal"/>
-    <w:pPr>
-      <w:shd w:val="clear" w:color="auto" w:fill="000080"/>
-    </w:pPr>
-    <w:rPr>
-      <w:rFonts w:cs="Tahoma"/>
-    </w:rPr>
-  </w:style>
-  <w:style w:type="paragraph" w:styleId="PlainText">
-    <w:name w:val="Plain Text"/>
-    <w:basedOn w:val="Normal"/>
-    <w:pPr>
-      <w:spacing w:after="0" w:line="240" w:lineRule="auto"/>
-    </w:pPr>
-    <w:rPr>
-      <w:rFonts w:ascii="Courier New" w:hAnsi="Courier New" w:cs="Courier New"/>
-      <w:lang w:eastAsia="ar-SA" w:bidi="ar-SA"/>
-    </w:rPr>
-  </w:style>
-  <w:style w:type="paragraph" w:styleId="CommentText">
-    <w:name w:val="annotation text"/>
-    <w:basedOn w:val="Normal"/>
-  </w:style>
-  <w:style w:type="paragraph" w:styleId="CommentSubject">
-    <w:name w:val="annotation subject"/>
-    <w:basedOn w:val="CommentText"/>
-    <w:next w:val="CommentText"/>
-    <w:rPr>
-      <w:b/>
-      <w:bCs/>
-    </w:rPr>
-  </w:style>
-  <w:style w:type="paragraph" w:styleId="Caption">
-    <w:name w:val="caption"/>
-    <w:basedOn w:val="Normal"/>
-    <w:next w:val="Normal"/>
-    <w:qFormat/>
-    <w:rsid w:val="00A105D3"/>
-    <w:pPr>
-      <w:jc w:val="center"/>
-    </w:pPr>
-    <w:rPr>
-      <w:b/>
-      <w:bCs/>
-    </w:rPr>
-  </w:style>
-  <w:style w:type="paragraph" w:customStyle="1" w:styleId="Nidungkhung">
-    <w:name w:val="Nội dung khung"/>
-    <w:basedOn w:val="BodyText"/>
-  </w:style>
-  <w:style w:type="paragraph" w:customStyle="1" w:styleId="Nidungbng">
-    <w:name w:val="Nội dung bảng"/>
-    <w:basedOn w:val="Normal"/>
-    <w:pPr>
-      <w:suppressLineNumbers/>
-    </w:pPr>
-  </w:style>
-  <w:style w:type="paragraph" w:customStyle="1" w:styleId="Tiubng">
-    <w:name w:val="Tiêu đề bảng"/>
-    <w:basedOn w:val="Nidungbng"/>
-    <w:pPr>
-      <w:jc w:val="center"/>
-    </w:pPr>
-    <w:rPr>
-      <w:b/>
-      <w:bCs/>
-    </w:rPr>
-  </w:style>
-  <w:style w:type="paragraph" w:customStyle="1" w:styleId="StyleHeading2Tahoma13ptBoldCustomColorRGB44105178">
-    <w:name w:val="Style Heading 2 + Tahoma 13 pt Bold Custom Color(RGB(44105178))"/>
-    <w:basedOn w:val="Heading2"/>
-    <w:autoRedefine/>
-    <w:rsid w:val="003748EC"/>
-    <w:rPr>
-      <w:b w:val="0"/>
-      <w:bCs/>
-      <w:color w:val="2C69B2"/>
-    </w:rPr>
-  </w:style>
-  <w:style w:type="paragraph" w:customStyle="1" w:styleId="StyleHeading2Tahoma13ptBoldCustomColorRGB441051781">
-    <w:name w:val="Style Heading 2 + Tahoma 13 pt Bold Custom Color(RGB(44105178))1"/>
-    <w:basedOn w:val="Heading2"/>
-    <w:autoRedefine/>
-    <w:rsid w:val="003748EC"/>
-    <w:rPr>
-      <w:b w:val="0"/>
-      <w:bCs/>
-      <w:color w:val="2C69B2"/>
-    </w:rPr>
-  </w:style>
-  <w:style w:type="paragraph" w:customStyle="1" w:styleId="StyleHeading2Tahoma13ptBoldCustomColorRGB441051782">
-    <w:name w:val="Style Heading 2 + Tahoma 13 pt Bold Custom Color(RGB(44105178))2"/>
-    <w:basedOn w:val="Heading2"/>
-    <w:autoRedefine/>
-    <w:rsid w:val="003748EC"/>
-    <w:rPr>
-      <w:b w:val="0"/>
-      <w:bCs/>
-      <w:color w:val="2C69B2"/>
-    </w:rPr>
-  </w:style>
-  <w:style w:type="table" w:customStyle="1" w:styleId="BlueStripe1">
-    <w:name w:val="BlueStripe 1"/>
-    <w:basedOn w:val="TableNormal"/>
-    <w:rsid w:val="00280184"/>
-    <w:pPr>
-      <w:snapToGrid w:val="0"/>
-    </w:pPr>
-    <w:rPr>
-      <w:rFonts w:ascii="Calibri" w:eastAsia="Arial" w:hAnsi="Calibri" w:cs="Calibri"/>
-    </w:rPr>
-    <w:tblPr>
-      <w:tblStyleRowBandSize w:val="1"/>
-      <w:tblInd w:w="0" w:type="dxa"/>
-      <w:tblBorders>
-        <w:top w:val="single" w:sz="4" w:space="0" w:color="6F97C7"/>
-        <w:left w:val="single" w:sz="4" w:space="0" w:color="6F97C7"/>
-        <w:bottom w:val="single" w:sz="4" w:space="0" w:color="6F97C7"/>
-        <w:right w:val="single" w:sz="4" w:space="0" w:color="6F97C7"/>
-        <w:insideH w:val="single" w:sz="4" w:space="0" w:color="6F97C7"/>
-        <w:insideV w:val="single" w:sz="4" w:space="0" w:color="6F97C7"/>
-      </w:tblBorders>
-      <w:tblCellMar>
-        <w:top w:w="0" w:type="dxa"/>
-        <w:left w:w="115" w:type="dxa"/>
-        <w:bottom w:w="0" w:type="dxa"/>
-        <w:right w:w="115" w:type="dxa"/>
-      </w:tblCellMar>
-    </w:tblPr>
-    <w:tcPr>
-      <w:shd w:val="clear" w:color="auto" w:fill="auto"/>
-    </w:tcPr>
-    <w:tblStylePr w:type="firstRow">
-      <w:rPr>
-        <w:b/>
-        <w:bCs/>
-        <w:color w:val="FFFFFF"/>
-      </w:rPr>
-      <w:tblPr/>
-      <w:tcPr>
-        <w:tcBorders>
-          <w:top w:val="single" w:sz="8" w:space="0" w:color="7BA0CD"/>
-          <w:left w:val="single" w:sz="8" w:space="0" w:color="7BA0CD"/>
-          <w:bottom w:val="single" w:sz="8" w:space="0" w:color="7BA0CD"/>
-          <w:right w:val="single" w:sz="8" w:space="0" w:color="7BA0CD"/>
-          <w:insideH w:val="nil"/>
-          <w:insideV w:val="nil"/>
-        </w:tcBorders>
-        <w:shd w:val="clear" w:color="auto" w:fill="4F81BD"/>
-      </w:tcPr>
-    </w:tblStylePr>
-    <w:tblStylePr w:type="lastRow">
-      <w:rPr>
-        <w:b/>
-        <w:bCs/>
-      </w:rPr>
-      <w:tblPr/>
-      <w:tcPr>
-        <w:tcBorders>
-          <w:top w:val="double" w:sz="6" w:space="0" w:color="7BA0CD"/>
-          <w:left w:val="single" w:sz="8" w:space="0" w:color="7BA0CD"/>
-          <w:bottom w:val="single" w:sz="8" w:space="0" w:color="7BA0CD"/>
-          <w:right w:val="single" w:sz="8" w:space="0" w:color="7BA0CD"/>
-          <w:insideH w:val="nil"/>
-          <w:insideV w:val="nil"/>
-        </w:tcBorders>
-      </w:tcPr>
-    </w:tblStylePr>
-    <w:tblStylePr w:type="firstCol">
-      <w:rPr>
-        <w:b/>
-        <w:bCs/>
-      </w:rPr>
-    </w:tblStylePr>
-    <w:tblStylePr w:type="lastCol">
-      <w:rPr>
-        <w:b/>
-        <w:bCs/>
-      </w:rPr>
-    </w:tblStylePr>
-    <w:tblStylePr w:type="band2Horz">
-      <w:pPr>
-        <w:wordWrap/>
-        <w:spacing w:beforeLines="0" w:beforeAutospacing="0" w:afterLines="0" w:afterAutospacing="0" w:line="240" w:lineRule="auto"/>
-        <w:ind w:leftChars="0" w:left="0" w:rightChars="0" w:right="0"/>
-      </w:pPr>
-      <w:tblPr/>
-      <w:tcPr>
-        <w:tcBorders>
-          <w:top w:val="single" w:sz="4" w:space="0" w:color="6F97C7"/>
-          <w:left w:val="single" w:sz="4" w:space="0" w:color="6F97C7"/>
-          <w:bottom w:val="single" w:sz="4" w:space="0" w:color="6F97C7"/>
-          <w:right w:val="single" w:sz="4" w:space="0" w:color="6F97C7"/>
-          <w:insideH w:val="single" w:sz="4" w:space="0" w:color="6F97C7"/>
-          <w:insideV w:val="single" w:sz="4" w:space="0" w:color="6F97C7"/>
-        </w:tcBorders>
-        <w:shd w:val="clear" w:color="auto" w:fill="D3DFEE"/>
-      </w:tcPr>
-    </w:tblStylePr>
-  </w:style>
-  <w:style w:type="paragraph" w:customStyle="1" w:styleId="Nor">
-    <w:name w:val="Nor"/>
-    <w:basedOn w:val="Heading3"/>
-    <w:rsid w:val="00E22133"/>
-    <w:pPr>
-      <w:numPr>
-        <w:ilvl w:val="0"/>
-        <w:numId w:val="0"/>
-      </w:numPr>
-      <w:ind w:firstLine="720"/>
-    </w:pPr>
-  </w:style>
-  <w:style w:type="paragraph" w:styleId="IntenseQuote">
-    <w:name w:val="Intense Quote"/>
-    <w:basedOn w:val="Normal"/>
-    <w:next w:val="Normal"/>
-    <w:link w:val="IntenseQuoteChar"/>
-    <w:uiPriority w:val="30"/>
-    <w:qFormat/>
-    <w:rsid w:val="009A57EC"/>
-    <w:pPr>
-      <w:pBdr>
-        <w:bottom w:val="single" w:sz="4" w:space="4" w:color="4F81BD"/>
-      </w:pBdr>
-      <w:spacing w:before="200" w:after="280"/>
-      <w:ind w:left="936" w:right="936"/>
-    </w:pPr>
-    <w:rPr>
-      <w:rFonts w:cs="Mangal"/>
-      <w:b/>
-      <w:bCs/>
-      <w:i/>
-      <w:iCs/>
-      <w:color w:val="951B13"/>
-      <w:szCs w:val="18"/>
-    </w:rPr>
-  </w:style>
-  <w:style w:type="character" w:customStyle="1" w:styleId="IntenseQuoteChar">
-    <w:name w:val="Intense Quote Char"/>
-    <w:basedOn w:val="DefaultParagraphFont"/>
-    <w:link w:val="IntenseQuote"/>
-    <w:uiPriority w:val="30"/>
-    <w:rsid w:val="009A57EC"/>
-    <w:rPr>
-      <w:rFonts w:ascii="Tahoma" w:eastAsia="MS Mincho" w:hAnsi="Tahoma" w:cs="Mangal"/>
-      <w:b/>
-      <w:bCs/>
-      <w:i/>
-      <w:iCs/>
-      <w:color w:val="951B13"/>
-      <w:szCs w:val="18"/>
-      <w:lang w:eastAsia="hi-IN" w:bidi="hi-IN"/>
-    </w:rPr>
-  </w:style>
-  <w:style w:type="character" w:styleId="IntenseEmphasis">
-    <w:name w:val="Intense Emphasis"/>
-    <w:basedOn w:val="DefaultParagraphFont"/>
-    <w:uiPriority w:val="21"/>
-    <w:qFormat/>
-    <w:rsid w:val="009A57EC"/>
-    <w:rPr>
-      <w:b/>
-      <w:bCs/>
-      <w:i/>
-      <w:iCs/>
-      <w:color w:val="951B13"/>
-    </w:rPr>
-  </w:style>
-  <w:style w:type="table" w:customStyle="1" w:styleId="GridTable1Light-Accent21">
-    <w:name w:val="Grid Table 1 Light - Accent 21"/>
-    <w:basedOn w:val="TableNormal"/>
-    <w:uiPriority w:val="46"/>
-    <w:rsid w:val="009A4C41"/>
-    <w:tblPr>
-      <w:tblStyleRowBandSize w:val="1"/>
-      <w:tblStyleColBandSize w:val="1"/>
-      <w:tblInd w:w="0" w:type="dxa"/>
-      <w:tblBorders>
-        <w:top w:val="single" w:sz="4" w:space="0" w:color="E5B8B7" w:themeColor="accent2" w:themeTint="66"/>
-        <w:left w:val="single" w:sz="4" w:space="0" w:color="E5B8B7" w:themeColor="accent2" w:themeTint="66"/>
-        <w:bottom w:val="single" w:sz="4" w:space="0" w:color="E5B8B7" w:themeColor="accent2" w:themeTint="66"/>
-        <w:right w:val="single" w:sz="4" w:space="0" w:color="E5B8B7" w:themeColor="accent2" w:themeTint="66"/>
-        <w:insideH w:val="single" w:sz="4" w:space="0" w:color="E5B8B7" w:themeColor="accent2" w:themeTint="66"/>
-        <w:insideV w:val="single" w:sz="4" w:space="0" w:color="E5B8B7" w:themeColor="accent2" w:themeTint="66"/>
-      </w:tblBorders>
-      <w:tblCellMar>
-        <w:top w:w="0" w:type="dxa"/>
-        <w:left w:w="108" w:type="dxa"/>
-        <w:bottom w:w="0" w:type="dxa"/>
-        <w:right w:w="108" w:type="dxa"/>
-      </w:tblCellMar>
-    </w:tblPr>
-    <w:tblStylePr w:type="firstRow">
-      <w:rPr>
-        <w:b/>
-        <w:bCs/>
-      </w:rPr>
-      <w:tblPr/>
-      <w:tcPr>
-        <w:tcBorders>
-          <w:bottom w:val="single" w:sz="12" w:space="0" w:color="D99594" w:themeColor="accent2" w:themeTint="99"/>
-        </w:tcBorders>
-      </w:tcPr>
-    </w:tblStylePr>
-    <w:tblStylePr w:type="lastRow">
-      <w:rPr>
-        <w:b/>
-        <w:bCs/>
-      </w:rPr>
-      <w:tblPr/>
-      <w:tcPr>
-        <w:tcBorders>
-          <w:top w:val="double" w:sz="2" w:space="0" w:color="D99594" w:themeColor="accent2" w:themeTint="99"/>
-        </w:tcBorders>
-      </w:tcPr>
-    </w:tblStylePr>
-    <w:tblStylePr w:type="firstCol">
-      <w:rPr>
-        <w:b/>
-        <w:bCs/>
-      </w:rPr>
-    </w:tblStylePr>
-    <w:tblStylePr w:type="lastCol">
-      <w:rPr>
-        <w:b/>
-        <w:bCs/>
-      </w:rPr>
-    </w:tblStylePr>
-  </w:style>
-  <w:style w:type="paragraph" w:styleId="NormalWeb">
-    <w:name w:val="Normal (Web)"/>
-    <w:basedOn w:val="Normal"/>
-    <w:uiPriority w:val="99"/>
-    <w:unhideWhenUsed/>
-    <w:rsid w:val="00A105D3"/>
-    <w:pPr>
-      <w:widowControl/>
-      <w:suppressAutoHyphens w:val="0"/>
-      <w:spacing w:before="100" w:beforeAutospacing="1" w:after="100" w:afterAutospacing="1" w:line="240" w:lineRule="auto"/>
-    </w:pPr>
-    <w:rPr>
-      <w:rFonts w:ascii="Times New Roman" w:eastAsia="Times New Roman" w:hAnsi="Times New Roman" w:cs="Times New Roman"/>
-      <w:sz w:val="26"/>
-      <w:szCs w:val="24"/>
-      <w:lang w:eastAsia="en-US" w:bidi="ar-SA"/>
-    </w:rPr>
-  </w:style>
-  <w:style w:type="character" w:styleId="Emphasis">
-    <w:name w:val="Emphasis"/>
-    <w:basedOn w:val="DefaultParagraphFont"/>
-    <w:qFormat/>
-    <w:rsid w:val="00A105D3"/>
-    <w:rPr>
-      <w:i/>
-      <w:iCs/>
-    </w:rPr>
-  </w:style>
-  <w:style w:type="table" w:customStyle="1" w:styleId="GridTable1Light1">
-    <w:name w:val="Grid Table 1 Light1"/>
-    <w:basedOn w:val="TableNormal"/>
-    <w:uiPriority w:val="46"/>
-    <w:rsid w:val="002817C3"/>
-    <w:tblPr>
-      <w:tblStyleRowBandSize w:val="1"/>
-      <w:tblStyleColBandSize w:val="1"/>
-      <w:tblInd w:w="0" w:type="dxa"/>
-      <w:tblBorders>
-        <w:top w:val="single" w:sz="4" w:space="0" w:color="999999" w:themeColor="text1" w:themeTint="66"/>
-        <w:left w:val="single" w:sz="4" w:space="0" w:color="999999" w:themeColor="text1" w:themeTint="66"/>
-        <w:bottom w:val="single" w:sz="4" w:space="0" w:color="999999" w:themeColor="text1" w:themeTint="66"/>
-        <w:right w:val="single" w:sz="4" w:space="0" w:color="999999" w:themeColor="text1" w:themeTint="66"/>
-        <w:insideH w:val="single" w:sz="4" w:space="0" w:color="999999" w:themeColor="text1" w:themeTint="66"/>
-        <w:insideV w:val="single" w:sz="4" w:space="0" w:color="999999" w:themeColor="text1" w:themeTint="66"/>
-      </w:tblBorders>
-      <w:tblCellMar>
-        <w:top w:w="0" w:type="dxa"/>
-        <w:left w:w="108" w:type="dxa"/>
-        <w:bottom w:w="0" w:type="dxa"/>
-        <w:right w:w="108" w:type="dxa"/>
-      </w:tblCellMar>
-    </w:tblPr>
-    <w:tblStylePr w:type="firstRow">
-      <w:rPr>
-        <w:b/>
-        <w:bCs/>
-      </w:rPr>
-      <w:tblPr/>
-      <w:tcPr>
-        <w:tcBorders>
-          <w:bottom w:val="single" w:sz="12" w:space="0" w:color="666666" w:themeColor="text1" w:themeTint="99"/>
-        </w:tcBorders>
-      </w:tcPr>
-    </w:tblStylePr>
-    <w:tblStylePr w:type="lastRow">
-      <w:rPr>
-        <w:b/>
-        <w:bCs/>
-      </w:rPr>
-      <w:tblPr/>
-      <w:tcPr>
-        <w:tcBorders>
-          <w:top w:val="double" w:sz="2" w:space="0" w:color="666666" w:themeColor="text1" w:themeTint="99"/>
-        </w:tcBorders>
-      </w:tcPr>
-    </w:tblStylePr>
-    <w:tblStylePr w:type="firstCol">
-      <w:rPr>
-        <w:b/>
-        <w:bCs/>
-      </w:rPr>
-    </w:tblStylePr>
-    <w:tblStylePr w:type="lastCol">
-      <w:rPr>
-        <w:b/>
-        <w:bCs/>
-      </w:rPr>
-    </w:tblStylePr>
-  </w:style>
-  <w:style w:type="character" w:styleId="Strong">
-    <w:name w:val="Strong"/>
-    <w:basedOn w:val="DefaultParagraphFont"/>
-    <w:qFormat/>
-    <w:rsid w:val="00A44839"/>
-    <w:rPr>
-      <w:b/>
-      <w:bCs/>
-    </w:rPr>
-  </w:style>
-  <w:style w:type="character" w:customStyle="1" w:styleId="cpChagiiquyt1">
-    <w:name w:val="Đề cập Chưa giải quyết1"/>
-    <w:basedOn w:val="DefaultParagraphFont"/>
-    <w:uiPriority w:val="99"/>
-    <w:semiHidden/>
-    <w:unhideWhenUsed/>
-    <w:rsid w:val="00341689"/>
-    <w:rPr>
-      <w:color w:val="605E5C"/>
-      <w:shd w:val="clear" w:color="auto" w:fill="E1DFDD"/>
-    </w:rPr>
-  </w:style>
-  <w:style w:type="table" w:styleId="TableGrid">
-    <w:name w:val="Table Grid"/>
-    <w:basedOn w:val="TableNormal"/>
-    <w:rsid w:val="003E6FB7"/>
-    <w:tblPr>
-      <w:tblInd w:w="0" w:type="dxa"/>
-      <w:tblBorders>
-        <w:top w:val="single" w:sz="4" w:space="0" w:color="auto"/>
-        <w:left w:val="single" w:sz="4" w:space="0" w:color="auto"/>
-        <w:bottom w:val="single" w:sz="4" w:space="0" w:color="auto"/>
-        <w:right w:val="single" w:sz="4" w:space="0" w:color="auto"/>
-        <w:insideH w:val="single" w:sz="4" w:space="0" w:color="auto"/>
-        <w:insideV w:val="single" w:sz="4" w:space="0" w:color="auto"/>
-      </w:tblBorders>
-      <w:tblCellMar>
-        <w:top w:w="0" w:type="dxa"/>
-        <w:left w:w="108" w:type="dxa"/>
-        <w:bottom w:w="0" w:type="dxa"/>
-        <w:right w:w="108" w:type="dxa"/>
-      </w:tblCellMar>
-    </w:tblPr>
-  </w:style>
-  <w:style w:type="table" w:customStyle="1" w:styleId="GridTable4-Accent11">
-    <w:name w:val="Grid Table 4 - Accent 11"/>
-    <w:basedOn w:val="TableNormal"/>
-    <w:uiPriority w:val="49"/>
-    <w:rsid w:val="003E6FB7"/>
-    <w:tblPr>
-      <w:tblStyleRowBandSize w:val="1"/>
-      <w:tblStyleColBandSize w:val="1"/>
-      <w:tblInd w:w="0" w:type="dxa"/>
-      <w:tblBorders>
-        <w:top w:val="single" w:sz="4" w:space="0" w:color="95B3D7" w:themeColor="accent1" w:themeTint="99"/>
-        <w:left w:val="single" w:sz="4" w:space="0" w:color="95B3D7" w:themeColor="accent1" w:themeTint="99"/>
-        <w:bottom w:val="single" w:sz="4" w:space="0" w:color="95B3D7" w:themeColor="accent1" w:themeTint="99"/>
-        <w:right w:val="single" w:sz="4" w:space="0" w:color="95B3D7" w:themeColor="accent1" w:themeTint="99"/>
-        <w:insideH w:val="single" w:sz="4" w:space="0" w:color="95B3D7" w:themeColor="accent1" w:themeTint="99"/>
-        <w:insideV w:val="single" w:sz="4" w:space="0" w:color="95B3D7" w:themeColor="accent1" w:themeTint="99"/>
-      </w:tblBorders>
-      <w:tblCellMar>
-        <w:top w:w="0" w:type="dxa"/>
-        <w:left w:w="108" w:type="dxa"/>
-        <w:bottom w:w="0" w:type="dxa"/>
-        <w:right w:w="108" w:type="dxa"/>
-      </w:tblCellMar>
     </w:tblPr>
     <w:tblStylePr w:type="firstRow">
       <w:rPr>
@@ -10310,7 +9529,7 @@
 </file>
 
 <file path=customXml/itemProps1.xml><?xml version="1.0" encoding="utf-8"?>
-<ds:datastoreItem xmlns:ds="http://schemas.openxmlformats.org/officeDocument/2006/customXml" ds:itemID="{1DC46773-BBF1-4D4B-AB40-067D4D45E05F}">
+<ds:datastoreItem xmlns:ds="http://schemas.openxmlformats.org/officeDocument/2006/customXml" ds:itemID="{7095A309-96AA-41BD-812C-88113A9F9C41}">
   <ds:schemaRefs>
     <ds:schemaRef ds:uri="http://schemas.openxmlformats.org/officeDocument/2006/bibliography"/>
   </ds:schemaRefs>

</xml_diff>